<commit_message>
fixed counter error in pdf, updated docx report template
</commit_message>
<xml_diff>
--- a/APTRS/templates/report.docx
+++ b/APTRS/templates/report.docx
@@ -10,7 +10,7 @@
       <w:r>
         <w:rPr/>
         <w:drawing>
-          <wp:anchor behindDoc="1" distT="0" distB="0" distL="0" distR="0" simplePos="0" locked="0" layoutInCell="1" allowOverlap="1" relativeHeight="29">
+          <wp:anchor behindDoc="1" distT="0" distB="0" distL="0" distR="0" simplePos="0" locked="0" layoutInCell="1" allowOverlap="1" relativeHeight="38">
             <wp:simplePos x="0" y="0"/>
             <wp:positionH relativeFrom="column">
               <wp:posOffset>0</wp:posOffset>
@@ -68,7 +68,7 @@
         <mc:AlternateContent>
           <mc:Choice Requires="wps">
             <w:drawing>
-              <wp:anchor behindDoc="0" distT="0" distB="0" distL="0" distR="0" simplePos="0" locked="0" layoutInCell="1" allowOverlap="1" relativeHeight="30" wp14:anchorId="6650F64B">
+              <wp:anchor behindDoc="0" distT="0" distB="0" distL="0" distR="0" simplePos="0" locked="0" layoutInCell="1" allowOverlap="1" relativeHeight="39" wp14:anchorId="6650F64B">
                 <wp:simplePos x="0" y="0"/>
                 <wp:positionH relativeFrom="column">
                   <wp:posOffset>638175</wp:posOffset>
@@ -93,9 +93,9 @@
                           <a:avLst/>
                           <a:gdLst>
                             <a:gd name="textAreaLeft" fmla="*/ 0 w 3167640"/>
-                            <a:gd name="textAreaRight" fmla="*/ 3168360 w 3167640"/>
+                            <a:gd name="textAreaRight" fmla="*/ 3168720 w 3167640"/>
                             <a:gd name="textAreaTop" fmla="*/ 0 h 3186000"/>
-                            <a:gd name="textAreaBottom" fmla="*/ 3186720 h 3186000"/>
+                            <a:gd name="textAreaBottom" fmla="*/ 3187080 h 3186000"/>
                           </a:gdLst>
                           <a:ahLst/>
                           <a:rect l="textAreaLeft" t="textAreaTop" r="textAreaRight" b="textAreaBottom"/>
@@ -180,7 +180,7 @@
         <mc:AlternateContent>
           <mc:Choice Requires="wps">
             <w:drawing>
-              <wp:anchor behindDoc="0" distT="0" distB="0" distL="0" distR="0" simplePos="0" locked="0" layoutInCell="1" allowOverlap="1" relativeHeight="32" wp14:anchorId="362079ED">
+              <wp:anchor behindDoc="0" distT="0" distB="0" distL="0" distR="0" simplePos="0" locked="0" layoutInCell="1" allowOverlap="1" relativeHeight="41" wp14:anchorId="362079ED">
                 <wp:simplePos x="0" y="0"/>
                 <wp:positionH relativeFrom="column">
                   <wp:posOffset>669290</wp:posOffset>
@@ -270,8 +270,6 @@
                             <w:r>
                               <w:rPr>
                                 <w:color w:val="000000"/>
-                                <w:sz w:val="28"/>
-                                <w:szCs w:val="28"/>
                               </w:rPr>
                             </w:r>
                           </w:p>
@@ -340,8 +338,6 @@
                       <w:r>
                         <w:rPr>
                           <w:color w:val="000000"/>
-                          <w:sz w:val="28"/>
-                          <w:szCs w:val="28"/>
                         </w:rPr>
                       </w:r>
                     </w:p>
@@ -361,7 +357,7 @@
       <w:pPr>
         <w:pStyle w:val="TOC1"/>
         <w:tabs>
-          <w:tab w:val="clear" w:pos="643"/>
+          <w:tab w:val="clear" w:pos="720"/>
           <w:tab w:val="right" w:pos="12240" w:leader="none"/>
         </w:tabs>
         <w:spacing w:before="0" w:after="120"/>
@@ -381,82 +377,61 @@
       <w:sdtContent>
         <w:p>
           <w:pPr>
-            <w:pStyle w:val="TOC3"/>
+            <w:pStyle w:val="TOC1"/>
             <w:tabs>
-              <w:tab w:val="clear" w:pos="643"/>
-              <w:tab w:val="right" w:pos="12230" w:leader="dot"/>
+              <w:tab w:val="clear" w:pos="720"/>
+              <w:tab w:val="right" w:pos="12239" w:leader="dot"/>
             </w:tabs>
-            <w:rPr>
-              <w:rFonts w:ascii="Cambria" w:hAnsi="Cambria" w:eastAsia="" w:cs="" w:asciiTheme="minorHAnsi" w:cstheme="minorBidi" w:eastAsiaTheme="minorEastAsia" w:hAnsiTheme="minorHAnsi"/>
-              <w:kern w:val="2"/>
-              <w:sz w:val="24"/>
-              <w:szCs w:val="24"/>
-              <w:lang w:val="en-IN"/>
-              <w14:ligatures w14:val="standardContextual"/>
-            </w:rPr>
+            <w:rPr/>
           </w:pPr>
           <w:r>
             <w:fldChar w:fldCharType="begin"/>
           </w:r>
           <w:r>
             <w:rPr>
-              <w:webHidden/>
               <w:rStyle w:val="IndexLink"/>
-              <w:vanish w:val="false"/>
-              <w:lang w:val="en-GB"/>
             </w:rPr>
-            <w:instrText xml:space="preserve"> TOC \z \f \t "header,1,heading 1,2,heading 2,3" \h</w:instrText>
+            <w:instrText xml:space="preserve"> TOC \f \o "1-9" \t "header,1,heading 1,2,heading 2,3" \h</w:instrText>
           </w:r>
           <w:r>
             <w:rPr>
-              <w:webHidden/>
               <w:rStyle w:val="IndexLink"/>
-              <w:vanish w:val="false"/>
-              <w:lang w:val="en-GB"/>
             </w:rPr>
             <w:fldChar w:fldCharType="separate"/>
           </w:r>
-          <w:hyperlink w:anchor="_Toc182397280">
-            <w:r>
-              <w:rPr>
-                <w:webHidden/>
+          <w:hyperlink w:anchor="__RefHeading___Toc4368_675183759">
+            <w:r>
+              <w:rPr>
                 <w:rStyle w:val="IndexLink"/>
-                <w:vanish w:val="false"/>
-                <w:lang w:val="en-GB"/>
-              </w:rPr>
-              <w:t>Project Detail</w:t>
-            </w:r>
-            <w:r>
-              <w:rPr>
-                <w:webHidden/>
-              </w:rPr>
-              <w:fldChar w:fldCharType="begin"/>
-            </w:r>
-            <w:r>
-              <w:rPr>
-                <w:webHidden/>
-              </w:rPr>
-              <w:instrText xml:space="preserve">PAGEREF _Toc182397280 \h</w:instrText>
-            </w:r>
-            <w:r>
-              <w:rPr>
-                <w:webHidden/>
-              </w:rPr>
-              <w:fldChar w:fldCharType="separate"/>
-            </w:r>
-            <w:r>
-              <w:rPr>
-                <w:rStyle w:val="IndexLink"/>
-                <w:vanish w:val="false"/>
               </w:rPr>
               <w:tab/>
               <w:t>3</w:t>
             </w:r>
-            <w:r>
-              <w:rPr>
-                <w:webHidden/>
-              </w:rPr>
-              <w:fldChar w:fldCharType="end"/>
+          </w:hyperlink>
+        </w:p>
+        <w:p>
+          <w:pPr>
+            <w:pStyle w:val="TOC1"/>
+            <w:tabs>
+              <w:tab w:val="clear" w:pos="720"/>
+              <w:tab w:val="right" w:pos="12239" w:leader="dot"/>
+            </w:tabs>
+            <w:rPr/>
+          </w:pPr>
+          <w:hyperlink w:anchor="__RefHeading___Toc4400_675183759">
+            <w:r>
+              <w:rPr>
+                <w:rStyle w:val="IndexLink"/>
+              </w:rPr>
+              <w:t xml:space="preserve"> </w:t>
+            </w:r>
+            <w:r>
+              <w:rPr>
+                <w:rStyle w:val="IndexLink"/>
+              </w:rPr>
+              <w:t>Executive Summary</w:t>
+              <w:tab/>
+              <w:t>4</w:t>
             </w:r>
           </w:hyperlink>
         </w:p>
@@ -464,59 +439,51 @@
           <w:pPr>
             <w:pStyle w:val="TOC3"/>
             <w:tabs>
-              <w:tab w:val="clear" w:pos="643"/>
-              <w:tab w:val="right" w:pos="12230" w:leader="dot"/>
+              <w:tab w:val="clear" w:pos="720"/>
+              <w:tab w:val="right" w:pos="12239" w:leader="dot"/>
             </w:tabs>
-            <w:rPr>
-              <w:rFonts w:ascii="Cambria" w:hAnsi="Cambria" w:eastAsia="" w:cs="" w:asciiTheme="minorHAnsi" w:cstheme="minorBidi" w:eastAsiaTheme="minorEastAsia" w:hAnsiTheme="minorHAnsi"/>
-              <w:kern w:val="2"/>
-              <w:sz w:val="24"/>
-              <w:szCs w:val="24"/>
-              <w:lang w:val="en-IN"/>
-              <w14:ligatures w14:val="standardContextual"/>
-            </w:rPr>
+            <w:rPr/>
           </w:pPr>
-          <w:hyperlink w:anchor="_Toc182397281">
-            <w:r>
-              <w:rPr>
-                <w:webHidden/>
+          <w:hyperlink w:anchor="__RefHeading___Toc4370_675183759">
+            <w:r>
+              <w:rPr>
                 <w:rStyle w:val="IndexLink"/>
-                <w:vanish w:val="false"/>
-                <w:lang w:val="en-GB"/>
-              </w:rPr>
-              <w:t>Document Version</w:t>
-            </w:r>
-            <w:r>
-              <w:rPr>
-                <w:webHidden/>
-              </w:rPr>
-              <w:fldChar w:fldCharType="begin"/>
-            </w:r>
-            <w:r>
-              <w:rPr>
-                <w:webHidden/>
-              </w:rPr>
-              <w:instrText xml:space="preserve">PAGEREF _Toc182397281 \h</w:instrText>
-            </w:r>
-            <w:r>
-              <w:rPr>
-                <w:webHidden/>
-              </w:rPr>
-              <w:fldChar w:fldCharType="separate"/>
+              </w:rPr>
+              <w:t xml:space="preserve"> </w:t>
             </w:r>
             <w:r>
               <w:rPr>
                 <w:rStyle w:val="IndexLink"/>
-                <w:vanish w:val="false"/>
-              </w:rPr>
+              </w:rPr>
+              <w:t>Project Detail</w:t>
               <w:tab/>
-              <w:t>3</w:t>
-            </w:r>
-            <w:r>
-              <w:rPr>
-                <w:webHidden/>
-              </w:rPr>
-              <w:fldChar w:fldCharType="end"/>
+              <w:t>4</w:t>
+            </w:r>
+          </w:hyperlink>
+        </w:p>
+        <w:p>
+          <w:pPr>
+            <w:pStyle w:val="TOC2"/>
+            <w:tabs>
+              <w:tab w:val="clear" w:pos="720"/>
+              <w:tab w:val="right" w:pos="12239" w:leader="dot"/>
+            </w:tabs>
+            <w:rPr/>
+          </w:pPr>
+          <w:hyperlink w:anchor="__RefHeading___Toc4370_675183759">
+            <w:r>
+              <w:rPr>
+                <w:rStyle w:val="IndexLink"/>
+              </w:rPr>
+              <w:t xml:space="preserve"> </w:t>
+            </w:r>
+            <w:r>
+              <w:rPr>
+                <w:rStyle w:val="IndexLink"/>
+              </w:rPr>
+              <w:t>Project Detail</w:t>
+              <w:tab/>
+              <w:t>4</w:t>
             </w:r>
           </w:hyperlink>
         </w:p>
@@ -524,59 +491,51 @@
           <w:pPr>
             <w:pStyle w:val="TOC3"/>
             <w:tabs>
-              <w:tab w:val="clear" w:pos="643"/>
-              <w:tab w:val="right" w:pos="12230" w:leader="dot"/>
+              <w:tab w:val="clear" w:pos="720"/>
+              <w:tab w:val="right" w:pos="12239" w:leader="dot"/>
             </w:tabs>
-            <w:rPr>
-              <w:rFonts w:ascii="Cambria" w:hAnsi="Cambria" w:eastAsia="" w:cs="" w:asciiTheme="minorHAnsi" w:cstheme="minorBidi" w:eastAsiaTheme="minorEastAsia" w:hAnsiTheme="minorHAnsi"/>
-              <w:kern w:val="2"/>
-              <w:sz w:val="24"/>
-              <w:szCs w:val="24"/>
-              <w:lang w:val="en-IN"/>
-              <w14:ligatures w14:val="standardContextual"/>
-            </w:rPr>
+            <w:rPr/>
           </w:pPr>
-          <w:hyperlink w:anchor="_Toc182397282">
-            <w:r>
-              <w:rPr>
-                <w:webHidden/>
+          <w:hyperlink w:anchor="__RefHeading___Toc4372_675183759">
+            <w:r>
+              <w:rPr>
                 <w:rStyle w:val="IndexLink"/>
-                <w:vanish w:val="false"/>
-                <w:lang w:val="en-GB"/>
-              </w:rPr>
-              <w:t>Project Scope</w:t>
-            </w:r>
-            <w:r>
-              <w:rPr>
-                <w:webHidden/>
-              </w:rPr>
-              <w:fldChar w:fldCharType="begin"/>
-            </w:r>
-            <w:r>
-              <w:rPr>
-                <w:webHidden/>
-              </w:rPr>
-              <w:instrText xml:space="preserve">PAGEREF _Toc182397282 \h</w:instrText>
-            </w:r>
-            <w:r>
-              <w:rPr>
-                <w:webHidden/>
-              </w:rPr>
-              <w:fldChar w:fldCharType="separate"/>
+              </w:rPr>
+              <w:t xml:space="preserve"> </w:t>
             </w:r>
             <w:r>
               <w:rPr>
                 <w:rStyle w:val="IndexLink"/>
-                <w:vanish w:val="false"/>
-              </w:rPr>
+              </w:rPr>
+              <w:t>Document Version</w:t>
               <w:tab/>
               <w:t>5</w:t>
             </w:r>
-            <w:r>
-              <w:rPr>
-                <w:webHidden/>
-              </w:rPr>
-              <w:fldChar w:fldCharType="end"/>
+          </w:hyperlink>
+        </w:p>
+        <w:p>
+          <w:pPr>
+            <w:pStyle w:val="TOC2"/>
+            <w:tabs>
+              <w:tab w:val="clear" w:pos="720"/>
+              <w:tab w:val="right" w:pos="12239" w:leader="dot"/>
+            </w:tabs>
+            <w:rPr/>
+          </w:pPr>
+          <w:hyperlink w:anchor="__RefHeading___Toc4372_675183759">
+            <w:r>
+              <w:rPr>
+                <w:rStyle w:val="IndexLink"/>
+              </w:rPr>
+              <w:t xml:space="preserve"> </w:t>
+            </w:r>
+            <w:r>
+              <w:rPr>
+                <w:rStyle w:val="IndexLink"/>
+              </w:rPr>
+              <w:t>Document Version</w:t>
+              <w:tab/>
+              <w:t>5</w:t>
             </w:r>
           </w:hyperlink>
         </w:p>
@@ -584,59 +543,37 @@
           <w:pPr>
             <w:pStyle w:val="TOC3"/>
             <w:tabs>
-              <w:tab w:val="clear" w:pos="643"/>
-              <w:tab w:val="right" w:pos="12230" w:leader="dot"/>
+              <w:tab w:val="clear" w:pos="720"/>
+              <w:tab w:val="right" w:pos="12239" w:leader="dot"/>
             </w:tabs>
-            <w:rPr>
-              <w:rFonts w:ascii="Cambria" w:hAnsi="Cambria" w:eastAsia="" w:cs="" w:asciiTheme="minorHAnsi" w:cstheme="minorBidi" w:eastAsiaTheme="minorEastAsia" w:hAnsiTheme="minorHAnsi"/>
-              <w:kern w:val="2"/>
-              <w:sz w:val="24"/>
-              <w:szCs w:val="24"/>
-              <w:lang w:val="en-IN"/>
-              <w14:ligatures w14:val="standardContextual"/>
-            </w:rPr>
+            <w:rPr/>
           </w:pPr>
-          <w:hyperlink w:anchor="_Toc182397283">
-            <w:r>
-              <w:rPr>
-                <w:webHidden/>
+          <w:hyperlink w:anchor="__RefHeading___Toc4374_675183759">
+            <w:r>
+              <w:rPr>
                 <w:rStyle w:val="IndexLink"/>
-                <w:vanish w:val="false"/>
-                <w:lang w:val="en-GB"/>
-              </w:rPr>
-              <w:t>{{mycomany}} Team</w:t>
-            </w:r>
-            <w:r>
-              <w:rPr>
-                <w:webHidden/>
-              </w:rPr>
-              <w:fldChar w:fldCharType="begin"/>
-            </w:r>
-            <w:r>
-              <w:rPr>
-                <w:webHidden/>
-              </w:rPr>
-              <w:instrText xml:space="preserve">PAGEREF _Toc182397283 \h</w:instrText>
-            </w:r>
-            <w:r>
-              <w:rPr>
-                <w:webHidden/>
-              </w:rPr>
-              <w:fldChar w:fldCharType="separate"/>
-            </w:r>
-            <w:r>
-              <w:rPr>
-                <w:rStyle w:val="IndexLink"/>
-                <w:vanish w:val="false"/>
               </w:rPr>
               <w:tab/>
               <w:t>5</w:t>
             </w:r>
-            <w:r>
-              <w:rPr>
-                <w:webHidden/>
-              </w:rPr>
-              <w:fldChar w:fldCharType="end"/>
+          </w:hyperlink>
+        </w:p>
+        <w:p>
+          <w:pPr>
+            <w:pStyle w:val="TOC2"/>
+            <w:tabs>
+              <w:tab w:val="clear" w:pos="720"/>
+              <w:tab w:val="right" w:pos="12239" w:leader="dot"/>
+            </w:tabs>
+            <w:rPr/>
+          </w:pPr>
+          <w:hyperlink w:anchor="__RefHeading___Toc4374_675183759">
+            <w:r>
+              <w:rPr>
+                <w:rStyle w:val="IndexLink"/>
+              </w:rPr>
+              <w:tab/>
+              <w:t>5</w:t>
             </w:r>
           </w:hyperlink>
         </w:p>
@@ -644,60 +581,37 @@
           <w:pPr>
             <w:pStyle w:val="TOC3"/>
             <w:tabs>
-              <w:tab w:val="clear" w:pos="643"/>
-              <w:tab w:val="right" w:pos="12230" w:leader="dot"/>
+              <w:tab w:val="clear" w:pos="720"/>
+              <w:tab w:val="right" w:pos="12239" w:leader="dot"/>
             </w:tabs>
-            <w:rPr>
-              <w:rFonts w:ascii="Cambria" w:hAnsi="Cambria" w:eastAsia="" w:cs="" w:asciiTheme="minorHAnsi" w:cstheme="minorBidi" w:eastAsiaTheme="minorEastAsia" w:hAnsiTheme="minorHAnsi"/>
-              <w:kern w:val="2"/>
-              <w:sz w:val="24"/>
-              <w:szCs w:val="24"/>
-              <w:lang w:val="en-IN"/>
-              <w14:ligatures w14:val="standardContextual"/>
-            </w:rPr>
+            <w:rPr/>
           </w:pPr>
-          <w:hyperlink w:anchor="_Toc182397284">
-            <w:r>
-              <w:rPr>
-                <w:webHidden/>
+          <w:hyperlink w:anchor="__RefHeading___Toc4376_675183759">
+            <w:r>
+              <w:rPr>
                 <w:rStyle w:val="IndexLink"/>
-                <w:bCs/>
-                <w:vanish w:val="false"/>
-                <w:lang w:val="en-GB"/>
-              </w:rPr>
-              <w:t>Severity Classification</w:t>
-            </w:r>
-            <w:r>
-              <w:rPr>
-                <w:webHidden/>
-              </w:rPr>
-              <w:fldChar w:fldCharType="begin"/>
-            </w:r>
-            <w:r>
-              <w:rPr>
-                <w:webHidden/>
-              </w:rPr>
-              <w:instrText xml:space="preserve">PAGEREF _Toc182397284 \h</w:instrText>
-            </w:r>
-            <w:r>
-              <w:rPr>
-                <w:webHidden/>
-              </w:rPr>
-              <w:fldChar w:fldCharType="separate"/>
-            </w:r>
+              </w:rPr>
+              <w:tab/>
+              <w:t>5</w:t>
+            </w:r>
+          </w:hyperlink>
+        </w:p>
+        <w:p>
+          <w:pPr>
+            <w:pStyle w:val="TOC2"/>
+            <w:tabs>
+              <w:tab w:val="clear" w:pos="720"/>
+              <w:tab w:val="right" w:pos="12239" w:leader="dot"/>
+            </w:tabs>
+            <w:rPr/>
+          </w:pPr>
+          <w:hyperlink w:anchor="__RefHeading___Toc4376_675183759">
             <w:r>
               <w:rPr>
                 <w:rStyle w:val="IndexLink"/>
-                <w:vanish w:val="false"/>
               </w:rPr>
               <w:tab/>
-              <w:t>6</w:t>
-            </w:r>
-            <w:r>
-              <w:rPr>
-                <w:webHidden/>
-              </w:rPr>
-              <w:fldChar w:fldCharType="end"/>
+              <w:t>5</w:t>
             </w:r>
           </w:hyperlink>
         </w:p>
@@ -705,59 +619,51 @@
           <w:pPr>
             <w:pStyle w:val="TOC3"/>
             <w:tabs>
-              <w:tab w:val="clear" w:pos="643"/>
-              <w:tab w:val="right" w:pos="12230" w:leader="dot"/>
+              <w:tab w:val="clear" w:pos="720"/>
+              <w:tab w:val="right" w:pos="12239" w:leader="dot"/>
             </w:tabs>
-            <w:rPr>
-              <w:rFonts w:ascii="Cambria" w:hAnsi="Cambria" w:eastAsia="" w:cs="" w:asciiTheme="minorHAnsi" w:cstheme="minorBidi" w:eastAsiaTheme="minorEastAsia" w:hAnsiTheme="minorHAnsi"/>
-              <w:kern w:val="2"/>
-              <w:sz w:val="24"/>
-              <w:szCs w:val="24"/>
-              <w:lang w:val="en-IN"/>
-              <w14:ligatures w14:val="standardContextual"/>
-            </w:rPr>
+            <w:rPr/>
           </w:pPr>
-          <w:hyperlink w:anchor="_Toc182397285">
-            <w:r>
-              <w:rPr>
-                <w:webHidden/>
+          <w:hyperlink w:anchor="__RefHeading___Toc4378_675183759">
+            <w:r>
+              <w:rPr>
                 <w:rStyle w:val="IndexLink"/>
-                <w:vanish w:val="false"/>
-                <w:lang w:val="en-GB"/>
-              </w:rPr>
-              <w:t>Description</w:t>
-            </w:r>
-            <w:r>
-              <w:rPr>
-                <w:webHidden/>
-              </w:rPr>
-              <w:fldChar w:fldCharType="begin"/>
-            </w:r>
-            <w:r>
-              <w:rPr>
-                <w:webHidden/>
-              </w:rPr>
-              <w:instrText xml:space="preserve">PAGEREF _Toc182397285 \h</w:instrText>
-            </w:r>
-            <w:r>
-              <w:rPr>
-                <w:webHidden/>
-              </w:rPr>
-              <w:fldChar w:fldCharType="separate"/>
+              </w:rPr>
+              <w:t xml:space="preserve"> </w:t>
             </w:r>
             <w:r>
               <w:rPr>
                 <w:rStyle w:val="IndexLink"/>
-                <w:vanish w:val="false"/>
-              </w:rPr>
+              </w:rPr>
+              <w:t>Project Scope</w:t>
               <w:tab/>
-              <w:t>7</w:t>
-            </w:r>
-            <w:r>
-              <w:rPr>
-                <w:webHidden/>
-              </w:rPr>
-              <w:fldChar w:fldCharType="end"/>
+              <w:t>5</w:t>
+            </w:r>
+          </w:hyperlink>
+        </w:p>
+        <w:p>
+          <w:pPr>
+            <w:pStyle w:val="TOC2"/>
+            <w:tabs>
+              <w:tab w:val="clear" w:pos="720"/>
+              <w:tab w:val="right" w:pos="12239" w:leader="dot"/>
+            </w:tabs>
+            <w:rPr/>
+          </w:pPr>
+          <w:hyperlink w:anchor="__RefHeading___Toc4378_675183759">
+            <w:r>
+              <w:rPr>
+                <w:rStyle w:val="IndexLink"/>
+              </w:rPr>
+              <w:t xml:space="preserve"> </w:t>
+            </w:r>
+            <w:r>
+              <w:rPr>
+                <w:rStyle w:val="IndexLink"/>
+              </w:rPr>
+              <w:t>Project Scope</w:t>
+              <w:tab/>
+              <w:t>5</w:t>
             </w:r>
           </w:hyperlink>
         </w:p>
@@ -765,59 +671,51 @@
           <w:pPr>
             <w:pStyle w:val="TOC3"/>
             <w:tabs>
-              <w:tab w:val="clear" w:pos="643"/>
-              <w:tab w:val="right" w:pos="12230" w:leader="dot"/>
+              <w:tab w:val="clear" w:pos="720"/>
+              <w:tab w:val="right" w:pos="12239" w:leader="dot"/>
             </w:tabs>
-            <w:rPr>
-              <w:rFonts w:ascii="Cambria" w:hAnsi="Cambria" w:eastAsia="" w:cs="" w:asciiTheme="minorHAnsi" w:cstheme="minorBidi" w:eastAsiaTheme="minorEastAsia" w:hAnsiTheme="minorHAnsi"/>
-              <w:kern w:val="2"/>
-              <w:sz w:val="24"/>
-              <w:szCs w:val="24"/>
-              <w:lang w:val="en-IN"/>
-              <w14:ligatures w14:val="standardContextual"/>
-            </w:rPr>
+            <w:rPr/>
           </w:pPr>
-          <w:hyperlink w:anchor="_Toc182397286">
-            <w:r>
-              <w:rPr>
-                <w:webHidden/>
+          <w:hyperlink w:anchor="__RefHeading___Toc4380_675183759">
+            <w:r>
+              <w:rPr>
                 <w:rStyle w:val="IndexLink"/>
-                <w:vanish w:val="false"/>
-                <w:lang w:val="en-GB"/>
-              </w:rPr>
-              <w:t>POC</w:t>
-            </w:r>
-            <w:r>
-              <w:rPr>
-                <w:webHidden/>
-              </w:rPr>
-              <w:fldChar w:fldCharType="begin"/>
-            </w:r>
-            <w:r>
-              <w:rPr>
-                <w:webHidden/>
-              </w:rPr>
-              <w:instrText xml:space="preserve">PAGEREF _Toc182397286 \h</w:instrText>
-            </w:r>
-            <w:r>
-              <w:rPr>
-                <w:webHidden/>
-              </w:rPr>
-              <w:fldChar w:fldCharType="separate"/>
+              </w:rPr>
+              <w:t xml:space="preserve"> </w:t>
             </w:r>
             <w:r>
               <w:rPr>
                 <w:rStyle w:val="IndexLink"/>
-                <w:vanish w:val="false"/>
-              </w:rPr>
+              </w:rPr>
+              <w:t>{{mycomany}} Team</w:t>
               <w:tab/>
-              <w:t>7</w:t>
-            </w:r>
-            <w:r>
-              <w:rPr>
-                <w:webHidden/>
-              </w:rPr>
-              <w:fldChar w:fldCharType="end"/>
+              <w:t>6</w:t>
+            </w:r>
+          </w:hyperlink>
+        </w:p>
+        <w:p>
+          <w:pPr>
+            <w:pStyle w:val="TOC2"/>
+            <w:tabs>
+              <w:tab w:val="clear" w:pos="720"/>
+              <w:tab w:val="right" w:pos="12239" w:leader="dot"/>
+            </w:tabs>
+            <w:rPr/>
+          </w:pPr>
+          <w:hyperlink w:anchor="__RefHeading___Toc4380_675183759">
+            <w:r>
+              <w:rPr>
+                <w:rStyle w:val="IndexLink"/>
+              </w:rPr>
+              <w:t xml:space="preserve"> </w:t>
+            </w:r>
+            <w:r>
+              <w:rPr>
+                <w:rStyle w:val="IndexLink"/>
+              </w:rPr>
+              <w:t>{{mycomany}} Team</w:t>
+              <w:tab/>
+              <w:t>6</w:t>
             </w:r>
           </w:hyperlink>
         </w:p>
@@ -825,59 +723,37 @@
           <w:pPr>
             <w:pStyle w:val="TOC3"/>
             <w:tabs>
-              <w:tab w:val="clear" w:pos="643"/>
-              <w:tab w:val="right" w:pos="12230" w:leader="dot"/>
+              <w:tab w:val="clear" w:pos="720"/>
+              <w:tab w:val="right" w:pos="12239" w:leader="dot"/>
             </w:tabs>
-            <w:rPr>
-              <w:rFonts w:ascii="Cambria" w:hAnsi="Cambria" w:eastAsia="" w:cs="" w:asciiTheme="minorHAnsi" w:cstheme="minorBidi" w:eastAsiaTheme="minorEastAsia" w:hAnsiTheme="minorHAnsi"/>
-              <w:kern w:val="2"/>
-              <w:sz w:val="24"/>
-              <w:szCs w:val="24"/>
-              <w:lang w:val="en-IN"/>
-              <w14:ligatures w14:val="standardContextual"/>
-            </w:rPr>
+            <w:rPr/>
           </w:pPr>
-          <w:hyperlink w:anchor="_Toc182397287">
-            <w:r>
-              <w:rPr>
-                <w:webHidden/>
+          <w:hyperlink w:anchor="__RefHeading___Toc4382_675183759">
+            <w:r>
+              <w:rPr>
                 <w:rStyle w:val="IndexLink"/>
-                <w:vanish w:val="false"/>
-                <w:lang w:val="en-GB"/>
-              </w:rPr>
-              <w:t>Recommendations</w:t>
-            </w:r>
-            <w:r>
-              <w:rPr>
-                <w:webHidden/>
-              </w:rPr>
-              <w:fldChar w:fldCharType="begin"/>
-            </w:r>
-            <w:r>
-              <w:rPr>
-                <w:webHidden/>
-              </w:rPr>
-              <w:instrText xml:space="preserve">PAGEREF _Toc182397287 \h</w:instrText>
-            </w:r>
-            <w:r>
-              <w:rPr>
-                <w:webHidden/>
-              </w:rPr>
-              <w:fldChar w:fldCharType="separate"/>
-            </w:r>
+              </w:rPr>
+              <w:tab/>
+              <w:t>8</w:t>
+            </w:r>
+          </w:hyperlink>
+        </w:p>
+        <w:p>
+          <w:pPr>
+            <w:pStyle w:val="TOC2"/>
+            <w:tabs>
+              <w:tab w:val="clear" w:pos="720"/>
+              <w:tab w:val="right" w:pos="12239" w:leader="dot"/>
+            </w:tabs>
+            <w:rPr/>
+          </w:pPr>
+          <w:hyperlink w:anchor="__RefHeading___Toc4382_675183759">
             <w:r>
               <w:rPr>
                 <w:rStyle w:val="IndexLink"/>
-                <w:vanish w:val="false"/>
               </w:rPr>
               <w:tab/>
-              <w:t>7</w:t>
-            </w:r>
-            <w:r>
-              <w:rPr>
-                <w:webHidden/>
-              </w:rPr>
-              <w:fldChar w:fldCharType="end"/>
+              <w:t>8</w:t>
             </w:r>
           </w:hyperlink>
         </w:p>
@@ -885,59 +761,84 @@
           <w:pPr>
             <w:pStyle w:val="TOC3"/>
             <w:tabs>
-              <w:tab w:val="clear" w:pos="643"/>
-              <w:tab w:val="right" w:pos="12230" w:leader="dot"/>
+              <w:tab w:val="clear" w:pos="720"/>
+              <w:tab w:val="right" w:pos="12239" w:leader="dot"/>
             </w:tabs>
-            <w:rPr>
-              <w:rFonts w:ascii="Cambria" w:hAnsi="Cambria" w:eastAsia="" w:cs="" w:asciiTheme="minorHAnsi" w:cstheme="minorBidi" w:eastAsiaTheme="minorEastAsia" w:hAnsiTheme="minorHAnsi"/>
-              <w:kern w:val="2"/>
-              <w:sz w:val="24"/>
-              <w:szCs w:val="24"/>
-              <w:lang w:val="en-IN"/>
-              <w14:ligatures w14:val="standardContextual"/>
-            </w:rPr>
+            <w:rPr/>
           </w:pPr>
-          <w:hyperlink w:anchor="_Toc182397288">
-            <w:r>
-              <w:rPr>
-                <w:webHidden/>
+          <w:hyperlink w:anchor="__RefHeading___Toc4384_675183759">
+            <w:r>
+              <w:rPr>
                 <w:rStyle w:val="IndexLink"/>
-                <w:vanish w:val="false"/>
-                <w:lang w:val="en-GB"/>
-              </w:rPr>
-              <w:t>Instances</w:t>
-            </w:r>
-            <w:r>
-              <w:rPr>
-                <w:webHidden/>
-              </w:rPr>
-              <w:fldChar w:fldCharType="begin"/>
-            </w:r>
-            <w:r>
-              <w:rPr>
-                <w:webHidden/>
-              </w:rPr>
-              <w:instrText xml:space="preserve">PAGEREF _Toc182397288 \h</w:instrText>
-            </w:r>
-            <w:r>
-              <w:rPr>
-                <w:webHidden/>
-              </w:rPr>
-              <w:fldChar w:fldCharType="separate"/>
-            </w:r>
+              </w:rPr>
+              <w:t>Severity Classification</w:t>
+              <w:tab/>
+              <w:t>10</w:t>
+            </w:r>
+          </w:hyperlink>
+        </w:p>
+        <w:p>
+          <w:pPr>
+            <w:pStyle w:val="TOC2"/>
+            <w:tabs>
+              <w:tab w:val="clear" w:pos="720"/>
+              <w:tab w:val="right" w:pos="12239" w:leader="dot"/>
+            </w:tabs>
+            <w:rPr/>
+          </w:pPr>
+          <w:hyperlink w:anchor="__RefHeading___Toc4384_675183759">
             <w:r>
               <w:rPr>
                 <w:rStyle w:val="IndexLink"/>
-                <w:vanish w:val="false"/>
-              </w:rPr>
+              </w:rPr>
+              <w:t>Severity Classification</w:t>
               <w:tab/>
-              <w:t>7</w:t>
-            </w:r>
-            <w:r>
-              <w:rPr>
-                <w:webHidden/>
-              </w:rPr>
-              <w:fldChar w:fldCharType="end"/>
+              <w:t>10</w:t>
+            </w:r>
+          </w:hyperlink>
+        </w:p>
+        <w:p>
+          <w:pPr>
+            <w:pStyle w:val="TOC1"/>
+            <w:tabs>
+              <w:tab w:val="clear" w:pos="720"/>
+              <w:tab w:val="right" w:pos="12239" w:leader="dot"/>
+            </w:tabs>
+            <w:rPr/>
+          </w:pPr>
+          <w:hyperlink w:anchor="__RefHeading___Toc4398_675183759">
+            <w:r>
+              <w:rPr>
+                <w:rStyle w:val="IndexLink"/>
+              </w:rPr>
+              <w:t xml:space="preserve"> </w:t>
+            </w:r>
+            <w:r>
+              <w:rPr>
+                <w:rStyle w:val="IndexLink"/>
+              </w:rPr>
+              <w:t>Vulnerability Details</w:t>
+              <w:tab/>
+              <w:t>11</w:t>
+            </w:r>
+          </w:hyperlink>
+        </w:p>
+        <w:p>
+          <w:pPr>
+            <w:pStyle w:val="TOC1"/>
+            <w:tabs>
+              <w:tab w:val="clear" w:pos="720"/>
+              <w:tab w:val="right" w:pos="12239" w:leader="dot"/>
+            </w:tabs>
+            <w:rPr/>
+          </w:pPr>
+          <w:hyperlink w:anchor="__RefHeading___Toc4396_675183759">
+            <w:r>
+              <w:rPr>
+                <w:rStyle w:val="IndexLink"/>
+              </w:rPr>
+              <w:tab/>
+              <w:t>11</w:t>
             </w:r>
           </w:hyperlink>
         </w:p>
@@ -945,65 +846,204 @@
           <w:pPr>
             <w:pStyle w:val="TOC3"/>
             <w:tabs>
-              <w:tab w:val="clear" w:pos="643"/>
-              <w:tab w:val="right" w:pos="12230" w:leader="dot"/>
+              <w:tab w:val="clear" w:pos="720"/>
+              <w:tab w:val="right" w:pos="12239" w:leader="dot"/>
             </w:tabs>
-            <w:rPr>
-              <w:rFonts w:ascii="Cambria" w:hAnsi="Cambria" w:eastAsia="" w:cs="" w:asciiTheme="minorHAnsi" w:cstheme="minorBidi" w:eastAsiaTheme="minorEastAsia" w:hAnsiTheme="minorHAnsi"/>
-              <w:kern w:val="2"/>
-              <w:sz w:val="24"/>
-              <w:szCs w:val="24"/>
-              <w:lang w:val="en-IN"/>
-              <w14:ligatures w14:val="standardContextual"/>
-            </w:rPr>
+            <w:rPr/>
           </w:pPr>
-          <w:hyperlink w:anchor="_Toc182397289">
-            <w:r>
-              <w:rPr>
-                <w:webHidden/>
+          <w:hyperlink w:anchor="__RefHeading___Toc4386_675183759">
+            <w:r>
+              <w:rPr>
                 <w:rStyle w:val="IndexLink"/>
-                <w:vanish w:val="false"/>
-                <w:lang w:val="en-GB"/>
+              </w:rPr>
+              <w:t>Description</w:t>
+              <w:tab/>
+              <w:t>11</w:t>
+            </w:r>
+          </w:hyperlink>
+        </w:p>
+        <w:p>
+          <w:pPr>
+            <w:pStyle w:val="TOC2"/>
+            <w:tabs>
+              <w:tab w:val="clear" w:pos="720"/>
+              <w:tab w:val="right" w:pos="12239" w:leader="dot"/>
+            </w:tabs>
+            <w:rPr/>
+          </w:pPr>
+          <w:hyperlink w:anchor="__RefHeading___Toc4386_675183759">
+            <w:r>
+              <w:rPr>
+                <w:rStyle w:val="IndexLink"/>
+              </w:rPr>
+              <w:t>Description</w:t>
+              <w:tab/>
+              <w:t>11</w:t>
+            </w:r>
+          </w:hyperlink>
+        </w:p>
+        <w:p>
+          <w:pPr>
+            <w:pStyle w:val="TOC3"/>
+            <w:tabs>
+              <w:tab w:val="clear" w:pos="720"/>
+              <w:tab w:val="right" w:pos="12239" w:leader="dot"/>
+            </w:tabs>
+            <w:rPr/>
+          </w:pPr>
+          <w:hyperlink w:anchor="__RefHeading___Toc4388_675183759">
+            <w:r>
+              <w:rPr>
+                <w:rStyle w:val="IndexLink"/>
+              </w:rPr>
+              <w:t>POC</w:t>
+              <w:tab/>
+              <w:t>11</w:t>
+            </w:r>
+          </w:hyperlink>
+        </w:p>
+        <w:p>
+          <w:pPr>
+            <w:pStyle w:val="TOC2"/>
+            <w:tabs>
+              <w:tab w:val="clear" w:pos="720"/>
+              <w:tab w:val="right" w:pos="12239" w:leader="dot"/>
+            </w:tabs>
+            <w:rPr/>
+          </w:pPr>
+          <w:hyperlink w:anchor="__RefHeading___Toc4388_675183759">
+            <w:r>
+              <w:rPr>
+                <w:rStyle w:val="IndexLink"/>
+              </w:rPr>
+              <w:t>POC</w:t>
+              <w:tab/>
+              <w:t>11</w:t>
+            </w:r>
+          </w:hyperlink>
+        </w:p>
+        <w:p>
+          <w:pPr>
+            <w:pStyle w:val="TOC3"/>
+            <w:tabs>
+              <w:tab w:val="clear" w:pos="720"/>
+              <w:tab w:val="right" w:pos="12239" w:leader="dot"/>
+            </w:tabs>
+            <w:rPr/>
+          </w:pPr>
+          <w:hyperlink w:anchor="__RefHeading___Toc4390_675183759">
+            <w:r>
+              <w:rPr>
+                <w:rStyle w:val="IndexLink"/>
+              </w:rPr>
+              <w:t>Recommendations</w:t>
+              <w:tab/>
+              <w:t>12</w:t>
+            </w:r>
+          </w:hyperlink>
+        </w:p>
+        <w:p>
+          <w:pPr>
+            <w:pStyle w:val="TOC2"/>
+            <w:tabs>
+              <w:tab w:val="clear" w:pos="720"/>
+              <w:tab w:val="right" w:pos="12239" w:leader="dot"/>
+            </w:tabs>
+            <w:rPr/>
+          </w:pPr>
+          <w:hyperlink w:anchor="__RefHeading___Toc4390_675183759">
+            <w:r>
+              <w:rPr>
+                <w:rStyle w:val="IndexLink"/>
+              </w:rPr>
+              <w:t>Recommendations</w:t>
+              <w:tab/>
+              <w:t>12</w:t>
+            </w:r>
+          </w:hyperlink>
+        </w:p>
+        <w:p>
+          <w:pPr>
+            <w:pStyle w:val="TOC3"/>
+            <w:tabs>
+              <w:tab w:val="clear" w:pos="720"/>
+              <w:tab w:val="right" w:pos="12239" w:leader="dot"/>
+            </w:tabs>
+            <w:rPr/>
+          </w:pPr>
+          <w:hyperlink w:anchor="__RefHeading___Toc4392_675183759">
+            <w:r>
+              <w:rPr>
+                <w:rStyle w:val="IndexLink"/>
+              </w:rPr>
+              <w:t>Instances</w:t>
+              <w:tab/>
+              <w:t>12</w:t>
+            </w:r>
+          </w:hyperlink>
+        </w:p>
+        <w:p>
+          <w:pPr>
+            <w:pStyle w:val="TOC2"/>
+            <w:tabs>
+              <w:tab w:val="clear" w:pos="720"/>
+              <w:tab w:val="right" w:pos="12239" w:leader="dot"/>
+            </w:tabs>
+            <w:rPr/>
+          </w:pPr>
+          <w:hyperlink w:anchor="__RefHeading___Toc4392_675183759">
+            <w:r>
+              <w:rPr>
+                <w:rStyle w:val="IndexLink"/>
+              </w:rPr>
+              <w:t>Instances</w:t>
+              <w:tab/>
+              <w:t>12</w:t>
+            </w:r>
+          </w:hyperlink>
+        </w:p>
+        <w:p>
+          <w:pPr>
+            <w:pStyle w:val="TOC3"/>
+            <w:tabs>
+              <w:tab w:val="clear" w:pos="720"/>
+              <w:tab w:val="right" w:pos="12239" w:leader="dot"/>
+            </w:tabs>
+            <w:rPr/>
+          </w:pPr>
+          <w:hyperlink w:anchor="__RefHeading___Toc4394_675183759">
+            <w:r>
+              <w:rPr>
+                <w:rStyle w:val="IndexLink"/>
               </w:rPr>
               <w:t>References</w:t>
-            </w:r>
-            <w:r>
-              <w:rPr>
-                <w:webHidden/>
-              </w:rPr>
-              <w:fldChar w:fldCharType="begin"/>
-            </w:r>
-            <w:r>
-              <w:rPr>
-                <w:webHidden/>
-              </w:rPr>
-              <w:instrText xml:space="preserve">PAGEREF _Toc182397289 \h</w:instrText>
-            </w:r>
-            <w:r>
-              <w:rPr>
-                <w:webHidden/>
-              </w:rPr>
-              <w:fldChar w:fldCharType="separate"/>
-            </w:r>
+              <w:tab/>
+              <w:t>12</w:t>
+            </w:r>
+          </w:hyperlink>
+        </w:p>
+        <w:p>
+          <w:pPr>
+            <w:pStyle w:val="TOC2"/>
+            <w:tabs>
+              <w:tab w:val="clear" w:pos="720"/>
+              <w:tab w:val="right" w:pos="12239" w:leader="dot"/>
+            </w:tabs>
+            <w:rPr/>
+          </w:pPr>
+          <w:hyperlink w:anchor="__RefHeading___Toc4394_675183759">
             <w:r>
               <w:rPr>
                 <w:rStyle w:val="IndexLink"/>
-                <w:vanish w:val="false"/>
-              </w:rPr>
+              </w:rPr>
+              <w:t>References</w:t>
               <w:tab/>
-              <w:t>8</w:t>
-            </w:r>
-            <w:r>
-              <w:rPr>
-                <w:webHidden/>
-              </w:rPr>
-              <w:fldChar w:fldCharType="end"/>
+              <w:t>12</w:t>
             </w:r>
           </w:hyperlink>
           <w:r>
             <w:rPr>
               <w:rStyle w:val="IndexLink"/>
-              <w:vanish w:val="false"/>
             </w:rPr>
             <w:fldChar w:fldCharType="end"/>
           </w:r>
@@ -1031,13 +1071,15 @@
         <w:pStyle w:val="TOC1"/>
         <w:shd w:fill="FFFFFF" w:val="clear"/>
         <w:tabs>
-          <w:tab w:val="clear" w:pos="643"/>
+          <w:tab w:val="clear" w:pos="720"/>
           <w:tab w:val="right" w:pos="800" w:leader="none"/>
           <w:tab w:val="right" w:pos="12240" w:leader="none"/>
         </w:tabs>
         <w:ind w:left="1600" w:right="1600"/>
         <w:rPr/>
       </w:pPr>
+      <w:bookmarkStart w:id="0" w:name="__RefHeading___Toc4368_675183759"/>
+      <w:bookmarkEnd w:id="0"/>
       <w:r>
         <w:rPr>
           <w:sz w:val="24"/>
@@ -1055,9 +1097,9 @@
       <w:r>
         <w:rPr/>
       </w:r>
-      <w:bookmarkStart w:id="0" w:name="_Toc24493"/>
       <w:bookmarkStart w:id="1" w:name="_Toc24493"/>
-      <w:bookmarkEnd w:id="1"/>
+      <w:bookmarkStart w:id="2" w:name="_Toc24493"/>
+      <w:bookmarkEnd w:id="2"/>
     </w:p>
     <w:p>
       <w:pPr>
@@ -1085,6 +1127,8 @@
           <w:lang w:val="en-GB"/>
         </w:rPr>
       </w:pPr>
+      <w:bookmarkStart w:id="3" w:name="__RefHeading___Toc4370_675183759"/>
+      <w:bookmarkEnd w:id="3"/>
       <w:r>
         <w:rPr>
           <w:color w:val="22263E"/>
@@ -1092,7 +1136,7 @@
         </w:rPr>
         <w:t xml:space="preserve">            </w:t>
       </w:r>
-      <w:bookmarkStart w:id="2" w:name="_Toc182397280"/>
+      <w:bookmarkStart w:id="4" w:name="_Toc182397280"/>
       <w:r>
         <w:rPr>
           <w:color w:val="22263E"/>
@@ -1100,7 +1144,7 @@
         </w:rPr>
         <w:t>Project Detail</w:t>
       </w:r>
-      <w:bookmarkEnd w:id="2"/>
+      <w:bookmarkEnd w:id="4"/>
       <w:r>
         <w:rPr>
           <w:color w:val="22263E"/>
@@ -1112,13 +1156,24 @@
     <w:p>
       <w:pPr>
         <w:pStyle w:val="Normal"/>
+        <w:rPr>
+          <w:rFonts w:ascii="Calibri" w:hAnsi="Calibri"/>
+        </w:rPr>
+      </w:pPr>
+      <w:r>
+        <w:rPr>
+          <w:rFonts w:ascii="Calibri" w:hAnsi="Calibri"/>
+        </w:rPr>
+      </w:r>
+    </w:p>
+    <w:p>
+      <w:pPr>
+        <w:pStyle w:val="Normal"/>
         <w:spacing w:lineRule="auto" w:line="360"/>
         <w:ind w:left="960" w:right="960"/>
         <w:jc w:val="both"/>
         <w:rPr>
           <w:rFonts w:ascii="Calibri" w:hAnsi="Calibri"/>
-          <w:sz w:val="32"/>
-          <w:szCs w:val="32"/>
         </w:rPr>
       </w:pPr>
       <w:r>
@@ -1128,7 +1183,7 @@
           <w:szCs w:val="32"/>
           <w:lang w:val="en-GB"/>
         </w:rPr>
-        <w:t>{{p project_description}}</w:t>
+        <w:t>{{ p project_description }}</w:t>
       </w:r>
     </w:p>
     <w:p>
@@ -1136,6 +1191,8 @@
         <w:pStyle w:val="Heading2"/>
         <w:rPr/>
       </w:pPr>
+      <w:bookmarkStart w:id="5" w:name="__RefHeading___Toc4372_675183759"/>
+      <w:bookmarkEnd w:id="5"/>
       <w:r>
         <w:rPr>
           <w:color w:val="22263E"/>
@@ -1144,7 +1201,7 @@
         <w:tab/>
         <w:t xml:space="preserve">    </w:t>
       </w:r>
-      <w:bookmarkStart w:id="3" w:name="_Toc182397281"/>
+      <w:bookmarkStart w:id="6" w:name="_Toc182397281"/>
       <w:r>
         <w:rPr>
           <w:color w:val="22263E"/>
@@ -1152,7 +1209,7 @@
         </w:rPr>
         <w:t>Document Version</w:t>
       </w:r>
-      <w:bookmarkEnd w:id="3"/>
+      <w:bookmarkEnd w:id="6"/>
       <w:r>
         <w:rPr>
           <w:color w:val="22263E"/>
@@ -1179,8 +1236,8 @@
         <w:tblLook w:firstRow="1" w:noVBand="1" w:lastRow="0" w:firstColumn="1" w:lastColumn="0" w:noHBand="0" w:val="04a0"/>
       </w:tblPr>
       <w:tblGrid>
-        <w:gridCol w:w="1959"/>
-        <w:gridCol w:w="2239"/>
+        <w:gridCol w:w="1958"/>
+        <w:gridCol w:w="2240"/>
         <w:gridCol w:w="3341"/>
         <w:gridCol w:w="3354"/>
       </w:tblGrid>
@@ -1190,7 +1247,7 @@
         </w:trPr>
         <w:tc>
           <w:tcPr>
-            <w:tcW w:w="1959" w:type="dxa"/>
+            <w:tcW w:w="1958" w:type="dxa"/>
             <w:tcBorders/>
             <w:shd w:color="auto" w:fill="22263E" w:val="clear"/>
           </w:tcPr>
@@ -1219,7 +1276,7 @@
         </w:tc>
         <w:tc>
           <w:tcPr>
-            <w:tcW w:w="2239" w:type="dxa"/>
+            <w:tcW w:w="2240" w:type="dxa"/>
             <w:tcBorders/>
             <w:shd w:color="auto" w:fill="22263E" w:val="clear"/>
           </w:tcPr>
@@ -1314,7 +1371,7 @@
         </w:trPr>
         <w:tc>
           <w:tcPr>
-            <w:tcW w:w="1959" w:type="dxa"/>
+            <w:tcW w:w="1958" w:type="dxa"/>
             <w:tcBorders/>
           </w:tcPr>
           <w:p>
@@ -1340,7 +1397,7 @@
         </w:tc>
         <w:tc>
           <w:tcPr>
-            <w:tcW w:w="2239" w:type="dxa"/>
+            <w:tcW w:w="2240" w:type="dxa"/>
             <w:tcBorders/>
           </w:tcPr>
           <w:p>
@@ -1542,7 +1599,7 @@
         </w:trPr>
         <w:tc>
           <w:tcPr>
-            <w:tcW w:w="1959" w:type="dxa"/>
+            <w:tcW w:w="1958" w:type="dxa"/>
             <w:tcBorders/>
           </w:tcPr>
           <w:p>
@@ -1568,7 +1625,7 @@
         </w:tc>
         <w:tc>
           <w:tcPr>
-            <w:tcW w:w="2239" w:type="dxa"/>
+            <w:tcW w:w="2240" w:type="dxa"/>
             <w:tcBorders/>
           </w:tcPr>
           <w:p>
@@ -1801,6 +1858,8 @@
         <w:pStyle w:val="Heading2"/>
         <w:rPr/>
       </w:pPr>
+      <w:bookmarkStart w:id="7" w:name="__RefHeading___Toc4374_675183759"/>
+      <w:bookmarkEnd w:id="7"/>
       <w:r>
         <w:rPr>
           <w:color w:val="22263E"/>
@@ -1814,6 +1873,8 @@
         <w:pStyle w:val="Heading2"/>
         <w:rPr/>
       </w:pPr>
+      <w:bookmarkStart w:id="8" w:name="__RefHeading___Toc4376_675183759"/>
+      <w:bookmarkEnd w:id="8"/>
       <w:r>
         <w:rPr>
           <w:color w:val="22263E"/>
@@ -1980,24 +2041,37 @@
         <w:pStyle w:val="Heading2"/>
         <w:rPr/>
       </w:pPr>
+      <w:bookmarkStart w:id="9" w:name="__RefHeading___Toc4378_675183759"/>
+      <w:bookmarkEnd w:id="9"/>
       <w:r>
         <w:rPr>
           <w:color w:val="22263E"/>
         </w:rPr>
         <w:tab/>
-        <w:t xml:space="preserve">   </w:t>
+        <w:t xml:space="preserve">  </w:t>
       </w:r>
       <w:r>
         <w:rPr>
           <w:color w:val="22263E"/>
         </w:rPr>
         <w:t>Project Scope</w:t>
+      </w:r>
+    </w:p>
+    <w:p>
+      <w:pPr>
+        <w:pStyle w:val="Normal"/>
+        <w:rPr>
+          <w:color w:val="22263E"/>
+        </w:rPr>
+      </w:pPr>
+      <w:r>
+        <w:rPr/>
       </w:r>
     </w:p>
     <w:tbl>
       <w:tblPr>
         <w:tblStyle w:val="TableGrid"/>
-        <w:tblW w:w="10638" w:type="dxa"/>
+        <w:tblW w:w="4500" w:type="pct"/>
         <w:jc w:val="center"/>
         <w:tblInd w:w="0" w:type="dxa"/>
         <w:tblLayout w:type="fixed"/>
@@ -2010,9 +2084,9 @@
         <w:tblLook w:firstRow="1" w:noVBand="1" w:lastRow="0" w:firstColumn="1" w:lastColumn="0" w:noHBand="0" w:val="04a0"/>
       </w:tblPr>
       <w:tblGrid>
-        <w:gridCol w:w="1678"/>
-        <w:gridCol w:w="4815"/>
-        <w:gridCol w:w="4145"/>
+        <w:gridCol w:w="1979"/>
+        <w:gridCol w:w="5046"/>
+        <w:gridCol w:w="3991"/>
       </w:tblGrid>
       <w:tr>
         <w:trPr>
@@ -2020,7 +2094,7 @@
         </w:trPr>
         <w:tc>
           <w:tcPr>
-            <w:tcW w:w="1678" w:type="dxa"/>
+            <w:tcW w:w="1979" w:type="dxa"/>
             <w:tcBorders/>
             <w:shd w:color="auto" w:fill="22263E" w:val="clear"/>
           </w:tcPr>
@@ -2049,7 +2123,7 @@
         </w:tc>
         <w:tc>
           <w:tcPr>
-            <w:tcW w:w="4815" w:type="dxa"/>
+            <w:tcW w:w="5046" w:type="dxa"/>
             <w:tcBorders/>
             <w:shd w:color="auto" w:fill="22263E" w:val="clear"/>
           </w:tcPr>
@@ -2079,7 +2153,7 @@
         </w:tc>
         <w:tc>
           <w:tcPr>
-            <w:tcW w:w="4145" w:type="dxa"/>
+            <w:tcW w:w="3991" w:type="dxa"/>
             <w:tcBorders/>
             <w:shd w:color="auto" w:fill="22263E" w:val="clear"/>
           </w:tcPr>
@@ -2110,11 +2184,11 @@
       </w:tr>
       <w:tr>
         <w:trPr>
-          <w:trHeight w:val="6" w:hRule="atLeast"/>
+          <w:trHeight w:val="996" w:hRule="atLeast"/>
         </w:trPr>
         <w:tc>
           <w:tcPr>
-            <w:tcW w:w="10638" w:type="dxa"/>
+            <w:tcW w:w="11016" w:type="dxa"/>
             <w:gridSpan w:val="3"/>
             <w:tcBorders/>
           </w:tcPr>
@@ -2131,36 +2205,52 @@
               </w:rPr>
             </w:pPr>
             <w:r>
-              <w:rPr>
-                <w:kern w:val="0"/>
-                <w:lang w:val="en-GB" w:eastAsia="en-IN" w:bidi="ar-SA"/>
-              </w:rPr>
-              <w:t>{%</w:t>
-            </w:r>
-            <w:r>
-              <w:rPr>
-                <w:kern w:val="0"/>
-                <w:lang w:val="en-GB" w:eastAsia="en-IN" w:bidi="ar-SA"/>
-              </w:rPr>
-              <w:t>tr</w:t>
-            </w:r>
-            <w:r>
-              <w:rPr>
-                <w:kern w:val="0"/>
-                <w:lang w:val="en-GB" w:eastAsia="en-IN" w:bidi="ar-SA"/>
-              </w:rPr>
-              <w:t xml:space="preserve"> for scope in projectscope %}</w:t>
+              <w:rPr/>
+            </w:r>
+          </w:p>
+          <w:p>
+            <w:pPr>
+              <w:pStyle w:val="Normal"/>
+              <w:widowControl w:val="false"/>
+              <w:suppressAutoHyphens w:val="true"/>
+              <w:spacing w:before="0" w:after="200"/>
+              <w:jc w:val="both"/>
+              <w:rPr>
+                <w:kern w:val="0"/>
+                <w:lang w:eastAsia="en-IN" w:bidi="ar-SA"/>
+              </w:rPr>
+            </w:pPr>
+            <w:r>
+              <w:rPr>
+                <w:kern w:val="0"/>
+                <w:lang w:val="en-GB" w:eastAsia="en-IN" w:bidi="ar-SA"/>
+              </w:rPr>
+              <w:t xml:space="preserve">{%tr for </w:t>
+            </w:r>
+            <w:r>
+              <w:rPr>
+                <w:kern w:val="0"/>
+                <w:lang w:val="en-GB" w:eastAsia="en-IN" w:bidi="ar-SA"/>
+              </w:rPr>
+              <w:t>scope</w:t>
+            </w:r>
+            <w:r>
+              <w:rPr>
+                <w:kern w:val="0"/>
+                <w:lang w:val="en-GB" w:eastAsia="en-IN" w:bidi="ar-SA"/>
+              </w:rPr>
+              <w:t xml:space="preserve"> in projectscope %}</w:t>
             </w:r>
           </w:p>
         </w:tc>
       </w:tr>
       <w:tr>
         <w:trPr>
-          <w:trHeight w:val="6" w:hRule="atLeast"/>
+          <w:trHeight w:val="873" w:hRule="atLeast"/>
         </w:trPr>
         <w:tc>
           <w:tcPr>
-            <w:tcW w:w="1678" w:type="dxa"/>
+            <w:tcW w:w="1979" w:type="dxa"/>
             <w:tcBorders/>
           </w:tcPr>
           <w:p>
@@ -2180,13 +2270,13 @@
                 <w:kern w:val="0"/>
                 <w:lang w:val="en-GB" w:eastAsia="en-IN" w:bidi="ar-SA"/>
               </w:rPr>
-              <w:t>1.{{loop.index}}</w:t>
+              <w:t>{{ loop.index }}</w:t>
             </w:r>
           </w:p>
         </w:tc>
         <w:tc>
           <w:tcPr>
-            <w:tcW w:w="4815" w:type="dxa"/>
+            <w:tcW w:w="5046" w:type="dxa"/>
             <w:tcBorders/>
           </w:tcPr>
           <w:p>
@@ -2212,7 +2302,7 @@
         </w:tc>
         <w:tc>
           <w:tcPr>
-            <w:tcW w:w="4145" w:type="dxa"/>
+            <w:tcW w:w="3991" w:type="dxa"/>
             <w:tcBorders/>
           </w:tcPr>
           <w:p>
@@ -2232,18 +2322,32 @@
                 <w:kern w:val="0"/>
                 <w:lang w:val="en-GB" w:eastAsia="en-IN" w:bidi="ar-SA"/>
               </w:rPr>
-              <w:t>{{ scope.description }}</w:t>
+              <w:t>{{ scope.</w:t>
+            </w:r>
+            <w:r>
+              <w:rPr>
+                <w:kern w:val="0"/>
+                <w:lang w:val="en-GB" w:eastAsia="en-IN" w:bidi="ar-SA"/>
+              </w:rPr>
+              <w:t>description</w:t>
+            </w:r>
+            <w:r>
+              <w:rPr>
+                <w:kern w:val="0"/>
+                <w:lang w:val="en-GB" w:eastAsia="en-IN" w:bidi="ar-SA"/>
+              </w:rPr>
+              <w:t xml:space="preserve"> }}</w:t>
             </w:r>
           </w:p>
         </w:tc>
       </w:tr>
       <w:tr>
         <w:trPr>
-          <w:trHeight w:val="869" w:hRule="atLeast"/>
+          <w:trHeight w:val="675" w:hRule="atLeast"/>
         </w:trPr>
         <w:tc>
           <w:tcPr>
-            <w:tcW w:w="10638" w:type="dxa"/>
+            <w:tcW w:w="11016" w:type="dxa"/>
             <w:gridSpan w:val="3"/>
             <w:tcBorders/>
           </w:tcPr>
@@ -2285,46 +2389,30 @@
               <w:t xml:space="preserve"> endfor %}</w:t>
             </w:r>
           </w:p>
+          <w:p>
+            <w:pPr>
+              <w:pStyle w:val="Normal"/>
+              <w:widowControl w:val="false"/>
+              <w:suppressAutoHyphens w:val="true"/>
+              <w:spacing w:before="0" w:after="200"/>
+              <w:jc w:val="both"/>
+              <w:rPr>
+                <w:kern w:val="0"/>
+                <w:lang w:eastAsia="en-IN" w:bidi="ar-SA"/>
+              </w:rPr>
+            </w:pPr>
+            <w:r>
+              <w:rPr/>
+            </w:r>
+          </w:p>
         </w:tc>
       </w:tr>
     </w:tbl>
     <w:p>
       <w:pPr>
-        <w:sectPr>
-          <w:headerReference w:type="default" r:id="rId9"/>
-          <w:headerReference w:type="first" r:id="rId10"/>
-          <w:footerReference w:type="default" r:id="rId11"/>
-          <w:footerReference w:type="first" r:id="rId12"/>
-          <w:type w:val="nextPage"/>
-          <w:pgSz w:w="12240" w:h="15840"/>
-          <w:pgMar w:left="0" w:right="0" w:gutter="0" w:header="0" w:top="57" w:footer="454" w:bottom="681"/>
-          <w:pgNumType w:fmt="decimal"/>
-          <w:formProt w:val="false"/>
-          <w:titlePg/>
-          <w:textDirection w:val="lrTb"/>
-          <w:docGrid w:type="default" w:linePitch="100" w:charSpace="0"/>
-        </w:sectPr>
-      </w:pPr>
-    </w:p>
-    <w:p>
-      <w:pPr>
         <w:pStyle w:val="Normal"/>
         <w:rPr>
-          <w:lang w:val="en-GB"/>
-        </w:rPr>
-      </w:pPr>
-      <w:r>
-        <w:rPr>
-          <w:lang w:val="en-GB"/>
-        </w:rPr>
-      </w:r>
-    </w:p>
-    <w:p>
-      <w:pPr>
-        <w:pStyle w:val="Heading2"/>
-        <w:rPr>
           <w:color w:val="22263E"/>
-          <w:lang w:val="en-GB"/>
         </w:rPr>
       </w:pPr>
       <w:r>
@@ -2334,9 +2422,694 @@
     <w:p>
       <w:pPr>
         <w:pStyle w:val="Heading2"/>
+        <w:rPr/>
+      </w:pPr>
+      <w:bookmarkStart w:id="10" w:name="__RefHeading___Toc4380_675183759"/>
+      <w:bookmarkEnd w:id="10"/>
+      <w:r>
         <w:rPr>
           <w:color w:val="22263E"/>
-          <w:lang w:val="en-GB"/>
+        </w:rPr>
+        <w:tab/>
+        <w:t>{{mycomany}} Team</w:t>
+      </w:r>
+    </w:p>
+    <w:p>
+      <w:pPr>
+        <w:pStyle w:val="Normal"/>
+        <w:rPr>
+          <w:color w:val="22263E"/>
+        </w:rPr>
+      </w:pPr>
+      <w:r>
+        <w:rPr/>
+      </w:r>
+    </w:p>
+    <w:tbl>
+      <w:tblPr>
+        <w:tblStyle w:val="TableGrid"/>
+        <w:tblW w:w="4500" w:type="pct"/>
+        <w:jc w:val="center"/>
+        <w:tblInd w:w="0" w:type="dxa"/>
+        <w:tblLayout w:type="fixed"/>
+        <w:tblCellMar>
+          <w:top w:w="0" w:type="dxa"/>
+          <w:left w:w="108" w:type="dxa"/>
+          <w:bottom w:w="0" w:type="dxa"/>
+          <w:right w:w="108" w:type="dxa"/>
+        </w:tblCellMar>
+        <w:tblLook w:firstRow="1" w:noVBand="1" w:lastRow="0" w:firstColumn="1" w:lastColumn="0" w:noHBand="0" w:val="04a0"/>
+      </w:tblPr>
+      <w:tblGrid>
+        <w:gridCol w:w="2829"/>
+        <w:gridCol w:w="2776"/>
+        <w:gridCol w:w="15"/>
+        <w:gridCol w:w="2748"/>
+        <w:gridCol w:w="24"/>
+        <w:gridCol w:w="2624"/>
+      </w:tblGrid>
+      <w:tr>
+        <w:trPr>
+          <w:trHeight w:val="6" w:hRule="atLeast"/>
+        </w:trPr>
+        <w:tc>
+          <w:tcPr>
+            <w:tcW w:w="2829" w:type="dxa"/>
+            <w:tcBorders/>
+            <w:shd w:color="auto" w:fill="22263E" w:val="clear"/>
+          </w:tcPr>
+          <w:p>
+            <w:pPr>
+              <w:pStyle w:val="Normal"/>
+              <w:widowControl w:val="false"/>
+              <w:suppressAutoHyphens w:val="true"/>
+              <w:spacing w:before="0" w:after="200"/>
+              <w:jc w:val="center"/>
+              <w:rPr>
+                <w:sz w:val="32"/>
+                <w:szCs w:val="32"/>
+              </w:rPr>
+            </w:pPr>
+            <w:r>
+              <w:rPr>
+                <w:color w:themeColor="background1" w:val="FFFFFF"/>
+                <w:kern w:val="0"/>
+                <w:sz w:val="32"/>
+                <w:szCs w:val="32"/>
+                <w:lang w:val="en-GB" w:eastAsia="en-IN" w:bidi="ar-SA"/>
+              </w:rPr>
+              <w:t>Name</w:t>
+            </w:r>
+          </w:p>
+        </w:tc>
+        <w:tc>
+          <w:tcPr>
+            <w:tcW w:w="2776" w:type="dxa"/>
+            <w:tcBorders/>
+            <w:shd w:color="auto" w:fill="22263E" w:val="clear"/>
+          </w:tcPr>
+          <w:p>
+            <w:pPr>
+              <w:pStyle w:val="Normal"/>
+              <w:widowControl w:val="false"/>
+              <w:suppressAutoHyphens w:val="true"/>
+              <w:spacing w:before="0" w:after="200"/>
+              <w:jc w:val="center"/>
+              <w:rPr>
+                <w:sz w:val="32"/>
+                <w:szCs w:val="32"/>
+              </w:rPr>
+            </w:pPr>
+            <w:r>
+              <w:rPr>
+                <w:color w:themeColor="background1" w:val="FFFFFF"/>
+                <w:kern w:val="0"/>
+                <w:sz w:val="32"/>
+                <w:szCs w:val="32"/>
+                <w:lang w:val="en-GB" w:eastAsia="en-IN" w:bidi="ar-SA"/>
+              </w:rPr>
+              <w:t>Email</w:t>
+            </w:r>
+          </w:p>
+        </w:tc>
+        <w:tc>
+          <w:tcPr>
+            <w:tcW w:w="2763" w:type="dxa"/>
+            <w:gridSpan w:val="2"/>
+            <w:tcBorders>
+              <w:right w:val="nil"/>
+            </w:tcBorders>
+            <w:shd w:color="auto" w:fill="22263E" w:val="clear"/>
+          </w:tcPr>
+          <w:p>
+            <w:pPr>
+              <w:pStyle w:val="Normal"/>
+              <w:widowControl w:val="false"/>
+              <w:suppressAutoHyphens w:val="true"/>
+              <w:spacing w:before="0" w:after="200"/>
+              <w:jc w:val="center"/>
+              <w:rPr>
+                <w:sz w:val="32"/>
+                <w:szCs w:val="32"/>
+              </w:rPr>
+            </w:pPr>
+            <w:r>
+              <w:rPr>
+                <w:color w:themeColor="background1" w:val="FFFFFF"/>
+                <w:kern w:val="0"/>
+                <w:sz w:val="32"/>
+                <w:szCs w:val="32"/>
+                <w:lang w:val="en-GB" w:eastAsia="en-IN" w:bidi="ar-SA"/>
+              </w:rPr>
+              <w:t>Number</w:t>
+            </w:r>
+          </w:p>
+        </w:tc>
+        <w:tc>
+          <w:tcPr>
+            <w:tcW w:w="2648" w:type="dxa"/>
+            <w:gridSpan w:val="2"/>
+            <w:tcBorders/>
+            <w:shd w:color="auto" w:fill="22263E" w:val="clear"/>
+          </w:tcPr>
+          <w:p>
+            <w:pPr>
+              <w:pStyle w:val="Normal"/>
+              <w:widowControl w:val="false"/>
+              <w:suppressAutoHyphens w:val="true"/>
+              <w:spacing w:before="0" w:after="200"/>
+              <w:jc w:val="center"/>
+              <w:rPr>
+                <w:sz w:val="32"/>
+                <w:szCs w:val="32"/>
+              </w:rPr>
+            </w:pPr>
+            <w:r>
+              <w:rPr>
+                <w:sz w:val="32"/>
+                <w:szCs w:val="32"/>
+              </w:rPr>
+              <w:t>Role</w:t>
+            </w:r>
+          </w:p>
+        </w:tc>
+      </w:tr>
+      <w:tr>
+        <w:trPr>
+          <w:trHeight w:val="6" w:hRule="atLeast"/>
+        </w:trPr>
+        <w:tc>
+          <w:tcPr>
+            <w:tcW w:w="11016" w:type="dxa"/>
+            <w:gridSpan w:val="6"/>
+            <w:tcBorders/>
+          </w:tcPr>
+          <w:p>
+            <w:pPr>
+              <w:pStyle w:val="Normal"/>
+              <w:widowControl w:val="false"/>
+              <w:suppressAutoHyphens w:val="true"/>
+              <w:spacing w:before="0" w:after="200"/>
+              <w:jc w:val="both"/>
+              <w:rPr>
+                <w:kern w:val="0"/>
+                <w:lang w:eastAsia="en-IN" w:bidi="ar-SA"/>
+              </w:rPr>
+            </w:pPr>
+            <w:r>
+              <w:rPr>
+                <w:kern w:val="0"/>
+                <w:lang w:val="en-GB" w:eastAsia="en-IN" w:bidi="ar-SA"/>
+              </w:rPr>
+              <w:t xml:space="preserve">{%tr for </w:t>
+            </w:r>
+            <w:r>
+              <w:rPr>
+                <w:kern w:val="0"/>
+                <w:lang w:val="en-GB" w:eastAsia="en-IN" w:bidi="ar-SA"/>
+              </w:rPr>
+              <w:t>user</w:t>
+            </w:r>
+            <w:r>
+              <w:rPr>
+                <w:kern w:val="0"/>
+                <w:lang w:val="en-GB" w:eastAsia="en-IN" w:bidi="ar-SA"/>
+              </w:rPr>
+              <w:t xml:space="preserve"> in projectmanagers %}</w:t>
+            </w:r>
+          </w:p>
+        </w:tc>
+      </w:tr>
+      <w:tr>
+        <w:trPr>
+          <w:trHeight w:val="1096" w:hRule="atLeast"/>
+        </w:trPr>
+        <w:tc>
+          <w:tcPr>
+            <w:tcW w:w="2829" w:type="dxa"/>
+            <w:tcBorders/>
+          </w:tcPr>
+          <w:p>
+            <w:pPr>
+              <w:pStyle w:val="Normal"/>
+              <w:widowControl w:val="false"/>
+              <w:suppressAutoHyphens w:val="true"/>
+              <w:spacing w:before="0" w:after="200"/>
+              <w:jc w:val="both"/>
+              <w:rPr>
+                <w:kern w:val="0"/>
+                <w:lang w:eastAsia="en-IN" w:bidi="ar-SA"/>
+              </w:rPr>
+            </w:pPr>
+            <w:r>
+              <w:rPr>
+                <w:kern w:val="0"/>
+                <w:lang w:val="en-GB" w:eastAsia="en-IN" w:bidi="ar-SA"/>
+              </w:rPr>
+              <w:t xml:space="preserve">{{ </w:t>
+            </w:r>
+            <w:r>
+              <w:rPr>
+                <w:kern w:val="0"/>
+                <w:lang w:val="en-GB" w:eastAsia="en-IN" w:bidi="ar-SA"/>
+              </w:rPr>
+              <w:t>user.full_name</w:t>
+            </w:r>
+            <w:r>
+              <w:rPr>
+                <w:kern w:val="0"/>
+                <w:lang w:val="en-GB" w:eastAsia="en-IN" w:bidi="ar-SA"/>
+              </w:rPr>
+              <w:t xml:space="preserve"> }}</w:t>
+            </w:r>
+          </w:p>
+        </w:tc>
+        <w:tc>
+          <w:tcPr>
+            <w:tcW w:w="2776" w:type="dxa"/>
+            <w:tcBorders/>
+          </w:tcPr>
+          <w:p>
+            <w:pPr>
+              <w:pStyle w:val="Normal"/>
+              <w:widowControl w:val="false"/>
+              <w:suppressAutoHyphens w:val="true"/>
+              <w:spacing w:before="0" w:after="200"/>
+              <w:jc w:val="both"/>
+              <w:rPr>
+                <w:kern w:val="0"/>
+                <w:lang w:eastAsia="en-IN" w:bidi="ar-SA"/>
+              </w:rPr>
+            </w:pPr>
+            <w:r>
+              <w:rPr>
+                <w:kern w:val="0"/>
+                <w:lang w:val="en-GB" w:eastAsia="en-IN" w:bidi="ar-SA"/>
+              </w:rPr>
+              <w:t xml:space="preserve">{{ </w:t>
+            </w:r>
+            <w:r>
+              <w:rPr>
+                <w:kern w:val="0"/>
+                <w:lang w:val="en-GB" w:eastAsia="en-IN" w:bidi="ar-SA"/>
+              </w:rPr>
+              <w:t>user.email</w:t>
+            </w:r>
+            <w:r>
+              <w:rPr>
+                <w:kern w:val="0"/>
+                <w:lang w:val="en-GB" w:eastAsia="en-IN" w:bidi="ar-SA"/>
+              </w:rPr>
+              <w:t xml:space="preserve"> }}</w:t>
+            </w:r>
+          </w:p>
+        </w:tc>
+        <w:tc>
+          <w:tcPr>
+            <w:tcW w:w="2763" w:type="dxa"/>
+            <w:gridSpan w:val="2"/>
+            <w:tcBorders>
+              <w:right w:val="nil"/>
+            </w:tcBorders>
+          </w:tcPr>
+          <w:p>
+            <w:pPr>
+              <w:pStyle w:val="BodyText"/>
+              <w:widowControl w:val="false"/>
+              <w:suppressAutoHyphens w:val="true"/>
+              <w:spacing w:before="0" w:after="200"/>
+              <w:jc w:val="center"/>
+              <w:rPr>
+                <w:kern w:val="0"/>
+                <w:lang w:eastAsia="en-IN" w:bidi="ar-SA"/>
+              </w:rPr>
+            </w:pPr>
+            <w:r>
+              <w:rPr>
+                <w:kern w:val="0"/>
+                <w:lang w:val="en-GB" w:eastAsia="en-IN" w:bidi="ar-SA"/>
+              </w:rPr>
+              <w:t>{{ user.number }}</w:t>
+            </w:r>
+          </w:p>
+        </w:tc>
+        <w:tc>
+          <w:tcPr>
+            <w:tcW w:w="2648" w:type="dxa"/>
+            <w:gridSpan w:val="2"/>
+            <w:tcBorders/>
+          </w:tcPr>
+          <w:p>
+            <w:pPr>
+              <w:pStyle w:val="Normal"/>
+              <w:widowControl w:val="false"/>
+              <w:suppressAutoHyphens w:val="true"/>
+              <w:spacing w:before="0" w:after="200"/>
+              <w:jc w:val="center"/>
+              <w:rPr>
+                <w:kern w:val="0"/>
+                <w:lang w:eastAsia="en-IN" w:bidi="ar-SA"/>
+              </w:rPr>
+            </w:pPr>
+            <w:r>
+              <w:rPr>
+                <w:kern w:val="0"/>
+                <w:lang w:eastAsia="en-IN" w:bidi="ar-SA"/>
+              </w:rPr>
+              <w:t>{{ user.position }}</w:t>
+            </w:r>
+          </w:p>
+        </w:tc>
+      </w:tr>
+      <w:tr>
+        <w:trPr>
+          <w:trHeight w:val="1924" w:hRule="atLeast"/>
+        </w:trPr>
+        <w:tc>
+          <w:tcPr>
+            <w:tcW w:w="11016" w:type="dxa"/>
+            <w:gridSpan w:val="6"/>
+            <w:tcBorders/>
+          </w:tcPr>
+          <w:p>
+            <w:pPr>
+              <w:pStyle w:val="Normal"/>
+              <w:widowControl w:val="false"/>
+              <w:suppressAutoHyphens w:val="true"/>
+              <w:spacing w:before="0" w:after="200"/>
+              <w:jc w:val="both"/>
+              <w:rPr>
+                <w:kern w:val="0"/>
+                <w:lang w:eastAsia="en-IN" w:bidi="ar-SA"/>
+              </w:rPr>
+            </w:pPr>
+            <w:r>
+              <w:rPr>
+                <w:kern w:val="0"/>
+                <w:lang w:val="en-GB" w:eastAsia="en-IN" w:bidi="ar-SA"/>
+              </w:rPr>
+              <w:t>{%</w:t>
+            </w:r>
+            <w:r>
+              <w:rPr>
+                <w:rFonts w:eastAsia="SimSun" w:cs="Arial" w:ascii="Arial" w:hAnsi="Arial"/>
+                <w:color w:val="000000"/>
+                <w:kern w:val="0"/>
+                <w:sz w:val="22"/>
+                <w:szCs w:val="22"/>
+                <w:lang w:eastAsia="en-IN" w:bidi="ar-SA"/>
+              </w:rPr>
+              <w:t>tr</w:t>
+            </w:r>
+            <w:r>
+              <w:rPr>
+                <w:kern w:val="0"/>
+                <w:lang w:val="en-GB" w:eastAsia="en-IN" w:bidi="ar-SA"/>
+              </w:rPr>
+              <w:t xml:space="preserve"> endfor %}</w:t>
+            </w:r>
+          </w:p>
+        </w:tc>
+      </w:tr>
+      <w:tr>
+        <w:trPr>
+          <w:trHeight w:val="911" w:hRule="atLeast"/>
+        </w:trPr>
+        <w:tc>
+          <w:tcPr>
+            <w:tcW w:w="11016" w:type="dxa"/>
+            <w:gridSpan w:val="6"/>
+            <w:tcBorders>
+              <w:top w:val="nil"/>
+            </w:tcBorders>
+          </w:tcPr>
+          <w:p>
+            <w:pPr>
+              <w:pStyle w:val="Normal"/>
+              <w:widowControl w:val="false"/>
+              <w:suppressAutoHyphens w:val="true"/>
+              <w:spacing w:before="0" w:after="200"/>
+              <w:jc w:val="both"/>
+              <w:rPr>
+                <w:kern w:val="0"/>
+                <w:lang w:eastAsia="en-IN" w:bidi="ar-SA"/>
+              </w:rPr>
+            </w:pPr>
+            <w:r>
+              <w:rPr>
+                <w:lang w:val="en-GB"/>
+              </w:rPr>
+              <w:t xml:space="preserve">{%tr for </w:t>
+            </w:r>
+            <w:r>
+              <w:rPr>
+                <w:lang w:val="en-GB"/>
+              </w:rPr>
+              <w:t>owner</w:t>
+            </w:r>
+            <w:r>
+              <w:rPr>
+                <w:lang w:val="en-GB"/>
+              </w:rPr>
+              <w:t xml:space="preserve"> in owners %}</w:t>
+            </w:r>
+          </w:p>
+        </w:tc>
+      </w:tr>
+      <w:tr>
+        <w:trPr>
+          <w:trHeight w:val="1924" w:hRule="atLeast"/>
+        </w:trPr>
+        <w:tc>
+          <w:tcPr>
+            <w:tcW w:w="2829" w:type="dxa"/>
+            <w:tcBorders>
+              <w:top w:val="nil"/>
+              <w:right w:val="nil"/>
+            </w:tcBorders>
+          </w:tcPr>
+          <w:p>
+            <w:pPr>
+              <w:pStyle w:val="Normal"/>
+              <w:widowControl w:val="false"/>
+              <w:suppressAutoHyphens w:val="true"/>
+              <w:spacing w:before="0" w:after="200"/>
+              <w:jc w:val="both"/>
+              <w:rPr>
+                <w:kern w:val="0"/>
+                <w:lang w:eastAsia="en-IN" w:bidi="ar-SA"/>
+              </w:rPr>
+            </w:pPr>
+            <w:r>
+              <w:rPr>
+                <w:kern w:val="0"/>
+                <w:lang w:val="en-GB" w:eastAsia="en-IN" w:bidi="ar-SA"/>
+              </w:rPr>
+              <w:t xml:space="preserve">{{ </w:t>
+            </w:r>
+            <w:r>
+              <w:rPr>
+                <w:kern w:val="0"/>
+                <w:lang w:val="en-GB" w:eastAsia="en-IN" w:bidi="ar-SA"/>
+              </w:rPr>
+              <w:t>owner.full_name</w:t>
+            </w:r>
+            <w:r>
+              <w:rPr>
+                <w:kern w:val="0"/>
+                <w:lang w:val="en-GB" w:eastAsia="en-IN" w:bidi="ar-SA"/>
+              </w:rPr>
+              <w:t xml:space="preserve"> }}</w:t>
+            </w:r>
+          </w:p>
+          <w:p>
+            <w:pPr>
+              <w:pStyle w:val="Normal"/>
+              <w:widowControl w:val="false"/>
+              <w:suppressAutoHyphens w:val="true"/>
+              <w:spacing w:before="0" w:after="200"/>
+              <w:jc w:val="both"/>
+              <w:rPr>
+                <w:kern w:val="0"/>
+                <w:lang w:eastAsia="en-IN" w:bidi="ar-SA"/>
+              </w:rPr>
+            </w:pPr>
+            <w:r>
+              <w:rPr/>
+            </w:r>
+          </w:p>
+        </w:tc>
+        <w:tc>
+          <w:tcPr>
+            <w:tcW w:w="2791" w:type="dxa"/>
+            <w:gridSpan w:val="2"/>
+            <w:tcBorders>
+              <w:top w:val="nil"/>
+              <w:right w:val="nil"/>
+            </w:tcBorders>
+          </w:tcPr>
+          <w:p>
+            <w:pPr>
+              <w:pStyle w:val="Normal"/>
+              <w:widowControl w:val="false"/>
+              <w:suppressAutoHyphens w:val="true"/>
+              <w:spacing w:before="0" w:after="200"/>
+              <w:jc w:val="both"/>
+              <w:rPr>
+                <w:kern w:val="0"/>
+                <w:lang w:eastAsia="en-IN" w:bidi="ar-SA"/>
+              </w:rPr>
+            </w:pPr>
+            <w:r>
+              <w:rPr>
+                <w:kern w:val="0"/>
+                <w:lang w:val="en-GB" w:eastAsia="en-IN" w:bidi="ar-SA"/>
+              </w:rPr>
+              <w:t xml:space="preserve">{{ </w:t>
+            </w:r>
+            <w:r>
+              <w:rPr>
+                <w:kern w:val="0"/>
+                <w:lang w:val="en-GB" w:eastAsia="en-IN" w:bidi="ar-SA"/>
+              </w:rPr>
+              <w:t>owner.email</w:t>
+            </w:r>
+            <w:r>
+              <w:rPr>
+                <w:kern w:val="0"/>
+                <w:lang w:val="en-GB" w:eastAsia="en-IN" w:bidi="ar-SA"/>
+              </w:rPr>
+              <w:t xml:space="preserve"> }}</w:t>
+            </w:r>
+          </w:p>
+        </w:tc>
+        <w:tc>
+          <w:tcPr>
+            <w:tcW w:w="2772" w:type="dxa"/>
+            <w:gridSpan w:val="2"/>
+            <w:tcBorders>
+              <w:top w:val="nil"/>
+              <w:right w:val="nil"/>
+            </w:tcBorders>
+          </w:tcPr>
+          <w:p>
+            <w:pPr>
+              <w:pStyle w:val="BodyText"/>
+              <w:widowControl w:val="false"/>
+              <w:suppressAutoHyphens w:val="true"/>
+              <w:spacing w:before="0" w:after="200"/>
+              <w:jc w:val="center"/>
+              <w:rPr>
+                <w:kern w:val="0"/>
+                <w:lang w:eastAsia="en-IN" w:bidi="ar-SA"/>
+              </w:rPr>
+            </w:pPr>
+            <w:r>
+              <w:rPr>
+                <w:kern w:val="0"/>
+                <w:lang w:val="en-GB" w:eastAsia="en-IN" w:bidi="ar-SA"/>
+              </w:rPr>
+              <w:t>{{ owner.number }}</w:t>
+            </w:r>
+          </w:p>
+        </w:tc>
+        <w:tc>
+          <w:tcPr>
+            <w:tcW w:w="2624" w:type="dxa"/>
+            <w:tcBorders>
+              <w:top w:val="nil"/>
+            </w:tcBorders>
+          </w:tcPr>
+          <w:p>
+            <w:pPr>
+              <w:pStyle w:val="Normal"/>
+              <w:widowControl w:val="false"/>
+              <w:suppressAutoHyphens w:val="true"/>
+              <w:spacing w:before="0" w:after="200"/>
+              <w:jc w:val="center"/>
+              <w:rPr>
+                <w:kern w:val="0"/>
+                <w:lang w:eastAsia="en-IN" w:bidi="ar-SA"/>
+              </w:rPr>
+            </w:pPr>
+            <w:r>
+              <w:rPr>
+                <w:kern w:val="0"/>
+                <w:lang w:eastAsia="en-IN" w:bidi="ar-SA"/>
+              </w:rPr>
+              <w:t xml:space="preserve">{{ </w:t>
+            </w:r>
+            <w:r>
+              <w:rPr>
+                <w:kern w:val="0"/>
+                <w:lang w:val="en-GB" w:eastAsia="en-IN" w:bidi="ar-SA"/>
+              </w:rPr>
+              <w:t>owner</w:t>
+            </w:r>
+            <w:r>
+              <w:rPr>
+                <w:kern w:val="0"/>
+                <w:lang w:eastAsia="en-IN" w:bidi="ar-SA"/>
+              </w:rPr>
+              <w:t>.position }}</w:t>
+            </w:r>
+          </w:p>
+        </w:tc>
+      </w:tr>
+      <w:tr>
+        <w:trPr>
+          <w:trHeight w:val="1304" w:hRule="atLeast"/>
+        </w:trPr>
+        <w:tc>
+          <w:tcPr>
+            <w:tcW w:w="11016" w:type="dxa"/>
+            <w:gridSpan w:val="6"/>
+            <w:tcBorders>
+              <w:top w:val="nil"/>
+            </w:tcBorders>
+          </w:tcPr>
+          <w:p>
+            <w:pPr>
+              <w:pStyle w:val="Normal"/>
+              <w:widowControl w:val="false"/>
+              <w:suppressAutoHyphens w:val="true"/>
+              <w:spacing w:before="0" w:after="200"/>
+              <w:jc w:val="both"/>
+              <w:rPr>
+                <w:kern w:val="0"/>
+                <w:lang w:eastAsia="en-IN" w:bidi="ar-SA"/>
+              </w:rPr>
+            </w:pPr>
+            <w:r>
+              <w:rPr>
+                <w:lang w:val="en-GB"/>
+              </w:rPr>
+              <w:t>{%</w:t>
+            </w:r>
+            <w:r>
+              <w:rPr>
+                <w:rFonts w:eastAsia="SimSun" w:cs="Arial" w:ascii="Arial" w:hAnsi="Arial"/>
+                <w:color w:val="000000"/>
+                <w:sz w:val="22"/>
+                <w:szCs w:val="22"/>
+              </w:rPr>
+              <w:t>tr</w:t>
+            </w:r>
+            <w:r>
+              <w:rPr>
+                <w:lang w:val="en-GB"/>
+              </w:rPr>
+              <w:t xml:space="preserve"> endfor %}</w:t>
+            </w:r>
+          </w:p>
+        </w:tc>
+      </w:tr>
+    </w:tbl>
+    <w:p>
+      <w:pPr>
+        <w:pStyle w:val="Normal"/>
+        <w:rPr>
+          <w:color w:val="22263E"/>
         </w:rPr>
       </w:pPr>
       <w:r>
@@ -2345,11 +3118,8 @@
     </w:p>
     <w:p>
       <w:pPr>
-        <w:pStyle w:val="Heading2"/>
-        <w:rPr>
-          <w:color w:val="22263E"/>
-          <w:lang w:val="en-GB"/>
-        </w:rPr>
+        <w:pStyle w:val="Normal"/>
+        <w:rPr/>
       </w:pPr>
       <w:r>
         <w:rPr/>
@@ -2358,21 +3128,824 @@
     <w:p>
       <w:pPr>
         <w:pStyle w:val="Heading2"/>
+        <w:rPr/>
+      </w:pPr>
+      <w:r>
         <w:rPr>
           <w:color w:val="22263E"/>
-          <w:lang w:val="en-GB"/>
-        </w:rPr>
-      </w:pPr>
-      <w:bookmarkStart w:id="4" w:name="_Toc182397284"/>
+        </w:rPr>
+        <w:tab/>
+        <w:t>{{project.companyname.name}} Team</w:t>
+      </w:r>
+    </w:p>
+    <w:p>
+      <w:pPr>
+        <w:pStyle w:val="Normal"/>
+        <w:rPr>
+          <w:color w:val="22263E"/>
+        </w:rPr>
+      </w:pPr>
+      <w:r>
+        <w:rPr/>
+      </w:r>
+    </w:p>
+    <w:tbl>
+      <w:tblPr>
+        <w:tblStyle w:val="TableGrid"/>
+        <w:tblW w:w="4500" w:type="pct"/>
+        <w:jc w:val="center"/>
+        <w:tblInd w:w="0" w:type="dxa"/>
+        <w:tblLayout w:type="fixed"/>
+        <w:tblCellMar>
+          <w:top w:w="0" w:type="dxa"/>
+          <w:left w:w="108" w:type="dxa"/>
+          <w:bottom w:w="0" w:type="dxa"/>
+          <w:right w:w="108" w:type="dxa"/>
+        </w:tblCellMar>
+        <w:tblLook w:firstRow="1" w:noVBand="1" w:lastRow="0" w:firstColumn="1" w:lastColumn="0" w:noHBand="0" w:val="04a0"/>
+      </w:tblPr>
+      <w:tblGrid>
+        <w:gridCol w:w="2829"/>
+        <w:gridCol w:w="2776"/>
+        <w:gridCol w:w="2763"/>
+        <w:gridCol w:w="2648"/>
+      </w:tblGrid>
+      <w:tr>
+        <w:trPr>
+          <w:trHeight w:val="6" w:hRule="atLeast"/>
+        </w:trPr>
+        <w:tc>
+          <w:tcPr>
+            <w:tcW w:w="2829" w:type="dxa"/>
+            <w:tcBorders/>
+            <w:shd w:color="auto" w:fill="22263E" w:val="clear"/>
+          </w:tcPr>
+          <w:p>
+            <w:pPr>
+              <w:pStyle w:val="Normal"/>
+              <w:widowControl w:val="false"/>
+              <w:suppressAutoHyphens w:val="true"/>
+              <w:spacing w:before="0" w:after="200"/>
+              <w:jc w:val="center"/>
+              <w:rPr>
+                <w:sz w:val="32"/>
+                <w:szCs w:val="32"/>
+              </w:rPr>
+            </w:pPr>
+            <w:r>
+              <w:rPr>
+                <w:color w:themeColor="background1" w:val="FFFFFF"/>
+                <w:kern w:val="0"/>
+                <w:sz w:val="32"/>
+                <w:szCs w:val="32"/>
+                <w:lang w:val="en-GB" w:eastAsia="en-IN" w:bidi="ar-SA"/>
+              </w:rPr>
+              <w:t>Name</w:t>
+            </w:r>
+          </w:p>
+        </w:tc>
+        <w:tc>
+          <w:tcPr>
+            <w:tcW w:w="2776" w:type="dxa"/>
+            <w:tcBorders/>
+            <w:shd w:color="auto" w:fill="22263E" w:val="clear"/>
+          </w:tcPr>
+          <w:p>
+            <w:pPr>
+              <w:pStyle w:val="Normal"/>
+              <w:widowControl w:val="false"/>
+              <w:suppressAutoHyphens w:val="true"/>
+              <w:spacing w:before="0" w:after="200"/>
+              <w:jc w:val="center"/>
+              <w:rPr>
+                <w:sz w:val="32"/>
+                <w:szCs w:val="32"/>
+              </w:rPr>
+            </w:pPr>
+            <w:r>
+              <w:rPr>
+                <w:color w:themeColor="background1" w:val="FFFFFF"/>
+                <w:kern w:val="0"/>
+                <w:sz w:val="32"/>
+                <w:szCs w:val="32"/>
+                <w:lang w:val="en-GB" w:eastAsia="en-IN" w:bidi="ar-SA"/>
+              </w:rPr>
+              <w:t>Email</w:t>
+            </w:r>
+          </w:p>
+        </w:tc>
+        <w:tc>
+          <w:tcPr>
+            <w:tcW w:w="2763" w:type="dxa"/>
+            <w:tcBorders>
+              <w:right w:val="nil"/>
+            </w:tcBorders>
+            <w:shd w:color="auto" w:fill="22263E" w:val="clear"/>
+          </w:tcPr>
+          <w:p>
+            <w:pPr>
+              <w:pStyle w:val="Normal"/>
+              <w:widowControl w:val="false"/>
+              <w:suppressAutoHyphens w:val="true"/>
+              <w:spacing w:before="0" w:after="200"/>
+              <w:jc w:val="center"/>
+              <w:rPr>
+                <w:sz w:val="32"/>
+                <w:szCs w:val="32"/>
+              </w:rPr>
+            </w:pPr>
+            <w:r>
+              <w:rPr>
+                <w:color w:themeColor="background1" w:val="FFFFFF"/>
+                <w:kern w:val="0"/>
+                <w:sz w:val="32"/>
+                <w:szCs w:val="32"/>
+                <w:lang w:val="en-GB" w:eastAsia="en-IN" w:bidi="ar-SA"/>
+              </w:rPr>
+              <w:t>Number</w:t>
+            </w:r>
+          </w:p>
+        </w:tc>
+        <w:tc>
+          <w:tcPr>
+            <w:tcW w:w="2648" w:type="dxa"/>
+            <w:tcBorders/>
+            <w:shd w:color="auto" w:fill="22263E" w:val="clear"/>
+          </w:tcPr>
+          <w:p>
+            <w:pPr>
+              <w:pStyle w:val="Normal"/>
+              <w:widowControl w:val="false"/>
+              <w:suppressAutoHyphens w:val="true"/>
+              <w:spacing w:before="0" w:after="200"/>
+              <w:jc w:val="center"/>
+              <w:rPr>
+                <w:sz w:val="32"/>
+                <w:szCs w:val="32"/>
+              </w:rPr>
+            </w:pPr>
+            <w:r>
+              <w:rPr>
+                <w:sz w:val="32"/>
+                <w:szCs w:val="32"/>
+              </w:rPr>
+              <w:t>Role</w:t>
+            </w:r>
+          </w:p>
+        </w:tc>
+      </w:tr>
+      <w:tr>
+        <w:trPr>
+          <w:trHeight w:val="6" w:hRule="atLeast"/>
+        </w:trPr>
+        <w:tc>
+          <w:tcPr>
+            <w:tcW w:w="11016" w:type="dxa"/>
+            <w:gridSpan w:val="4"/>
+            <w:tcBorders/>
+          </w:tcPr>
+          <w:p>
+            <w:pPr>
+              <w:pStyle w:val="Normal"/>
+              <w:widowControl w:val="false"/>
+              <w:suppressAutoHyphens w:val="true"/>
+              <w:spacing w:before="0" w:after="200"/>
+              <w:jc w:val="both"/>
+              <w:rPr>
+                <w:kern w:val="0"/>
+                <w:lang w:eastAsia="en-IN" w:bidi="ar-SA"/>
+              </w:rPr>
+            </w:pPr>
+            <w:r>
+              <w:rPr>
+                <w:kern w:val="0"/>
+                <w:lang w:val="en-GB" w:eastAsia="en-IN" w:bidi="ar-SA"/>
+              </w:rPr>
+              <w:t xml:space="preserve">{%tr for </w:t>
+            </w:r>
+            <w:r>
+              <w:rPr>
+                <w:kern w:val="0"/>
+                <w:lang w:val="en-GB" w:eastAsia="en-IN" w:bidi="ar-SA"/>
+              </w:rPr>
+              <w:t>user</w:t>
+            </w:r>
+            <w:r>
+              <w:rPr>
+                <w:kern w:val="0"/>
+                <w:lang w:val="en-GB" w:eastAsia="en-IN" w:bidi="ar-SA"/>
+              </w:rPr>
+              <w:t xml:space="preserve"> in customeruser %}</w:t>
+            </w:r>
+          </w:p>
+        </w:tc>
+      </w:tr>
+      <w:tr>
+        <w:trPr>
+          <w:trHeight w:val="1096" w:hRule="atLeast"/>
+        </w:trPr>
+        <w:tc>
+          <w:tcPr>
+            <w:tcW w:w="2829" w:type="dxa"/>
+            <w:tcBorders/>
+          </w:tcPr>
+          <w:p>
+            <w:pPr>
+              <w:pStyle w:val="Normal"/>
+              <w:widowControl w:val="false"/>
+              <w:suppressAutoHyphens w:val="true"/>
+              <w:spacing w:before="0" w:after="200"/>
+              <w:jc w:val="both"/>
+              <w:rPr>
+                <w:kern w:val="0"/>
+                <w:lang w:eastAsia="en-IN" w:bidi="ar-SA"/>
+              </w:rPr>
+            </w:pPr>
+            <w:r>
+              <w:rPr>
+                <w:kern w:val="0"/>
+                <w:lang w:val="en-GB" w:eastAsia="en-IN" w:bidi="ar-SA"/>
+              </w:rPr>
+              <w:t xml:space="preserve">{{ </w:t>
+            </w:r>
+            <w:r>
+              <w:rPr>
+                <w:kern w:val="0"/>
+                <w:lang w:val="en-GB" w:eastAsia="en-IN" w:bidi="ar-SA"/>
+              </w:rPr>
+              <w:t>user.full_name</w:t>
+            </w:r>
+            <w:r>
+              <w:rPr>
+                <w:kern w:val="0"/>
+                <w:lang w:val="en-GB" w:eastAsia="en-IN" w:bidi="ar-SA"/>
+              </w:rPr>
+              <w:t xml:space="preserve"> }}</w:t>
+            </w:r>
+          </w:p>
+        </w:tc>
+        <w:tc>
+          <w:tcPr>
+            <w:tcW w:w="2776" w:type="dxa"/>
+            <w:tcBorders/>
+          </w:tcPr>
+          <w:p>
+            <w:pPr>
+              <w:pStyle w:val="Normal"/>
+              <w:widowControl w:val="false"/>
+              <w:suppressAutoHyphens w:val="true"/>
+              <w:spacing w:before="0" w:after="200"/>
+              <w:jc w:val="both"/>
+              <w:rPr>
+                <w:kern w:val="0"/>
+                <w:lang w:eastAsia="en-IN" w:bidi="ar-SA"/>
+              </w:rPr>
+            </w:pPr>
+            <w:r>
+              <w:rPr>
+                <w:kern w:val="0"/>
+                <w:lang w:val="en-GB" w:eastAsia="en-IN" w:bidi="ar-SA"/>
+              </w:rPr>
+              <w:t xml:space="preserve">{{ </w:t>
+            </w:r>
+            <w:r>
+              <w:rPr>
+                <w:kern w:val="0"/>
+                <w:lang w:val="en-GB" w:eastAsia="en-IN" w:bidi="ar-SA"/>
+              </w:rPr>
+              <w:t>user.email</w:t>
+            </w:r>
+            <w:r>
+              <w:rPr>
+                <w:kern w:val="0"/>
+                <w:lang w:val="en-GB" w:eastAsia="en-IN" w:bidi="ar-SA"/>
+              </w:rPr>
+              <w:t xml:space="preserve"> }}</w:t>
+            </w:r>
+          </w:p>
+        </w:tc>
+        <w:tc>
+          <w:tcPr>
+            <w:tcW w:w="2763" w:type="dxa"/>
+            <w:tcBorders>
+              <w:right w:val="nil"/>
+            </w:tcBorders>
+          </w:tcPr>
+          <w:p>
+            <w:pPr>
+              <w:pStyle w:val="BodyText"/>
+              <w:widowControl w:val="false"/>
+              <w:suppressAutoHyphens w:val="true"/>
+              <w:spacing w:before="0" w:after="200"/>
+              <w:jc w:val="center"/>
+              <w:rPr>
+                <w:kern w:val="0"/>
+                <w:lang w:eastAsia="en-IN" w:bidi="ar-SA"/>
+              </w:rPr>
+            </w:pPr>
+            <w:r>
+              <w:rPr>
+                <w:kern w:val="0"/>
+                <w:lang w:val="en-GB" w:eastAsia="en-IN" w:bidi="ar-SA"/>
+              </w:rPr>
+              <w:t>{{ user.number }}</w:t>
+            </w:r>
+          </w:p>
+        </w:tc>
+        <w:tc>
+          <w:tcPr>
+            <w:tcW w:w="2648" w:type="dxa"/>
+            <w:tcBorders/>
+          </w:tcPr>
+          <w:p>
+            <w:pPr>
+              <w:pStyle w:val="Normal"/>
+              <w:widowControl w:val="false"/>
+              <w:suppressAutoHyphens w:val="true"/>
+              <w:spacing w:before="0" w:after="200"/>
+              <w:jc w:val="center"/>
+              <w:rPr>
+                <w:kern w:val="0"/>
+                <w:lang w:eastAsia="en-IN" w:bidi="ar-SA"/>
+              </w:rPr>
+            </w:pPr>
+            <w:r>
+              <w:rPr>
+                <w:kern w:val="0"/>
+                <w:lang w:eastAsia="en-IN" w:bidi="ar-SA"/>
+              </w:rPr>
+              <w:t>{{ user.position }}</w:t>
+            </w:r>
+          </w:p>
+        </w:tc>
+      </w:tr>
+      <w:tr>
+        <w:trPr>
+          <w:trHeight w:val="1276" w:hRule="atLeast"/>
+        </w:trPr>
+        <w:tc>
+          <w:tcPr>
+            <w:tcW w:w="11016" w:type="dxa"/>
+            <w:gridSpan w:val="4"/>
+            <w:tcBorders/>
+          </w:tcPr>
+          <w:p>
+            <w:pPr>
+              <w:pStyle w:val="Normal"/>
+              <w:widowControl w:val="false"/>
+              <w:suppressAutoHyphens w:val="true"/>
+              <w:spacing w:before="0" w:after="200"/>
+              <w:jc w:val="both"/>
+              <w:rPr>
+                <w:kern w:val="0"/>
+                <w:lang w:eastAsia="en-IN" w:bidi="ar-SA"/>
+              </w:rPr>
+            </w:pPr>
+            <w:r>
+              <w:rPr>
+                <w:kern w:val="0"/>
+                <w:lang w:val="en-GB" w:eastAsia="en-IN" w:bidi="ar-SA"/>
+              </w:rPr>
+              <w:t>{%</w:t>
+            </w:r>
+            <w:r>
+              <w:rPr>
+                <w:rFonts w:eastAsia="SimSun" w:cs="Arial" w:ascii="Arial" w:hAnsi="Arial"/>
+                <w:color w:val="000000"/>
+                <w:kern w:val="0"/>
+                <w:sz w:val="22"/>
+                <w:szCs w:val="22"/>
+                <w:lang w:eastAsia="en-IN" w:bidi="ar-SA"/>
+              </w:rPr>
+              <w:t>tr</w:t>
+            </w:r>
+            <w:r>
+              <w:rPr>
+                <w:kern w:val="0"/>
+                <w:lang w:val="en-GB" w:eastAsia="en-IN" w:bidi="ar-SA"/>
+              </w:rPr>
+              <w:t xml:space="preserve"> endfor %}</w:t>
+            </w:r>
+          </w:p>
+        </w:tc>
+      </w:tr>
+    </w:tbl>
+    <w:p>
+      <w:pPr>
+        <w:pStyle w:val="Normal"/>
+        <w:rPr>
+          <w:color w:val="22263E"/>
+        </w:rPr>
+      </w:pPr>
+      <w:r>
+        <w:rPr/>
+      </w:r>
+    </w:p>
+    <w:p>
+      <w:pPr>
+        <w:pStyle w:val="Heading2"/>
+        <w:rPr>
+          <w:color w:val="22263E"/>
+          <w:lang w:val="en-GB"/>
+        </w:rPr>
+      </w:pPr>
+      <w:r>
+        <w:rPr>
+          <w:color w:val="22263E"/>
+          <w:lang w:val="en-GB"/>
+        </w:rPr>
+      </w:r>
+    </w:p>
+    <w:p>
+      <w:pPr>
+        <w:pStyle w:val="Heading2"/>
+        <w:rPr>
+          <w:color w:val="22263E"/>
+          <w:lang w:val="en-GB"/>
+        </w:rPr>
+      </w:pPr>
+      <w:r>
+        <w:rPr>
+          <w:color w:val="22263E"/>
+          <w:lang w:val="en-GB"/>
+        </w:rPr>
+      </w:r>
+    </w:p>
+    <w:p>
+      <w:pPr>
+        <w:pStyle w:val="Heading2"/>
+        <w:rPr>
+          <w:color w:val="22263E"/>
+          <w:lang w:val="en-GB"/>
+        </w:rPr>
+      </w:pPr>
+      <w:bookmarkStart w:id="11" w:name="__RefHeading___Toc4382_675183759"/>
+      <w:bookmarkEnd w:id="11"/>
       <w:r>
         <w:rPr>
           <w:bCs/>
           <w:color w:val="22263E"/>
           <w:lang w:val="en-GB"/>
         </w:rPr>
+        <w:tab/>
+      </w:r>
+    </w:p>
+    <w:p>
+      <w:pPr>
+        <w:pStyle w:val="Heading2"/>
+        <w:rPr>
+          <w:color w:val="22263E"/>
+          <w:lang w:val="en-GB"/>
+        </w:rPr>
+      </w:pPr>
+      <w:r>
+        <w:rPr/>
+      </w:r>
+    </w:p>
+    <w:p>
+      <w:pPr>
+        <w:pStyle w:val="Heading2"/>
+        <w:rPr>
+          <w:color w:val="22263E"/>
+          <w:lang w:val="en-GB"/>
+        </w:rPr>
+      </w:pPr>
+      <w:r>
+        <w:rPr/>
+      </w:r>
+    </w:p>
+    <w:p>
+      <w:pPr>
+        <w:pStyle w:val="Heading2"/>
+        <w:rPr>
+          <w:color w:val="22263E"/>
+          <w:lang w:val="en-GB"/>
+        </w:rPr>
+      </w:pPr>
+      <w:r>
+        <w:rPr/>
+      </w:r>
+    </w:p>
+    <w:p>
+      <w:pPr>
+        <w:pStyle w:val="Heading2"/>
+        <w:rPr>
+          <w:color w:val="22263E"/>
+          <w:lang w:val="en-GB"/>
+        </w:rPr>
+      </w:pPr>
+      <w:r>
+        <w:rPr/>
+      </w:r>
+    </w:p>
+    <w:p>
+      <w:pPr>
+        <w:pStyle w:val="Heading2"/>
+        <w:rPr>
+          <w:color w:val="22263E"/>
+          <w:lang w:val="en-GB"/>
+        </w:rPr>
+      </w:pPr>
+      <w:r>
+        <w:rPr/>
+      </w:r>
+    </w:p>
+    <w:p>
+      <w:pPr>
+        <w:pStyle w:val="Heading2"/>
+        <w:rPr>
+          <w:color w:val="22263E"/>
+          <w:lang w:val="en-GB"/>
+        </w:rPr>
+      </w:pPr>
+      <w:r>
+        <w:rPr/>
+      </w:r>
+    </w:p>
+    <w:p>
+      <w:pPr>
+        <w:pStyle w:val="Heading2"/>
+        <w:rPr>
+          <w:color w:val="22263E"/>
+          <w:lang w:val="en-GB"/>
+        </w:rPr>
+      </w:pPr>
+      <w:r>
+        <w:rPr/>
+      </w:r>
+    </w:p>
+    <w:p>
+      <w:pPr>
+        <w:pStyle w:val="Heading2"/>
+        <w:rPr>
+          <w:color w:val="22263E"/>
+          <w:lang w:val="en-GB"/>
+        </w:rPr>
+      </w:pPr>
+      <w:r>
+        <w:rPr/>
+      </w:r>
+    </w:p>
+    <w:p>
+      <w:pPr>
+        <w:pStyle w:val="Heading2"/>
+        <w:rPr>
+          <w:color w:val="22263E"/>
+          <w:lang w:val="en-GB"/>
+        </w:rPr>
+      </w:pPr>
+      <w:r>
+        <w:rPr/>
+      </w:r>
+    </w:p>
+    <w:p>
+      <w:pPr>
+        <w:pStyle w:val="Heading2"/>
+        <w:rPr>
+          <w:color w:val="22263E"/>
+          <w:lang w:val="en-GB"/>
+        </w:rPr>
+      </w:pPr>
+      <w:r>
+        <w:rPr/>
+      </w:r>
+    </w:p>
+    <w:p>
+      <w:pPr>
+        <w:pStyle w:val="Heading2"/>
+        <w:rPr>
+          <w:color w:val="22263E"/>
+          <w:lang w:val="en-GB"/>
+        </w:rPr>
+      </w:pPr>
+      <w:r>
+        <w:rPr/>
+      </w:r>
+    </w:p>
+    <w:p>
+      <w:pPr>
+        <w:pStyle w:val="Heading2"/>
+        <w:rPr>
+          <w:color w:val="22263E"/>
+          <w:lang w:val="en-GB"/>
+        </w:rPr>
+      </w:pPr>
+      <w:r>
+        <w:rPr/>
+      </w:r>
+    </w:p>
+    <w:p>
+      <w:pPr>
+        <w:pStyle w:val="Heading2"/>
+        <w:rPr>
+          <w:color w:val="22263E"/>
+          <w:lang w:val="en-GB"/>
+        </w:rPr>
+      </w:pPr>
+      <w:r>
+        <w:rPr/>
+      </w:r>
+    </w:p>
+    <w:p>
+      <w:pPr>
+        <w:pStyle w:val="Heading2"/>
+        <w:rPr>
+          <w:color w:val="22263E"/>
+          <w:lang w:val="en-GB"/>
+        </w:rPr>
+      </w:pPr>
+      <w:r>
+        <w:rPr/>
+      </w:r>
+    </w:p>
+    <w:p>
+      <w:pPr>
+        <w:pStyle w:val="Heading2"/>
+        <w:rPr>
+          <w:color w:val="22263E"/>
+          <w:lang w:val="en-GB"/>
+        </w:rPr>
+      </w:pPr>
+      <w:r>
+        <w:rPr/>
+      </w:r>
+    </w:p>
+    <w:p>
+      <w:pPr>
+        <w:pStyle w:val="Heading2"/>
+        <w:rPr>
+          <w:color w:val="22263E"/>
+          <w:lang w:val="en-GB"/>
+        </w:rPr>
+      </w:pPr>
+      <w:r>
+        <w:rPr/>
+      </w:r>
+    </w:p>
+    <w:p>
+      <w:pPr>
+        <w:pStyle w:val="Heading2"/>
+        <w:rPr>
+          <w:color w:val="22263E"/>
+          <w:lang w:val="en-GB"/>
+        </w:rPr>
+      </w:pPr>
+      <w:r>
+        <w:rPr/>
+      </w:r>
+    </w:p>
+    <w:p>
+      <w:pPr>
+        <w:pStyle w:val="Heading2"/>
+        <w:rPr>
+          <w:color w:val="22263E"/>
+          <w:lang w:val="en-GB"/>
+        </w:rPr>
+      </w:pPr>
+      <w:r>
+        <w:rPr/>
+      </w:r>
+    </w:p>
+    <w:p>
+      <w:pPr>
+        <w:pStyle w:val="Heading2"/>
+        <w:rPr>
+          <w:color w:val="22263E"/>
+          <w:lang w:val="en-GB"/>
+        </w:rPr>
+      </w:pPr>
+      <w:r>
+        <w:rPr/>
+      </w:r>
+    </w:p>
+    <w:p>
+      <w:pPr>
+        <w:pStyle w:val="Heading2"/>
+        <w:rPr>
+          <w:color w:val="22263E"/>
+          <w:lang w:val="en-GB"/>
+        </w:rPr>
+      </w:pPr>
+      <w:r>
+        <w:rPr/>
+      </w:r>
+    </w:p>
+    <w:p>
+      <w:pPr>
+        <w:pStyle w:val="Heading2"/>
+        <w:rPr>
+          <w:color w:val="22263E"/>
+          <w:lang w:val="en-GB"/>
+        </w:rPr>
+      </w:pPr>
+      <w:r>
+        <w:rPr/>
+      </w:r>
+    </w:p>
+    <w:p>
+      <w:pPr>
+        <w:pStyle w:val="Normal"/>
+        <w:rPr>
+          <w:color w:val="22263E"/>
+          <w:lang w:val="en-GB"/>
+        </w:rPr>
+      </w:pPr>
+      <w:r>
+        <w:rPr/>
+      </w:r>
+    </w:p>
+    <w:p>
+      <w:pPr>
+        <w:pStyle w:val="BodyText"/>
+        <w:rPr>
+          <w:color w:val="22263E"/>
+          <w:lang w:val="en-GB"/>
+        </w:rPr>
+      </w:pPr>
+      <w:r>
+        <w:rPr/>
+      </w:r>
+    </w:p>
+    <w:p>
+      <w:pPr>
+        <w:pStyle w:val="BodyText"/>
+        <w:rPr>
+          <w:color w:val="22263E"/>
+          <w:lang w:val="en-GB"/>
+        </w:rPr>
+      </w:pPr>
+      <w:r>
+        <w:rPr/>
+      </w:r>
+    </w:p>
+    <w:p>
+      <w:pPr>
+        <w:pStyle w:val="BodyText"/>
+        <w:rPr>
+          <w:color w:val="22263E"/>
+          <w:lang w:val="en-GB"/>
+        </w:rPr>
+      </w:pPr>
+      <w:r>
+        <w:rPr/>
+      </w:r>
+    </w:p>
+    <w:p>
+      <w:pPr>
+        <w:pStyle w:val="BodyText"/>
+        <w:rPr>
+          <w:color w:val="22263E"/>
+          <w:lang w:val="en-GB"/>
+        </w:rPr>
+      </w:pPr>
+      <w:r>
+        <w:rPr/>
+      </w:r>
+    </w:p>
+    <w:p>
+      <w:pPr>
+        <w:pStyle w:val="BodyText"/>
+        <w:rPr>
+          <w:color w:val="22263E"/>
+          <w:lang w:val="en-GB"/>
+        </w:rPr>
+      </w:pPr>
+      <w:r>
+        <w:rPr/>
+      </w:r>
+    </w:p>
+    <w:p>
+      <w:pPr>
+        <w:pStyle w:val="BodyText"/>
+        <w:rPr>
+          <w:color w:val="22263E"/>
+          <w:lang w:val="en-GB"/>
+        </w:rPr>
+      </w:pPr>
+      <w:r>
+        <w:rPr/>
+      </w:r>
+    </w:p>
+    <w:p>
+      <w:pPr>
+        <w:pStyle w:val="Heading2"/>
+        <w:rPr>
+          <w:color w:val="22263E"/>
+          <w:lang w:val="en-GB"/>
+        </w:rPr>
+      </w:pPr>
+      <w:bookmarkStart w:id="12" w:name="__RefHeading___Toc4384_675183759"/>
+      <w:bookmarkStart w:id="13" w:name="_Toc182397284"/>
+      <w:bookmarkEnd w:id="12"/>
+      <w:r>
+        <w:rPr>
+          <w:bCs/>
+          <w:color w:val="22263E"/>
+          <w:lang w:val="en-GB"/>
+        </w:rPr>
         <w:t>Severity Classification</w:t>
       </w:r>
-      <w:bookmarkEnd w:id="4"/>
+      <w:bookmarkEnd w:id="13"/>
       <w:r>
         <w:rPr>
           <w:color w:val="22263E"/>
@@ -2421,9 +3994,9 @@
         <w:tblLook w:firstRow="1" w:noVBand="1" w:lastRow="0" w:firstColumn="1" w:lastColumn="0" w:noHBand="0" w:val="04a0"/>
       </w:tblPr>
       <w:tblGrid>
-        <w:gridCol w:w="1400"/>
+        <w:gridCol w:w="1399"/>
         <w:gridCol w:w="3222"/>
-        <w:gridCol w:w="2821"/>
+        <w:gridCol w:w="2822"/>
         <w:gridCol w:w="3449"/>
       </w:tblGrid>
       <w:tr>
@@ -2432,7 +4005,7 @@
         </w:trPr>
         <w:tc>
           <w:tcPr>
-            <w:tcW w:w="1400" w:type="dxa"/>
+            <w:tcW w:w="1399" w:type="dxa"/>
             <w:tcBorders/>
             <w:vAlign w:val="center"/>
           </w:tcPr>
@@ -2484,7 +4057,7 @@
         </w:tc>
         <w:tc>
           <w:tcPr>
-            <w:tcW w:w="2821" w:type="dxa"/>
+            <w:tcW w:w="2822" w:type="dxa"/>
             <w:tcBorders/>
             <w:vAlign w:val="center"/>
           </w:tcPr>
@@ -2577,7 +4150,7 @@
         </w:trPr>
         <w:tc>
           <w:tcPr>
-            <w:tcW w:w="1400" w:type="dxa"/>
+            <w:tcW w:w="1399" w:type="dxa"/>
             <w:tcBorders/>
             <w:vAlign w:val="center"/>
           </w:tcPr>
@@ -2633,7 +4206,7 @@
         </w:tc>
         <w:tc>
           <w:tcPr>
-            <w:tcW w:w="2821" w:type="dxa"/>
+            <w:tcW w:w="2822" w:type="dxa"/>
             <w:tcBorders/>
             <w:vAlign w:val="center"/>
           </w:tcPr>
@@ -2860,29 +4433,20 @@
     <w:p>
       <w:pPr>
         <w:sectPr>
-          <w:headerReference w:type="default" r:id="rId13"/>
-          <w:headerReference w:type="first" r:id="rId14"/>
-          <w:footerReference w:type="default" r:id="rId15"/>
-          <w:footerReference w:type="first" r:id="rId16"/>
+          <w:headerReference w:type="default" r:id="rId9"/>
+          <w:headerReference w:type="first" r:id="rId10"/>
+          <w:footerReference w:type="default" r:id="rId11"/>
+          <w:footerReference w:type="first" r:id="rId12"/>
           <w:type w:val="nextPage"/>
           <w:pgSz w:w="12240" w:h="15840"/>
-          <w:pgMar w:left="0" w:right="0" w:gutter="0" w:header="0" w:top="57" w:footer="720" w:bottom="777"/>
+          <w:pgMar w:left="0" w:right="0" w:gutter="0" w:header="0" w:top="57" w:footer="454" w:bottom="681"/>
           <w:pgNumType w:fmt="decimal"/>
           <w:formProt w:val="false"/>
           <w:titlePg/>
           <w:textDirection w:val="lrTb"/>
           <w:docGrid w:type="default" w:linePitch="100" w:charSpace="0"/>
         </w:sectPr>
-        <w:pStyle w:val="Normal"/>
-        <w:rPr>
-          <w:lang w:val="en-GB"/>
-        </w:rPr>
-      </w:pPr>
-      <w:r>
-        <w:rPr>
-          <w:lang w:val="en-GB"/>
-        </w:rPr>
-      </w:r>
+      </w:pPr>
     </w:p>
     <w:p>
       <w:pPr>
@@ -3534,7 +5098,9 @@
           <w:lang w:val="en-GB"/>
         </w:rPr>
       </w:pPr>
-      <w:bookmarkStart w:id="5" w:name="_Toc182397285"/>
+      <w:bookmarkStart w:id="15" w:name="__RefHeading___Toc4386_675183759"/>
+      <w:bookmarkStart w:id="16" w:name="_Toc182397285"/>
+      <w:bookmarkEnd w:id="15"/>
       <w:r>
         <w:rPr>
           <w:color w:val="22263E"/>
@@ -3542,7 +5108,7 @@
         </w:rPr>
         <w:t>Description</w:t>
       </w:r>
-      <w:bookmarkEnd w:id="5"/>
+      <w:bookmarkEnd w:id="16"/>
     </w:p>
     <w:p>
       <w:pPr>
@@ -3571,7 +5137,9 @@
           <w:lang w:val="en-GB"/>
         </w:rPr>
       </w:pPr>
-      <w:bookmarkStart w:id="6" w:name="_Toc182397286"/>
+      <w:bookmarkStart w:id="17" w:name="__RefHeading___Toc4388_675183759"/>
+      <w:bookmarkStart w:id="18" w:name="_Toc182397286"/>
+      <w:bookmarkEnd w:id="17"/>
       <w:r>
         <w:rPr>
           <w:color w:val="22263E"/>
@@ -3579,7 +5147,7 @@
         </w:rPr>
         <w:t>POC</w:t>
       </w:r>
-      <w:bookmarkEnd w:id="6"/>
+      <w:bookmarkEnd w:id="18"/>
     </w:p>
     <w:p>
       <w:pPr>
@@ -3608,7 +5176,9 @@
           <w:lang w:val="en-GB"/>
         </w:rPr>
       </w:pPr>
-      <w:bookmarkStart w:id="7" w:name="_Toc182397287"/>
+      <w:bookmarkStart w:id="19" w:name="__RefHeading___Toc4390_675183759"/>
+      <w:bookmarkStart w:id="20" w:name="_Toc182397287"/>
+      <w:bookmarkEnd w:id="19"/>
       <w:r>
         <w:rPr>
           <w:color w:val="22263E"/>
@@ -3616,7 +5186,7 @@
         </w:rPr>
         <w:t>Recommendations</w:t>
       </w:r>
-      <w:bookmarkEnd w:id="7"/>
+      <w:bookmarkEnd w:id="20"/>
     </w:p>
     <w:p>
       <w:pPr>
@@ -3644,7 +5214,9 @@
           <w:lang w:val="en-GB"/>
         </w:rPr>
       </w:pPr>
-      <w:bookmarkStart w:id="8" w:name="_Toc182397288"/>
+      <w:bookmarkStart w:id="21" w:name="__RefHeading___Toc4392_675183759"/>
+      <w:bookmarkStart w:id="22" w:name="_Toc182397288"/>
+      <w:bookmarkEnd w:id="21"/>
       <w:r>
         <w:rPr>
           <w:color w:val="22263E"/>
@@ -3652,7 +5224,7 @@
         </w:rPr>
         <w:t>Instances</w:t>
       </w:r>
-      <w:bookmarkEnd w:id="8"/>
+      <w:bookmarkEnd w:id="22"/>
     </w:p>
     <w:tbl>
       <w:tblPr>
@@ -3988,7 +5560,9 @@
           <w:lang w:val="en-GB"/>
         </w:rPr>
       </w:pPr>
-      <w:bookmarkStart w:id="9" w:name="_Toc182397289"/>
+      <w:bookmarkStart w:id="23" w:name="__RefHeading___Toc4394_675183759"/>
+      <w:bookmarkStart w:id="24" w:name="_Toc182397289"/>
+      <w:bookmarkEnd w:id="23"/>
       <w:r>
         <w:rPr>
           <w:color w:val="22263E"/>
@@ -3996,7 +5570,7 @@
         </w:rPr>
         <w:t>References</w:t>
       </w:r>
-      <w:bookmarkEnd w:id="9"/>
+      <w:bookmarkEnd w:id="24"/>
     </w:p>
     <w:p>
       <w:pPr>
@@ -4051,22 +5625,22 @@
           <w:lang w:val="en-GB"/>
         </w:rPr>
       </w:pPr>
-      <w:bookmarkStart w:id="10" w:name="_Toc182397281_Copy_2"/>
-      <w:bookmarkStart w:id="11" w:name="_Toc182397281_Copy_5"/>
+      <w:bookmarkStart w:id="25" w:name="_Toc182397281_Copy_5"/>
+      <w:bookmarkStart w:id="26" w:name="_Toc182397281_Copy_2"/>
       <w:r>
         <w:rPr>
           <w:lang w:val="en-GB"/>
         </w:rPr>
         <w:t>{% endfor %}</w:t>
       </w:r>
-      <w:bookmarkEnd w:id="10"/>
-      <w:bookmarkEnd w:id="11"/>
+      <w:bookmarkEnd w:id="25"/>
+      <w:bookmarkEnd w:id="26"/>
     </w:p>
     <w:sectPr>
-      <w:headerReference w:type="default" r:id="rId17"/>
-      <w:headerReference w:type="first" r:id="rId18"/>
-      <w:footerReference w:type="default" r:id="rId19"/>
-      <w:footerReference w:type="first" r:id="rId20"/>
+      <w:headerReference w:type="default" r:id="rId13"/>
+      <w:headerReference w:type="first" r:id="rId14"/>
+      <w:footerReference w:type="default" r:id="rId15"/>
+      <w:footerReference w:type="first" r:id="rId16"/>
       <w:type w:val="nextPage"/>
       <w:pgSz w:w="12240" w:h="15840"/>
       <w:pgMar w:left="0" w:right="0" w:gutter="0" w:header="0" w:top="57" w:footer="720" w:bottom="777"/>
@@ -4109,7 +5683,7 @@
       <mc:AlternateContent>
         <mc:Choice Requires="wps">
           <w:drawing>
-            <wp:anchor behindDoc="1" distT="0" distB="0" distL="0" distR="0" simplePos="0" locked="0" layoutInCell="0" allowOverlap="1" relativeHeight="2" wp14:anchorId="609222D5">
+            <wp:anchor behindDoc="1" distT="0" distB="0" distL="0" distR="0" simplePos="0" locked="0" layoutInCell="0" allowOverlap="1" relativeHeight="4" wp14:anchorId="609222D5">
               <wp:simplePos x="0" y="0"/>
               <wp:positionH relativeFrom="margin">
                 <wp:align>right</wp:align>
@@ -4322,7 +5896,7 @@
       <mc:AlternateContent>
         <mc:Choice Requires="wps">
           <w:drawing>
-            <wp:anchor behindDoc="1" distT="0" distB="0" distL="0" distR="0" simplePos="0" locked="0" layoutInCell="0" allowOverlap="1" relativeHeight="4" wp14:anchorId="0730D21D">
+            <wp:anchor behindDoc="1" distT="0" distB="0" distL="0" distR="0" simplePos="0" locked="0" layoutInCell="0" allowOverlap="1" relativeHeight="6" wp14:anchorId="0730D21D">
               <wp:simplePos x="0" y="0"/>
               <wp:positionH relativeFrom="margin">
                 <wp:align>right</wp:align>
@@ -4374,33 +5948,23 @@
                             </w:rPr>
                           </w:pPr>
                           <w:r>
-                            <w:rPr>
-                              <w:color w:val="000000"/>
-                            </w:rPr>
+                            <w:rPr/>
                             <w:fldChar w:fldCharType="begin"/>
                           </w:r>
                           <w:r>
-                            <w:rPr>
-                              <w:color w:val="000000"/>
-                            </w:rPr>
+                            <w:rPr/>
                             <w:instrText xml:space="preserve"> PAGE </w:instrText>
                           </w:r>
                           <w:r>
-                            <w:rPr>
-                              <w:color w:val="000000"/>
-                            </w:rPr>
+                            <w:rPr/>
                             <w:fldChar w:fldCharType="separate"/>
                           </w:r>
                           <w:r>
-                            <w:rPr>
-                              <w:color w:val="000000"/>
-                            </w:rPr>
+                            <w:rPr/>
                             <w:t>1</w:t>
                           </w:r>
                           <w:r>
-                            <w:rPr>
-                              <w:color w:val="000000"/>
-                            </w:rPr>
+                            <w:rPr/>
                             <w:fldChar w:fldCharType="end"/>
                           </w:r>
                         </w:p>
@@ -4431,33 +5995,23 @@
                       </w:rPr>
                     </w:pPr>
                     <w:r>
-                      <w:rPr>
-                        <w:color w:val="000000"/>
-                      </w:rPr>
+                      <w:rPr/>
                       <w:fldChar w:fldCharType="begin"/>
                     </w:r>
                     <w:r>
-                      <w:rPr>
-                        <w:color w:val="000000"/>
-                      </w:rPr>
+                      <w:rPr/>
                       <w:instrText xml:space="preserve"> PAGE </w:instrText>
                     </w:r>
                     <w:r>
-                      <w:rPr>
-                        <w:color w:val="000000"/>
-                      </w:rPr>
+                      <w:rPr/>
                       <w:fldChar w:fldCharType="separate"/>
                     </w:r>
                     <w:r>
-                      <w:rPr>
-                        <w:color w:val="000000"/>
-                      </w:rPr>
+                      <w:rPr/>
                       <w:t>1</w:t>
                     </w:r>
                     <w:r>
-                      <w:rPr>
-                        <w:color w:val="000000"/>
-                      </w:rPr>
+                      <w:rPr/>
                       <w:fldChar w:fldCharType="end"/>
                     </w:r>
                   </w:p>
@@ -4471,7 +6025,7 @@
       <mc:AlternateContent>
         <mc:Choice Requires="wps">
           <w:drawing>
-            <wp:anchor behindDoc="1" distT="0" distB="0" distL="0" distR="0" simplePos="0" locked="0" layoutInCell="0" allowOverlap="1" relativeHeight="6" wp14:anchorId="54244526">
+            <wp:anchor behindDoc="1" distT="0" distB="0" distL="0" distR="0" simplePos="0" locked="0" layoutInCell="0" allowOverlap="1" relativeHeight="8" wp14:anchorId="54244526">
               <wp:simplePos x="0" y="0"/>
               <wp:positionH relativeFrom="margin">
                 <wp:align>right</wp:align>
@@ -4668,7 +6222,7 @@
       <mc:AlternateContent>
         <mc:Choice Requires="wps">
           <w:drawing>
-            <wp:anchor behindDoc="1" distT="0" distB="0" distL="0" distR="0" simplePos="0" locked="0" layoutInCell="0" allowOverlap="1" relativeHeight="8" wp14:anchorId="37B7879D">
+            <wp:anchor behindDoc="1" distT="0" distB="0" distL="0" distR="0" simplePos="0" locked="0" layoutInCell="0" allowOverlap="1" relativeHeight="10" wp14:anchorId="37B7879D">
               <wp:simplePos x="0" y="0"/>
               <wp:positionH relativeFrom="margin">
                 <wp:align>right</wp:align>
@@ -4881,7 +6435,7 @@
       <mc:AlternateContent>
         <mc:Choice Requires="wps">
           <w:drawing>
-            <wp:anchor behindDoc="1" distT="0" distB="0" distL="0" distR="0" simplePos="0" locked="0" layoutInCell="0" allowOverlap="1" relativeHeight="12" wp14:anchorId="609222D5">
+            <wp:anchor behindDoc="1" distT="0" distB="0" distL="0" distR="0" simplePos="0" locked="0" layoutInCell="0" allowOverlap="1" relativeHeight="21" wp14:anchorId="609222D5">
               <wp:simplePos x="0" y="0"/>
               <wp:positionH relativeFrom="margin">
                 <wp:posOffset>7106920</wp:posOffset>
@@ -4974,7 +6528,7 @@
                               <w:szCs w:val="24"/>
                               <w:bCs/>
                             </w:rPr>
-                            <w:t>4</w:t>
+                            <w:t>10</w:t>
                           </w:r>
                           <w:r>
                             <w:rPr>
@@ -5060,7 +6614,7 @@
                         <w:szCs w:val="24"/>
                         <w:bCs/>
                       </w:rPr>
-                      <w:t>4</w:t>
+                      <w:t>10</w:t>
                     </w:r>
                     <w:r>
                       <w:rPr>
@@ -5105,7 +6659,7 @@
       <mc:AlternateContent>
         <mc:Choice Requires="wps">
           <w:drawing>
-            <wp:anchor behindDoc="1" distT="0" distB="0" distL="0" distR="0" simplePos="0" locked="0" layoutInCell="0" allowOverlap="1" relativeHeight="14" wp14:anchorId="54244526">
+            <wp:anchor behindDoc="1" distT="0" distB="0" distL="0" distR="0" simplePos="0" locked="0" layoutInCell="0" allowOverlap="1" relativeHeight="24" wp14:anchorId="54244526">
               <wp:simplePos x="0" y="0"/>
               <wp:positionH relativeFrom="margin">
                 <wp:align>right</wp:align>
@@ -5194,7 +6748,7 @@
                               <w:szCs w:val="24"/>
                               <w:bCs/>
                             </w:rPr>
-                            <w:t>3</w:t>
+                            <w:t>4</w:t>
                           </w:r>
                           <w:r>
                             <w:rPr>
@@ -5275,7 +6829,7 @@
                         <w:szCs w:val="24"/>
                         <w:bCs/>
                       </w:rPr>
-                      <w:t>3</w:t>
+                      <w:t>4</w:t>
                     </w:r>
                     <w:r>
                       <w:rPr>
@@ -5302,7 +6856,7 @@
       <mc:AlternateContent>
         <mc:Choice Requires="wps">
           <w:drawing>
-            <wp:anchor behindDoc="1" distT="0" distB="0" distL="0" distR="0" simplePos="0" locked="0" layoutInCell="0" allowOverlap="1" relativeHeight="16" wp14:anchorId="37B7879D">
+            <wp:anchor behindDoc="1" distT="0" distB="0" distL="0" distR="0" simplePos="0" locked="0" layoutInCell="0" allowOverlap="1" relativeHeight="26" wp14:anchorId="37B7879D">
               <wp:simplePos x="0" y="0"/>
               <wp:positionH relativeFrom="margin">
                 <wp:align>right</wp:align>
@@ -5399,7 +6953,7 @@
                               <w:szCs w:val="24"/>
                               <w:bCs/>
                             </w:rPr>
-                            <w:t>3</w:t>
+                            <w:t>4</w:t>
                           </w:r>
                           <w:r>
                             <w:rPr>
@@ -5488,7 +7042,7 @@
                         <w:szCs w:val="24"/>
                         <w:bCs/>
                       </w:rPr>
-                      <w:t>3</w:t>
+                      <w:t>4</w:t>
                     </w:r>
                     <w:r>
                       <w:rPr>
@@ -5531,7 +7085,7 @@
       <mc:AlternateContent>
         <mc:Choice Requires="wps">
           <w:drawing>
-            <wp:anchor behindDoc="1" distT="0" distB="0" distL="0" distR="0" simplePos="0" locked="0" layoutInCell="0" allowOverlap="1" relativeHeight="18" wp14:anchorId="609222D5">
+            <wp:anchor behindDoc="1" distT="0" distB="0" distL="0" distR="0" simplePos="0" locked="0" layoutInCell="0" allowOverlap="1" relativeHeight="30" wp14:anchorId="609222D5">
               <wp:simplePos x="0" y="0"/>
               <wp:positionH relativeFrom="margin">
                 <wp:align>right</wp:align>
@@ -5542,7 +7096,7 @@
               <wp:extent cx="554355" cy="419735"/>
               <wp:effectExtent l="0" t="0" r="0" b="0"/>
               <wp:wrapNone/>
-              <wp:docPr id="11" name="Text Box 6"/>
+              <wp:docPr id="11" name="Text Box 10"/>
               <a:graphic xmlns:a="http://schemas.openxmlformats.org/drawingml/2006/main">
                 <a:graphicData uri="http://schemas.microsoft.com/office/word/2010/wordprocessingShape">
                   <wps:wsp>
@@ -5620,432 +7174,7 @@
                               <w:szCs w:val="24"/>
                               <w:bCs/>
                             </w:rPr>
-                            <w:t>7</w:t>
-                          </w:r>
-                          <w:r>
-                            <w:rPr>
-                              <w:sz w:val="24"/>
-                              <w:b/>
-                              <w:szCs w:val="24"/>
-                              <w:bCs/>
-                            </w:rPr>
-                            <w:fldChar w:fldCharType="end"/>
-                          </w:r>
-                          <w:r>
-                            <w:rPr/>
-                            <w:br/>
-                            <w:br/>
-                          </w:r>
-                        </w:p>
-                      </w:txbxContent>
-                    </wps:txbx>
-                    <wps:bodyPr lIns="0" rIns="0" tIns="0" bIns="0" anchor="t">
-                      <a:noAutofit/>
-                    </wps:bodyPr>
-                  </wps:wsp>
-                </a:graphicData>
-              </a:graphic>
-            </wp:anchor>
-          </w:drawing>
-        </mc:Choice>
-        <mc:Fallback>
-          <w:pict>
-            <v:rect id="shape_0" ID="Text Box 6" path="m0,0l-2147483645,0l-2147483645,-2147483646l0,-2147483646xe" stroked="f" o:allowincell="f" style="position:absolute;margin-left:568.3pt;margin-top:0.05pt;width:43.6pt;height:33pt;mso-wrap-style:square;v-text-anchor:top;mso-position-horizontal:right;mso-position-horizontal-relative:margin" wp14:anchorId="609222D5">
-              <v:fill o:detectmouseclick="t" on="false"/>
-              <v:stroke color="#3465a4" weight="6480" joinstyle="round" endcap="flat"/>
-              <v:textbox>
-                <w:txbxContent>
-                  <w:p>
-                    <w:pPr>
-                      <w:pStyle w:val="Footer"/>
-                      <w:shd w:val="clear" w:color="auto" w:fill="22263E"/>
-                      <w:spacing w:before="0" w:after="200"/>
-                      <w:jc w:val="distribute"/>
-                      <w:rPr/>
-                    </w:pPr>
-                    <w:r>
-                      <w:rPr/>
-                      <w:br/>
-                    </w:r>
-                    <w:r>
-                      <w:rPr>
-                        <w:b/>
-                        <w:bCs/>
-                        <w:sz w:val="24"/>
-                        <w:szCs w:val="24"/>
-                      </w:rPr>
-                      <w:fldChar w:fldCharType="begin"/>
-                    </w:r>
-                    <w:r>
-                      <w:rPr>
-                        <w:sz w:val="24"/>
-                        <w:b/>
-                        <w:szCs w:val="24"/>
-                        <w:bCs/>
-                      </w:rPr>
-                      <w:instrText xml:space="preserve"> PAGE </w:instrText>
-                    </w:r>
-                    <w:r>
-                      <w:rPr>
-                        <w:sz w:val="24"/>
-                        <w:b/>
-                        <w:szCs w:val="24"/>
-                        <w:bCs/>
-                      </w:rPr>
-                      <w:fldChar w:fldCharType="separate"/>
-                    </w:r>
-                    <w:r>
-                      <w:rPr>
-                        <w:sz w:val="24"/>
-                        <w:b/>
-                        <w:szCs w:val="24"/>
-                        <w:bCs/>
-                      </w:rPr>
-                      <w:t>7</w:t>
-                    </w:r>
-                    <w:r>
-                      <w:rPr>
-                        <w:sz w:val="24"/>
-                        <w:b/>
-                        <w:szCs w:val="24"/>
-                        <w:bCs/>
-                      </w:rPr>
-                      <w:fldChar w:fldCharType="end"/>
-                    </w:r>
-                    <w:r>
-                      <w:rPr/>
-                      <w:br/>
-                      <w:br/>
-                    </w:r>
-                  </w:p>
-                </w:txbxContent>
-              </v:textbox>
-              <w10:wrap type="none"/>
-            </v:rect>
-          </w:pict>
-        </mc:Fallback>
-      </mc:AlternateContent>
-    </w:r>
-  </w:p>
-</w:ftr>
-</file>
-
-<file path=word/footer7.xml><?xml version="1.0" encoding="utf-8"?>
-<w:ftr xmlns:o="urn:schemas-microsoft-com:office:office" xmlns:r="http://schemas.openxmlformats.org/officeDocument/2006/relationships" xmlns:v="urn:schemas-microsoft-com:vml" xmlns:w="http://schemas.openxmlformats.org/wordprocessingml/2006/main" xmlns:w10="urn:schemas-microsoft-com:office:word" xmlns:wp="http://schemas.openxmlformats.org/drawingml/2006/wordprocessingDrawing" xmlns:wps="http://schemas.microsoft.com/office/word/2010/wordprocessingShape" xmlns:wpg="http://schemas.microsoft.com/office/word/2010/wordprocessingGroup" xmlns:mc="http://schemas.openxmlformats.org/markup-compatibility/2006" xmlns:wp14="http://schemas.microsoft.com/office/word/2010/wordprocessingDrawing" xmlns:w14="http://schemas.microsoft.com/office/word/2010/wordml" xmlns:w15="http://schemas.microsoft.com/office/word/2012/wordml" mc:Ignorable="w14 wp14 w15">
-  <w:p>
-    <w:pPr>
-      <w:pStyle w:val="Footer"/>
-      <w:spacing w:before="0" w:after="200"/>
-      <w:rPr/>
-    </w:pPr>
-    <w:r>
-      <w:rPr/>
-      <mc:AlternateContent>
-        <mc:Choice Requires="wps">
-          <w:drawing>
-            <wp:anchor behindDoc="1" distT="0" distB="0" distL="0" distR="0" simplePos="0" locked="0" layoutInCell="0" allowOverlap="1" relativeHeight="19" wp14:anchorId="37B7879D">
-              <wp:simplePos x="0" y="0"/>
-              <wp:positionH relativeFrom="margin">
-                <wp:align>right</wp:align>
-              </wp:positionH>
-              <wp:positionV relativeFrom="paragraph">
-                <wp:posOffset>635</wp:posOffset>
-              </wp:positionV>
-              <wp:extent cx="554355" cy="419735"/>
-              <wp:effectExtent l="0" t="0" r="0" b="0"/>
-              <wp:wrapNone/>
-              <wp:docPr id="12" name="Text Box 9"/>
-              <a:graphic xmlns:a="http://schemas.openxmlformats.org/drawingml/2006/main">
-                <a:graphicData uri="http://schemas.microsoft.com/office/word/2010/wordprocessingShape">
-                  <wps:wsp>
-                    <wps:cNvSpPr/>
-                    <wps:spPr>
-                      <a:xfrm>
-                        <a:off x="0" y="0"/>
-                        <a:ext cx="554400" cy="419760"/>
-                      </a:xfrm>
-                      <a:prstGeom prst="rect">
-                        <a:avLst/>
-                      </a:prstGeom>
-                      <a:noFill/>
-                      <a:ln w="6350">
-                        <a:noFill/>
-                      </a:ln>
-                    </wps:spPr>
-                    <wps:style>
-                      <a:lnRef idx="0">
-                        <a:schemeClr val="accent1"/>
-                      </a:lnRef>
-                      <a:fillRef idx="0">
-                        <a:schemeClr val="accent1"/>
-                      </a:fillRef>
-                      <a:effectRef idx="0">
-                        <a:schemeClr val="accent1"/>
-                      </a:effectRef>
-                      <a:fontRef idx="minor"/>
-                    </wps:style>
-                    <wps:txbx>
-                      <w:txbxContent>
-                        <w:p>
-                          <w:pPr>
-                            <w:pStyle w:val="Footer"/>
-                            <w:shd w:val="clear" w:color="auto" w:fill="22263E"/>
-                            <w:spacing w:before="0" w:after="200"/>
-                            <w:jc w:val="distribute"/>
-                            <w:rPr/>
-                          </w:pPr>
-                          <w:r>
-                            <w:rPr/>
-                            <w:br/>
-                          </w:r>
-                          <w:r>
-                            <w:rPr>
-                              <w:b/>
-                              <w:bCs/>
-                              <w:sz w:val="24"/>
-                              <w:szCs w:val="24"/>
-                            </w:rPr>
-                            <w:fldChar w:fldCharType="begin"/>
-                          </w:r>
-                          <w:r>
-                            <w:rPr>
-                              <w:sz w:val="24"/>
-                              <w:b/>
-                              <w:szCs w:val="24"/>
-                              <w:bCs/>
-                            </w:rPr>
-                            <w:instrText xml:space="preserve"> PAGE </w:instrText>
-                          </w:r>
-                          <w:r>
-                            <w:rPr>
-                              <w:sz w:val="24"/>
-                              <w:b/>
-                              <w:szCs w:val="24"/>
-                              <w:bCs/>
-                            </w:rPr>
-                            <w:fldChar w:fldCharType="separate"/>
-                          </w:r>
-                          <w:r>
-                            <w:rPr>
-                              <w:sz w:val="24"/>
-                              <w:b/>
-                              <w:szCs w:val="24"/>
-                              <w:bCs/>
-                            </w:rPr>
-                            <w:t>6</w:t>
-                          </w:r>
-                          <w:r>
-                            <w:rPr>
-                              <w:sz w:val="24"/>
-                              <w:b/>
-                              <w:szCs w:val="24"/>
-                              <w:bCs/>
-                            </w:rPr>
-                            <w:fldChar w:fldCharType="end"/>
-                          </w:r>
-                          <w:r>
-                            <w:rPr/>
-                            <w:br/>
-                            <w:br/>
-                          </w:r>
-                        </w:p>
-                      </w:txbxContent>
-                    </wps:txbx>
-                    <wps:bodyPr lIns="0" rIns="0" tIns="0" bIns="0" anchor="t">
-                      <a:noAutofit/>
-                    </wps:bodyPr>
-                  </wps:wsp>
-                </a:graphicData>
-              </a:graphic>
-            </wp:anchor>
-          </w:drawing>
-        </mc:Choice>
-        <mc:Fallback>
-          <w:pict>
-            <v:rect id="shape_0" ID="Text Box 9" path="m0,0l-2147483645,0l-2147483645,-2147483646l0,-2147483646xe" stroked="f" o:allowincell="f" style="position:absolute;margin-left:568.3pt;margin-top:0.05pt;width:43.6pt;height:33pt;mso-wrap-style:square;v-text-anchor:top;mso-position-horizontal:right;mso-position-horizontal-relative:margin" wp14:anchorId="37B7879D">
-              <v:fill o:detectmouseclick="t" on="false"/>
-              <v:stroke color="#3465a4" weight="6480" joinstyle="round" endcap="flat"/>
-              <v:textbox>
-                <w:txbxContent>
-                  <w:p>
-                    <w:pPr>
-                      <w:pStyle w:val="Footer"/>
-                      <w:shd w:val="clear" w:color="auto" w:fill="22263E"/>
-                      <w:spacing w:before="0" w:after="200"/>
-                      <w:jc w:val="distribute"/>
-                      <w:rPr/>
-                    </w:pPr>
-                    <w:r>
-                      <w:rPr/>
-                      <w:br/>
-                    </w:r>
-                    <w:r>
-                      <w:rPr>
-                        <w:b/>
-                        <w:bCs/>
-                        <w:sz w:val="24"/>
-                        <w:szCs w:val="24"/>
-                      </w:rPr>
-                      <w:fldChar w:fldCharType="begin"/>
-                    </w:r>
-                    <w:r>
-                      <w:rPr>
-                        <w:sz w:val="24"/>
-                        <w:b/>
-                        <w:szCs w:val="24"/>
-                        <w:bCs/>
-                      </w:rPr>
-                      <w:instrText xml:space="preserve"> PAGE </w:instrText>
-                    </w:r>
-                    <w:r>
-                      <w:rPr>
-                        <w:sz w:val="24"/>
-                        <w:b/>
-                        <w:szCs w:val="24"/>
-                        <w:bCs/>
-                      </w:rPr>
-                      <w:fldChar w:fldCharType="separate"/>
-                    </w:r>
-                    <w:r>
-                      <w:rPr>
-                        <w:sz w:val="24"/>
-                        <w:b/>
-                        <w:szCs w:val="24"/>
-                        <w:bCs/>
-                      </w:rPr>
-                      <w:t>6</w:t>
-                    </w:r>
-                    <w:r>
-                      <w:rPr>
-                        <w:sz w:val="24"/>
-                        <w:b/>
-                        <w:szCs w:val="24"/>
-                        <w:bCs/>
-                      </w:rPr>
-                      <w:fldChar w:fldCharType="end"/>
-                    </w:r>
-                    <w:r>
-                      <w:rPr/>
-                      <w:br/>
-                      <w:br/>
-                    </w:r>
-                  </w:p>
-                </w:txbxContent>
-              </v:textbox>
-              <w10:wrap type="none"/>
-            </v:rect>
-          </w:pict>
-        </mc:Fallback>
-      </mc:AlternateContent>
-    </w:r>
-  </w:p>
-</w:ftr>
-</file>
-
-<file path=word/footer8.xml><?xml version="1.0" encoding="utf-8"?>
-<w:ftr xmlns:o="urn:schemas-microsoft-com:office:office" xmlns:r="http://schemas.openxmlformats.org/officeDocument/2006/relationships" xmlns:v="urn:schemas-microsoft-com:vml" xmlns:w="http://schemas.openxmlformats.org/wordprocessingml/2006/main" xmlns:w10="urn:schemas-microsoft-com:office:word" xmlns:wp="http://schemas.openxmlformats.org/drawingml/2006/wordprocessingDrawing" xmlns:wps="http://schemas.microsoft.com/office/word/2010/wordprocessingShape" xmlns:wpg="http://schemas.microsoft.com/office/word/2010/wordprocessingGroup" xmlns:mc="http://schemas.openxmlformats.org/markup-compatibility/2006" xmlns:wp14="http://schemas.microsoft.com/office/word/2010/wordprocessingDrawing" xmlns:w14="http://schemas.microsoft.com/office/word/2010/wordml" xmlns:w15="http://schemas.microsoft.com/office/word/2012/wordml" mc:Ignorable="w14 wp14 w15">
-  <w:p>
-    <w:pPr>
-      <w:pStyle w:val="Footer"/>
-      <w:snapToGrid w:val="false"/>
-      <w:spacing w:before="0" w:after="200"/>
-      <w:rPr/>
-    </w:pPr>
-    <w:r>
-      <w:rPr/>
-      <mc:AlternateContent>
-        <mc:Choice Requires="wps">
-          <w:drawing>
-            <wp:anchor behindDoc="1" distT="0" distB="0" distL="0" distR="0" simplePos="0" locked="0" layoutInCell="0" allowOverlap="1" relativeHeight="21" wp14:anchorId="609222D5">
-              <wp:simplePos x="0" y="0"/>
-              <wp:positionH relativeFrom="margin">
-                <wp:align>right</wp:align>
-              </wp:positionH>
-              <wp:positionV relativeFrom="paragraph">
-                <wp:posOffset>635</wp:posOffset>
-              </wp:positionV>
-              <wp:extent cx="554355" cy="419735"/>
-              <wp:effectExtent l="0" t="0" r="0" b="0"/>
-              <wp:wrapNone/>
-              <wp:docPr id="13" name="Text Box 10"/>
-              <a:graphic xmlns:a="http://schemas.openxmlformats.org/drawingml/2006/main">
-                <a:graphicData uri="http://schemas.microsoft.com/office/word/2010/wordprocessingShape">
-                  <wps:wsp>
-                    <wps:cNvSpPr/>
-                    <wps:spPr>
-                      <a:xfrm>
-                        <a:off x="0" y="0"/>
-                        <a:ext cx="554400" cy="419760"/>
-                      </a:xfrm>
-                      <a:prstGeom prst="rect">
-                        <a:avLst/>
-                      </a:prstGeom>
-                      <a:noFill/>
-                      <a:ln w="6350">
-                        <a:noFill/>
-                      </a:ln>
-                    </wps:spPr>
-                    <wps:style>
-                      <a:lnRef idx="0">
-                        <a:schemeClr val="accent1"/>
-                      </a:lnRef>
-                      <a:fillRef idx="0">
-                        <a:schemeClr val="accent1"/>
-                      </a:fillRef>
-                      <a:effectRef idx="0">
-                        <a:schemeClr val="accent1"/>
-                      </a:effectRef>
-                      <a:fontRef idx="minor"/>
-                    </wps:style>
-                    <wps:txbx>
-                      <w:txbxContent>
-                        <w:p>
-                          <w:pPr>
-                            <w:pStyle w:val="Footer"/>
-                            <w:shd w:val="clear" w:color="auto" w:fill="22263E"/>
-                            <w:spacing w:before="0" w:after="200"/>
-                            <w:jc w:val="distribute"/>
-                            <w:rPr/>
-                          </w:pPr>
-                          <w:r>
-                            <w:rPr/>
-                            <w:br/>
-                          </w:r>
-                          <w:r>
-                            <w:rPr>
-                              <w:b/>
-                              <w:bCs/>
-                              <w:sz w:val="24"/>
-                              <w:szCs w:val="24"/>
-                            </w:rPr>
-                            <w:fldChar w:fldCharType="begin"/>
-                          </w:r>
-                          <w:r>
-                            <w:rPr>
-                              <w:sz w:val="24"/>
-                              <w:b/>
-                              <w:szCs w:val="24"/>
-                              <w:bCs/>
-                            </w:rPr>
-                            <w:instrText xml:space="preserve"> PAGE </w:instrText>
-                          </w:r>
-                          <w:r>
-                            <w:rPr>
-                              <w:sz w:val="24"/>
-                              <w:b/>
-                              <w:szCs w:val="24"/>
-                              <w:bCs/>
-                            </w:rPr>
-                            <w:fldChar w:fldCharType="separate"/>
-                          </w:r>
-                          <w:r>
-                            <w:rPr>
-                              <w:sz w:val="24"/>
-                              <w:b/>
-                              <w:szCs w:val="24"/>
-                              <w:bCs/>
-                            </w:rPr>
-                            <w:t>8</w:t>
+                            <w:t>12</w:t>
                           </w:r>
                           <w:r>
                             <w:rPr>
@@ -6126,7 +7255,7 @@
                         <w:szCs w:val="24"/>
                         <w:bCs/>
                       </w:rPr>
-                      <w:t>8</w:t>
+                      <w:t>12</w:t>
                     </w:r>
                     <w:r>
                       <w:rPr>
@@ -6155,7 +7284,7 @@
 </w:ftr>
 </file>
 
-<file path=word/footer9.xml><?xml version="1.0" encoding="utf-8"?>
+<file path=word/footer7.xml><?xml version="1.0" encoding="utf-8"?>
 <w:ftr xmlns:o="urn:schemas-microsoft-com:office:office" xmlns:r="http://schemas.openxmlformats.org/officeDocument/2006/relationships" xmlns:v="urn:schemas-microsoft-com:vml" xmlns:w="http://schemas.openxmlformats.org/wordprocessingml/2006/main" xmlns:w10="urn:schemas-microsoft-com:office:word" xmlns:wp="http://schemas.openxmlformats.org/drawingml/2006/wordprocessingDrawing" xmlns:wps="http://schemas.microsoft.com/office/word/2010/wordprocessingShape" xmlns:wpg="http://schemas.microsoft.com/office/word/2010/wordprocessingGroup" xmlns:mc="http://schemas.openxmlformats.org/markup-compatibility/2006" xmlns:wp14="http://schemas.microsoft.com/office/word/2010/wordprocessingDrawing" xmlns:w14="http://schemas.microsoft.com/office/word/2010/wordml" xmlns:w15="http://schemas.microsoft.com/office/word/2012/wordml" mc:Ignorable="w14 wp14 w15">
   <w:p>
     <w:pPr>
@@ -6169,7 +7298,7 @@
       <mc:AlternateContent>
         <mc:Choice Requires="wps">
           <w:drawing>
-            <wp:anchor behindDoc="1" distT="0" distB="0" distL="0" distR="0" simplePos="0" locked="0" layoutInCell="0" allowOverlap="1" relativeHeight="23" wp14:anchorId="0730D21D">
+            <wp:anchor behindDoc="1" distT="0" distB="0" distL="0" distR="0" simplePos="0" locked="0" layoutInCell="0" allowOverlap="1" relativeHeight="32" wp14:anchorId="0730D21D">
               <wp:simplePos x="0" y="0"/>
               <wp:positionH relativeFrom="margin">
                 <wp:align>right</wp:align>
@@ -6180,7 +7309,7 @@
               <wp:extent cx="1828800" cy="138430"/>
               <wp:effectExtent l="0" t="0" r="0" b="0"/>
               <wp:wrapNone/>
-              <wp:docPr id="14" name="Text Box 11"/>
+              <wp:docPr id="12" name="Text Box 11"/>
               <a:graphic xmlns:a="http://schemas.openxmlformats.org/drawingml/2006/main">
                 <a:graphicData uri="http://schemas.microsoft.com/office/word/2010/wordprocessingShape">
                   <wps:wsp>
@@ -6221,33 +7350,23 @@
                             </w:rPr>
                           </w:pPr>
                           <w:r>
-                            <w:rPr>
-                              <w:color w:val="000000"/>
-                            </w:rPr>
+                            <w:rPr/>
                             <w:fldChar w:fldCharType="begin"/>
                           </w:r>
                           <w:r>
-                            <w:rPr>
-                              <w:color w:val="000000"/>
-                            </w:rPr>
+                            <w:rPr/>
                             <w:instrText xml:space="preserve"> PAGE </w:instrText>
                           </w:r>
                           <w:r>
-                            <w:rPr>
-                              <w:color w:val="000000"/>
-                            </w:rPr>
+                            <w:rPr/>
                             <w:fldChar w:fldCharType="separate"/>
                           </w:r>
                           <w:r>
-                            <w:rPr>
-                              <w:color w:val="000000"/>
-                            </w:rPr>
-                            <w:t>7</w:t>
+                            <w:rPr/>
+                            <w:t>11</w:t>
                           </w:r>
                           <w:r>
-                            <w:rPr>
-                              <w:color w:val="000000"/>
-                            </w:rPr>
+                            <w:rPr/>
                             <w:fldChar w:fldCharType="end"/>
                           </w:r>
                         </w:p>
@@ -6278,33 +7397,23 @@
                       </w:rPr>
                     </w:pPr>
                     <w:r>
-                      <w:rPr>
-                        <w:color w:val="000000"/>
-                      </w:rPr>
+                      <w:rPr/>
                       <w:fldChar w:fldCharType="begin"/>
                     </w:r>
                     <w:r>
-                      <w:rPr>
-                        <w:color w:val="000000"/>
-                      </w:rPr>
+                      <w:rPr/>
                       <w:instrText xml:space="preserve"> PAGE </w:instrText>
                     </w:r>
                     <w:r>
-                      <w:rPr>
-                        <w:color w:val="000000"/>
-                      </w:rPr>
+                      <w:rPr/>
                       <w:fldChar w:fldCharType="separate"/>
                     </w:r>
                     <w:r>
-                      <w:rPr>
-                        <w:color w:val="000000"/>
-                      </w:rPr>
-                      <w:t>7</w:t>
+                      <w:rPr/>
+                      <w:t>11</w:t>
                     </w:r>
                     <w:r>
-                      <w:rPr>
-                        <w:color w:val="000000"/>
-                      </w:rPr>
+                      <w:rPr/>
                       <w:fldChar w:fldCharType="end"/>
                     </w:r>
                   </w:p>
@@ -6318,7 +7427,7 @@
       <mc:AlternateContent>
         <mc:Choice Requires="wps">
           <w:drawing>
-            <wp:anchor behindDoc="1" distT="0" distB="0" distL="0" distR="0" simplePos="0" locked="0" layoutInCell="0" allowOverlap="1" relativeHeight="25" wp14:anchorId="54244526">
+            <wp:anchor behindDoc="1" distT="0" distB="0" distL="0" distR="0" simplePos="0" locked="0" layoutInCell="0" allowOverlap="1" relativeHeight="34" wp14:anchorId="54244526">
               <wp:simplePos x="0" y="0"/>
               <wp:positionH relativeFrom="margin">
                 <wp:align>right</wp:align>
@@ -6329,7 +7438,7 @@
               <wp:extent cx="554355" cy="419735"/>
               <wp:effectExtent l="0" t="0" r="0" b="0"/>
               <wp:wrapNone/>
-              <wp:docPr id="15" name="Text Box 12"/>
+              <wp:docPr id="13" name="Text Box 12"/>
               <a:graphic xmlns:a="http://schemas.openxmlformats.org/drawingml/2006/main">
                 <a:graphicData uri="http://schemas.microsoft.com/office/word/2010/wordprocessingShape">
                   <wps:wsp>
@@ -6407,7 +7516,7 @@
                               <w:szCs w:val="24"/>
                               <w:bCs/>
                             </w:rPr>
-                            <w:t>7</w:t>
+                            <w:t>11</w:t>
                           </w:r>
                           <w:r>
                             <w:rPr>
@@ -6488,7 +7597,7 @@
                         <w:szCs w:val="24"/>
                         <w:bCs/>
                       </w:rPr>
-                      <w:t>7</w:t>
+                      <w:t>11</w:t>
                     </w:r>
                     <w:r>
                       <w:rPr>
@@ -6515,7 +7624,7 @@
       <mc:AlternateContent>
         <mc:Choice Requires="wps">
           <w:drawing>
-            <wp:anchor behindDoc="1" distT="0" distB="0" distL="0" distR="0" simplePos="0" locked="0" layoutInCell="0" allowOverlap="1" relativeHeight="27" wp14:anchorId="37B7879D">
+            <wp:anchor behindDoc="1" distT="0" distB="0" distL="0" distR="0" simplePos="0" locked="0" layoutInCell="0" allowOverlap="1" relativeHeight="36" wp14:anchorId="37B7879D">
               <wp:simplePos x="0" y="0"/>
               <wp:positionH relativeFrom="margin">
                 <wp:align>right</wp:align>
@@ -6526,7 +7635,7 @@
               <wp:extent cx="554355" cy="419735"/>
               <wp:effectExtent l="0" t="0" r="0" b="0"/>
               <wp:wrapNone/>
-              <wp:docPr id="16" name="Text Box 13"/>
+              <wp:docPr id="14" name="Text Box 13"/>
               <a:graphic xmlns:a="http://schemas.openxmlformats.org/drawingml/2006/main">
                 <a:graphicData uri="http://schemas.microsoft.com/office/word/2010/wordprocessingShape">
                   <wps:wsp>
@@ -6604,7 +7713,7 @@
                               <w:szCs w:val="24"/>
                               <w:bCs/>
                             </w:rPr>
-                            <w:t>7</w:t>
+                            <w:t>11</w:t>
                           </w:r>
                           <w:r>
                             <w:rPr>
@@ -6685,7 +7794,7 @@
                         <w:szCs w:val="24"/>
                         <w:bCs/>
                       </w:rPr>
-                      <w:t>7</w:t>
+                      <w:t>11</w:t>
                     </w:r>
                     <w:r>
                       <w:rPr>
@@ -6938,6 +8047,8 @@
         <w:szCs w:val="72"/>
       </w:rPr>
     </w:pPr>
+    <w:bookmarkStart w:id="14" w:name="__RefHeading___Toc4400_675183759"/>
+    <w:bookmarkEnd w:id="14"/>
     <w:r>
       <w:rPr>
         <w:sz w:val="72"/>
@@ -6966,109 +8077,6 @@
 </file>
 
 <file path=word/header6.xml><?xml version="1.0" encoding="utf-8"?>
-<w:hdr xmlns:o="urn:schemas-microsoft-com:office:office" xmlns:r="http://schemas.openxmlformats.org/officeDocument/2006/relationships" xmlns:v="urn:schemas-microsoft-com:vml" xmlns:w="http://schemas.openxmlformats.org/wordprocessingml/2006/main" xmlns:w10="urn:schemas-microsoft-com:office:word" xmlns:wp="http://schemas.openxmlformats.org/drawingml/2006/wordprocessingDrawing" xmlns:wps="http://schemas.microsoft.com/office/word/2010/wordprocessingShape" xmlns:wpg="http://schemas.microsoft.com/office/word/2010/wordprocessingGroup" xmlns:mc="http://schemas.openxmlformats.org/markup-compatibility/2006" xmlns:wp14="http://schemas.microsoft.com/office/word/2010/wordprocessingDrawing" xmlns:w14="http://schemas.microsoft.com/office/word/2010/wordml" xmlns:w15="http://schemas.microsoft.com/office/word/2012/wordml" mc:Ignorable="w14 wp14 w15">
-  <w:p>
-    <w:pPr>
-      <w:pStyle w:val="Normal"/>
-      <w:spacing w:before="0" w:after="200"/>
-      <w:ind w:firstLine="640"/>
-      <w:rPr>
-        <w:lang w:val="en-GB"/>
-      </w:rPr>
-    </w:pPr>
-    <w:r>
-      <w:rPr>
-        <w:lang w:val="en-GB"/>
-      </w:rPr>
-    </w:r>
-  </w:p>
-</w:hdr>
-</file>
-
-<file path=word/header7.xml><?xml version="1.0" encoding="utf-8"?>
-<w:hdr xmlns:o="urn:schemas-microsoft-com:office:office" xmlns:r="http://schemas.openxmlformats.org/officeDocument/2006/relationships" xmlns:v="urn:schemas-microsoft-com:vml" xmlns:w="http://schemas.openxmlformats.org/wordprocessingml/2006/main" xmlns:w10="urn:schemas-microsoft-com:office:word" xmlns:wp="http://schemas.openxmlformats.org/drawingml/2006/wordprocessingDrawing" xmlns:wps="http://schemas.microsoft.com/office/word/2010/wordprocessingShape" xmlns:wpg="http://schemas.microsoft.com/office/word/2010/wordprocessingGroup" xmlns:mc="http://schemas.openxmlformats.org/markup-compatibility/2006" xmlns:wp14="http://schemas.microsoft.com/office/word/2010/wordprocessingDrawing" xmlns:w14="http://schemas.microsoft.com/office/word/2010/wordml" xmlns:w15="http://schemas.microsoft.com/office/word/2012/wordml" mc:Ignorable="w14 wp14 w15">
-  <w:p>
-    <w:pPr>
-      <w:pStyle w:val="Header"/>
-      <w:shd w:val="clear" w:color="auto" w:fill="22263E"/>
-      <w:rPr/>
-    </w:pPr>
-    <w:r>
-      <w:rPr/>
-    </w:r>
-  </w:p>
-  <w:p>
-    <w:pPr>
-      <w:pStyle w:val="Header"/>
-      <w:shd w:val="clear" w:color="auto" w:fill="22263E"/>
-      <w:ind w:firstLine="1305"/>
-      <w:rPr>
-        <w:b/>
-        <w:bCs/>
-        <w:sz w:val="52"/>
-        <w:szCs w:val="52"/>
-        <w:lang w:val="en-GB"/>
-      </w:rPr>
-    </w:pPr>
-    <w:r>
-      <w:rPr>
-        <w:b/>
-        <w:bCs/>
-        <w:sz w:val="52"/>
-        <w:szCs w:val="52"/>
-        <w:lang w:val="en-GB"/>
-      </w:rPr>
-    </w:r>
-  </w:p>
-  <w:p>
-    <w:pPr>
-      <w:pStyle w:val="Header"/>
-      <w:shd w:val="clear" w:color="auto" w:fill="22263E"/>
-      <w:ind w:firstLine="1305"/>
-      <w:rPr>
-        <w:b/>
-        <w:bCs/>
-        <w:sz w:val="52"/>
-        <w:szCs w:val="52"/>
-        <w:lang w:val="en-GB"/>
-      </w:rPr>
-    </w:pPr>
-    <w:r>
-      <w:rPr>
-        <w:b/>
-        <w:bCs/>
-        <w:sz w:val="52"/>
-        <w:szCs w:val="52"/>
-        <w:lang w:val="en-GB"/>
-      </w:rPr>
-      <w:t>Vulnerability Summary</w:t>
-    </w:r>
-  </w:p>
-  <w:p>
-    <w:pPr>
-      <w:pStyle w:val="Header"/>
-      <w:shd w:val="clear" w:color="auto" w:fill="22263E"/>
-      <w:rPr/>
-    </w:pPr>
-    <w:r>
-      <w:rPr/>
-    </w:r>
-  </w:p>
-  <w:p>
-    <w:pPr>
-      <w:pStyle w:val="Header"/>
-      <w:shd w:val="clear" w:color="auto" w:fill="22263E"/>
-      <w:spacing w:before="0" w:after="200"/>
-      <w:rPr/>
-    </w:pPr>
-    <w:r>
-      <w:rPr/>
-    </w:r>
-  </w:p>
-</w:hdr>
-</file>
-
-<file path=word/header8.xml><?xml version="1.0" encoding="utf-8"?>
 <w:hdr xmlns:o="urn:schemas-microsoft-com:office:office" xmlns:r="http://schemas.openxmlformats.org/officeDocument/2006/relationships" xmlns:v="urn:schemas-microsoft-com:vml" xmlns:w="http://schemas.openxmlformats.org/wordprocessingml/2006/main" xmlns:w10="urn:schemas-microsoft-com:office:word" xmlns:wp="http://schemas.openxmlformats.org/drawingml/2006/wordprocessingDrawing" xmlns:wps="http://schemas.microsoft.com/office/word/2010/wordprocessingShape" xmlns:wpg="http://schemas.microsoft.com/office/word/2010/wordprocessingGroup" xmlns:mc="http://schemas.openxmlformats.org/markup-compatibility/2006" xmlns:wp14="http://schemas.microsoft.com/office/word/2010/wordprocessingDrawing" xmlns:w14="http://schemas.microsoft.com/office/word/2010/wordml" xmlns:w15="http://schemas.microsoft.com/office/word/2012/wordml" mc:Ignorable="w14 wp14 w15">
   <w:p>
     <w:pPr>
@@ -7116,7 +8124,7 @@
 </w:hdr>
 </file>
 
-<file path=word/header9.xml><?xml version="1.0" encoding="utf-8"?>
+<file path=word/header7.xml><?xml version="1.0" encoding="utf-8"?>
 <w:hdr xmlns:o="urn:schemas-microsoft-com:office:office" xmlns:r="http://schemas.openxmlformats.org/officeDocument/2006/relationships" xmlns:v="urn:schemas-microsoft-com:vml" xmlns:w="http://schemas.openxmlformats.org/wordprocessingml/2006/main" xmlns:w10="urn:schemas-microsoft-com:office:word" xmlns:wp="http://schemas.openxmlformats.org/drawingml/2006/wordprocessingDrawing" xmlns:wps="http://schemas.microsoft.com/office/word/2010/wordprocessingShape" xmlns:wpg="http://schemas.microsoft.com/office/word/2010/wordprocessingGroup" xmlns:mc="http://schemas.openxmlformats.org/markup-compatibility/2006" xmlns:wp14="http://schemas.microsoft.com/office/word/2010/wordprocessingDrawing" xmlns:w14="http://schemas.microsoft.com/office/word/2010/wordml" xmlns:w15="http://schemas.microsoft.com/office/word/2012/wordml" mc:Ignorable="w14 wp14 w15">
   <w:p>
     <w:pPr>
@@ -7131,6 +8139,8 @@
         <w:lang w:val="en-GB"/>
       </w:rPr>
     </w:pPr>
+    <w:bookmarkStart w:id="27" w:name="__RefHeading___Toc4398_675183759"/>
+    <w:bookmarkEnd w:id="27"/>
     <w:r>
       <w:rPr>
         <w:b/>
@@ -7154,6 +8164,8 @@
         <w:bCs/>
       </w:rPr>
     </w:pPr>
+    <w:bookmarkStart w:id="28" w:name="__RefHeading___Toc4396_675183759"/>
+    <w:bookmarkEnd w:id="28"/>
     <w:r>
       <w:rPr>
         <w:b/>
@@ -8069,7 +9081,7 @@
     <w:qFormat/>
     <w:pPr>
       <w:tabs>
-        <w:tab w:val="clear" w:pos="643"/>
+        <w:tab w:val="clear" w:pos="720"/>
         <w:tab w:val="center" w:pos="4153" w:leader="none"/>
         <w:tab w:val="right" w:pos="8306" w:leader="none"/>
       </w:tabs>
@@ -8090,7 +9102,7 @@
     <w:qFormat/>
     <w:pPr>
       <w:tabs>
-        <w:tab w:val="clear" w:pos="643"/>
+        <w:tab w:val="clear" w:pos="720"/>
         <w:tab w:val="center" w:pos="4153" w:leader="none"/>
         <w:tab w:val="right" w:pos="8306" w:leader="none"/>
       </w:tabs>

</xml_diff>

<commit_message>
fixed env and report template
</commit_message>
<xml_diff>
--- a/APTRS/templates/report.docx
+++ b/APTRS/templates/report.docx
@@ -1140,6 +1140,8 @@
       <w:r>
         <w:rPr>
           <w:color w:val="22263E"/>
+          <w:sz w:val="44"/>
+          <w:szCs w:val="44"/>
           <w:lang w:val="en-GB"/>
         </w:rPr>
         <w:t>Project Detail</w:t>
@@ -1168,22 +1170,48 @@
     </w:p>
     <w:p>
       <w:pPr>
-        <w:pStyle w:val="Normal"/>
+        <w:pStyle w:val="NormalWeb"/>
         <w:spacing w:lineRule="auto" w:line="360"/>
-        <w:ind w:left="960" w:right="960"/>
-        <w:jc w:val="both"/>
-        <w:rPr>
-          <w:rFonts w:ascii="Calibri" w:hAnsi="Calibri"/>
-        </w:rPr>
-      </w:pPr>
-      <w:r>
         <w:rPr>
           <w:rFonts w:ascii="Calibri" w:hAnsi="Calibri"/>
           <w:sz w:val="32"/>
           <w:szCs w:val="32"/>
-          <w:lang w:val="en-GB"/>
-        </w:rPr>
-        <w:t>{{ p project_description }}</w:t>
+        </w:rPr>
+      </w:pPr>
+      <w:r>
+        <w:rPr>
+          <w:rFonts w:ascii="Calibri" w:hAnsi="Calibri"/>
+          <w:sz w:val="32"/>
+          <w:szCs w:val="32"/>
+        </w:rPr>
+        <w:t xml:space="preserve">           </w:t>
+      </w:r>
+      <w:r>
+        <w:rPr>
+          <w:rFonts w:ascii="Calibri" w:hAnsi="Calibri"/>
+          <w:sz w:val="32"/>
+          <w:szCs w:val="32"/>
+          <w:lang w:val="en-GB"/>
+        </w:rPr>
+        <w:t xml:space="preserve">{{p </w:t>
+      </w:r>
+      <w:r>
+        <w:rPr>
+          <w:rFonts w:ascii="Calibri" w:hAnsi="Calibri"/>
+          <w:sz w:val="32"/>
+          <w:szCs w:val="32"/>
+          <w:lang w:val="en-GB"/>
+        </w:rPr>
+        <w:t>project_description</w:t>
+      </w:r>
+      <w:r>
+        <w:rPr>
+          <w:rFonts w:ascii="Calibri" w:hAnsi="Calibri"/>
+          <w:sz w:val="32"/>
+          <w:szCs w:val="32"/>
+          <w:lang w:val="en-GB"/>
+        </w:rPr>
+        <w:t>}}</w:t>
       </w:r>
     </w:p>
     <w:p>
@@ -1205,6 +1233,8 @@
       <w:r>
         <w:rPr>
           <w:color w:val="22263E"/>
+          <w:sz w:val="44"/>
+          <w:szCs w:val="44"/>
           <w:lang w:val="en-GB"/>
         </w:rPr>
         <w:t>Document Version</w:t>
@@ -1236,10 +1266,10 @@
         <w:tblLook w:firstRow="1" w:noVBand="1" w:lastRow="0" w:firstColumn="1" w:lastColumn="0" w:noHBand="0" w:val="04a0"/>
       </w:tblPr>
       <w:tblGrid>
-        <w:gridCol w:w="1958"/>
-        <w:gridCol w:w="2240"/>
-        <w:gridCol w:w="3341"/>
-        <w:gridCol w:w="3354"/>
+        <w:gridCol w:w="1961"/>
+        <w:gridCol w:w="2237"/>
+        <w:gridCol w:w="2288"/>
+        <w:gridCol w:w="4406"/>
       </w:tblGrid>
       <w:tr>
         <w:trPr>
@@ -1247,7 +1277,7 @@
         </w:trPr>
         <w:tc>
           <w:tcPr>
-            <w:tcW w:w="1958" w:type="dxa"/>
+            <w:tcW w:w="1961" w:type="dxa"/>
             <w:tcBorders/>
             <w:shd w:color="auto" w:fill="22263E" w:val="clear"/>
           </w:tcPr>
@@ -1276,7 +1306,7 @@
         </w:tc>
         <w:tc>
           <w:tcPr>
-            <w:tcW w:w="2240" w:type="dxa"/>
+            <w:tcW w:w="2237" w:type="dxa"/>
             <w:tcBorders/>
             <w:shd w:color="auto" w:fill="22263E" w:val="clear"/>
           </w:tcPr>
@@ -1306,7 +1336,7 @@
         </w:tc>
         <w:tc>
           <w:tcPr>
-            <w:tcW w:w="3341" w:type="dxa"/>
+            <w:tcW w:w="2288" w:type="dxa"/>
             <w:tcBorders/>
             <w:shd w:color="auto" w:fill="22263E" w:val="clear"/>
           </w:tcPr>
@@ -1336,7 +1366,7 @@
         </w:tc>
         <w:tc>
           <w:tcPr>
-            <w:tcW w:w="3354" w:type="dxa"/>
+            <w:tcW w:w="4406" w:type="dxa"/>
             <w:tcBorders/>
             <w:shd w:color="auto" w:fill="22263E" w:val="clear"/>
           </w:tcPr>
@@ -1371,7 +1401,30 @@
         </w:trPr>
         <w:tc>
           <w:tcPr>
-            <w:tcW w:w="1958" w:type="dxa"/>
+            <w:tcW w:w="1961" w:type="dxa"/>
+            <w:tcBorders/>
+          </w:tcPr>
+          <w:p>
+            <w:pPr>
+              <w:pStyle w:val="Normal"/>
+              <w:widowControl w:val="false"/>
+              <w:suppressAutoHyphens w:val="true"/>
+              <w:spacing w:before="0" w:after="200"/>
+              <w:jc w:val="center"/>
+              <w:rPr/>
+            </w:pPr>
+            <w:r>
+              <w:rPr>
+                <w:kern w:val="0"/>
+                <w:lang w:val="en-GB" w:eastAsia="en-IN" w:bidi="ar-SA"/>
+              </w:rPr>
+              <w:t>1.0</w:t>
+            </w:r>
+          </w:p>
+        </w:tc>
+        <w:tc>
+          <w:tcPr>
+            <w:tcW w:w="2237" w:type="dxa"/>
             <w:tcBorders/>
           </w:tcPr>
           <w:p>
@@ -1391,13 +1444,13 @@
                 <w:kern w:val="0"/>
                 <w:lang w:val="en-GB" w:eastAsia="en-IN" w:bidi="ar-SA"/>
               </w:rPr>
-              <w:t>1.0</w:t>
+              <w:t>{{ project.startdate.strftime("%d/%m/%Y") }}</w:t>
             </w:r>
           </w:p>
         </w:tc>
         <w:tc>
           <w:tcPr>
-            <w:tcW w:w="2240" w:type="dxa"/>
+            <w:tcW w:w="2288" w:type="dxa"/>
             <w:tcBorders/>
           </w:tcPr>
           <w:p>
@@ -1417,13 +1470,264 @@
                 <w:kern w:val="0"/>
                 <w:lang w:val="en-GB" w:eastAsia="en-IN" w:bidi="ar-SA"/>
               </w:rPr>
-              <w:t>{{ project.startdate.strftime("%d/%m/%Y") }}</w:t>
+              <w:t>{{ project.enddate.strftime("%d/%m/%Y") }}</w:t>
             </w:r>
           </w:p>
         </w:tc>
         <w:tc>
           <w:tcPr>
-            <w:tcW w:w="3341" w:type="dxa"/>
+            <w:tcW w:w="4406" w:type="dxa"/>
+            <w:tcBorders/>
+          </w:tcPr>
+          <w:p>
+            <w:pPr>
+              <w:pStyle w:val="Normal"/>
+              <w:widowControl w:val="false"/>
+              <w:suppressAutoHyphens w:val="true"/>
+              <w:spacing w:before="0" w:after="200"/>
+              <w:jc w:val="center"/>
+              <w:rPr>
+                <w:kern w:val="0"/>
+                <w:lang w:eastAsia="en-IN" w:bidi="ar-SA"/>
+              </w:rPr>
+            </w:pPr>
+            <w:r>
+              <w:rPr>
+                <w:kern w:val="0"/>
+                <w:lang w:val="en-GB" w:eastAsia="en-IN" w:bidi="ar-SA"/>
+              </w:rPr>
+              <w:t>{% for owner in owners -%}</w:t>
+            </w:r>
+          </w:p>
+          <w:p>
+            <w:pPr>
+              <w:pStyle w:val="BodyText"/>
+              <w:widowControl w:val="false"/>
+              <w:suppressAutoHyphens w:val="true"/>
+              <w:spacing w:before="0" w:after="200"/>
+              <w:jc w:val="center"/>
+              <w:rPr>
+                <w:kern w:val="0"/>
+                <w:lang w:eastAsia="en-IN" w:bidi="ar-SA"/>
+              </w:rPr>
+            </w:pPr>
+            <w:r>
+              <w:rPr>
+                <w:kern w:val="0"/>
+                <w:lang w:val="en-GB" w:eastAsia="en-IN" w:bidi="ar-SA"/>
+              </w:rPr>
+              <w:t xml:space="preserve">    </w:t>
+            </w:r>
+            <w:r>
+              <w:rPr>
+                <w:kern w:val="0"/>
+                <w:lang w:val="en-GB" w:eastAsia="en-IN" w:bidi="ar-SA"/>
+              </w:rPr>
+              <w:t>{{ owner.full_name }}</w:t>
+            </w:r>
+          </w:p>
+          <w:p>
+            <w:pPr>
+              <w:pStyle w:val="BodyText"/>
+              <w:widowControl w:val="false"/>
+              <w:suppressAutoHyphens w:val="true"/>
+              <w:spacing w:before="0" w:after="200"/>
+              <w:jc w:val="center"/>
+              <w:rPr>
+                <w:kern w:val="0"/>
+                <w:lang w:eastAsia="en-IN" w:bidi="ar-SA"/>
+              </w:rPr>
+            </w:pPr>
+            <w:r>
+              <w:rPr>
+                <w:kern w:val="0"/>
+                <w:lang w:val="en-GB" w:eastAsia="en-IN" w:bidi="ar-SA"/>
+              </w:rPr>
+              <w:t>{%- if not loop.last -%}</w:t>
+            </w:r>
+          </w:p>
+          <w:p>
+            <w:pPr>
+              <w:pStyle w:val="BodyText"/>
+              <w:widowControl w:val="false"/>
+              <w:suppressAutoHyphens w:val="true"/>
+              <w:spacing w:before="0" w:after="200"/>
+              <w:jc w:val="center"/>
+              <w:rPr>
+                <w:kern w:val="0"/>
+                <w:lang w:eastAsia="en-IN" w:bidi="ar-SA"/>
+              </w:rPr>
+            </w:pPr>
+            <w:r>
+              <w:rPr>
+                <w:kern w:val="0"/>
+                <w:lang w:val="en-GB" w:eastAsia="en-IN" w:bidi="ar-SA"/>
+              </w:rPr>
+              <w:t>{{ '\n' }}</w:t>
+            </w:r>
+          </w:p>
+          <w:p>
+            <w:pPr>
+              <w:pStyle w:val="BodyText"/>
+              <w:widowControl w:val="false"/>
+              <w:suppressAutoHyphens w:val="true"/>
+              <w:spacing w:before="0" w:after="200"/>
+              <w:jc w:val="center"/>
+              <w:rPr>
+                <w:kern w:val="0"/>
+                <w:lang w:eastAsia="en-IN" w:bidi="ar-SA"/>
+              </w:rPr>
+            </w:pPr>
+            <w:r>
+              <w:rPr/>
+              <w:t>{%- endif -%}</w:t>
+            </w:r>
+          </w:p>
+          <w:p>
+            <w:pPr>
+              <w:pStyle w:val="BodyText"/>
+              <w:widowControl w:val="false"/>
+              <w:suppressAutoHyphens w:val="true"/>
+              <w:spacing w:before="0" w:after="200"/>
+              <w:jc w:val="center"/>
+              <w:rPr>
+                <w:kern w:val="0"/>
+                <w:lang w:eastAsia="en-IN" w:bidi="ar-SA"/>
+              </w:rPr>
+            </w:pPr>
+            <w:r>
+              <w:rPr>
+                <w:kern w:val="0"/>
+                <w:lang w:val="en-GB" w:eastAsia="en-IN" w:bidi="ar-SA"/>
+              </w:rPr>
+              <w:t>{%- endfor %}</w:t>
+            </w:r>
+          </w:p>
+          <w:p>
+            <w:pPr>
+              <w:pStyle w:val="Normal"/>
+              <w:widowControl w:val="false"/>
+              <w:suppressAutoHyphens w:val="true"/>
+              <w:spacing w:before="0" w:after="200"/>
+              <w:jc w:val="center"/>
+              <w:rPr/>
+            </w:pPr>
+            <w:r>
+              <w:rPr>
+                <w:kern w:val="0"/>
+                <w:lang w:val="en-GB" w:eastAsia="en-IN" w:bidi="ar-SA"/>
+              </w:rPr>
+              <w:t>{%</w:t>
+            </w:r>
+            <w:r>
+              <w:rPr>
+                <w:kern w:val="0"/>
+                <w:lang w:val="en-GB" w:eastAsia="en-IN" w:bidi="ar-SA"/>
+              </w:rPr>
+              <w:t xml:space="preserve"> </w:t>
+            </w:r>
+            <w:r>
+              <w:rPr>
+                <w:kern w:val="0"/>
+                <w:lang w:val="en-GB" w:eastAsia="en-IN" w:bidi="ar-SA"/>
+              </w:rPr>
+              <w:t>if Report_type == '</w:t>
+            </w:r>
+            <w:r>
+              <w:rPr>
+                <w:kern w:val="0"/>
+                <w:lang w:val="en-GB" w:eastAsia="en-IN" w:bidi="ar-SA"/>
+              </w:rPr>
+              <w:t>Re-</w:t>
+            </w:r>
+            <w:r>
+              <w:rPr>
+                <w:kern w:val="0"/>
+                <w:lang w:val="en-GB" w:eastAsia="en-IN" w:bidi="ar-SA"/>
+              </w:rPr>
+              <w:t>Audit' %}</w:t>
+            </w:r>
+          </w:p>
+          <w:p>
+            <w:pPr>
+              <w:pStyle w:val="BodyText"/>
+              <w:widowControl w:val="false"/>
+              <w:suppressAutoHyphens w:val="true"/>
+              <w:spacing w:before="0" w:after="200"/>
+              <w:jc w:val="center"/>
+              <w:rPr>
+                <w:kern w:val="0"/>
+                <w:lang w:eastAsia="en-IN" w:bidi="ar-SA"/>
+              </w:rPr>
+            </w:pPr>
+            <w:r>
+              <w:rPr>
+                <w:kern w:val="0"/>
+                <w:lang w:val="en-GB" w:eastAsia="en-IN" w:bidi="ar-SA"/>
+              </w:rPr>
+              <w:t>{% endif -%}</w:t>
+            </w:r>
+          </w:p>
+        </w:tc>
+      </w:tr>
+      <w:tr>
+        <w:trPr>
+          <w:trHeight w:val="3043" w:hRule="atLeast"/>
+        </w:trPr>
+        <w:tc>
+          <w:tcPr>
+            <w:tcW w:w="1961" w:type="dxa"/>
+            <w:tcBorders/>
+          </w:tcPr>
+          <w:p>
+            <w:pPr>
+              <w:pStyle w:val="Normal"/>
+              <w:widowControl w:val="false"/>
+              <w:suppressAutoHyphens w:val="true"/>
+              <w:spacing w:before="0" w:after="200"/>
+              <w:jc w:val="center"/>
+              <w:rPr/>
+            </w:pPr>
+            <w:r>
+              <w:rPr>
+                <w:kern w:val="0"/>
+                <w:lang w:val="en-GB" w:eastAsia="en-IN" w:bidi="ar-SA"/>
+              </w:rPr>
+              <w:t>{%</w:t>
+            </w:r>
+            <w:r>
+              <w:rPr>
+                <w:kern w:val="0"/>
+                <w:lang w:val="en-GB" w:eastAsia="en-IN" w:bidi="ar-SA"/>
+              </w:rPr>
+              <w:t xml:space="preserve"> </w:t>
+            </w:r>
+            <w:r>
+              <w:rPr>
+                <w:kern w:val="0"/>
+                <w:lang w:val="en-GB" w:eastAsia="en-IN" w:bidi="ar-SA"/>
+              </w:rPr>
+              <w:t xml:space="preserve">if </w:t>
+            </w:r>
+            <w:r>
+              <w:rPr>
+                <w:kern w:val="0"/>
+                <w:lang w:val="en-GB" w:eastAsia="en-IN" w:bidi="ar-SA"/>
+              </w:rPr>
+              <w:t>not</w:t>
+            </w:r>
+            <w:r>
+              <w:rPr>
+                <w:kern w:val="0"/>
+                <w:lang w:val="en-GB" w:eastAsia="en-IN" w:bidi="ar-SA"/>
+              </w:rPr>
+              <w:t xml:space="preserve"> Report_type == 'Audit' %}{% for retest in totalretest %}1.{{loop.index}}</w:t>
+            </w:r>
+          </w:p>
+        </w:tc>
+        <w:tc>
+          <w:tcPr>
+            <w:tcW w:w="2237" w:type="dxa"/>
             <w:tcBorders/>
           </w:tcPr>
           <w:p>
@@ -1443,13 +1747,39 @@
                 <w:kern w:val="0"/>
                 <w:lang w:val="en-GB" w:eastAsia="en-IN" w:bidi="ar-SA"/>
               </w:rPr>
-              <w:t>{{ project.enddate.strftime("%d/%m/%Y") }}</w:t>
+              <w:t>{{ retest.startdate.strftime("%d/%m/%Y") }}</w:t>
             </w:r>
           </w:p>
         </w:tc>
         <w:tc>
           <w:tcPr>
-            <w:tcW w:w="3354" w:type="dxa"/>
+            <w:tcW w:w="2288" w:type="dxa"/>
+            <w:tcBorders/>
+          </w:tcPr>
+          <w:p>
+            <w:pPr>
+              <w:pStyle w:val="Normal"/>
+              <w:widowControl w:val="false"/>
+              <w:suppressAutoHyphens w:val="true"/>
+              <w:spacing w:before="0" w:after="200"/>
+              <w:jc w:val="both"/>
+              <w:rPr>
+                <w:kern w:val="0"/>
+                <w:lang w:eastAsia="en-IN" w:bidi="ar-SA"/>
+              </w:rPr>
+            </w:pPr>
+            <w:r>
+              <w:rPr>
+                <w:kern w:val="0"/>
+                <w:lang w:val="en-GB" w:eastAsia="en-IN" w:bidi="ar-SA"/>
+              </w:rPr>
+              <w:t>{{ retest.enddate.strftime("%d/%m/%Y") }}</w:t>
+            </w:r>
+          </w:p>
+        </w:tc>
+        <w:tc>
+          <w:tcPr>
+            <w:tcW w:w="4406" w:type="dxa"/>
             <w:tcBorders/>
           </w:tcPr>
           <w:p>
@@ -1469,7 +1799,27 @@
                 <w:kern w:val="0"/>
                 <w:lang w:val="en-GB" w:eastAsia="en-IN" w:bidi="ar-SA"/>
               </w:rPr>
-              <w:t>{% for owner in owners -%}</w:t>
+              <w:t>{% for owner in retest.owners -%}</w:t>
+            </w:r>
+          </w:p>
+          <w:p>
+            <w:pPr>
+              <w:pStyle w:val="Normal"/>
+              <w:widowControl w:val="false"/>
+              <w:suppressAutoHyphens w:val="true"/>
+              <w:spacing w:before="0" w:after="200"/>
+              <w:jc w:val="center"/>
+              <w:rPr>
+                <w:kern w:val="0"/>
+                <w:lang w:eastAsia="en-IN" w:bidi="ar-SA"/>
+              </w:rPr>
+            </w:pPr>
+            <w:r>
+              <w:rPr>
+                <w:kern w:val="0"/>
+                <w:lang w:val="en-GB" w:eastAsia="en-IN" w:bidi="ar-SA"/>
+              </w:rPr>
+              <w:t>{{ owner }}</w:t>
             </w:r>
           </w:p>
           <w:p>
@@ -1489,14 +1839,7 @@
                 <w:kern w:val="0"/>
                 <w:lang w:val="en-GB" w:eastAsia="en-IN" w:bidi="ar-SA"/>
               </w:rPr>
-              <w:t xml:space="preserve">    </w:t>
-            </w:r>
-            <w:r>
-              <w:rPr>
-                <w:kern w:val="0"/>
-                <w:lang w:val="en-GB" w:eastAsia="en-IN" w:bidi="ar-SA"/>
-              </w:rPr>
-              <w:t>{{ owner.full_name + '\n' }}</w:t>
+              <w:t>{%- if not loop.last -%}</w:t>
             </w:r>
           </w:p>
           <w:p>
@@ -1516,28 +1859,16 @@
                 <w:kern w:val="0"/>
                 <w:lang w:val="en-GB" w:eastAsia="en-IN" w:bidi="ar-SA"/>
               </w:rPr>
-              <w:t>{%- endfor %}</w:t>
+              <w:t>{{ '\n' }}</w:t>
             </w:r>
           </w:p>
-        </w:tc>
-      </w:tr>
-      <w:tr>
-        <w:trPr>
-          <w:trHeight w:val="6" w:hRule="atLeast"/>
-        </w:trPr>
-        <w:tc>
-          <w:tcPr>
-            <w:tcW w:w="10893" w:type="dxa"/>
-            <w:gridSpan w:val="4"/>
-            <w:tcBorders/>
-          </w:tcPr>
           <w:p>
             <w:pPr>
-              <w:pStyle w:val="Normal"/>
+              <w:pStyle w:val="BodyText"/>
               <w:widowControl w:val="false"/>
               <w:suppressAutoHyphens w:val="true"/>
               <w:spacing w:before="0" w:after="200"/>
-              <w:jc w:val="both"/>
+              <w:jc w:val="center"/>
               <w:rPr>
                 <w:kern w:val="0"/>
                 <w:lang w:eastAsia="en-IN" w:bidi="ar-SA"/>
@@ -1548,7 +1879,27 @@
                 <w:kern w:val="0"/>
                 <w:lang w:val="en-GB" w:eastAsia="en-IN" w:bidi="ar-SA"/>
               </w:rPr>
-              <w:t>{% if Report_type == 'Re-Audit' %}</w:t>
+              <w:t>{%- endif -%}</w:t>
+            </w:r>
+          </w:p>
+          <w:p>
+            <w:pPr>
+              <w:pStyle w:val="BodyText"/>
+              <w:widowControl w:val="false"/>
+              <w:suppressAutoHyphens w:val="true"/>
+              <w:spacing w:before="0" w:after="200"/>
+              <w:jc w:val="center"/>
+              <w:rPr>
+                <w:kern w:val="0"/>
+                <w:lang w:eastAsia="en-IN" w:bidi="ar-SA"/>
+              </w:rPr>
+            </w:pPr>
+            <w:r>
+              <w:rPr>
+                <w:kern w:val="0"/>
+                <w:lang w:val="en-GB" w:eastAsia="en-IN" w:bidi="ar-SA"/>
+              </w:rPr>
+              <w:t>{%- endfor %}</w:t>
             </w:r>
           </w:p>
           <w:p>
@@ -1568,7 +1919,25 @@
                 <w:kern w:val="0"/>
                 <w:lang w:val="en-GB" w:eastAsia="en-IN" w:bidi="ar-SA"/>
               </w:rPr>
-              <w:t>{% if totalretest %}</w:t>
+              <w:t>{%</w:t>
+            </w:r>
+            <w:r>
+              <w:rPr>
+                <w:rFonts w:eastAsia="SimSun" w:cs="Arial" w:ascii="Arial" w:hAnsi="Arial"/>
+                <w:color w:val="000000"/>
+                <w:kern w:val="0"/>
+                <w:sz w:val="22"/>
+                <w:szCs w:val="22"/>
+                <w:lang w:val="en-GB" w:eastAsia="en-IN" w:bidi="ar-SA"/>
+              </w:rPr>
+              <w:t xml:space="preserve"> </w:t>
+            </w:r>
+            <w:r>
+              <w:rPr>
+                <w:kern w:val="0"/>
+                <w:lang w:val="en-GB" w:eastAsia="en-IN" w:bidi="ar-SA"/>
+              </w:rPr>
+              <w:t>endfor -%}</w:t>
             </w:r>
           </w:p>
           <w:p>
@@ -1588,252 +1957,6 @@
                 <w:kern w:val="0"/>
                 <w:lang w:val="en-GB" w:eastAsia="en-IN" w:bidi="ar-SA"/>
               </w:rPr>
-              <w:t>{%tr for retest in totalretest %}</w:t>
-            </w:r>
-          </w:p>
-        </w:tc>
-      </w:tr>
-      <w:tr>
-        <w:trPr>
-          <w:trHeight w:val="6" w:hRule="atLeast"/>
-        </w:trPr>
-        <w:tc>
-          <w:tcPr>
-            <w:tcW w:w="1958" w:type="dxa"/>
-            <w:tcBorders/>
-          </w:tcPr>
-          <w:p>
-            <w:pPr>
-              <w:pStyle w:val="Normal"/>
-              <w:widowControl w:val="false"/>
-              <w:suppressAutoHyphens w:val="true"/>
-              <w:spacing w:before="0" w:after="200"/>
-              <w:jc w:val="both"/>
-              <w:rPr>
-                <w:kern w:val="0"/>
-                <w:lang w:eastAsia="en-IN" w:bidi="ar-SA"/>
-              </w:rPr>
-            </w:pPr>
-            <w:r>
-              <w:rPr>
-                <w:kern w:val="0"/>
-                <w:lang w:val="en-GB" w:eastAsia="en-IN" w:bidi="ar-SA"/>
-              </w:rPr>
-              <w:t>1.{{loop.index}}</w:t>
-            </w:r>
-          </w:p>
-        </w:tc>
-        <w:tc>
-          <w:tcPr>
-            <w:tcW w:w="2240" w:type="dxa"/>
-            <w:tcBorders/>
-          </w:tcPr>
-          <w:p>
-            <w:pPr>
-              <w:pStyle w:val="Normal"/>
-              <w:widowControl w:val="false"/>
-              <w:suppressAutoHyphens w:val="true"/>
-              <w:spacing w:before="0" w:after="200"/>
-              <w:jc w:val="both"/>
-              <w:rPr>
-                <w:kern w:val="0"/>
-                <w:lang w:eastAsia="en-IN" w:bidi="ar-SA"/>
-              </w:rPr>
-            </w:pPr>
-            <w:r>
-              <w:rPr>
-                <w:kern w:val="0"/>
-                <w:lang w:val="en-GB" w:eastAsia="en-IN" w:bidi="ar-SA"/>
-              </w:rPr>
-              <w:t>{{ retest .startdate.strftime("%d/%m/%Y") }}</w:t>
-            </w:r>
-          </w:p>
-        </w:tc>
-        <w:tc>
-          <w:tcPr>
-            <w:tcW w:w="3341" w:type="dxa"/>
-            <w:tcBorders/>
-          </w:tcPr>
-          <w:p>
-            <w:pPr>
-              <w:pStyle w:val="Normal"/>
-              <w:widowControl w:val="false"/>
-              <w:suppressAutoHyphens w:val="true"/>
-              <w:spacing w:before="0" w:after="200"/>
-              <w:jc w:val="both"/>
-              <w:rPr>
-                <w:kern w:val="0"/>
-                <w:lang w:eastAsia="en-IN" w:bidi="ar-SA"/>
-              </w:rPr>
-            </w:pPr>
-            <w:r>
-              <w:rPr>
-                <w:kern w:val="0"/>
-                <w:lang w:val="en-GB" w:eastAsia="en-IN" w:bidi="ar-SA"/>
-              </w:rPr>
-              <w:t>{{ retest .enddate.strftime("%d/%m/%Y") }}</w:t>
-            </w:r>
-          </w:p>
-        </w:tc>
-        <w:tc>
-          <w:tcPr>
-            <w:tcW w:w="3354" w:type="dxa"/>
-            <w:tcBorders/>
-          </w:tcPr>
-          <w:p>
-            <w:pPr>
-              <w:pStyle w:val="Normal"/>
-              <w:widowControl w:val="false"/>
-              <w:suppressAutoHyphens w:val="true"/>
-              <w:spacing w:before="0" w:after="200"/>
-              <w:jc w:val="center"/>
-              <w:rPr>
-                <w:kern w:val="0"/>
-                <w:lang w:eastAsia="en-IN" w:bidi="ar-SA"/>
-              </w:rPr>
-            </w:pPr>
-            <w:r>
-              <w:rPr>
-                <w:kern w:val="0"/>
-                <w:lang w:val="en-GB" w:eastAsia="en-IN" w:bidi="ar-SA"/>
-              </w:rPr>
-              <w:t>{% for owner in retest.owners -%}</w:t>
-            </w:r>
-          </w:p>
-          <w:p>
-            <w:pPr>
-              <w:pStyle w:val="BodyText"/>
-              <w:widowControl w:val="false"/>
-              <w:suppressAutoHyphens w:val="true"/>
-              <w:spacing w:before="0" w:after="200"/>
-              <w:jc w:val="center"/>
-              <w:rPr>
-                <w:kern w:val="0"/>
-                <w:lang w:eastAsia="en-IN" w:bidi="ar-SA"/>
-              </w:rPr>
-            </w:pPr>
-            <w:r>
-              <w:rPr>
-                <w:kern w:val="0"/>
-                <w:lang w:val="en-GB" w:eastAsia="en-IN" w:bidi="ar-SA"/>
-              </w:rPr>
-              <w:t xml:space="preserve">    </w:t>
-            </w:r>
-            <w:r>
-              <w:rPr>
-                <w:kern w:val="0"/>
-                <w:lang w:val="en-GB" w:eastAsia="en-IN" w:bidi="ar-SA"/>
-              </w:rPr>
-              <w:t>{{ owner + '\n' }}</w:t>
-            </w:r>
-          </w:p>
-          <w:p>
-            <w:pPr>
-              <w:pStyle w:val="BodyText"/>
-              <w:widowControl w:val="false"/>
-              <w:suppressAutoHyphens w:val="true"/>
-              <w:spacing w:before="0" w:after="200"/>
-              <w:jc w:val="center"/>
-              <w:rPr>
-                <w:kern w:val="0"/>
-                <w:lang w:eastAsia="en-IN" w:bidi="ar-SA"/>
-              </w:rPr>
-            </w:pPr>
-            <w:r>
-              <w:rPr>
-                <w:kern w:val="0"/>
-                <w:lang w:val="en-GB" w:eastAsia="en-IN" w:bidi="ar-SA"/>
-              </w:rPr>
-              <w:t>{%- endfor %}</w:t>
-            </w:r>
-          </w:p>
-        </w:tc>
-      </w:tr>
-      <w:tr>
-        <w:trPr>
-          <w:trHeight w:val="1924" w:hRule="atLeast"/>
-        </w:trPr>
-        <w:tc>
-          <w:tcPr>
-            <w:tcW w:w="10893" w:type="dxa"/>
-            <w:gridSpan w:val="4"/>
-            <w:tcBorders/>
-          </w:tcPr>
-          <w:p>
-            <w:pPr>
-              <w:pStyle w:val="Normal"/>
-              <w:widowControl w:val="false"/>
-              <w:suppressAutoHyphens w:val="true"/>
-              <w:spacing w:before="0" w:after="200"/>
-              <w:jc w:val="both"/>
-              <w:rPr>
-                <w:kern w:val="0"/>
-                <w:lang w:eastAsia="en-IN" w:bidi="ar-SA"/>
-              </w:rPr>
-            </w:pPr>
-            <w:r>
-              <w:rPr>
-                <w:kern w:val="0"/>
-                <w:lang w:val="en-GB" w:eastAsia="en-IN" w:bidi="ar-SA"/>
-              </w:rPr>
-              <w:t>{%</w:t>
-            </w:r>
-            <w:r>
-              <w:rPr>
-                <w:rFonts w:eastAsia="SimSun" w:cs="Arial" w:ascii="Arial" w:hAnsi="Arial"/>
-                <w:color w:val="000000"/>
-                <w:kern w:val="0"/>
-                <w:sz w:val="22"/>
-                <w:szCs w:val="22"/>
-                <w:lang w:eastAsia="en-IN" w:bidi="ar-SA"/>
-              </w:rPr>
-              <w:t>tr</w:t>
-            </w:r>
-            <w:r>
-              <w:rPr>
-                <w:kern w:val="0"/>
-                <w:lang w:val="en-GB" w:eastAsia="en-IN" w:bidi="ar-SA"/>
-              </w:rPr>
-              <w:t xml:space="preserve"> endfor %}</w:t>
-            </w:r>
-          </w:p>
-          <w:p>
-            <w:pPr>
-              <w:pStyle w:val="Normal"/>
-              <w:widowControl w:val="false"/>
-              <w:suppressAutoHyphens w:val="true"/>
-              <w:spacing w:before="0" w:after="200"/>
-              <w:jc w:val="both"/>
-              <w:rPr>
-                <w:kern w:val="0"/>
-                <w:lang w:eastAsia="en-IN" w:bidi="ar-SA"/>
-              </w:rPr>
-            </w:pPr>
-            <w:r>
-              <w:rPr>
-                <w:kern w:val="0"/>
-                <w:lang w:val="en-GB" w:eastAsia="en-IN" w:bidi="ar-SA"/>
-              </w:rPr>
-              <w:t>{% endif %}</w:t>
-            </w:r>
-          </w:p>
-          <w:p>
-            <w:pPr>
-              <w:pStyle w:val="Normal"/>
-              <w:widowControl w:val="false"/>
-              <w:suppressAutoHyphens w:val="true"/>
-              <w:spacing w:before="0" w:after="200"/>
-              <w:jc w:val="both"/>
-              <w:rPr>
-                <w:kern w:val="0"/>
-                <w:lang w:eastAsia="en-IN" w:bidi="ar-SA"/>
-              </w:rPr>
-            </w:pPr>
-            <w:r>
-              <w:rPr>
-                <w:kern w:val="0"/>
-                <w:lang w:val="en-GB" w:eastAsia="en-IN" w:bidi="ar-SA"/>
-              </w:rPr>
               <w:t>{% endif %}</w:t>
             </w:r>
           </w:p>
@@ -2012,28 +2135,30 @@
     </w:p>
     <w:p>
       <w:pPr>
-        <w:pStyle w:val="BodyText"/>
-        <w:rPr>
-          <w:lang w:val="en-GB"/>
-        </w:rPr>
-      </w:pPr>
+        <w:pStyle w:val="Heading2"/>
+        <w:rPr/>
+      </w:pPr>
+      <w:bookmarkStart w:id="9" w:name="__RefHeading___Toc4378_675183759"/>
+      <w:bookmarkEnd w:id="9"/>
       <w:r>
         <w:rPr>
-          <w:lang w:val="en-GB"/>
-        </w:rPr>
+          <w:color w:val="22263E"/>
+        </w:rPr>
+        <w:tab/>
+        <w:t xml:space="preserve">  </w:t>
       </w:r>
     </w:p>
     <w:p>
       <w:pPr>
-        <w:pStyle w:val="BodyText"/>
-        <w:rPr>
-          <w:lang w:val="en-GB"/>
+        <w:pStyle w:val="Heading2"/>
+        <w:rPr>
+          <w:color w:val="22263E"/>
+          <w:sz w:val="44"/>
+          <w:szCs w:val="44"/>
         </w:rPr>
       </w:pPr>
       <w:r>
-        <w:rPr>
-          <w:lang w:val="en-GB"/>
-        </w:rPr>
+        <w:rPr/>
       </w:r>
     </w:p>
     <w:p>
@@ -2041,31 +2166,14 @@
         <w:pStyle w:val="Heading2"/>
         <w:rPr/>
       </w:pPr>
-      <w:bookmarkStart w:id="9" w:name="__RefHeading___Toc4378_675183759"/>
-      <w:bookmarkEnd w:id="9"/>
       <w:r>
         <w:rPr>
           <w:color w:val="22263E"/>
+          <w:sz w:val="44"/>
+          <w:szCs w:val="44"/>
         </w:rPr>
         <w:tab/>
-        <w:t xml:space="preserve">  </w:t>
-      </w:r>
-      <w:r>
-        <w:rPr>
-          <w:color w:val="22263E"/>
-        </w:rPr>
         <w:t>Project Scope</w:t>
-      </w:r>
-    </w:p>
-    <w:p>
-      <w:pPr>
-        <w:pStyle w:val="Normal"/>
-        <w:rPr>
-          <w:color w:val="22263E"/>
-        </w:rPr>
-      </w:pPr>
-      <w:r>
-        <w:rPr/>
       </w:r>
     </w:p>
     <w:tbl>
@@ -2184,7 +2292,7 @@
       </w:tr>
       <w:tr>
         <w:trPr>
-          <w:trHeight w:val="996" w:hRule="atLeast"/>
+          <w:trHeight w:val="711" w:hRule="atLeast"/>
         </w:trPr>
         <w:tc>
           <w:tcPr>
@@ -2192,22 +2300,6 @@
             <w:gridSpan w:val="3"/>
             <w:tcBorders/>
           </w:tcPr>
-          <w:p>
-            <w:pPr>
-              <w:pStyle w:val="Normal"/>
-              <w:widowControl w:val="false"/>
-              <w:suppressAutoHyphens w:val="true"/>
-              <w:spacing w:before="0" w:after="200"/>
-              <w:jc w:val="both"/>
-              <w:rPr>
-                <w:kern w:val="0"/>
-                <w:lang w:eastAsia="en-IN" w:bidi="ar-SA"/>
-              </w:rPr>
-            </w:pPr>
-            <w:r>
-              <w:rPr/>
-            </w:r>
-          </w:p>
           <w:p>
             <w:pPr>
               <w:pStyle w:val="Normal"/>
@@ -2389,22 +2481,6 @@
               <w:t xml:space="preserve"> endfor %}</w:t>
             </w:r>
           </w:p>
-          <w:p>
-            <w:pPr>
-              <w:pStyle w:val="Normal"/>
-              <w:widowControl w:val="false"/>
-              <w:suppressAutoHyphens w:val="true"/>
-              <w:spacing w:before="0" w:after="200"/>
-              <w:jc w:val="both"/>
-              <w:rPr>
-                <w:kern w:val="0"/>
-                <w:lang w:eastAsia="en-IN" w:bidi="ar-SA"/>
-              </w:rPr>
-            </w:pPr>
-            <w:r>
-              <w:rPr/>
-            </w:r>
-          </w:p>
         </w:tc>
       </w:tr>
     </w:tbl>
@@ -2431,6 +2507,13 @@
           <w:color w:val="22263E"/>
         </w:rPr>
         <w:tab/>
+      </w:r>
+      <w:r>
+        <w:rPr>
+          <w:color w:val="22263E"/>
+          <w:sz w:val="44"/>
+          <w:szCs w:val="44"/>
+        </w:rPr>
         <w:t>{{mycomany}} Team</w:t>
       </w:r>
     </w:p>
@@ -2783,7 +2866,7 @@
       </w:tr>
       <w:tr>
         <w:trPr>
-          <w:trHeight w:val="1924" w:hRule="atLeast"/>
+          <w:trHeight w:val="592" w:hRule="atLeast"/>
         </w:trPr>
         <w:tc>
           <w:tcPr>
@@ -2878,7 +2961,7 @@
       </w:tr>
       <w:tr>
         <w:trPr>
-          <w:trHeight w:val="1924" w:hRule="atLeast"/>
+          <w:trHeight w:val="962" w:hRule="atLeast"/>
         </w:trPr>
         <w:tc>
           <w:tcPr>
@@ -2920,22 +3003,6 @@
                 <w:lang w:val="en-GB" w:eastAsia="en-IN" w:bidi="ar-SA"/>
               </w:rPr>
               <w:t xml:space="preserve"> }}</w:t>
-            </w:r>
-          </w:p>
-          <w:p>
-            <w:pPr>
-              <w:pStyle w:val="Normal"/>
-              <w:widowControl w:val="false"/>
-              <w:suppressAutoHyphens w:val="true"/>
-              <w:spacing w:before="0" w:after="200"/>
-              <w:jc w:val="both"/>
-              <w:rPr>
-                <w:kern w:val="0"/>
-                <w:lang w:eastAsia="en-IN" w:bidi="ar-SA"/>
-              </w:rPr>
-            </w:pPr>
-            <w:r>
-              <w:rPr/>
             </w:r>
           </w:p>
         </w:tc>
@@ -3135,6 +3202,13 @@
           <w:color w:val="22263E"/>
         </w:rPr>
         <w:tab/>
+      </w:r>
+      <w:r>
+        <w:rPr>
+          <w:color w:val="22263E"/>
+          <w:sz w:val="44"/>
+          <w:szCs w:val="44"/>
+        </w:rPr>
         <w:t>{{project.companyname.name}} Team</w:t>
       </w:r>
     </w:p>
@@ -3342,7 +3416,7 @@
       </w:tr>
       <w:tr>
         <w:trPr>
-          <w:trHeight w:val="1096" w:hRule="atLeast"/>
+          <w:trHeight w:val="796" w:hRule="atLeast"/>
         </w:trPr>
         <w:tc>
           <w:tcPr>
@@ -3481,7 +3555,7 @@
       </w:tr>
       <w:tr>
         <w:trPr>
-          <w:trHeight w:val="1276" w:hRule="atLeast"/>
+          <w:trHeight w:val="763" w:hRule="atLeast"/>
         </w:trPr>
         <w:tc>
           <w:tcPr>
@@ -5772,7 +5846,7 @@
                               <w:szCs w:val="24"/>
                               <w:bCs/>
                             </w:rPr>
-                            <w:t>2</w:t>
+                            <w:t>3</w:t>
                           </w:r>
                           <w:r>
                             <w:rPr>
@@ -5853,7 +5927,7 @@
                         <w:szCs w:val="24"/>
                         <w:bCs/>
                       </w:rPr>
-                      <w:t>2</w:t>
+                      <w:t>3</w:t>
                     </w:r>
                     <w:r>
                       <w:rPr>

</xml_diff>

<commit_message>
fix image upload limit error, added support for S3 bucket image for word report, fixed word report template
</commit_message>
<xml_diff>
--- a/APTRS/templates/report.docx
+++ b/APTRS/templates/report.docx
@@ -10,7 +10,7 @@
       <w:r>
         <w:rPr/>
         <w:drawing>
-          <wp:anchor behindDoc="1" distT="0" distB="0" distL="0" distR="0" simplePos="0" locked="0" layoutInCell="1" allowOverlap="1" relativeHeight="38">
+          <wp:anchor behindDoc="1" distT="0" distB="0" distL="0" distR="0" simplePos="0" locked="0" layoutInCell="1" allowOverlap="1" relativeHeight="36">
             <wp:simplePos x="0" y="0"/>
             <wp:positionH relativeFrom="column">
               <wp:posOffset>0</wp:posOffset>
@@ -68,7 +68,7 @@
         <mc:AlternateContent>
           <mc:Choice Requires="wps">
             <w:drawing>
-              <wp:anchor behindDoc="0" distT="0" distB="0" distL="0" distR="0" simplePos="0" locked="0" layoutInCell="1" allowOverlap="1" relativeHeight="39" wp14:anchorId="6650F64B">
+              <wp:anchor behindDoc="0" distT="0" distB="0" distL="0" distR="0" simplePos="0" locked="0" layoutInCell="1" allowOverlap="1" relativeHeight="37" wp14:anchorId="6650F64B">
                 <wp:simplePos x="0" y="0"/>
                 <wp:positionH relativeFrom="column">
                   <wp:posOffset>638175</wp:posOffset>
@@ -93,9 +93,9 @@
                           <a:avLst/>
                           <a:gdLst>
                             <a:gd name="textAreaLeft" fmla="*/ 0 w 3167640"/>
-                            <a:gd name="textAreaRight" fmla="*/ 3168720 w 3167640"/>
+                            <a:gd name="textAreaRight" fmla="*/ 3169080 w 3167640"/>
                             <a:gd name="textAreaTop" fmla="*/ 0 h 3186000"/>
-                            <a:gd name="textAreaBottom" fmla="*/ 3187080 h 3186000"/>
+                            <a:gd name="textAreaBottom" fmla="*/ 3187440 h 3186000"/>
                           </a:gdLst>
                           <a:ahLst/>
                           <a:rect l="textAreaLeft" t="textAreaTop" r="textAreaRight" b="textAreaBottom"/>
@@ -180,7 +180,7 @@
         <mc:AlternateContent>
           <mc:Choice Requires="wps">
             <w:drawing>
-              <wp:anchor behindDoc="0" distT="0" distB="0" distL="0" distR="0" simplePos="0" locked="0" layoutInCell="1" allowOverlap="1" relativeHeight="41" wp14:anchorId="362079ED">
+              <wp:anchor behindDoc="0" distT="0" distB="0" distL="0" distR="0" simplePos="0" locked="0" layoutInCell="1" allowOverlap="1" relativeHeight="39" wp14:anchorId="362079ED">
                 <wp:simplePos x="0" y="0"/>
                 <wp:positionH relativeFrom="column">
                   <wp:posOffset>669290</wp:posOffset>
@@ -405,6 +405,11 @@
                 <w:rStyle w:val="IndexLink"/>
               </w:rPr>
               <w:tab/>
+            </w:r>
+            <w:r>
+              <w:rPr>
+                <w:rStyle w:val="IndexLink"/>
+              </w:rPr>
               <w:t>3</w:t>
             </w:r>
           </w:hyperlink>
@@ -1140,8 +1145,6 @@
       <w:r>
         <w:rPr>
           <w:color w:val="22263E"/>
-          <w:sz w:val="44"/>
-          <w:szCs w:val="44"/>
           <w:lang w:val="en-GB"/>
         </w:rPr>
         <w:t>Project Detail</w:t>
@@ -1160,1001 +1163,6 @@
         <w:pStyle w:val="Normal"/>
         <w:rPr>
           <w:rFonts w:ascii="Calibri" w:hAnsi="Calibri"/>
-        </w:rPr>
-      </w:pPr>
-      <w:r>
-        <w:rPr>
-          <w:rFonts w:ascii="Calibri" w:hAnsi="Calibri"/>
-        </w:rPr>
-      </w:r>
-    </w:p>
-    <w:p>
-      <w:pPr>
-        <w:pStyle w:val="NormalWeb"/>
-        <w:spacing w:lineRule="auto" w:line="360"/>
-        <w:rPr>
-          <w:rFonts w:ascii="Calibri" w:hAnsi="Calibri"/>
-          <w:sz w:val="32"/>
-          <w:szCs w:val="32"/>
-        </w:rPr>
-      </w:pPr>
-      <w:r>
-        <w:rPr>
-          <w:rFonts w:ascii="Calibri" w:hAnsi="Calibri"/>
-          <w:sz w:val="32"/>
-          <w:szCs w:val="32"/>
-        </w:rPr>
-        <w:t xml:space="preserve">           </w:t>
-      </w:r>
-      <w:r>
-        <w:rPr>
-          <w:rFonts w:ascii="Calibri" w:hAnsi="Calibri"/>
-          <w:sz w:val="32"/>
-          <w:szCs w:val="32"/>
-          <w:lang w:val="en-GB"/>
-        </w:rPr>
-        <w:t xml:space="preserve">{{p </w:t>
-      </w:r>
-      <w:r>
-        <w:rPr>
-          <w:rFonts w:ascii="Calibri" w:hAnsi="Calibri"/>
-          <w:sz w:val="32"/>
-          <w:szCs w:val="32"/>
-          <w:lang w:val="en-GB"/>
-        </w:rPr>
-        <w:t>project_description</w:t>
-      </w:r>
-      <w:r>
-        <w:rPr>
-          <w:rFonts w:ascii="Calibri" w:hAnsi="Calibri"/>
-          <w:sz w:val="32"/>
-          <w:szCs w:val="32"/>
-          <w:lang w:val="en-GB"/>
-        </w:rPr>
-        <w:t>}}</w:t>
-      </w:r>
-    </w:p>
-    <w:p>
-      <w:pPr>
-        <w:pStyle w:val="Heading2"/>
-        <w:rPr/>
-      </w:pPr>
-      <w:bookmarkStart w:id="5" w:name="__RefHeading___Toc4372_675183759"/>
-      <w:bookmarkEnd w:id="5"/>
-      <w:r>
-        <w:rPr>
-          <w:color w:val="22263E"/>
-          <w:lang w:val="en-GB"/>
-        </w:rPr>
-        <w:tab/>
-        <w:t xml:space="preserve">    </w:t>
-      </w:r>
-      <w:bookmarkStart w:id="6" w:name="_Toc182397281"/>
-      <w:r>
-        <w:rPr>
-          <w:color w:val="22263E"/>
-          <w:sz w:val="44"/>
-          <w:szCs w:val="44"/>
-          <w:lang w:val="en-GB"/>
-        </w:rPr>
-        <w:t>Document Version</w:t>
-      </w:r>
-      <w:bookmarkEnd w:id="6"/>
-      <w:r>
-        <w:rPr>
-          <w:color w:val="22263E"/>
-          <w:lang w:val="en-GB"/>
-        </w:rPr>
-        <w:t xml:space="preserve"> </w:t>
-      </w:r>
-    </w:p>
-    <w:tbl>
-      <w:tblPr>
-        <w:tblStyle w:val="TableGrid"/>
-        <w:tblpPr w:vertAnchor="text" w:horzAnchor="margin" w:tblpXSpec="center" w:leftFromText="180" w:rightFromText="180" w:tblpY="51"/>
-        <w:tblOverlap w:val="never"/>
-        <w:tblW w:w="4450" w:type="pct"/>
-        <w:jc w:val="center"/>
-        <w:tblInd w:w="0" w:type="dxa"/>
-        <w:tblLayout w:type="fixed"/>
-        <w:tblCellMar>
-          <w:top w:w="0" w:type="dxa"/>
-          <w:left w:w="108" w:type="dxa"/>
-          <w:bottom w:w="0" w:type="dxa"/>
-          <w:right w:w="108" w:type="dxa"/>
-        </w:tblCellMar>
-        <w:tblLook w:firstRow="1" w:noVBand="1" w:lastRow="0" w:firstColumn="1" w:lastColumn="0" w:noHBand="0" w:val="04a0"/>
-      </w:tblPr>
-      <w:tblGrid>
-        <w:gridCol w:w="1961"/>
-        <w:gridCol w:w="2237"/>
-        <w:gridCol w:w="2288"/>
-        <w:gridCol w:w="4406"/>
-      </w:tblGrid>
-      <w:tr>
-        <w:trPr>
-          <w:trHeight w:val="6" w:hRule="atLeast"/>
-        </w:trPr>
-        <w:tc>
-          <w:tcPr>
-            <w:tcW w:w="1961" w:type="dxa"/>
-            <w:tcBorders/>
-            <w:shd w:color="auto" w:fill="22263E" w:val="clear"/>
-          </w:tcPr>
-          <w:p>
-            <w:pPr>
-              <w:pStyle w:val="Normal"/>
-              <w:widowControl w:val="false"/>
-              <w:suppressAutoHyphens w:val="true"/>
-              <w:spacing w:before="0" w:after="200"/>
-              <w:jc w:val="center"/>
-              <w:rPr>
-                <w:sz w:val="32"/>
-                <w:szCs w:val="32"/>
-              </w:rPr>
-            </w:pPr>
-            <w:r>
-              <w:rPr>
-                <w:kern w:val="0"/>
-                <w:sz w:val="32"/>
-                <w:szCs w:val="32"/>
-                <w:lang w:val="en-GB" w:eastAsia="en-IN" w:bidi="ar-SA"/>
-              </w:rPr>
-              <w:t>Version</w:t>
-            </w:r>
-          </w:p>
-        </w:tc>
-        <w:tc>
-          <w:tcPr>
-            <w:tcW w:w="2237" w:type="dxa"/>
-            <w:tcBorders/>
-            <w:shd w:color="auto" w:fill="22263E" w:val="clear"/>
-          </w:tcPr>
-          <w:p>
-            <w:pPr>
-              <w:pStyle w:val="Normal"/>
-              <w:widowControl w:val="false"/>
-              <w:suppressAutoHyphens w:val="true"/>
-              <w:spacing w:before="0" w:after="200"/>
-              <w:jc w:val="center"/>
-              <w:rPr>
-                <w:sz w:val="32"/>
-                <w:szCs w:val="32"/>
-              </w:rPr>
-            </w:pPr>
-            <w:r>
-              <w:rPr>
-                <w:color w:themeColor="background1" w:val="FFFFFF"/>
-                <w:kern w:val="0"/>
-                <w:sz w:val="32"/>
-                <w:szCs w:val="32"/>
-                <w:lang w:val="en-GB" w:eastAsia="en-IN" w:bidi="ar-SA"/>
-              </w:rPr>
-              <w:t>Start Date</w:t>
-            </w:r>
-          </w:p>
-        </w:tc>
-        <w:tc>
-          <w:tcPr>
-            <w:tcW w:w="2288" w:type="dxa"/>
-            <w:tcBorders/>
-            <w:shd w:color="auto" w:fill="22263E" w:val="clear"/>
-          </w:tcPr>
-          <w:p>
-            <w:pPr>
-              <w:pStyle w:val="Normal"/>
-              <w:widowControl w:val="false"/>
-              <w:suppressAutoHyphens w:val="true"/>
-              <w:spacing w:before="0" w:after="200"/>
-              <w:jc w:val="center"/>
-              <w:rPr>
-                <w:sz w:val="32"/>
-                <w:szCs w:val="32"/>
-              </w:rPr>
-            </w:pPr>
-            <w:r>
-              <w:rPr>
-                <w:color w:themeColor="background1" w:val="FFFFFF"/>
-                <w:kern w:val="0"/>
-                <w:sz w:val="32"/>
-                <w:szCs w:val="32"/>
-                <w:lang w:val="en-GB" w:eastAsia="en-IN" w:bidi="ar-SA"/>
-              </w:rPr>
-              <w:t>End Date</w:t>
-            </w:r>
-          </w:p>
-        </w:tc>
-        <w:tc>
-          <w:tcPr>
-            <w:tcW w:w="4406" w:type="dxa"/>
-            <w:tcBorders/>
-            <w:shd w:color="auto" w:fill="22263E" w:val="clear"/>
-          </w:tcPr>
-          <w:p>
-            <w:pPr>
-              <w:pStyle w:val="Normal"/>
-              <w:widowControl w:val="false"/>
-              <w:suppressAutoHyphens w:val="true"/>
-              <w:spacing w:before="0" w:after="200"/>
-              <w:jc w:val="center"/>
-              <w:rPr>
-                <w:sz w:val="32"/>
-                <w:szCs w:val="32"/>
-              </w:rPr>
-            </w:pPr>
-            <w:r>
-              <w:rPr>
-                <w:color w:themeColor="background1" w:val="FFFFFF"/>
-                <w:kern w:val="0"/>
-                <w:sz w:val="32"/>
-                <w:szCs w:val="32"/>
-                <w:lang w:val="en-GB" w:eastAsia="en-IN" w:bidi="ar-SA"/>
-              </w:rPr>
-              <w:t>Prepared By</w:t>
-            </w:r>
-          </w:p>
-        </w:tc>
-      </w:tr>
-      <w:tr>
-        <w:trPr>
-          <w:trHeight w:val="6" w:hRule="atLeast"/>
-        </w:trPr>
-        <w:tc>
-          <w:tcPr>
-            <w:tcW w:w="1961" w:type="dxa"/>
-            <w:tcBorders/>
-          </w:tcPr>
-          <w:p>
-            <w:pPr>
-              <w:pStyle w:val="Normal"/>
-              <w:widowControl w:val="false"/>
-              <w:suppressAutoHyphens w:val="true"/>
-              <w:spacing w:before="0" w:after="200"/>
-              <w:jc w:val="center"/>
-              <w:rPr/>
-            </w:pPr>
-            <w:r>
-              <w:rPr>
-                <w:kern w:val="0"/>
-                <w:lang w:val="en-GB" w:eastAsia="en-IN" w:bidi="ar-SA"/>
-              </w:rPr>
-              <w:t>1.0</w:t>
-            </w:r>
-          </w:p>
-        </w:tc>
-        <w:tc>
-          <w:tcPr>
-            <w:tcW w:w="2237" w:type="dxa"/>
-            <w:tcBorders/>
-          </w:tcPr>
-          <w:p>
-            <w:pPr>
-              <w:pStyle w:val="Normal"/>
-              <w:widowControl w:val="false"/>
-              <w:suppressAutoHyphens w:val="true"/>
-              <w:spacing w:before="0" w:after="200"/>
-              <w:jc w:val="both"/>
-              <w:rPr>
-                <w:kern w:val="0"/>
-                <w:lang w:eastAsia="en-IN" w:bidi="ar-SA"/>
-              </w:rPr>
-            </w:pPr>
-            <w:r>
-              <w:rPr>
-                <w:kern w:val="0"/>
-                <w:lang w:val="en-GB" w:eastAsia="en-IN" w:bidi="ar-SA"/>
-              </w:rPr>
-              <w:t>{{ project.startdate.strftime("%d/%m/%Y") }}</w:t>
-            </w:r>
-          </w:p>
-        </w:tc>
-        <w:tc>
-          <w:tcPr>
-            <w:tcW w:w="2288" w:type="dxa"/>
-            <w:tcBorders/>
-          </w:tcPr>
-          <w:p>
-            <w:pPr>
-              <w:pStyle w:val="Normal"/>
-              <w:widowControl w:val="false"/>
-              <w:suppressAutoHyphens w:val="true"/>
-              <w:spacing w:before="0" w:after="200"/>
-              <w:jc w:val="both"/>
-              <w:rPr>
-                <w:kern w:val="0"/>
-                <w:lang w:eastAsia="en-IN" w:bidi="ar-SA"/>
-              </w:rPr>
-            </w:pPr>
-            <w:r>
-              <w:rPr>
-                <w:kern w:val="0"/>
-                <w:lang w:val="en-GB" w:eastAsia="en-IN" w:bidi="ar-SA"/>
-              </w:rPr>
-              <w:t>{{ project.enddate.strftime("%d/%m/%Y") }}</w:t>
-            </w:r>
-          </w:p>
-        </w:tc>
-        <w:tc>
-          <w:tcPr>
-            <w:tcW w:w="4406" w:type="dxa"/>
-            <w:tcBorders/>
-          </w:tcPr>
-          <w:p>
-            <w:pPr>
-              <w:pStyle w:val="Normal"/>
-              <w:widowControl w:val="false"/>
-              <w:suppressAutoHyphens w:val="true"/>
-              <w:spacing w:before="0" w:after="200"/>
-              <w:jc w:val="center"/>
-              <w:rPr>
-                <w:kern w:val="0"/>
-                <w:lang w:eastAsia="en-IN" w:bidi="ar-SA"/>
-              </w:rPr>
-            </w:pPr>
-            <w:r>
-              <w:rPr>
-                <w:kern w:val="0"/>
-                <w:lang w:val="en-GB" w:eastAsia="en-IN" w:bidi="ar-SA"/>
-              </w:rPr>
-              <w:t>{% for owner in owners -%}</w:t>
-            </w:r>
-          </w:p>
-          <w:p>
-            <w:pPr>
-              <w:pStyle w:val="BodyText"/>
-              <w:widowControl w:val="false"/>
-              <w:suppressAutoHyphens w:val="true"/>
-              <w:spacing w:before="0" w:after="200"/>
-              <w:jc w:val="center"/>
-              <w:rPr>
-                <w:kern w:val="0"/>
-                <w:lang w:eastAsia="en-IN" w:bidi="ar-SA"/>
-              </w:rPr>
-            </w:pPr>
-            <w:r>
-              <w:rPr>
-                <w:kern w:val="0"/>
-                <w:lang w:val="en-GB" w:eastAsia="en-IN" w:bidi="ar-SA"/>
-              </w:rPr>
-              <w:t xml:space="preserve">    </w:t>
-            </w:r>
-            <w:r>
-              <w:rPr>
-                <w:kern w:val="0"/>
-                <w:lang w:val="en-GB" w:eastAsia="en-IN" w:bidi="ar-SA"/>
-              </w:rPr>
-              <w:t>{{ owner.full_name }}</w:t>
-            </w:r>
-          </w:p>
-          <w:p>
-            <w:pPr>
-              <w:pStyle w:val="BodyText"/>
-              <w:widowControl w:val="false"/>
-              <w:suppressAutoHyphens w:val="true"/>
-              <w:spacing w:before="0" w:after="200"/>
-              <w:jc w:val="center"/>
-              <w:rPr>
-                <w:kern w:val="0"/>
-                <w:lang w:eastAsia="en-IN" w:bidi="ar-SA"/>
-              </w:rPr>
-            </w:pPr>
-            <w:r>
-              <w:rPr>
-                <w:kern w:val="0"/>
-                <w:lang w:val="en-GB" w:eastAsia="en-IN" w:bidi="ar-SA"/>
-              </w:rPr>
-              <w:t>{%- if not loop.last -%}</w:t>
-            </w:r>
-          </w:p>
-          <w:p>
-            <w:pPr>
-              <w:pStyle w:val="BodyText"/>
-              <w:widowControl w:val="false"/>
-              <w:suppressAutoHyphens w:val="true"/>
-              <w:spacing w:before="0" w:after="200"/>
-              <w:jc w:val="center"/>
-              <w:rPr>
-                <w:kern w:val="0"/>
-                <w:lang w:eastAsia="en-IN" w:bidi="ar-SA"/>
-              </w:rPr>
-            </w:pPr>
-            <w:r>
-              <w:rPr>
-                <w:kern w:val="0"/>
-                <w:lang w:val="en-GB" w:eastAsia="en-IN" w:bidi="ar-SA"/>
-              </w:rPr>
-              <w:t>{{ '\n' }}</w:t>
-            </w:r>
-          </w:p>
-          <w:p>
-            <w:pPr>
-              <w:pStyle w:val="BodyText"/>
-              <w:widowControl w:val="false"/>
-              <w:suppressAutoHyphens w:val="true"/>
-              <w:spacing w:before="0" w:after="200"/>
-              <w:jc w:val="center"/>
-              <w:rPr>
-                <w:kern w:val="0"/>
-                <w:lang w:eastAsia="en-IN" w:bidi="ar-SA"/>
-              </w:rPr>
-            </w:pPr>
-            <w:r>
-              <w:rPr/>
-              <w:t>{%- endif -%}</w:t>
-            </w:r>
-          </w:p>
-          <w:p>
-            <w:pPr>
-              <w:pStyle w:val="BodyText"/>
-              <w:widowControl w:val="false"/>
-              <w:suppressAutoHyphens w:val="true"/>
-              <w:spacing w:before="0" w:after="200"/>
-              <w:jc w:val="center"/>
-              <w:rPr>
-                <w:kern w:val="0"/>
-                <w:lang w:eastAsia="en-IN" w:bidi="ar-SA"/>
-              </w:rPr>
-            </w:pPr>
-            <w:r>
-              <w:rPr>
-                <w:kern w:val="0"/>
-                <w:lang w:val="en-GB" w:eastAsia="en-IN" w:bidi="ar-SA"/>
-              </w:rPr>
-              <w:t>{%- endfor %}</w:t>
-            </w:r>
-          </w:p>
-          <w:p>
-            <w:pPr>
-              <w:pStyle w:val="Normal"/>
-              <w:widowControl w:val="false"/>
-              <w:suppressAutoHyphens w:val="true"/>
-              <w:spacing w:before="0" w:after="200"/>
-              <w:jc w:val="center"/>
-              <w:rPr/>
-            </w:pPr>
-            <w:r>
-              <w:rPr>
-                <w:kern w:val="0"/>
-                <w:lang w:val="en-GB" w:eastAsia="en-IN" w:bidi="ar-SA"/>
-              </w:rPr>
-              <w:t>{%</w:t>
-            </w:r>
-            <w:r>
-              <w:rPr>
-                <w:kern w:val="0"/>
-                <w:lang w:val="en-GB" w:eastAsia="en-IN" w:bidi="ar-SA"/>
-              </w:rPr>
-              <w:t xml:space="preserve"> </w:t>
-            </w:r>
-            <w:r>
-              <w:rPr>
-                <w:kern w:val="0"/>
-                <w:lang w:val="en-GB" w:eastAsia="en-IN" w:bidi="ar-SA"/>
-              </w:rPr>
-              <w:t>if Report_type == '</w:t>
-            </w:r>
-            <w:r>
-              <w:rPr>
-                <w:kern w:val="0"/>
-                <w:lang w:val="en-GB" w:eastAsia="en-IN" w:bidi="ar-SA"/>
-              </w:rPr>
-              <w:t>Re-</w:t>
-            </w:r>
-            <w:r>
-              <w:rPr>
-                <w:kern w:val="0"/>
-                <w:lang w:val="en-GB" w:eastAsia="en-IN" w:bidi="ar-SA"/>
-              </w:rPr>
-              <w:t>Audit' %}</w:t>
-            </w:r>
-          </w:p>
-          <w:p>
-            <w:pPr>
-              <w:pStyle w:val="BodyText"/>
-              <w:widowControl w:val="false"/>
-              <w:suppressAutoHyphens w:val="true"/>
-              <w:spacing w:before="0" w:after="200"/>
-              <w:jc w:val="center"/>
-              <w:rPr>
-                <w:kern w:val="0"/>
-                <w:lang w:eastAsia="en-IN" w:bidi="ar-SA"/>
-              </w:rPr>
-            </w:pPr>
-            <w:r>
-              <w:rPr>
-                <w:kern w:val="0"/>
-                <w:lang w:val="en-GB" w:eastAsia="en-IN" w:bidi="ar-SA"/>
-              </w:rPr>
-              <w:t>{% endif -%}</w:t>
-            </w:r>
-          </w:p>
-        </w:tc>
-      </w:tr>
-      <w:tr>
-        <w:trPr>
-          <w:trHeight w:val="3043" w:hRule="atLeast"/>
-        </w:trPr>
-        <w:tc>
-          <w:tcPr>
-            <w:tcW w:w="1961" w:type="dxa"/>
-            <w:tcBorders/>
-          </w:tcPr>
-          <w:p>
-            <w:pPr>
-              <w:pStyle w:val="Normal"/>
-              <w:widowControl w:val="false"/>
-              <w:suppressAutoHyphens w:val="true"/>
-              <w:spacing w:before="0" w:after="200"/>
-              <w:jc w:val="center"/>
-              <w:rPr/>
-            </w:pPr>
-            <w:r>
-              <w:rPr>
-                <w:kern w:val="0"/>
-                <w:lang w:val="en-GB" w:eastAsia="en-IN" w:bidi="ar-SA"/>
-              </w:rPr>
-              <w:t>{%</w:t>
-            </w:r>
-            <w:r>
-              <w:rPr>
-                <w:kern w:val="0"/>
-                <w:lang w:val="en-GB" w:eastAsia="en-IN" w:bidi="ar-SA"/>
-              </w:rPr>
-              <w:t xml:space="preserve"> </w:t>
-            </w:r>
-            <w:r>
-              <w:rPr>
-                <w:kern w:val="0"/>
-                <w:lang w:val="en-GB" w:eastAsia="en-IN" w:bidi="ar-SA"/>
-              </w:rPr>
-              <w:t xml:space="preserve">if </w:t>
-            </w:r>
-            <w:r>
-              <w:rPr>
-                <w:kern w:val="0"/>
-                <w:lang w:val="en-GB" w:eastAsia="en-IN" w:bidi="ar-SA"/>
-              </w:rPr>
-              <w:t>not</w:t>
-            </w:r>
-            <w:r>
-              <w:rPr>
-                <w:kern w:val="0"/>
-                <w:lang w:val="en-GB" w:eastAsia="en-IN" w:bidi="ar-SA"/>
-              </w:rPr>
-              <w:t xml:space="preserve"> Report_type == 'Audit' %}{% for retest in totalretest %}1.{{loop.index}}</w:t>
-            </w:r>
-          </w:p>
-        </w:tc>
-        <w:tc>
-          <w:tcPr>
-            <w:tcW w:w="2237" w:type="dxa"/>
-            <w:tcBorders/>
-          </w:tcPr>
-          <w:p>
-            <w:pPr>
-              <w:pStyle w:val="Normal"/>
-              <w:widowControl w:val="false"/>
-              <w:suppressAutoHyphens w:val="true"/>
-              <w:spacing w:before="0" w:after="200"/>
-              <w:jc w:val="both"/>
-              <w:rPr>
-                <w:kern w:val="0"/>
-                <w:lang w:eastAsia="en-IN" w:bidi="ar-SA"/>
-              </w:rPr>
-            </w:pPr>
-            <w:r>
-              <w:rPr>
-                <w:kern w:val="0"/>
-                <w:lang w:val="en-GB" w:eastAsia="en-IN" w:bidi="ar-SA"/>
-              </w:rPr>
-              <w:t>{{ retest.startdate.strftime("%d/%m/%Y") }}</w:t>
-            </w:r>
-          </w:p>
-        </w:tc>
-        <w:tc>
-          <w:tcPr>
-            <w:tcW w:w="2288" w:type="dxa"/>
-            <w:tcBorders/>
-          </w:tcPr>
-          <w:p>
-            <w:pPr>
-              <w:pStyle w:val="Normal"/>
-              <w:widowControl w:val="false"/>
-              <w:suppressAutoHyphens w:val="true"/>
-              <w:spacing w:before="0" w:after="200"/>
-              <w:jc w:val="both"/>
-              <w:rPr>
-                <w:kern w:val="0"/>
-                <w:lang w:eastAsia="en-IN" w:bidi="ar-SA"/>
-              </w:rPr>
-            </w:pPr>
-            <w:r>
-              <w:rPr>
-                <w:kern w:val="0"/>
-                <w:lang w:val="en-GB" w:eastAsia="en-IN" w:bidi="ar-SA"/>
-              </w:rPr>
-              <w:t>{{ retest.enddate.strftime("%d/%m/%Y") }}</w:t>
-            </w:r>
-          </w:p>
-        </w:tc>
-        <w:tc>
-          <w:tcPr>
-            <w:tcW w:w="4406" w:type="dxa"/>
-            <w:tcBorders/>
-          </w:tcPr>
-          <w:p>
-            <w:pPr>
-              <w:pStyle w:val="Normal"/>
-              <w:widowControl w:val="false"/>
-              <w:suppressAutoHyphens w:val="true"/>
-              <w:spacing w:before="0" w:after="200"/>
-              <w:jc w:val="center"/>
-              <w:rPr>
-                <w:kern w:val="0"/>
-                <w:lang w:eastAsia="en-IN" w:bidi="ar-SA"/>
-              </w:rPr>
-            </w:pPr>
-            <w:r>
-              <w:rPr>
-                <w:kern w:val="0"/>
-                <w:lang w:val="en-GB" w:eastAsia="en-IN" w:bidi="ar-SA"/>
-              </w:rPr>
-              <w:t>{% for owner in retest.owners -%}</w:t>
-            </w:r>
-          </w:p>
-          <w:p>
-            <w:pPr>
-              <w:pStyle w:val="Normal"/>
-              <w:widowControl w:val="false"/>
-              <w:suppressAutoHyphens w:val="true"/>
-              <w:spacing w:before="0" w:after="200"/>
-              <w:jc w:val="center"/>
-              <w:rPr>
-                <w:kern w:val="0"/>
-                <w:lang w:eastAsia="en-IN" w:bidi="ar-SA"/>
-              </w:rPr>
-            </w:pPr>
-            <w:r>
-              <w:rPr>
-                <w:kern w:val="0"/>
-                <w:lang w:val="en-GB" w:eastAsia="en-IN" w:bidi="ar-SA"/>
-              </w:rPr>
-              <w:t>{{ owner }}</w:t>
-            </w:r>
-          </w:p>
-          <w:p>
-            <w:pPr>
-              <w:pStyle w:val="BodyText"/>
-              <w:widowControl w:val="false"/>
-              <w:suppressAutoHyphens w:val="true"/>
-              <w:spacing w:before="0" w:after="200"/>
-              <w:jc w:val="center"/>
-              <w:rPr>
-                <w:kern w:val="0"/>
-                <w:lang w:eastAsia="en-IN" w:bidi="ar-SA"/>
-              </w:rPr>
-            </w:pPr>
-            <w:r>
-              <w:rPr>
-                <w:kern w:val="0"/>
-                <w:lang w:val="en-GB" w:eastAsia="en-IN" w:bidi="ar-SA"/>
-              </w:rPr>
-              <w:t>{%- if not loop.last -%}</w:t>
-            </w:r>
-          </w:p>
-          <w:p>
-            <w:pPr>
-              <w:pStyle w:val="BodyText"/>
-              <w:widowControl w:val="false"/>
-              <w:suppressAutoHyphens w:val="true"/>
-              <w:spacing w:before="0" w:after="200"/>
-              <w:jc w:val="center"/>
-              <w:rPr>
-                <w:kern w:val="0"/>
-                <w:lang w:eastAsia="en-IN" w:bidi="ar-SA"/>
-              </w:rPr>
-            </w:pPr>
-            <w:r>
-              <w:rPr>
-                <w:kern w:val="0"/>
-                <w:lang w:val="en-GB" w:eastAsia="en-IN" w:bidi="ar-SA"/>
-              </w:rPr>
-              <w:t>{{ '\n' }}</w:t>
-            </w:r>
-          </w:p>
-          <w:p>
-            <w:pPr>
-              <w:pStyle w:val="BodyText"/>
-              <w:widowControl w:val="false"/>
-              <w:suppressAutoHyphens w:val="true"/>
-              <w:spacing w:before="0" w:after="200"/>
-              <w:jc w:val="center"/>
-              <w:rPr>
-                <w:kern w:val="0"/>
-                <w:lang w:eastAsia="en-IN" w:bidi="ar-SA"/>
-              </w:rPr>
-            </w:pPr>
-            <w:r>
-              <w:rPr>
-                <w:kern w:val="0"/>
-                <w:lang w:val="en-GB" w:eastAsia="en-IN" w:bidi="ar-SA"/>
-              </w:rPr>
-              <w:t>{%- endif -%}</w:t>
-            </w:r>
-          </w:p>
-          <w:p>
-            <w:pPr>
-              <w:pStyle w:val="BodyText"/>
-              <w:widowControl w:val="false"/>
-              <w:suppressAutoHyphens w:val="true"/>
-              <w:spacing w:before="0" w:after="200"/>
-              <w:jc w:val="center"/>
-              <w:rPr>
-                <w:kern w:val="0"/>
-                <w:lang w:eastAsia="en-IN" w:bidi="ar-SA"/>
-              </w:rPr>
-            </w:pPr>
-            <w:r>
-              <w:rPr>
-                <w:kern w:val="0"/>
-                <w:lang w:val="en-GB" w:eastAsia="en-IN" w:bidi="ar-SA"/>
-              </w:rPr>
-              <w:t>{%- endfor %}</w:t>
-            </w:r>
-          </w:p>
-          <w:p>
-            <w:pPr>
-              <w:pStyle w:val="Normal"/>
-              <w:widowControl w:val="false"/>
-              <w:suppressAutoHyphens w:val="true"/>
-              <w:spacing w:before="0" w:after="200"/>
-              <w:jc w:val="both"/>
-              <w:rPr>
-                <w:kern w:val="0"/>
-                <w:lang w:eastAsia="en-IN" w:bidi="ar-SA"/>
-              </w:rPr>
-            </w:pPr>
-            <w:r>
-              <w:rPr>
-                <w:kern w:val="0"/>
-                <w:lang w:val="en-GB" w:eastAsia="en-IN" w:bidi="ar-SA"/>
-              </w:rPr>
-              <w:t>{%</w:t>
-            </w:r>
-            <w:r>
-              <w:rPr>
-                <w:rFonts w:eastAsia="SimSun" w:cs="Arial" w:ascii="Arial" w:hAnsi="Arial"/>
-                <w:color w:val="000000"/>
-                <w:kern w:val="0"/>
-                <w:sz w:val="22"/>
-                <w:szCs w:val="22"/>
-                <w:lang w:val="en-GB" w:eastAsia="en-IN" w:bidi="ar-SA"/>
-              </w:rPr>
-              <w:t xml:space="preserve"> </w:t>
-            </w:r>
-            <w:r>
-              <w:rPr>
-                <w:kern w:val="0"/>
-                <w:lang w:val="en-GB" w:eastAsia="en-IN" w:bidi="ar-SA"/>
-              </w:rPr>
-              <w:t>endfor -%}</w:t>
-            </w:r>
-          </w:p>
-          <w:p>
-            <w:pPr>
-              <w:pStyle w:val="Normal"/>
-              <w:widowControl w:val="false"/>
-              <w:suppressAutoHyphens w:val="true"/>
-              <w:spacing w:before="0" w:after="200"/>
-              <w:jc w:val="both"/>
-              <w:rPr>
-                <w:kern w:val="0"/>
-                <w:lang w:eastAsia="en-IN" w:bidi="ar-SA"/>
-              </w:rPr>
-            </w:pPr>
-            <w:r>
-              <w:rPr>
-                <w:kern w:val="0"/>
-                <w:lang w:val="en-GB" w:eastAsia="en-IN" w:bidi="ar-SA"/>
-              </w:rPr>
-              <w:t>{% endif %}</w:t>
-            </w:r>
-          </w:p>
-        </w:tc>
-      </w:tr>
-    </w:tbl>
-    <w:p>
-      <w:pPr>
-        <w:pStyle w:val="Normal"/>
-        <w:rPr>
-          <w:lang w:val="en-GB"/>
-        </w:rPr>
-      </w:pPr>
-      <w:r>
-        <w:rPr>
-          <w:lang w:val="en-GB"/>
-        </w:rPr>
-      </w:r>
-    </w:p>
-    <w:p>
-      <w:pPr>
-        <w:pStyle w:val="Heading2"/>
-        <w:rPr/>
-      </w:pPr>
-      <w:bookmarkStart w:id="7" w:name="__RefHeading___Toc4374_675183759"/>
-      <w:bookmarkEnd w:id="7"/>
-      <w:r>
-        <w:rPr>
-          <w:color w:val="22263E"/>
-          <w:lang w:val="en-GB"/>
-        </w:rPr>
-        <w:t xml:space="preserve">          </w:t>
-      </w:r>
-    </w:p>
-    <w:p>
-      <w:pPr>
-        <w:pStyle w:val="Heading2"/>
-        <w:rPr/>
-      </w:pPr>
-      <w:bookmarkStart w:id="8" w:name="__RefHeading___Toc4376_675183759"/>
-      <w:bookmarkEnd w:id="8"/>
-      <w:r>
-        <w:rPr>
-          <w:color w:val="22263E"/>
-          <w:lang w:val="en-GB"/>
-        </w:rPr>
-        <w:t xml:space="preserve">   </w:t>
-      </w:r>
-    </w:p>
-    <w:p>
-      <w:pPr>
-        <w:pStyle w:val="Heading2"/>
-        <w:rPr>
-          <w:color w:val="22263E"/>
-          <w:lang w:val="en-GB"/>
-        </w:rPr>
-      </w:pPr>
-      <w:r>
-        <w:rPr>
-          <w:color w:val="22263E"/>
-          <w:lang w:val="en-GB"/>
-        </w:rPr>
-      </w:r>
-    </w:p>
-    <w:p>
-      <w:pPr>
-        <w:pStyle w:val="Heading2"/>
-        <w:rPr>
-          <w:color w:val="22263E"/>
-          <w:lang w:val="en-GB"/>
-        </w:rPr>
-      </w:pPr>
-      <w:r>
-        <w:rPr>
-          <w:color w:val="22263E"/>
-          <w:lang w:val="en-GB"/>
-        </w:rPr>
-      </w:r>
-    </w:p>
-    <w:p>
-      <w:pPr>
-        <w:pStyle w:val="Heading2"/>
-        <w:rPr>
-          <w:color w:val="22263E"/>
-          <w:lang w:val="en-GB"/>
-        </w:rPr>
-      </w:pPr>
-      <w:r>
-        <w:rPr>
-          <w:color w:val="22263E"/>
-          <w:lang w:val="en-GB"/>
-        </w:rPr>
-      </w:r>
-    </w:p>
-    <w:p>
-      <w:pPr>
-        <w:pStyle w:val="Heading2"/>
-        <w:rPr>
-          <w:color w:val="22263E"/>
-          <w:lang w:val="en-GB"/>
-        </w:rPr>
-      </w:pPr>
-      <w:r>
-        <w:rPr>
-          <w:color w:val="22263E"/>
-          <w:lang w:val="en-GB"/>
-        </w:rPr>
-      </w:r>
-    </w:p>
-    <w:p>
-      <w:pPr>
-        <w:pStyle w:val="Heading2"/>
-        <w:rPr>
-          <w:color w:val="22263E"/>
-          <w:lang w:val="en-GB"/>
-        </w:rPr>
-      </w:pPr>
-      <w:r>
-        <w:rPr>
-          <w:color w:val="22263E"/>
-          <w:lang w:val="en-GB"/>
-        </w:rPr>
-      </w:r>
-    </w:p>
-    <w:p>
-      <w:pPr>
-        <w:pStyle w:val="Normal"/>
-        <w:rPr>
-          <w:lang w:val="en-GB"/>
-        </w:rPr>
-      </w:pPr>
-      <w:r>
-        <w:rPr>
-          <w:lang w:val="en-GB"/>
-        </w:rPr>
-      </w:r>
-    </w:p>
-    <w:p>
-      <w:pPr>
-        <w:pStyle w:val="Normal"/>
-        <w:rPr>
-          <w:lang w:val="en-GB"/>
-        </w:rPr>
-      </w:pPr>
-      <w:r>
-        <w:rPr>
-          <w:lang w:val="en-GB"/>
-        </w:rPr>
-      </w:r>
-    </w:p>
-    <w:p>
-      <w:pPr>
-        <w:pStyle w:val="BodyText"/>
-        <w:rPr>
-          <w:lang w:val="en-GB"/>
-        </w:rPr>
-      </w:pPr>
-      <w:r>
-        <w:rPr>
-          <w:lang w:val="en-GB"/>
-        </w:rPr>
-      </w:r>
-    </w:p>
-    <w:p>
-      <w:pPr>
-        <w:pStyle w:val="BodyText"/>
-        <w:rPr>
-          <w:lang w:val="en-GB"/>
-        </w:rPr>
-      </w:pPr>
-      <w:r>
-        <w:rPr>
-          <w:lang w:val="en-GB"/>
-        </w:rPr>
-      </w:r>
-    </w:p>
-    <w:p>
-      <w:pPr>
-        <w:pStyle w:val="Heading2"/>
-        <w:rPr/>
-      </w:pPr>
-      <w:bookmarkStart w:id="9" w:name="__RefHeading___Toc4378_675183759"/>
-      <w:bookmarkEnd w:id="9"/>
-      <w:r>
-        <w:rPr>
-          <w:color w:val="22263E"/>
-        </w:rPr>
-        <w:tab/>
-        <w:t xml:space="preserve">  </w:t>
-      </w:r>
-    </w:p>
-    <w:p>
-      <w:pPr>
-        <w:pStyle w:val="Heading2"/>
-        <w:rPr>
-          <w:color w:val="22263E"/>
-          <w:sz w:val="44"/>
-          <w:szCs w:val="44"/>
         </w:rPr>
       </w:pPr>
       <w:r>
@@ -2163,336 +1171,21 @@
     </w:p>
     <w:p>
       <w:pPr>
-        <w:pStyle w:val="Heading2"/>
-        <w:rPr/>
+        <w:pStyle w:val="Normal"/>
+        <w:spacing w:lineRule="auto" w:line="360"/>
+        <w:ind w:left="960" w:right="960"/>
+        <w:jc w:val="both"/>
+        <w:rPr>
+          <w:rFonts w:ascii="Calibri" w:hAnsi="Calibri"/>
+        </w:rPr>
       </w:pPr>
       <w:r>
         <w:rPr>
-          <w:color w:val="22263E"/>
-          <w:sz w:val="44"/>
-          <w:szCs w:val="44"/>
-        </w:rPr>
-        <w:tab/>
-        <w:t>Project Scope</w:t>
-      </w:r>
-    </w:p>
-    <w:tbl>
-      <w:tblPr>
-        <w:tblStyle w:val="TableGrid"/>
-        <w:tblW w:w="4500" w:type="pct"/>
-        <w:jc w:val="center"/>
-        <w:tblInd w:w="0" w:type="dxa"/>
-        <w:tblLayout w:type="fixed"/>
-        <w:tblCellMar>
-          <w:top w:w="0" w:type="dxa"/>
-          <w:left w:w="108" w:type="dxa"/>
-          <w:bottom w:w="0" w:type="dxa"/>
-          <w:right w:w="108" w:type="dxa"/>
-        </w:tblCellMar>
-        <w:tblLook w:firstRow="1" w:noVBand="1" w:lastRow="0" w:firstColumn="1" w:lastColumn="0" w:noHBand="0" w:val="04a0"/>
-      </w:tblPr>
-      <w:tblGrid>
-        <w:gridCol w:w="1979"/>
-        <w:gridCol w:w="5046"/>
-        <w:gridCol w:w="3991"/>
-      </w:tblGrid>
-      <w:tr>
-        <w:trPr>
-          <w:trHeight w:val="6" w:hRule="atLeast"/>
-        </w:trPr>
-        <w:tc>
-          <w:tcPr>
-            <w:tcW w:w="1979" w:type="dxa"/>
-            <w:tcBorders/>
-            <w:shd w:color="auto" w:fill="22263E" w:val="clear"/>
-          </w:tcPr>
-          <w:p>
-            <w:pPr>
-              <w:pStyle w:val="Normal"/>
-              <w:widowControl w:val="false"/>
-              <w:suppressAutoHyphens w:val="true"/>
-              <w:spacing w:before="0" w:after="200"/>
-              <w:jc w:val="center"/>
-              <w:rPr>
-                <w:sz w:val="32"/>
-                <w:szCs w:val="32"/>
-              </w:rPr>
-            </w:pPr>
-            <w:r>
-              <w:rPr>
-                <w:kern w:val="0"/>
-                <w:sz w:val="32"/>
-                <w:szCs w:val="32"/>
-                <w:lang w:val="en-GB" w:eastAsia="en-IN" w:bidi="ar-SA"/>
-              </w:rPr>
-              <w:t>SR</w:t>
-            </w:r>
-          </w:p>
-        </w:tc>
-        <w:tc>
-          <w:tcPr>
-            <w:tcW w:w="5046" w:type="dxa"/>
-            <w:tcBorders/>
-            <w:shd w:color="auto" w:fill="22263E" w:val="clear"/>
-          </w:tcPr>
-          <w:p>
-            <w:pPr>
-              <w:pStyle w:val="Normal"/>
-              <w:widowControl w:val="false"/>
-              <w:suppressAutoHyphens w:val="true"/>
-              <w:spacing w:before="0" w:after="200"/>
-              <w:jc w:val="center"/>
-              <w:rPr>
-                <w:sz w:val="32"/>
-                <w:szCs w:val="32"/>
-              </w:rPr>
-            </w:pPr>
-            <w:r>
-              <w:rPr>
-                <w:color w:themeColor="background1" w:val="FFFFFF"/>
-                <w:kern w:val="0"/>
-                <w:sz w:val="32"/>
-                <w:szCs w:val="32"/>
-                <w:lang w:val="en-GB" w:eastAsia="en-IN" w:bidi="ar-SA"/>
-              </w:rPr>
-              <w:t>Scope</w:t>
-            </w:r>
-          </w:p>
-        </w:tc>
-        <w:tc>
-          <w:tcPr>
-            <w:tcW w:w="3991" w:type="dxa"/>
-            <w:tcBorders/>
-            <w:shd w:color="auto" w:fill="22263E" w:val="clear"/>
-          </w:tcPr>
-          <w:p>
-            <w:pPr>
-              <w:pStyle w:val="Normal"/>
-              <w:widowControl w:val="false"/>
-              <w:suppressAutoHyphens w:val="true"/>
-              <w:spacing w:before="0" w:after="200"/>
-              <w:jc w:val="center"/>
-              <w:rPr>
-                <w:sz w:val="32"/>
-                <w:szCs w:val="32"/>
-              </w:rPr>
-            </w:pPr>
-            <w:r>
-              <w:rPr>
-                <w:color w:themeColor="background1" w:val="FFFFFF"/>
-                <w:kern w:val="0"/>
-                <w:sz w:val="32"/>
-                <w:szCs w:val="32"/>
-                <w:lang w:val="en-GB" w:eastAsia="en-IN" w:bidi="ar-SA"/>
-              </w:rPr>
-              <w:t>Description</w:t>
-            </w:r>
-          </w:p>
-        </w:tc>
-      </w:tr>
-      <w:tr>
-        <w:trPr>
-          <w:trHeight w:val="711" w:hRule="atLeast"/>
-        </w:trPr>
-        <w:tc>
-          <w:tcPr>
-            <w:tcW w:w="11016" w:type="dxa"/>
-            <w:gridSpan w:val="3"/>
-            <w:tcBorders/>
-          </w:tcPr>
-          <w:p>
-            <w:pPr>
-              <w:pStyle w:val="Normal"/>
-              <w:widowControl w:val="false"/>
-              <w:suppressAutoHyphens w:val="true"/>
-              <w:spacing w:before="0" w:after="200"/>
-              <w:jc w:val="both"/>
-              <w:rPr>
-                <w:kern w:val="0"/>
-                <w:lang w:eastAsia="en-IN" w:bidi="ar-SA"/>
-              </w:rPr>
-            </w:pPr>
-            <w:r>
-              <w:rPr>
-                <w:kern w:val="0"/>
-                <w:lang w:val="en-GB" w:eastAsia="en-IN" w:bidi="ar-SA"/>
-              </w:rPr>
-              <w:t xml:space="preserve">{%tr for </w:t>
-            </w:r>
-            <w:r>
-              <w:rPr>
-                <w:kern w:val="0"/>
-                <w:lang w:val="en-GB" w:eastAsia="en-IN" w:bidi="ar-SA"/>
-              </w:rPr>
-              <w:t>scope</w:t>
-            </w:r>
-            <w:r>
-              <w:rPr>
-                <w:kern w:val="0"/>
-                <w:lang w:val="en-GB" w:eastAsia="en-IN" w:bidi="ar-SA"/>
-              </w:rPr>
-              <w:t xml:space="preserve"> in projectscope %}</w:t>
-            </w:r>
-          </w:p>
-        </w:tc>
-      </w:tr>
-      <w:tr>
-        <w:trPr>
-          <w:trHeight w:val="873" w:hRule="atLeast"/>
-        </w:trPr>
-        <w:tc>
-          <w:tcPr>
-            <w:tcW w:w="1979" w:type="dxa"/>
-            <w:tcBorders/>
-          </w:tcPr>
-          <w:p>
-            <w:pPr>
-              <w:pStyle w:val="Normal"/>
-              <w:widowControl w:val="false"/>
-              <w:suppressAutoHyphens w:val="true"/>
-              <w:spacing w:before="0" w:after="200"/>
-              <w:jc w:val="both"/>
-              <w:rPr>
-                <w:kern w:val="0"/>
-                <w:lang w:eastAsia="en-IN" w:bidi="ar-SA"/>
-              </w:rPr>
-            </w:pPr>
-            <w:r>
-              <w:rPr>
-                <w:kern w:val="0"/>
-                <w:lang w:val="en-GB" w:eastAsia="en-IN" w:bidi="ar-SA"/>
-              </w:rPr>
-              <w:t>{{ loop.index }}</w:t>
-            </w:r>
-          </w:p>
-        </w:tc>
-        <w:tc>
-          <w:tcPr>
-            <w:tcW w:w="5046" w:type="dxa"/>
-            <w:tcBorders/>
-          </w:tcPr>
-          <w:p>
-            <w:pPr>
-              <w:pStyle w:val="Normal"/>
-              <w:widowControl w:val="false"/>
-              <w:suppressAutoHyphens w:val="true"/>
-              <w:spacing w:before="0" w:after="200"/>
-              <w:jc w:val="both"/>
-              <w:rPr>
-                <w:kern w:val="0"/>
-                <w:lang w:eastAsia="en-IN" w:bidi="ar-SA"/>
-              </w:rPr>
-            </w:pPr>
-            <w:r>
-              <w:rPr>
-                <w:kern w:val="0"/>
-                <w:lang w:val="en-GB" w:eastAsia="en-IN" w:bidi="ar-SA"/>
-              </w:rPr>
-              <w:t>{{ scope.scope }}</w:t>
-            </w:r>
-          </w:p>
-        </w:tc>
-        <w:tc>
-          <w:tcPr>
-            <w:tcW w:w="3991" w:type="dxa"/>
-            <w:tcBorders/>
-          </w:tcPr>
-          <w:p>
-            <w:pPr>
-              <w:pStyle w:val="Normal"/>
-              <w:widowControl w:val="false"/>
-              <w:suppressAutoHyphens w:val="true"/>
-              <w:spacing w:before="0" w:after="200"/>
-              <w:jc w:val="both"/>
-              <w:rPr>
-                <w:kern w:val="0"/>
-                <w:lang w:eastAsia="en-IN" w:bidi="ar-SA"/>
-              </w:rPr>
-            </w:pPr>
-            <w:r>
-              <w:rPr>
-                <w:kern w:val="0"/>
-                <w:lang w:val="en-GB" w:eastAsia="en-IN" w:bidi="ar-SA"/>
-              </w:rPr>
-              <w:t>{{ scope.</w:t>
-            </w:r>
-            <w:r>
-              <w:rPr>
-                <w:kern w:val="0"/>
-                <w:lang w:val="en-GB" w:eastAsia="en-IN" w:bidi="ar-SA"/>
-              </w:rPr>
-              <w:t>description</w:t>
-            </w:r>
-            <w:r>
-              <w:rPr>
-                <w:kern w:val="0"/>
-                <w:lang w:val="en-GB" w:eastAsia="en-IN" w:bidi="ar-SA"/>
-              </w:rPr>
-              <w:t xml:space="preserve"> }}</w:t>
-            </w:r>
-          </w:p>
-        </w:tc>
-      </w:tr>
-      <w:tr>
-        <w:trPr>
-          <w:trHeight w:val="675" w:hRule="atLeast"/>
-        </w:trPr>
-        <w:tc>
-          <w:tcPr>
-            <w:tcW w:w="11016" w:type="dxa"/>
-            <w:gridSpan w:val="3"/>
-            <w:tcBorders/>
-          </w:tcPr>
-          <w:p>
-            <w:pPr>
-              <w:pStyle w:val="Normal"/>
-              <w:widowControl w:val="false"/>
-              <w:suppressAutoHyphens w:val="true"/>
-              <w:spacing w:before="0" w:after="200"/>
-              <w:jc w:val="both"/>
-              <w:rPr>
-                <w:kern w:val="0"/>
-                <w:lang w:eastAsia="en-IN" w:bidi="ar-SA"/>
-              </w:rPr>
-            </w:pPr>
-            <w:r>
-              <w:rPr>
-                <w:kern w:val="0"/>
-                <w:lang w:val="en-GB" w:eastAsia="en-IN" w:bidi="ar-SA"/>
-              </w:rPr>
-              <w:t>{%</w:t>
-            </w:r>
-            <w:r>
-              <w:rPr>
-                <w:rFonts w:eastAsia="SimSun" w:cs="Arial" w:ascii="Arial" w:hAnsi="Arial"/>
-                <w:color w:val="000000"/>
-                <w:kern w:val="0"/>
-                <w:sz w:val="22"/>
-                <w:szCs w:val="22"/>
-                <w:lang w:eastAsia="en-IN" w:bidi="ar-SA"/>
-              </w:rPr>
-              <w:t>tr</w:t>
-            </w:r>
-            <w:r>
-              <w:rPr>
-                <w:kern w:val="0"/>
-                <w:lang w:val="en-GB" w:eastAsia="en-IN" w:bidi="ar-SA"/>
-              </w:rPr>
-              <w:t xml:space="preserve"> endfor %}</w:t>
-            </w:r>
-          </w:p>
-        </w:tc>
-      </w:tr>
-    </w:tbl>
-    <w:p>
-      <w:pPr>
-        <w:pStyle w:val="Normal"/>
-        <w:rPr>
-          <w:color w:val="22263E"/>
-        </w:rPr>
-      </w:pPr>
-      <w:r>
-        <w:rPr/>
+          <w:sz w:val="32"/>
+          <w:szCs w:val="32"/>
+          <w:lang w:val="en-GB"/>
+        </w:rPr>
+        <w:t>{{p project_description}}</w:t>
       </w:r>
     </w:p>
     <w:p>
@@ -2500,28 +1193,53 @@
         <w:pStyle w:val="Heading2"/>
         <w:rPr/>
       </w:pPr>
-      <w:bookmarkStart w:id="10" w:name="__RefHeading___Toc4380_675183759"/>
-      <w:bookmarkEnd w:id="10"/>
+      <w:bookmarkStart w:id="5" w:name="__RefHeading___Toc4372_675183759"/>
+      <w:bookmarkEnd w:id="5"/>
       <w:r>
         <w:rPr>
           <w:color w:val="22263E"/>
+          <w:lang w:val="en-GB"/>
         </w:rPr>
         <w:tab/>
-      </w:r>
-      <w:r>
-        <w:rPr>
-          <w:color w:val="22263E"/>
-          <w:sz w:val="44"/>
-          <w:szCs w:val="44"/>
-        </w:rPr>
-        <w:t>{{mycomany}} Team</w:t>
+        <w:t xml:space="preserve">    </w:t>
       </w:r>
     </w:p>
     <w:p>
       <w:pPr>
+        <w:pStyle w:val="Heading2"/>
+        <w:rPr/>
+      </w:pPr>
+      <w:r>
+        <w:rPr>
+          <w:color w:val="22263E"/>
+          <w:lang w:val="en-GB"/>
+        </w:rPr>
+        <w:tab/>
+        <w:t xml:space="preserve">   </w:t>
+      </w:r>
+      <w:bookmarkStart w:id="6" w:name="_Toc182397281"/>
+      <w:r>
+        <w:rPr>
+          <w:color w:val="22263E"/>
+          <w:lang w:val="en-GB"/>
+        </w:rPr>
+        <w:t>Document Version</w:t>
+      </w:r>
+      <w:bookmarkEnd w:id="6"/>
+      <w:r>
+        <w:rPr>
+          <w:color w:val="22263E"/>
+          <w:lang w:val="en-GB"/>
+        </w:rPr>
+        <w:t xml:space="preserve"> </w:t>
+      </w:r>
+    </w:p>
+    <w:p>
+      <w:pPr>
         <w:pStyle w:val="Normal"/>
         <w:rPr>
           <w:color w:val="22263E"/>
+          <w:lang w:val="en-GB"/>
         </w:rPr>
       </w:pPr>
       <w:r>
@@ -2544,12 +1262,12 @@
         <w:tblLook w:firstRow="1" w:noVBand="1" w:lastRow="0" w:firstColumn="1" w:lastColumn="0" w:noHBand="0" w:val="04a0"/>
       </w:tblPr>
       <w:tblGrid>
-        <w:gridCol w:w="2829"/>
-        <w:gridCol w:w="2776"/>
-        <w:gridCol w:w="15"/>
-        <w:gridCol w:w="2748"/>
-        <w:gridCol w:w="24"/>
-        <w:gridCol w:w="2624"/>
+        <w:gridCol w:w="1538"/>
+        <w:gridCol w:w="2640"/>
+        <w:gridCol w:w="18"/>
+        <w:gridCol w:w="2356"/>
+        <w:gridCol w:w="18"/>
+        <w:gridCol w:w="4446"/>
       </w:tblGrid>
       <w:tr>
         <w:trPr>
@@ -2557,7 +1275,7 @@
         </w:trPr>
         <w:tc>
           <w:tcPr>
-            <w:tcW w:w="2829" w:type="dxa"/>
+            <w:tcW w:w="1538" w:type="dxa"/>
             <w:tcBorders/>
             <w:shd w:color="auto" w:fill="22263E" w:val="clear"/>
           </w:tcPr>
@@ -2568,10 +1286,1001 @@
               <w:suppressAutoHyphens w:val="true"/>
               <w:spacing w:before="0" w:after="200"/>
               <w:jc w:val="center"/>
-              <w:rPr>
+              <w:rPr/>
+            </w:pPr>
+            <w:r>
+              <w:rPr>
+                <w:kern w:val="0"/>
                 <w:sz w:val="32"/>
                 <w:szCs w:val="32"/>
-              </w:rPr>
+                <w:lang w:val="en-GB" w:eastAsia="en-IN" w:bidi="ar-SA"/>
+              </w:rPr>
+              <w:t>Version</w:t>
+            </w:r>
+          </w:p>
+        </w:tc>
+        <w:tc>
+          <w:tcPr>
+            <w:tcW w:w="2640" w:type="dxa"/>
+            <w:tcBorders/>
+            <w:shd w:color="auto" w:fill="22263E" w:val="clear"/>
+          </w:tcPr>
+          <w:p>
+            <w:pPr>
+              <w:pStyle w:val="Normal"/>
+              <w:widowControl w:val="false"/>
+              <w:suppressAutoHyphens w:val="true"/>
+              <w:spacing w:before="0" w:after="200"/>
+              <w:jc w:val="center"/>
+              <w:rPr/>
+            </w:pPr>
+            <w:r>
+              <w:rPr>
+                <w:color w:themeColor="background1" w:val="FFFFFF"/>
+                <w:kern w:val="0"/>
+                <w:sz w:val="32"/>
+                <w:szCs w:val="32"/>
+                <w:lang w:val="en-GB" w:eastAsia="en-IN" w:bidi="ar-SA"/>
+              </w:rPr>
+              <w:t>Start Date</w:t>
+            </w:r>
+          </w:p>
+        </w:tc>
+        <w:tc>
+          <w:tcPr>
+            <w:tcW w:w="2374" w:type="dxa"/>
+            <w:gridSpan w:val="2"/>
+            <w:tcBorders>
+              <w:right w:val="nil"/>
+            </w:tcBorders>
+            <w:shd w:color="auto" w:fill="22263E" w:val="clear"/>
+          </w:tcPr>
+          <w:p>
+            <w:pPr>
+              <w:pStyle w:val="Normal"/>
+              <w:widowControl w:val="false"/>
+              <w:suppressAutoHyphens w:val="true"/>
+              <w:spacing w:before="0" w:after="200"/>
+              <w:jc w:val="center"/>
+              <w:rPr/>
+            </w:pPr>
+            <w:r>
+              <w:rPr>
+                <w:color w:themeColor="background1" w:val="FFFFFF"/>
+                <w:kern w:val="0"/>
+                <w:sz w:val="32"/>
+                <w:szCs w:val="32"/>
+                <w:lang w:val="en-GB" w:eastAsia="en-IN" w:bidi="ar-SA"/>
+              </w:rPr>
+              <w:t>End Date</w:t>
+            </w:r>
+          </w:p>
+        </w:tc>
+        <w:tc>
+          <w:tcPr>
+            <w:tcW w:w="4464" w:type="dxa"/>
+            <w:gridSpan w:val="2"/>
+            <w:tcBorders/>
+            <w:shd w:color="auto" w:fill="22263E" w:val="clear"/>
+          </w:tcPr>
+          <w:p>
+            <w:pPr>
+              <w:pStyle w:val="Normal"/>
+              <w:widowControl w:val="false"/>
+              <w:suppressAutoHyphens w:val="true"/>
+              <w:spacing w:before="0" w:after="200"/>
+              <w:jc w:val="center"/>
+              <w:rPr>
+                <w:sz w:val="32"/>
+                <w:szCs w:val="32"/>
+              </w:rPr>
+            </w:pPr>
+            <w:r>
+              <w:rPr>
+                <w:sz w:val="32"/>
+                <w:szCs w:val="32"/>
+              </w:rPr>
+              <w:t>Prepared By</w:t>
+            </w:r>
+          </w:p>
+        </w:tc>
+      </w:tr>
+      <w:tr>
+        <w:trPr>
+          <w:trHeight w:val="996" w:hRule="atLeast"/>
+        </w:trPr>
+        <w:tc>
+          <w:tcPr>
+            <w:tcW w:w="1538" w:type="dxa"/>
+            <w:tcBorders>
+              <w:right w:val="nil"/>
+            </w:tcBorders>
+          </w:tcPr>
+          <w:p>
+            <w:pPr>
+              <w:pStyle w:val="Normal"/>
+              <w:widowControl w:val="false"/>
+              <w:suppressAutoHyphens w:val="true"/>
+              <w:spacing w:before="0" w:after="200"/>
+              <w:jc w:val="center"/>
+              <w:rPr/>
+            </w:pPr>
+            <w:r>
+              <w:rPr>
+                <w:kern w:val="0"/>
+                <w:lang w:val="en-GB" w:eastAsia="en-IN" w:bidi="ar-SA"/>
+              </w:rPr>
+              <w:t>1.0</w:t>
+            </w:r>
+          </w:p>
+        </w:tc>
+        <w:tc>
+          <w:tcPr>
+            <w:tcW w:w="2658" w:type="dxa"/>
+            <w:gridSpan w:val="2"/>
+            <w:tcBorders>
+              <w:right w:val="nil"/>
+            </w:tcBorders>
+          </w:tcPr>
+          <w:p>
+            <w:pPr>
+              <w:pStyle w:val="Normal"/>
+              <w:widowControl w:val="false"/>
+              <w:suppressAutoHyphens w:val="true"/>
+              <w:spacing w:before="0" w:after="200"/>
+              <w:jc w:val="center"/>
+              <w:rPr>
+                <w:kern w:val="0"/>
+                <w:lang w:eastAsia="en-IN" w:bidi="ar-SA"/>
+              </w:rPr>
+            </w:pPr>
+            <w:r>
+              <w:rPr>
+                <w:kern w:val="0"/>
+                <w:lang w:eastAsia="en-IN" w:bidi="ar-SA"/>
+              </w:rPr>
+              <w:t>{{ project.startdate.strftime("%d/%m/%Y") }}</w:t>
+            </w:r>
+          </w:p>
+        </w:tc>
+        <w:tc>
+          <w:tcPr>
+            <w:tcW w:w="2374" w:type="dxa"/>
+            <w:gridSpan w:val="2"/>
+            <w:tcBorders>
+              <w:right w:val="nil"/>
+            </w:tcBorders>
+          </w:tcPr>
+          <w:p>
+            <w:pPr>
+              <w:pStyle w:val="Normal"/>
+              <w:widowControl w:val="false"/>
+              <w:suppressAutoHyphens w:val="true"/>
+              <w:spacing w:before="0" w:after="200"/>
+              <w:jc w:val="center"/>
+              <w:rPr>
+                <w:kern w:val="0"/>
+                <w:lang w:eastAsia="en-IN" w:bidi="ar-SA"/>
+              </w:rPr>
+            </w:pPr>
+            <w:r>
+              <w:rPr>
+                <w:kern w:val="0"/>
+                <w:lang w:eastAsia="en-IN" w:bidi="ar-SA"/>
+              </w:rPr>
+              <w:t>{</w:t>
+            </w:r>
+            <w:r>
+              <w:rPr>
+                <w:kern w:val="0"/>
+                <w:lang w:eastAsia="en-IN" w:bidi="ar-SA"/>
+              </w:rPr>
+              <w:t>{ project.enddate.strftime("%d/%m/%Y") }}</w:t>
+            </w:r>
+          </w:p>
+        </w:tc>
+        <w:tc>
+          <w:tcPr>
+            <w:tcW w:w="4446" w:type="dxa"/>
+            <w:tcBorders/>
+          </w:tcPr>
+          <w:p>
+            <w:pPr>
+              <w:pStyle w:val="Normal"/>
+              <w:widowControl w:val="false"/>
+              <w:suppressAutoHyphens w:val="true"/>
+              <w:spacing w:before="0" w:after="200"/>
+              <w:jc w:val="center"/>
+              <w:rPr>
+                <w:kern w:val="0"/>
+                <w:lang w:eastAsia="en-IN" w:bidi="ar-SA"/>
+              </w:rPr>
+            </w:pPr>
+            <w:r>
+              <w:rPr>
+                <w:kern w:val="0"/>
+                <w:lang w:eastAsia="en-IN" w:bidi="ar-SA"/>
+              </w:rPr>
+              <w:t>{% for owner in owners -%}</w:t>
+            </w:r>
+          </w:p>
+          <w:p>
+            <w:pPr>
+              <w:pStyle w:val="BodyText"/>
+              <w:widowControl w:val="false"/>
+              <w:suppressAutoHyphens w:val="true"/>
+              <w:spacing w:before="0" w:after="200"/>
+              <w:jc w:val="center"/>
+              <w:rPr>
+                <w:kern w:val="0"/>
+                <w:lang w:eastAsia="en-IN" w:bidi="ar-SA"/>
+              </w:rPr>
+            </w:pPr>
+            <w:r>
+              <w:rPr>
+                <w:kern w:val="0"/>
+                <w:lang w:eastAsia="en-IN" w:bidi="ar-SA"/>
+              </w:rPr>
+              <w:t xml:space="preserve">    </w:t>
+            </w:r>
+            <w:r>
+              <w:rPr>
+                <w:kern w:val="0"/>
+                <w:lang w:eastAsia="en-IN" w:bidi="ar-SA"/>
+              </w:rPr>
+              <w:t>{{ owner.full_name + '\n' }}</w:t>
+            </w:r>
+          </w:p>
+          <w:p>
+            <w:pPr>
+              <w:pStyle w:val="BodyText"/>
+              <w:widowControl w:val="false"/>
+              <w:suppressAutoHyphens w:val="true"/>
+              <w:spacing w:before="0" w:after="200"/>
+              <w:jc w:val="center"/>
+              <w:rPr>
+                <w:kern w:val="0"/>
+                <w:lang w:eastAsia="en-IN" w:bidi="ar-SA"/>
+              </w:rPr>
+            </w:pPr>
+            <w:r>
+              <w:rPr>
+                <w:kern w:val="0"/>
+                <w:lang w:eastAsia="en-IN" w:bidi="ar-SA"/>
+              </w:rPr>
+              <w:t>{%- endfor %}</w:t>
+            </w:r>
+          </w:p>
+        </w:tc>
+      </w:tr>
+      <w:tr>
+        <w:trPr>
+          <w:trHeight w:val="873" w:hRule="atLeast"/>
+        </w:trPr>
+        <w:tc>
+          <w:tcPr>
+            <w:tcW w:w="11016" w:type="dxa"/>
+            <w:gridSpan w:val="6"/>
+            <w:tcBorders/>
+          </w:tcPr>
+          <w:p>
+            <w:pPr>
+              <w:pStyle w:val="Normal"/>
+              <w:widowControl w:val="false"/>
+              <w:suppressAutoHyphens w:val="true"/>
+              <w:spacing w:before="0" w:after="200"/>
+              <w:jc w:val="center"/>
+              <w:rPr/>
+            </w:pPr>
+            <w:r>
+              <w:rPr>
+                <w:kern w:val="0"/>
+                <w:lang w:val="en-GB" w:eastAsia="en-IN" w:bidi="ar-SA"/>
+              </w:rPr>
+              <w:t>{% if Report_type != 'Audit' %}</w:t>
+            </w:r>
+          </w:p>
+        </w:tc>
+      </w:tr>
+      <w:tr>
+        <w:trPr>
+          <w:trHeight w:val="873" w:hRule="atLeast"/>
+        </w:trPr>
+        <w:tc>
+          <w:tcPr>
+            <w:tcW w:w="11016" w:type="dxa"/>
+            <w:gridSpan w:val="6"/>
+            <w:tcBorders>
+              <w:top w:val="nil"/>
+            </w:tcBorders>
+          </w:tcPr>
+          <w:p>
+            <w:pPr>
+              <w:pStyle w:val="Normal"/>
+              <w:widowControl w:val="false"/>
+              <w:suppressAutoHyphens w:val="true"/>
+              <w:spacing w:before="0" w:after="200"/>
+              <w:jc w:val="center"/>
+              <w:rPr>
+                <w:kern w:val="0"/>
+                <w:lang w:eastAsia="en-IN" w:bidi="ar-SA"/>
+              </w:rPr>
+            </w:pPr>
+            <w:r>
+              <w:rPr>
+                <w:kern w:val="0"/>
+                <w:lang w:eastAsia="en-IN" w:bidi="ar-SA"/>
+              </w:rPr>
+              <w:t>{%tr for retest in totalretest %}</w:t>
+            </w:r>
+          </w:p>
+        </w:tc>
+      </w:tr>
+      <w:tr>
+        <w:trPr>
+          <w:trHeight w:val="1758" w:hRule="atLeast"/>
+        </w:trPr>
+        <w:tc>
+          <w:tcPr>
+            <w:tcW w:w="1538" w:type="dxa"/>
+            <w:tcBorders>
+              <w:right w:val="nil"/>
+            </w:tcBorders>
+          </w:tcPr>
+          <w:p>
+            <w:pPr>
+              <w:pStyle w:val="Normal"/>
+              <w:widowControl w:val="false"/>
+              <w:suppressAutoHyphens w:val="true"/>
+              <w:spacing w:before="0" w:after="200"/>
+              <w:jc w:val="center"/>
+              <w:rPr/>
+            </w:pPr>
+            <w:r>
+              <w:rPr/>
+            </w:r>
+          </w:p>
+          <w:p>
+            <w:pPr>
+              <w:pStyle w:val="Normal"/>
+              <w:widowControl w:val="false"/>
+              <w:suppressAutoHyphens w:val="true"/>
+              <w:spacing w:before="0" w:after="200"/>
+              <w:jc w:val="center"/>
+              <w:rPr>
+                <w:kern w:val="0"/>
+                <w:lang w:eastAsia="en-IN" w:bidi="ar-SA"/>
+              </w:rPr>
+            </w:pPr>
+            <w:r>
+              <w:rPr>
+                <w:kern w:val="0"/>
+                <w:lang w:eastAsia="en-IN" w:bidi="ar-SA"/>
+              </w:rPr>
+              <w:t>1.{{loop.index}}</w:t>
+            </w:r>
+          </w:p>
+        </w:tc>
+        <w:tc>
+          <w:tcPr>
+            <w:tcW w:w="2658" w:type="dxa"/>
+            <w:gridSpan w:val="2"/>
+            <w:tcBorders>
+              <w:right w:val="nil"/>
+            </w:tcBorders>
+          </w:tcPr>
+          <w:p>
+            <w:pPr>
+              <w:pStyle w:val="Normal"/>
+              <w:widowControl w:val="false"/>
+              <w:suppressAutoHyphens w:val="true"/>
+              <w:spacing w:before="0" w:after="200"/>
+              <w:jc w:val="center"/>
+              <w:rPr>
+                <w:kern w:val="0"/>
+                <w:lang w:eastAsia="en-IN" w:bidi="ar-SA"/>
+              </w:rPr>
+            </w:pPr>
+            <w:r>
+              <w:rPr>
+                <w:kern w:val="0"/>
+                <w:lang w:eastAsia="en-IN" w:bidi="ar-SA"/>
+              </w:rPr>
+              <w:t>{{ retest .startdate.strftime("%d/%m/%Y") }}</w:t>
+            </w:r>
+          </w:p>
+        </w:tc>
+        <w:tc>
+          <w:tcPr>
+            <w:tcW w:w="2356" w:type="dxa"/>
+            <w:tcBorders>
+              <w:right w:val="nil"/>
+            </w:tcBorders>
+          </w:tcPr>
+          <w:p>
+            <w:pPr>
+              <w:pStyle w:val="Normal"/>
+              <w:widowControl w:val="false"/>
+              <w:suppressAutoHyphens w:val="true"/>
+              <w:spacing w:before="0" w:after="200"/>
+              <w:jc w:val="center"/>
+              <w:rPr>
+                <w:kern w:val="0"/>
+                <w:lang w:eastAsia="en-IN" w:bidi="ar-SA"/>
+              </w:rPr>
+            </w:pPr>
+            <w:r>
+              <w:rPr>
+                <w:kern w:val="0"/>
+                <w:lang w:eastAsia="en-IN" w:bidi="ar-SA"/>
+              </w:rPr>
+              <w:t>{{ retest .enddate.strftime("%d/%m/%Y") }}</w:t>
+            </w:r>
+          </w:p>
+        </w:tc>
+        <w:tc>
+          <w:tcPr>
+            <w:tcW w:w="4464" w:type="dxa"/>
+            <w:gridSpan w:val="2"/>
+            <w:tcBorders/>
+          </w:tcPr>
+          <w:p>
+            <w:pPr>
+              <w:pStyle w:val="Normal"/>
+              <w:widowControl w:val="false"/>
+              <w:suppressAutoHyphens w:val="true"/>
+              <w:spacing w:before="0" w:after="200"/>
+              <w:jc w:val="center"/>
+              <w:rPr>
+                <w:kern w:val="0"/>
+                <w:lang w:eastAsia="en-IN" w:bidi="ar-SA"/>
+              </w:rPr>
+            </w:pPr>
+            <w:r>
+              <w:rPr>
+                <w:kern w:val="0"/>
+                <w:lang w:eastAsia="en-IN" w:bidi="ar-SA"/>
+              </w:rPr>
+              <w:t>{% for owner in retest.owners -%}</w:t>
+            </w:r>
+          </w:p>
+          <w:p>
+            <w:pPr>
+              <w:pStyle w:val="BodyText"/>
+              <w:widowControl w:val="false"/>
+              <w:suppressAutoHyphens w:val="true"/>
+              <w:spacing w:before="0" w:after="200"/>
+              <w:jc w:val="center"/>
+              <w:rPr>
+                <w:kern w:val="0"/>
+                <w:lang w:eastAsia="en-IN" w:bidi="ar-SA"/>
+              </w:rPr>
+            </w:pPr>
+            <w:r>
+              <w:rPr>
+                <w:kern w:val="0"/>
+                <w:lang w:eastAsia="en-IN" w:bidi="ar-SA"/>
+              </w:rPr>
+              <w:t xml:space="preserve">    </w:t>
+            </w:r>
+            <w:r>
+              <w:rPr>
+                <w:kern w:val="0"/>
+                <w:lang w:eastAsia="en-IN" w:bidi="ar-SA"/>
+              </w:rPr>
+              <w:t>{{ owner + '\n' }}</w:t>
+            </w:r>
+          </w:p>
+          <w:p>
+            <w:pPr>
+              <w:pStyle w:val="BodyText"/>
+              <w:widowControl w:val="false"/>
+              <w:suppressAutoHyphens w:val="true"/>
+              <w:spacing w:before="0" w:after="200"/>
+              <w:jc w:val="center"/>
+              <w:rPr>
+                <w:kern w:val="0"/>
+                <w:lang w:eastAsia="en-IN" w:bidi="ar-SA"/>
+              </w:rPr>
+            </w:pPr>
+            <w:r>
+              <w:rPr>
+                <w:kern w:val="0"/>
+                <w:lang w:eastAsia="en-IN" w:bidi="ar-SA"/>
+              </w:rPr>
+              <w:t>{%- endfor %}</w:t>
+            </w:r>
+          </w:p>
+        </w:tc>
+      </w:tr>
+      <w:tr>
+        <w:trPr>
+          <w:trHeight w:val="675" w:hRule="atLeast"/>
+        </w:trPr>
+        <w:tc>
+          <w:tcPr>
+            <w:tcW w:w="11016" w:type="dxa"/>
+            <w:gridSpan w:val="6"/>
+            <w:tcBorders>
+              <w:top w:val="nil"/>
+            </w:tcBorders>
+          </w:tcPr>
+          <w:p>
+            <w:pPr>
+              <w:pStyle w:val="Normal"/>
+              <w:widowControl w:val="false"/>
+              <w:suppressAutoHyphens w:val="true"/>
+              <w:spacing w:before="0" w:after="200"/>
+              <w:jc w:val="center"/>
+              <w:rPr>
+                <w:kern w:val="0"/>
+                <w:lang w:eastAsia="en-IN" w:bidi="ar-SA"/>
+              </w:rPr>
+            </w:pPr>
+            <w:r>
+              <w:rPr>
+                <w:kern w:val="0"/>
+                <w:lang w:eastAsia="en-IN" w:bidi="ar-SA"/>
+              </w:rPr>
+              <w:t>{%tr endfor %}</w:t>
+            </w:r>
+          </w:p>
+        </w:tc>
+      </w:tr>
+      <w:tr>
+        <w:trPr>
+          <w:trHeight w:val="675" w:hRule="atLeast"/>
+        </w:trPr>
+        <w:tc>
+          <w:tcPr>
+            <w:tcW w:w="11016" w:type="dxa"/>
+            <w:gridSpan w:val="6"/>
+            <w:tcBorders>
+              <w:top w:val="nil"/>
+            </w:tcBorders>
+          </w:tcPr>
+          <w:p>
+            <w:pPr>
+              <w:pStyle w:val="Normal"/>
+              <w:widowControl w:val="false"/>
+              <w:suppressAutoHyphens w:val="true"/>
+              <w:spacing w:before="0" w:after="200"/>
+              <w:jc w:val="center"/>
+              <w:rPr>
+                <w:kern w:val="0"/>
+                <w:lang w:eastAsia="en-IN" w:bidi="ar-SA"/>
+              </w:rPr>
+            </w:pPr>
+            <w:r>
+              <w:rPr>
+                <w:kern w:val="0"/>
+                <w:lang w:eastAsia="en-IN" w:bidi="ar-SA"/>
+              </w:rPr>
+              <w:t>{% endif %}</w:t>
+            </w:r>
+          </w:p>
+        </w:tc>
+      </w:tr>
+    </w:tbl>
+    <w:p>
+      <w:pPr>
+        <w:pStyle w:val="Normal"/>
+        <w:rPr>
+          <w:color w:val="22263E"/>
+          <w:lang w:val="en-GB"/>
+        </w:rPr>
+      </w:pPr>
+      <w:r>
+        <w:rPr/>
+      </w:r>
+      <w:bookmarkStart w:id="7" w:name="__RefHeading___Toc4374_675183759"/>
+      <w:bookmarkStart w:id="8" w:name="__RefHeading___Toc4374_675183759"/>
+      <w:bookmarkEnd w:id="8"/>
+    </w:p>
+    <w:p>
+      <w:pPr>
+        <w:pStyle w:val="Heading2"/>
+        <w:rPr/>
+      </w:pPr>
+      <w:bookmarkStart w:id="9" w:name="__RefHeading___Toc4378_675183759"/>
+      <w:bookmarkEnd w:id="9"/>
+      <w:r>
+        <w:rPr>
+          <w:color w:val="22263E"/>
+        </w:rPr>
+        <w:tab/>
+        <w:t xml:space="preserve">  Project Scope</w:t>
+      </w:r>
+    </w:p>
+    <w:p>
+      <w:pPr>
+        <w:pStyle w:val="Normal"/>
+        <w:rPr>
+          <w:color w:val="22263E"/>
+        </w:rPr>
+      </w:pPr>
+      <w:r>
+        <w:rPr>
+          <w:color w:val="22263E"/>
+        </w:rPr>
+      </w:r>
+    </w:p>
+    <w:tbl>
+      <w:tblPr>
+        <w:tblStyle w:val="TableGrid"/>
+        <w:tblW w:w="4500" w:type="pct"/>
+        <w:jc w:val="center"/>
+        <w:tblInd w:w="0" w:type="dxa"/>
+        <w:tblLayout w:type="fixed"/>
+        <w:tblCellMar>
+          <w:top w:w="0" w:type="dxa"/>
+          <w:left w:w="108" w:type="dxa"/>
+          <w:bottom w:w="0" w:type="dxa"/>
+          <w:right w:w="108" w:type="dxa"/>
+        </w:tblCellMar>
+        <w:tblLook w:firstRow="1" w:noVBand="1" w:lastRow="0" w:firstColumn="1" w:lastColumn="0" w:noHBand="0" w:val="04a0"/>
+      </w:tblPr>
+      <w:tblGrid>
+        <w:gridCol w:w="1595"/>
+        <w:gridCol w:w="5429"/>
+        <w:gridCol w:w="3992"/>
+      </w:tblGrid>
+      <w:tr>
+        <w:trPr>
+          <w:trHeight w:val="6" w:hRule="atLeast"/>
+        </w:trPr>
+        <w:tc>
+          <w:tcPr>
+            <w:tcW w:w="1595" w:type="dxa"/>
+            <w:tcBorders/>
+            <w:shd w:color="auto" w:fill="22263E" w:val="clear"/>
+          </w:tcPr>
+          <w:p>
+            <w:pPr>
+              <w:pStyle w:val="Normal"/>
+              <w:widowControl w:val="false"/>
+              <w:suppressAutoHyphens w:val="true"/>
+              <w:spacing w:before="0" w:after="200"/>
+              <w:jc w:val="center"/>
+              <w:rPr/>
+            </w:pPr>
+            <w:r>
+              <w:rPr>
+                <w:kern w:val="0"/>
+                <w:sz w:val="32"/>
+                <w:szCs w:val="32"/>
+                <w:lang w:val="en-GB" w:eastAsia="en-IN" w:bidi="ar-SA"/>
+              </w:rPr>
+              <w:t>SR</w:t>
+            </w:r>
+          </w:p>
+        </w:tc>
+        <w:tc>
+          <w:tcPr>
+            <w:tcW w:w="5429" w:type="dxa"/>
+            <w:tcBorders/>
+            <w:shd w:color="auto" w:fill="22263E" w:val="clear"/>
+          </w:tcPr>
+          <w:p>
+            <w:pPr>
+              <w:pStyle w:val="Normal"/>
+              <w:widowControl w:val="false"/>
+              <w:suppressAutoHyphens w:val="true"/>
+              <w:spacing w:before="0" w:after="200"/>
+              <w:jc w:val="center"/>
+              <w:rPr/>
+            </w:pPr>
+            <w:r>
+              <w:rPr>
+                <w:color w:themeColor="background1" w:val="FFFFFF"/>
+                <w:kern w:val="0"/>
+                <w:sz w:val="32"/>
+                <w:szCs w:val="32"/>
+                <w:lang w:val="en-GB" w:eastAsia="en-IN" w:bidi="ar-SA"/>
+              </w:rPr>
+              <w:t>Scope</w:t>
+            </w:r>
+          </w:p>
+        </w:tc>
+        <w:tc>
+          <w:tcPr>
+            <w:tcW w:w="3992" w:type="dxa"/>
+            <w:tcBorders/>
+            <w:shd w:color="auto" w:fill="22263E" w:val="clear"/>
+          </w:tcPr>
+          <w:p>
+            <w:pPr>
+              <w:pStyle w:val="Normal"/>
+              <w:widowControl w:val="false"/>
+              <w:suppressAutoHyphens w:val="true"/>
+              <w:spacing w:before="0" w:after="200"/>
+              <w:jc w:val="center"/>
+              <w:rPr/>
+            </w:pPr>
+            <w:r>
+              <w:rPr>
+                <w:color w:themeColor="background1" w:val="FFFFFF"/>
+                <w:kern w:val="0"/>
+                <w:sz w:val="32"/>
+                <w:szCs w:val="32"/>
+                <w:lang w:val="en-GB" w:eastAsia="en-IN" w:bidi="ar-SA"/>
+              </w:rPr>
+              <w:t>Description</w:t>
+            </w:r>
+          </w:p>
+        </w:tc>
+      </w:tr>
+      <w:tr>
+        <w:trPr>
+          <w:trHeight w:val="996" w:hRule="atLeast"/>
+        </w:trPr>
+        <w:tc>
+          <w:tcPr>
+            <w:tcW w:w="11016" w:type="dxa"/>
+            <w:gridSpan w:val="3"/>
+            <w:tcBorders/>
+          </w:tcPr>
+          <w:p>
+            <w:pPr>
+              <w:pStyle w:val="Normal"/>
+              <w:widowControl w:val="false"/>
+              <w:suppressAutoHyphens w:val="true"/>
+              <w:spacing w:before="0" w:after="200"/>
+              <w:jc w:val="center"/>
+              <w:rPr>
+                <w:kern w:val="0"/>
+                <w:lang w:eastAsia="en-IN" w:bidi="ar-SA"/>
+              </w:rPr>
+            </w:pPr>
+            <w:r>
+              <w:rPr>
+                <w:kern w:val="0"/>
+                <w:lang w:eastAsia="en-IN" w:bidi="ar-SA"/>
+              </w:rPr>
+            </w:r>
+          </w:p>
+          <w:p>
+            <w:pPr>
+              <w:pStyle w:val="Normal"/>
+              <w:widowControl w:val="false"/>
+              <w:suppressAutoHyphens w:val="true"/>
+              <w:spacing w:before="0" w:after="200"/>
+              <w:jc w:val="center"/>
+              <w:rPr/>
+            </w:pPr>
+            <w:r>
+              <w:rPr>
+                <w:kern w:val="0"/>
+                <w:lang w:val="en-GB" w:eastAsia="en-IN" w:bidi="ar-SA"/>
+              </w:rPr>
+              <w:t>{%tr for scope in projectscope %}</w:t>
+            </w:r>
+          </w:p>
+        </w:tc>
+      </w:tr>
+      <w:tr>
+        <w:trPr>
+          <w:trHeight w:val="873" w:hRule="atLeast"/>
+        </w:trPr>
+        <w:tc>
+          <w:tcPr>
+            <w:tcW w:w="1595" w:type="dxa"/>
+            <w:tcBorders/>
+          </w:tcPr>
+          <w:p>
+            <w:pPr>
+              <w:pStyle w:val="Normal"/>
+              <w:widowControl w:val="false"/>
+              <w:suppressAutoHyphens w:val="true"/>
+              <w:spacing w:before="0" w:after="200"/>
+              <w:jc w:val="center"/>
+              <w:rPr/>
+            </w:pPr>
+            <w:r>
+              <w:rPr>
+                <w:kern w:val="0"/>
+                <w:lang w:val="en-GB" w:eastAsia="en-IN" w:bidi="ar-SA"/>
+              </w:rPr>
+              <w:t>{{ loop.index }}</w:t>
+            </w:r>
+          </w:p>
+        </w:tc>
+        <w:tc>
+          <w:tcPr>
+            <w:tcW w:w="5429" w:type="dxa"/>
+            <w:tcBorders/>
+          </w:tcPr>
+          <w:p>
+            <w:pPr>
+              <w:pStyle w:val="Normal"/>
+              <w:widowControl w:val="false"/>
+              <w:suppressAutoHyphens w:val="true"/>
+              <w:spacing w:before="0" w:after="200"/>
+              <w:jc w:val="center"/>
+              <w:rPr/>
+            </w:pPr>
+            <w:r>
+              <w:rPr>
+                <w:kern w:val="0"/>
+                <w:lang w:val="en-GB" w:eastAsia="en-IN" w:bidi="ar-SA"/>
+              </w:rPr>
+              <w:t>{{ scope.scope }}</w:t>
+            </w:r>
+          </w:p>
+        </w:tc>
+        <w:tc>
+          <w:tcPr>
+            <w:tcW w:w="3992" w:type="dxa"/>
+            <w:tcBorders/>
+          </w:tcPr>
+          <w:p>
+            <w:pPr>
+              <w:pStyle w:val="Normal"/>
+              <w:widowControl w:val="false"/>
+              <w:suppressAutoHyphens w:val="true"/>
+              <w:spacing w:before="0" w:after="200"/>
+              <w:jc w:val="center"/>
+              <w:rPr/>
+            </w:pPr>
+            <w:r>
+              <w:rPr>
+                <w:kern w:val="0"/>
+                <w:lang w:val="en-GB" w:eastAsia="en-IN" w:bidi="ar-SA"/>
+              </w:rPr>
+              <w:t>{{ scope.description }}</w:t>
+            </w:r>
+          </w:p>
+        </w:tc>
+      </w:tr>
+      <w:tr>
+        <w:trPr>
+          <w:trHeight w:val="675" w:hRule="atLeast"/>
+        </w:trPr>
+        <w:tc>
+          <w:tcPr>
+            <w:tcW w:w="11016" w:type="dxa"/>
+            <w:gridSpan w:val="3"/>
+            <w:tcBorders/>
+          </w:tcPr>
+          <w:p>
+            <w:pPr>
+              <w:pStyle w:val="Normal"/>
+              <w:widowControl w:val="false"/>
+              <w:suppressAutoHyphens w:val="true"/>
+              <w:spacing w:before="0" w:after="200"/>
+              <w:jc w:val="center"/>
+              <w:rPr/>
+            </w:pPr>
+            <w:r>
+              <w:rPr>
+                <w:kern w:val="0"/>
+                <w:lang w:val="en-GB" w:eastAsia="en-IN" w:bidi="ar-SA"/>
+              </w:rPr>
+              <w:t>{%</w:t>
+            </w:r>
+            <w:r>
+              <w:rPr>
+                <w:rFonts w:eastAsia="SimSun" w:cs="Arial" w:ascii="Arial" w:hAnsi="Arial"/>
+                <w:color w:val="000000"/>
+                <w:kern w:val="0"/>
+                <w:sz w:val="22"/>
+                <w:szCs w:val="22"/>
+                <w:lang w:eastAsia="en-IN" w:bidi="ar-SA"/>
+              </w:rPr>
+              <w:t>tr</w:t>
+            </w:r>
+            <w:r>
+              <w:rPr>
+                <w:kern w:val="0"/>
+                <w:lang w:val="en-GB" w:eastAsia="en-IN" w:bidi="ar-SA"/>
+              </w:rPr>
+              <w:t xml:space="preserve"> endfor %}</w:t>
+            </w:r>
+          </w:p>
+          <w:p>
+            <w:pPr>
+              <w:pStyle w:val="Normal"/>
+              <w:widowControl w:val="false"/>
+              <w:suppressAutoHyphens w:val="true"/>
+              <w:spacing w:before="0" w:after="200"/>
+              <w:jc w:val="center"/>
+              <w:rPr>
+                <w:kern w:val="0"/>
+                <w:lang w:eastAsia="en-IN" w:bidi="ar-SA"/>
+              </w:rPr>
+            </w:pPr>
+            <w:r>
+              <w:rPr>
+                <w:kern w:val="0"/>
+                <w:lang w:eastAsia="en-IN" w:bidi="ar-SA"/>
+              </w:rPr>
+            </w:r>
+          </w:p>
+        </w:tc>
+      </w:tr>
+    </w:tbl>
+    <w:p>
+      <w:pPr>
+        <w:pStyle w:val="Normal"/>
+        <w:rPr>
+          <w:color w:val="22263E"/>
+        </w:rPr>
+      </w:pPr>
+      <w:r>
+        <w:rPr>
+          <w:color w:val="22263E"/>
+        </w:rPr>
+      </w:r>
+    </w:p>
+    <w:p>
+      <w:pPr>
+        <w:pStyle w:val="Heading2"/>
+        <w:rPr/>
+      </w:pPr>
+      <w:bookmarkStart w:id="10" w:name="__RefHeading___Toc4380_675183759"/>
+      <w:bookmarkEnd w:id="10"/>
+      <w:r>
+        <w:rPr>
+          <w:color w:val="22263E"/>
+        </w:rPr>
+        <w:tab/>
+        <w:t>{{mycomany}} Team</w:t>
+      </w:r>
+    </w:p>
+    <w:p>
+      <w:pPr>
+        <w:pStyle w:val="Normal"/>
+        <w:rPr>
+          <w:color w:val="22263E"/>
+        </w:rPr>
+      </w:pPr>
+      <w:r>
+        <w:rPr>
+          <w:color w:val="22263E"/>
+        </w:rPr>
+      </w:r>
+    </w:p>
+    <w:tbl>
+      <w:tblPr>
+        <w:tblStyle w:val="TableGrid"/>
+        <w:tblW w:w="4500" w:type="pct"/>
+        <w:jc w:val="center"/>
+        <w:tblInd w:w="0" w:type="dxa"/>
+        <w:tblLayout w:type="fixed"/>
+        <w:tblCellMar>
+          <w:top w:w="0" w:type="dxa"/>
+          <w:left w:w="108" w:type="dxa"/>
+          <w:bottom w:w="0" w:type="dxa"/>
+          <w:right w:w="108" w:type="dxa"/>
+        </w:tblCellMar>
+        <w:tblLook w:firstRow="1" w:noVBand="1" w:lastRow="0" w:firstColumn="1" w:lastColumn="0" w:noHBand="0" w:val="04a0"/>
+      </w:tblPr>
+      <w:tblGrid>
+        <w:gridCol w:w="2828"/>
+        <w:gridCol w:w="2776"/>
+        <w:gridCol w:w="16"/>
+        <w:gridCol w:w="2747"/>
+        <w:gridCol w:w="24"/>
+        <w:gridCol w:w="2624"/>
+      </w:tblGrid>
+      <w:tr>
+        <w:trPr>
+          <w:trHeight w:val="6" w:hRule="atLeast"/>
+        </w:trPr>
+        <w:tc>
+          <w:tcPr>
+            <w:tcW w:w="2828" w:type="dxa"/>
+            <w:tcBorders/>
+            <w:shd w:color="auto" w:fill="22263E" w:val="clear"/>
+          </w:tcPr>
+          <w:p>
+            <w:pPr>
+              <w:pStyle w:val="Normal"/>
+              <w:widowControl w:val="false"/>
+              <w:suppressAutoHyphens w:val="true"/>
+              <w:spacing w:before="0" w:after="200"/>
+              <w:jc w:val="center"/>
+              <w:rPr/>
             </w:pPr>
             <w:r>
               <w:rPr>
@@ -2598,10 +2307,7 @@
               <w:suppressAutoHyphens w:val="true"/>
               <w:spacing w:before="0" w:after="200"/>
               <w:jc w:val="center"/>
-              <w:rPr>
-                <w:sz w:val="32"/>
-                <w:szCs w:val="32"/>
-              </w:rPr>
+              <w:rPr/>
             </w:pPr>
             <w:r>
               <w:rPr>
@@ -2631,10 +2337,7 @@
               <w:suppressAutoHyphens w:val="true"/>
               <w:spacing w:before="0" w:after="200"/>
               <w:jc w:val="center"/>
-              <w:rPr>
-                <w:sz w:val="32"/>
-                <w:szCs w:val="32"/>
-              </w:rPr>
+              <w:rPr/>
             </w:pPr>
             <w:r>
               <w:rPr>
@@ -2662,10 +2365,7 @@
               <w:suppressAutoHyphens w:val="true"/>
               <w:spacing w:before="0" w:after="200"/>
               <w:jc w:val="center"/>
-              <w:rPr>
-                <w:sz w:val="32"/>
-                <w:szCs w:val="32"/>
-              </w:rPr>
+              <w:rPr/>
             </w:pPr>
             <w:r>
               <w:rPr>
@@ -2683,7 +2383,7 @@
         </w:trPr>
         <w:tc>
           <w:tcPr>
-            <w:tcW w:w="11016" w:type="dxa"/>
+            <w:tcW w:w="11015" w:type="dxa"/>
             <w:gridSpan w:val="6"/>
             <w:tcBorders/>
           </w:tcPr>
@@ -2693,32 +2393,15 @@
               <w:widowControl w:val="false"/>
               <w:suppressAutoHyphens w:val="true"/>
               <w:spacing w:before="0" w:after="200"/>
-              <w:jc w:val="both"/>
-              <w:rPr>
-                <w:kern w:val="0"/>
-                <w:lang w:eastAsia="en-IN" w:bidi="ar-SA"/>
-              </w:rPr>
+              <w:jc w:val="center"/>
+              <w:rPr/>
             </w:pPr>
             <w:r>
               <w:rPr>
                 <w:kern w:val="0"/>
                 <w:lang w:val="en-GB" w:eastAsia="en-IN" w:bidi="ar-SA"/>
               </w:rPr>
-              <w:t xml:space="preserve">{%tr for </w:t>
-            </w:r>
-            <w:r>
-              <w:rPr>
-                <w:kern w:val="0"/>
-                <w:lang w:val="en-GB" w:eastAsia="en-IN" w:bidi="ar-SA"/>
-              </w:rPr>
-              <w:t>user</w:t>
-            </w:r>
-            <w:r>
-              <w:rPr>
-                <w:kern w:val="0"/>
-                <w:lang w:val="en-GB" w:eastAsia="en-IN" w:bidi="ar-SA"/>
-              </w:rPr>
-              <w:t xml:space="preserve"> in projectmanagers %}</w:t>
+              <w:t>{%tr for user in projectmanagers %}</w:t>
             </w:r>
           </w:p>
         </w:tc>
@@ -2729,7 +2412,7 @@
         </w:trPr>
         <w:tc>
           <w:tcPr>
-            <w:tcW w:w="2829" w:type="dxa"/>
+            <w:tcW w:w="2828" w:type="dxa"/>
             <w:tcBorders/>
           </w:tcPr>
           <w:p>
@@ -2738,32 +2421,15 @@
               <w:widowControl w:val="false"/>
               <w:suppressAutoHyphens w:val="true"/>
               <w:spacing w:before="0" w:after="200"/>
-              <w:jc w:val="both"/>
-              <w:rPr>
-                <w:kern w:val="0"/>
-                <w:lang w:eastAsia="en-IN" w:bidi="ar-SA"/>
-              </w:rPr>
+              <w:jc w:val="center"/>
+              <w:rPr/>
             </w:pPr>
             <w:r>
               <w:rPr>
                 <w:kern w:val="0"/>
                 <w:lang w:val="en-GB" w:eastAsia="en-IN" w:bidi="ar-SA"/>
               </w:rPr>
-              <w:t xml:space="preserve">{{ </w:t>
-            </w:r>
-            <w:r>
-              <w:rPr>
-                <w:kern w:val="0"/>
-                <w:lang w:val="en-GB" w:eastAsia="en-IN" w:bidi="ar-SA"/>
-              </w:rPr>
-              <w:t>user.full_name</w:t>
-            </w:r>
-            <w:r>
-              <w:rPr>
-                <w:kern w:val="0"/>
-                <w:lang w:val="en-GB" w:eastAsia="en-IN" w:bidi="ar-SA"/>
-              </w:rPr>
-              <w:t xml:space="preserve"> }}</w:t>
+              <w:t>{{ user.full_name }}</w:t>
             </w:r>
           </w:p>
         </w:tc>
@@ -2778,32 +2444,15 @@
               <w:widowControl w:val="false"/>
               <w:suppressAutoHyphens w:val="true"/>
               <w:spacing w:before="0" w:after="200"/>
-              <w:jc w:val="both"/>
-              <w:rPr>
-                <w:kern w:val="0"/>
-                <w:lang w:eastAsia="en-IN" w:bidi="ar-SA"/>
-              </w:rPr>
+              <w:jc w:val="center"/>
+              <w:rPr/>
             </w:pPr>
             <w:r>
               <w:rPr>
                 <w:kern w:val="0"/>
                 <w:lang w:val="en-GB" w:eastAsia="en-IN" w:bidi="ar-SA"/>
               </w:rPr>
-              <w:t xml:space="preserve">{{ </w:t>
-            </w:r>
-            <w:r>
-              <w:rPr>
-                <w:kern w:val="0"/>
-                <w:lang w:val="en-GB" w:eastAsia="en-IN" w:bidi="ar-SA"/>
-              </w:rPr>
-              <w:t>user.email</w:t>
-            </w:r>
-            <w:r>
-              <w:rPr>
-                <w:kern w:val="0"/>
-                <w:lang w:val="en-GB" w:eastAsia="en-IN" w:bidi="ar-SA"/>
-              </w:rPr>
-              <w:t xml:space="preserve"> }}</w:t>
+              <w:t>{{ user.email }}</w:t>
             </w:r>
           </w:p>
         </w:tc>
@@ -2822,10 +2471,7 @@
               <w:suppressAutoHyphens w:val="true"/>
               <w:spacing w:before="0" w:after="200"/>
               <w:jc w:val="center"/>
-              <w:rPr>
-                <w:kern w:val="0"/>
-                <w:lang w:eastAsia="en-IN" w:bidi="ar-SA"/>
-              </w:rPr>
+              <w:rPr/>
             </w:pPr>
             <w:r>
               <w:rPr>
@@ -2849,10 +2495,7 @@
               <w:suppressAutoHyphens w:val="true"/>
               <w:spacing w:before="0" w:after="200"/>
               <w:jc w:val="center"/>
-              <w:rPr>
-                <w:kern w:val="0"/>
-                <w:lang w:eastAsia="en-IN" w:bidi="ar-SA"/>
-              </w:rPr>
+              <w:rPr/>
             </w:pPr>
             <w:r>
               <w:rPr>
@@ -2866,11 +2509,11 @@
       </w:tr>
       <w:tr>
         <w:trPr>
-          <w:trHeight w:val="592" w:hRule="atLeast"/>
+          <w:trHeight w:val="1048" w:hRule="atLeast"/>
         </w:trPr>
         <w:tc>
           <w:tcPr>
-            <w:tcW w:w="11016" w:type="dxa"/>
+            <w:tcW w:w="11015" w:type="dxa"/>
             <w:gridSpan w:val="6"/>
             <w:tcBorders/>
           </w:tcPr>
@@ -2880,11 +2523,8 @@
               <w:widowControl w:val="false"/>
               <w:suppressAutoHyphens w:val="true"/>
               <w:spacing w:before="0" w:after="200"/>
-              <w:jc w:val="both"/>
-              <w:rPr>
-                <w:kern w:val="0"/>
-                <w:lang w:eastAsia="en-IN" w:bidi="ar-SA"/>
-              </w:rPr>
+              <w:jc w:val="center"/>
+              <w:rPr/>
             </w:pPr>
             <w:r>
               <w:rPr>
@@ -2920,7 +2560,7 @@
         </w:trPr>
         <w:tc>
           <w:tcPr>
-            <w:tcW w:w="11016" w:type="dxa"/>
+            <w:tcW w:w="11015" w:type="dxa"/>
             <w:gridSpan w:val="6"/>
             <w:tcBorders>
               <w:top w:val="nil"/>
@@ -2932,40 +2572,25 @@
               <w:widowControl w:val="false"/>
               <w:suppressAutoHyphens w:val="true"/>
               <w:spacing w:before="0" w:after="200"/>
-              <w:jc w:val="both"/>
-              <w:rPr>
-                <w:kern w:val="0"/>
-                <w:lang w:eastAsia="en-IN" w:bidi="ar-SA"/>
-              </w:rPr>
+              <w:jc w:val="center"/>
+              <w:rPr/>
             </w:pPr>
             <w:r>
               <w:rPr>
                 <w:lang w:val="en-GB"/>
               </w:rPr>
-              <w:t xml:space="preserve">{%tr for </w:t>
-            </w:r>
-            <w:r>
-              <w:rPr>
-                <w:lang w:val="en-GB"/>
-              </w:rPr>
-              <w:t>owner</w:t>
-            </w:r>
-            <w:r>
-              <w:rPr>
-                <w:lang w:val="en-GB"/>
-              </w:rPr>
-              <w:t xml:space="preserve"> in owners %}</w:t>
+              <w:t>{%tr for owner in owners %}</w:t>
             </w:r>
           </w:p>
         </w:tc>
       </w:tr>
       <w:tr>
         <w:trPr>
-          <w:trHeight w:val="962" w:hRule="atLeast"/>
+          <w:trHeight w:val="1196" w:hRule="atLeast"/>
         </w:trPr>
         <w:tc>
           <w:tcPr>
-            <w:tcW w:w="2829" w:type="dxa"/>
+            <w:tcW w:w="2828" w:type="dxa"/>
             <w:tcBorders>
               <w:top w:val="nil"/>
               <w:right w:val="nil"/>
@@ -2977,38 +2602,21 @@
               <w:widowControl w:val="false"/>
               <w:suppressAutoHyphens w:val="true"/>
               <w:spacing w:before="0" w:after="200"/>
-              <w:jc w:val="both"/>
-              <w:rPr>
-                <w:kern w:val="0"/>
-                <w:lang w:eastAsia="en-IN" w:bidi="ar-SA"/>
-              </w:rPr>
+              <w:jc w:val="center"/>
+              <w:rPr/>
             </w:pPr>
             <w:r>
               <w:rPr>
                 <w:kern w:val="0"/>
                 <w:lang w:val="en-GB" w:eastAsia="en-IN" w:bidi="ar-SA"/>
               </w:rPr>
-              <w:t xml:space="preserve">{{ </w:t>
-            </w:r>
-            <w:r>
-              <w:rPr>
-                <w:kern w:val="0"/>
-                <w:lang w:val="en-GB" w:eastAsia="en-IN" w:bidi="ar-SA"/>
-              </w:rPr>
-              <w:t>owner.full_name</w:t>
-            </w:r>
-            <w:r>
-              <w:rPr>
-                <w:kern w:val="0"/>
-                <w:lang w:val="en-GB" w:eastAsia="en-IN" w:bidi="ar-SA"/>
-              </w:rPr>
-              <w:t xml:space="preserve"> }}</w:t>
+              <w:t>{{ owner.full_name }}</w:t>
             </w:r>
           </w:p>
         </w:tc>
         <w:tc>
           <w:tcPr>
-            <w:tcW w:w="2791" w:type="dxa"/>
+            <w:tcW w:w="2792" w:type="dxa"/>
             <w:gridSpan w:val="2"/>
             <w:tcBorders>
               <w:top w:val="nil"/>
@@ -3021,38 +2629,21 @@
               <w:widowControl w:val="false"/>
               <w:suppressAutoHyphens w:val="true"/>
               <w:spacing w:before="0" w:after="200"/>
-              <w:jc w:val="both"/>
-              <w:rPr>
-                <w:kern w:val="0"/>
-                <w:lang w:eastAsia="en-IN" w:bidi="ar-SA"/>
-              </w:rPr>
+              <w:jc w:val="center"/>
+              <w:rPr/>
             </w:pPr>
             <w:r>
               <w:rPr>
                 <w:kern w:val="0"/>
                 <w:lang w:val="en-GB" w:eastAsia="en-IN" w:bidi="ar-SA"/>
               </w:rPr>
-              <w:t xml:space="preserve">{{ </w:t>
-            </w:r>
-            <w:r>
-              <w:rPr>
-                <w:kern w:val="0"/>
-                <w:lang w:val="en-GB" w:eastAsia="en-IN" w:bidi="ar-SA"/>
-              </w:rPr>
-              <w:t>owner.email</w:t>
-            </w:r>
-            <w:r>
-              <w:rPr>
-                <w:kern w:val="0"/>
-                <w:lang w:val="en-GB" w:eastAsia="en-IN" w:bidi="ar-SA"/>
-              </w:rPr>
-              <w:t xml:space="preserve"> }}</w:t>
+              <w:t>{{ owner.email }}</w:t>
             </w:r>
           </w:p>
         </w:tc>
         <w:tc>
           <w:tcPr>
-            <w:tcW w:w="2772" w:type="dxa"/>
+            <w:tcW w:w="2771" w:type="dxa"/>
             <w:gridSpan w:val="2"/>
             <w:tcBorders>
               <w:top w:val="nil"/>
@@ -3066,10 +2657,7 @@
               <w:suppressAutoHyphens w:val="true"/>
               <w:spacing w:before="0" w:after="200"/>
               <w:jc w:val="center"/>
-              <w:rPr>
-                <w:kern w:val="0"/>
-                <w:lang w:eastAsia="en-IN" w:bidi="ar-SA"/>
-              </w:rPr>
+              <w:rPr/>
             </w:pPr>
             <w:r>
               <w:rPr>
@@ -3094,10 +2682,7 @@
               <w:suppressAutoHyphens w:val="true"/>
               <w:spacing w:before="0" w:after="200"/>
               <w:jc w:val="center"/>
-              <w:rPr>
-                <w:kern w:val="0"/>
-                <w:lang w:eastAsia="en-IN" w:bidi="ar-SA"/>
-              </w:rPr>
+              <w:rPr/>
             </w:pPr>
             <w:r>
               <w:rPr>
@@ -3125,11 +2710,11 @@
       </w:tr>
       <w:tr>
         <w:trPr>
-          <w:trHeight w:val="1304" w:hRule="atLeast"/>
+          <w:trHeight w:val="722" w:hRule="atLeast"/>
         </w:trPr>
         <w:tc>
           <w:tcPr>
-            <w:tcW w:w="11016" w:type="dxa"/>
+            <w:tcW w:w="11015" w:type="dxa"/>
             <w:gridSpan w:val="6"/>
             <w:tcBorders>
               <w:top w:val="nil"/>
@@ -3141,11 +2726,8 @@
               <w:widowControl w:val="false"/>
               <w:suppressAutoHyphens w:val="true"/>
               <w:spacing w:before="0" w:after="200"/>
-              <w:jc w:val="both"/>
-              <w:rPr>
-                <w:kern w:val="0"/>
-                <w:lang w:eastAsia="en-IN" w:bidi="ar-SA"/>
-              </w:rPr>
+              <w:jc w:val="center"/>
+              <w:rPr/>
             </w:pPr>
             <w:r>
               <w:rPr>
@@ -3180,7 +2762,9 @@
         </w:rPr>
       </w:pPr>
       <w:r>
-        <w:rPr/>
+        <w:rPr>
+          <w:color w:val="22263E"/>
+        </w:rPr>
       </w:r>
     </w:p>
     <w:p>
@@ -3202,13 +2786,6 @@
           <w:color w:val="22263E"/>
         </w:rPr>
         <w:tab/>
-      </w:r>
-      <w:r>
-        <w:rPr>
-          <w:color w:val="22263E"/>
-          <w:sz w:val="44"/>
-          <w:szCs w:val="44"/>
-        </w:rPr>
         <w:t>{{project.companyname.name}} Team</w:t>
       </w:r>
     </w:p>
@@ -3220,7 +2797,9 @@
         </w:rPr>
       </w:pPr>
       <w:r>
-        <w:rPr/>
+        <w:rPr>
+          <w:color w:val="22263E"/>
+        </w:rPr>
       </w:r>
     </w:p>
     <w:tbl>
@@ -3239,7 +2818,7 @@
         <w:tblLook w:firstRow="1" w:noVBand="1" w:lastRow="0" w:firstColumn="1" w:lastColumn="0" w:noHBand="0" w:val="04a0"/>
       </w:tblPr>
       <w:tblGrid>
-        <w:gridCol w:w="2829"/>
+        <w:gridCol w:w="2828"/>
         <w:gridCol w:w="2776"/>
         <w:gridCol w:w="2763"/>
         <w:gridCol w:w="2648"/>
@@ -3250,7 +2829,7 @@
         </w:trPr>
         <w:tc>
           <w:tcPr>
-            <w:tcW w:w="2829" w:type="dxa"/>
+            <w:tcW w:w="2828" w:type="dxa"/>
             <w:tcBorders/>
             <w:shd w:color="auto" w:fill="22263E" w:val="clear"/>
           </w:tcPr>
@@ -3261,10 +2840,7 @@
               <w:suppressAutoHyphens w:val="true"/>
               <w:spacing w:before="0" w:after="200"/>
               <w:jc w:val="center"/>
-              <w:rPr>
-                <w:sz w:val="32"/>
-                <w:szCs w:val="32"/>
-              </w:rPr>
+              <w:rPr/>
             </w:pPr>
             <w:r>
               <w:rPr>
@@ -3291,10 +2867,7 @@
               <w:suppressAutoHyphens w:val="true"/>
               <w:spacing w:before="0" w:after="200"/>
               <w:jc w:val="center"/>
-              <w:rPr>
-                <w:sz w:val="32"/>
-                <w:szCs w:val="32"/>
-              </w:rPr>
+              <w:rPr/>
             </w:pPr>
             <w:r>
               <w:rPr>
@@ -3323,10 +2896,7 @@
               <w:suppressAutoHyphens w:val="true"/>
               <w:spacing w:before="0" w:after="200"/>
               <w:jc w:val="center"/>
-              <w:rPr>
-                <w:sz w:val="32"/>
-                <w:szCs w:val="32"/>
-              </w:rPr>
+              <w:rPr/>
             </w:pPr>
             <w:r>
               <w:rPr>
@@ -3353,10 +2923,7 @@
               <w:suppressAutoHyphens w:val="true"/>
               <w:spacing w:before="0" w:after="200"/>
               <w:jc w:val="center"/>
-              <w:rPr>
-                <w:sz w:val="32"/>
-                <w:szCs w:val="32"/>
-              </w:rPr>
+              <w:rPr/>
             </w:pPr>
             <w:r>
               <w:rPr>
@@ -3374,7 +2941,7 @@
         </w:trPr>
         <w:tc>
           <w:tcPr>
-            <w:tcW w:w="11016" w:type="dxa"/>
+            <w:tcW w:w="11015" w:type="dxa"/>
             <w:gridSpan w:val="4"/>
             <w:tcBorders/>
           </w:tcPr>
@@ -3384,43 +2951,26 @@
               <w:widowControl w:val="false"/>
               <w:suppressAutoHyphens w:val="true"/>
               <w:spacing w:before="0" w:after="200"/>
-              <w:jc w:val="both"/>
-              <w:rPr>
-                <w:kern w:val="0"/>
-                <w:lang w:eastAsia="en-IN" w:bidi="ar-SA"/>
-              </w:rPr>
+              <w:jc w:val="center"/>
+              <w:rPr/>
             </w:pPr>
             <w:r>
               <w:rPr>
                 <w:kern w:val="0"/>
                 <w:lang w:val="en-GB" w:eastAsia="en-IN" w:bidi="ar-SA"/>
               </w:rPr>
-              <w:t xml:space="preserve">{%tr for </w:t>
-            </w:r>
-            <w:r>
-              <w:rPr>
-                <w:kern w:val="0"/>
-                <w:lang w:val="en-GB" w:eastAsia="en-IN" w:bidi="ar-SA"/>
-              </w:rPr>
-              <w:t>user</w:t>
-            </w:r>
-            <w:r>
-              <w:rPr>
-                <w:kern w:val="0"/>
-                <w:lang w:val="en-GB" w:eastAsia="en-IN" w:bidi="ar-SA"/>
-              </w:rPr>
-              <w:t xml:space="preserve"> in customeruser %}</w:t>
+              <w:t>{%tr for user in customeruser %}</w:t>
             </w:r>
           </w:p>
         </w:tc>
       </w:tr>
       <w:tr>
         <w:trPr>
-          <w:trHeight w:val="796" w:hRule="atLeast"/>
+          <w:trHeight w:val="1096" w:hRule="atLeast"/>
         </w:trPr>
         <w:tc>
           <w:tcPr>
-            <w:tcW w:w="2829" w:type="dxa"/>
+            <w:tcW w:w="2828" w:type="dxa"/>
             <w:tcBorders/>
           </w:tcPr>
           <w:p>
@@ -3429,32 +2979,15 @@
               <w:widowControl w:val="false"/>
               <w:suppressAutoHyphens w:val="true"/>
               <w:spacing w:before="0" w:after="200"/>
-              <w:jc w:val="both"/>
-              <w:rPr>
-                <w:kern w:val="0"/>
-                <w:lang w:eastAsia="en-IN" w:bidi="ar-SA"/>
-              </w:rPr>
+              <w:jc w:val="center"/>
+              <w:rPr/>
             </w:pPr>
             <w:r>
               <w:rPr>
                 <w:kern w:val="0"/>
                 <w:lang w:val="en-GB" w:eastAsia="en-IN" w:bidi="ar-SA"/>
               </w:rPr>
-              <w:t xml:space="preserve">{{ </w:t>
-            </w:r>
-            <w:r>
-              <w:rPr>
-                <w:kern w:val="0"/>
-                <w:lang w:val="en-GB" w:eastAsia="en-IN" w:bidi="ar-SA"/>
-              </w:rPr>
-              <w:t>user.full_name</w:t>
-            </w:r>
-            <w:r>
-              <w:rPr>
-                <w:kern w:val="0"/>
-                <w:lang w:val="en-GB" w:eastAsia="en-IN" w:bidi="ar-SA"/>
-              </w:rPr>
-              <w:t xml:space="preserve"> }}</w:t>
+              <w:t>{{ user.full_name }}</w:t>
             </w:r>
           </w:p>
         </w:tc>
@@ -3469,32 +3002,15 @@
               <w:widowControl w:val="false"/>
               <w:suppressAutoHyphens w:val="true"/>
               <w:spacing w:before="0" w:after="200"/>
-              <w:jc w:val="both"/>
-              <w:rPr>
-                <w:kern w:val="0"/>
-                <w:lang w:eastAsia="en-IN" w:bidi="ar-SA"/>
-              </w:rPr>
+              <w:jc w:val="center"/>
+              <w:rPr/>
             </w:pPr>
             <w:r>
               <w:rPr>
                 <w:kern w:val="0"/>
                 <w:lang w:val="en-GB" w:eastAsia="en-IN" w:bidi="ar-SA"/>
               </w:rPr>
-              <w:t xml:space="preserve">{{ </w:t>
-            </w:r>
-            <w:r>
-              <w:rPr>
-                <w:kern w:val="0"/>
-                <w:lang w:val="en-GB" w:eastAsia="en-IN" w:bidi="ar-SA"/>
-              </w:rPr>
-              <w:t>user.email</w:t>
-            </w:r>
-            <w:r>
-              <w:rPr>
-                <w:kern w:val="0"/>
-                <w:lang w:val="en-GB" w:eastAsia="en-IN" w:bidi="ar-SA"/>
-              </w:rPr>
-              <w:t xml:space="preserve"> }}</w:t>
+              <w:t>{{ user.email }}</w:t>
             </w:r>
           </w:p>
         </w:tc>
@@ -3512,10 +3028,7 @@
               <w:suppressAutoHyphens w:val="true"/>
               <w:spacing w:before="0" w:after="200"/>
               <w:jc w:val="center"/>
-              <w:rPr>
-                <w:kern w:val="0"/>
-                <w:lang w:eastAsia="en-IN" w:bidi="ar-SA"/>
-              </w:rPr>
+              <w:rPr/>
             </w:pPr>
             <w:r>
               <w:rPr>
@@ -3538,10 +3051,7 @@
               <w:suppressAutoHyphens w:val="true"/>
               <w:spacing w:before="0" w:after="200"/>
               <w:jc w:val="center"/>
-              <w:rPr>
-                <w:kern w:val="0"/>
-                <w:lang w:eastAsia="en-IN" w:bidi="ar-SA"/>
-              </w:rPr>
+              <w:rPr/>
             </w:pPr>
             <w:r>
               <w:rPr>
@@ -3555,11 +3065,11 @@
       </w:tr>
       <w:tr>
         <w:trPr>
-          <w:trHeight w:val="763" w:hRule="atLeast"/>
+          <w:trHeight w:val="1276" w:hRule="atLeast"/>
         </w:trPr>
         <w:tc>
           <w:tcPr>
-            <w:tcW w:w="11016" w:type="dxa"/>
+            <w:tcW w:w="11015" w:type="dxa"/>
             <w:gridSpan w:val="4"/>
             <w:tcBorders/>
           </w:tcPr>
@@ -3569,11 +3079,8 @@
               <w:widowControl w:val="false"/>
               <w:suppressAutoHyphens w:val="true"/>
               <w:spacing w:before="0" w:after="200"/>
-              <w:jc w:val="both"/>
-              <w:rPr>
-                <w:kern w:val="0"/>
-                <w:lang w:eastAsia="en-IN" w:bidi="ar-SA"/>
-              </w:rPr>
+              <w:jc w:val="center"/>
+              <w:rPr/>
             </w:pPr>
             <w:r>
               <w:rPr>
@@ -3612,7 +3119,9 @@
         </w:rPr>
       </w:pPr>
       <w:r>
-        <w:rPr/>
+        <w:rPr>
+          <w:color w:val="22263E"/>
+        </w:rPr>
       </w:r>
     </w:p>
     <w:p>
@@ -3620,47 +3129,14 @@
         <w:pStyle w:val="Heading2"/>
         <w:rPr>
           <w:color w:val="22263E"/>
-          <w:lang w:val="en-GB"/>
         </w:rPr>
       </w:pPr>
       <w:r>
         <w:rPr>
           <w:color w:val="22263E"/>
-          <w:lang w:val="en-GB"/>
-        </w:rPr>
-      </w:r>
-    </w:p>
-    <w:p>
-      <w:pPr>
-        <w:pStyle w:val="Heading2"/>
-        <w:rPr>
-          <w:color w:val="22263E"/>
-          <w:lang w:val="en-GB"/>
-        </w:rPr>
-      </w:pPr>
-      <w:r>
-        <w:rPr>
-          <w:color w:val="22263E"/>
-          <w:lang w:val="en-GB"/>
-        </w:rPr>
-      </w:r>
-    </w:p>
-    <w:p>
-      <w:pPr>
-        <w:pStyle w:val="Heading2"/>
-        <w:rPr>
-          <w:color w:val="22263E"/>
-          <w:lang w:val="en-GB"/>
-        </w:rPr>
-      </w:pPr>
-      <w:bookmarkStart w:id="11" w:name="__RefHeading___Toc4382_675183759"/>
-      <w:bookmarkEnd w:id="11"/>
-      <w:r>
-        <w:rPr>
-          <w:bCs/>
-          <w:color w:val="22263E"/>
-          <w:lang w:val="en-GB"/>
-        </w:rPr>
+        </w:rPr>
+        <w:tab/>
+        <w:t>{% if project.projectexception %}</w:t>
         <w:tab/>
       </w:r>
     </w:p>
@@ -3669,83 +3145,126 @@
         <w:pStyle w:val="Heading2"/>
         <w:rPr>
           <w:color w:val="22263E"/>
-          <w:lang w:val="en-GB"/>
         </w:rPr>
       </w:pPr>
       <w:r>
-        <w:rPr/>
+        <w:rPr>
+          <w:color w:val="22263E"/>
+        </w:rPr>
+        <w:tab/>
+        <w:t>Project Exception</w:t>
       </w:r>
     </w:p>
     <w:p>
       <w:pPr>
-        <w:pStyle w:val="Heading2"/>
-        <w:rPr>
-          <w:color w:val="22263E"/>
-          <w:lang w:val="en-GB"/>
+        <w:pStyle w:val="BodyText"/>
+        <w:rPr>
+          <w:color w:val="22263E"/>
         </w:rPr>
       </w:pPr>
       <w:r>
-        <w:rPr/>
+        <w:rPr>
+          <w:color w:val="22263E"/>
+        </w:rPr>
+        <w:tab/>
       </w:r>
     </w:p>
     <w:p>
       <w:pPr>
-        <w:pStyle w:val="Heading2"/>
-        <w:rPr>
-          <w:color w:val="22263E"/>
-          <w:lang w:val="en-GB"/>
+        <w:pStyle w:val="BodyText"/>
+        <w:rPr>
+          <w:color w:val="22263E"/>
         </w:rPr>
       </w:pPr>
       <w:r>
-        <w:rPr/>
+        <w:rPr>
+          <w:color w:val="22263E"/>
+        </w:rPr>
+        <w:tab/>
+      </w:r>
+      <w:r>
+        <w:rPr>
+          <w:color w:val="000000"/>
+          <w:sz w:val="32"/>
+          <w:szCs w:val="32"/>
+          <w:lang w:val="en-GB"/>
+        </w:rPr>
+        <w:t>{{p project_</w:t>
+      </w:r>
+      <w:r>
+        <w:rPr>
+          <w:color w:val="000000"/>
+          <w:sz w:val="32"/>
+          <w:szCs w:val="32"/>
+          <w:lang w:val="en-GB"/>
+        </w:rPr>
+        <w:t>exception</w:t>
+      </w:r>
+      <w:r>
+        <w:rPr>
+          <w:color w:val="000000"/>
+          <w:sz w:val="32"/>
+          <w:szCs w:val="32"/>
+          <w:lang w:val="en-GB"/>
+        </w:rPr>
+        <w:t>}}</w:t>
       </w:r>
     </w:p>
     <w:p>
       <w:pPr>
-        <w:pStyle w:val="Heading2"/>
-        <w:rPr>
-          <w:color w:val="22263E"/>
-          <w:lang w:val="en-GB"/>
+        <w:pStyle w:val="BodyText"/>
+        <w:rPr>
+          <w:color w:val="22263E"/>
         </w:rPr>
       </w:pPr>
       <w:r>
-        <w:rPr/>
+        <w:rPr>
+          <w:color w:val="000000"/>
+          <w:sz w:val="32"/>
+          <w:szCs w:val="32"/>
+          <w:lang w:val="en-GB"/>
+        </w:rPr>
+        <w:tab/>
+        <w:t>{% endif %}</w:t>
       </w:r>
     </w:p>
     <w:p>
       <w:pPr>
-        <w:pStyle w:val="Heading2"/>
-        <w:rPr>
-          <w:color w:val="22263E"/>
-          <w:lang w:val="en-GB"/>
+        <w:pStyle w:val="BodyText"/>
+        <w:rPr>
+          <w:color w:val="22263E"/>
         </w:rPr>
       </w:pPr>
       <w:r>
-        <w:rPr/>
+        <w:rPr>
+          <w:color w:val="22263E"/>
+        </w:rPr>
       </w:r>
     </w:p>
     <w:p>
       <w:pPr>
-        <w:pStyle w:val="Heading2"/>
-        <w:rPr>
-          <w:color w:val="22263E"/>
-          <w:lang w:val="en-GB"/>
+        <w:pStyle w:val="BodyText"/>
+        <w:rPr>
+          <w:color w:val="22263E"/>
         </w:rPr>
       </w:pPr>
       <w:r>
-        <w:rPr/>
+        <w:rPr>
+          <w:color w:val="22263E"/>
+        </w:rPr>
       </w:r>
     </w:p>
     <w:p>
       <w:pPr>
-        <w:pStyle w:val="Heading2"/>
-        <w:rPr>
-          <w:color w:val="22263E"/>
-          <w:lang w:val="en-GB"/>
+        <w:pStyle w:val="BodyText"/>
+        <w:rPr>
+          <w:color w:val="22263E"/>
         </w:rPr>
       </w:pPr>
       <w:r>
-        <w:rPr/>
+        <w:rPr>
+          <w:color w:val="22263E"/>
+        </w:rPr>
       </w:r>
     </w:p>
     <w:p>
@@ -3757,7 +3276,10 @@
         </w:rPr>
       </w:pPr>
       <w:r>
-        <w:rPr/>
+        <w:rPr>
+          <w:color w:val="22263E"/>
+          <w:lang w:val="en-GB"/>
+        </w:rPr>
       </w:r>
     </w:p>
     <w:p>
@@ -3769,7 +3291,11 @@
         </w:rPr>
       </w:pPr>
       <w:r>
-        <w:rPr/>
+        <w:rPr>
+          <w:color w:val="22263E"/>
+          <w:lang w:val="en-GB"/>
+        </w:rPr>
+        <w:t>sdfgdfgfgd</w:t>
       </w:r>
     </w:p>
     <w:p>
@@ -3780,8 +3306,15 @@
           <w:lang w:val="en-GB"/>
         </w:rPr>
       </w:pPr>
+      <w:bookmarkStart w:id="11" w:name="__RefHeading___Toc4382_675183759"/>
+      <w:bookmarkEnd w:id="11"/>
       <w:r>
-        <w:rPr/>
+        <w:rPr>
+          <w:bCs/>
+          <w:color w:val="22263E"/>
+          <w:lang w:val="en-GB"/>
+        </w:rPr>
+        <w:tab/>
       </w:r>
     </w:p>
     <w:p>
@@ -3793,7 +3326,10 @@
         </w:rPr>
       </w:pPr>
       <w:r>
-        <w:rPr/>
+        <w:rPr>
+          <w:color w:val="22263E"/>
+          <w:lang w:val="en-GB"/>
+        </w:rPr>
       </w:r>
     </w:p>
     <w:p>
@@ -3805,7 +3341,10 @@
         </w:rPr>
       </w:pPr>
       <w:r>
-        <w:rPr/>
+        <w:rPr>
+          <w:color w:val="22263E"/>
+          <w:lang w:val="en-GB"/>
+        </w:rPr>
       </w:r>
     </w:p>
     <w:p>
@@ -3817,7 +3356,10 @@
         </w:rPr>
       </w:pPr>
       <w:r>
-        <w:rPr/>
+        <w:rPr>
+          <w:color w:val="22263E"/>
+          <w:lang w:val="en-GB"/>
+        </w:rPr>
       </w:r>
     </w:p>
     <w:p>
@@ -3829,7 +3371,10 @@
         </w:rPr>
       </w:pPr>
       <w:r>
-        <w:rPr/>
+        <w:rPr>
+          <w:color w:val="22263E"/>
+          <w:lang w:val="en-GB"/>
+        </w:rPr>
       </w:r>
     </w:p>
     <w:p>
@@ -3841,7 +3386,10 @@
         </w:rPr>
       </w:pPr>
       <w:r>
-        <w:rPr/>
+        <w:rPr>
+          <w:color w:val="22263E"/>
+          <w:lang w:val="en-GB"/>
+        </w:rPr>
       </w:r>
     </w:p>
     <w:p>
@@ -3853,7 +3401,10 @@
         </w:rPr>
       </w:pPr>
       <w:r>
-        <w:rPr/>
+        <w:rPr>
+          <w:color w:val="22263E"/>
+          <w:lang w:val="en-GB"/>
+        </w:rPr>
       </w:r>
     </w:p>
     <w:p>
@@ -3865,7 +3416,10 @@
         </w:rPr>
       </w:pPr>
       <w:r>
-        <w:rPr/>
+        <w:rPr>
+          <w:color w:val="22263E"/>
+          <w:lang w:val="en-GB"/>
+        </w:rPr>
       </w:r>
     </w:p>
     <w:p>
@@ -3877,7 +3431,10 @@
         </w:rPr>
       </w:pPr>
       <w:r>
-        <w:rPr/>
+        <w:rPr>
+          <w:color w:val="22263E"/>
+          <w:lang w:val="en-GB"/>
+        </w:rPr>
       </w:r>
     </w:p>
     <w:p>
@@ -3889,7 +3446,10 @@
         </w:rPr>
       </w:pPr>
       <w:r>
-        <w:rPr/>
+        <w:rPr>
+          <w:color w:val="22263E"/>
+          <w:lang w:val="en-GB"/>
+        </w:rPr>
       </w:r>
     </w:p>
     <w:p>
@@ -3901,7 +3461,10 @@
         </w:rPr>
       </w:pPr>
       <w:r>
-        <w:rPr/>
+        <w:rPr>
+          <w:color w:val="22263E"/>
+          <w:lang w:val="en-GB"/>
+        </w:rPr>
       </w:r>
     </w:p>
     <w:p>
@@ -3913,83 +3476,179 @@
         </w:rPr>
       </w:pPr>
       <w:r>
-        <w:rPr/>
+        <w:rPr>
+          <w:color w:val="22263E"/>
+          <w:lang w:val="en-GB"/>
+        </w:rPr>
       </w:r>
     </w:p>
     <w:p>
       <w:pPr>
-        <w:pStyle w:val="Normal"/>
+        <w:pStyle w:val="Heading2"/>
         <w:rPr>
           <w:color w:val="22263E"/>
           <w:lang w:val="en-GB"/>
         </w:rPr>
       </w:pPr>
       <w:r>
-        <w:rPr/>
+        <w:rPr>
+          <w:color w:val="22263E"/>
+          <w:lang w:val="en-GB"/>
+        </w:rPr>
       </w:r>
     </w:p>
     <w:p>
       <w:pPr>
-        <w:pStyle w:val="BodyText"/>
+        <w:pStyle w:val="Heading2"/>
         <w:rPr>
           <w:color w:val="22263E"/>
           <w:lang w:val="en-GB"/>
         </w:rPr>
       </w:pPr>
       <w:r>
-        <w:rPr/>
+        <w:rPr>
+          <w:color w:val="22263E"/>
+          <w:lang w:val="en-GB"/>
+        </w:rPr>
       </w:r>
     </w:p>
     <w:p>
       <w:pPr>
-        <w:pStyle w:val="BodyText"/>
+        <w:pStyle w:val="Heading2"/>
         <w:rPr>
           <w:color w:val="22263E"/>
           <w:lang w:val="en-GB"/>
         </w:rPr>
       </w:pPr>
       <w:r>
-        <w:rPr/>
+        <w:rPr>
+          <w:color w:val="22263E"/>
+          <w:lang w:val="en-GB"/>
+        </w:rPr>
       </w:r>
     </w:p>
     <w:p>
       <w:pPr>
-        <w:pStyle w:val="BodyText"/>
+        <w:pStyle w:val="Heading2"/>
         <w:rPr>
           <w:color w:val="22263E"/>
           <w:lang w:val="en-GB"/>
         </w:rPr>
       </w:pPr>
       <w:r>
-        <w:rPr/>
+        <w:rPr>
+          <w:color w:val="22263E"/>
+          <w:lang w:val="en-GB"/>
+        </w:rPr>
       </w:r>
     </w:p>
     <w:p>
       <w:pPr>
-        <w:pStyle w:val="BodyText"/>
+        <w:pStyle w:val="Heading2"/>
         <w:rPr>
           <w:color w:val="22263E"/>
           <w:lang w:val="en-GB"/>
         </w:rPr>
       </w:pPr>
       <w:r>
-        <w:rPr/>
+        <w:rPr>
+          <w:color w:val="22263E"/>
+          <w:lang w:val="en-GB"/>
+        </w:rPr>
       </w:r>
     </w:p>
     <w:p>
       <w:pPr>
-        <w:pStyle w:val="BodyText"/>
+        <w:pStyle w:val="Heading2"/>
         <w:rPr>
           <w:color w:val="22263E"/>
           <w:lang w:val="en-GB"/>
         </w:rPr>
       </w:pPr>
       <w:r>
-        <w:rPr/>
+        <w:rPr>
+          <w:color w:val="22263E"/>
+          <w:lang w:val="en-GB"/>
+        </w:rPr>
       </w:r>
     </w:p>
     <w:p>
       <w:pPr>
+        <w:pStyle w:val="Heading2"/>
+        <w:rPr>
+          <w:color w:val="22263E"/>
+          <w:lang w:val="en-GB"/>
+        </w:rPr>
+      </w:pPr>
+      <w:r>
+        <w:rPr>
+          <w:color w:val="22263E"/>
+          <w:lang w:val="en-GB"/>
+        </w:rPr>
+      </w:r>
+    </w:p>
+    <w:p>
+      <w:pPr>
+        <w:pStyle w:val="Heading2"/>
+        <w:rPr>
+          <w:color w:val="22263E"/>
+          <w:lang w:val="en-GB"/>
+        </w:rPr>
+      </w:pPr>
+      <w:r>
+        <w:rPr>
+          <w:color w:val="22263E"/>
+          <w:lang w:val="en-GB"/>
+        </w:rPr>
+      </w:r>
+    </w:p>
+    <w:p>
+      <w:pPr>
+        <w:pStyle w:val="Heading2"/>
+        <w:rPr>
+          <w:color w:val="22263E"/>
+          <w:lang w:val="en-GB"/>
+        </w:rPr>
+      </w:pPr>
+      <w:r>
+        <w:rPr>
+          <w:color w:val="22263E"/>
+          <w:lang w:val="en-GB"/>
+        </w:rPr>
+      </w:r>
+    </w:p>
+    <w:p>
+      <w:pPr>
+        <w:pStyle w:val="Heading2"/>
+        <w:rPr>
+          <w:color w:val="22263E"/>
+          <w:lang w:val="en-GB"/>
+        </w:rPr>
+      </w:pPr>
+      <w:r>
+        <w:rPr>
+          <w:color w:val="22263E"/>
+          <w:lang w:val="en-GB"/>
+        </w:rPr>
+      </w:r>
+    </w:p>
+    <w:p>
+      <w:pPr>
+        <w:pStyle w:val="Normal"/>
+        <w:rPr>
+          <w:color w:val="22263E"/>
+          <w:lang w:val="en-GB"/>
+        </w:rPr>
+      </w:pPr>
+      <w:r>
+        <w:rPr>
+          <w:color w:val="22263E"/>
+          <w:lang w:val="en-GB"/>
+        </w:rPr>
+      </w:r>
+    </w:p>
+    <w:p>
+      <w:pPr>
         <w:pStyle w:val="BodyText"/>
         <w:rPr>
           <w:color w:val="22263E"/>
@@ -3997,7 +3656,85 @@
         </w:rPr>
       </w:pPr>
       <w:r>
-        <w:rPr/>
+        <w:rPr>
+          <w:color w:val="22263E"/>
+          <w:lang w:val="en-GB"/>
+        </w:rPr>
+      </w:r>
+    </w:p>
+    <w:p>
+      <w:pPr>
+        <w:pStyle w:val="BodyText"/>
+        <w:rPr>
+          <w:color w:val="22263E"/>
+          <w:lang w:val="en-GB"/>
+        </w:rPr>
+      </w:pPr>
+      <w:r>
+        <w:rPr>
+          <w:color w:val="22263E"/>
+          <w:lang w:val="en-GB"/>
+        </w:rPr>
+      </w:r>
+    </w:p>
+    <w:p>
+      <w:pPr>
+        <w:pStyle w:val="BodyText"/>
+        <w:rPr>
+          <w:color w:val="22263E"/>
+          <w:lang w:val="en-GB"/>
+        </w:rPr>
+      </w:pPr>
+      <w:r>
+        <w:rPr>
+          <w:color w:val="22263E"/>
+          <w:lang w:val="en-GB"/>
+        </w:rPr>
+      </w:r>
+    </w:p>
+    <w:p>
+      <w:pPr>
+        <w:pStyle w:val="BodyText"/>
+        <w:rPr>
+          <w:color w:val="22263E"/>
+          <w:lang w:val="en-GB"/>
+        </w:rPr>
+      </w:pPr>
+      <w:r>
+        <w:rPr>
+          <w:color w:val="22263E"/>
+          <w:lang w:val="en-GB"/>
+        </w:rPr>
+      </w:r>
+    </w:p>
+    <w:p>
+      <w:pPr>
+        <w:pStyle w:val="BodyText"/>
+        <w:rPr>
+          <w:color w:val="22263E"/>
+          <w:lang w:val="en-GB"/>
+        </w:rPr>
+      </w:pPr>
+      <w:r>
+        <w:rPr>
+          <w:color w:val="22263E"/>
+          <w:lang w:val="en-GB"/>
+        </w:rPr>
+      </w:r>
+    </w:p>
+    <w:p>
+      <w:pPr>
+        <w:pStyle w:val="BodyText"/>
+        <w:rPr>
+          <w:color w:val="22263E"/>
+          <w:lang w:val="en-GB"/>
+        </w:rPr>
+      </w:pPr>
+      <w:r>
+        <w:rPr>
+          <w:color w:val="22263E"/>
+          <w:lang w:val="en-GB"/>
+        </w:rPr>
       </w:r>
     </w:p>
     <w:p>
@@ -4068,8 +3805,8 @@
         <w:tblLook w:firstRow="1" w:noVBand="1" w:lastRow="0" w:firstColumn="1" w:lastColumn="0" w:noHBand="0" w:val="04a0"/>
       </w:tblPr>
       <w:tblGrid>
-        <w:gridCol w:w="1399"/>
-        <w:gridCol w:w="3222"/>
+        <w:gridCol w:w="1398"/>
+        <w:gridCol w:w="3223"/>
         <w:gridCol w:w="2822"/>
         <w:gridCol w:w="3449"/>
       </w:tblGrid>
@@ -4079,7 +3816,7 @@
         </w:trPr>
         <w:tc>
           <w:tcPr>
-            <w:tcW w:w="1399" w:type="dxa"/>
+            <w:tcW w:w="1398" w:type="dxa"/>
             <w:tcBorders/>
             <w:vAlign w:val="center"/>
           </w:tcPr>
@@ -4105,7 +3842,7 @@
         </w:tc>
         <w:tc>
           <w:tcPr>
-            <w:tcW w:w="3222" w:type="dxa"/>
+            <w:tcW w:w="3223" w:type="dxa"/>
             <w:tcBorders/>
             <w:vAlign w:val="center"/>
           </w:tcPr>
@@ -4224,7 +3961,7 @@
         </w:trPr>
         <w:tc>
           <w:tcPr>
-            <w:tcW w:w="1399" w:type="dxa"/>
+            <w:tcW w:w="1398" w:type="dxa"/>
             <w:tcBorders/>
             <w:vAlign w:val="center"/>
           </w:tcPr>
@@ -4254,7 +3991,7 @@
         </w:tc>
         <w:tc>
           <w:tcPr>
-            <w:tcW w:w="3222" w:type="dxa"/>
+            <w:tcW w:w="3223" w:type="dxa"/>
             <w:tcBorders/>
             <w:vAlign w:val="center"/>
           </w:tcPr>
@@ -4513,7 +4250,7 @@
           <w:footerReference w:type="first" r:id="rId12"/>
           <w:type w:val="nextPage"/>
           <w:pgSz w:w="12240" w:h="15840"/>
-          <w:pgMar w:left="0" w:right="0" w:gutter="0" w:header="0" w:top="57" w:footer="454" w:bottom="681"/>
+          <w:pgMar w:left="0" w:right="0" w:gutter="0" w:header="0" w:top="57" w:footer="454" w:bottom="568"/>
           <w:pgNumType w:fmt="decimal"/>
           <w:formProt w:val="false"/>
           <w:titlePg/>
@@ -5699,8 +5436,8 @@
           <w:lang w:val="en-GB"/>
         </w:rPr>
       </w:pPr>
-      <w:bookmarkStart w:id="25" w:name="_Toc182397281_Copy_5"/>
-      <w:bookmarkStart w:id="26" w:name="_Toc182397281_Copy_2"/>
+      <w:bookmarkStart w:id="25" w:name="_Toc182397281_Copy_2"/>
+      <w:bookmarkStart w:id="26" w:name="_Toc182397281_Copy_5"/>
       <w:r>
         <w:rPr>
           <w:lang w:val="en-GB"/>
@@ -6722,10 +6459,8 @@
 <w:ftr xmlns:o="urn:schemas-microsoft-com:office:office" xmlns:r="http://schemas.openxmlformats.org/officeDocument/2006/relationships" xmlns:v="urn:schemas-microsoft-com:vml" xmlns:w="http://schemas.openxmlformats.org/wordprocessingml/2006/main" xmlns:w10="urn:schemas-microsoft-com:office:word" xmlns:wp="http://schemas.openxmlformats.org/drawingml/2006/wordprocessingDrawing" xmlns:wps="http://schemas.microsoft.com/office/word/2010/wordprocessingShape" xmlns:wpg="http://schemas.microsoft.com/office/word/2010/wordprocessingGroup" xmlns:mc="http://schemas.openxmlformats.org/markup-compatibility/2006" xmlns:wp14="http://schemas.microsoft.com/office/word/2010/wordprocessingDrawing" xmlns:w14="http://schemas.microsoft.com/office/word/2010/wordml" xmlns:w15="http://schemas.microsoft.com/office/word/2012/wordml" mc:Ignorable="w14 wp14 w15">
   <w:p>
     <w:pPr>
-      <w:pStyle w:val="Footer"/>
+      <w:pStyle w:val="HeaderandFooter"/>
       <w:spacing w:before="0" w:after="200"/>
-      <w:ind w:hanging="0" w:left="1440"/>
-      <w:jc w:val="right"/>
       <w:rPr/>
     </w:pPr>
     <w:r>
@@ -7159,7 +6894,7 @@
       <mc:AlternateContent>
         <mc:Choice Requires="wps">
           <w:drawing>
-            <wp:anchor behindDoc="1" distT="0" distB="0" distL="0" distR="0" simplePos="0" locked="0" layoutInCell="0" allowOverlap="1" relativeHeight="30" wp14:anchorId="609222D5">
+            <wp:anchor behindDoc="1" distT="0" distB="0" distL="0" distR="0" simplePos="0" locked="0" layoutInCell="0" allowOverlap="1" relativeHeight="28" wp14:anchorId="609222D5">
               <wp:simplePos x="0" y="0"/>
               <wp:positionH relativeFrom="margin">
                 <wp:align>right</wp:align>
@@ -7372,7 +7107,7 @@
       <mc:AlternateContent>
         <mc:Choice Requires="wps">
           <w:drawing>
-            <wp:anchor behindDoc="1" distT="0" distB="0" distL="0" distR="0" simplePos="0" locked="0" layoutInCell="0" allowOverlap="1" relativeHeight="32" wp14:anchorId="0730D21D">
+            <wp:anchor behindDoc="1" distT="0" distB="0" distL="0" distR="0" simplePos="0" locked="0" layoutInCell="0" allowOverlap="1" relativeHeight="30" wp14:anchorId="0730D21D">
               <wp:simplePos x="0" y="0"/>
               <wp:positionH relativeFrom="margin">
                 <wp:align>right</wp:align>
@@ -7501,7 +7236,7 @@
       <mc:AlternateContent>
         <mc:Choice Requires="wps">
           <w:drawing>
-            <wp:anchor behindDoc="1" distT="0" distB="0" distL="0" distR="0" simplePos="0" locked="0" layoutInCell="0" allowOverlap="1" relativeHeight="34" wp14:anchorId="54244526">
+            <wp:anchor behindDoc="1" distT="0" distB="0" distL="0" distR="0" simplePos="0" locked="0" layoutInCell="0" allowOverlap="1" relativeHeight="32" wp14:anchorId="54244526">
               <wp:simplePos x="0" y="0"/>
               <wp:positionH relativeFrom="margin">
                 <wp:align>right</wp:align>
@@ -7698,7 +7433,7 @@
       <mc:AlternateContent>
         <mc:Choice Requires="wps">
           <w:drawing>
-            <wp:anchor behindDoc="1" distT="0" distB="0" distL="0" distR="0" simplePos="0" locked="0" layoutInCell="0" allowOverlap="1" relativeHeight="36" wp14:anchorId="37B7879D">
+            <wp:anchor behindDoc="1" distT="0" distB="0" distL="0" distR="0" simplePos="0" locked="0" layoutInCell="0" allowOverlap="1" relativeHeight="34" wp14:anchorId="37B7879D">
               <wp:simplePos x="0" y="0"/>
               <wp:positionH relativeFrom="margin">
                 <wp:align>right</wp:align>

</xml_diff>

<commit_message>
updated docx report template
</commit_message>
<xml_diff>
--- a/APTRS/templates/report.docx
+++ b/APTRS/templates/report.docx
@@ -83,7 +83,73 @@
                       <w:sz w:val="96"/>
                       <w:szCs w:val="96"/>
                     </w:rPr>
-                    <w:t>{{project.testingtype}} {{project.projecttype}} {{Report_type}} Report Of {{project.name}} For {{project.companyname.name}}</w:t>
+                    <w:t>{{</w:t>
+                  </w:r>
+                  <w:proofErr w:type="spellStart"/>
+                  <w:r>
+                    <w:rPr>
+                      <w:rFonts w:eastAsiaTheme="majorEastAsia"/>
+                      <w:b/>
+                      <w:color w:val="FFFFFF" w:themeColor="background1"/>
+                      <w:sz w:val="96"/>
+                      <w:szCs w:val="96"/>
+                    </w:rPr>
+                    <w:t>project.testingtype</w:t>
+                  </w:r>
+                  <w:proofErr w:type="spellEnd"/>
+                  <w:r>
+                    <w:rPr>
+                      <w:rFonts w:eastAsiaTheme="majorEastAsia"/>
+                      <w:b/>
+                      <w:color w:val="FFFFFF" w:themeColor="background1"/>
+                      <w:sz w:val="96"/>
+                      <w:szCs w:val="96"/>
+                    </w:rPr>
+                    <w:t>}} {{</w:t>
+                  </w:r>
+                  <w:proofErr w:type="spellStart"/>
+                  <w:r>
+                    <w:rPr>
+                      <w:rFonts w:eastAsiaTheme="majorEastAsia"/>
+                      <w:b/>
+                      <w:color w:val="FFFFFF" w:themeColor="background1"/>
+                      <w:sz w:val="96"/>
+                      <w:szCs w:val="96"/>
+                    </w:rPr>
+                    <w:t>project.projecttype</w:t>
+                  </w:r>
+                  <w:proofErr w:type="spellEnd"/>
+                  <w:r>
+                    <w:rPr>
+                      <w:rFonts w:eastAsiaTheme="majorEastAsia"/>
+                      <w:b/>
+                      <w:color w:val="FFFFFF" w:themeColor="background1"/>
+                      <w:sz w:val="96"/>
+                      <w:szCs w:val="96"/>
+                    </w:rPr>
+                    <w:t>}} {{</w:t>
+                  </w:r>
+                  <w:proofErr w:type="spellStart"/>
+                  <w:r>
+                    <w:rPr>
+                      <w:rFonts w:eastAsiaTheme="majorEastAsia"/>
+                      <w:b/>
+                      <w:color w:val="FFFFFF" w:themeColor="background1"/>
+                      <w:sz w:val="96"/>
+                      <w:szCs w:val="96"/>
+                    </w:rPr>
+                    <w:t>Report_type</w:t>
+                  </w:r>
+                  <w:proofErr w:type="spellEnd"/>
+                  <w:r>
+                    <w:rPr>
+                      <w:rFonts w:eastAsiaTheme="majorEastAsia"/>
+                      <w:b/>
+                      <w:color w:val="FFFFFF" w:themeColor="background1"/>
+                      <w:sz w:val="96"/>
+                      <w:szCs w:val="96"/>
+                    </w:rPr>
+                    <w:t>}} Report Of {{project.name}} For {{project.companyname.name}}</w:t>
                   </w:r>
                 </w:p>
               </w:txbxContent>
@@ -114,7 +180,25 @@
                       <w:sz w:val="28"/>
                       <w:szCs w:val="28"/>
                     </w:rPr>
-                    <w:t>Created By: {{mycomany}}</w:t>
+                    <w:t>Created By: {{</w:t>
+                  </w:r>
+                  <w:proofErr w:type="spellStart"/>
+                  <w:r>
+                    <w:rPr>
+                      <w:color w:val="FFFFFF" w:themeColor="background1"/>
+                      <w:sz w:val="28"/>
+                      <w:szCs w:val="28"/>
+                    </w:rPr>
+                    <w:t>mycomany</w:t>
+                  </w:r>
+                  <w:proofErr w:type="spellEnd"/>
+                  <w:r>
+                    <w:rPr>
+                      <w:color w:val="FFFFFF" w:themeColor="background1"/>
+                      <w:sz w:val="28"/>
+                      <w:szCs w:val="28"/>
+                    </w:rPr>
+                    <w:t>}}</w:t>
                   </w:r>
                 </w:p>
                 <w:p>
@@ -132,7 +216,25 @@
                       <w:sz w:val="28"/>
                       <w:szCs w:val="28"/>
                     </w:rPr>
-                    <w:t>Generated on: {{ currentdate.strftime('%B %d, %Y') }}</w:t>
+                    <w:t xml:space="preserve">Generated on: {{ </w:t>
+                  </w:r>
+                  <w:proofErr w:type="spellStart"/>
+                  <w:r>
+                    <w:rPr>
+                      <w:color w:val="FFFFFF" w:themeColor="background1"/>
+                      <w:sz w:val="28"/>
+                      <w:szCs w:val="28"/>
+                    </w:rPr>
+                    <w:t>currentdate.strftime</w:t>
+                  </w:r>
+                  <w:proofErr w:type="spellEnd"/>
+                  <w:r>
+                    <w:rPr>
+                      <w:color w:val="FFFFFF" w:themeColor="background1"/>
+                      <w:sz w:val="28"/>
+                      <w:szCs w:val="28"/>
+                    </w:rPr>
+                    <w:t>('%B %d, %Y') }}</w:t>
                   </w:r>
                 </w:p>
                 <w:p>
@@ -679,7 +781,91 @@
           <w:lang w:val="en-GB"/>
         </w:rPr>
         <w:lastRenderedPageBreak/>
-        <w:t>The pentest was conducted by {{mycomany}} on {{ project.name }} using the {{ standard|join(', ') }} standards to identify vulnerabilities exploitable by attackers. The testing methodology encompassed both manual and automated techniques, evaluating the application's security posture. During the assessment, a total of {{ totalvulnerability }} vulnerabilities were identified, varying in severity from Critical to Informational. Based on the pentest results, it is strongly advised to address these identified vulnerabilities promptly, enhancing the service's overall security posture. Overall, the pentest revealed several vulnerabilities exploitable by attackers, posing risks to the confidentiality, integrity, or availability of the application and underlying systems. Immediate action is recommended by the organization to mitigate these vulnerabilities and diminish the risk of successful attacks.</w:t>
+        <w:t xml:space="preserve">The </w:t>
+      </w:r>
+      <w:proofErr w:type="spellStart"/>
+      <w:r>
+        <w:rPr>
+          <w:lang w:val="en-GB"/>
+        </w:rPr>
+        <w:t>pentest</w:t>
+      </w:r>
+      <w:proofErr w:type="spellEnd"/>
+      <w:r>
+        <w:rPr>
+          <w:lang w:val="en-GB"/>
+        </w:rPr>
+        <w:t xml:space="preserve"> was conducted by {{</w:t>
+      </w:r>
+      <w:proofErr w:type="spellStart"/>
+      <w:r>
+        <w:rPr>
+          <w:lang w:val="en-GB"/>
+        </w:rPr>
+        <w:t>mycomany</w:t>
+      </w:r>
+      <w:proofErr w:type="spellEnd"/>
+      <w:r>
+        <w:rPr>
+          <w:lang w:val="en-GB"/>
+        </w:rPr>
+        <w:t xml:space="preserve">}} on {{ project.name }} using the {{ </w:t>
+      </w:r>
+      <w:proofErr w:type="spellStart"/>
+      <w:r>
+        <w:rPr>
+          <w:lang w:val="en-GB"/>
+        </w:rPr>
+        <w:t>standard|join</w:t>
+      </w:r>
+      <w:proofErr w:type="spellEnd"/>
+      <w:r>
+        <w:rPr>
+          <w:lang w:val="en-GB"/>
+        </w:rPr>
+        <w:t xml:space="preserve">(', ') }} standards to identify vulnerabilities exploitable by attackers. The testing methodology encompassed both manual and automated techniques, evaluating the application's security posture. During the assessment, a total of {{ </w:t>
+      </w:r>
+      <w:proofErr w:type="spellStart"/>
+      <w:r>
+        <w:rPr>
+          <w:lang w:val="en-GB"/>
+        </w:rPr>
+        <w:t>totalvulnerability</w:t>
+      </w:r>
+      <w:proofErr w:type="spellEnd"/>
+      <w:r>
+        <w:rPr>
+          <w:lang w:val="en-GB"/>
+        </w:rPr>
+        <w:t xml:space="preserve"> }} vulnerabilities were identified, varying in severity from Critical to Informational. Based on the </w:t>
+      </w:r>
+      <w:proofErr w:type="spellStart"/>
+      <w:r>
+        <w:rPr>
+          <w:lang w:val="en-GB"/>
+        </w:rPr>
+        <w:t>pentest</w:t>
+      </w:r>
+      <w:proofErr w:type="spellEnd"/>
+      <w:r>
+        <w:rPr>
+          <w:lang w:val="en-GB"/>
+        </w:rPr>
+        <w:t xml:space="preserve"> results, it is strongly advised to address these identified vulnerabilities promptly, enhancing the service's overall security posture. Overall, the </w:t>
+      </w:r>
+      <w:proofErr w:type="spellStart"/>
+      <w:r>
+        <w:rPr>
+          <w:lang w:val="en-GB"/>
+        </w:rPr>
+        <w:t>pentest</w:t>
+      </w:r>
+      <w:proofErr w:type="spellEnd"/>
+      <w:r>
+        <w:rPr>
+          <w:lang w:val="en-GB"/>
+        </w:rPr>
+        <w:t xml:space="preserve"> revealed several vulnerabilities exploitable by attackers, posing risks to the confidentiality, integrity, or availability of the application and underlying systems. Immediate action is recommended by the organization to mitigate these vulnerabilities and diminish the risk of successful attacks.</w:t>
       </w:r>
     </w:p>
     <w:p>
@@ -728,7 +914,21 @@
         <w:rPr>
           <w:lang w:val="en-GB"/>
         </w:rPr>
-        <w:t>{{p project_description}}</w:t>
+        <w:t xml:space="preserve">{{p </w:t>
+      </w:r>
+      <w:proofErr w:type="spellStart"/>
+      <w:r>
+        <w:rPr>
+          <w:lang w:val="en-GB"/>
+        </w:rPr>
+        <w:t>project_description</w:t>
+      </w:r>
+      <w:proofErr w:type="spellEnd"/>
+      <w:r>
+        <w:rPr>
+          <w:lang w:val="en-GB"/>
+        </w:rPr>
+        <w:t>}}</w:t>
       </w:r>
       <w:r>
         <w:rPr>
@@ -922,7 +1122,15 @@
               <w:jc w:val="center"/>
             </w:pPr>
             <w:r>
-              <w:t>{{ project.startdate.strftime("%d/%m/%Y") }}</w:t>
+              <w:t xml:space="preserve">{{ </w:t>
+            </w:r>
+            <w:proofErr w:type="spellStart"/>
+            <w:r>
+              <w:t>project.startdate.strftime</w:t>
+            </w:r>
+            <w:proofErr w:type="spellEnd"/>
+            <w:r>
+              <w:t>("%d/%m/%Y") }}</w:t>
             </w:r>
           </w:p>
         </w:tc>
@@ -940,7 +1148,15 @@
               <w:jc w:val="center"/>
             </w:pPr>
             <w:r>
-              <w:t>{{ project.enddate.strftime("%d/%m/%Y") }}</w:t>
+              <w:t xml:space="preserve">{{ </w:t>
+            </w:r>
+            <w:proofErr w:type="spellStart"/>
+            <w:r>
+              <w:t>project.enddate.strftime</w:t>
+            </w:r>
+            <w:proofErr w:type="spellEnd"/>
+            <w:r>
+              <w:t>("%d/%m/%Y") }}</w:t>
             </w:r>
           </w:p>
         </w:tc>
@@ -965,7 +1181,15 @@
               <w:jc w:val="center"/>
             </w:pPr>
             <w:r>
-              <w:t xml:space="preserve">    {{ owner.full_name + '\n' }}</w:t>
+              <w:t xml:space="preserve">    {{ </w:t>
+            </w:r>
+            <w:proofErr w:type="spellStart"/>
+            <w:r>
+              <w:t>owner.full_name</w:t>
+            </w:r>
+            <w:proofErr w:type="spellEnd"/>
+            <w:r>
+              <w:t xml:space="preserve"> + '\n' }}</w:t>
             </w:r>
           </w:p>
           <w:p>
@@ -976,7 +1200,15 @@
               <w:jc w:val="center"/>
             </w:pPr>
             <w:r>
-              <w:t>{%- endfor %}</w:t>
+              <w:t xml:space="preserve">{%- </w:t>
+            </w:r>
+            <w:proofErr w:type="spellStart"/>
+            <w:r>
+              <w:t>endfor</w:t>
+            </w:r>
+            <w:proofErr w:type="spellEnd"/>
+            <w:r>
+              <w:t xml:space="preserve"> %}</w:t>
             </w:r>
           </w:p>
         </w:tc>
@@ -997,7 +1229,15 @@
               <w:jc w:val="center"/>
             </w:pPr>
             <w:r>
-              <w:t>{% if Report_type != 'Audit' %}</w:t>
+              <w:t xml:space="preserve">{% if </w:t>
+            </w:r>
+            <w:proofErr w:type="spellStart"/>
+            <w:r>
+              <w:t>Report_type</w:t>
+            </w:r>
+            <w:proofErr w:type="spellEnd"/>
+            <w:r>
+              <w:t xml:space="preserve"> != 'Audit' %}</w:t>
             </w:r>
           </w:p>
         </w:tc>
@@ -1021,7 +1261,15 @@
               <w:jc w:val="center"/>
             </w:pPr>
             <w:r>
-              <w:t>{%tr for retest in totalretest %}</w:t>
+              <w:t xml:space="preserve">{%tr for retest in </w:t>
+            </w:r>
+            <w:proofErr w:type="spellStart"/>
+            <w:r>
+              <w:t>totalretest</w:t>
+            </w:r>
+            <w:proofErr w:type="spellEnd"/>
+            <w:r>
+              <w:t xml:space="preserve"> %}</w:t>
             </w:r>
           </w:p>
         </w:tc>
@@ -1044,7 +1292,15 @@
               <w:jc w:val="center"/>
             </w:pPr>
             <w:r>
-              <w:t>1.{{loop.index}}</w:t>
+              <w:t>1.{{</w:t>
+            </w:r>
+            <w:proofErr w:type="spellStart"/>
+            <w:r>
+              <w:t>loop.index</w:t>
+            </w:r>
+            <w:proofErr w:type="spellEnd"/>
+            <w:r>
+              <w:t>}}</w:t>
             </w:r>
           </w:p>
         </w:tc>
@@ -1062,7 +1318,15 @@
               <w:jc w:val="center"/>
             </w:pPr>
             <w:r>
-              <w:t>{{ retest .startdate.strftime("%d/%m/%Y") }}</w:t>
+              <w:t>{{ retest .</w:t>
+            </w:r>
+            <w:proofErr w:type="spellStart"/>
+            <w:r>
+              <w:t>startdate.strftime</w:t>
+            </w:r>
+            <w:proofErr w:type="spellEnd"/>
+            <w:r>
+              <w:t>("%d/%m/%Y") }}</w:t>
             </w:r>
           </w:p>
         </w:tc>
@@ -1079,7 +1343,15 @@
               <w:jc w:val="center"/>
             </w:pPr>
             <w:r>
-              <w:t>{{ retest .enddate.strftime("%d/%m/%Y") }}</w:t>
+              <w:t>{{ retest .</w:t>
+            </w:r>
+            <w:proofErr w:type="spellStart"/>
+            <w:r>
+              <w:t>enddate.strftime</w:t>
+            </w:r>
+            <w:proofErr w:type="spellEnd"/>
+            <w:r>
+              <w:t>("%d/%m/%Y") }}</w:t>
             </w:r>
           </w:p>
         </w:tc>
@@ -1094,7 +1366,15 @@
               <w:jc w:val="center"/>
             </w:pPr>
             <w:r>
-              <w:t>{% for owner in retest.owners -%}</w:t>
+              <w:t xml:space="preserve">{% for owner in </w:t>
+            </w:r>
+            <w:proofErr w:type="spellStart"/>
+            <w:r>
+              <w:t>retest.owners</w:t>
+            </w:r>
+            <w:proofErr w:type="spellEnd"/>
+            <w:r>
+              <w:t xml:space="preserve"> -%}</w:t>
             </w:r>
           </w:p>
           <w:p>
@@ -1116,7 +1396,15 @@
               <w:jc w:val="center"/>
             </w:pPr>
             <w:r>
-              <w:t>{%- endfor %}</w:t>
+              <w:t xml:space="preserve">{%- </w:t>
+            </w:r>
+            <w:proofErr w:type="spellStart"/>
+            <w:r>
+              <w:t>endfor</w:t>
+            </w:r>
+            <w:proofErr w:type="spellEnd"/>
+            <w:r>
+              <w:t xml:space="preserve"> %}</w:t>
             </w:r>
           </w:p>
         </w:tc>
@@ -1140,7 +1428,15 @@
               <w:jc w:val="center"/>
             </w:pPr>
             <w:r>
-              <w:t>{%tr endfor %}</w:t>
+              <w:t xml:space="preserve">{%tr </w:t>
+            </w:r>
+            <w:proofErr w:type="spellStart"/>
+            <w:r>
+              <w:t>endfor</w:t>
+            </w:r>
+            <w:proofErr w:type="spellEnd"/>
+            <w:r>
+              <w:t xml:space="preserve"> %}</w:t>
             </w:r>
           </w:p>
         </w:tc>
@@ -1301,7 +1597,21 @@
               <w:rPr>
                 <w:lang w:val="en-GB"/>
               </w:rPr>
-              <w:t>{%tr for scope in projectscope %}</w:t>
+              <w:t xml:space="preserve">{%tr for scope in </w:t>
+            </w:r>
+            <w:proofErr w:type="spellStart"/>
+            <w:r>
+              <w:rPr>
+                <w:lang w:val="en-GB"/>
+              </w:rPr>
+              <w:t>projectscope</w:t>
+            </w:r>
+            <w:proofErr w:type="spellEnd"/>
+            <w:r>
+              <w:rPr>
+                <w:lang w:val="en-GB"/>
+              </w:rPr>
+              <w:t xml:space="preserve"> %}</w:t>
             </w:r>
           </w:p>
         </w:tc>
@@ -1325,7 +1635,21 @@
               <w:rPr>
                 <w:lang w:val="en-GB"/>
               </w:rPr>
-              <w:t>{{ loop.index }}</w:t>
+              <w:t xml:space="preserve">{{ </w:t>
+            </w:r>
+            <w:proofErr w:type="spellStart"/>
+            <w:r>
+              <w:rPr>
+                <w:lang w:val="en-GB"/>
+              </w:rPr>
+              <w:t>loop.index</w:t>
+            </w:r>
+            <w:proofErr w:type="spellEnd"/>
+            <w:r>
+              <w:rPr>
+                <w:lang w:val="en-GB"/>
+              </w:rPr>
+              <w:t xml:space="preserve"> }}</w:t>
             </w:r>
           </w:p>
         </w:tc>
@@ -1343,7 +1667,21 @@
               <w:rPr>
                 <w:lang w:val="en-GB"/>
               </w:rPr>
-              <w:t>{{ scope.scope }}</w:t>
+              <w:t xml:space="preserve">{{ </w:t>
+            </w:r>
+            <w:proofErr w:type="spellStart"/>
+            <w:r>
+              <w:rPr>
+                <w:lang w:val="en-GB"/>
+              </w:rPr>
+              <w:t>scope.scope</w:t>
+            </w:r>
+            <w:proofErr w:type="spellEnd"/>
+            <w:r>
+              <w:rPr>
+                <w:lang w:val="en-GB"/>
+              </w:rPr>
+              <w:t xml:space="preserve"> }}</w:t>
             </w:r>
           </w:p>
         </w:tc>
@@ -1361,7 +1699,21 @@
               <w:rPr>
                 <w:lang w:val="en-GB"/>
               </w:rPr>
-              <w:t>{{ scope.description }}</w:t>
+              <w:t xml:space="preserve">{{ </w:t>
+            </w:r>
+            <w:proofErr w:type="spellStart"/>
+            <w:r>
+              <w:rPr>
+                <w:lang w:val="en-GB"/>
+              </w:rPr>
+              <w:t>scope.description</w:t>
+            </w:r>
+            <w:proofErr w:type="spellEnd"/>
+            <w:r>
+              <w:rPr>
+                <w:lang w:val="en-GB"/>
+              </w:rPr>
+              <w:t xml:space="preserve"> }}</w:t>
             </w:r>
           </w:p>
         </w:tc>
@@ -1401,7 +1753,21 @@
               <w:rPr>
                 <w:lang w:val="en-GB"/>
               </w:rPr>
-              <w:t xml:space="preserve"> endfor %}</w:t>
+              <w:t xml:space="preserve"> </w:t>
+            </w:r>
+            <w:proofErr w:type="spellStart"/>
+            <w:r>
+              <w:rPr>
+                <w:lang w:val="en-GB"/>
+              </w:rPr>
+              <w:t>endfor</w:t>
+            </w:r>
+            <w:proofErr w:type="spellEnd"/>
+            <w:r>
+              <w:rPr>
+                <w:lang w:val="en-GB"/>
+              </w:rPr>
+              <w:t xml:space="preserve"> %}</w:t>
             </w:r>
           </w:p>
         </w:tc>
@@ -1456,7 +1822,21 @@
         <w:rPr>
           <w:color w:val="22263E"/>
         </w:rPr>
-        <w:t>{{mycomany}} Team</w:t>
+        <w:t>{{</w:t>
+      </w:r>
+      <w:proofErr w:type="spellStart"/>
+      <w:r>
+        <w:rPr>
+          <w:color w:val="22263E"/>
+        </w:rPr>
+        <w:t>mycomany</w:t>
+      </w:r>
+      <w:proofErr w:type="spellEnd"/>
+      <w:r>
+        <w:rPr>
+          <w:color w:val="22263E"/>
+        </w:rPr>
+        <w:t>}} Team</w:t>
       </w:r>
       <w:bookmarkEnd w:id="7"/>
     </w:p>
@@ -1585,7 +1965,21 @@
               <w:rPr>
                 <w:lang w:val="en-GB"/>
               </w:rPr>
-              <w:t>{%tr for user in projectmanagers %}</w:t>
+              <w:t xml:space="preserve">{%tr for user in </w:t>
+            </w:r>
+            <w:proofErr w:type="spellStart"/>
+            <w:r>
+              <w:rPr>
+                <w:lang w:val="en-GB"/>
+              </w:rPr>
+              <w:t>projectmanagers</w:t>
+            </w:r>
+            <w:proofErr w:type="spellEnd"/>
+            <w:r>
+              <w:rPr>
+                <w:lang w:val="en-GB"/>
+              </w:rPr>
+              <w:t xml:space="preserve"> %}</w:t>
             </w:r>
           </w:p>
         </w:tc>
@@ -1608,7 +2002,21 @@
               <w:rPr>
                 <w:lang w:val="en-GB"/>
               </w:rPr>
-              <w:t>{{ user.full_name }}</w:t>
+              <w:t xml:space="preserve">{{ </w:t>
+            </w:r>
+            <w:proofErr w:type="spellStart"/>
+            <w:r>
+              <w:rPr>
+                <w:lang w:val="en-GB"/>
+              </w:rPr>
+              <w:t>user.full_name</w:t>
+            </w:r>
+            <w:proofErr w:type="spellEnd"/>
+            <w:r>
+              <w:rPr>
+                <w:lang w:val="en-GB"/>
+              </w:rPr>
+              <w:t xml:space="preserve"> }}</w:t>
             </w:r>
           </w:p>
         </w:tc>
@@ -1625,7 +2033,21 @@
               <w:rPr>
                 <w:lang w:val="en-GB"/>
               </w:rPr>
-              <w:t>{{ user.email }}</w:t>
+              <w:t xml:space="preserve">{{ </w:t>
+            </w:r>
+            <w:proofErr w:type="spellStart"/>
+            <w:r>
+              <w:rPr>
+                <w:lang w:val="en-GB"/>
+              </w:rPr>
+              <w:t>user.email</w:t>
+            </w:r>
+            <w:proofErr w:type="spellEnd"/>
+            <w:r>
+              <w:rPr>
+                <w:lang w:val="en-GB"/>
+              </w:rPr>
+              <w:t xml:space="preserve"> }}</w:t>
             </w:r>
           </w:p>
         </w:tc>
@@ -1648,7 +2070,21 @@
               <w:rPr>
                 <w:lang w:val="en-GB"/>
               </w:rPr>
-              <w:t>{{ user.number }}</w:t>
+              <w:t xml:space="preserve">{{ </w:t>
+            </w:r>
+            <w:proofErr w:type="spellStart"/>
+            <w:r>
+              <w:rPr>
+                <w:lang w:val="en-GB"/>
+              </w:rPr>
+              <w:t>user.number</w:t>
+            </w:r>
+            <w:proofErr w:type="spellEnd"/>
+            <w:r>
+              <w:rPr>
+                <w:lang w:val="en-GB"/>
+              </w:rPr>
+              <w:t xml:space="preserve"> }}</w:t>
             </w:r>
           </w:p>
         </w:tc>
@@ -1663,7 +2099,15 @@
               <w:jc w:val="center"/>
             </w:pPr>
             <w:r>
-              <w:t>{{ user.position }}</w:t>
+              <w:t xml:space="preserve">{{ </w:t>
+            </w:r>
+            <w:proofErr w:type="spellStart"/>
+            <w:r>
+              <w:t>user.position</w:t>
+            </w:r>
+            <w:proofErr w:type="spellEnd"/>
+            <w:r>
+              <w:t xml:space="preserve"> }}</w:t>
             </w:r>
           </w:p>
         </w:tc>
@@ -1702,7 +2146,21 @@
               <w:rPr>
                 <w:lang w:val="en-GB"/>
               </w:rPr>
-              <w:t xml:space="preserve"> endfor %}</w:t>
+              <w:t xml:space="preserve"> </w:t>
+            </w:r>
+            <w:proofErr w:type="spellStart"/>
+            <w:r>
+              <w:rPr>
+                <w:lang w:val="en-GB"/>
+              </w:rPr>
+              <w:t>endfor</w:t>
+            </w:r>
+            <w:proofErr w:type="spellEnd"/>
+            <w:r>
+              <w:rPr>
+                <w:lang w:val="en-GB"/>
+              </w:rPr>
+              <w:t xml:space="preserve"> %}</w:t>
             </w:r>
           </w:p>
         </w:tc>
@@ -1756,7 +2214,21 @@
               <w:rPr>
                 <w:lang w:val="en-GB"/>
               </w:rPr>
-              <w:t>{{ owner.full_name }}</w:t>
+              <w:t xml:space="preserve">{{ </w:t>
+            </w:r>
+            <w:proofErr w:type="spellStart"/>
+            <w:r>
+              <w:rPr>
+                <w:lang w:val="en-GB"/>
+              </w:rPr>
+              <w:t>owner.full_name</w:t>
+            </w:r>
+            <w:proofErr w:type="spellEnd"/>
+            <w:r>
+              <w:rPr>
+                <w:lang w:val="en-GB"/>
+              </w:rPr>
+              <w:t xml:space="preserve"> }}</w:t>
             </w:r>
           </w:p>
         </w:tc>
@@ -1778,7 +2250,21 @@
               <w:rPr>
                 <w:lang w:val="en-GB"/>
               </w:rPr>
-              <w:t>{{ owner.email }}</w:t>
+              <w:t xml:space="preserve">{{ </w:t>
+            </w:r>
+            <w:proofErr w:type="spellStart"/>
+            <w:r>
+              <w:rPr>
+                <w:lang w:val="en-GB"/>
+              </w:rPr>
+              <w:t>owner.email</w:t>
+            </w:r>
+            <w:proofErr w:type="spellEnd"/>
+            <w:r>
+              <w:rPr>
+                <w:lang w:val="en-GB"/>
+              </w:rPr>
+              <w:t xml:space="preserve"> }}</w:t>
             </w:r>
           </w:p>
         </w:tc>
@@ -1802,7 +2288,21 @@
               <w:rPr>
                 <w:lang w:val="en-GB"/>
               </w:rPr>
-              <w:t>{{ owner.number }}</w:t>
+              <w:t xml:space="preserve">{{ </w:t>
+            </w:r>
+            <w:proofErr w:type="spellStart"/>
+            <w:r>
+              <w:rPr>
+                <w:lang w:val="en-GB"/>
+              </w:rPr>
+              <w:t>owner.number</w:t>
+            </w:r>
+            <w:proofErr w:type="spellEnd"/>
+            <w:r>
+              <w:rPr>
+                <w:lang w:val="en-GB"/>
+              </w:rPr>
+              <w:t xml:space="preserve"> }}</w:t>
             </w:r>
           </w:p>
         </w:tc>
@@ -1870,7 +2370,21 @@
               <w:rPr>
                 <w:lang w:val="en-GB"/>
               </w:rPr>
-              <w:t xml:space="preserve"> endfor %}</w:t>
+              <w:t xml:space="preserve"> </w:t>
+            </w:r>
+            <w:proofErr w:type="spellStart"/>
+            <w:r>
+              <w:rPr>
+                <w:lang w:val="en-GB"/>
+              </w:rPr>
+              <w:t>endfor</w:t>
+            </w:r>
+            <w:proofErr w:type="spellEnd"/>
+            <w:r>
+              <w:rPr>
+                <w:lang w:val="en-GB"/>
+              </w:rPr>
+              <w:t xml:space="preserve"> %}</w:t>
             </w:r>
           </w:p>
         </w:tc>
@@ -2024,7 +2538,21 @@
               <w:rPr>
                 <w:lang w:val="en-GB"/>
               </w:rPr>
-              <w:t>{%tr for user in customeruser %}</w:t>
+              <w:t xml:space="preserve">{%tr for user in </w:t>
+            </w:r>
+            <w:proofErr w:type="spellStart"/>
+            <w:r>
+              <w:rPr>
+                <w:lang w:val="en-GB"/>
+              </w:rPr>
+              <w:t>customeruser</w:t>
+            </w:r>
+            <w:proofErr w:type="spellEnd"/>
+            <w:r>
+              <w:rPr>
+                <w:lang w:val="en-GB"/>
+              </w:rPr>
+              <w:t xml:space="preserve"> %}</w:t>
             </w:r>
           </w:p>
         </w:tc>
@@ -2047,7 +2575,21 @@
               <w:rPr>
                 <w:lang w:val="en-GB"/>
               </w:rPr>
-              <w:t>{{ user.full_name }}</w:t>
+              <w:t xml:space="preserve">{{ </w:t>
+            </w:r>
+            <w:proofErr w:type="spellStart"/>
+            <w:r>
+              <w:rPr>
+                <w:lang w:val="en-GB"/>
+              </w:rPr>
+              <w:t>user.full_name</w:t>
+            </w:r>
+            <w:proofErr w:type="spellEnd"/>
+            <w:r>
+              <w:rPr>
+                <w:lang w:val="en-GB"/>
+              </w:rPr>
+              <w:t xml:space="preserve"> }}</w:t>
             </w:r>
           </w:p>
         </w:tc>
@@ -2064,7 +2606,21 @@
               <w:rPr>
                 <w:lang w:val="en-GB"/>
               </w:rPr>
-              <w:t>{{ user.email }}</w:t>
+              <w:t xml:space="preserve">{{ </w:t>
+            </w:r>
+            <w:proofErr w:type="spellStart"/>
+            <w:r>
+              <w:rPr>
+                <w:lang w:val="en-GB"/>
+              </w:rPr>
+              <w:t>user.email</w:t>
+            </w:r>
+            <w:proofErr w:type="spellEnd"/>
+            <w:r>
+              <w:rPr>
+                <w:lang w:val="en-GB"/>
+              </w:rPr>
+              <w:t xml:space="preserve"> }}</w:t>
             </w:r>
           </w:p>
         </w:tc>
@@ -2086,7 +2642,21 @@
               <w:rPr>
                 <w:lang w:val="en-GB"/>
               </w:rPr>
-              <w:t>{{ user.number }}</w:t>
+              <w:t xml:space="preserve">{{ </w:t>
+            </w:r>
+            <w:proofErr w:type="spellStart"/>
+            <w:r>
+              <w:rPr>
+                <w:lang w:val="en-GB"/>
+              </w:rPr>
+              <w:t>user.number</w:t>
+            </w:r>
+            <w:proofErr w:type="spellEnd"/>
+            <w:r>
+              <w:rPr>
+                <w:lang w:val="en-GB"/>
+              </w:rPr>
+              <w:t xml:space="preserve"> }}</w:t>
             </w:r>
           </w:p>
         </w:tc>
@@ -2100,7 +2670,15 @@
               <w:jc w:val="center"/>
             </w:pPr>
             <w:r>
-              <w:t>{{ user.position }}</w:t>
+              <w:t xml:space="preserve">{{ </w:t>
+            </w:r>
+            <w:proofErr w:type="spellStart"/>
+            <w:r>
+              <w:t>user.position</w:t>
+            </w:r>
+            <w:proofErr w:type="spellEnd"/>
+            <w:r>
+              <w:t xml:space="preserve"> }}</w:t>
             </w:r>
           </w:p>
         </w:tc>
@@ -2139,7 +2717,21 @@
               <w:rPr>
                 <w:lang w:val="en-GB"/>
               </w:rPr>
-              <w:t xml:space="preserve"> endfor %}</w:t>
+              <w:t xml:space="preserve"> </w:t>
+            </w:r>
+            <w:proofErr w:type="spellStart"/>
+            <w:r>
+              <w:rPr>
+                <w:lang w:val="en-GB"/>
+              </w:rPr>
+              <w:t>endfor</w:t>
+            </w:r>
+            <w:proofErr w:type="spellEnd"/>
+            <w:r>
+              <w:rPr>
+                <w:lang w:val="en-GB"/>
+              </w:rPr>
+              <w:t xml:space="preserve"> %}</w:t>
             </w:r>
           </w:p>
         </w:tc>
@@ -2176,7 +2768,15 @@
       <w:bookmarkEnd w:id="9"/>
       <w:r>
         <w:tab/>
-        <w:t>{% if project.projectexception %}</w:t>
+        <w:t xml:space="preserve">{% if </w:t>
+      </w:r>
+      <w:proofErr w:type="spellStart"/>
+      <w:r>
+        <w:t>project.projectexception</w:t>
+      </w:r>
+      <w:proofErr w:type="spellEnd"/>
+      <w:r>
+        <w:t xml:space="preserve"> %}</w:t>
       </w:r>
       <w:r>
         <w:tab/>
@@ -2236,7 +2836,23 @@
           <w:color w:val="000000"/>
           <w:lang w:val="en-GB"/>
         </w:rPr>
-        <w:t>{{p project_exception}}</w:t>
+        <w:t xml:space="preserve">{{p </w:t>
+      </w:r>
+      <w:proofErr w:type="spellStart"/>
+      <w:r>
+        <w:rPr>
+          <w:color w:val="000000"/>
+          <w:lang w:val="en-GB"/>
+        </w:rPr>
+        <w:t>project_exception</w:t>
+      </w:r>
+      <w:proofErr w:type="spellEnd"/>
+      <w:r>
+        <w:rPr>
+          <w:color w:val="000000"/>
+          <w:lang w:val="en-GB"/>
+        </w:rPr>
+        <w:t>}}</w:t>
       </w:r>
     </w:p>
     <w:p>
@@ -2324,16 +2940,18 @@
     <w:tbl>
       <w:tblPr>
         <w:tblStyle w:val="TableGrid"/>
-        <w:tblW w:w="4450" w:type="pct"/>
+        <w:tblW w:w="4500" w:type="pct"/>
         <w:jc w:val="center"/>
         <w:tblLayout w:type="fixed"/>
         <w:tblLook w:val="04A0" w:firstRow="1" w:lastRow="0" w:firstColumn="1" w:lastColumn="0" w:noHBand="0" w:noVBand="1"/>
       </w:tblPr>
       <w:tblGrid>
-        <w:gridCol w:w="1423"/>
-        <w:gridCol w:w="3280"/>
-        <w:gridCol w:w="2873"/>
-        <w:gridCol w:w="3510"/>
+        <w:gridCol w:w="1439"/>
+        <w:gridCol w:w="3425"/>
+        <w:gridCol w:w="2797"/>
+        <w:gridCol w:w="46"/>
+        <w:gridCol w:w="3464"/>
+        <w:gridCol w:w="39"/>
       </w:tblGrid>
       <w:tr>
         <w:trPr>
@@ -2342,7 +2960,7 @@
         </w:trPr>
         <w:tc>
           <w:tcPr>
-            <w:tcW w:w="1423" w:type="dxa"/>
+            <w:tcW w:w="1439" w:type="dxa"/>
             <w:shd w:val="clear" w:color="auto" w:fill="21263F"/>
             <w:vAlign w:val="center"/>
           </w:tcPr>
@@ -2364,7 +2982,7 @@
         </w:tc>
         <w:tc>
           <w:tcPr>
-            <w:tcW w:w="3280" w:type="dxa"/>
+            <w:tcW w:w="3425" w:type="dxa"/>
             <w:shd w:val="clear" w:color="auto" w:fill="21263F"/>
             <w:vAlign w:val="center"/>
           </w:tcPr>
@@ -2386,7 +3004,7 @@
         </w:tc>
         <w:tc>
           <w:tcPr>
-            <w:tcW w:w="2873" w:type="dxa"/>
+            <w:tcW w:w="2797" w:type="dxa"/>
             <w:shd w:val="clear" w:color="auto" w:fill="21263F"/>
             <w:vAlign w:val="center"/>
           </w:tcPr>
@@ -2408,7 +3026,8 @@
         </w:tc>
         <w:tc>
           <w:tcPr>
-            <w:tcW w:w="3510" w:type="dxa"/>
+            <w:tcW w:w="3549" w:type="dxa"/>
+            <w:gridSpan w:val="3"/>
             <w:shd w:val="clear" w:color="auto" w:fill="21263F"/>
             <w:vAlign w:val="center"/>
           </w:tcPr>
@@ -2436,16 +3055,14 @@
         </w:trPr>
         <w:tc>
           <w:tcPr>
-            <w:tcW w:w="11086" w:type="dxa"/>
-            <w:gridSpan w:val="4"/>
+            <w:tcW w:w="11210" w:type="dxa"/>
+            <w:gridSpan w:val="6"/>
             <w:vAlign w:val="center"/>
           </w:tcPr>
           <w:p>
             <w:pPr>
               <w:widowControl w:val="0"/>
               <w:rPr>
-                <w:b/>
-                <w:bCs/>
                 <w:color w:val="22263E"/>
                 <w:szCs w:val="36"/>
                 <w:lang w:val="en-GB"/>
@@ -2453,6 +3070,8 @@
             </w:pPr>
             <w:r>
               <w:rPr>
+                <w:color w:val="22263E"/>
+                <w:szCs w:val="36"/>
                 <w:lang w:val="en-GB"/>
               </w:rPr>
               <w:t>{%tr for vulnerability in vulnerabilities %}</w:t>
@@ -2462,221 +3081,71 @@
       </w:tr>
       <w:tr>
         <w:trPr>
-          <w:trHeight w:hRule="exact" w:val="1154"/>
+          <w:gridAfter w:val="1"/>
+          <w:wAfter w:w="39" w:type="dxa"/>
+          <w:trHeight w:hRule="exact" w:val="6404"/>
           <w:jc w:val="center"/>
         </w:trPr>
         <w:tc>
           <w:tcPr>
-            <w:tcW w:w="1423" w:type="dxa"/>
-            <w:vAlign w:val="center"/>
-          </w:tcPr>
-          <w:p>
-            <w:pPr>
-              <w:widowControl w:val="0"/>
-              <w:rPr>
-                <w:b/>
-                <w:bCs/>
+            <w:tcW w:w="1439" w:type="dxa"/>
+          </w:tcPr>
+          <w:p>
+            <w:pPr>
+              <w:widowControl w:val="0"/>
+              <w:rPr>
                 <w:color w:val="22263E"/>
                 <w:szCs w:val="36"/>
                 <w:lang w:val="en-GB"/>
               </w:rPr>
             </w:pPr>
             <w:r>
-              <w:rPr>
-                <w:lang w:val="en-GB"/>
-              </w:rPr>
-              <w:t>{{loop.index}}</w:t>
-            </w:r>
-          </w:p>
-        </w:tc>
-        <w:tc>
-          <w:tcPr>
-            <w:tcW w:w="3280" w:type="dxa"/>
+              <w:t>{{</w:t>
+            </w:r>
+            <w:proofErr w:type="spellStart"/>
+            <w:r>
+              <w:t>loop.index</w:t>
+            </w:r>
+            <w:proofErr w:type="spellEnd"/>
+            <w:r>
+              <w:t>}}</w:t>
+            </w:r>
+          </w:p>
+        </w:tc>
+        <w:tc>
+          <w:tcPr>
+            <w:tcW w:w="3425" w:type="dxa"/>
+          </w:tcPr>
+          <w:p>
+            <w:pPr>
+              <w:widowControl w:val="0"/>
+              <w:rPr>
+                <w:lang w:val="en-GB"/>
+              </w:rPr>
+            </w:pPr>
+            <w:r>
+              <w:t xml:space="preserve">{{ </w:t>
+            </w:r>
+            <w:proofErr w:type="spellStart"/>
+            <w:r>
+              <w:t>vulnerability.vulnerabilityname</w:t>
+            </w:r>
+            <w:proofErr w:type="spellEnd"/>
+            <w:r>
+              <w:t xml:space="preserve"> }}</w:t>
+            </w:r>
+          </w:p>
+        </w:tc>
+        <w:tc>
+          <w:tcPr>
+            <w:tcW w:w="2843" w:type="dxa"/>
+            <w:gridSpan w:val="2"/>
             <w:vAlign w:val="center"/>
           </w:tcPr>
           <w:p>
             <w:pPr>
               <w:widowControl w:val="0"/>
               <w:rPr>
-                <w:lang w:val="en-GB"/>
-              </w:rPr>
-            </w:pPr>
-            <w:r>
-              <w:t>{{ vulnerability.vulnerabilityname }}</w:t>
-            </w:r>
-          </w:p>
-        </w:tc>
-        <w:tc>
-          <w:tcPr>
-            <w:tcW w:w="2873" w:type="dxa"/>
-            <w:vAlign w:val="center"/>
-          </w:tcPr>
-          <w:p>
-            <w:pPr>
-              <w:widowControl w:val="0"/>
-              <w:rPr>
-                <w:lang w:val="en-GB"/>
-              </w:rPr>
-            </w:pPr>
-            <w:r>
-              <w:rPr>
-                <w:lang w:val="en-GB"/>
-              </w:rPr>
-              <w:t>{% if vulnerability.vulnerabilityseverity == ‘Critical’ %}</w:t>
-            </w:r>
-          </w:p>
-          <w:p>
-            <w:pPr>
-              <w:widowControl w:val="0"/>
-              <w:rPr>
-                <w:lang w:val="en-GB"/>
-              </w:rPr>
-            </w:pPr>
-            <w:r>
-              <w:rPr>
-                <w:lang w:val="en-GB"/>
-              </w:rPr>
-              <w:t>{{ vulnerability.vulnerabilityseverity  }}</w:t>
-            </w:r>
-          </w:p>
-          <w:p>
-            <w:pPr>
-              <w:widowControl w:val="0"/>
-              <w:rPr>
-                <w:lang w:val="en-GB"/>
-              </w:rPr>
-            </w:pPr>
-            <w:r>
-              <w:rPr>
-                <w:lang w:val="en-GB"/>
-              </w:rPr>
-              <w:t>{% elif  vulnerability.vulnerabilityseverity  == ‘High' %}</w:t>
-            </w:r>
-          </w:p>
-          <w:p>
-            <w:pPr>
-              <w:widowControl w:val="0"/>
-              <w:rPr>
-                <w:lang w:val="en-GB"/>
-              </w:rPr>
-            </w:pPr>
-            <w:r>
-              <w:rPr>
-                <w:lang w:val="en-GB"/>
-              </w:rPr>
-              <w:t>{{ vulnerability.vulnerabilityseverity  }}</w:t>
-            </w:r>
-          </w:p>
-          <w:p>
-            <w:pPr>
-              <w:widowControl w:val="0"/>
-              <w:rPr>
-                <w:lang w:val="en-GB"/>
-              </w:rPr>
-            </w:pPr>
-            <w:r>
-              <w:rPr>
-                <w:lang w:val="en-GB"/>
-              </w:rPr>
-              <w:t>{% elif  vulnerability.vulnerabilityseverity  == ‘Medium' %}</w:t>
-            </w:r>
-          </w:p>
-          <w:p>
-            <w:pPr>
-              <w:widowControl w:val="0"/>
-              <w:rPr>
-                <w:lang w:val="en-GB"/>
-              </w:rPr>
-            </w:pPr>
-            <w:r>
-              <w:rPr>
-                <w:lang w:val="en-GB"/>
-              </w:rPr>
-              <w:t>{{ vulnerability.vulnerabilityseverity  }}</w:t>
-            </w:r>
-          </w:p>
-          <w:p>
-            <w:pPr>
-              <w:widowControl w:val="0"/>
-              <w:rPr>
-                <w:lang w:val="en-GB"/>
-              </w:rPr>
-            </w:pPr>
-            <w:r>
-              <w:rPr>
-                <w:lang w:val="en-GB"/>
-              </w:rPr>
-              <w:t>{% elif  vulnerability.vulnerabilityseverity  == ‘Low' %}</w:t>
-            </w:r>
-          </w:p>
-          <w:p>
-            <w:pPr>
-              <w:widowControl w:val="0"/>
-              <w:rPr>
-                <w:lang w:val="en-GB"/>
-              </w:rPr>
-            </w:pPr>
-            <w:r>
-              <w:rPr>
-                <w:lang w:val="en-GB"/>
-              </w:rPr>
-              <w:t>{{ vulnerability.vulnerabilityseverity  }}</w:t>
-            </w:r>
-          </w:p>
-          <w:p>
-            <w:pPr>
-              <w:widowControl w:val="0"/>
-              <w:rPr>
-                <w:lang w:val="en-GB"/>
-              </w:rPr>
-            </w:pPr>
-            <w:r>
-              <w:rPr>
-                <w:lang w:val="en-GB"/>
-              </w:rPr>
-              <w:t>{% elif vulnerabilities.vulnerabilityseverity == "None" %}</w:t>
-            </w:r>
-          </w:p>
-          <w:p>
-            <w:pPr>
-              <w:widowControl w:val="0"/>
-              <w:rPr>
-                <w:lang w:val="en-GB"/>
-              </w:rPr>
-            </w:pPr>
-            <w:r>
-              <w:rPr>
-                <w:lang w:val="en-GB"/>
-              </w:rPr>
-              <w:t>Informational</w:t>
-            </w:r>
-          </w:p>
-          <w:p>
-            <w:pPr>
-              <w:widowControl w:val="0"/>
-              <w:rPr>
-                <w:lang w:val="en-GB"/>
-              </w:rPr>
-            </w:pPr>
-            <w:r>
-              <w:rPr>
-                <w:lang w:val="en-GB"/>
-              </w:rPr>
-              <w:t>{% endif %}</w:t>
-            </w:r>
-          </w:p>
-        </w:tc>
-        <w:tc>
-          <w:tcPr>
-            <w:tcW w:w="3510" w:type="dxa"/>
-            <w:vAlign w:val="center"/>
-          </w:tcPr>
-          <w:p>
-            <w:pPr>
-              <w:widowControl w:val="0"/>
-              <w:rPr>
-                <w:b/>
-                <w:bCs/>
                 <w:color w:val="22263E"/>
                 <w:szCs w:val="36"/>
                 <w:lang w:val="en-GB"/>
@@ -2684,9 +3153,413 @@
             </w:pPr>
             <w:r>
               <w:rPr>
-                <w:lang w:val="en-GB"/>
-              </w:rPr>
-              <w:t>hello</w:t>
+                <w:color w:val="22263E"/>
+                <w:szCs w:val="36"/>
+                <w:lang w:val="en-GB"/>
+              </w:rPr>
+              <w:t xml:space="preserve">{% if </w:t>
+            </w:r>
+            <w:proofErr w:type="spellStart"/>
+            <w:r>
+              <w:rPr>
+                <w:color w:val="22263E"/>
+                <w:szCs w:val="36"/>
+                <w:lang w:val="en-GB"/>
+              </w:rPr>
+              <w:t>vulnerability.vulnerabilityseverity</w:t>
+            </w:r>
+            <w:proofErr w:type="spellEnd"/>
+            <w:r>
+              <w:rPr>
+                <w:color w:val="22263E"/>
+                <w:szCs w:val="36"/>
+                <w:lang w:val="en-GB"/>
+              </w:rPr>
+              <w:t xml:space="preserve"> == 'Critical' %}</w:t>
+            </w:r>
+          </w:p>
+          <w:p>
+            <w:pPr>
+              <w:widowControl w:val="0"/>
+              <w:rPr>
+                <w:color w:val="FF491C"/>
+                <w:szCs w:val="36"/>
+                <w:lang w:val="en-GB"/>
+              </w:rPr>
+            </w:pPr>
+            <w:r>
+              <w:rPr>
+                <w:color w:val="FF491C"/>
+                <w:szCs w:val="36"/>
+                <w:lang w:val="en-GB"/>
+              </w:rPr>
+              <w:t xml:space="preserve">{{ </w:t>
+            </w:r>
+            <w:proofErr w:type="spellStart"/>
+            <w:r>
+              <w:rPr>
+                <w:color w:val="FF491C"/>
+                <w:szCs w:val="36"/>
+                <w:lang w:val="en-GB"/>
+              </w:rPr>
+              <w:t>vulnerability.vulnerabilityseverity</w:t>
+            </w:r>
+            <w:proofErr w:type="spellEnd"/>
+            <w:r>
+              <w:rPr>
+                <w:color w:val="FF491C"/>
+                <w:szCs w:val="36"/>
+                <w:lang w:val="en-GB"/>
+              </w:rPr>
+              <w:t xml:space="preserve"> }}</w:t>
+            </w:r>
+          </w:p>
+          <w:p>
+            <w:pPr>
+              <w:widowControl w:val="0"/>
+              <w:rPr>
+                <w:color w:val="22263E"/>
+                <w:szCs w:val="36"/>
+                <w:lang w:val="en-GB"/>
+              </w:rPr>
+            </w:pPr>
+            <w:r>
+              <w:rPr>
+                <w:color w:val="22263E"/>
+                <w:szCs w:val="36"/>
+                <w:lang w:val="en-GB"/>
+              </w:rPr>
+              <w:t xml:space="preserve">{% </w:t>
+            </w:r>
+            <w:proofErr w:type="spellStart"/>
+            <w:r>
+              <w:rPr>
+                <w:color w:val="22263E"/>
+                <w:szCs w:val="36"/>
+                <w:lang w:val="en-GB"/>
+              </w:rPr>
+              <w:t>elif</w:t>
+            </w:r>
+            <w:proofErr w:type="spellEnd"/>
+            <w:r>
+              <w:rPr>
+                <w:color w:val="22263E"/>
+                <w:szCs w:val="36"/>
+                <w:lang w:val="en-GB"/>
+              </w:rPr>
+              <w:t xml:space="preserve"> </w:t>
+            </w:r>
+            <w:proofErr w:type="spellStart"/>
+            <w:r>
+              <w:rPr>
+                <w:color w:val="22263E"/>
+                <w:szCs w:val="36"/>
+                <w:lang w:val="en-GB"/>
+              </w:rPr>
+              <w:t>vulnerability.vulnerabilityseverity</w:t>
+            </w:r>
+            <w:proofErr w:type="spellEnd"/>
+            <w:r>
+              <w:rPr>
+                <w:color w:val="22263E"/>
+                <w:szCs w:val="36"/>
+                <w:lang w:val="en-GB"/>
+              </w:rPr>
+              <w:t xml:space="preserve"> == 'High' %}</w:t>
+            </w:r>
+          </w:p>
+          <w:p>
+            <w:pPr>
+              <w:widowControl w:val="0"/>
+              <w:rPr>
+                <w:color w:val="F66E09"/>
+                <w:szCs w:val="36"/>
+                <w:lang w:val="en-GB"/>
+              </w:rPr>
+            </w:pPr>
+            <w:r>
+              <w:rPr>
+                <w:color w:val="F66E09"/>
+                <w:szCs w:val="36"/>
+                <w:lang w:val="en-GB"/>
+              </w:rPr>
+              <w:t xml:space="preserve">{{ </w:t>
+            </w:r>
+            <w:proofErr w:type="spellStart"/>
+            <w:r>
+              <w:rPr>
+                <w:color w:val="F66E09"/>
+                <w:szCs w:val="36"/>
+                <w:lang w:val="en-GB"/>
+              </w:rPr>
+              <w:t>vulnerability.vulnerabilityseverity</w:t>
+            </w:r>
+            <w:proofErr w:type="spellEnd"/>
+            <w:r>
+              <w:rPr>
+                <w:color w:val="F66E09"/>
+                <w:szCs w:val="36"/>
+                <w:lang w:val="en-GB"/>
+              </w:rPr>
+              <w:t xml:space="preserve"> }}</w:t>
+            </w:r>
+          </w:p>
+          <w:p>
+            <w:pPr>
+              <w:widowControl w:val="0"/>
+              <w:rPr>
+                <w:color w:val="22263E"/>
+                <w:szCs w:val="36"/>
+                <w:lang w:val="en-GB"/>
+              </w:rPr>
+            </w:pPr>
+            <w:r>
+              <w:rPr>
+                <w:color w:val="22263E"/>
+                <w:szCs w:val="36"/>
+                <w:lang w:val="en-GB"/>
+              </w:rPr>
+              <w:t xml:space="preserve">{% </w:t>
+            </w:r>
+            <w:proofErr w:type="spellStart"/>
+            <w:r>
+              <w:rPr>
+                <w:color w:val="22263E"/>
+                <w:szCs w:val="36"/>
+                <w:lang w:val="en-GB"/>
+              </w:rPr>
+              <w:t>elif</w:t>
+            </w:r>
+            <w:proofErr w:type="spellEnd"/>
+            <w:r>
+              <w:rPr>
+                <w:color w:val="22263E"/>
+                <w:szCs w:val="36"/>
+                <w:lang w:val="en-GB"/>
+              </w:rPr>
+              <w:t xml:space="preserve"> </w:t>
+            </w:r>
+            <w:proofErr w:type="spellStart"/>
+            <w:r>
+              <w:rPr>
+                <w:color w:val="22263E"/>
+                <w:szCs w:val="36"/>
+                <w:lang w:val="en-GB"/>
+              </w:rPr>
+              <w:t>vulnerability.vulnerabilityseverity</w:t>
+            </w:r>
+            <w:proofErr w:type="spellEnd"/>
+            <w:r>
+              <w:rPr>
+                <w:color w:val="22263E"/>
+                <w:szCs w:val="36"/>
+                <w:lang w:val="en-GB"/>
+              </w:rPr>
+              <w:t xml:space="preserve"> == 'Medium' %}</w:t>
+            </w:r>
+          </w:p>
+          <w:p>
+            <w:pPr>
+              <w:widowControl w:val="0"/>
+              <w:rPr>
+                <w:color w:val="FBBC02"/>
+                <w:szCs w:val="36"/>
+                <w:lang w:val="en-GB"/>
+              </w:rPr>
+            </w:pPr>
+            <w:r>
+              <w:rPr>
+                <w:color w:val="FBBC02"/>
+                <w:szCs w:val="36"/>
+                <w:lang w:val="en-GB"/>
+              </w:rPr>
+              <w:t xml:space="preserve">{{ </w:t>
+            </w:r>
+            <w:proofErr w:type="spellStart"/>
+            <w:r>
+              <w:rPr>
+                <w:color w:val="FBBC02"/>
+                <w:szCs w:val="36"/>
+                <w:lang w:val="en-GB"/>
+              </w:rPr>
+              <w:t>vulnerability.vulnerabilityseverity</w:t>
+            </w:r>
+            <w:proofErr w:type="spellEnd"/>
+            <w:r>
+              <w:rPr>
+                <w:color w:val="FBBC02"/>
+                <w:szCs w:val="36"/>
+                <w:lang w:val="en-GB"/>
+              </w:rPr>
+              <w:t xml:space="preserve"> }}</w:t>
+            </w:r>
+          </w:p>
+          <w:p>
+            <w:pPr>
+              <w:widowControl w:val="0"/>
+              <w:rPr>
+                <w:color w:val="22263E"/>
+                <w:szCs w:val="36"/>
+                <w:lang w:val="en-GB"/>
+              </w:rPr>
+            </w:pPr>
+            <w:r>
+              <w:rPr>
+                <w:color w:val="22263E"/>
+                <w:szCs w:val="36"/>
+                <w:lang w:val="en-GB"/>
+              </w:rPr>
+              <w:t xml:space="preserve">{% </w:t>
+            </w:r>
+            <w:proofErr w:type="spellStart"/>
+            <w:r>
+              <w:rPr>
+                <w:color w:val="22263E"/>
+                <w:szCs w:val="36"/>
+                <w:lang w:val="en-GB"/>
+              </w:rPr>
+              <w:t>elif</w:t>
+            </w:r>
+            <w:proofErr w:type="spellEnd"/>
+            <w:r>
+              <w:rPr>
+                <w:color w:val="22263E"/>
+                <w:szCs w:val="36"/>
+                <w:lang w:val="en-GB"/>
+              </w:rPr>
+              <w:t xml:space="preserve"> </w:t>
+            </w:r>
+            <w:proofErr w:type="spellStart"/>
+            <w:r>
+              <w:rPr>
+                <w:color w:val="22263E"/>
+                <w:szCs w:val="36"/>
+                <w:lang w:val="en-GB"/>
+              </w:rPr>
+              <w:t>vulnerability.vulnerabilityseverity</w:t>
+            </w:r>
+            <w:proofErr w:type="spellEnd"/>
+            <w:r>
+              <w:rPr>
+                <w:color w:val="22263E"/>
+                <w:szCs w:val="36"/>
+                <w:lang w:val="en-GB"/>
+              </w:rPr>
+              <w:t xml:space="preserve"> == 'Low' %}</w:t>
+            </w:r>
+          </w:p>
+          <w:p>
+            <w:pPr>
+              <w:widowControl w:val="0"/>
+              <w:rPr>
+                <w:color w:val="20B803"/>
+                <w:szCs w:val="36"/>
+                <w:lang w:val="en-GB"/>
+              </w:rPr>
+            </w:pPr>
+            <w:r>
+              <w:rPr>
+                <w:color w:val="20B803"/>
+                <w:szCs w:val="36"/>
+                <w:lang w:val="en-GB"/>
+              </w:rPr>
+              <w:t xml:space="preserve">{{ </w:t>
+            </w:r>
+            <w:proofErr w:type="spellStart"/>
+            <w:r>
+              <w:rPr>
+                <w:color w:val="20B803"/>
+                <w:szCs w:val="36"/>
+                <w:lang w:val="en-GB"/>
+              </w:rPr>
+              <w:t>vulnerability.vulnerabilityseverity</w:t>
+            </w:r>
+            <w:proofErr w:type="spellEnd"/>
+            <w:r>
+              <w:rPr>
+                <w:color w:val="20B803"/>
+                <w:szCs w:val="36"/>
+                <w:lang w:val="en-GB"/>
+              </w:rPr>
+              <w:t xml:space="preserve"> }}</w:t>
+            </w:r>
+          </w:p>
+          <w:p>
+            <w:pPr>
+              <w:widowControl w:val="0"/>
+              <w:rPr>
+                <w:color w:val="22263E"/>
+                <w:szCs w:val="36"/>
+                <w:lang w:val="en-GB"/>
+              </w:rPr>
+            </w:pPr>
+            <w:r>
+              <w:rPr>
+                <w:color w:val="22263E"/>
+                <w:szCs w:val="36"/>
+                <w:lang w:val="en-GB"/>
+              </w:rPr>
+              <w:t>{% else %}</w:t>
+            </w:r>
+          </w:p>
+          <w:p>
+            <w:pPr>
+              <w:widowControl w:val="0"/>
+              <w:rPr>
+                <w:color w:val="3399FF"/>
+                <w:szCs w:val="36"/>
+                <w:lang w:val="en-GB"/>
+              </w:rPr>
+            </w:pPr>
+            <w:r>
+              <w:rPr>
+                <w:color w:val="3399FF"/>
+                <w:szCs w:val="36"/>
+                <w:lang w:val="en-GB"/>
+              </w:rPr>
+              <w:t>Informational</w:t>
+            </w:r>
+          </w:p>
+          <w:p>
+            <w:pPr>
+              <w:widowControl w:val="0"/>
+              <w:rPr>
+                <w:color w:val="22263E"/>
+                <w:szCs w:val="36"/>
+                <w:lang w:val="en-GB"/>
+              </w:rPr>
+            </w:pPr>
+            <w:r>
+              <w:rPr>
+                <w:color w:val="22263E"/>
+                <w:szCs w:val="36"/>
+                <w:lang w:val="en-GB"/>
+              </w:rPr>
+              <w:t>{% endif %}</w:t>
+            </w:r>
+          </w:p>
+        </w:tc>
+        <w:tc>
+          <w:tcPr>
+            <w:tcW w:w="3464" w:type="dxa"/>
+            <w:vAlign w:val="center"/>
+          </w:tcPr>
+          <w:p>
+            <w:pPr>
+              <w:widowControl w:val="0"/>
+              <w:rPr>
+                <w:color w:val="22263E"/>
+                <w:szCs w:val="36"/>
+                <w:lang w:val="en-GB"/>
+              </w:rPr>
+            </w:pPr>
+            <w:r>
+              <w:rPr>
+                <w:color w:val="22263E"/>
+                <w:szCs w:val="36"/>
+                <w:lang w:val="en-GB"/>
+              </w:rPr>
+              <w:t>status</w:t>
             </w:r>
           </w:p>
         </w:tc>
@@ -2698,8 +3571,8 @@
         </w:trPr>
         <w:tc>
           <w:tcPr>
-            <w:tcW w:w="11086" w:type="dxa"/>
-            <w:gridSpan w:val="4"/>
+            <w:tcW w:w="11210" w:type="dxa"/>
+            <w:gridSpan w:val="6"/>
             <w:vAlign w:val="center"/>
           </w:tcPr>
           <w:p>
@@ -2713,7 +3586,21 @@
               <w:rPr>
                 <w:lang w:val="en-GB"/>
               </w:rPr>
-              <w:t>{%tr endfor %}</w:t>
+              <w:t xml:space="preserve">{%tr </w:t>
+            </w:r>
+            <w:proofErr w:type="spellStart"/>
+            <w:r>
+              <w:rPr>
+                <w:lang w:val="en-GB"/>
+              </w:rPr>
+              <w:t>endfor</w:t>
+            </w:r>
+            <w:proofErr w:type="spellEnd"/>
+            <w:r>
+              <w:rPr>
+                <w:lang w:val="en-GB"/>
+              </w:rPr>
+              <w:t xml:space="preserve"> %}</w:t>
             </w:r>
           </w:p>
         </w:tc>
@@ -2786,7 +3673,31 @@
           <w:szCs w:val="72"/>
           <w:lang w:val="en-GB"/>
         </w:rPr>
-        <w:t>{{vulnerability.vulnerabilityname}}</w:t>
+        <w:t>{{</w:t>
+      </w:r>
+      <w:proofErr w:type="spellStart"/>
+      <w:r>
+        <w:rPr>
+          <w:b/>
+          <w:bCs/>
+          <w:color w:val="22263E"/>
+          <w:sz w:val="72"/>
+          <w:szCs w:val="72"/>
+          <w:lang w:val="en-GB"/>
+        </w:rPr>
+        <w:t>vulnerability.vulnerabilityname</w:t>
+      </w:r>
+      <w:proofErr w:type="spellEnd"/>
+      <w:r>
+        <w:rPr>
+          <w:b/>
+          <w:bCs/>
+          <w:color w:val="22263E"/>
+          <w:sz w:val="72"/>
+          <w:szCs w:val="72"/>
+          <w:lang w:val="en-GB"/>
+        </w:rPr>
+        <w:t>}}</w:t>
       </w:r>
     </w:p>
     <w:tbl>
@@ -2822,39 +3733,12 @@
                 <w:lang w:val="en-GB"/>
               </w:rPr>
             </w:pPr>
-            <w:r>
-              <w:rPr>
-                <w:b/>
-                <w:bCs/>
-                <w:color w:val="FFFFFF" w:themeColor="background1"/>
-                <w:lang w:val="en-GB"/>
-              </w:rPr>
-              <w:t>Severity</w:t>
-            </w:r>
           </w:p>
         </w:tc>
         <w:tc>
           <w:tcPr>
             <w:tcW w:w="5455" w:type="dxa"/>
           </w:tcPr>
-          <w:p>
-            <w:pPr>
-              <w:spacing w:line="360" w:lineRule="auto"/>
-              <w:ind w:right="1280"/>
-              <w:jc w:val="center"/>
-              <w:rPr>
-                <w:b/>
-                <w:bCs/>
-              </w:rPr>
-            </w:pPr>
-            <w:r>
-              <w:rPr>
-                <w:b/>
-                <w:bCs/>
-              </w:rPr>
-              <w:t>h</w:t>
-            </w:r>
-          </w:p>
           <w:p>
             <w:pPr>
               <w:widowControl w:val="0"/>
@@ -2890,15 +3774,6 @@
                 <w:lang w:val="en-GB"/>
               </w:rPr>
             </w:pPr>
-            <w:r>
-              <w:rPr>
-                <w:b/>
-                <w:bCs/>
-                <w:color w:val="FFFFFF" w:themeColor="background1"/>
-                <w:lang w:val="en-GB"/>
-              </w:rPr>
-              <w:t>Status</w:t>
-            </w:r>
           </w:p>
         </w:tc>
         <w:tc>
@@ -2917,14 +3792,6 @@
                 <w:lang w:val="en-GB"/>
               </w:rPr>
             </w:pPr>
-            <w:r>
-              <w:rPr>
-                <w:b/>
-                <w:bCs/>
-                <w:lang w:val="en-GB"/>
-              </w:rPr>
-              <w:t>h</w:t>
-            </w:r>
           </w:p>
         </w:tc>
       </w:tr>
@@ -2948,85 +3815,12 @@
                 <w:lang w:val="en-GB"/>
               </w:rPr>
             </w:pPr>
-            <w:r>
-              <w:rPr>
-                <w:b/>
-                <w:bCs/>
-                <w:color w:val="FFFFFF" w:themeColor="background1"/>
-                <w:lang w:val="en-GB"/>
-              </w:rPr>
-              <w:t>CVSS Score</w:t>
-            </w:r>
           </w:p>
         </w:tc>
         <w:tc>
           <w:tcPr>
             <w:tcW w:w="5455" w:type="dxa"/>
           </w:tcPr>
-          <w:p>
-            <w:pPr>
-              <w:pStyle w:val="NormalWeb"/>
-              <w:spacing w:beforeAutospacing="0" w:afterAutospacing="0" w:line="360" w:lineRule="auto"/>
-              <w:ind w:right="1280"/>
-              <w:jc w:val="center"/>
-              <w:rPr>
-                <w:rFonts w:ascii="Calibri" w:hAnsi="Calibri" w:cs="Calibri"/>
-                <w:b/>
-                <w:bCs/>
-                <w:color w:val="3399FF"/>
-                <w:sz w:val="32"/>
-                <w:szCs w:val="32"/>
-              </w:rPr>
-            </w:pPr>
-            <w:r>
-              <w:rPr>
-                <w:rFonts w:ascii="Calibri" w:hAnsi="Calibri" w:cs="Calibri"/>
-                <w:b/>
-                <w:bCs/>
-                <w:color w:val="000000"/>
-                <w:sz w:val="32"/>
-                <w:szCs w:val="32"/>
-              </w:rPr>
-              <w:t>h</w:t>
-            </w:r>
-          </w:p>
-          <w:p>
-            <w:pPr>
-              <w:pStyle w:val="NormalWeb"/>
-              <w:spacing w:beforeAutospacing="0" w:afterAutospacing="0" w:line="360" w:lineRule="auto"/>
-              <w:ind w:right="1280"/>
-              <w:jc w:val="center"/>
-              <w:rPr>
-                <w:rFonts w:ascii="Calibri" w:hAnsi="Calibri" w:cs="Calibri"/>
-                <w:b/>
-                <w:bCs/>
-                <w:sz w:val="32"/>
-                <w:szCs w:val="32"/>
-              </w:rPr>
-            </w:pPr>
-            <w:r>
-              <w:rPr>
-                <w:rFonts w:ascii="Calibri" w:hAnsi="Calibri" w:cs="Calibri"/>
-                <w:b/>
-                <w:bCs/>
-                <w:color w:val="000000"/>
-                <w:sz w:val="32"/>
-                <w:szCs w:val="32"/>
-              </w:rPr>
-              <w:t>{% endif %}</w:t>
-            </w:r>
-          </w:p>
-          <w:p>
-            <w:pPr>
-              <w:spacing w:line="360" w:lineRule="auto"/>
-              <w:ind w:right="1280"/>
-              <w:jc w:val="center"/>
-              <w:rPr>
-                <w:b/>
-                <w:bCs/>
-              </w:rPr>
-            </w:pPr>
-          </w:p>
           <w:p>
             <w:pPr>
               <w:pStyle w:val="NormalWeb"/>
@@ -3063,15 +3857,6 @@
                 <w:lang w:val="en-GB"/>
               </w:rPr>
             </w:pPr>
-            <w:r>
-              <w:rPr>
-                <w:b/>
-                <w:bCs/>
-                <w:color w:val="FFFFFF" w:themeColor="background1"/>
-                <w:lang w:val="en-GB"/>
-              </w:rPr>
-              <w:t>CVSS Vector</w:t>
-            </w:r>
           </w:p>
         </w:tc>
         <w:tc>
@@ -3090,32 +3875,6 @@
                 <w:lang w:val="en-GB"/>
               </w:rPr>
             </w:pPr>
-            <w:r>
-              <w:rPr>
-                <w:color w:val="000000" w:themeColor="text1"/>
-                <w:sz w:val="24"/>
-                <w:szCs w:val="24"/>
-                <w:lang w:val="en-GB"/>
-              </w:rPr>
-              <w:t>{{</w:t>
-            </w:r>
-            <w:r>
-              <w:rPr>
-                <w:color w:val="000000"/>
-                <w:sz w:val="24"/>
-                <w:szCs w:val="24"/>
-              </w:rPr>
-              <w:t>vulnerability</w:t>
-            </w:r>
-            <w:r>
-              <w:rPr>
-                <w:color w:val="000000" w:themeColor="text1"/>
-                <w:sz w:val="24"/>
-                <w:szCs w:val="24"/>
-                <w:lang w:val="en-GB"/>
-              </w:rPr>
-              <w:t>.cvssvector}}</w:t>
-            </w:r>
           </w:p>
         </w:tc>
       </w:tr>
@@ -3205,7 +3964,21 @@
           <w:lang w:val="en-GB"/>
         </w:rPr>
         <w:tab/>
-        <w:t>{{p vulnerability.vulnerabilitydescription }}</w:t>
+        <w:t xml:space="preserve">{{p </w:t>
+      </w:r>
+      <w:proofErr w:type="spellStart"/>
+      <w:r>
+        <w:rPr>
+          <w:lang w:val="en-GB"/>
+        </w:rPr>
+        <w:t>vulnerability.vulnerabilitydescription</w:t>
+      </w:r>
+      <w:proofErr w:type="spellEnd"/>
+      <w:r>
+        <w:rPr>
+          <w:lang w:val="en-GB"/>
+        </w:rPr>
+        <w:t xml:space="preserve"> }}</w:t>
       </w:r>
     </w:p>
     <w:p>
@@ -3244,7 +4017,21 @@
           <w:lang w:val="en-GB"/>
         </w:rPr>
         <w:tab/>
-        <w:t>{{p vulnerability.POC}}</w:t>
+        <w:t xml:space="preserve">{{p </w:t>
+      </w:r>
+      <w:proofErr w:type="spellStart"/>
+      <w:r>
+        <w:rPr>
+          <w:lang w:val="en-GB"/>
+        </w:rPr>
+        <w:t>vulnerability.POC</w:t>
+      </w:r>
+      <w:proofErr w:type="spellEnd"/>
+      <w:r>
+        <w:rPr>
+          <w:lang w:val="en-GB"/>
+        </w:rPr>
+        <w:t>}}</w:t>
       </w:r>
     </w:p>
     <w:p>
@@ -3282,7 +4069,21 @@
           <w:lang w:val="en-GB"/>
         </w:rPr>
         <w:tab/>
-        <w:t>{{p vulnerability.vulnerabilitysolution}}</w:t>
+        <w:t xml:space="preserve">{{p </w:t>
+      </w:r>
+      <w:proofErr w:type="spellStart"/>
+      <w:r>
+        <w:rPr>
+          <w:lang w:val="en-GB"/>
+        </w:rPr>
+        <w:t>vulnerability.vulnerabilitysolution</w:t>
+      </w:r>
+      <w:proofErr w:type="spellEnd"/>
+      <w:r>
+        <w:rPr>
+          <w:lang w:val="en-GB"/>
+        </w:rPr>
+        <w:t>}}</w:t>
       </w:r>
     </w:p>
     <w:p>
@@ -3444,8 +4245,85 @@
               <w:rPr>
                 <w:lang w:val="en-GB"/>
               </w:rPr>
-              <w:t>{%tr for instance in vulnerability.instances_data %}</w:t>
-            </w:r>
+              <w:t xml:space="preserve">{%tr for instance in </w:t>
+            </w:r>
+            <w:proofErr w:type="spellStart"/>
+            <w:r>
+              <w:rPr>
+                <w:lang w:val="en-GB"/>
+              </w:rPr>
+              <w:t>vulnerability.instances_data</w:t>
+            </w:r>
+            <w:proofErr w:type="spellEnd"/>
+            <w:r>
+              <w:rPr>
+                <w:lang w:val="en-GB"/>
+              </w:rPr>
+              <w:t xml:space="preserve"> %}</w:t>
+            </w:r>
+          </w:p>
+        </w:tc>
+      </w:tr>
+      <w:tr>
+        <w:trPr>
+          <w:trHeight w:hRule="exact" w:val="866"/>
+          <w:jc w:val="center"/>
+        </w:trPr>
+        <w:tc>
+          <w:tcPr>
+            <w:tcW w:w="3322" w:type="dxa"/>
+            <w:vAlign w:val="center"/>
+          </w:tcPr>
+          <w:p>
+            <w:pPr>
+              <w:pStyle w:val="BodyText"/>
+              <w:rPr>
+                <w:b/>
+                <w:bCs/>
+                <w:lang w:val="en-GB"/>
+              </w:rPr>
+            </w:pPr>
+            <w:r>
+              <w:t>{{ instance.URL }}</w:t>
+            </w:r>
+          </w:p>
+        </w:tc>
+        <w:tc>
+          <w:tcPr>
+            <w:tcW w:w="3865" w:type="dxa"/>
+            <w:vAlign w:val="center"/>
+          </w:tcPr>
+          <w:p>
+            <w:pPr>
+              <w:pStyle w:val="BodyText"/>
+              <w:rPr>
+                <w:b/>
+                <w:bCs/>
+                <w:lang w:val="en-GB"/>
+              </w:rPr>
+            </w:pPr>
+            <w:r>
+              <w:t xml:space="preserve">{{ </w:t>
+            </w:r>
+            <w:proofErr w:type="spellStart"/>
+            <w:r>
+              <w:t>instance.Parameter</w:t>
+            </w:r>
+            <w:proofErr w:type="spellEnd"/>
+            <w:r>
+              <w:t xml:space="preserve"> }}</w:t>
+            </w:r>
+          </w:p>
+        </w:tc>
+        <w:tc>
+          <w:tcPr>
+            <w:tcW w:w="3706" w:type="dxa"/>
+            <w:vAlign w:val="center"/>
+          </w:tcPr>
+          <w:p>
+            <w:pPr>
+              <w:pStyle w:val="BodyText"/>
+            </w:pPr>
           </w:p>
         </w:tc>
       </w:tr>
@@ -3456,64 +4334,6 @@
         </w:trPr>
         <w:tc>
           <w:tcPr>
-            <w:tcW w:w="3322" w:type="dxa"/>
-            <w:vAlign w:val="center"/>
-          </w:tcPr>
-          <w:p>
-            <w:pPr>
-              <w:pStyle w:val="BodyText"/>
-              <w:rPr>
-                <w:b/>
-                <w:bCs/>
-                <w:lang w:val="en-GB"/>
-              </w:rPr>
-            </w:pPr>
-            <w:r>
-              <w:t>{{ instance.URL }}</w:t>
-            </w:r>
-          </w:p>
-        </w:tc>
-        <w:tc>
-          <w:tcPr>
-            <w:tcW w:w="3865" w:type="dxa"/>
-            <w:vAlign w:val="center"/>
-          </w:tcPr>
-          <w:p>
-            <w:pPr>
-              <w:pStyle w:val="BodyText"/>
-              <w:rPr>
-                <w:b/>
-                <w:bCs/>
-                <w:lang w:val="en-GB"/>
-              </w:rPr>
-            </w:pPr>
-            <w:r>
-              <w:t>{{ instance.Parameter }}</w:t>
-            </w:r>
-          </w:p>
-        </w:tc>
-        <w:tc>
-          <w:tcPr>
-            <w:tcW w:w="3706" w:type="dxa"/>
-            <w:vAlign w:val="center"/>
-          </w:tcPr>
-          <w:p>
-            <w:pPr>
-              <w:pStyle w:val="BodyText"/>
-            </w:pPr>
-            <w:r>
-              <w:t>h</w:t>
-            </w:r>
-          </w:p>
-        </w:tc>
-      </w:tr>
-      <w:tr>
-        <w:trPr>
-          <w:trHeight w:hRule="exact" w:val="567"/>
-          <w:jc w:val="center"/>
-        </w:trPr>
-        <w:tc>
-          <w:tcPr>
             <w:tcW w:w="10893" w:type="dxa"/>
             <w:gridSpan w:val="3"/>
             <w:vAlign w:val="center"/>
@@ -3530,7 +4350,21 @@
               <w:rPr>
                 <w:lang w:val="en-GB"/>
               </w:rPr>
-              <w:t>{%tr endfor %}</w:t>
+              <w:t xml:space="preserve">{%tr </w:t>
+            </w:r>
+            <w:proofErr w:type="spellStart"/>
+            <w:r>
+              <w:rPr>
+                <w:lang w:val="en-GB"/>
+              </w:rPr>
+              <w:t>endfor</w:t>
+            </w:r>
+            <w:proofErr w:type="spellEnd"/>
+            <w:r>
+              <w:rPr>
+                <w:lang w:val="en-GB"/>
+              </w:rPr>
+              <w:t xml:space="preserve"> %}</w:t>
             </w:r>
           </w:p>
         </w:tc>
@@ -3594,7 +4428,25 @@
           <w:szCs w:val="28"/>
           <w:lang w:val="en-GB"/>
         </w:rPr>
-        <w:t xml:space="preserve">{{p vulnerability.vulnerabilityreferlnk}} </w:t>
+        <w:t xml:space="preserve">{{p </w:t>
+      </w:r>
+      <w:proofErr w:type="spellStart"/>
+      <w:r>
+        <w:rPr>
+          <w:sz w:val="28"/>
+          <w:szCs w:val="28"/>
+          <w:lang w:val="en-GB"/>
+        </w:rPr>
+        <w:t>vulnerability.vulnerabilityreferlnk</w:t>
+      </w:r>
+      <w:proofErr w:type="spellEnd"/>
+      <w:r>
+        <w:rPr>
+          <w:sz w:val="28"/>
+          <w:szCs w:val="28"/>
+          <w:lang w:val="en-GB"/>
+        </w:rPr>
+        <w:t xml:space="preserve">}} </w:t>
       </w:r>
     </w:p>
     <w:p>
@@ -3609,7 +4461,21 @@
         <w:rPr>
           <w:lang w:val="en-GB"/>
         </w:rPr>
-        <w:t>{% if not loop.last %}</w:t>
+        <w:t xml:space="preserve">{% if not </w:t>
+      </w:r>
+      <w:proofErr w:type="spellStart"/>
+      <w:r>
+        <w:rPr>
+          <w:lang w:val="en-GB"/>
+        </w:rPr>
+        <w:t>loop.last</w:t>
+      </w:r>
+      <w:proofErr w:type="spellEnd"/>
+      <w:r>
+        <w:rPr>
+          <w:lang w:val="en-GB"/>
+        </w:rPr>
+        <w:t xml:space="preserve"> %}</w:t>
       </w:r>
     </w:p>
     <w:p>
@@ -3624,7 +4490,21 @@
         <w:rPr>
           <w:lang w:val="en-GB"/>
         </w:rPr>
-        <w:t>{{r page_break}}</w:t>
+        <w:t xml:space="preserve">{{r </w:t>
+      </w:r>
+      <w:proofErr w:type="spellStart"/>
+      <w:r>
+        <w:rPr>
+          <w:lang w:val="en-GB"/>
+        </w:rPr>
+        <w:t>page_break</w:t>
+      </w:r>
+      <w:proofErr w:type="spellEnd"/>
+      <w:r>
+        <w:rPr>
+          <w:lang w:val="en-GB"/>
+        </w:rPr>
+        <w:t>}}</w:t>
       </w:r>
     </w:p>
     <w:p>
@@ -3657,7 +4537,21 @@
         <w:rPr>
           <w:lang w:val="en-GB"/>
         </w:rPr>
-        <w:t>{% endfor %}</w:t>
+        <w:t xml:space="preserve">{% </w:t>
+      </w:r>
+      <w:proofErr w:type="spellStart"/>
+      <w:r>
+        <w:rPr>
+          <w:lang w:val="en-GB"/>
+        </w:rPr>
+        <w:t>endfor</w:t>
+      </w:r>
+      <w:proofErr w:type="spellEnd"/>
+      <w:r>
+        <w:rPr>
+          <w:lang w:val="en-GB"/>
+        </w:rPr>
+        <w:t xml:space="preserve"> %}</w:t>
       </w:r>
       <w:bookmarkEnd w:id="21"/>
       <w:bookmarkEnd w:id="22"/>
@@ -3716,7 +4610,7 @@
         <w:noProof/>
       </w:rPr>
       <w:pict w14:anchorId="1BDB0D56">
-        <v:rect id="Text Box 28" o:spid="_x0000_s1032" style="position:absolute;margin-left:-60.4pt;margin-top:.05pt;width:43.65pt;height:33.05pt;z-index:-503316478;visibility:visible;mso-wrap-style:square;mso-wrap-distance-left:0;mso-wrap-distance-top:0;mso-wrap-distance-right:0;mso-wrap-distance-bottom:0;mso-position-horizontal:right;mso-position-horizontal-relative:margin;mso-position-vertical:absolute;mso-position-vertical-relative:text;v-text-anchor:top" o:gfxdata="UEsDBBQABgAIAAAAIQC2gziS/gAAAOEBAAATAAAAW0NvbnRlbnRfVHlwZXNdLnhtbJSRQU7DMBBF&#10;90jcwfIWJU67QAgl6YK0S0CoHGBkTxKLZGx5TGhvj5O2G0SRWNoz/78nu9wcxkFMGNg6quQqL6RA&#10;0s5Y6ir5vt9lD1JwBDIwOMJKHpHlpr69KfdHjyxSmriSfYz+USnWPY7AufNIadK6MEJMx9ApD/oD&#10;OlTrorhX2lFEilmcO2RdNtjC5xDF9pCuTyYBB5bi6bQ4syoJ3g9WQ0ymaiLzg5KdCXlKLjvcW893&#10;SUOqXwnz5DrgnHtJTxOsQfEKIT7DmDSUCaxw7Rqn8787ZsmRM9e2VmPeBN4uqYvTtW7jvijg9N/y&#10;JsXecLq0q+WD6m8AAAD//wMAUEsDBBQABgAIAAAAIQA4/SH/1gAAAJQBAAALAAAAX3JlbHMvLnJl&#10;bHOkkMFqwzAMhu+DvYPRfXGawxijTi+j0GvpHsDYimMaW0Yy2fr2M4PBMnrbUb/Q94l/f/hMi1qR&#10;JVI2sOt6UJgd+ZiDgffL8ekFlFSbvV0oo4EbChzGx4f9GRdb25HMsYhqlCwG5lrLq9biZkxWOiqY&#10;22YiTra2kYMu1l1tQD30/bPm3wwYN0x18gb45AdQl1tp5j/sFB2T0FQ7R0nTNEV3j6o9feQzro1i&#10;OWA14Fm+Q8a1a8+Bvu/d/dMb2JY5uiPbhG/ktn4cqGU/er3pcvwCAAD//wMAUEsDBBQABgAIAAAA&#10;IQBBS8nfzgEAAPUDAAAOAAAAZHJzL2Uyb0RvYy54bWysU1GP0zAMfkfiP0R5Z+2ObUC17oQ4HUJC&#10;cOLgB2RpskZK4ijJrd2/x/G67gRPh3hJ3djfZ/uzs70dnWVHFZMB3/LlouZMeQmd8YeW//p5/+Y9&#10;ZykL3wkLXrX8pBK/3b1+tR1Co26gB9upyJDEp2YILe9zDk1VJdkrJ9ICgvLo1BCdyPgbD1UXxYDs&#10;zlY3db2pBohdiCBVSnh7d3byHfFrrWT+rnVSmdmWY22ZzkjnvpzVbiuaQxShN3IqQ/xDFU4Yj0ln&#10;qjuRBXuK5i8qZ2SEBDovJLgKtDZSUQ/YzbL+o5vHXgRFvaA4Kcwypf9HK78dH8NDRBmGkJqEZuli&#10;1NGVL9bHRhLrNIulxswkXq7Xq1WNkkp0rZYf3m1IzOoKDjHlzwocK0bLI86CJBLHryljQgy9hJRc&#10;Hu6NtTQP69nQ8s3bdU2A2YMI6xF4LZWsfLKqMFj/Q2lmOqq4XNAWqU82sqPA+Qsplc/LMnNiwugS&#10;pTHtS4BTfIEq2rCXgGcEZQafZ7AzHiLV9qypYuZxP07z2UN3eojMfvG4AmWdL0a8GPuLIbzsARf9&#10;rLmHj08ZtCHdC+mZadISd4skmd5BWd7n/xR1fa273wAAAP//AwBQSwMEFAAGAAgAAAAhANEh77HZ&#10;AAAAAwEAAA8AAABkcnMvZG93bnJldi54bWxMj0FPwzAMhe9I/IfISNxYuiLaqjSdJiQkbogxqdes&#10;MW21xqmSdOv26/FOcPR79nufq81iR3FCHwZHCtarBARS68xAnYL99/tTASJETUaPjlDBBQNs6vu7&#10;SpfGnekLT7vYCQ6hUGoFfYxTKWVoe7Q6rNyExN6P81ZHHn0njddnDrejTJMkk1YPxA29nvCtx/a4&#10;my1jXLcvzfLp5jRvrtbHS/7RFF6px4dl+woi4hL/luGGzzdQM9PBzWSCGBXwI/GmCvaK/BnEQUGW&#10;pSDrSv5nr38BAAD//wMAUEsBAi0AFAAGAAgAAAAhALaDOJL+AAAA4QEAABMAAAAAAAAAAAAAAAAA&#10;AAAAAFtDb250ZW50X1R5cGVzXS54bWxQSwECLQAUAAYACAAAACEAOP0h/9YAAACUAQAACwAAAAAA&#10;AAAAAAAAAAAvAQAAX3JlbHMvLnJlbHNQSwECLQAUAAYACAAAACEAQUvJ384BAAD1AwAADgAAAAAA&#10;AAAAAAAAAAAuAgAAZHJzL2Uyb0RvYy54bWxQSwECLQAUAAYACAAAACEA0SHvsdkAAAADAQAADwAA&#10;AAAAAAAAAAAAAAAoBAAAZHJzL2Rvd25yZXYueG1sUEsFBgAAAAAEAAQA8wAAAC4FAAAAAA==&#10;" o:allowincell="f" filled="f" stroked="f" strokeweight=".5pt">
+        <v:rect id="Text Box 28" o:spid="_x0000_s1032" style="position:absolute;margin-left:-98.15pt;margin-top:.05pt;width:43.65pt;height:33.05pt;z-index:-503316478;visibility:visible;mso-wrap-style:square;mso-wrap-distance-left:0;mso-wrap-distance-top:0;mso-wrap-distance-right:0;mso-wrap-distance-bottom:0;mso-position-horizontal:right;mso-position-horizontal-relative:margin;mso-position-vertical:absolute;mso-position-vertical-relative:text;v-text-anchor:top" o:gfxdata="UEsDBBQABgAIAAAAIQC2gziS/gAAAOEBAAATAAAAW0NvbnRlbnRfVHlwZXNdLnhtbJSRQU7DMBBF&#10;90jcwfIWJU67QAgl6YK0S0CoHGBkTxKLZGx5TGhvj5O2G0SRWNoz/78nu9wcxkFMGNg6quQqL6RA&#10;0s5Y6ir5vt9lD1JwBDIwOMJKHpHlpr69KfdHjyxSmriSfYz+USnWPY7AufNIadK6MEJMx9ApD/oD&#10;OlTrorhX2lFEilmcO2RdNtjC5xDF9pCuTyYBB5bi6bQ4syoJ3g9WQ0ymaiLzg5KdCXlKLjvcW893&#10;SUOqXwnz5DrgnHtJTxOsQfEKIT7DmDSUCaxw7Rqn8787ZsmRM9e2VmPeBN4uqYvTtW7jvijg9N/y&#10;JsXecLq0q+WD6m8AAAD//wMAUEsDBBQABgAIAAAAIQA4/SH/1gAAAJQBAAALAAAAX3JlbHMvLnJl&#10;bHOkkMFqwzAMhu+DvYPRfXGawxijTi+j0GvpHsDYimMaW0Yy2fr2M4PBMnrbUb/Q94l/f/hMi1qR&#10;JVI2sOt6UJgd+ZiDgffL8ekFlFSbvV0oo4EbChzGx4f9GRdb25HMsYhqlCwG5lrLq9biZkxWOiqY&#10;22YiTra2kYMu1l1tQD30/bPm3wwYN0x18gb45AdQl1tp5j/sFB2T0FQ7R0nTNEV3j6o9feQzro1i&#10;OWA14Fm+Q8a1a8+Bvu/d/dMb2JY5uiPbhG/ktn4cqGU/er3pcvwCAAD//wMAUEsDBBQABgAIAAAA&#10;IQBBS8nfzgEAAPUDAAAOAAAAZHJzL2Uyb0RvYy54bWysU1GP0zAMfkfiP0R5Z+2ObUC17oQ4HUJC&#10;cOLgB2RpskZK4ijJrd2/x/G67gRPh3hJ3djfZ/uzs70dnWVHFZMB3/LlouZMeQmd8YeW//p5/+Y9&#10;ZykL3wkLXrX8pBK/3b1+tR1Co26gB9upyJDEp2YILe9zDk1VJdkrJ9ICgvLo1BCdyPgbD1UXxYDs&#10;zlY3db2pBohdiCBVSnh7d3byHfFrrWT+rnVSmdmWY22ZzkjnvpzVbiuaQxShN3IqQ/xDFU4Yj0ln&#10;qjuRBXuK5i8qZ2SEBDovJLgKtDZSUQ/YzbL+o5vHXgRFvaA4Kcwypf9HK78dH8NDRBmGkJqEZuli&#10;1NGVL9bHRhLrNIulxswkXq7Xq1WNkkp0rZYf3m1IzOoKDjHlzwocK0bLI86CJBLHryljQgy9hJRc&#10;Hu6NtTQP69nQ8s3bdU2A2YMI6xF4LZWsfLKqMFj/Q2lmOqq4XNAWqU82sqPA+Qsplc/LMnNiwugS&#10;pTHtS4BTfIEq2rCXgGcEZQafZ7AzHiLV9qypYuZxP07z2UN3eojMfvG4AmWdL0a8GPuLIbzsARf9&#10;rLmHj08ZtCHdC+mZadISd4skmd5BWd7n/xR1fa273wAAAP//AwBQSwMEFAAGAAgAAAAhANEh77HZ&#10;AAAAAwEAAA8AAABkcnMvZG93bnJldi54bWxMj0FPwzAMhe9I/IfISNxYuiLaqjSdJiQkbogxqdes&#10;MW21xqmSdOv26/FOcPR79nufq81iR3FCHwZHCtarBARS68xAnYL99/tTASJETUaPjlDBBQNs6vu7&#10;SpfGnekLT7vYCQ6hUGoFfYxTKWVoe7Q6rNyExN6P81ZHHn0njddnDrejTJMkk1YPxA29nvCtx/a4&#10;my1jXLcvzfLp5jRvrtbHS/7RFF6px4dl+woi4hL/luGGzzdQM9PBzWSCGBXwI/GmCvaK/BnEQUGW&#10;pSDrSv5nr38BAAD//wMAUEsBAi0AFAAGAAgAAAAhALaDOJL+AAAA4QEAABMAAAAAAAAAAAAAAAAA&#10;AAAAAFtDb250ZW50X1R5cGVzXS54bWxQSwECLQAUAAYACAAAACEAOP0h/9YAAACUAQAACwAAAAAA&#10;AAAAAAAAAAAvAQAAX3JlbHMvLnJlbHNQSwECLQAUAAYACAAAACEAQUvJ384BAAD1AwAADgAAAAAA&#10;AAAAAAAAAAAuAgAAZHJzL2Uyb0RvYy54bWxQSwECLQAUAAYACAAAACEA0SHvsdkAAAADAQAADwAA&#10;AAAAAAAAAAAAAAAoBAAAZHJzL2Rvd25yZXYueG1sUEsFBgAAAAAEAAQA8wAAAC4FAAAAAA==&#10;" o:allowincell="f" filled="f" stroked="f" strokeweight=".5pt">
           <v:textbox inset="0,0,0,0">
             <w:txbxContent>
               <w:p>
@@ -3887,7 +4781,7 @@
         <w:noProof/>
       </w:rPr>
       <w:pict w14:anchorId="72DF7770">
-        <v:rect id="Text Box 10" o:spid="_x0000_s1028" style="position:absolute;margin-left:-60.4pt;margin-top:.05pt;width:43.65pt;height:33.05pt;z-index:-503316477;visibility:visible;mso-wrap-style:square;mso-wrap-distance-left:0;mso-wrap-distance-top:0;mso-wrap-distance-right:0;mso-wrap-distance-bottom:0;mso-position-horizontal:right;mso-position-horizontal-relative:margin;mso-position-vertical:absolute;mso-position-vertical-relative:text;v-text-anchor:top" o:gfxdata="UEsDBBQABgAIAAAAIQC2gziS/gAAAOEBAAATAAAAW0NvbnRlbnRfVHlwZXNdLnhtbJSRQU7DMBBF&#10;90jcwfIWJU67QAgl6YK0S0CoHGBkTxKLZGx5TGhvj5O2G0SRWNoz/78nu9wcxkFMGNg6quQqL6RA&#10;0s5Y6ir5vt9lD1JwBDIwOMJKHpHlpr69KfdHjyxSmriSfYz+USnWPY7AufNIadK6MEJMx9ApD/oD&#10;OlTrorhX2lFEilmcO2RdNtjC5xDF9pCuTyYBB5bi6bQ4syoJ3g9WQ0ymaiLzg5KdCXlKLjvcW893&#10;SUOqXwnz5DrgnHtJTxOsQfEKIT7DmDSUCaxw7Rqn8787ZsmRM9e2VmPeBN4uqYvTtW7jvijg9N/y&#10;JsXecLq0q+WD6m8AAAD//wMAUEsDBBQABgAIAAAAIQA4/SH/1gAAAJQBAAALAAAAX3JlbHMvLnJl&#10;bHOkkMFqwzAMhu+DvYPRfXGawxijTi+j0GvpHsDYimMaW0Yy2fr2M4PBMnrbUb/Q94l/f/hMi1qR&#10;JVI2sOt6UJgd+ZiDgffL8ekFlFSbvV0oo4EbChzGx4f9GRdb25HMsYhqlCwG5lrLq9biZkxWOiqY&#10;22YiTra2kYMu1l1tQD30/bPm3wwYN0x18gb45AdQl1tp5j/sFB2T0FQ7R0nTNEV3j6o9feQzro1i&#10;OWA14Fm+Q8a1a8+Bvu/d/dMb2JY5uiPbhG/ktn4cqGU/er3pcvwCAAD//wMAUEsDBBQABgAIAAAA&#10;IQBfQ8xV0QEAAPwDAAAOAAAAZHJzL2Uyb0RvYy54bWysU8Fu2zAMvQ/YPwi6L3a6JFuDOMWwosOA&#10;YSvW7gMUmYoFyKIgqbHz96PYxCm2U4ddZJrkeySfqM3N2DtxgJgs+kbOZ7UU4DW21u8b+evx7t1H&#10;KVJWvlUOPTTyCEnebN++2QxhDVfYoWshCiLxaT2ERnY5h3VVJd1Br9IMA3gKGoy9yvQb91Ub1UDs&#10;vauu6npVDRjbEFFDSuS9fQ7KLfMbAzr/MCZBFq6R1FvmM/K5K2e13aj1PqrQWX1qQ/1DF72ynopO&#10;VLcqK/EU7V9UvdURE5o809hXaIzVwDPQNPP6j2keOhWAZyFxUphkSv+PVn8/PIT7SDIMIa0TmWWK&#10;0cS+fKk/MbJYx0ksGLPQ5FwuF4uaJNUUWsyvP6xYzOoCDjHlL4C9KEYjI90FS6QO31KmgpR6Tim1&#10;PN5Z5/g+nBdDI1fvlzUDpgghnCfgpVW28tFBYXD+JxhhW+64OHiL4LOL4qDo/pXW4PO83DkzUXbJ&#10;MlT2NcBTfoECb9hrwBOCK6PPE7i3HiP39mKoYuZxN9JUpHKJFs8O2+N9FO6rp00oW3024tnYnQ3l&#10;dYe078/Se/z0lNFYlv/CdJKUVoyVOT2HssMv/znr8mi3vwEAAP//AwBQSwMEFAAGAAgAAAAhANEh&#10;77HZAAAAAwEAAA8AAABkcnMvZG93bnJldi54bWxMj0FPwzAMhe9I/IfISNxYuiLaqjSdJiQkbogx&#10;qdesMW21xqmSdOv26/FOcPR79nufq81iR3FCHwZHCtarBARS68xAnYL99/tTASJETUaPjlDBBQNs&#10;6vu7SpfGnekLT7vYCQ6hUGoFfYxTKWVoe7Q6rNyExN6P81ZHHn0njddnDrejTJMkk1YPxA29nvCt&#10;x/a4my1jXLcvzfLp5jRvrtbHS/7RFF6px4dl+woi4hL/luGGzzdQM9PBzWSCGBXwI/GmCvaK/BnE&#10;QUGWpSDrSv5nr38BAAD//wMAUEsBAi0AFAAGAAgAAAAhALaDOJL+AAAA4QEAABMAAAAAAAAAAAAA&#10;AAAAAAAAAFtDb250ZW50X1R5cGVzXS54bWxQSwECLQAUAAYACAAAACEAOP0h/9YAAACUAQAACwAA&#10;AAAAAAAAAAAAAAAvAQAAX3JlbHMvLnJlbHNQSwECLQAUAAYACAAAACEAX0PMVdEBAAD8AwAADgAA&#10;AAAAAAAAAAAAAAAuAgAAZHJzL2Uyb0RvYy54bWxQSwECLQAUAAYACAAAACEA0SHvsdkAAAADAQAA&#10;DwAAAAAAAAAAAAAAAAArBAAAZHJzL2Rvd25yZXYueG1sUEsFBgAAAAAEAAQA8wAAADEFAAAAAA==&#10;" o:allowincell="f" filled="f" stroked="f" strokeweight=".5pt">
+        <v:rect id="Text Box 10" o:spid="_x0000_s1028" style="position:absolute;margin-left:-98.15pt;margin-top:.05pt;width:43.65pt;height:33.05pt;z-index:-503316477;visibility:visible;mso-wrap-style:square;mso-wrap-distance-left:0;mso-wrap-distance-top:0;mso-wrap-distance-right:0;mso-wrap-distance-bottom:0;mso-position-horizontal:right;mso-position-horizontal-relative:margin;mso-position-vertical:absolute;mso-position-vertical-relative:text;v-text-anchor:top" o:gfxdata="UEsDBBQABgAIAAAAIQC2gziS/gAAAOEBAAATAAAAW0NvbnRlbnRfVHlwZXNdLnhtbJSRQU7DMBBF&#10;90jcwfIWJU67QAgl6YK0S0CoHGBkTxKLZGx5TGhvj5O2G0SRWNoz/78nu9wcxkFMGNg6quQqL6RA&#10;0s5Y6ir5vt9lD1JwBDIwOMJKHpHlpr69KfdHjyxSmriSfYz+USnWPY7AufNIadK6MEJMx9ApD/oD&#10;OlTrorhX2lFEilmcO2RdNtjC5xDF9pCuTyYBB5bi6bQ4syoJ3g9WQ0ymaiLzg5KdCXlKLjvcW893&#10;SUOqXwnz5DrgnHtJTxOsQfEKIT7DmDSUCaxw7Rqn8787ZsmRM9e2VmPeBN4uqYvTtW7jvijg9N/y&#10;JsXecLq0q+WD6m8AAAD//wMAUEsDBBQABgAIAAAAIQA4/SH/1gAAAJQBAAALAAAAX3JlbHMvLnJl&#10;bHOkkMFqwzAMhu+DvYPRfXGawxijTi+j0GvpHsDYimMaW0Yy2fr2M4PBMnrbUb/Q94l/f/hMi1qR&#10;JVI2sOt6UJgd+ZiDgffL8ekFlFSbvV0oo4EbChzGx4f9GRdb25HMsYhqlCwG5lrLq9biZkxWOiqY&#10;22YiTra2kYMu1l1tQD30/bPm3wwYN0x18gb45AdQl1tp5j/sFB2T0FQ7R0nTNEV3j6o9feQzro1i&#10;OWA14Fm+Q8a1a8+Bvu/d/dMb2JY5uiPbhG/ktn4cqGU/er3pcvwCAAD//wMAUEsDBBQABgAIAAAA&#10;IQBfQ8xV0QEAAPwDAAAOAAAAZHJzL2Uyb0RvYy54bWysU8Fu2zAMvQ/YPwi6L3a6JFuDOMWwosOA&#10;YSvW7gMUmYoFyKIgqbHz96PYxCm2U4ddZJrkeySfqM3N2DtxgJgs+kbOZ7UU4DW21u8b+evx7t1H&#10;KVJWvlUOPTTyCEnebN++2QxhDVfYoWshCiLxaT2ERnY5h3VVJd1Br9IMA3gKGoy9yvQb91Ub1UDs&#10;vauu6npVDRjbEFFDSuS9fQ7KLfMbAzr/MCZBFq6R1FvmM/K5K2e13aj1PqrQWX1qQ/1DF72ynopO&#10;VLcqK/EU7V9UvdURE5o809hXaIzVwDPQNPP6j2keOhWAZyFxUphkSv+PVn8/PIT7SDIMIa0TmWWK&#10;0cS+fKk/MbJYx0ksGLPQ5FwuF4uaJNUUWsyvP6xYzOoCDjHlL4C9KEYjI90FS6QO31KmgpR6Tim1&#10;PN5Z5/g+nBdDI1fvlzUDpgghnCfgpVW28tFBYXD+JxhhW+64OHiL4LOL4qDo/pXW4PO83DkzUXbJ&#10;MlT2NcBTfoECb9hrwBOCK6PPE7i3HiP39mKoYuZxN9JUpHKJFs8O2+N9FO6rp00oW3024tnYnQ3l&#10;dYe078/Se/z0lNFYlv/CdJKUVoyVOT2HssMv/znr8mi3vwEAAP//AwBQSwMEFAAGAAgAAAAhANEh&#10;77HZAAAAAwEAAA8AAABkcnMvZG93bnJldi54bWxMj0FPwzAMhe9I/IfISNxYuiLaqjSdJiQkbogx&#10;qdesMW21xqmSdOv26/FOcPR79nufq81iR3FCHwZHCtarBARS68xAnYL99/tTASJETUaPjlDBBQNs&#10;6vu7SpfGnekLT7vYCQ6hUGoFfYxTKWVoe7Q6rNyExN6P81ZHHn0njddnDrejTJMkk1YPxA29nvCt&#10;x/a4my1jXLcvzfLp5jRvrtbHS/7RFF6px4dl+woi4hL/luGGzzdQM9PBzWSCGBXwI/GmCvaK/BnE&#10;QUGWpSDrSv5nr38BAAD//wMAUEsBAi0AFAAGAAgAAAAhALaDOJL+AAAA4QEAABMAAAAAAAAAAAAA&#10;AAAAAAAAAFtDb250ZW50X1R5cGVzXS54bWxQSwECLQAUAAYACAAAACEAOP0h/9YAAACUAQAACwAA&#10;AAAAAAAAAAAAAAAvAQAAX3JlbHMvLnJlbHNQSwECLQAUAAYACAAAACEAX0PMVdEBAAD8AwAADgAA&#10;AAAAAAAAAAAAAAAuAgAAZHJzL2Uyb0RvYy54bWxQSwECLQAUAAYACAAAACEA0SHvsdkAAAADAQAA&#10;DwAAAAAAAAAAAAAAAAArBAAAZHJzL2Rvd25yZXYueG1sUEsFBgAAAAAEAAQA8wAAADEFAAAAAA==&#10;" o:allowincell="f" filled="f" stroked="f" strokeweight=".5pt">
           <v:textbox inset="0,0,0,0">
             <w:txbxContent>
               <w:p>
@@ -3972,7 +4866,7 @@
         <w:noProof/>
       </w:rPr>
       <w:pict w14:anchorId="35E128C8">
-        <v:rect id="_x0000_s1027" style="position:absolute;margin-left:-60.4pt;margin-top:.05pt;width:43.65pt;height:33.05pt;z-index:-503316476;visibility:visible;mso-wrap-style:square;mso-wrap-distance-left:0;mso-wrap-distance-top:0;mso-wrap-distance-right:0;mso-wrap-distance-bottom:0;mso-position-horizontal:right;mso-position-horizontal-relative:margin;mso-position-vertical:absolute;mso-position-vertical-relative:text;v-text-anchor:top" o:gfxdata="UEsDBBQABgAIAAAAIQC2gziS/gAAAOEBAAATAAAAW0NvbnRlbnRfVHlwZXNdLnhtbJSRQU7DMBBF&#10;90jcwfIWJU67QAgl6YK0S0CoHGBkTxKLZGx5TGhvj5O2G0SRWNoz/78nu9wcxkFMGNg6quQqL6RA&#10;0s5Y6ir5vt9lD1JwBDIwOMJKHpHlpr69KfdHjyxSmriSfYz+USnWPY7AufNIadK6MEJMx9ApD/oD&#10;OlTrorhX2lFEilmcO2RdNtjC5xDF9pCuTyYBB5bi6bQ4syoJ3g9WQ0ymaiLzg5KdCXlKLjvcW893&#10;SUOqXwnz5DrgnHtJTxOsQfEKIT7DmDSUCaxw7Rqn8787ZsmRM9e2VmPeBN4uqYvTtW7jvijg9N/y&#10;JsXecLq0q+WD6m8AAAD//wMAUEsDBBQABgAIAAAAIQA4/SH/1gAAAJQBAAALAAAAX3JlbHMvLnJl&#10;bHOkkMFqwzAMhu+DvYPRfXGawxijTi+j0GvpHsDYimMaW0Yy2fr2M4PBMnrbUb/Q94l/f/hMi1qR&#10;JVI2sOt6UJgd+ZiDgffL8ekFlFSbvV0oo4EbChzGx4f9GRdb25HMsYhqlCwG5lrLq9biZkxWOiqY&#10;22YiTra2kYMu1l1tQD30/bPm3wwYN0x18gb45AdQl1tp5j/sFB2T0FQ7R0nTNEV3j6o9feQzro1i&#10;OWA14Fm+Q8a1a8+Bvu/d/dMb2JY5uiPbhG/ktn4cqGU/er3pcvwCAAD//wMAUEsDBBQABgAIAAAA&#10;IQBv0vA70QEAAPwDAAAOAAAAZHJzL2Uyb0RvYy54bWysU8Fu2zAMvQ/YPwi6L3a6JFuDOMWwosOA&#10;YSvW7gMUmYoFyKIgqbHz96PYxCm2U4ddZJrkeySfqM3N2DtxgJgs+kbOZ7UU4DW21u8b+evx7t1H&#10;KVJWvlUOPTTyCEnebN++2QxhDVfYoWshCiLxaT2ERnY5h3VVJd1Br9IMA3gKGoy9yvQb91Ub1UDs&#10;vauu6npVDRjbEFFDSuS9fQ7KLfMbAzr/MCZBFq6R1FvmM/K5K2e13aj1PqrQWX1qQ/1DF72ynopO&#10;VLcqK/EU7V9UvdURE5o809hXaIzVwDPQNPP6j2keOhWAZyFxUphkSv+PVn8/PIT7SDIMIa0TmWWK&#10;0cS+fKk/MbJYx0ksGLPQ5FwuF4uaJNUUWsyvP6xYzOoCDjHlL4C9KEYjI90FS6QO31KmgpR6Tim1&#10;PN5Z5/g+nBdDI1fvlzUDpgghnCfgpVW28tFBYXD+JxhhW+64OHiL4LOL4qDo/pXW4PO83DkzUXbJ&#10;MlT2NcBTfoECb9hrwBOCK6PPE7i3HiP39mKoYuZxN9JUpHiJFs8O2+N9FO6rp00oW3024tnYnQ3l&#10;dYe078/Se/z0lNFYlv/CdJKUVoyVOT2HssMv/znr8mi3vwEAAP//AwBQSwMEFAAGAAgAAAAhANEh&#10;77HZAAAAAwEAAA8AAABkcnMvZG93bnJldi54bWxMj0FPwzAMhe9I/IfISNxYuiLaqjSdJiQkbogx&#10;qdesMW21xqmSdOv26/FOcPR79nufq81iR3FCHwZHCtarBARS68xAnYL99/tTASJETUaPjlDBBQNs&#10;6vu7SpfGnekLT7vYCQ6hUGoFfYxTKWVoe7Q6rNyExN6P81ZHHn0njddnDrejTJMkk1YPxA29nvCt&#10;x/a4my1jXLcvzfLp5jRvrtbHS/7RFF6px4dl+woi4hL/luGGzzdQM9PBzWSCGBXwI/GmCvaK/BnE&#10;QUGWpSDrSv5nr38BAAD//wMAUEsBAi0AFAAGAAgAAAAhALaDOJL+AAAA4QEAABMAAAAAAAAAAAAA&#10;AAAAAAAAAFtDb250ZW50X1R5cGVzXS54bWxQSwECLQAUAAYACAAAACEAOP0h/9YAAACUAQAACwAA&#10;AAAAAAAAAAAAAAAvAQAAX3JlbHMvLnJlbHNQSwECLQAUAAYACAAAACEAb9LwO9EBAAD8AwAADgAA&#10;AAAAAAAAAAAAAAAuAgAAZHJzL2Uyb0RvYy54bWxQSwECLQAUAAYACAAAACEA0SHvsdkAAAADAQAA&#10;DwAAAAAAAAAAAAAAAAArBAAAZHJzL2Rvd25yZXYueG1sUEsFBgAAAAAEAAQA8wAAADEFAAAAAA==&#10;" o:allowincell="f" filled="f" stroked="f" strokeweight=".5pt">
+        <v:rect id="_x0000_s1027" style="position:absolute;margin-left:-98.15pt;margin-top:.05pt;width:43.65pt;height:33.05pt;z-index:-503316476;visibility:visible;mso-wrap-style:square;mso-wrap-distance-left:0;mso-wrap-distance-top:0;mso-wrap-distance-right:0;mso-wrap-distance-bottom:0;mso-position-horizontal:right;mso-position-horizontal-relative:margin;mso-position-vertical:absolute;mso-position-vertical-relative:text;v-text-anchor:top" o:gfxdata="UEsDBBQABgAIAAAAIQC2gziS/gAAAOEBAAATAAAAW0NvbnRlbnRfVHlwZXNdLnhtbJSRQU7DMBBF&#10;90jcwfIWJU67QAgl6YK0S0CoHGBkTxKLZGx5TGhvj5O2G0SRWNoz/78nu9wcxkFMGNg6quQqL6RA&#10;0s5Y6ir5vt9lD1JwBDIwOMJKHpHlpr69KfdHjyxSmriSfYz+USnWPY7AufNIadK6MEJMx9ApD/oD&#10;OlTrorhX2lFEilmcO2RdNtjC5xDF9pCuTyYBB5bi6bQ4syoJ3g9WQ0ymaiLzg5KdCXlKLjvcW893&#10;SUOqXwnz5DrgnHtJTxOsQfEKIT7DmDSUCaxw7Rqn8787ZsmRM9e2VmPeBN4uqYvTtW7jvijg9N/y&#10;JsXecLq0q+WD6m8AAAD//wMAUEsDBBQABgAIAAAAIQA4/SH/1gAAAJQBAAALAAAAX3JlbHMvLnJl&#10;bHOkkMFqwzAMhu+DvYPRfXGawxijTi+j0GvpHsDYimMaW0Yy2fr2M4PBMnrbUb/Q94l/f/hMi1qR&#10;JVI2sOt6UJgd+ZiDgffL8ekFlFSbvV0oo4EbChzGx4f9GRdb25HMsYhqlCwG5lrLq9biZkxWOiqY&#10;22YiTra2kYMu1l1tQD30/bPm3wwYN0x18gb45AdQl1tp5j/sFB2T0FQ7R0nTNEV3j6o9feQzro1i&#10;OWA14Fm+Q8a1a8+Bvu/d/dMb2JY5uiPbhG/ktn4cqGU/er3pcvwCAAD//wMAUEsDBBQABgAIAAAA&#10;IQBv0vA70QEAAPwDAAAOAAAAZHJzL2Uyb0RvYy54bWysU8Fu2zAMvQ/YPwi6L3a6JFuDOMWwosOA&#10;YSvW7gMUmYoFyKIgqbHz96PYxCm2U4ddZJrkeySfqM3N2DtxgJgs+kbOZ7UU4DW21u8b+evx7t1H&#10;KVJWvlUOPTTyCEnebN++2QxhDVfYoWshCiLxaT2ERnY5h3VVJd1Br9IMA3gKGoy9yvQb91Ub1UDs&#10;vauu6npVDRjbEFFDSuS9fQ7KLfMbAzr/MCZBFq6R1FvmM/K5K2e13aj1PqrQWX1qQ/1DF72ynopO&#10;VLcqK/EU7V9UvdURE5o809hXaIzVwDPQNPP6j2keOhWAZyFxUphkSv+PVn8/PIT7SDIMIa0TmWWK&#10;0cS+fKk/MbJYx0ksGLPQ5FwuF4uaJNUUWsyvP6xYzOoCDjHlL4C9KEYjI90FS6QO31KmgpR6Tim1&#10;PN5Z5/g+nBdDI1fvlzUDpgghnCfgpVW28tFBYXD+JxhhW+64OHiL4LOL4qDo/pXW4PO83DkzUXbJ&#10;MlT2NcBTfoECb9hrwBOCK6PPE7i3HiP39mKoYuZxN9JUpHiJFs8O2+N9FO6rp00oW3024tnYnQ3l&#10;dYe078/Se/z0lNFYlv/CdJKUVoyVOT2HssMv/znr8mi3vwEAAP//AwBQSwMEFAAGAAgAAAAhANEh&#10;77HZAAAAAwEAAA8AAABkcnMvZG93bnJldi54bWxMj0FPwzAMhe9I/IfISNxYuiLaqjSdJiQkbogx&#10;qdesMW21xqmSdOv26/FOcPR79nufq81iR3FCHwZHCtarBARS68xAnYL99/tTASJETUaPjlDBBQNs&#10;6vu7SpfGnekLT7vYCQ6hUGoFfYxTKWVoe7Q6rNyExN6P81ZHHn0njddnDrejTJMkk1YPxA29nvCt&#10;x/a4my1jXLcvzfLp5jRvrtbHS/7RFF6px4dl+woi4hL/luGGzzdQM9PBzWSCGBXwI/GmCvaK/BnE&#10;QUGWpSDrSv5nr38BAAD//wMAUEsBAi0AFAAGAAgAAAAhALaDOJL+AAAA4QEAABMAAAAAAAAAAAAA&#10;AAAAAAAAAFtDb250ZW50X1R5cGVzXS54bWxQSwECLQAUAAYACAAAACEAOP0h/9YAAACUAQAACwAA&#10;AAAAAAAAAAAAAAAvAQAAX3JlbHMvLnJlbHNQSwECLQAUAAYACAAAACEAb9LwO9EBAAD8AwAADgAA&#10;AAAAAAAAAAAAAAAuAgAAZHJzL2Uyb0RvYy54bWxQSwECLQAUAAYACAAAACEA0SHvsdkAAAADAQAA&#10;DwAAAAAAAAAAAAAAAAArBAAAZHJzL2Rvd25yZXYueG1sUEsFBgAAAAAEAAQA8wAAADEFAAAAAA==&#10;" o:allowincell="f" filled="f" stroked="f" strokeweight=".5pt">
           <v:textbox inset="0,0,0,0">
             <w:txbxContent>
               <w:p>
@@ -4058,7 +4952,7 @@
         <w:noProof/>
       </w:rPr>
       <w:pict w14:anchorId="47E91CBE">
-        <v:rect id="Text Box 11" o:spid="_x0000_s1026" style="position:absolute;left:0;text-align:left;margin-left:742.4pt;margin-top:.05pt;width:2in;height:10.9pt;z-index:-503316474;visibility:visible;mso-wrap-style:square;mso-wrap-distance-left:0;mso-wrap-distance-top:0;mso-wrap-distance-right:0;mso-wrap-distance-bottom:0;mso-position-horizontal:right;mso-position-horizontal-relative:margin;mso-position-vertical:absolute;mso-position-vertical-relative:text;v-text-anchor:top" o:gfxdata="UEsDBBQABgAIAAAAIQC2gziS/gAAAOEBAAATAAAAW0NvbnRlbnRfVHlwZXNdLnhtbJSRQU7DMBBF&#10;90jcwfIWJU67QAgl6YK0S0CoHGBkTxKLZGx5TGhvj5O2G0SRWNoz/78nu9wcxkFMGNg6quQqL6RA&#10;0s5Y6ir5vt9lD1JwBDIwOMJKHpHlpr69KfdHjyxSmriSfYz+USnWPY7AufNIadK6MEJMx9ApD/oD&#10;OlTrorhX2lFEilmcO2RdNtjC5xDF9pCuTyYBB5bi6bQ4syoJ3g9WQ0ymaiLzg5KdCXlKLjvcW893&#10;SUOqXwnz5DrgnHtJTxOsQfEKIT7DmDSUCaxw7Rqn8787ZsmRM9e2VmPeBN4uqYvTtW7jvijg9N/y&#10;JsXecLq0q+WD6m8AAAD//wMAUEsDBBQABgAIAAAAIQA4/SH/1gAAAJQBAAALAAAAX3JlbHMvLnJl&#10;bHOkkMFqwzAMhu+DvYPRfXGawxijTi+j0GvpHsDYimMaW0Yy2fr2M4PBMnrbUb/Q94l/f/hMi1qR&#10;JVI2sOt6UJgd+ZiDgffL8ekFlFSbvV0oo4EbChzGx4f9GRdb25HMsYhqlCwG5lrLq9biZkxWOiqY&#10;22YiTra2kYMu1l1tQD30/bPm3wwYN0x18gb45AdQl1tp5j/sFB2T0FQ7R0nTNEV3j6o9feQzro1i&#10;OWA14Fm+Q8a1a8+Bvu/d/dMb2JY5uiPbhG/ktn4cqGU/er3pcvwCAAD//wMAUEsDBBQABgAIAAAA&#10;IQA9qb8SzwEAAP0DAAAOAAAAZHJzL2Uyb0RvYy54bWysU21r2zAQ/j7YfxD6vthOWTAmTiktHYOx&#10;lbX7AYp8igWyTkhq7Pz7nRTHKdunjn2Rz/fy3HOPTtvbaTDsCD5otC2vViVnYCV22h5a/uvl8VPN&#10;WYjCdsKghZafIPDb3ccP29E1sMYeTQeeEYgNzeha3sfomqIIsodBhBU6sBRU6AcR6dcfis6LkdAH&#10;U6zLclOM6DvnUUII5H04B/ku4ysFMv5QKkBkpuXELebT53OfzmK3Fc3BC9drOdMQ/8BiENpS0wXq&#10;QUTBXr3+C2rQ0mNAFVcShwKV0hLyDDRNVf4xzXMvHORZSJzgFpnC/4OV34/P7smTDKMLTSAzTTEp&#10;P6Qv8WNTFuu0iAVTZJKcVb2u65I0lRSrbuoN2QRTXKudD/EL4MCS0XJPl5E1EsdvIZ5TLympmcVH&#10;bUy+EGPZ2PLNzecyFywRAjeWely5ZiueDCQEY3+CYrrLlJMjrxHcG8+OghZASAk2VjPNnJ2yFLV9&#10;T+Gcn0ohr9h7ipeK3BltXIoHbdFnbm+GSmac9hNNRYKkaPLssTs9eWa+WlqFtNYXw1+M/cUQVvZI&#10;C3+WPri710g6Z/mvSLOktGP5Auf3kJb47X/Our7a3W8AAAD//wMAUEsDBBQABgAIAAAAIQDVJ7HZ&#10;2wAAAAQBAAAPAAAAZHJzL2Rvd25yZXYueG1sTI/NTsNADITvSLzDykhcEN20QBVCNhU/glsPDZV6&#10;dbMmCWS9aXbbpm+Pe4Kbx2ONv8kXo+vUgYbQejYwnSSgiCtvW64NrD/fb1NQISJb7DyTgRMFWBSX&#10;Fzlm1h95RYcy1kpCOGRooImxz7QOVUMOw8T3xOJ9+cFhFDnU2g54lHDX6VmSzLXDluVDgz29NlT9&#10;lHtn4M5+3Hy7TXn/stKnh375tit31dyY66vx+QlUpDH+HcMZX9ChEKat37MNqjMgReJ5q8SbpanI&#10;rQzTR9BFrv/DF78AAAD//wMAUEsBAi0AFAAGAAgAAAAhALaDOJL+AAAA4QEAABMAAAAAAAAAAAAA&#10;AAAAAAAAAFtDb250ZW50X1R5cGVzXS54bWxQSwECLQAUAAYACAAAACEAOP0h/9YAAACUAQAACwAA&#10;AAAAAAAAAAAAAAAvAQAAX3JlbHMvLnJlbHNQSwECLQAUAAYACAAAACEAPam/Es8BAAD9AwAADgAA&#10;AAAAAAAAAAAAAAAuAgAAZHJzL2Uyb0RvYy54bWxQSwECLQAUAAYACAAAACEA1Sex2dsAAAAEAQAA&#10;DwAAAAAAAAAAAAAAAAApBAAAZHJzL2Rvd25yZXYueG1sUEsFBgAAAAAEAAQA8wAAADEFAAAAAA==&#10;" o:allowincell="f" filled="f" stroked="f" strokeweight=".5pt">
+        <v:rect id="Text Box 11" o:spid="_x0000_s1026" style="position:absolute;left:0;text-align:left;margin-left:1206.4pt;margin-top:.05pt;width:2in;height:10.9pt;z-index:-503316474;visibility:visible;mso-wrap-style:square;mso-wrap-distance-left:0;mso-wrap-distance-top:0;mso-wrap-distance-right:0;mso-wrap-distance-bottom:0;mso-position-horizontal:right;mso-position-horizontal-relative:margin;mso-position-vertical:absolute;mso-position-vertical-relative:text;v-text-anchor:top" o:gfxdata="UEsDBBQABgAIAAAAIQC2gziS/gAAAOEBAAATAAAAW0NvbnRlbnRfVHlwZXNdLnhtbJSRQU7DMBBF&#10;90jcwfIWJU67QAgl6YK0S0CoHGBkTxKLZGx5TGhvj5O2G0SRWNoz/78nu9wcxkFMGNg6quQqL6RA&#10;0s5Y6ir5vt9lD1JwBDIwOMJKHpHlpr69KfdHjyxSmriSfYz+USnWPY7AufNIadK6MEJMx9ApD/oD&#10;OlTrorhX2lFEilmcO2RdNtjC5xDF9pCuTyYBB5bi6bQ4syoJ3g9WQ0ymaiLzg5KdCXlKLjvcW893&#10;SUOqXwnz5DrgnHtJTxOsQfEKIT7DmDSUCaxw7Rqn8787ZsmRM9e2VmPeBN4uqYvTtW7jvijg9N/y&#10;JsXecLq0q+WD6m8AAAD//wMAUEsDBBQABgAIAAAAIQA4/SH/1gAAAJQBAAALAAAAX3JlbHMvLnJl&#10;bHOkkMFqwzAMhu+DvYPRfXGawxijTi+j0GvpHsDYimMaW0Yy2fr2M4PBMnrbUb/Q94l/f/hMi1qR&#10;JVI2sOt6UJgd+ZiDgffL8ekFlFSbvV0oo4EbChzGx4f9GRdb25HMsYhqlCwG5lrLq9biZkxWOiqY&#10;22YiTra2kYMu1l1tQD30/bPm3wwYN0x18gb45AdQl1tp5j/sFB2T0FQ7R0nTNEV3j6o9feQzro1i&#10;OWA14Fm+Q8a1a8+Bvu/d/dMb2JY5uiPbhG/ktn4cqGU/er3pcvwCAAD//wMAUEsDBBQABgAIAAAA&#10;IQA9qb8SzwEAAP0DAAAOAAAAZHJzL2Uyb0RvYy54bWysU21r2zAQ/j7YfxD6vthOWTAmTiktHYOx&#10;lbX7AYp8igWyTkhq7Pz7nRTHKdunjn2Rz/fy3HOPTtvbaTDsCD5otC2vViVnYCV22h5a/uvl8VPN&#10;WYjCdsKghZafIPDb3ccP29E1sMYeTQeeEYgNzeha3sfomqIIsodBhBU6sBRU6AcR6dcfis6LkdAH&#10;U6zLclOM6DvnUUII5H04B/ku4ysFMv5QKkBkpuXELebT53OfzmK3Fc3BC9drOdMQ/8BiENpS0wXq&#10;QUTBXr3+C2rQ0mNAFVcShwKV0hLyDDRNVf4xzXMvHORZSJzgFpnC/4OV34/P7smTDKMLTSAzTTEp&#10;P6Qv8WNTFuu0iAVTZJKcVb2u65I0lRSrbuoN2QRTXKudD/EL4MCS0XJPl5E1EsdvIZ5TLympmcVH&#10;bUy+EGPZ2PLNzecyFywRAjeWely5ZiueDCQEY3+CYrrLlJMjrxHcG8+OghZASAk2VjPNnJ2yFLV9&#10;T+Gcn0ohr9h7ipeK3BltXIoHbdFnbm+GSmac9hNNRYKkaPLssTs9eWa+WlqFtNYXw1+M/cUQVvZI&#10;C3+WPri710g6Z/mvSLOktGP5Auf3kJb47X/Our7a3W8AAAD//wMAUEsDBBQABgAIAAAAIQDVJ7HZ&#10;2wAAAAQBAAAPAAAAZHJzL2Rvd25yZXYueG1sTI/NTsNADITvSLzDykhcEN20QBVCNhU/glsPDZV6&#10;dbMmCWS9aXbbpm+Pe4Kbx2ONv8kXo+vUgYbQejYwnSSgiCtvW64NrD/fb1NQISJb7DyTgRMFWBSX&#10;Fzlm1h95RYcy1kpCOGRooImxz7QOVUMOw8T3xOJ9+cFhFDnU2g54lHDX6VmSzLXDluVDgz29NlT9&#10;lHtn4M5+3Hy7TXn/stKnh375tit31dyY66vx+QlUpDH+HcMZX9ChEKat37MNqjMgReJ5q8SbpanI&#10;rQzTR9BFrv/DF78AAAD//wMAUEsBAi0AFAAGAAgAAAAhALaDOJL+AAAA4QEAABMAAAAAAAAAAAAA&#10;AAAAAAAAAFtDb250ZW50X1R5cGVzXS54bWxQSwECLQAUAAYACAAAACEAOP0h/9YAAACUAQAACwAA&#10;AAAAAAAAAAAAAAAvAQAAX3JlbHMvLnJlbHNQSwECLQAUAAYACAAAACEAPam/Es8BAAD9AwAADgAA&#10;AAAAAAAAAAAAAAAuAgAAZHJzL2Uyb0RvYy54bWxQSwECLQAUAAYACAAAACEA1Sex2dsAAAAEAQAA&#10;DwAAAAAAAAAAAAAAAAApBAAAZHJzL2Rvd25yZXYueG1sUEsFBgAAAAAEAAQA8wAAADEFAAAAAA==&#10;" o:allowincell="f" filled="f" stroked="f" strokeweight=".5pt">
           <v:textbox style="mso-fit-shape-to-text:t" inset="0,0,0,0">
             <w:txbxContent>
               <w:p>
@@ -4173,7 +5067,7 @@
         <w:noProof/>
       </w:rPr>
       <w:pict w14:anchorId="696BE3D4">
-        <v:rect id="Text Box 9" o:spid="_x0000_s1031" style="position:absolute;margin-left:742.4pt;margin-top:.05pt;width:2in;height:10.9pt;z-index:-503316470;visibility:visible;mso-wrap-style:square;mso-wrap-distance-left:0;mso-wrap-distance-top:0;mso-wrap-distance-right:0;mso-wrap-distance-bottom:0;mso-position-horizontal:right;mso-position-horizontal-relative:margin;mso-position-vertical:absolute;mso-position-vertical-relative:text;v-text-anchor:top" o:gfxdata="UEsDBBQABgAIAAAAIQC2gziS/gAAAOEBAAATAAAAW0NvbnRlbnRfVHlwZXNdLnhtbJSRQU7DMBBF&#10;90jcwfIWJU67QAgl6YK0S0CoHGBkTxKLZGx5TGhvj5O2G0SRWNoz/78nu9wcxkFMGNg6quQqL6RA&#10;0s5Y6ir5vt9lD1JwBDIwOMJKHpHlpr69KfdHjyxSmriSfYz+USnWPY7AufNIadK6MEJMx9ApD/oD&#10;OlTrorhX2lFEilmcO2RdNtjC5xDF9pCuTyYBB5bi6bQ4syoJ3g9WQ0ymaiLzg5KdCXlKLjvcW893&#10;SUOqXwnz5DrgnHtJTxOsQfEKIT7DmDSUCaxw7Rqn8787ZsmRM9e2VmPeBN4uqYvTtW7jvijg9N/y&#10;JsXecLq0q+WD6m8AAAD//wMAUEsDBBQABgAIAAAAIQA4/SH/1gAAAJQBAAALAAAAX3JlbHMvLnJl&#10;bHOkkMFqwzAMhu+DvYPRfXGawxijTi+j0GvpHsDYimMaW0Yy2fr2M4PBMnrbUb/Q94l/f/hMi1qR&#10;JVI2sOt6UJgd+ZiDgffL8ekFlFSbvV0oo4EbChzGx4f9GRdb25HMsYhqlCwG5lrLq9biZkxWOiqY&#10;22YiTra2kYMu1l1tQD30/bPm3wwYN0x18gb45AdQl1tp5j/sFB2T0FQ7R0nTNEV3j6o9feQzro1i&#10;OWA14Fm+Q8a1a8+Bvu/d/dMb2JY5uiPbhG/ktn4cqGU/er3pcvwCAAD//wMAUEsDBBQABgAIAAAA&#10;IQDsWHnDzwEAAP0DAAAOAAAAZHJzL2Uyb0RvYy54bWysU21r2zAQ/j7YfxD6vthOWTAmTiktHYOx&#10;lbX7AYp8igWyTkhq7Pz7nRTHKdunjn2Rz/fy3HOPTtvbaTDsCD5otC2vViVnYCV22h5a/uvl8VPN&#10;WYjCdsKghZafIPDb3ccP29E1sMYeTQeeEYgNzeha3sfomqIIsodBhBU6sBRU6AcR6dcfis6LkdAH&#10;U6zLclOM6DvnUUII5H04B/ku4ysFMv5QKkBkpuXELebT53OfzmK3Fc3BC9drOdMQ/8BiENpS0wXq&#10;QUTBXr3+C2rQ0mNAFVcShwKV0hLyDDRNVf4xzXMvHORZSJzgFpnC/4OV34/P7smTDKMLTSAzTTEp&#10;P6Qv8WNTFuu0iAVTZJKcVb2u65I0lRSrbuoN2QRTXKudD/EL4MCS0XJPl5E1EsdvIZ5TLympmcVH&#10;bUy+EGPZ2PLNzecyFywRAjeWely5ZiueDCQEY3+CYrrLlJMjrxHcG8+OghZASAk2VjPNnJ2yFLV9&#10;T+Gcn0ohr9h7ipeK3BltXIoHbdFnbm+GSmac9hNNRSqnaPLssTs9eWa+WlqFtNYXw1+M/cUQVvZI&#10;C3+WPri710g6Z/mvSLOktGP5Auf3kJb47X/Our7a3W8AAAD//wMAUEsDBBQABgAIAAAAIQDVJ7HZ&#10;2wAAAAQBAAAPAAAAZHJzL2Rvd25yZXYueG1sTI/NTsNADITvSLzDykhcEN20QBVCNhU/glsPDZV6&#10;dbMmCWS9aXbbpm+Pe4Kbx2ONv8kXo+vUgYbQejYwnSSgiCtvW64NrD/fb1NQISJb7DyTgRMFWBSX&#10;Fzlm1h95RYcy1kpCOGRooImxz7QOVUMOw8T3xOJ9+cFhFDnU2g54lHDX6VmSzLXDluVDgz29NlT9&#10;lHtn4M5+3Hy7TXn/stKnh375tit31dyY66vx+QlUpDH+HcMZX9ChEKat37MNqjMgReJ5q8SbpanI&#10;rQzTR9BFrv/DF78AAAD//wMAUEsBAi0AFAAGAAgAAAAhALaDOJL+AAAA4QEAABMAAAAAAAAAAAAA&#10;AAAAAAAAAFtDb250ZW50X1R5cGVzXS54bWxQSwECLQAUAAYACAAAACEAOP0h/9YAAACUAQAACwAA&#10;AAAAAAAAAAAAAAAvAQAAX3JlbHMvLnJlbHNQSwECLQAUAAYACAAAACEA7Fh5w88BAAD9AwAADgAA&#10;AAAAAAAAAAAAAAAuAgAAZHJzL2Uyb0RvYy54bWxQSwECLQAUAAYACAAAACEA1Sex2dsAAAAEAQAA&#10;DwAAAAAAAAAAAAAAAAApBAAAZHJzL2Rvd25yZXYueG1sUEsFBgAAAAAEAAQA8wAAADEFAAAAAA==&#10;" o:allowincell="f" filled="f" stroked="f" strokeweight=".5pt">
+        <v:rect id="Text Box 9" o:spid="_x0000_s1031" style="position:absolute;margin-left:1206.4pt;margin-top:.05pt;width:2in;height:10.9pt;z-index:-503316470;visibility:visible;mso-wrap-style:square;mso-wrap-distance-left:0;mso-wrap-distance-top:0;mso-wrap-distance-right:0;mso-wrap-distance-bottom:0;mso-position-horizontal:right;mso-position-horizontal-relative:margin;mso-position-vertical:absolute;mso-position-vertical-relative:text;v-text-anchor:top" o:gfxdata="UEsDBBQABgAIAAAAIQC2gziS/gAAAOEBAAATAAAAW0NvbnRlbnRfVHlwZXNdLnhtbJSRQU7DMBBF&#10;90jcwfIWJU67QAgl6YK0S0CoHGBkTxKLZGx5TGhvj5O2G0SRWNoz/78nu9wcxkFMGNg6quQqL6RA&#10;0s5Y6ir5vt9lD1JwBDIwOMJKHpHlpr69KfdHjyxSmriSfYz+USnWPY7AufNIadK6MEJMx9ApD/oD&#10;OlTrorhX2lFEilmcO2RdNtjC5xDF9pCuTyYBB5bi6bQ4syoJ3g9WQ0ymaiLzg5KdCXlKLjvcW893&#10;SUOqXwnz5DrgnHtJTxOsQfEKIT7DmDSUCaxw7Rqn8787ZsmRM9e2VmPeBN4uqYvTtW7jvijg9N/y&#10;JsXecLq0q+WD6m8AAAD//wMAUEsDBBQABgAIAAAAIQA4/SH/1gAAAJQBAAALAAAAX3JlbHMvLnJl&#10;bHOkkMFqwzAMhu+DvYPRfXGawxijTi+j0GvpHsDYimMaW0Yy2fr2M4PBMnrbUb/Q94l/f/hMi1qR&#10;JVI2sOt6UJgd+ZiDgffL8ekFlFSbvV0oo4EbChzGx4f9GRdb25HMsYhqlCwG5lrLq9biZkxWOiqY&#10;22YiTra2kYMu1l1tQD30/bPm3wwYN0x18gb45AdQl1tp5j/sFB2T0FQ7R0nTNEV3j6o9feQzro1i&#10;OWA14Fm+Q8a1a8+Bvu/d/dMb2JY5uiPbhG/ktn4cqGU/er3pcvwCAAD//wMAUEsDBBQABgAIAAAA&#10;IQDsWHnDzwEAAP0DAAAOAAAAZHJzL2Uyb0RvYy54bWysU21r2zAQ/j7YfxD6vthOWTAmTiktHYOx&#10;lbX7AYp8igWyTkhq7Pz7nRTHKdunjn2Rz/fy3HOPTtvbaTDsCD5otC2vViVnYCV22h5a/uvl8VPN&#10;WYjCdsKghZafIPDb3ccP29E1sMYeTQeeEYgNzeha3sfomqIIsodBhBU6sBRU6AcR6dcfis6LkdAH&#10;U6zLclOM6DvnUUII5H04B/ku4ysFMv5QKkBkpuXELebT53OfzmK3Fc3BC9drOdMQ/8BiENpS0wXq&#10;QUTBXr3+C2rQ0mNAFVcShwKV0hLyDDRNVf4xzXMvHORZSJzgFpnC/4OV34/P7smTDKMLTSAzTTEp&#10;P6Qv8WNTFuu0iAVTZJKcVb2u65I0lRSrbuoN2QRTXKudD/EL4MCS0XJPl5E1EsdvIZ5TLympmcVH&#10;bUy+EGPZ2PLNzecyFywRAjeWely5ZiueDCQEY3+CYrrLlJMjrxHcG8+OghZASAk2VjPNnJ2yFLV9&#10;T+Gcn0ohr9h7ipeK3BltXIoHbdFnbm+GSmac9hNNRSqnaPLssTs9eWa+WlqFtNYXw1+M/cUQVvZI&#10;C3+WPri710g6Z/mvSLOktGP5Auf3kJb47X/Our7a3W8AAAD//wMAUEsDBBQABgAIAAAAIQDVJ7HZ&#10;2wAAAAQBAAAPAAAAZHJzL2Rvd25yZXYueG1sTI/NTsNADITvSLzDykhcEN20QBVCNhU/glsPDZV6&#10;dbMmCWS9aXbbpm+Pe4Kbx2ONv8kXo+vUgYbQejYwnSSgiCtvW64NrD/fb1NQISJb7DyTgRMFWBSX&#10;Fzlm1h95RYcy1kpCOGRooImxz7QOVUMOw8T3xOJ9+cFhFDnU2g54lHDX6VmSzLXDluVDgz29NlT9&#10;lHtn4M5+3Hy7TXn/stKnh375tit31dyY66vx+QlUpDH+HcMZX9ChEKat37MNqjMgReJ5q8SbpanI&#10;rQzTR9BFrv/DF78AAAD//wMAUEsBAi0AFAAGAAgAAAAhALaDOJL+AAAA4QEAABMAAAAAAAAAAAAA&#10;AAAAAAAAAFtDb250ZW50X1R5cGVzXS54bWxQSwECLQAUAAYACAAAACEAOP0h/9YAAACUAQAACwAA&#10;AAAAAAAAAAAAAAAvAQAAX3JlbHMvLnJlbHNQSwECLQAUAAYACAAAACEA7Fh5w88BAAD9AwAADgAA&#10;AAAAAAAAAAAAAAAuAgAAZHJzL2Uyb0RvYy54bWxQSwECLQAUAAYACAAAACEA1Sex2dsAAAAEAQAA&#10;DwAAAAAAAAAAAAAAAAApBAAAZHJzL2Rvd25yZXYueG1sUEsFBgAAAAAEAAQA8wAAADEFAAAAAA==&#10;" o:allowincell="f" filled="f" stroked="f" strokeweight=".5pt">
           <v:textbox style="mso-fit-shape-to-text:t" inset="0,0,0,0">
             <w:txbxContent>
               <w:p>
@@ -4210,7 +5104,7 @@
         <w:noProof/>
       </w:rPr>
       <w:pict w14:anchorId="514242EF">
-        <v:rect id="Text Box 12" o:spid="_x0000_s1030" style="position:absolute;margin-left:-60.4pt;margin-top:.05pt;width:43.65pt;height:33.05pt;z-index:-503316468;visibility:visible;mso-wrap-style:square;mso-wrap-distance-left:0;mso-wrap-distance-top:0;mso-wrap-distance-right:0;mso-wrap-distance-bottom:0;mso-position-horizontal:right;mso-position-horizontal-relative:margin;mso-position-vertical:absolute;mso-position-vertical-relative:text;v-text-anchor:top" o:gfxdata="UEsDBBQABgAIAAAAIQC2gziS/gAAAOEBAAATAAAAW0NvbnRlbnRfVHlwZXNdLnhtbJSRQU7DMBBF&#10;90jcwfIWJU67QAgl6YK0S0CoHGBkTxKLZGx5TGhvj5O2G0SRWNoz/78nu9wcxkFMGNg6quQqL6RA&#10;0s5Y6ir5vt9lD1JwBDIwOMJKHpHlpr69KfdHjyxSmriSfYz+USnWPY7AufNIadK6MEJMx9ApD/oD&#10;OlTrorhX2lFEilmcO2RdNtjC5xDF9pCuTyYBB5bi6bQ4syoJ3g9WQ0ymaiLzg5KdCXlKLjvcW893&#10;SUOqXwnz5DrgnHtJTxOsQfEKIT7DmDSUCaxw7Rqn8787ZsmRM9e2VmPeBN4uqYvTtW7jvijg9N/y&#10;JsXecLq0q+WD6m8AAAD//wMAUEsDBBQABgAIAAAAIQA4/SH/1gAAAJQBAAALAAAAX3JlbHMvLnJl&#10;bHOkkMFqwzAMhu+DvYPRfXGawxijTi+j0GvpHsDYimMaW0Yy2fr2M4PBMnrbUb/Q94l/f/hMi1qR&#10;JVI2sOt6UJgd+ZiDgffL8ekFlFSbvV0oo4EbChzGx4f9GRdb25HMsYhqlCwG5lrLq9biZkxWOiqY&#10;22YiTra2kYMu1l1tQD30/bPm3wwYN0x18gb45AdQl1tp5j/sFB2T0FQ7R0nTNEV3j6o9feQzro1i&#10;OWA14Fm+Q8a1a8+Bvu/d/dMb2JY5uiPbhG/ktn4cqGU/er3pcvwCAAD//wMAUEsDBBQABgAIAAAA&#10;IQC+Izbq0QEAAPwDAAAOAAAAZHJzL2Uyb0RvYy54bWysU1GP0zAMfkfiP0R5Z+3GNmBad0KcDiEh&#10;OHHwA7LUWSOlcZTk1u7f4/i27gRPh3hJXdvfZ/uLs70ZeyeOEJNF38j5rJYCvMbW+kMjf/28e/Ne&#10;ipSVb5VDD408QZI3u9evtkPYwAI7dC1EQSQ+bYbQyC7nsKmqpDvoVZphAE9Bg7FXmX7joWqjGoi9&#10;d9WirtfVgLENETWkRN7bp6DcMb8xoPN3YxJk4RpJvWU+I5/7cla7rdocogqd1ec21D900SvrqehE&#10;dauyEo/R/kXVWx0xockzjX2FxlgNPANNM6//mOahUwF4FhInhUmm9P9o9bfjQ7iPJMMQ0iaRWaYY&#10;TezLl/oTI4t1msSCMQtNztVquaxJUk2h5fzDuzWLWV3BIab8GbAXxWhkpLtgidTxa8pUkFIvKaWW&#10;xzvrHN+H82Jo5PrtqmbAFCGE8wS8tspWPjkoDM7/ACNsyx0XB28RfHJRHBXdv9IafJ6XO2cmyi5Z&#10;hsq+BHjOL1DgDXsJeEJwZfR5AvfWY+Teng1VzDzuR5qqkYsSLZ49tqf7KNwXT5tQtvpixIuxvxjK&#10;6w5p35+k9/jxMaOxLP+V6SwprRgrc34OZYef/3PW9dHufgMAAP//AwBQSwMEFAAGAAgAAAAhANEh&#10;77HZAAAAAwEAAA8AAABkcnMvZG93bnJldi54bWxMj0FPwzAMhe9I/IfISNxYuiLaqjSdJiQkbogx&#10;qdesMW21xqmSdOv26/FOcPR79nufq81iR3FCHwZHCtarBARS68xAnYL99/tTASJETUaPjlDBBQNs&#10;6vu7SpfGnekLT7vYCQ6hUGoFfYxTKWVoe7Q6rNyExN6P81ZHHn0njddnDrejTJMkk1YPxA29nvCt&#10;x/a4my1jXLcvzfLp5jRvrtbHS/7RFF6px4dl+woi4hL/luGGzzdQM9PBzWSCGBXwI/GmCvaK/BnE&#10;QUGWpSDrSv5nr38BAAD//wMAUEsBAi0AFAAGAAgAAAAhALaDOJL+AAAA4QEAABMAAAAAAAAAAAAA&#10;AAAAAAAAAFtDb250ZW50X1R5cGVzXS54bWxQSwECLQAUAAYACAAAACEAOP0h/9YAAACUAQAACwAA&#10;AAAAAAAAAAAAAAAvAQAAX3JlbHMvLnJlbHNQSwECLQAUAAYACAAAACEAviM26tEBAAD8AwAADgAA&#10;AAAAAAAAAAAAAAAuAgAAZHJzL2Uyb0RvYy54bWxQSwECLQAUAAYACAAAACEA0SHvsdkAAAADAQAA&#10;DwAAAAAAAAAAAAAAAAArBAAAZHJzL2Rvd25yZXYueG1sUEsFBgAAAAAEAAQA8wAAADEFAAAAAA==&#10;" o:allowincell="f" filled="f" stroked="f" strokeweight=".5pt">
+        <v:rect id="Text Box 12" o:spid="_x0000_s1030" style="position:absolute;margin-left:-98.15pt;margin-top:.05pt;width:43.65pt;height:33.05pt;z-index:-503316468;visibility:visible;mso-wrap-style:square;mso-wrap-distance-left:0;mso-wrap-distance-top:0;mso-wrap-distance-right:0;mso-wrap-distance-bottom:0;mso-position-horizontal:right;mso-position-horizontal-relative:margin;mso-position-vertical:absolute;mso-position-vertical-relative:text;v-text-anchor:top" o:gfxdata="UEsDBBQABgAIAAAAIQC2gziS/gAAAOEBAAATAAAAW0NvbnRlbnRfVHlwZXNdLnhtbJSRQU7DMBBF&#10;90jcwfIWJU67QAgl6YK0S0CoHGBkTxKLZGx5TGhvj5O2G0SRWNoz/78nu9wcxkFMGNg6quQqL6RA&#10;0s5Y6ir5vt9lD1JwBDIwOMJKHpHlpr69KfdHjyxSmriSfYz+USnWPY7AufNIadK6MEJMx9ApD/oD&#10;OlTrorhX2lFEilmcO2RdNtjC5xDF9pCuTyYBB5bi6bQ4syoJ3g9WQ0ymaiLzg5KdCXlKLjvcW893&#10;SUOqXwnz5DrgnHtJTxOsQfEKIT7DmDSUCaxw7Rqn8787ZsmRM9e2VmPeBN4uqYvTtW7jvijg9N/y&#10;JsXecLq0q+WD6m8AAAD//wMAUEsDBBQABgAIAAAAIQA4/SH/1gAAAJQBAAALAAAAX3JlbHMvLnJl&#10;bHOkkMFqwzAMhu+DvYPRfXGawxijTi+j0GvpHsDYimMaW0Yy2fr2M4PBMnrbUb/Q94l/f/hMi1qR&#10;JVI2sOt6UJgd+ZiDgffL8ekFlFSbvV0oo4EbChzGx4f9GRdb25HMsYhqlCwG5lrLq9biZkxWOiqY&#10;22YiTra2kYMu1l1tQD30/bPm3wwYN0x18gb45AdQl1tp5j/sFB2T0FQ7R0nTNEV3j6o9feQzro1i&#10;OWA14Fm+Q8a1a8+Bvu/d/dMb2JY5uiPbhG/ktn4cqGU/er3pcvwCAAD//wMAUEsDBBQABgAIAAAA&#10;IQC+Izbq0QEAAPwDAAAOAAAAZHJzL2Uyb0RvYy54bWysU1GP0zAMfkfiP0R5Z+3GNmBad0KcDiEh&#10;OHHwA7LUWSOlcZTk1u7f4/i27gRPh3hJXdvfZ/uLs70ZeyeOEJNF38j5rJYCvMbW+kMjf/28e/Ne&#10;ipSVb5VDD408QZI3u9evtkPYwAI7dC1EQSQ+bYbQyC7nsKmqpDvoVZphAE9Bg7FXmX7joWqjGoi9&#10;d9WirtfVgLENETWkRN7bp6DcMb8xoPN3YxJk4RpJvWU+I5/7cla7rdocogqd1ec21D900SvrqehE&#10;dauyEo/R/kXVWx0xockzjX2FxlgNPANNM6//mOahUwF4FhInhUmm9P9o9bfjQ7iPJMMQ0iaRWaYY&#10;TezLl/oTI4t1msSCMQtNztVquaxJUk2h5fzDuzWLWV3BIab8GbAXxWhkpLtgidTxa8pUkFIvKaWW&#10;xzvrHN+H82Jo5PrtqmbAFCGE8wS8tspWPjkoDM7/ACNsyx0XB28RfHJRHBXdv9IafJ6XO2cmyi5Z&#10;hsq+BHjOL1DgDXsJeEJwZfR5AvfWY+Teng1VzDzuR5qqkYsSLZ49tqf7KNwXT5tQtvpixIuxvxjK&#10;6w5p35+k9/jxMaOxLP+V6SwprRgrc34OZYef/3PW9dHufgMAAP//AwBQSwMEFAAGAAgAAAAhANEh&#10;77HZAAAAAwEAAA8AAABkcnMvZG93bnJldi54bWxMj0FPwzAMhe9I/IfISNxYuiLaqjSdJiQkbogx&#10;qdesMW21xqmSdOv26/FOcPR79nufq81iR3FCHwZHCtarBARS68xAnYL99/tTASJETUaPjlDBBQNs&#10;6vu7SpfGnekLT7vYCQ6hUGoFfYxTKWVoe7Q6rNyExN6P81ZHHn0njddnDrejTJMkk1YPxA29nvCt&#10;x/a4my1jXLcvzfLp5jRvrtbHS/7RFF6px4dl+woi4hL/luGGzzdQM9PBzWSCGBXwI/GmCvaK/BnE&#10;QUGWpSDrSv5nr38BAAD//wMAUEsBAi0AFAAGAAgAAAAhALaDOJL+AAAA4QEAABMAAAAAAAAAAAAA&#10;AAAAAAAAAFtDb250ZW50X1R5cGVzXS54bWxQSwECLQAUAAYACAAAACEAOP0h/9YAAACUAQAACwAA&#10;AAAAAAAAAAAAAAAvAQAAX3JlbHMvLnJlbHNQSwECLQAUAAYACAAAACEAviM26tEBAAD8AwAADgAA&#10;AAAAAAAAAAAAAAAuAgAAZHJzL2Uyb0RvYy54bWxQSwECLQAUAAYACAAAACEA0SHvsdkAAAADAQAA&#10;DwAAAAAAAAAAAAAAAAArBAAAZHJzL2Rvd25yZXYueG1sUEsFBgAAAAAEAAQA8wAAADEFAAAAAA==&#10;" o:allowincell="f" filled="f" stroked="f" strokeweight=".5pt">
           <v:textbox inset="0,0,0,0">
             <w:txbxContent>
               <w:p>
@@ -4285,7 +5179,7 @@
         <w:noProof/>
       </w:rPr>
       <w:pict w14:anchorId="057E4D37">
-        <v:rect id="Text Box 14" o:spid="_x0000_s1029" style="position:absolute;margin-left:-60.4pt;margin-top:.05pt;width:43.65pt;height:33.05pt;z-index:-503316466;visibility:visible;mso-wrap-style:square;mso-wrap-distance-left:0;mso-wrap-distance-top:0;mso-wrap-distance-right:0;mso-wrap-distance-bottom:0;mso-position-horizontal:right;mso-position-horizontal-relative:margin;mso-position-vertical:absolute;mso-position-vertical-relative:text;v-text-anchor:top" o:gfxdata="UEsDBBQABgAIAAAAIQC2gziS/gAAAOEBAAATAAAAW0NvbnRlbnRfVHlwZXNdLnhtbJSRQU7DMBBF&#10;90jcwfIWJU67QAgl6YK0S0CoHGBkTxKLZGx5TGhvj5O2G0SRWNoz/78nu9wcxkFMGNg6quQqL6RA&#10;0s5Y6ir5vt9lD1JwBDIwOMJKHpHlpr69KfdHjyxSmriSfYz+USnWPY7AufNIadK6MEJMx9ApD/oD&#10;OlTrorhX2lFEilmcO2RdNtjC5xDF9pCuTyYBB5bi6bQ4syoJ3g9WQ0ymaiLzg5KdCXlKLjvcW893&#10;SUOqXwnz5DrgnHtJTxOsQfEKIT7DmDSUCaxw7Rqn8787ZsmRM9e2VmPeBN4uqYvTtW7jvijg9N/y&#10;JsXecLq0q+WD6m8AAAD//wMAUEsDBBQABgAIAAAAIQA4/SH/1gAAAJQBAAALAAAAX3JlbHMvLnJl&#10;bHOkkMFqwzAMhu+DvYPRfXGawxijTi+j0GvpHsDYimMaW0Yy2fr2M4PBMnrbUb/Q94l/f/hMi1qR&#10;JVI2sOt6UJgd+ZiDgffL8ekFlFSbvV0oo4EbChzGx4f9GRdb25HMsYhqlCwG5lrLq9biZkxWOiqY&#10;22YiTra2kYMu1l1tQD30/bPm3wwYN0x18gb45AdQl1tp5j/sFB2T0FQ7R0nTNEV3j6o9feQzro1i&#10;OWA14Fm+Q8a1a8+Bvu/d/dMb2JY5uiPbhG/ktn4cqGU/er3pcvwCAAD//wMAUEsDBBQABgAIAAAA&#10;IQCOsgqE0gEAAPwDAAAOAAAAZHJzL2Uyb0RvYy54bWysU8Fu2zAMvQ/YPwi6L3baJNuCOMWwosOA&#10;YSva7QMUmYoFyKIgqbHz96PYxCm2U4ddZJrkeySfqM3N2DtxgJgs+kbOZ7UU4DW21u8b+evn3bsP&#10;UqSsfKscemjkEZK82b59sxnCGq6wQ9dCFETi03oIjexyDuuqSrqDXqUZBvAUNBh7lek37qs2qoHY&#10;e1dd1fWqGjC2IaKGlMh7+xyUW+Y3BnT+YUyCLFwjqbfMZ+RzV85qu1HrfVShs/rUhvqHLnplPRWd&#10;qG5VVuIp2r+oeqsjJjR5prGv0BirgWegaeb1H9M8dioAz0LipDDJlP4frf5+eAz3kWQYQlonMssU&#10;o4l9+VJ/YmSxjpNYMGahyblcLhY1SaoptJh/fL9iMasLOMSUvwD2ohiNjHQXLJE6fEuZClLqOaXU&#10;8nhnneP7cF4MjVxdL2sGTBFCOE/AS6ts5aODwuD8AxhhW+64OHiL4LOL4qDo/pXW4PO83DkzUXbJ&#10;MlT2NcBTfoECb9hrwBOCK6PPE7i3HiP39mKoYuZxN9JUjbwu0eLZYXu8j8J99bQJZavPRjwbu7Oh&#10;vO6Q9v1Zeo+fnjIay/JfmE6S0oqxMqfnUHb45T9nXR7t9jcAAAD//wMAUEsDBBQABgAIAAAAIQDR&#10;Ie+x2QAAAAMBAAAPAAAAZHJzL2Rvd25yZXYueG1sTI9BT8MwDIXvSPyHyEjcWLoi2qo0nSYkJG6I&#10;ManXrDFttcapknTr9uvxTnD0e/Z7n6vNYkdxQh8GRwrWqwQEUuvMQJ2C/ff7UwEiRE1Gj45QwQUD&#10;bOr7u0qXxp3pC0+72AkOoVBqBX2MUyllaHu0OqzchMTej/NWRx59J43XZw63o0yTJJNWD8QNvZ7w&#10;rcf2uJstY1y3L83y6eY0b67Wx0v+0RReqceHZfsKIuIS/5bhhs83UDPTwc1kghgV8CPxpgr2ivwZ&#10;xEFBlqUg60r+Z69/AQAA//8DAFBLAQItABQABgAIAAAAIQC2gziS/gAAAOEBAAATAAAAAAAAAAAA&#10;AAAAAAAAAABbQ29udGVudF9UeXBlc10ueG1sUEsBAi0AFAAGAAgAAAAhADj9If/WAAAAlAEAAAsA&#10;AAAAAAAAAAAAAAAALwEAAF9yZWxzLy5yZWxzUEsBAi0AFAAGAAgAAAAhAI6yCoTSAQAA/AMAAA4A&#10;AAAAAAAAAAAAAAAALgIAAGRycy9lMm9Eb2MueG1sUEsBAi0AFAAGAAgAAAAhANEh77HZAAAAAwEA&#10;AA8AAAAAAAAAAAAAAAAALAQAAGRycy9kb3ducmV2LnhtbFBLBQYAAAAABAAEAPMAAAAyBQAAAAA=&#10;" o:allowincell="f" filled="f" stroked="f" strokeweight=".5pt">
+        <v:rect id="Text Box 14" o:spid="_x0000_s1029" style="position:absolute;margin-left:-98.15pt;margin-top:.05pt;width:43.65pt;height:33.05pt;z-index:-503316466;visibility:visible;mso-wrap-style:square;mso-wrap-distance-left:0;mso-wrap-distance-top:0;mso-wrap-distance-right:0;mso-wrap-distance-bottom:0;mso-position-horizontal:right;mso-position-horizontal-relative:margin;mso-position-vertical:absolute;mso-position-vertical-relative:text;v-text-anchor:top" o:gfxdata="UEsDBBQABgAIAAAAIQC2gziS/gAAAOEBAAATAAAAW0NvbnRlbnRfVHlwZXNdLnhtbJSRQU7DMBBF&#10;90jcwfIWJU67QAgl6YK0S0CoHGBkTxKLZGx5TGhvj5O2G0SRWNoz/78nu9wcxkFMGNg6quQqL6RA&#10;0s5Y6ir5vt9lD1JwBDIwOMJKHpHlpr69KfdHjyxSmriSfYz+USnWPY7AufNIadK6MEJMx9ApD/oD&#10;OlTrorhX2lFEilmcO2RdNtjC5xDF9pCuTyYBB5bi6bQ4syoJ3g9WQ0ymaiLzg5KdCXlKLjvcW893&#10;SUOqXwnz5DrgnHtJTxOsQfEKIT7DmDSUCaxw7Rqn8787ZsmRM9e2VmPeBN4uqYvTtW7jvijg9N/y&#10;JsXecLq0q+WD6m8AAAD//wMAUEsDBBQABgAIAAAAIQA4/SH/1gAAAJQBAAALAAAAX3JlbHMvLnJl&#10;bHOkkMFqwzAMhu+DvYPRfXGawxijTi+j0GvpHsDYimMaW0Yy2fr2M4PBMnrbUb/Q94l/f/hMi1qR&#10;JVI2sOt6UJgd+ZiDgffL8ekFlFSbvV0oo4EbChzGx4f9GRdb25HMsYhqlCwG5lrLq9biZkxWOiqY&#10;22YiTra2kYMu1l1tQD30/bPm3wwYN0x18gb45AdQl1tp5j/sFB2T0FQ7R0nTNEV3j6o9feQzro1i&#10;OWA14Fm+Q8a1a8+Bvu/d/dMb2JY5uiPbhG/ktn4cqGU/er3pcvwCAAD//wMAUEsDBBQABgAIAAAA&#10;IQCOsgqE0gEAAPwDAAAOAAAAZHJzL2Uyb0RvYy54bWysU8Fu2zAMvQ/YPwi6L3baJNuCOMWwosOA&#10;YSva7QMUmYoFyKIgqbHz96PYxCm2U4ddZJrkeySfqM3N2DtxgJgs+kbOZ7UU4DW21u8b+evn3bsP&#10;UqSsfKscemjkEZK82b59sxnCGq6wQ9dCFETi03oIjexyDuuqSrqDXqUZBvAUNBh7lek37qs2qoHY&#10;e1dd1fWqGjC2IaKGlMh7+xyUW+Y3BnT+YUyCLFwjqbfMZ+RzV85qu1HrfVShs/rUhvqHLnplPRWd&#10;qG5VVuIp2r+oeqsjJjR5prGv0BirgWegaeb1H9M8dioAz0LipDDJlP4frf5+eAz3kWQYQlonMssU&#10;o4l9+VJ/YmSxjpNYMGahyblcLhY1SaoptJh/fL9iMasLOMSUvwD2ohiNjHQXLJE6fEuZClLqOaXU&#10;8nhnneP7cF4MjVxdL2sGTBFCOE/AS6ts5aODwuD8AxhhW+64OHiL4LOL4qDo/pXW4PO83DkzUXbJ&#10;MlT2NcBTfoECb9hrwBOCK6PPE7i3HiP39mKoYuZxN9JUjbwu0eLZYXu8j8J99bQJZavPRjwbu7Oh&#10;vO6Q9v1Zeo+fnjIay/JfmE6S0oqxMqfnUHb45T9nXR7t9jcAAAD//wMAUEsDBBQABgAIAAAAIQDR&#10;Ie+x2QAAAAMBAAAPAAAAZHJzL2Rvd25yZXYueG1sTI9BT8MwDIXvSPyHyEjcWLoi2qo0nSYkJG6I&#10;ManXrDFttcapknTr9uvxTnD0e/Z7n6vNYkdxQh8GRwrWqwQEUuvMQJ2C/ff7UwEiRE1Gj45QwQUD&#10;bOr7u0qXxp3pC0+72AkOoVBqBX2MUyllaHu0OqzchMTej/NWRx59J43XZw63o0yTJJNWD8QNvZ7w&#10;rcf2uJstY1y3L83y6eY0b67Wx0v+0RReqceHZfsKIuIS/5bhhs83UDPTwc1kghgV8CPxpgr2ivwZ&#10;xEFBlqUg60r+Z69/AQAA//8DAFBLAQItABQABgAIAAAAIQC2gziS/gAAAOEBAAATAAAAAAAAAAAA&#10;AAAAAAAAAABbQ29udGVudF9UeXBlc10ueG1sUEsBAi0AFAAGAAgAAAAhADj9If/WAAAAlAEAAAsA&#10;AAAAAAAAAAAAAAAALwEAAF9yZWxzLy5yZWxzUEsBAi0AFAAGAAgAAAAhAI6yCoTSAQAA/AMAAA4A&#10;AAAAAAAAAAAAAAAALgIAAGRycy9lMm9Eb2MueG1sUEsBAi0AFAAGAAgAAAAhANEh77HZAAAAAwEA&#10;AA8AAAAAAAAAAAAAAAAALAQAAGRycy9kb3ducmV2LnhtbFBLBQYAAAAABAAEAPMAAAAyBQAAAAA=&#10;" o:allowincell="f" filled="f" stroked="f" strokeweight=".5pt">
           <v:textbox inset="0,0,0,0">
             <w:txbxContent>
               <w:p>
@@ -6264,10 +7158,6 @@
 </file>
 
 <file path=customXml/item1.xml><?xml version="1.0" encoding="utf-8"?>
-<b:Sources xmlns:b="http://schemas.openxmlformats.org/officeDocument/2006/bibliography" xmlns="http://schemas.openxmlformats.org/officeDocument/2006/bibliography" SelectedStyle="\APASixthEditionOfficeOnline.xsl" StyleName="APA" Version="6"/>
-</file>
-
-<file path=customXml/item2.xml><?xml version="1.0" encoding="utf-8"?>
 <s:customData xmlns="http://www.wps.cn/officeDocument/2013/wpsCustomData" xmlns:s="http://www.wps.cn/officeDocument/2013/wpsCustomData">
   <customSectProps>
     <customSectPr/>
@@ -6287,18 +7177,22 @@
 </s:customData>
 </file>
 
+<file path=customXml/item2.xml><?xml version="1.0" encoding="utf-8"?>
+<b:Sources xmlns:b="http://schemas.openxmlformats.org/officeDocument/2006/bibliography" xmlns="http://schemas.openxmlformats.org/officeDocument/2006/bibliography" SelectedStyle="\APASixthEditionOfficeOnline.xsl" StyleName="APA" Version="6"/>
+</file>
+
 <file path=customXml/itemProps1.xml><?xml version="1.0" encoding="utf-8"?>
+<ds:datastoreItem xmlns:ds="http://schemas.openxmlformats.org/officeDocument/2006/customXml" ds:itemID="{B1977F7D-205B-4081-913C-38D41E755F92}">
+  <ds:schemaRefs>
+    <ds:schemaRef ds:uri="http://www.wps.cn/officeDocument/2013/wpsCustomData"/>
+  </ds:schemaRefs>
+</ds:datastoreItem>
+</file>
+
+<file path=customXml/itemProps2.xml><?xml version="1.0" encoding="utf-8"?>
 <ds:datastoreItem xmlns:ds="http://schemas.openxmlformats.org/officeDocument/2006/customXml" ds:itemID="{EEF89BF3-A534-4414-8B8D-774DB3AE12C3}">
   <ds:schemaRefs>
     <ds:schemaRef ds:uri="http://schemas.openxmlformats.org/officeDocument/2006/bibliography"/>
   </ds:schemaRefs>
 </ds:datastoreItem>
-</file>
-
-<file path=customXml/itemProps2.xml><?xml version="1.0" encoding="utf-8"?>
-<ds:datastoreItem xmlns:ds="http://schemas.openxmlformats.org/officeDocument/2006/customXml" ds:itemID="{B1977F7D-205B-4081-913C-38D41E755F92}">
-  <ds:schemaRefs>
-    <ds:schemaRef ds:uri="http://www.wps.cn/officeDocument/2013/wpsCustomData"/>
-  </ds:schemaRefs>
-</ds:datastoreItem>
 </file>
</xml_diff>

<commit_message>
fixed docx errors and format issues
</commit_message>
<xml_diff>
--- a/APTRS/templates/report.docx
+++ b/APTRS/templates/report.docx
@@ -274,10 +274,6 @@
     </w:p>
     <w:sdt>
       <w:sdtPr>
-        <w:rPr>
-          <w:sz w:val="32"/>
-          <w:szCs w:val="32"/>
-        </w:rPr>
         <w:id w:val="-1051222031"/>
         <w:docPartObj>
           <w:docPartGallery w:val="Table of Contents"/>
@@ -287,10 +283,9 @@
       <w:sdtContent>
         <w:p>
           <w:pPr>
-            <w:pStyle w:val="TOC1"/>
-            <w:tabs>
-              <w:tab w:val="right" w:leader="dot" w:pos="12230"/>
-            </w:tabs>
+            <w:pStyle w:val="TOC2"/>
+            <w:ind w:left="720"/>
+            <w:jc w:val="center"/>
             <w:rPr>
               <w:rFonts w:asciiTheme="minorHAnsi" w:eastAsiaTheme="minorEastAsia" w:hAnsiTheme="minorHAnsi" w:cstheme="minorBidi"/>
               <w:noProof/>
@@ -302,6 +297,10 @@
             </w:rPr>
           </w:pPr>
           <w:r>
+            <w:rPr>
+              <w:sz w:val="28"/>
+              <w:szCs w:val="48"/>
+            </w:rPr>
             <w:fldChar w:fldCharType="begin"/>
           </w:r>
           <w:r>
@@ -313,16 +312,68 @@
           <w:r>
             <w:rPr>
               <w:rStyle w:val="IndexLink"/>
+              <w:sz w:val="28"/>
+              <w:szCs w:val="48"/>
             </w:rPr>
             <w:fldChar w:fldCharType="separate"/>
           </w:r>
+          <w:hyperlink w:anchor="_Toc182681364" w:history="1">
+            <w:r>
+              <w:rPr>
+                <w:rStyle w:val="Hyperlink"/>
+                <w:noProof/>
+                <w:lang w:val="en-GB"/>
+              </w:rPr>
+              <w:t>Project Detail</w:t>
+            </w:r>
+            <w:r>
+              <w:rPr>
+                <w:noProof/>
+              </w:rPr>
+              <w:tab/>
+            </w:r>
+            <w:r>
+              <w:rPr>
+                <w:noProof/>
+              </w:rPr>
+              <w:fldChar w:fldCharType="begin"/>
+            </w:r>
+            <w:r>
+              <w:rPr>
+                <w:noProof/>
+              </w:rPr>
+              <w:instrText xml:space="preserve"> PAGEREF _Toc182681364 \h </w:instrText>
+            </w:r>
+            <w:r>
+              <w:rPr>
+                <w:noProof/>
+              </w:rPr>
+            </w:r>
+            <w:r>
+              <w:rPr>
+                <w:noProof/>
+              </w:rPr>
+              <w:fldChar w:fldCharType="separate"/>
+            </w:r>
+            <w:r>
+              <w:rPr>
+                <w:noProof/>
+              </w:rPr>
+              <w:t>3</w:t>
+            </w:r>
+            <w:r>
+              <w:rPr>
+                <w:noProof/>
+              </w:rPr>
+              <w:fldChar w:fldCharType="end"/>
+            </w:r>
+          </w:hyperlink>
         </w:p>
         <w:p>
           <w:pPr>
             <w:pStyle w:val="TOC2"/>
-            <w:tabs>
-              <w:tab w:val="right" w:leader="dot" w:pos="12230"/>
-            </w:tabs>
+            <w:ind w:left="720"/>
+            <w:jc w:val="center"/>
             <w:rPr>
               <w:rFonts w:asciiTheme="minorHAnsi" w:eastAsiaTheme="minorEastAsia" w:hAnsiTheme="minorHAnsi" w:cstheme="minorBidi"/>
               <w:noProof/>
@@ -333,14 +384,14 @@
               <w14:ligatures w14:val="standardContextual"/>
             </w:rPr>
           </w:pPr>
-          <w:hyperlink w:anchor="_Toc182671719" w:history="1">
+          <w:hyperlink w:anchor="_Toc182681365" w:history="1">
             <w:r>
               <w:rPr>
                 <w:rStyle w:val="Hyperlink"/>
                 <w:noProof/>
                 <w:lang w:val="en-GB"/>
               </w:rPr>
-              <w:t>Project Detail</w:t>
+              <w:t>Document Version</w:t>
             </w:r>
             <w:r>
               <w:rPr>
@@ -358,7 +409,7 @@
               <w:rPr>
                 <w:noProof/>
               </w:rPr>
-              <w:instrText xml:space="preserve"> PAGEREF _Toc182671719 \h </w:instrText>
+              <w:instrText xml:space="preserve"> PAGEREF _Toc182681365 \h </w:instrText>
             </w:r>
             <w:r>
               <w:rPr>
@@ -388,9 +439,8 @@
         <w:p>
           <w:pPr>
             <w:pStyle w:val="TOC2"/>
-            <w:tabs>
-              <w:tab w:val="right" w:leader="dot" w:pos="12230"/>
-            </w:tabs>
+            <w:ind w:left="720"/>
+            <w:jc w:val="center"/>
             <w:rPr>
               <w:rFonts w:asciiTheme="minorHAnsi" w:eastAsiaTheme="minorEastAsia" w:hAnsiTheme="minorHAnsi" w:cstheme="minorBidi"/>
               <w:noProof/>
@@ -401,14 +451,13 @@
               <w14:ligatures w14:val="standardContextual"/>
             </w:rPr>
           </w:pPr>
-          <w:hyperlink w:anchor="_Toc182671720" w:history="1">
+          <w:hyperlink w:anchor="_Toc182681366" w:history="1">
             <w:r>
               <w:rPr>
                 <w:rStyle w:val="Hyperlink"/>
                 <w:noProof/>
-                <w:lang w:val="en-GB"/>
-              </w:rPr>
-              <w:t>Document Version</w:t>
+              </w:rPr>
+              <w:t>Project Scope</w:t>
             </w:r>
             <w:r>
               <w:rPr>
@@ -426,7 +475,7 @@
               <w:rPr>
                 <w:noProof/>
               </w:rPr>
-              <w:instrText xml:space="preserve"> PAGEREF _Toc182671720 \h </w:instrText>
+              <w:instrText xml:space="preserve"> PAGEREF _Toc182681366 \h </w:instrText>
             </w:r>
             <w:r>
               <w:rPr>
@@ -443,7 +492,7 @@
               <w:rPr>
                 <w:noProof/>
               </w:rPr>
-              <w:t>3</w:t>
+              <w:t>4</w:t>
             </w:r>
             <w:r>
               <w:rPr>
@@ -456,9 +505,8 @@
         <w:p>
           <w:pPr>
             <w:pStyle w:val="TOC2"/>
-            <w:tabs>
-              <w:tab w:val="right" w:leader="dot" w:pos="12230"/>
-            </w:tabs>
+            <w:ind w:left="720"/>
+            <w:jc w:val="center"/>
             <w:rPr>
               <w:rFonts w:asciiTheme="minorHAnsi" w:eastAsiaTheme="minorEastAsia" w:hAnsiTheme="minorHAnsi" w:cstheme="minorBidi"/>
               <w:noProof/>
@@ -469,13 +517,13 @@
               <w14:ligatures w14:val="standardContextual"/>
             </w:rPr>
           </w:pPr>
-          <w:hyperlink w:anchor="_Toc182671721" w:history="1">
+          <w:hyperlink w:anchor="_Toc182681367" w:history="1">
             <w:r>
               <w:rPr>
                 <w:rStyle w:val="Hyperlink"/>
                 <w:noProof/>
               </w:rPr>
-              <w:t>Project Scope</w:t>
+              <w:t>{{mycomany}} Team</w:t>
             </w:r>
             <w:r>
               <w:rPr>
@@ -493,7 +541,7 @@
               <w:rPr>
                 <w:noProof/>
               </w:rPr>
-              <w:instrText xml:space="preserve"> PAGEREF _Toc182671721 \h </w:instrText>
+              <w:instrText xml:space="preserve"> PAGEREF _Toc182681367 \h </w:instrText>
             </w:r>
             <w:r>
               <w:rPr>
@@ -510,7 +558,7 @@
               <w:rPr>
                 <w:noProof/>
               </w:rPr>
-              <w:t>4</w:t>
+              <w:t>7</w:t>
             </w:r>
             <w:r>
               <w:rPr>
@@ -523,9 +571,8 @@
         <w:p>
           <w:pPr>
             <w:pStyle w:val="TOC2"/>
-            <w:tabs>
-              <w:tab w:val="right" w:leader="dot" w:pos="12230"/>
-            </w:tabs>
+            <w:ind w:left="720"/>
+            <w:jc w:val="center"/>
             <w:rPr>
               <w:rFonts w:asciiTheme="minorHAnsi" w:eastAsiaTheme="minorEastAsia" w:hAnsiTheme="minorHAnsi" w:cstheme="minorBidi"/>
               <w:noProof/>
@@ -536,13 +583,13 @@
               <w14:ligatures w14:val="standardContextual"/>
             </w:rPr>
           </w:pPr>
-          <w:hyperlink w:anchor="_Toc182671722" w:history="1">
+          <w:hyperlink w:anchor="_Toc182681368" w:history="1">
             <w:r>
               <w:rPr>
                 <w:rStyle w:val="Hyperlink"/>
                 <w:noProof/>
               </w:rPr>
-              <w:t>{{mycomany}} Team</w:t>
+              <w:t>{{project.companyname.name}} Team</w:t>
             </w:r>
             <w:r>
               <w:rPr>
@@ -560,7 +607,7 @@
               <w:rPr>
                 <w:noProof/>
               </w:rPr>
-              <w:instrText xml:space="preserve"> PAGEREF _Toc182671722 \h </w:instrText>
+              <w:instrText xml:space="preserve"> PAGEREF _Toc182681368 \h </w:instrText>
             </w:r>
             <w:r>
               <w:rPr>
@@ -590,9 +637,8 @@
         <w:p>
           <w:pPr>
             <w:pStyle w:val="TOC2"/>
-            <w:tabs>
-              <w:tab w:val="right" w:leader="dot" w:pos="12230"/>
-            </w:tabs>
+            <w:ind w:left="720"/>
+            <w:jc w:val="center"/>
             <w:rPr>
               <w:rFonts w:asciiTheme="minorHAnsi" w:eastAsiaTheme="minorEastAsia" w:hAnsiTheme="minorHAnsi" w:cstheme="minorBidi"/>
               <w:noProof/>
@@ -603,13 +649,13 @@
               <w14:ligatures w14:val="standardContextual"/>
             </w:rPr>
           </w:pPr>
-          <w:hyperlink w:anchor="_Toc182671723" w:history="1">
+          <w:hyperlink w:anchor="_Toc182681369" w:history="1">
             <w:r>
               <w:rPr>
                 <w:rStyle w:val="Hyperlink"/>
                 <w:noProof/>
               </w:rPr>
-              <w:t>{{project.companyname.name}} Team</w:t>
+              <w:t>Project Exception</w:t>
             </w:r>
             <w:r>
               <w:rPr>
@@ -627,7 +673,7 @@
               <w:rPr>
                 <w:noProof/>
               </w:rPr>
-              <w:instrText xml:space="preserve"> PAGEREF _Toc182671723 \h </w:instrText>
+              <w:instrText xml:space="preserve"> PAGEREF _Toc182681369 \h </w:instrText>
             </w:r>
             <w:r>
               <w:rPr>
@@ -644,7 +690,7 @@
               <w:rPr>
                 <w:noProof/>
               </w:rPr>
-              <w:t>7</w:t>
+              <w:t>9</w:t>
             </w:r>
             <w:r>
               <w:rPr>
@@ -657,76 +703,8 @@
         <w:p>
           <w:pPr>
             <w:pStyle w:val="TOC2"/>
-            <w:tabs>
-              <w:tab w:val="right" w:leader="dot" w:pos="12230"/>
-            </w:tabs>
-            <w:rPr>
-              <w:rFonts w:asciiTheme="minorHAnsi" w:eastAsiaTheme="minorEastAsia" w:hAnsiTheme="minorHAnsi" w:cstheme="minorBidi"/>
-              <w:noProof/>
-              <w:kern w:val="2"/>
-              <w:sz w:val="22"/>
-              <w:szCs w:val="22"/>
-              <w:lang w:val="en-IN"/>
-              <w14:ligatures w14:val="standardContextual"/>
-            </w:rPr>
-          </w:pPr>
-          <w:hyperlink w:anchor="_Toc182671724" w:history="1">
-            <w:r>
-              <w:rPr>
-                <w:rStyle w:val="Hyperlink"/>
-                <w:noProof/>
-              </w:rPr>
-              <w:t>Project Exception</w:t>
-            </w:r>
-            <w:r>
-              <w:rPr>
-                <w:noProof/>
-              </w:rPr>
-              <w:tab/>
-            </w:r>
-            <w:r>
-              <w:rPr>
-                <w:noProof/>
-              </w:rPr>
-              <w:fldChar w:fldCharType="begin"/>
-            </w:r>
-            <w:r>
-              <w:rPr>
-                <w:noProof/>
-              </w:rPr>
-              <w:instrText xml:space="preserve"> PAGEREF _Toc182671724 \h </w:instrText>
-            </w:r>
-            <w:r>
-              <w:rPr>
-                <w:noProof/>
-              </w:rPr>
-            </w:r>
-            <w:r>
-              <w:rPr>
-                <w:noProof/>
-              </w:rPr>
-              <w:fldChar w:fldCharType="separate"/>
-            </w:r>
-            <w:r>
-              <w:rPr>
-                <w:noProof/>
-              </w:rPr>
-              <w:t>9</w:t>
-            </w:r>
-            <w:r>
-              <w:rPr>
-                <w:noProof/>
-              </w:rPr>
-              <w:fldChar w:fldCharType="end"/>
-            </w:r>
-          </w:hyperlink>
-        </w:p>
-        <w:p>
-          <w:pPr>
-            <w:pStyle w:val="TOC2"/>
-            <w:tabs>
-              <w:tab w:val="right" w:leader="dot" w:pos="12239"/>
-            </w:tabs>
+            <w:ind w:left="720"/>
+            <w:jc w:val="center"/>
           </w:pPr>
           <w:r>
             <w:rPr>
@@ -775,12 +753,21 @@
         <w:spacing w:line="360" w:lineRule="auto"/>
         <w:ind w:left="960" w:right="960"/>
         <w:jc w:val="both"/>
+        <w:rPr>
+          <w:lang w:val="en-GB"/>
+        </w:rPr>
       </w:pPr>
+    </w:p>
+    <w:p>
+      <w:pPr>
+        <w:spacing w:line="360" w:lineRule="auto"/>
+        <w:ind w:left="960" w:right="960"/>
+        <w:jc w:val="both"/>
+      </w:pPr>
       <w:r>
         <w:rPr>
           <w:lang w:val="en-GB"/>
         </w:rPr>
-        <w:lastRenderedPageBreak/>
         <w:t xml:space="preserve">The </w:t>
       </w:r>
       <w:proofErr w:type="spellStart"/>
@@ -885,7 +872,7 @@
         <w:t xml:space="preserve">            </w:t>
       </w:r>
       <w:bookmarkStart w:id="0" w:name="_Toc182397280"/>
-      <w:bookmarkStart w:id="1" w:name="_Toc182671719"/>
+      <w:bookmarkStart w:id="1" w:name="_Toc182681364"/>
       <w:r>
         <w:rPr>
           <w:color w:val="22263E"/>
@@ -947,7 +934,6 @@
         </w:rPr>
       </w:pPr>
       <w:bookmarkStart w:id="2" w:name="_Toc182397281"/>
-      <w:bookmarkStart w:id="3" w:name="_Toc182671720"/>
     </w:p>
     <w:p>
       <w:pPr>
@@ -972,10 +958,18 @@
           <w:color w:val="22263E"/>
           <w:lang w:val="en-GB"/>
         </w:rPr>
-        <w:t xml:space="preserve">   Document Version</w:t>
+        <w:t xml:space="preserve">   </w:t>
+      </w:r>
+      <w:bookmarkStart w:id="4" w:name="_Toc182681365"/>
+      <w:r>
+        <w:rPr>
+          <w:color w:val="22263E"/>
+          <w:lang w:val="en-GB"/>
+        </w:rPr>
+        <w:t>Document Version</w:t>
       </w:r>
       <w:bookmarkEnd w:id="2"/>
-      <w:bookmarkEnd w:id="3"/>
+      <w:bookmarkEnd w:id="4"/>
       <w:r>
         <w:rPr>
           <w:color w:val="22263E"/>
@@ -1474,7 +1468,6 @@
         </w:rPr>
       </w:pPr>
       <w:bookmarkStart w:id="5" w:name="__RefHeading___Toc4374_675183759"/>
-      <w:bookmarkStart w:id="6" w:name="_Toc182671721"/>
       <w:bookmarkEnd w:id="5"/>
     </w:p>
     <w:p>
@@ -1487,6 +1480,7 @@
       <w:r>
         <w:tab/>
       </w:r>
+      <w:bookmarkStart w:id="6" w:name="_Toc182681366"/>
       <w:r>
         <w:t>Project Scope</w:t>
       </w:r>
@@ -1508,8 +1502,8 @@
         <w:tblLook w:val="04A0" w:firstRow="1" w:lastRow="0" w:firstColumn="1" w:lastColumn="0" w:noHBand="0" w:noVBand="1"/>
       </w:tblPr>
       <w:tblGrid>
-        <w:gridCol w:w="2320"/>
-        <w:gridCol w:w="4363"/>
+        <w:gridCol w:w="1753"/>
+        <w:gridCol w:w="4930"/>
         <w:gridCol w:w="4527"/>
       </w:tblGrid>
       <w:tr>
@@ -1519,7 +1513,7 @@
         </w:trPr>
         <w:tc>
           <w:tcPr>
-            <w:tcW w:w="2320" w:type="dxa"/>
+            <w:tcW w:w="1753" w:type="dxa"/>
             <w:shd w:val="clear" w:color="auto" w:fill="22263E"/>
           </w:tcPr>
           <w:p>
@@ -1538,7 +1532,7 @@
         </w:tc>
         <w:tc>
           <w:tcPr>
-            <w:tcW w:w="4363" w:type="dxa"/>
+            <w:tcW w:w="4930" w:type="dxa"/>
             <w:shd w:val="clear" w:color="auto" w:fill="22263E"/>
           </w:tcPr>
           <w:p>
@@ -1623,7 +1617,7 @@
         </w:trPr>
         <w:tc>
           <w:tcPr>
-            <w:tcW w:w="2320" w:type="dxa"/>
+            <w:tcW w:w="1753" w:type="dxa"/>
           </w:tcPr>
           <w:p>
             <w:pPr>
@@ -1655,7 +1649,7 @@
         </w:tc>
         <w:tc>
           <w:tcPr>
-            <w:tcW w:w="4363" w:type="dxa"/>
+            <w:tcW w:w="4930" w:type="dxa"/>
           </w:tcPr>
           <w:p>
             <w:pPr>
@@ -1738,6 +1732,7 @@
               <w:rPr>
                 <w:lang w:val="en-GB"/>
               </w:rPr>
+              <w:lastRenderedPageBreak/>
               <w:t>{%</w:t>
             </w:r>
             <w:r>
@@ -1809,7 +1804,6 @@
         </w:rPr>
         <w:tab/>
       </w:r>
-      <w:bookmarkStart w:id="7" w:name="_Toc182671722"/>
     </w:p>
     <w:p>
       <w:pPr>
@@ -1818,6 +1812,7 @@
         <w:spacing w:before="0" w:after="0"/>
         <w:ind w:firstLine="720"/>
       </w:pPr>
+      <w:bookmarkStart w:id="7" w:name="_Toc182681367"/>
       <w:r>
         <w:rPr>
           <w:color w:val="22263E"/>
@@ -1856,8 +1851,8 @@
         <w:tblLook w:val="04A0" w:firstRow="1" w:lastRow="0" w:firstColumn="1" w:lastColumn="0" w:noHBand="0" w:noVBand="1"/>
       </w:tblPr>
       <w:tblGrid>
-        <w:gridCol w:w="2878"/>
-        <w:gridCol w:w="2826"/>
+        <w:gridCol w:w="2179"/>
+        <w:gridCol w:w="3525"/>
         <w:gridCol w:w="16"/>
         <w:gridCol w:w="2796"/>
         <w:gridCol w:w="24"/>
@@ -1870,7 +1865,7 @@
         </w:trPr>
         <w:tc>
           <w:tcPr>
-            <w:tcW w:w="2827" w:type="dxa"/>
+            <w:tcW w:w="2179" w:type="dxa"/>
             <w:shd w:val="clear" w:color="auto" w:fill="22263E"/>
           </w:tcPr>
           <w:p>
@@ -1889,7 +1884,7 @@
         </w:tc>
         <w:tc>
           <w:tcPr>
-            <w:tcW w:w="2777" w:type="dxa"/>
+            <w:tcW w:w="3525" w:type="dxa"/>
             <w:shd w:val="clear" w:color="auto" w:fill="22263E"/>
           </w:tcPr>
           <w:p>
@@ -1908,7 +1903,7 @@
         </w:tc>
         <w:tc>
           <w:tcPr>
-            <w:tcW w:w="2763" w:type="dxa"/>
+            <w:tcW w:w="2812" w:type="dxa"/>
             <w:gridSpan w:val="2"/>
             <w:tcBorders>
               <w:right w:val="nil"/>
@@ -1931,7 +1926,7 @@
         </w:tc>
         <w:tc>
           <w:tcPr>
-            <w:tcW w:w="2648" w:type="dxa"/>
+            <w:tcW w:w="2694" w:type="dxa"/>
             <w:gridSpan w:val="2"/>
             <w:shd w:val="clear" w:color="auto" w:fill="22263E"/>
           </w:tcPr>
@@ -1953,7 +1948,7 @@
         </w:trPr>
         <w:tc>
           <w:tcPr>
-            <w:tcW w:w="11015" w:type="dxa"/>
+            <w:tcW w:w="11210" w:type="dxa"/>
             <w:gridSpan w:val="6"/>
           </w:tcPr>
           <w:p>
@@ -1991,7 +1986,7 @@
         </w:trPr>
         <w:tc>
           <w:tcPr>
-            <w:tcW w:w="2827" w:type="dxa"/>
+            <w:tcW w:w="2179" w:type="dxa"/>
           </w:tcPr>
           <w:p>
             <w:pPr>
@@ -2022,7 +2017,7 @@
         </w:tc>
         <w:tc>
           <w:tcPr>
-            <w:tcW w:w="2777" w:type="dxa"/>
+            <w:tcW w:w="3525" w:type="dxa"/>
           </w:tcPr>
           <w:p>
             <w:pPr>
@@ -2053,7 +2048,7 @@
         </w:tc>
         <w:tc>
           <w:tcPr>
-            <w:tcW w:w="2763" w:type="dxa"/>
+            <w:tcW w:w="2812" w:type="dxa"/>
             <w:gridSpan w:val="2"/>
             <w:tcBorders>
               <w:right w:val="nil"/>
@@ -2090,7 +2085,7 @@
         </w:tc>
         <w:tc>
           <w:tcPr>
-            <w:tcW w:w="2648" w:type="dxa"/>
+            <w:tcW w:w="2694" w:type="dxa"/>
             <w:gridSpan w:val="2"/>
           </w:tcPr>
           <w:p>
@@ -2119,7 +2114,7 @@
         </w:trPr>
         <w:tc>
           <w:tcPr>
-            <w:tcW w:w="11015" w:type="dxa"/>
+            <w:tcW w:w="11210" w:type="dxa"/>
             <w:gridSpan w:val="6"/>
           </w:tcPr>
           <w:p>
@@ -2172,7 +2167,7 @@
         </w:trPr>
         <w:tc>
           <w:tcPr>
-            <w:tcW w:w="11015" w:type="dxa"/>
+            <w:tcW w:w="11210" w:type="dxa"/>
             <w:gridSpan w:val="6"/>
             <w:tcBorders>
               <w:top w:val="nil"/>
@@ -2199,7 +2194,7 @@
         </w:trPr>
         <w:tc>
           <w:tcPr>
-            <w:tcW w:w="2827" w:type="dxa"/>
+            <w:tcW w:w="2179" w:type="dxa"/>
             <w:tcBorders>
               <w:top w:val="nil"/>
               <w:right w:val="nil"/>
@@ -2234,7 +2229,7 @@
         </w:tc>
         <w:tc>
           <w:tcPr>
-            <w:tcW w:w="2793" w:type="dxa"/>
+            <w:tcW w:w="3541" w:type="dxa"/>
             <w:gridSpan w:val="2"/>
             <w:tcBorders>
               <w:top w:val="nil"/>
@@ -2270,7 +2265,7 @@
         </w:tc>
         <w:tc>
           <w:tcPr>
-            <w:tcW w:w="2771" w:type="dxa"/>
+            <w:tcW w:w="2820" w:type="dxa"/>
             <w:gridSpan w:val="2"/>
             <w:tcBorders>
               <w:top w:val="nil"/>
@@ -2308,7 +2303,7 @@
         </w:tc>
         <w:tc>
           <w:tcPr>
-            <w:tcW w:w="2624" w:type="dxa"/>
+            <w:tcW w:w="2670" w:type="dxa"/>
             <w:tcBorders>
               <w:top w:val="nil"/>
             </w:tcBorders>
@@ -2340,7 +2335,7 @@
         </w:trPr>
         <w:tc>
           <w:tcPr>
-            <w:tcW w:w="11015" w:type="dxa"/>
+            <w:tcW w:w="11210" w:type="dxa"/>
             <w:gridSpan w:val="6"/>
             <w:tcBorders>
               <w:top w:val="nil"/>
@@ -2408,7 +2403,7 @@
         </w:rPr>
         <w:tab/>
       </w:r>
-      <w:bookmarkStart w:id="8" w:name="_Toc182671723"/>
+      <w:bookmarkStart w:id="8" w:name="_Toc182681368"/>
       <w:r>
         <w:rPr>
           <w:color w:val="22263E"/>
@@ -2433,8 +2428,8 @@
         <w:tblLook w:val="04A0" w:firstRow="1" w:lastRow="0" w:firstColumn="1" w:lastColumn="0" w:noHBand="0" w:noVBand="1"/>
       </w:tblPr>
       <w:tblGrid>
-        <w:gridCol w:w="2877"/>
-        <w:gridCol w:w="2826"/>
+        <w:gridCol w:w="2604"/>
+        <w:gridCol w:w="3099"/>
         <w:gridCol w:w="2812"/>
         <w:gridCol w:w="2695"/>
       </w:tblGrid>
@@ -2445,7 +2440,7 @@
         </w:trPr>
         <w:tc>
           <w:tcPr>
-            <w:tcW w:w="2827" w:type="dxa"/>
+            <w:tcW w:w="2604" w:type="dxa"/>
             <w:shd w:val="clear" w:color="auto" w:fill="22263E"/>
           </w:tcPr>
           <w:p>
@@ -2464,7 +2459,7 @@
         </w:tc>
         <w:tc>
           <w:tcPr>
-            <w:tcW w:w="2777" w:type="dxa"/>
+            <w:tcW w:w="3099" w:type="dxa"/>
             <w:shd w:val="clear" w:color="auto" w:fill="22263E"/>
           </w:tcPr>
           <w:p>
@@ -2483,7 +2478,7 @@
         </w:tc>
         <w:tc>
           <w:tcPr>
-            <w:tcW w:w="2763" w:type="dxa"/>
+            <w:tcW w:w="2812" w:type="dxa"/>
             <w:tcBorders>
               <w:right w:val="nil"/>
             </w:tcBorders>
@@ -2505,7 +2500,7 @@
         </w:tc>
         <w:tc>
           <w:tcPr>
-            <w:tcW w:w="2648" w:type="dxa"/>
+            <w:tcW w:w="2695" w:type="dxa"/>
             <w:shd w:val="clear" w:color="auto" w:fill="22263E"/>
           </w:tcPr>
           <w:p>
@@ -2526,7 +2521,7 @@
         </w:trPr>
         <w:tc>
           <w:tcPr>
-            <w:tcW w:w="11015" w:type="dxa"/>
+            <w:tcW w:w="11210" w:type="dxa"/>
             <w:gridSpan w:val="4"/>
           </w:tcPr>
           <w:p>
@@ -2538,6 +2533,7 @@
               <w:rPr>
                 <w:lang w:val="en-GB"/>
               </w:rPr>
+              <w:lastRenderedPageBreak/>
               <w:t xml:space="preserve">{%tr for user in </w:t>
             </w:r>
             <w:proofErr w:type="spellStart"/>
@@ -2564,7 +2560,7 @@
         </w:trPr>
         <w:tc>
           <w:tcPr>
-            <w:tcW w:w="2827" w:type="dxa"/>
+            <w:tcW w:w="2604" w:type="dxa"/>
           </w:tcPr>
           <w:p>
             <w:pPr>
@@ -2595,7 +2591,7 @@
         </w:tc>
         <w:tc>
           <w:tcPr>
-            <w:tcW w:w="2777" w:type="dxa"/>
+            <w:tcW w:w="3099" w:type="dxa"/>
           </w:tcPr>
           <w:p>
             <w:pPr>
@@ -2626,7 +2622,7 @@
         </w:tc>
         <w:tc>
           <w:tcPr>
-            <w:tcW w:w="2763" w:type="dxa"/>
+            <w:tcW w:w="2812" w:type="dxa"/>
             <w:tcBorders>
               <w:right w:val="nil"/>
             </w:tcBorders>
@@ -2662,7 +2658,7 @@
         </w:tc>
         <w:tc>
           <w:tcPr>
-            <w:tcW w:w="2648" w:type="dxa"/>
+            <w:tcW w:w="2695" w:type="dxa"/>
           </w:tcPr>
           <w:p>
             <w:pPr>
@@ -2690,7 +2686,7 @@
         </w:trPr>
         <w:tc>
           <w:tcPr>
-            <w:tcW w:w="11015" w:type="dxa"/>
+            <w:tcW w:w="11210" w:type="dxa"/>
             <w:gridSpan w:val="4"/>
           </w:tcPr>
           <w:p>
@@ -2746,10 +2742,10 @@
           <w:footerReference w:type="default" r:id="rId28"/>
           <w:type w:val="oddPage"/>
           <w:pgSz w:w="12240" w:h="15840"/>
-          <w:pgMar w:top="451" w:right="0" w:bottom="646" w:left="0" w:header="0" w:footer="0" w:gutter="0"/>
+          <w:pgMar w:top="451" w:right="0" w:bottom="646" w:left="0" w:header="1020" w:footer="0" w:gutter="0"/>
           <w:cols w:space="720"/>
           <w:formProt w:val="0"/>
-          <w:docGrid w:linePitch="100"/>
+          <w:docGrid w:linePitch="435"/>
         </w:sectPr>
       </w:pPr>
     </w:p>
@@ -2795,7 +2791,7 @@
         </w:rPr>
         <w:tab/>
       </w:r>
-      <w:bookmarkStart w:id="10" w:name="_Toc182671724"/>
+      <w:bookmarkStart w:id="10" w:name="_Toc182681369"/>
       <w:r>
         <w:rPr>
           <w:color w:val="22263E"/>
@@ -2946,27 +2942,25 @@
         <w:tblLook w:val="04A0" w:firstRow="1" w:lastRow="0" w:firstColumn="1" w:lastColumn="0" w:noHBand="0" w:noVBand="1"/>
       </w:tblPr>
       <w:tblGrid>
-        <w:gridCol w:w="1439"/>
-        <w:gridCol w:w="3425"/>
-        <w:gridCol w:w="2797"/>
-        <w:gridCol w:w="46"/>
-        <w:gridCol w:w="3464"/>
-        <w:gridCol w:w="39"/>
+        <w:gridCol w:w="1186"/>
+        <w:gridCol w:w="5103"/>
+        <w:gridCol w:w="1985"/>
+        <w:gridCol w:w="2936"/>
       </w:tblGrid>
       <w:tr>
         <w:trPr>
-          <w:trHeight w:hRule="exact" w:val="1037"/>
           <w:jc w:val="center"/>
         </w:trPr>
         <w:tc>
           <w:tcPr>
-            <w:tcW w:w="1439" w:type="dxa"/>
+            <w:tcW w:w="1186" w:type="dxa"/>
             <w:shd w:val="clear" w:color="auto" w:fill="21263F"/>
             <w:vAlign w:val="center"/>
           </w:tcPr>
           <w:p>
             <w:pPr>
               <w:widowControl w:val="0"/>
+              <w:spacing w:after="0"/>
               <w:jc w:val="center"/>
               <w:rPr>
                 <w:lang w:val="en-GB"/>
@@ -2982,13 +2976,14 @@
         </w:tc>
         <w:tc>
           <w:tcPr>
-            <w:tcW w:w="3425" w:type="dxa"/>
+            <w:tcW w:w="5103" w:type="dxa"/>
             <w:shd w:val="clear" w:color="auto" w:fill="21263F"/>
             <w:vAlign w:val="center"/>
           </w:tcPr>
           <w:p>
             <w:pPr>
               <w:widowControl w:val="0"/>
+              <w:spacing w:after="0"/>
               <w:jc w:val="center"/>
               <w:rPr>
                 <w:lang w:val="en-GB"/>
@@ -3004,13 +2999,14 @@
         </w:tc>
         <w:tc>
           <w:tcPr>
-            <w:tcW w:w="2797" w:type="dxa"/>
+            <w:tcW w:w="1985" w:type="dxa"/>
             <w:shd w:val="clear" w:color="auto" w:fill="21263F"/>
             <w:vAlign w:val="center"/>
           </w:tcPr>
           <w:p>
             <w:pPr>
               <w:widowControl w:val="0"/>
+              <w:spacing w:after="0"/>
               <w:jc w:val="center"/>
               <w:rPr>
                 <w:lang w:val="en-GB"/>
@@ -3026,14 +3022,14 @@
         </w:tc>
         <w:tc>
           <w:tcPr>
-            <w:tcW w:w="3549" w:type="dxa"/>
-            <w:gridSpan w:val="3"/>
+            <w:tcW w:w="2936" w:type="dxa"/>
             <w:shd w:val="clear" w:color="auto" w:fill="21263F"/>
             <w:vAlign w:val="center"/>
           </w:tcPr>
           <w:p>
             <w:pPr>
               <w:widowControl w:val="0"/>
+              <w:spacing w:after="0"/>
               <w:jc w:val="center"/>
               <w:rPr>
                 <w:lang w:val="en-GB"/>
@@ -3050,18 +3046,19 @@
       </w:tr>
       <w:tr>
         <w:trPr>
-          <w:trHeight w:hRule="exact" w:val="1037"/>
           <w:jc w:val="center"/>
         </w:trPr>
         <w:tc>
           <w:tcPr>
             <w:tcW w:w="11210" w:type="dxa"/>
-            <w:gridSpan w:val="6"/>
+            <w:gridSpan w:val="4"/>
             <w:vAlign w:val="center"/>
           </w:tcPr>
           <w:p>
             <w:pPr>
               <w:widowControl w:val="0"/>
+              <w:spacing w:after="0"/>
+              <w:jc w:val="center"/>
               <w:rPr>
                 <w:color w:val="22263E"/>
                 <w:szCs w:val="36"/>
@@ -3081,18 +3078,17 @@
       </w:tr>
       <w:tr>
         <w:trPr>
-          <w:gridAfter w:val="1"/>
-          <w:wAfter w:w="39" w:type="dxa"/>
-          <w:trHeight w:hRule="exact" w:val="6404"/>
           <w:jc w:val="center"/>
         </w:trPr>
         <w:tc>
           <w:tcPr>
-            <w:tcW w:w="1439" w:type="dxa"/>
+            <w:tcW w:w="1186" w:type="dxa"/>
+            <w:vAlign w:val="center"/>
           </w:tcPr>
           <w:p>
             <w:pPr>
               <w:widowControl w:val="0"/>
+              <w:spacing w:after="0"/>
               <w:rPr>
                 <w:color w:val="22263E"/>
                 <w:szCs w:val="36"/>
@@ -3114,11 +3110,13 @@
         </w:tc>
         <w:tc>
           <w:tcPr>
-            <w:tcW w:w="3425" w:type="dxa"/>
+            <w:tcW w:w="5103" w:type="dxa"/>
+            <w:vAlign w:val="center"/>
           </w:tcPr>
           <w:p>
             <w:pPr>
               <w:widowControl w:val="0"/>
+              <w:spacing w:after="0"/>
               <w:rPr>
                 <w:lang w:val="en-GB"/>
               </w:rPr>
@@ -3138,19 +3136,21 @@
         </w:tc>
         <w:tc>
           <w:tcPr>
-            <w:tcW w:w="2843" w:type="dxa"/>
-            <w:gridSpan w:val="2"/>
+            <w:tcW w:w="1985" w:type="dxa"/>
             <w:vAlign w:val="center"/>
           </w:tcPr>
           <w:p>
             <w:pPr>
               <w:widowControl w:val="0"/>
+              <w:spacing w:after="0"/>
+              <w:jc w:val="center"/>
               <w:rPr>
                 <w:color w:val="22263E"/>
                 <w:szCs w:val="36"/>
                 <w:lang w:val="en-GB"/>
               </w:rPr>
             </w:pPr>
+            <w:bookmarkStart w:id="11" w:name="_Hlk182689011"/>
             <w:r>
               <w:rPr>
                 <w:color w:val="22263E"/>
@@ -3181,6 +3181,8 @@
           <w:p>
             <w:pPr>
               <w:widowControl w:val="0"/>
+              <w:spacing w:after="0"/>
+              <w:jc w:val="center"/>
               <w:rPr>
                 <w:color w:val="FF491C"/>
                 <w:szCs w:val="36"/>
@@ -3217,6 +3219,8 @@
           <w:p>
             <w:pPr>
               <w:widowControl w:val="0"/>
+              <w:spacing w:after="0"/>
+              <w:jc w:val="center"/>
               <w:rPr>
                 <w:color w:val="22263E"/>
                 <w:szCs w:val="36"/>
@@ -3271,6 +3275,8 @@
           <w:p>
             <w:pPr>
               <w:widowControl w:val="0"/>
+              <w:spacing w:after="0"/>
+              <w:jc w:val="center"/>
               <w:rPr>
                 <w:color w:val="F66E09"/>
                 <w:szCs w:val="36"/>
@@ -3307,6 +3313,8 @@
           <w:p>
             <w:pPr>
               <w:widowControl w:val="0"/>
+              <w:spacing w:after="0"/>
+              <w:jc w:val="center"/>
               <w:rPr>
                 <w:color w:val="22263E"/>
                 <w:szCs w:val="36"/>
@@ -3346,6 +3354,7 @@
                 <w:szCs w:val="36"/>
                 <w:lang w:val="en-GB"/>
               </w:rPr>
+              <w:lastRenderedPageBreak/>
               <w:t>vulnerability.vulnerabilityseverity</w:t>
             </w:r>
             <w:proofErr w:type="spellEnd"/>
@@ -3361,6 +3370,8 @@
           <w:p>
             <w:pPr>
               <w:widowControl w:val="0"/>
+              <w:spacing w:after="0"/>
+              <w:jc w:val="center"/>
               <w:rPr>
                 <w:color w:val="FBBC02"/>
                 <w:szCs w:val="36"/>
@@ -3397,6 +3408,8 @@
           <w:p>
             <w:pPr>
               <w:widowControl w:val="0"/>
+              <w:spacing w:after="0"/>
+              <w:jc w:val="center"/>
               <w:rPr>
                 <w:color w:val="22263E"/>
                 <w:szCs w:val="36"/>
@@ -3451,6 +3464,8 @@
           <w:p>
             <w:pPr>
               <w:widowControl w:val="0"/>
+              <w:spacing w:after="0"/>
+              <w:jc w:val="center"/>
               <w:rPr>
                 <w:color w:val="20B803"/>
                 <w:szCs w:val="36"/>
@@ -3487,6 +3502,8 @@
           <w:p>
             <w:pPr>
               <w:widowControl w:val="0"/>
+              <w:spacing w:after="0"/>
+              <w:jc w:val="center"/>
               <w:rPr>
                 <w:color w:val="22263E"/>
                 <w:szCs w:val="36"/>
@@ -3505,6 +3522,8 @@
           <w:p>
             <w:pPr>
               <w:widowControl w:val="0"/>
+              <w:spacing w:after="0"/>
+              <w:jc w:val="center"/>
               <w:rPr>
                 <w:color w:val="3399FF"/>
                 <w:szCs w:val="36"/>
@@ -3523,6 +3542,8 @@
           <w:p>
             <w:pPr>
               <w:widowControl w:val="0"/>
+              <w:spacing w:after="0"/>
+              <w:jc w:val="center"/>
               <w:rPr>
                 <w:color w:val="22263E"/>
                 <w:szCs w:val="36"/>
@@ -3537,55 +3558,185 @@
               </w:rPr>
               <w:t>{% endif %}</w:t>
             </w:r>
+            <w:bookmarkEnd w:id="11"/>
           </w:p>
         </w:tc>
         <w:tc>
           <w:tcPr>
-            <w:tcW w:w="3464" w:type="dxa"/>
+            <w:tcW w:w="2936" w:type="dxa"/>
             <w:vAlign w:val="center"/>
           </w:tcPr>
           <w:p>
-            <w:pPr>
-              <w:widowControl w:val="0"/>
-              <w:rPr>
-                <w:color w:val="22263E"/>
-                <w:szCs w:val="36"/>
-                <w:lang w:val="en-GB"/>
-              </w:rPr>
-            </w:pPr>
-            <w:r>
-              <w:rPr>
-                <w:color w:val="22263E"/>
-                <w:szCs w:val="36"/>
-                <w:lang w:val="en-GB"/>
-              </w:rPr>
-              <w:t>status</w:t>
-            </w:r>
+            <w:bookmarkStart w:id="12" w:name="_Hlk182689561"/>
+            <w:r>
+              <w:lastRenderedPageBreak/>
+              <w:t xml:space="preserve">{% if </w:t>
+            </w:r>
+            <w:proofErr w:type="spellStart"/>
+            <w:r>
+              <w:t>vulnerability.status</w:t>
+            </w:r>
+            <w:proofErr w:type="spellEnd"/>
+            <w:r>
+              <w:t xml:space="preserve"> == 'Vulnerable' %}</w:t>
+            </w:r>
+          </w:p>
+          <w:p>
+            <w:pPr>
+              <w:rPr>
+                <w:color w:val="FF0000"/>
+              </w:rPr>
+            </w:pPr>
+            <w:r>
+              <w:rPr>
+                <w:color w:val="FF0000"/>
+              </w:rPr>
+              <w:t xml:space="preserve">{{ </w:t>
+            </w:r>
+            <w:proofErr w:type="spellStart"/>
+            <w:r>
+              <w:rPr>
+                <w:color w:val="FF0000"/>
+              </w:rPr>
+              <w:t>vulnerability.status</w:t>
+            </w:r>
+            <w:proofErr w:type="spellEnd"/>
+            <w:r>
+              <w:rPr>
+                <w:color w:val="FF0000"/>
+              </w:rPr>
+              <w:t xml:space="preserve"> }}</w:t>
+            </w:r>
+          </w:p>
+          <w:p>
+            <w:r>
+              <w:t xml:space="preserve">{% </w:t>
+            </w:r>
+            <w:proofErr w:type="spellStart"/>
+            <w:r>
+              <w:t>elif</w:t>
+            </w:r>
+            <w:proofErr w:type="spellEnd"/>
+            <w:r>
+              <w:t xml:space="preserve"> </w:t>
+            </w:r>
+            <w:proofErr w:type="spellStart"/>
+            <w:r>
+              <w:t>vulnerability.status</w:t>
+            </w:r>
+            <w:proofErr w:type="spellEnd"/>
+            <w:r>
+              <w:t xml:space="preserve"> == 'Confirm Fixed' %}</w:t>
+            </w:r>
+          </w:p>
+          <w:p>
+            <w:pPr>
+              <w:rPr>
+                <w:color w:val="20B803"/>
+              </w:rPr>
+            </w:pPr>
+            <w:r>
+              <w:rPr>
+                <w:color w:val="20B803"/>
+              </w:rPr>
+              <w:t xml:space="preserve">{{ </w:t>
+            </w:r>
+            <w:proofErr w:type="spellStart"/>
+            <w:r>
+              <w:rPr>
+                <w:color w:val="20B803"/>
+              </w:rPr>
+              <w:t>vulnerability.status</w:t>
+            </w:r>
+            <w:proofErr w:type="spellEnd"/>
+            <w:r>
+              <w:rPr>
+                <w:color w:val="20B803"/>
+              </w:rPr>
+              <w:t xml:space="preserve"> }}</w:t>
+            </w:r>
+          </w:p>
+          <w:p>
+            <w:r>
+              <w:t xml:space="preserve">{% </w:t>
+            </w:r>
+            <w:proofErr w:type="spellStart"/>
+            <w:r>
+              <w:t>elif</w:t>
+            </w:r>
+            <w:proofErr w:type="spellEnd"/>
+            <w:r>
+              <w:t xml:space="preserve"> </w:t>
+            </w:r>
+            <w:proofErr w:type="spellStart"/>
+            <w:r>
+              <w:t>vulnerability.status</w:t>
+            </w:r>
+            <w:proofErr w:type="spellEnd"/>
+            <w:r>
+              <w:t xml:space="preserve"> == 'Accepted Risk' %}</w:t>
+            </w:r>
+          </w:p>
+          <w:p>
+            <w:pPr>
+              <w:rPr>
+                <w:color w:val="FFA500"/>
+              </w:rPr>
+            </w:pPr>
+            <w:r>
+              <w:rPr>
+                <w:color w:val="FFA500"/>
+              </w:rPr>
+              <w:lastRenderedPageBreak/>
+              <w:t xml:space="preserve">{{ </w:t>
+            </w:r>
+            <w:proofErr w:type="spellStart"/>
+            <w:r>
+              <w:rPr>
+                <w:color w:val="FFA500"/>
+              </w:rPr>
+              <w:t>vulnerability.status</w:t>
+            </w:r>
+            <w:proofErr w:type="spellEnd"/>
+            <w:r>
+              <w:rPr>
+                <w:color w:val="FFA500"/>
+              </w:rPr>
+              <w:t xml:space="preserve"> }}</w:t>
+            </w:r>
+          </w:p>
+          <w:p>
+            <w:r>
+              <w:t>{% endif %}</w:t>
+            </w:r>
+            <w:bookmarkEnd w:id="12"/>
           </w:p>
         </w:tc>
       </w:tr>
       <w:tr>
         <w:trPr>
-          <w:trHeight w:hRule="exact" w:val="1037"/>
           <w:jc w:val="center"/>
         </w:trPr>
         <w:tc>
           <w:tcPr>
             <w:tcW w:w="11210" w:type="dxa"/>
-            <w:gridSpan w:val="6"/>
+            <w:gridSpan w:val="4"/>
             <w:vAlign w:val="center"/>
           </w:tcPr>
           <w:p>
             <w:pPr>
               <w:widowControl w:val="0"/>
-              <w:rPr>
-                <w:lang w:val="en-GB"/>
-              </w:rPr>
-            </w:pPr>
-            <w:r>
-              <w:rPr>
-                <w:lang w:val="en-GB"/>
-              </w:rPr>
+              <w:spacing w:after="0"/>
+              <w:jc w:val="center"/>
+              <w:rPr>
+                <w:lang w:val="en-GB"/>
+              </w:rPr>
+            </w:pPr>
+            <w:r>
+              <w:rPr>
+                <w:lang w:val="en-GB"/>
+              </w:rPr>
+              <w:lastRenderedPageBreak/>
               <w:t xml:space="preserve">{%tr </w:t>
             </w:r>
             <w:proofErr w:type="spellStart"/>
@@ -3616,7 +3767,7 @@
           <w:headerReference w:type="first" r:id="rId39"/>
           <w:footerReference w:type="first" r:id="rId40"/>
           <w:pgSz w:w="12240" w:h="15840"/>
-          <w:pgMar w:top="57" w:right="0" w:bottom="1328" w:left="0" w:header="0" w:footer="454" w:gutter="0"/>
+          <w:pgMar w:top="57" w:right="0" w:bottom="1328" w:left="0" w:header="0" w:footer="0" w:gutter="0"/>
           <w:cols w:space="720"/>
           <w:formProt w:val="0"/>
           <w:titlePg/>
@@ -3669,8 +3820,8 @@
           <w:b/>
           <w:bCs/>
           <w:color w:val="22263E"/>
-          <w:sz w:val="72"/>
-          <w:szCs w:val="72"/>
+          <w:sz w:val="64"/>
+          <w:szCs w:val="64"/>
           <w:lang w:val="en-GB"/>
         </w:rPr>
         <w:t>{{</w:t>
@@ -3681,8 +3832,8 @@
           <w:b/>
           <w:bCs/>
           <w:color w:val="22263E"/>
-          <w:sz w:val="72"/>
-          <w:szCs w:val="72"/>
+          <w:sz w:val="64"/>
+          <w:szCs w:val="64"/>
           <w:lang w:val="en-GB"/>
         </w:rPr>
         <w:t>vulnerability.vulnerabilityname</w:t>
@@ -3693,8 +3844,8 @@
           <w:b/>
           <w:bCs/>
           <w:color w:val="22263E"/>
-          <w:sz w:val="72"/>
-          <w:szCs w:val="72"/>
+          <w:sz w:val="64"/>
+          <w:szCs w:val="64"/>
           <w:lang w:val="en-GB"/>
         </w:rPr>
         <w:t>}}</w:t>
@@ -3703,178 +3854,1219 @@
     <w:tbl>
       <w:tblPr>
         <w:tblStyle w:val="TableGrid"/>
-        <w:tblpPr w:leftFromText="180" w:rightFromText="180" w:vertAnchor="text" w:horzAnchor="page" w:tblpX="1092" w:tblpY="35"/>
-        <w:tblOverlap w:val="never"/>
-        <w:tblW w:w="3650" w:type="pct"/>
-        <w:tblLayout w:type="fixed"/>
+        <w:tblW w:w="4450" w:type="pct"/>
+        <w:jc w:val="center"/>
+        <w:tblCellSpacing w:w="71" w:type="dxa"/>
+        <w:tblBorders>
+          <w:top w:val="none" w:sz="0" w:space="0" w:color="auto"/>
+          <w:left w:val="none" w:sz="0" w:space="0" w:color="auto"/>
+          <w:bottom w:val="none" w:sz="0" w:space="0" w:color="auto"/>
+          <w:right w:val="none" w:sz="0" w:space="0" w:color="auto"/>
+          <w:insideH w:val="none" w:sz="0" w:space="0" w:color="auto"/>
+          <w:insideV w:val="none" w:sz="0" w:space="0" w:color="auto"/>
+        </w:tblBorders>
+        <w:tblCellMar>
+          <w:right w:w="284" w:type="dxa"/>
+        </w:tblCellMar>
         <w:tblLook w:val="04A0" w:firstRow="1" w:lastRow="0" w:firstColumn="1" w:lastColumn="0" w:noHBand="0" w:noVBand="1"/>
       </w:tblPr>
       <w:tblGrid>
-        <w:gridCol w:w="3638"/>
-        <w:gridCol w:w="5455"/>
+        <w:gridCol w:w="5485"/>
+        <w:gridCol w:w="6010"/>
       </w:tblGrid>
       <w:tr>
         <w:trPr>
-          <w:trHeight w:hRule="exact" w:val="748"/>
+          <w:trHeight w:hRule="exact" w:val="1304"/>
+          <w:tblCellSpacing w:w="71" w:type="dxa"/>
+          <w:jc w:val="center"/>
         </w:trPr>
         <w:tc>
           <w:tcPr>
-            <w:tcW w:w="3638" w:type="dxa"/>
-            <w:shd w:val="clear" w:color="auto" w:fill="22263E"/>
+            <w:tcW w:w="0" w:type="auto"/>
+            <w:shd w:val="clear" w:color="auto" w:fill="EAEAEA"/>
           </w:tcPr>
           <w:p>
             <w:pPr>
-              <w:spacing w:line="360" w:lineRule="auto"/>
-              <w:ind w:right="1280"/>
-              <w:rPr>
-                <w:b/>
-                <w:bCs/>
-                <w:color w:val="FFFFFF" w:themeColor="background1"/>
-                <w:lang w:val="en-GB"/>
-              </w:rPr>
-            </w:pPr>
+              <w:spacing w:after="240"/>
+              <w:jc w:val="center"/>
+              <w:rPr>
+                <w:b/>
+                <w:bCs/>
+                <w:color w:val="22263E"/>
+              </w:rPr>
+            </w:pPr>
+            <w:r>
+              <w:rPr>
+                <w:b/>
+                <w:bCs/>
+                <w:color w:val="22263E"/>
+              </w:rPr>
+              <w:t>CVSS Score</w:t>
+            </w:r>
+            <w:r>
+              <w:rPr>
+                <w:b/>
+                <w:bCs/>
+                <w:color w:val="22263E"/>
+              </w:rPr>
+              <w:t>{{</w:t>
+            </w:r>
+            <w:r>
+              <w:rPr>
+                <w:b/>
+                <w:bCs/>
+                <w:color w:val="22263E"/>
+              </w:rPr>
+              <w:t xml:space="preserve">r </w:t>
+            </w:r>
+            <w:proofErr w:type="spellStart"/>
+            <w:r>
+              <w:rPr>
+                <w:b/>
+                <w:bCs/>
+                <w:color w:val="22263E"/>
+              </w:rPr>
+              <w:t>new_line</w:t>
+            </w:r>
+            <w:proofErr w:type="spellEnd"/>
+            <w:r>
+              <w:rPr>
+                <w:b/>
+                <w:bCs/>
+                <w:color w:val="22263E"/>
+              </w:rPr>
+              <w:t>}}</w:t>
+            </w:r>
+            <w:r>
+              <w:rPr>
+                <w:b/>
+                <w:bCs/>
+                <w:color w:val="22263E"/>
+                <w:szCs w:val="36"/>
+                <w:lang w:val="en-GB"/>
+              </w:rPr>
+              <w:t xml:space="preserve">{% if </w:t>
+            </w:r>
+            <w:proofErr w:type="spellStart"/>
+            <w:r>
+              <w:rPr>
+                <w:b/>
+                <w:bCs/>
+                <w:color w:val="22263E"/>
+                <w:szCs w:val="36"/>
+                <w:lang w:val="en-GB"/>
+              </w:rPr>
+              <w:t>vulnerability.vulnerabilityseverity</w:t>
+            </w:r>
+            <w:proofErr w:type="spellEnd"/>
+            <w:r>
+              <w:rPr>
+                <w:b/>
+                <w:bCs/>
+                <w:color w:val="22263E"/>
+                <w:szCs w:val="36"/>
+                <w:lang w:val="en-GB"/>
+              </w:rPr>
+              <w:t xml:space="preserve"> == 'Critical' %}</w:t>
+            </w:r>
+            <w:r>
+              <w:rPr>
+                <w:b/>
+                <w:bCs/>
+                <w:color w:val="FF491C"/>
+                <w:szCs w:val="36"/>
+                <w:lang w:val="en-GB"/>
+              </w:rPr>
+              <w:t>{{ vulnerability.</w:t>
+            </w:r>
+            <w:r>
+              <w:rPr>
+                <w:b/>
+                <w:bCs/>
+              </w:rPr>
+              <w:t xml:space="preserve"> </w:t>
+            </w:r>
+            <w:proofErr w:type="spellStart"/>
+            <w:r>
+              <w:rPr>
+                <w:b/>
+                <w:bCs/>
+                <w:color w:val="FF491C"/>
+                <w:szCs w:val="36"/>
+                <w:lang w:val="en-GB"/>
+              </w:rPr>
+              <w:t>cvssscore</w:t>
+            </w:r>
+            <w:proofErr w:type="spellEnd"/>
+            <w:r>
+              <w:rPr>
+                <w:b/>
+                <w:bCs/>
+                <w:color w:val="FF491C"/>
+                <w:szCs w:val="36"/>
+                <w:lang w:val="en-GB"/>
+              </w:rPr>
+              <w:t>}}</w:t>
+            </w:r>
+            <w:r>
+              <w:rPr>
+                <w:b/>
+                <w:bCs/>
+                <w:color w:val="22263E"/>
+                <w:szCs w:val="36"/>
+                <w:lang w:val="en-GB"/>
+              </w:rPr>
+              <w:t xml:space="preserve">{% </w:t>
+            </w:r>
+            <w:proofErr w:type="spellStart"/>
+            <w:r>
+              <w:rPr>
+                <w:b/>
+                <w:bCs/>
+                <w:color w:val="22263E"/>
+                <w:szCs w:val="36"/>
+                <w:lang w:val="en-GB"/>
+              </w:rPr>
+              <w:t>elif</w:t>
+            </w:r>
+            <w:proofErr w:type="spellEnd"/>
+            <w:r>
+              <w:rPr>
+                <w:b/>
+                <w:bCs/>
+                <w:color w:val="22263E"/>
+                <w:szCs w:val="36"/>
+                <w:lang w:val="en-GB"/>
+              </w:rPr>
+              <w:t xml:space="preserve"> </w:t>
+            </w:r>
+            <w:proofErr w:type="spellStart"/>
+            <w:r>
+              <w:rPr>
+                <w:b/>
+                <w:bCs/>
+                <w:color w:val="22263E"/>
+                <w:szCs w:val="36"/>
+                <w:lang w:val="en-GB"/>
+              </w:rPr>
+              <w:t>vulnerability.vulnerabilityseverity</w:t>
+            </w:r>
+            <w:proofErr w:type="spellEnd"/>
+            <w:r>
+              <w:rPr>
+                <w:b/>
+                <w:bCs/>
+                <w:color w:val="22263E"/>
+                <w:szCs w:val="36"/>
+                <w:lang w:val="en-GB"/>
+              </w:rPr>
+              <w:t xml:space="preserve"> == 'High' %}</w:t>
+            </w:r>
+            <w:r>
+              <w:rPr>
+                <w:b/>
+                <w:bCs/>
+                <w:color w:val="F66E09"/>
+                <w:szCs w:val="36"/>
+                <w:lang w:val="en-GB"/>
+              </w:rPr>
+              <w:t>{{ vulnerability.</w:t>
+            </w:r>
+            <w:r>
+              <w:rPr>
+                <w:b/>
+                <w:bCs/>
+              </w:rPr>
+              <w:t xml:space="preserve"> </w:t>
+            </w:r>
+            <w:proofErr w:type="spellStart"/>
+            <w:r>
+              <w:rPr>
+                <w:b/>
+                <w:bCs/>
+                <w:color w:val="F66E09"/>
+                <w:szCs w:val="36"/>
+                <w:lang w:val="en-GB"/>
+              </w:rPr>
+              <w:t>cvssscore</w:t>
+            </w:r>
+            <w:proofErr w:type="spellEnd"/>
+            <w:r>
+              <w:rPr>
+                <w:b/>
+                <w:bCs/>
+                <w:color w:val="F66E09"/>
+                <w:szCs w:val="36"/>
+                <w:lang w:val="en-GB"/>
+              </w:rPr>
+              <w:t>}}</w:t>
+            </w:r>
+            <w:r>
+              <w:rPr>
+                <w:b/>
+                <w:bCs/>
+                <w:color w:val="22263E"/>
+                <w:szCs w:val="36"/>
+                <w:lang w:val="en-GB"/>
+              </w:rPr>
+              <w:t xml:space="preserve">{% </w:t>
+            </w:r>
+            <w:proofErr w:type="spellStart"/>
+            <w:r>
+              <w:rPr>
+                <w:b/>
+                <w:bCs/>
+                <w:color w:val="22263E"/>
+                <w:szCs w:val="36"/>
+                <w:lang w:val="en-GB"/>
+              </w:rPr>
+              <w:t>elif</w:t>
+            </w:r>
+            <w:proofErr w:type="spellEnd"/>
+            <w:r>
+              <w:rPr>
+                <w:b/>
+                <w:bCs/>
+                <w:color w:val="22263E"/>
+                <w:szCs w:val="36"/>
+                <w:lang w:val="en-GB"/>
+              </w:rPr>
+              <w:t xml:space="preserve"> </w:t>
+            </w:r>
+            <w:proofErr w:type="spellStart"/>
+            <w:r>
+              <w:rPr>
+                <w:b/>
+                <w:bCs/>
+                <w:color w:val="22263E"/>
+                <w:szCs w:val="36"/>
+                <w:lang w:val="en-GB"/>
+              </w:rPr>
+              <w:t>vulnerability.vulnerabilityseverity</w:t>
+            </w:r>
+            <w:proofErr w:type="spellEnd"/>
+            <w:r>
+              <w:rPr>
+                <w:b/>
+                <w:bCs/>
+                <w:color w:val="22263E"/>
+                <w:szCs w:val="36"/>
+                <w:lang w:val="en-GB"/>
+              </w:rPr>
+              <w:t xml:space="preserve"> == 'Medium' %}</w:t>
+            </w:r>
+            <w:r>
+              <w:rPr>
+                <w:b/>
+                <w:bCs/>
+                <w:color w:val="FBBC02"/>
+                <w:szCs w:val="36"/>
+                <w:lang w:val="en-GB"/>
+              </w:rPr>
+              <w:t>{{ vulnerability.</w:t>
+            </w:r>
+            <w:r>
+              <w:rPr>
+                <w:b/>
+                <w:bCs/>
+              </w:rPr>
+              <w:t xml:space="preserve"> </w:t>
+            </w:r>
+            <w:proofErr w:type="spellStart"/>
+            <w:r>
+              <w:rPr>
+                <w:b/>
+                <w:bCs/>
+                <w:color w:val="FBBC02"/>
+                <w:szCs w:val="36"/>
+                <w:lang w:val="en-GB"/>
+              </w:rPr>
+              <w:t>cvssscore</w:t>
+            </w:r>
+            <w:proofErr w:type="spellEnd"/>
+            <w:r>
+              <w:rPr>
+                <w:b/>
+                <w:bCs/>
+                <w:color w:val="FBBC02"/>
+                <w:szCs w:val="36"/>
+                <w:lang w:val="en-GB"/>
+              </w:rPr>
+              <w:t>}}</w:t>
+            </w:r>
+            <w:r>
+              <w:rPr>
+                <w:b/>
+                <w:bCs/>
+                <w:color w:val="22263E"/>
+                <w:szCs w:val="36"/>
+                <w:lang w:val="en-GB"/>
+              </w:rPr>
+              <w:t xml:space="preserve">{% </w:t>
+            </w:r>
+            <w:proofErr w:type="spellStart"/>
+            <w:r>
+              <w:rPr>
+                <w:b/>
+                <w:bCs/>
+                <w:color w:val="22263E"/>
+                <w:szCs w:val="36"/>
+                <w:lang w:val="en-GB"/>
+              </w:rPr>
+              <w:t>elif</w:t>
+            </w:r>
+            <w:proofErr w:type="spellEnd"/>
+            <w:r>
+              <w:rPr>
+                <w:b/>
+                <w:bCs/>
+                <w:color w:val="22263E"/>
+                <w:szCs w:val="36"/>
+                <w:lang w:val="en-GB"/>
+              </w:rPr>
+              <w:t xml:space="preserve"> </w:t>
+            </w:r>
+            <w:proofErr w:type="spellStart"/>
+            <w:r>
+              <w:rPr>
+                <w:b/>
+                <w:bCs/>
+                <w:color w:val="22263E"/>
+                <w:szCs w:val="36"/>
+                <w:lang w:val="en-GB"/>
+              </w:rPr>
+              <w:t>vulnerability.vulnerabilityseverity</w:t>
+            </w:r>
+            <w:proofErr w:type="spellEnd"/>
+            <w:r>
+              <w:rPr>
+                <w:b/>
+                <w:bCs/>
+                <w:color w:val="22263E"/>
+                <w:szCs w:val="36"/>
+                <w:lang w:val="en-GB"/>
+              </w:rPr>
+              <w:t xml:space="preserve"> == 'Low' %}</w:t>
+            </w:r>
+            <w:r>
+              <w:rPr>
+                <w:b/>
+                <w:bCs/>
+                <w:color w:val="20B803"/>
+                <w:szCs w:val="36"/>
+                <w:lang w:val="en-GB"/>
+              </w:rPr>
+              <w:t>{{ vulnerability.</w:t>
+            </w:r>
+            <w:r>
+              <w:rPr>
+                <w:b/>
+                <w:bCs/>
+              </w:rPr>
+              <w:t xml:space="preserve"> </w:t>
+            </w:r>
+            <w:proofErr w:type="spellStart"/>
+            <w:r>
+              <w:rPr>
+                <w:b/>
+                <w:bCs/>
+                <w:color w:val="20B803"/>
+                <w:szCs w:val="36"/>
+                <w:lang w:val="en-GB"/>
+              </w:rPr>
+              <w:t>cvssscore</w:t>
+            </w:r>
+            <w:proofErr w:type="spellEnd"/>
+            <w:r>
+              <w:rPr>
+                <w:b/>
+                <w:bCs/>
+                <w:color w:val="20B803"/>
+                <w:szCs w:val="36"/>
+                <w:lang w:val="en-GB"/>
+              </w:rPr>
+              <w:t>}}</w:t>
+            </w:r>
+            <w:r>
+              <w:rPr>
+                <w:b/>
+                <w:bCs/>
+                <w:color w:val="22263E"/>
+                <w:szCs w:val="36"/>
+                <w:lang w:val="en-GB"/>
+              </w:rPr>
+              <w:t>{% else %}</w:t>
+            </w:r>
+            <w:r>
+              <w:rPr>
+                <w:b/>
+                <w:bCs/>
+                <w:color w:val="3399FF"/>
+                <w:szCs w:val="36"/>
+                <w:lang w:val="en-GB"/>
+              </w:rPr>
+              <w:t xml:space="preserve">{{ vulnerability. </w:t>
+            </w:r>
+            <w:proofErr w:type="spellStart"/>
+            <w:r>
+              <w:rPr>
+                <w:b/>
+                <w:bCs/>
+                <w:color w:val="3399FF"/>
+                <w:szCs w:val="36"/>
+                <w:lang w:val="en-GB"/>
+              </w:rPr>
+              <w:t>cvssscore</w:t>
+            </w:r>
+            <w:proofErr w:type="spellEnd"/>
+            <w:r>
+              <w:rPr>
+                <w:b/>
+                <w:bCs/>
+                <w:color w:val="3399FF"/>
+                <w:szCs w:val="36"/>
+                <w:lang w:val="en-GB"/>
+              </w:rPr>
+              <w:t>}}</w:t>
+            </w:r>
+            <w:r>
+              <w:rPr>
+                <w:b/>
+                <w:bCs/>
+                <w:color w:val="22263E"/>
+                <w:szCs w:val="36"/>
+                <w:lang w:val="en-GB"/>
+              </w:rPr>
+              <w:t>{% endif %}</w:t>
+            </w:r>
           </w:p>
         </w:tc>
         <w:tc>
           <w:tcPr>
-            <w:tcW w:w="5455" w:type="dxa"/>
+            <w:tcW w:w="0" w:type="auto"/>
+            <w:shd w:val="clear" w:color="auto" w:fill="EAEAEA"/>
           </w:tcPr>
           <w:p>
             <w:pPr>
-              <w:widowControl w:val="0"/>
-              <w:spacing w:line="360" w:lineRule="auto"/>
-              <w:ind w:right="1280"/>
+              <w:spacing w:after="240"/>
               <w:jc w:val="center"/>
               <w:rPr>
                 <w:b/>
                 <w:bCs/>
-                <w:lang w:val="en-GB"/>
-              </w:rPr>
-            </w:pPr>
+                <w:color w:val="22263E"/>
+                <w:lang w:val="en-GB"/>
+              </w:rPr>
+            </w:pPr>
+            <w:r>
+              <w:rPr>
+                <w:b/>
+                <w:bCs/>
+                <w:color w:val="22263E"/>
+              </w:rPr>
+              <w:t>Status</w:t>
+            </w:r>
+            <w:r>
+              <w:rPr>
+                <w:b/>
+                <w:bCs/>
+                <w:color w:val="22263E"/>
+              </w:rPr>
+              <w:t xml:space="preserve">{{r </w:t>
+            </w:r>
+            <w:proofErr w:type="spellStart"/>
+            <w:r>
+              <w:rPr>
+                <w:b/>
+                <w:bCs/>
+                <w:color w:val="22263E"/>
+              </w:rPr>
+              <w:t>new_line</w:t>
+            </w:r>
+            <w:proofErr w:type="spellEnd"/>
+            <w:r>
+              <w:rPr>
+                <w:b/>
+                <w:bCs/>
+                <w:color w:val="22263E"/>
+              </w:rPr>
+              <w:t>}}</w:t>
+            </w:r>
+            <w:r>
+              <w:rPr>
+                <w:b/>
+                <w:bCs/>
+              </w:rPr>
+              <w:t xml:space="preserve">{% if </w:t>
+            </w:r>
+            <w:proofErr w:type="spellStart"/>
+            <w:r>
+              <w:rPr>
+                <w:b/>
+                <w:bCs/>
+              </w:rPr>
+              <w:t>vulnerability.status</w:t>
+            </w:r>
+            <w:proofErr w:type="spellEnd"/>
+            <w:r>
+              <w:rPr>
+                <w:b/>
+                <w:bCs/>
+              </w:rPr>
+              <w:t xml:space="preserve"> == 'Vulnerable' %}</w:t>
+            </w:r>
+            <w:r>
+              <w:rPr>
+                <w:b/>
+                <w:bCs/>
+                <w:color w:val="FF0000"/>
+              </w:rPr>
+              <w:t xml:space="preserve">{{ </w:t>
+            </w:r>
+            <w:proofErr w:type="spellStart"/>
+            <w:r>
+              <w:rPr>
+                <w:b/>
+                <w:bCs/>
+                <w:color w:val="FF0000"/>
+              </w:rPr>
+              <w:t>vulnerability.status</w:t>
+            </w:r>
+            <w:proofErr w:type="spellEnd"/>
+            <w:r>
+              <w:rPr>
+                <w:b/>
+                <w:bCs/>
+                <w:color w:val="FF0000"/>
+              </w:rPr>
+              <w:t xml:space="preserve"> }}</w:t>
+            </w:r>
+            <w:r>
+              <w:rPr>
+                <w:b/>
+                <w:bCs/>
+              </w:rPr>
+              <w:t xml:space="preserve">{% </w:t>
+            </w:r>
+            <w:proofErr w:type="spellStart"/>
+            <w:r>
+              <w:rPr>
+                <w:b/>
+                <w:bCs/>
+              </w:rPr>
+              <w:t>elif</w:t>
+            </w:r>
+            <w:proofErr w:type="spellEnd"/>
+            <w:r>
+              <w:rPr>
+                <w:b/>
+                <w:bCs/>
+              </w:rPr>
+              <w:t xml:space="preserve"> </w:t>
+            </w:r>
+            <w:proofErr w:type="spellStart"/>
+            <w:r>
+              <w:rPr>
+                <w:b/>
+                <w:bCs/>
+              </w:rPr>
+              <w:t>vulnerability.status</w:t>
+            </w:r>
+            <w:proofErr w:type="spellEnd"/>
+            <w:r>
+              <w:rPr>
+                <w:b/>
+                <w:bCs/>
+              </w:rPr>
+              <w:t xml:space="preserve"> == 'Confirm Fixed' %}</w:t>
+            </w:r>
+            <w:r>
+              <w:rPr>
+                <w:b/>
+                <w:bCs/>
+                <w:color w:val="20B803"/>
+              </w:rPr>
+              <w:t xml:space="preserve">{{ </w:t>
+            </w:r>
+            <w:proofErr w:type="spellStart"/>
+            <w:r>
+              <w:rPr>
+                <w:b/>
+                <w:bCs/>
+                <w:color w:val="20B803"/>
+              </w:rPr>
+              <w:t>vulnerability.status</w:t>
+            </w:r>
+            <w:proofErr w:type="spellEnd"/>
+            <w:r>
+              <w:rPr>
+                <w:b/>
+                <w:bCs/>
+                <w:color w:val="20B803"/>
+              </w:rPr>
+              <w:t xml:space="preserve"> }}</w:t>
+            </w:r>
+            <w:r>
+              <w:rPr>
+                <w:b/>
+                <w:bCs/>
+              </w:rPr>
+              <w:t xml:space="preserve">{% </w:t>
+            </w:r>
+            <w:proofErr w:type="spellStart"/>
+            <w:r>
+              <w:rPr>
+                <w:b/>
+                <w:bCs/>
+              </w:rPr>
+              <w:t>elif</w:t>
+            </w:r>
+            <w:proofErr w:type="spellEnd"/>
+            <w:r>
+              <w:rPr>
+                <w:b/>
+                <w:bCs/>
+              </w:rPr>
+              <w:t xml:space="preserve"> </w:t>
+            </w:r>
+            <w:proofErr w:type="spellStart"/>
+            <w:r>
+              <w:rPr>
+                <w:b/>
+                <w:bCs/>
+              </w:rPr>
+              <w:t>vulnerability.status</w:t>
+            </w:r>
+            <w:proofErr w:type="spellEnd"/>
+            <w:r>
+              <w:rPr>
+                <w:b/>
+                <w:bCs/>
+              </w:rPr>
+              <w:t xml:space="preserve"> == 'Accepted Risk' %}</w:t>
+            </w:r>
+            <w:r>
+              <w:rPr>
+                <w:b/>
+                <w:bCs/>
+                <w:color w:val="FFA500"/>
+              </w:rPr>
+              <w:t xml:space="preserve">{{ </w:t>
+            </w:r>
+            <w:proofErr w:type="spellStart"/>
+            <w:r>
+              <w:rPr>
+                <w:b/>
+                <w:bCs/>
+                <w:color w:val="FFA500"/>
+              </w:rPr>
+              <w:t>vulnerability.status</w:t>
+            </w:r>
+            <w:proofErr w:type="spellEnd"/>
+            <w:r>
+              <w:rPr>
+                <w:b/>
+                <w:bCs/>
+                <w:color w:val="FFA500"/>
+              </w:rPr>
+              <w:t xml:space="preserve"> }}</w:t>
+            </w:r>
+            <w:r>
+              <w:rPr>
+                <w:b/>
+                <w:bCs/>
+              </w:rPr>
+              <w:t>{% endif %}</w:t>
+            </w:r>
           </w:p>
         </w:tc>
       </w:tr>
       <w:tr>
         <w:trPr>
-          <w:trHeight w:hRule="exact" w:val="739"/>
+          <w:trHeight w:hRule="exact" w:val="1304"/>
+          <w:tblCellSpacing w:w="71" w:type="dxa"/>
+          <w:jc w:val="center"/>
         </w:trPr>
         <w:tc>
           <w:tcPr>
-            <w:tcW w:w="3638" w:type="dxa"/>
-            <w:shd w:val="clear" w:color="auto" w:fill="22263E"/>
+            <w:tcW w:w="0" w:type="auto"/>
+            <w:shd w:val="clear" w:color="auto" w:fill="EAEAEA"/>
           </w:tcPr>
           <w:p>
             <w:pPr>
-              <w:spacing w:line="360" w:lineRule="auto"/>
-              <w:ind w:right="1280"/>
-              <w:rPr>
-                <w:b/>
-                <w:bCs/>
-                <w:color w:val="22263E"/>
-                <w:lang w:val="en-GB"/>
-              </w:rPr>
-            </w:pPr>
+              <w:spacing w:after="240"/>
+              <w:jc w:val="center"/>
+              <w:rPr>
+                <w:b/>
+                <w:bCs/>
+                <w:color w:val="22263E"/>
+                <w:lang w:val="en-GB"/>
+              </w:rPr>
+            </w:pPr>
+            <w:r>
+              <w:rPr>
+                <w:b/>
+                <w:bCs/>
+                <w:color w:val="22263E"/>
+              </w:rPr>
+              <w:t xml:space="preserve">Severity{{r </w:t>
+            </w:r>
+            <w:proofErr w:type="spellStart"/>
+            <w:r>
+              <w:rPr>
+                <w:b/>
+                <w:bCs/>
+                <w:color w:val="22263E"/>
+              </w:rPr>
+              <w:t>new_line</w:t>
+            </w:r>
+            <w:proofErr w:type="spellEnd"/>
+            <w:r>
+              <w:rPr>
+                <w:b/>
+                <w:bCs/>
+                <w:color w:val="22263E"/>
+              </w:rPr>
+              <w:t>}}</w:t>
+            </w:r>
+            <w:r>
+              <w:rPr>
+                <w:b/>
+                <w:bCs/>
+                <w:color w:val="22263E"/>
+                <w:lang w:val="en-GB"/>
+              </w:rPr>
+              <w:t xml:space="preserve">{% if </w:t>
+            </w:r>
+            <w:proofErr w:type="spellStart"/>
+            <w:r>
+              <w:rPr>
+                <w:b/>
+                <w:bCs/>
+                <w:color w:val="22263E"/>
+                <w:lang w:val="en-GB"/>
+              </w:rPr>
+              <w:t>vulnerability.vulnerabilityseverity</w:t>
+            </w:r>
+            <w:proofErr w:type="spellEnd"/>
+            <w:r>
+              <w:rPr>
+                <w:b/>
+                <w:bCs/>
+                <w:color w:val="22263E"/>
+                <w:lang w:val="en-GB"/>
+              </w:rPr>
+              <w:t xml:space="preserve"> == 'Critical' %}</w:t>
+            </w:r>
+            <w:r>
+              <w:rPr>
+                <w:b/>
+                <w:bCs/>
+                <w:color w:val="FF491C"/>
+                <w:lang w:val="en-GB"/>
+              </w:rPr>
+              <w:t>{{ vulnerability.</w:t>
+            </w:r>
+            <w:r>
+              <w:rPr>
+                <w:b/>
+                <w:bCs/>
+              </w:rPr>
+              <w:t xml:space="preserve"> </w:t>
+            </w:r>
+            <w:proofErr w:type="spellStart"/>
+            <w:r>
+              <w:rPr>
+                <w:b/>
+                <w:bCs/>
+                <w:color w:val="FF491C"/>
+                <w:lang w:val="en-GB"/>
+              </w:rPr>
+              <w:t>vulnerabilityseverity</w:t>
+            </w:r>
+            <w:proofErr w:type="spellEnd"/>
+            <w:r>
+              <w:rPr>
+                <w:b/>
+                <w:bCs/>
+                <w:color w:val="FF491C"/>
+                <w:lang w:val="en-GB"/>
+              </w:rPr>
+              <w:t xml:space="preserve"> }}</w:t>
+            </w:r>
+            <w:r>
+              <w:rPr>
+                <w:b/>
+                <w:bCs/>
+                <w:color w:val="22263E"/>
+                <w:lang w:val="en-GB"/>
+              </w:rPr>
+              <w:t xml:space="preserve">{% </w:t>
+            </w:r>
+            <w:proofErr w:type="spellStart"/>
+            <w:r>
+              <w:rPr>
+                <w:b/>
+                <w:bCs/>
+                <w:color w:val="22263E"/>
+                <w:lang w:val="en-GB"/>
+              </w:rPr>
+              <w:t>elif</w:t>
+            </w:r>
+            <w:proofErr w:type="spellEnd"/>
+            <w:r>
+              <w:rPr>
+                <w:b/>
+                <w:bCs/>
+                <w:color w:val="22263E"/>
+                <w:lang w:val="en-GB"/>
+              </w:rPr>
+              <w:t xml:space="preserve"> </w:t>
+            </w:r>
+            <w:proofErr w:type="spellStart"/>
+            <w:r>
+              <w:rPr>
+                <w:b/>
+                <w:bCs/>
+                <w:color w:val="22263E"/>
+                <w:lang w:val="en-GB"/>
+              </w:rPr>
+              <w:t>vulnerability.vulnerabilityseverity</w:t>
+            </w:r>
+            <w:proofErr w:type="spellEnd"/>
+            <w:r>
+              <w:rPr>
+                <w:b/>
+                <w:bCs/>
+                <w:color w:val="22263E"/>
+                <w:lang w:val="en-GB"/>
+              </w:rPr>
+              <w:t xml:space="preserve"> == 'High' %}</w:t>
+            </w:r>
+            <w:r>
+              <w:rPr>
+                <w:b/>
+                <w:bCs/>
+                <w:color w:val="F66E09"/>
+                <w:lang w:val="en-GB"/>
+              </w:rPr>
+              <w:t>{{ vulnerability.</w:t>
+            </w:r>
+            <w:r>
+              <w:rPr>
+                <w:b/>
+                <w:bCs/>
+              </w:rPr>
+              <w:t xml:space="preserve"> </w:t>
+            </w:r>
+            <w:proofErr w:type="spellStart"/>
+            <w:r>
+              <w:rPr>
+                <w:b/>
+                <w:bCs/>
+                <w:color w:val="F66E09"/>
+                <w:lang w:val="en-GB"/>
+              </w:rPr>
+              <w:t>vulnerabilityseverity</w:t>
+            </w:r>
+            <w:proofErr w:type="spellEnd"/>
+            <w:r>
+              <w:rPr>
+                <w:b/>
+                <w:bCs/>
+                <w:color w:val="F66E09"/>
+                <w:lang w:val="en-GB"/>
+              </w:rPr>
+              <w:t xml:space="preserve"> }}</w:t>
+            </w:r>
+            <w:r>
+              <w:rPr>
+                <w:b/>
+                <w:bCs/>
+                <w:color w:val="22263E"/>
+                <w:lang w:val="en-GB"/>
+              </w:rPr>
+              <w:t xml:space="preserve">{% </w:t>
+            </w:r>
+            <w:proofErr w:type="spellStart"/>
+            <w:r>
+              <w:rPr>
+                <w:b/>
+                <w:bCs/>
+                <w:color w:val="22263E"/>
+                <w:lang w:val="en-GB"/>
+              </w:rPr>
+              <w:t>elif</w:t>
+            </w:r>
+            <w:proofErr w:type="spellEnd"/>
+            <w:r>
+              <w:rPr>
+                <w:b/>
+                <w:bCs/>
+                <w:color w:val="22263E"/>
+                <w:lang w:val="en-GB"/>
+              </w:rPr>
+              <w:t xml:space="preserve"> </w:t>
+            </w:r>
+            <w:proofErr w:type="spellStart"/>
+            <w:r>
+              <w:rPr>
+                <w:b/>
+                <w:bCs/>
+                <w:color w:val="22263E"/>
+                <w:lang w:val="en-GB"/>
+              </w:rPr>
+              <w:t>vulnerability.vulnerabilityseverity</w:t>
+            </w:r>
+            <w:proofErr w:type="spellEnd"/>
+            <w:r>
+              <w:rPr>
+                <w:b/>
+                <w:bCs/>
+                <w:color w:val="22263E"/>
+                <w:lang w:val="en-GB"/>
+              </w:rPr>
+              <w:t xml:space="preserve"> == 'Medium' %}</w:t>
+            </w:r>
+            <w:r>
+              <w:rPr>
+                <w:b/>
+                <w:bCs/>
+                <w:color w:val="FBBC02"/>
+                <w:lang w:val="en-GB"/>
+              </w:rPr>
+              <w:t>{{ vulnerability.</w:t>
+            </w:r>
+            <w:r>
+              <w:rPr>
+                <w:b/>
+                <w:bCs/>
+              </w:rPr>
+              <w:t xml:space="preserve"> </w:t>
+            </w:r>
+            <w:proofErr w:type="spellStart"/>
+            <w:r>
+              <w:rPr>
+                <w:b/>
+                <w:bCs/>
+                <w:color w:val="FBBC02"/>
+                <w:lang w:val="en-GB"/>
+              </w:rPr>
+              <w:t>vulnerabilityseverity</w:t>
+            </w:r>
+            <w:proofErr w:type="spellEnd"/>
+            <w:r>
+              <w:rPr>
+                <w:b/>
+                <w:bCs/>
+                <w:color w:val="FBBC02"/>
+                <w:lang w:val="en-GB"/>
+              </w:rPr>
+              <w:t xml:space="preserve"> }}</w:t>
+            </w:r>
+            <w:r>
+              <w:rPr>
+                <w:b/>
+                <w:bCs/>
+                <w:color w:val="22263E"/>
+                <w:lang w:val="en-GB"/>
+              </w:rPr>
+              <w:t xml:space="preserve">{% </w:t>
+            </w:r>
+            <w:proofErr w:type="spellStart"/>
+            <w:r>
+              <w:rPr>
+                <w:b/>
+                <w:bCs/>
+                <w:color w:val="22263E"/>
+                <w:lang w:val="en-GB"/>
+              </w:rPr>
+              <w:t>elif</w:t>
+            </w:r>
+            <w:proofErr w:type="spellEnd"/>
+            <w:r>
+              <w:rPr>
+                <w:b/>
+                <w:bCs/>
+                <w:color w:val="22263E"/>
+                <w:lang w:val="en-GB"/>
+              </w:rPr>
+              <w:t xml:space="preserve"> </w:t>
+            </w:r>
+            <w:proofErr w:type="spellStart"/>
+            <w:r>
+              <w:rPr>
+                <w:b/>
+                <w:bCs/>
+                <w:color w:val="22263E"/>
+                <w:lang w:val="en-GB"/>
+              </w:rPr>
+              <w:t>vulnerability.vulnerabilityseverity</w:t>
+            </w:r>
+            <w:proofErr w:type="spellEnd"/>
+            <w:r>
+              <w:rPr>
+                <w:b/>
+                <w:bCs/>
+                <w:color w:val="22263E"/>
+                <w:lang w:val="en-GB"/>
+              </w:rPr>
+              <w:t xml:space="preserve"> == 'Low' %}</w:t>
+            </w:r>
+            <w:r>
+              <w:rPr>
+                <w:b/>
+                <w:bCs/>
+                <w:color w:val="20B803"/>
+                <w:lang w:val="en-GB"/>
+              </w:rPr>
+              <w:t>{{ vulnerability.</w:t>
+            </w:r>
+            <w:r>
+              <w:rPr>
+                <w:b/>
+                <w:bCs/>
+              </w:rPr>
+              <w:t xml:space="preserve"> </w:t>
+            </w:r>
+            <w:proofErr w:type="spellStart"/>
+            <w:r>
+              <w:rPr>
+                <w:b/>
+                <w:bCs/>
+                <w:color w:val="20B803"/>
+                <w:lang w:val="en-GB"/>
+              </w:rPr>
+              <w:t>vulnerabilityseverity</w:t>
+            </w:r>
+            <w:proofErr w:type="spellEnd"/>
+            <w:r>
+              <w:rPr>
+                <w:b/>
+                <w:bCs/>
+                <w:color w:val="20B803"/>
+                <w:lang w:val="en-GB"/>
+              </w:rPr>
+              <w:t xml:space="preserve"> }}</w:t>
+            </w:r>
+            <w:r>
+              <w:rPr>
+                <w:b/>
+                <w:bCs/>
+                <w:color w:val="22263E"/>
+                <w:lang w:val="en-GB"/>
+              </w:rPr>
+              <w:t>{% else %}</w:t>
+            </w:r>
+            <w:r>
+              <w:rPr>
+                <w:b/>
+                <w:bCs/>
+                <w:color w:val="3399FF"/>
+                <w:lang w:val="en-GB"/>
+              </w:rPr>
+              <w:t xml:space="preserve">{{ vulnerability. </w:t>
+            </w:r>
+            <w:proofErr w:type="spellStart"/>
+            <w:r>
+              <w:rPr>
+                <w:b/>
+                <w:bCs/>
+                <w:color w:val="3399FF"/>
+                <w:lang w:val="en-GB"/>
+              </w:rPr>
+              <w:t>vulnerabilityseverity</w:t>
+            </w:r>
+            <w:proofErr w:type="spellEnd"/>
+            <w:r>
+              <w:rPr>
+                <w:b/>
+                <w:bCs/>
+                <w:color w:val="3399FF"/>
+                <w:lang w:val="en-GB"/>
+              </w:rPr>
+              <w:t xml:space="preserve"> }}</w:t>
+            </w:r>
+            <w:r>
+              <w:rPr>
+                <w:b/>
+                <w:bCs/>
+                <w:color w:val="22263E"/>
+                <w:lang w:val="en-GB"/>
+              </w:rPr>
+              <w:t>{% endif %}</w:t>
+            </w:r>
           </w:p>
         </w:tc>
         <w:tc>
           <w:tcPr>
-            <w:tcW w:w="5455" w:type="dxa"/>
+            <w:tcW w:w="0" w:type="auto"/>
+            <w:shd w:val="clear" w:color="auto" w:fill="EAEAEA"/>
           </w:tcPr>
           <w:p>
             <w:pPr>
-              <w:widowControl w:val="0"/>
-              <w:spacing w:line="360" w:lineRule="auto"/>
-              <w:ind w:right="1280"/>
-              <w:jc w:val="center"/>
-              <w:rPr>
-                <w:b/>
-                <w:bCs/>
-                <w:lang w:val="en-GB"/>
-              </w:rPr>
-            </w:pPr>
-          </w:p>
-        </w:tc>
-      </w:tr>
-      <w:tr>
-        <w:trPr>
-          <w:trHeight w:hRule="exact" w:val="568"/>
-        </w:trPr>
-        <w:tc>
-          <w:tcPr>
-            <w:tcW w:w="3638" w:type="dxa"/>
-            <w:shd w:val="clear" w:color="auto" w:fill="22263E"/>
-          </w:tcPr>
-          <w:p>
-            <w:pPr>
-              <w:spacing w:line="360" w:lineRule="auto"/>
-              <w:ind w:right="1280"/>
-              <w:rPr>
-                <w:b/>
-                <w:bCs/>
-                <w:color w:val="FFFFFF" w:themeColor="background1"/>
-                <w:lang w:val="en-GB"/>
-              </w:rPr>
-            </w:pPr>
-          </w:p>
-        </w:tc>
-        <w:tc>
-          <w:tcPr>
-            <w:tcW w:w="5455" w:type="dxa"/>
-          </w:tcPr>
-          <w:p>
-            <w:pPr>
-              <w:pStyle w:val="NormalWeb"/>
-              <w:spacing w:beforeAutospacing="0" w:afterAutospacing="0" w:line="360" w:lineRule="auto"/>
-              <w:ind w:right="1280"/>
-              <w:jc w:val="center"/>
-              <w:rPr>
-                <w:b/>
-                <w:bCs/>
-                <w:color w:val="22263E"/>
-                <w:lang w:val="en-IN"/>
-              </w:rPr>
-            </w:pPr>
-          </w:p>
-        </w:tc>
-      </w:tr>
-      <w:tr>
-        <w:trPr>
-          <w:trHeight w:hRule="exact" w:val="782"/>
-        </w:trPr>
-        <w:tc>
-          <w:tcPr>
-            <w:tcW w:w="3638" w:type="dxa"/>
-            <w:shd w:val="clear" w:color="auto" w:fill="22263E"/>
-          </w:tcPr>
-          <w:p>
-            <w:pPr>
-              <w:spacing w:line="360" w:lineRule="auto"/>
-              <w:ind w:right="1280"/>
-              <w:rPr>
-                <w:b/>
-                <w:bCs/>
-                <w:color w:val="FFFFFF" w:themeColor="background1"/>
-                <w:lang w:val="en-GB"/>
-              </w:rPr>
-            </w:pPr>
-          </w:p>
-        </w:tc>
-        <w:tc>
-          <w:tcPr>
-            <w:tcW w:w="5455" w:type="dxa"/>
-          </w:tcPr>
-          <w:p>
-            <w:pPr>
-              <w:spacing w:line="360" w:lineRule="auto"/>
-              <w:ind w:right="1280"/>
-              <w:jc w:val="center"/>
-              <w:rPr>
-                <w:color w:val="000000" w:themeColor="text1"/>
-                <w:sz w:val="24"/>
-                <w:szCs w:val="24"/>
-                <w:lang w:val="en-GB"/>
-              </w:rPr>
-            </w:pPr>
+              <w:spacing w:after="240"/>
+              <w:rPr>
+                <w:b/>
+                <w:bCs/>
+                <w:color w:val="22263E"/>
+                <w:lang w:val="en-GB"/>
+              </w:rPr>
+            </w:pPr>
+            <w:r>
+              <w:rPr>
+                <w:b/>
+                <w:bCs/>
+                <w:color w:val="22263E"/>
+              </w:rPr>
+              <w:t xml:space="preserve">CVSS Vector{{r </w:t>
+            </w:r>
+            <w:proofErr w:type="spellStart"/>
+            <w:r>
+              <w:rPr>
+                <w:b/>
+                <w:bCs/>
+                <w:color w:val="22263E"/>
+              </w:rPr>
+              <w:t>new_line</w:t>
+            </w:r>
+            <w:proofErr w:type="spellEnd"/>
+            <w:r>
+              <w:rPr>
+                <w:b/>
+                <w:bCs/>
+                <w:color w:val="22263E"/>
+              </w:rPr>
+              <w:t>}}</w:t>
+            </w:r>
+            <w:r>
+              <w:rPr>
+                <w:b/>
+                <w:bCs/>
+                <w:color w:val="22263E"/>
+                <w:lang w:val="en-GB"/>
+              </w:rPr>
+              <w:t>{{</w:t>
+            </w:r>
+            <w:proofErr w:type="spellStart"/>
+            <w:r>
+              <w:rPr>
+                <w:b/>
+                <w:bCs/>
+                <w:color w:val="22263E"/>
+                <w:lang w:val="en-GB"/>
+              </w:rPr>
+              <w:t>vulnerability.cvssvector</w:t>
+            </w:r>
+            <w:proofErr w:type="spellEnd"/>
+            <w:r>
+              <w:rPr>
+                <w:b/>
+                <w:bCs/>
+                <w:color w:val="22263E"/>
+                <w:lang w:val="en-GB"/>
+              </w:rPr>
+              <w:t>}}</w:t>
+            </w:r>
           </w:p>
         </w:tc>
       </w:tr>
@@ -3894,27 +5086,68 @@
     </w:p>
     <w:p>
       <w:pPr>
-        <w:ind w:left="1280" w:right="1280" w:firstLine="723"/>
+        <w:pStyle w:val="BodyText"/>
+        <w:ind w:firstLine="720"/>
         <w:rPr>
           <w:b/>
           <w:bCs/>
+        </w:rPr>
+      </w:pPr>
+      <w:bookmarkStart w:id="13" w:name="_Toc182397285"/>
+      <w:r>
+        <w:rPr>
+          <w:b/>
+          <w:bCs/>
+        </w:rPr>
+        <w:t>Description</w:t>
+      </w:r>
+      <w:bookmarkEnd w:id="13"/>
+    </w:p>
+    <w:p>
+      <w:pPr>
+        <w:pStyle w:val="BodyText"/>
+        <w:ind w:firstLine="720"/>
+        <w:rPr>
           <w:color w:val="22263E"/>
-          <w:sz w:val="72"/>
-          <w:szCs w:val="72"/>
           <w:lang w:val="en-GB"/>
         </w:rPr>
       </w:pPr>
     </w:p>
     <w:p>
       <w:pPr>
+        <w:spacing w:line="360" w:lineRule="auto"/>
         <w:ind w:left="1280" w:right="1280"/>
         <w:textAlignment w:val="center"/>
         <w:rPr>
-          <w:b/>
-          <w:bCs/>
-          <w:color w:val="22263E"/>
-          <w:sz w:val="72"/>
-          <w:szCs w:val="72"/>
+          <w:lang w:val="en-GB"/>
+        </w:rPr>
+      </w:pPr>
+      <w:r>
+        <w:rPr>
+          <w:lang w:val="en-GB"/>
+        </w:rPr>
+        <w:tab/>
+        <w:t xml:space="preserve">{{p </w:t>
+      </w:r>
+      <w:proofErr w:type="spellStart"/>
+      <w:r>
+        <w:rPr>
+          <w:lang w:val="en-GB"/>
+        </w:rPr>
+        <w:t>vulnerability.vulnerabilitydescription</w:t>
+      </w:r>
+      <w:proofErr w:type="spellEnd"/>
+      <w:r>
+        <w:rPr>
+          <w:lang w:val="en-GB"/>
+        </w:rPr>
+        <w:t xml:space="preserve"> }}</w:t>
+      </w:r>
+    </w:p>
+    <w:p>
+      <w:pPr>
+        <w:pStyle w:val="BodyText"/>
+        <w:rPr>
           <w:lang w:val="en-GB"/>
         </w:rPr>
       </w:pPr>
@@ -3922,14 +5155,23 @@
     <w:p>
       <w:pPr>
         <w:pStyle w:val="BodyText"/>
+        <w:ind w:firstLine="720"/>
         <w:rPr>
           <w:b/>
           <w:bCs/>
         </w:rPr>
       </w:pPr>
-      <w:bookmarkStart w:id="11" w:name="__RefHeading___Toc4386_675183759"/>
-      <w:bookmarkStart w:id="12" w:name="_Toc182397285"/>
-      <w:bookmarkEnd w:id="11"/>
+      <w:bookmarkStart w:id="14" w:name="__RefHeading___Toc4388_675183759"/>
+      <w:bookmarkStart w:id="15" w:name="_Toc182397286"/>
+      <w:bookmarkEnd w:id="14"/>
+      <w:r>
+        <w:rPr>
+          <w:b/>
+          <w:bCs/>
+        </w:rPr>
+        <w:t>POC</w:t>
+      </w:r>
+      <w:bookmarkEnd w:id="15"/>
     </w:p>
     <w:p>
       <w:pPr>
@@ -3940,23 +5182,14 @@
           <w:lang w:val="en-GB"/>
         </w:rPr>
       </w:pPr>
-      <w:r>
-        <w:rPr>
-          <w:b/>
-          <w:bCs/>
-        </w:rPr>
-        <w:t>Description</w:t>
-      </w:r>
-      <w:bookmarkEnd w:id="12"/>
     </w:p>
     <w:p>
       <w:pPr>
+        <w:spacing w:line="360" w:lineRule="auto"/>
         <w:ind w:left="1280" w:right="1280"/>
         <w:textAlignment w:val="center"/>
         <w:rPr>
-          <w:rFonts w:ascii="Arial" w:eastAsia="SimSun" w:hAnsi="Arial" w:cs="Arial"/>
-          <w:sz w:val="28"/>
-          <w:szCs w:val="28"/>
+          <w:lang w:val="en-GB"/>
         </w:rPr>
       </w:pPr>
       <w:r>
@@ -3971,68 +5204,44 @@
         <w:rPr>
           <w:lang w:val="en-GB"/>
         </w:rPr>
-        <w:t>vulnerability.vulnerabilitydescription</w:t>
+        <w:t>vulnerability.POC</w:t>
       </w:r>
       <w:proofErr w:type="spellEnd"/>
       <w:r>
         <w:rPr>
           <w:lang w:val="en-GB"/>
         </w:rPr>
-        <w:t xml:space="preserve"> }}</w:t>
-      </w:r>
+        <w:t>}}</w:t>
+      </w:r>
+    </w:p>
+    <w:p>
+      <w:pPr>
+        <w:pStyle w:val="BodyText"/>
+        <w:rPr>
+          <w:lang w:val="en-GB"/>
+        </w:rPr>
+      </w:pPr>
     </w:p>
     <w:p>
       <w:pPr>
         <w:pStyle w:val="BodyText"/>
         <w:ind w:firstLine="720"/>
         <w:rPr>
-          <w:color w:val="22263E"/>
-          <w:lang w:val="en-GB"/>
-        </w:rPr>
-      </w:pPr>
-      <w:bookmarkStart w:id="13" w:name="__RefHeading___Toc4388_675183759"/>
-      <w:bookmarkStart w:id="14" w:name="_Toc182397286"/>
-      <w:bookmarkEnd w:id="13"/>
-      <w:r>
-        <w:rPr>
           <w:b/>
           <w:bCs/>
         </w:rPr>
-        <w:t>POC</w:t>
-      </w:r>
-      <w:bookmarkEnd w:id="14"/>
-    </w:p>
-    <w:p>
-      <w:pPr>
-        <w:ind w:left="1280" w:right="1280"/>
-        <w:textAlignment w:val="center"/>
-        <w:rPr>
-          <w:sz w:val="28"/>
-          <w:szCs w:val="28"/>
-          <w:lang w:val="en-GB"/>
-        </w:rPr>
       </w:pPr>
-      <w:r>
-        <w:rPr>
-          <w:lang w:val="en-GB"/>
-        </w:rPr>
-        <w:tab/>
-        <w:t xml:space="preserve">{{p </w:t>
-      </w:r>
-      <w:proofErr w:type="spellStart"/>
-      <w:r>
-        <w:rPr>
-          <w:lang w:val="en-GB"/>
-        </w:rPr>
-        <w:t>vulnerability.POC</w:t>
-      </w:r>
-      <w:proofErr w:type="spellEnd"/>
-      <w:r>
-        <w:rPr>
-          <w:lang w:val="en-GB"/>
-        </w:rPr>
-        <w:t>}}</w:t>
-      </w:r>
+      <w:bookmarkStart w:id="16" w:name="__RefHeading___Toc4390_675183759"/>
+      <w:bookmarkStart w:id="17" w:name="_Toc182397287"/>
+      <w:bookmarkEnd w:id="16"/>
+      <w:r>
+        <w:rPr>
+          <w:b/>
+          <w:bCs/>
+        </w:rPr>
+        <w:t>Recommendations</w:t>
+      </w:r>
+      <w:bookmarkEnd w:id="17"/>
     </w:p>
     <w:p>
       <w:pPr>
@@ -4043,24 +5252,13 @@
           <w:lang w:val="en-GB"/>
         </w:rPr>
       </w:pPr>
-      <w:bookmarkStart w:id="15" w:name="__RefHeading___Toc4390_675183759"/>
-      <w:bookmarkStart w:id="16" w:name="_Toc182397287"/>
-      <w:bookmarkEnd w:id="15"/>
-      <w:r>
-        <w:rPr>
-          <w:b/>
-          <w:bCs/>
-        </w:rPr>
-        <w:t>Recommendations</w:t>
-      </w:r>
-      <w:bookmarkEnd w:id="16"/>
     </w:p>
     <w:p>
       <w:pPr>
+        <w:spacing w:line="360" w:lineRule="auto"/>
         <w:ind w:left="1280" w:right="1280"/>
         <w:textAlignment w:val="center"/>
         <w:rPr>
-          <w:sz w:val="28"/>
           <w:lang w:val="en-GB"/>
         </w:rPr>
       </w:pPr>
@@ -4068,6 +5266,7 @@
         <w:rPr>
           <w:lang w:val="en-GB"/>
         </w:rPr>
+        <w:lastRenderedPageBreak/>
         <w:tab/>
         <w:t xml:space="preserve">{{p </w:t>
       </w:r>
@@ -4085,40 +5284,58 @@
         </w:rPr>
         <w:t>}}</w:t>
       </w:r>
+    </w:p>
+    <w:p>
+      <w:pPr>
+        <w:pStyle w:val="BodyText"/>
+        <w:rPr>
+          <w:lang w:val="en-GB"/>
+        </w:rPr>
+      </w:pPr>
     </w:p>
     <w:p>
       <w:pPr>
         <w:pStyle w:val="BodyText"/>
         <w:ind w:firstLine="720"/>
         <w:rPr>
+          <w:b/>
+          <w:bCs/>
+        </w:rPr>
+      </w:pPr>
+      <w:bookmarkStart w:id="18" w:name="__RefHeading___Toc4392_675183759"/>
+      <w:bookmarkStart w:id="19" w:name="_Toc182397288"/>
+      <w:bookmarkEnd w:id="18"/>
+      <w:r>
+        <w:rPr>
+          <w:b/>
+          <w:bCs/>
+        </w:rPr>
+        <w:t>Instances</w:t>
+      </w:r>
+      <w:bookmarkEnd w:id="19"/>
+    </w:p>
+    <w:p>
+      <w:pPr>
+        <w:pStyle w:val="BodyText"/>
+        <w:ind w:firstLine="720"/>
+        <w:rPr>
           <w:color w:val="22263E"/>
           <w:lang w:val="en-GB"/>
         </w:rPr>
       </w:pPr>
-      <w:bookmarkStart w:id="17" w:name="__RefHeading___Toc4392_675183759"/>
-      <w:bookmarkStart w:id="18" w:name="_Toc182397288"/>
-      <w:bookmarkEnd w:id="17"/>
-      <w:r>
-        <w:rPr>
-          <w:b/>
-          <w:bCs/>
-        </w:rPr>
-        <w:t>Instances</w:t>
-      </w:r>
-      <w:bookmarkEnd w:id="18"/>
     </w:p>
     <w:tbl>
       <w:tblPr>
         <w:tblStyle w:val="TableGrid"/>
-        <w:tblW w:w="4450" w:type="pct"/>
+        <w:tblW w:w="4500" w:type="pct"/>
         <w:jc w:val="center"/>
         <w:tblLayout w:type="fixed"/>
         <w:tblLook w:val="04A0" w:firstRow="1" w:lastRow="0" w:firstColumn="1" w:lastColumn="0" w:noHBand="0" w:noVBand="1"/>
       </w:tblPr>
       <w:tblGrid>
-        <w:gridCol w:w="3381"/>
-        <w:gridCol w:w="3933"/>
-        <w:gridCol w:w="3772"/>
+        <w:gridCol w:w="3419"/>
+        <w:gridCol w:w="3977"/>
+        <w:gridCol w:w="3814"/>
       </w:tblGrid>
       <w:tr>
         <w:trPr>
@@ -4153,7 +5370,6 @@
                 <w:szCs w:val="24"/>
                 <w:lang w:val="en-GB"/>
               </w:rPr>
-              <w:lastRenderedPageBreak/>
               <w:t>URL</w:t>
             </w:r>
           </w:p>
@@ -4324,6 +5540,118 @@
             <w:pPr>
               <w:pStyle w:val="BodyText"/>
             </w:pPr>
+            <w:r>
+              <w:t xml:space="preserve">{% if </w:t>
+            </w:r>
+            <w:proofErr w:type="spellStart"/>
+            <w:r>
+              <w:t>instance.Status</w:t>
+            </w:r>
+            <w:proofErr w:type="spellEnd"/>
+            <w:r>
+              <w:t xml:space="preserve"> == 'Vulnerable' %}</w:t>
+            </w:r>
+            <w:r>
+              <w:rPr>
+                <w:color w:val="FF0000"/>
+              </w:rPr>
+              <w:t xml:space="preserve">{{ </w:t>
+            </w:r>
+            <w:proofErr w:type="spellStart"/>
+            <w:r>
+              <w:rPr>
+                <w:color w:val="FF0000"/>
+              </w:rPr>
+              <w:t>instance.Status</w:t>
+            </w:r>
+            <w:proofErr w:type="spellEnd"/>
+            <w:r>
+              <w:rPr>
+                <w:color w:val="FF0000"/>
+              </w:rPr>
+              <w:t xml:space="preserve"> }}</w:t>
+            </w:r>
+            <w:r>
+              <w:t xml:space="preserve">{% </w:t>
+            </w:r>
+            <w:proofErr w:type="spellStart"/>
+            <w:r>
+              <w:t>elif</w:t>
+            </w:r>
+            <w:proofErr w:type="spellEnd"/>
+            <w:r>
+              <w:t xml:space="preserve"> </w:t>
+            </w:r>
+            <w:proofErr w:type="spellStart"/>
+            <w:r>
+              <w:t>instance.Status</w:t>
+            </w:r>
+            <w:proofErr w:type="spellEnd"/>
+            <w:r>
+              <w:t xml:space="preserve"> == 'Confirm Fixed' %}</w:t>
+            </w:r>
+            <w:r>
+              <w:rPr>
+                <w:color w:val="20B803"/>
+              </w:rPr>
+              <w:t xml:space="preserve">{{ </w:t>
+            </w:r>
+            <w:proofErr w:type="spellStart"/>
+            <w:r>
+              <w:rPr>
+                <w:color w:val="20B803"/>
+              </w:rPr>
+              <w:t>instance.Status</w:t>
+            </w:r>
+            <w:proofErr w:type="spellEnd"/>
+            <w:r>
+              <w:rPr>
+                <w:color w:val="20B803"/>
+              </w:rPr>
+              <w:t xml:space="preserve"> }}</w:t>
+            </w:r>
+            <w:r>
+              <w:t xml:space="preserve">{% </w:t>
+            </w:r>
+            <w:proofErr w:type="spellStart"/>
+            <w:r>
+              <w:t>elif</w:t>
+            </w:r>
+            <w:proofErr w:type="spellEnd"/>
+            <w:r>
+              <w:t xml:space="preserve"> </w:t>
+            </w:r>
+            <w:proofErr w:type="spellStart"/>
+            <w:r>
+              <w:t>instance.Status</w:t>
+            </w:r>
+            <w:proofErr w:type="spellEnd"/>
+            <w:r>
+              <w:t xml:space="preserve"> == 'Accepted Risk' %}</w:t>
+            </w:r>
+            <w:r>
+              <w:rPr>
+                <w:color w:val="FFA500"/>
+              </w:rPr>
+              <w:t xml:space="preserve">{{ </w:t>
+            </w:r>
+            <w:proofErr w:type="spellStart"/>
+            <w:r>
+              <w:rPr>
+                <w:color w:val="FFA500"/>
+              </w:rPr>
+              <w:t>instance.Status</w:t>
+            </w:r>
+            <w:proofErr w:type="spellEnd"/>
+            <w:r>
+              <w:rPr>
+                <w:color w:val="FFA500"/>
+              </w:rPr>
+              <w:t xml:space="preserve"> }}</w:t>
+            </w:r>
+            <w:r>
+              <w:t>{% endif %}</w:t>
+            </w:r>
           </w:p>
         </w:tc>
       </w:tr>
@@ -4389,30 +5717,77 @@
     <w:p>
       <w:pPr>
         <w:pStyle w:val="BodyText"/>
+        <w:ind w:firstLine="720"/>
+        <w:rPr>
+          <w:b/>
+          <w:bCs/>
+        </w:rPr>
+      </w:pPr>
+      <w:bookmarkStart w:id="20" w:name="__RefHeading___Toc4394_675183759"/>
+      <w:bookmarkStart w:id="21" w:name="_Toc182397289"/>
+      <w:bookmarkEnd w:id="20"/>
+      <w:r>
+        <w:rPr>
+          <w:b/>
+          <w:bCs/>
+        </w:rPr>
+        <w:t>References</w:t>
+      </w:r>
+      <w:bookmarkEnd w:id="21"/>
+    </w:p>
+    <w:p>
+      <w:pPr>
+        <w:pStyle w:val="BodyText"/>
+        <w:ind w:firstLine="720"/>
         <w:rPr>
           <w:color w:val="22263E"/>
           <w:lang w:val="en-GB"/>
         </w:rPr>
       </w:pPr>
-      <w:bookmarkStart w:id="19" w:name="__RefHeading___Toc4394_675183759"/>
-      <w:bookmarkStart w:id="20" w:name="_Toc182397289"/>
-      <w:bookmarkEnd w:id="19"/>
-      <w:r>
-        <w:rPr>
-          <w:b/>
-          <w:bCs/>
-        </w:rPr>
-        <w:t>References</w:t>
-      </w:r>
-      <w:bookmarkEnd w:id="20"/>
+    </w:p>
+    <w:p>
+      <w:pPr>
+        <w:spacing w:line="360" w:lineRule="auto"/>
+        <w:ind w:left="560" w:right="1280" w:firstLine="720"/>
+        <w:textAlignment w:val="center"/>
+        <w:rPr>
+          <w:sz w:val="28"/>
+          <w:szCs w:val="28"/>
+          <w:lang w:val="en-GB"/>
+        </w:rPr>
+      </w:pPr>
+      <w:r>
+        <w:rPr>
+          <w:sz w:val="28"/>
+          <w:szCs w:val="28"/>
+          <w:lang w:val="en-GB"/>
+        </w:rPr>
+        <w:t xml:space="preserve">{{p </w:t>
+      </w:r>
+      <w:proofErr w:type="spellStart"/>
+      <w:r>
+        <w:rPr>
+          <w:sz w:val="28"/>
+          <w:szCs w:val="28"/>
+          <w:lang w:val="en-GB"/>
+        </w:rPr>
+        <w:t>vulnerability.vulnerabilityreferlnk</w:t>
+      </w:r>
+      <w:proofErr w:type="spellEnd"/>
+      <w:r>
+        <w:rPr>
+          <w:sz w:val="28"/>
+          <w:szCs w:val="28"/>
+          <w:lang w:val="en-GB"/>
+        </w:rPr>
+        <w:t xml:space="preserve">}} </w:t>
+      </w:r>
     </w:p>
     <w:p>
       <w:pPr>
         <w:ind w:left="1280" w:right="1280"/>
         <w:textAlignment w:val="center"/>
         <w:rPr>
-          <w:sz w:val="28"/>
-          <w:szCs w:val="28"/>
           <w:lang w:val="en-GB"/>
         </w:rPr>
       </w:pPr>
@@ -4420,33 +5795,21 @@
         <w:rPr>
           <w:lang w:val="en-GB"/>
         </w:rPr>
-        <w:tab/>
-      </w:r>
-      <w:r>
-        <w:rPr>
-          <w:sz w:val="28"/>
-          <w:szCs w:val="28"/>
+        <w:t xml:space="preserve">{% if not </w:t>
+      </w:r>
+      <w:proofErr w:type="spellStart"/>
+      <w:r>
+        <w:rPr>
           <w:lang w:val="en-GB"/>
         </w:rPr>
-        <w:t xml:space="preserve">{{p </w:t>
-      </w:r>
-      <w:proofErr w:type="spellStart"/>
-      <w:r>
-        <w:rPr>
-          <w:sz w:val="28"/>
-          <w:szCs w:val="28"/>
+        <w:t>loop.last</w:t>
+      </w:r>
+      <w:proofErr w:type="spellEnd"/>
+      <w:r>
+        <w:rPr>
           <w:lang w:val="en-GB"/>
         </w:rPr>
-        <w:t>vulnerability.vulnerabilityreferlnk</w:t>
-      </w:r>
-      <w:proofErr w:type="spellEnd"/>
-      <w:r>
-        <w:rPr>
-          <w:sz w:val="28"/>
-          <w:szCs w:val="28"/>
-          <w:lang w:val="en-GB"/>
-        </w:rPr>
-        <w:t xml:space="preserve">}} </w:t>
+        <w:t xml:space="preserve"> %}</w:t>
       </w:r>
     </w:p>
     <w:p>
@@ -4461,21 +5824,21 @@
         <w:rPr>
           <w:lang w:val="en-GB"/>
         </w:rPr>
-        <w:t xml:space="preserve">{% if not </w:t>
+        <w:t xml:space="preserve">{{r </w:t>
       </w:r>
       <w:proofErr w:type="spellStart"/>
       <w:r>
         <w:rPr>
           <w:lang w:val="en-GB"/>
         </w:rPr>
-        <w:t>loop.last</w:t>
+        <w:t>page_break</w:t>
       </w:r>
       <w:proofErr w:type="spellEnd"/>
       <w:r>
         <w:rPr>
           <w:lang w:val="en-GB"/>
         </w:rPr>
-        <w:t xml:space="preserve"> %}</w:t>
+        <w:t>}}</w:t>
       </w:r>
     </w:p>
     <w:p>
@@ -4490,49 +5853,20 @@
         <w:rPr>
           <w:lang w:val="en-GB"/>
         </w:rPr>
-        <w:t xml:space="preserve">{{r </w:t>
-      </w:r>
-      <w:proofErr w:type="spellStart"/>
-      <w:r>
-        <w:rPr>
-          <w:lang w:val="en-GB"/>
-        </w:rPr>
-        <w:t>page_break</w:t>
-      </w:r>
-      <w:proofErr w:type="spellEnd"/>
-      <w:r>
-        <w:rPr>
-          <w:lang w:val="en-GB"/>
-        </w:rPr>
-        <w:t>}}</w:t>
+        <w:t>{% endif %}</w:t>
       </w:r>
     </w:p>
     <w:p>
       <w:pPr>
         <w:ind w:left="1280" w:right="1280"/>
-        <w:textAlignment w:val="center"/>
-        <w:rPr>
-          <w:lang w:val="en-GB"/>
-        </w:rPr>
-      </w:pPr>
-      <w:r>
-        <w:rPr>
-          <w:lang w:val="en-GB"/>
-        </w:rPr>
-        <w:t>{% endif %}</w:t>
-      </w:r>
-    </w:p>
-    <w:p>
-      <w:pPr>
-        <w:ind w:left="1280" w:right="1280"/>
         <w:rPr>
           <w:b/>
           <w:bCs/>
           <w:lang w:val="en-GB"/>
         </w:rPr>
       </w:pPr>
-      <w:bookmarkStart w:id="21" w:name="_Toc182397281_Copy_2"/>
-      <w:bookmarkStart w:id="22" w:name="_Toc182397281_Copy_5"/>
+      <w:bookmarkStart w:id="22" w:name="_Toc182397281_Copy_2"/>
+      <w:bookmarkStart w:id="23" w:name="_Toc182397281_Copy_5"/>
       <w:r>
         <w:rPr>
           <w:lang w:val="en-GB"/>
@@ -4553,8 +5887,8 @@
         </w:rPr>
         <w:t xml:space="preserve"> %}</w:t>
       </w:r>
-      <w:bookmarkEnd w:id="21"/>
       <w:bookmarkEnd w:id="22"/>
+      <w:bookmarkEnd w:id="23"/>
     </w:p>
     <w:sectPr>
       <w:headerReference w:type="even" r:id="rId41"/>
@@ -4610,8 +5944,8 @@
         <w:noProof/>
       </w:rPr>
       <w:pict w14:anchorId="1BDB0D56">
-        <v:rect id="Text Box 28" o:spid="_x0000_s1032" style="position:absolute;margin-left:-98.15pt;margin-top:.05pt;width:43.65pt;height:33.05pt;z-index:-503316478;visibility:visible;mso-wrap-style:square;mso-wrap-distance-left:0;mso-wrap-distance-top:0;mso-wrap-distance-right:0;mso-wrap-distance-bottom:0;mso-position-horizontal:right;mso-position-horizontal-relative:margin;mso-position-vertical:absolute;mso-position-vertical-relative:text;v-text-anchor:top" o:gfxdata="UEsDBBQABgAIAAAAIQC2gziS/gAAAOEBAAATAAAAW0NvbnRlbnRfVHlwZXNdLnhtbJSRQU7DMBBF&#10;90jcwfIWJU67QAgl6YK0S0CoHGBkTxKLZGx5TGhvj5O2G0SRWNoz/78nu9wcxkFMGNg6quQqL6RA&#10;0s5Y6ir5vt9lD1JwBDIwOMJKHpHlpr69KfdHjyxSmriSfYz+USnWPY7AufNIadK6MEJMx9ApD/oD&#10;OlTrorhX2lFEilmcO2RdNtjC5xDF9pCuTyYBB5bi6bQ4syoJ3g9WQ0ymaiLzg5KdCXlKLjvcW893&#10;SUOqXwnz5DrgnHtJTxOsQfEKIT7DmDSUCaxw7Rqn8787ZsmRM9e2VmPeBN4uqYvTtW7jvijg9N/y&#10;JsXecLq0q+WD6m8AAAD//wMAUEsDBBQABgAIAAAAIQA4/SH/1gAAAJQBAAALAAAAX3JlbHMvLnJl&#10;bHOkkMFqwzAMhu+DvYPRfXGawxijTi+j0GvpHsDYimMaW0Yy2fr2M4PBMnrbUb/Q94l/f/hMi1qR&#10;JVI2sOt6UJgd+ZiDgffL8ekFlFSbvV0oo4EbChzGx4f9GRdb25HMsYhqlCwG5lrLq9biZkxWOiqY&#10;22YiTra2kYMu1l1tQD30/bPm3wwYN0x18gb45AdQl1tp5j/sFB2T0FQ7R0nTNEV3j6o9feQzro1i&#10;OWA14Fm+Q8a1a8+Bvu/d/dMb2JY5uiPbhG/ktn4cqGU/er3pcvwCAAD//wMAUEsDBBQABgAIAAAA&#10;IQBBS8nfzgEAAPUDAAAOAAAAZHJzL2Uyb0RvYy54bWysU1GP0zAMfkfiP0R5Z+2ObUC17oQ4HUJC&#10;cOLgB2RpskZK4ijJrd2/x/G67gRPh3hJ3djfZ/uzs70dnWVHFZMB3/LlouZMeQmd8YeW//p5/+Y9&#10;ZykL3wkLXrX8pBK/3b1+tR1Co26gB9upyJDEp2YILe9zDk1VJdkrJ9ICgvLo1BCdyPgbD1UXxYDs&#10;zlY3db2pBohdiCBVSnh7d3byHfFrrWT+rnVSmdmWY22ZzkjnvpzVbiuaQxShN3IqQ/xDFU4Yj0ln&#10;qjuRBXuK5i8qZ2SEBDovJLgKtDZSUQ/YzbL+o5vHXgRFvaA4Kcwypf9HK78dH8NDRBmGkJqEZuli&#10;1NGVL9bHRhLrNIulxswkXq7Xq1WNkkp0rZYf3m1IzOoKDjHlzwocK0bLI86CJBLHryljQgy9hJRc&#10;Hu6NtTQP69nQ8s3bdU2A2YMI6xF4LZWsfLKqMFj/Q2lmOqq4XNAWqU82sqPA+Qsplc/LMnNiwugS&#10;pTHtS4BTfIEq2rCXgGcEZQafZ7AzHiLV9qypYuZxP07z2UN3eojMfvG4AmWdL0a8GPuLIbzsARf9&#10;rLmHj08ZtCHdC+mZadISd4skmd5BWd7n/xR1fa273wAAAP//AwBQSwMEFAAGAAgAAAAhANEh77HZ&#10;AAAAAwEAAA8AAABkcnMvZG93bnJldi54bWxMj0FPwzAMhe9I/IfISNxYuiLaqjSdJiQkbogxqdes&#10;MW21xqmSdOv26/FOcPR79nufq81iR3FCHwZHCtarBARS68xAnYL99/tTASJETUaPjlDBBQNs6vu7&#10;SpfGnekLT7vYCQ6hUGoFfYxTKWVoe7Q6rNyExN6P81ZHHn0njddnDrejTJMkk1YPxA29nvCtx/a4&#10;my1jXLcvzfLp5jRvrtbHS/7RFF6px4dl+woi4hL/luGGzzdQM9PBzWSCGBXwI/GmCvaK/BnEQUGW&#10;pSDrSv5nr38BAAD//wMAUEsBAi0AFAAGAAgAAAAhALaDOJL+AAAA4QEAABMAAAAAAAAAAAAAAAAA&#10;AAAAAFtDb250ZW50X1R5cGVzXS54bWxQSwECLQAUAAYACAAAACEAOP0h/9YAAACUAQAACwAAAAAA&#10;AAAAAAAAAAAvAQAAX3JlbHMvLnJlbHNQSwECLQAUAAYACAAAACEAQUvJ384BAAD1AwAADgAAAAAA&#10;AAAAAAAAAAAuAgAAZHJzL2Uyb0RvYy54bWxQSwECLQAUAAYACAAAACEA0SHvsdkAAAADAQAADwAA&#10;AAAAAAAAAAAAAAAoBAAAZHJzL2Rvd25yZXYueG1sUEsFBgAAAAAEAAQA8wAAAC4FAAAAAA==&#10;" o:allowincell="f" filled="f" stroked="f" strokeweight=".5pt">
-          <v:textbox inset="0,0,0,0">
+        <v:rect id="Text Box 28" o:spid="_x0000_s1032" style="position:absolute;margin-left:-249.15pt;margin-top:.05pt;width:43.65pt;height:33.05pt;z-index:-503316478;visibility:visible;mso-wrap-style:square;mso-wrap-distance-left:0;mso-wrap-distance-top:0;mso-wrap-distance-right:0;mso-wrap-distance-bottom:0;mso-position-horizontal:right;mso-position-horizontal-relative:margin;mso-position-vertical:absolute;mso-position-vertical-relative:text;v-text-anchor:top" o:gfxdata="UEsDBBQABgAIAAAAIQC2gziS/gAAAOEBAAATAAAAW0NvbnRlbnRfVHlwZXNdLnhtbJSRQU7DMBBF&#10;90jcwfIWJU67QAgl6YK0S0CoHGBkTxKLZGx5TGhvj5O2G0SRWNoz/78nu9wcxkFMGNg6quQqL6RA&#10;0s5Y6ir5vt9lD1JwBDIwOMJKHpHlpr69KfdHjyxSmriSfYz+USnWPY7AufNIadK6MEJMx9ApD/oD&#10;OlTrorhX2lFEilmcO2RdNtjC5xDF9pCuTyYBB5bi6bQ4syoJ3g9WQ0ymaiLzg5KdCXlKLjvcW893&#10;SUOqXwnz5DrgnHtJTxOsQfEKIT7DmDSUCaxw7Rqn8787ZsmRM9e2VmPeBN4uqYvTtW7jvijg9N/y&#10;JsXecLq0q+WD6m8AAAD//wMAUEsDBBQABgAIAAAAIQA4/SH/1gAAAJQBAAALAAAAX3JlbHMvLnJl&#10;bHOkkMFqwzAMhu+DvYPRfXGawxijTi+j0GvpHsDYimMaW0Yy2fr2M4PBMnrbUb/Q94l/f/hMi1qR&#10;JVI2sOt6UJgd+ZiDgffL8ekFlFSbvV0oo4EbChzGx4f9GRdb25HMsYhqlCwG5lrLq9biZkxWOiqY&#10;22YiTra2kYMu1l1tQD30/bPm3wwYN0x18gb45AdQl1tp5j/sFB2T0FQ7R0nTNEV3j6o9feQzro1i&#10;OWA14Fm+Q8a1a8+Bvu/d/dMb2JY5uiPbhG/ktn4cqGU/er3pcvwCAAD//wMAUEsDBBQABgAIAAAA&#10;IQBBS8nfzgEAAPUDAAAOAAAAZHJzL2Uyb0RvYy54bWysU1GP0zAMfkfiP0R5Z+2ObUC17oQ4HUJC&#10;cOLgB2RpskZK4ijJrd2/x/G67gRPh3hJ3djfZ/uzs70dnWVHFZMB3/LlouZMeQmd8YeW//p5/+Y9&#10;ZykL3wkLXrX8pBK/3b1+tR1Co26gB9upyJDEp2YILe9zDk1VJdkrJ9ICgvLo1BCdyPgbD1UXxYDs&#10;zlY3db2pBohdiCBVSnh7d3byHfFrrWT+rnVSmdmWY22ZzkjnvpzVbiuaQxShN3IqQ/xDFU4Yj0ln&#10;qjuRBXuK5i8qZ2SEBDovJLgKtDZSUQ/YzbL+o5vHXgRFvaA4Kcwypf9HK78dH8NDRBmGkJqEZuli&#10;1NGVL9bHRhLrNIulxswkXq7Xq1WNkkp0rZYf3m1IzOoKDjHlzwocK0bLI86CJBLHryljQgy9hJRc&#10;Hu6NtTQP69nQ8s3bdU2A2YMI6xF4LZWsfLKqMFj/Q2lmOqq4XNAWqU82sqPA+Qsplc/LMnNiwugS&#10;pTHtS4BTfIEq2rCXgGcEZQafZ7AzHiLV9qypYuZxP07z2UN3eojMfvG4AmWdL0a8GPuLIbzsARf9&#10;rLmHj08ZtCHdC+mZadISd4skmd5BWd7n/xR1fa273wAAAP//AwBQSwMEFAAGAAgAAAAhANEh77HZ&#10;AAAAAwEAAA8AAABkcnMvZG93bnJldi54bWxMj0FPwzAMhe9I/IfISNxYuiLaqjSdJiQkbogxqdes&#10;MW21xqmSdOv26/FOcPR79nufq81iR3FCHwZHCtarBARS68xAnYL99/tTASJETUaPjlDBBQNs6vu7&#10;SpfGnekLT7vYCQ6hUGoFfYxTKWVoe7Q6rNyExN6P81ZHHn0njddnDrejTJMkk1YPxA29nvCtx/a4&#10;my1jXLcvzfLp5jRvrtbHS/7RFF6px4dl+woi4hL/luGGzzdQM9PBzWSCGBXwI/GmCvaK/BnEQUGW&#10;pSDrSv5nr38BAAD//wMAUEsBAi0AFAAGAAgAAAAhALaDOJL+AAAA4QEAABMAAAAAAAAAAAAAAAAA&#10;AAAAAFtDb250ZW50X1R5cGVzXS54bWxQSwECLQAUAAYACAAAACEAOP0h/9YAAACUAQAACwAAAAAA&#10;AAAAAAAAAAAvAQAAX3JlbHMvLnJlbHNQSwECLQAUAAYACAAAACEAQUvJ384BAAD1AwAADgAAAAAA&#10;AAAAAAAAAAAuAgAAZHJzL2Uyb0RvYy54bWxQSwECLQAUAAYACAAAACEA0SHvsdkAAAADAQAADwAA&#10;AAAAAAAAAAAAAAAoBAAAZHJzL2Rvd25yZXYueG1sUEsFBgAAAAAEAAQA8wAAAC4FAAAAAA==&#10;" o:allowincell="f" filled="f" stroked="f" strokeweight=".5pt">
+          <v:textbox style="mso-next-textbox:#Text Box 28" inset="0,0,0,0">
             <w:txbxContent>
               <w:p>
                 <w:pPr>
@@ -4781,7 +6115,7 @@
         <w:noProof/>
       </w:rPr>
       <w:pict w14:anchorId="72DF7770">
-        <v:rect id="Text Box 10" o:spid="_x0000_s1028" style="position:absolute;margin-left:-98.15pt;margin-top:.05pt;width:43.65pt;height:33.05pt;z-index:-503316477;visibility:visible;mso-wrap-style:square;mso-wrap-distance-left:0;mso-wrap-distance-top:0;mso-wrap-distance-right:0;mso-wrap-distance-bottom:0;mso-position-horizontal:right;mso-position-horizontal-relative:margin;mso-position-vertical:absolute;mso-position-vertical-relative:text;v-text-anchor:top" o:gfxdata="UEsDBBQABgAIAAAAIQC2gziS/gAAAOEBAAATAAAAW0NvbnRlbnRfVHlwZXNdLnhtbJSRQU7DMBBF&#10;90jcwfIWJU67QAgl6YK0S0CoHGBkTxKLZGx5TGhvj5O2G0SRWNoz/78nu9wcxkFMGNg6quQqL6RA&#10;0s5Y6ir5vt9lD1JwBDIwOMJKHpHlpr69KfdHjyxSmriSfYz+USnWPY7AufNIadK6MEJMx9ApD/oD&#10;OlTrorhX2lFEilmcO2RdNtjC5xDF9pCuTyYBB5bi6bQ4syoJ3g9WQ0ymaiLzg5KdCXlKLjvcW893&#10;SUOqXwnz5DrgnHtJTxOsQfEKIT7DmDSUCaxw7Rqn8787ZsmRM9e2VmPeBN4uqYvTtW7jvijg9N/y&#10;JsXecLq0q+WD6m8AAAD//wMAUEsDBBQABgAIAAAAIQA4/SH/1gAAAJQBAAALAAAAX3JlbHMvLnJl&#10;bHOkkMFqwzAMhu+DvYPRfXGawxijTi+j0GvpHsDYimMaW0Yy2fr2M4PBMnrbUb/Q94l/f/hMi1qR&#10;JVI2sOt6UJgd+ZiDgffL8ekFlFSbvV0oo4EbChzGx4f9GRdb25HMsYhqlCwG5lrLq9biZkxWOiqY&#10;22YiTra2kYMu1l1tQD30/bPm3wwYN0x18gb45AdQl1tp5j/sFB2T0FQ7R0nTNEV3j6o9feQzro1i&#10;OWA14Fm+Q8a1a8+Bvu/d/dMb2JY5uiPbhG/ktn4cqGU/er3pcvwCAAD//wMAUEsDBBQABgAIAAAA&#10;IQBfQ8xV0QEAAPwDAAAOAAAAZHJzL2Uyb0RvYy54bWysU8Fu2zAMvQ/YPwi6L3a6JFuDOMWwosOA&#10;YSvW7gMUmYoFyKIgqbHz96PYxCm2U4ddZJrkeySfqM3N2DtxgJgs+kbOZ7UU4DW21u8b+evx7t1H&#10;KVJWvlUOPTTyCEnebN++2QxhDVfYoWshCiLxaT2ERnY5h3VVJd1Br9IMA3gKGoy9yvQb91Ub1UDs&#10;vauu6npVDRjbEFFDSuS9fQ7KLfMbAzr/MCZBFq6R1FvmM/K5K2e13aj1PqrQWX1qQ/1DF72ynopO&#10;VLcqK/EU7V9UvdURE5o809hXaIzVwDPQNPP6j2keOhWAZyFxUphkSv+PVn8/PIT7SDIMIa0TmWWK&#10;0cS+fKk/MbJYx0ksGLPQ5FwuF4uaJNUUWsyvP6xYzOoCDjHlL4C9KEYjI90FS6QO31KmgpR6Tim1&#10;PN5Z5/g+nBdDI1fvlzUDpgghnCfgpVW28tFBYXD+JxhhW+64OHiL4LOL4qDo/pXW4PO83DkzUXbJ&#10;MlT2NcBTfoECb9hrwBOCK6PPE7i3HiP39mKoYuZxN9JUpHKJFs8O2+N9FO6rp00oW3024tnYnQ3l&#10;dYe078/Se/z0lNFYlv/CdJKUVoyVOT2HssMv/znr8mi3vwEAAP//AwBQSwMEFAAGAAgAAAAhANEh&#10;77HZAAAAAwEAAA8AAABkcnMvZG93bnJldi54bWxMj0FPwzAMhe9I/IfISNxYuiLaqjSdJiQkbogx&#10;qdesMW21xqmSdOv26/FOcPR79nufq81iR3FCHwZHCtarBARS68xAnYL99/tTASJETUaPjlDBBQNs&#10;6vu7SpfGnekLT7vYCQ6hUGoFfYxTKWVoe7Q6rNyExN6P81ZHHn0njddnDrejTJMkk1YPxA29nvCt&#10;x/a4my1jXLcvzfLp5jRvrtbHS/7RFF6px4dl+woi4hL/luGGzzdQM9PBzWSCGBXwI/GmCvaK/BnE&#10;QUGWpSDrSv5nr38BAAD//wMAUEsBAi0AFAAGAAgAAAAhALaDOJL+AAAA4QEAABMAAAAAAAAAAAAA&#10;AAAAAAAAAFtDb250ZW50X1R5cGVzXS54bWxQSwECLQAUAAYACAAAACEAOP0h/9YAAACUAQAACwAA&#10;AAAAAAAAAAAAAAAvAQAAX3JlbHMvLnJlbHNQSwECLQAUAAYACAAAACEAX0PMVdEBAAD8AwAADgAA&#10;AAAAAAAAAAAAAAAuAgAAZHJzL2Uyb0RvYy54bWxQSwECLQAUAAYACAAAACEA0SHvsdkAAAADAQAA&#10;DwAAAAAAAAAAAAAAAAArBAAAZHJzL2Rvd25yZXYueG1sUEsFBgAAAAAEAAQA8wAAADEFAAAAAA==&#10;" o:allowincell="f" filled="f" stroked="f" strokeweight=".5pt">
+        <v:rect id="Text Box 10" o:spid="_x0000_s1028" style="position:absolute;margin-left:-249.15pt;margin-top:.05pt;width:43.65pt;height:33.05pt;z-index:-503316477;visibility:visible;mso-wrap-style:square;mso-wrap-distance-left:0;mso-wrap-distance-top:0;mso-wrap-distance-right:0;mso-wrap-distance-bottom:0;mso-position-horizontal:right;mso-position-horizontal-relative:margin;mso-position-vertical:absolute;mso-position-vertical-relative:text;v-text-anchor:top" o:gfxdata="UEsDBBQABgAIAAAAIQC2gziS/gAAAOEBAAATAAAAW0NvbnRlbnRfVHlwZXNdLnhtbJSRQU7DMBBF&#10;90jcwfIWJU67QAgl6YK0S0CoHGBkTxKLZGx5TGhvj5O2G0SRWNoz/78nu9wcxkFMGNg6quQqL6RA&#10;0s5Y6ir5vt9lD1JwBDIwOMJKHpHlpr69KfdHjyxSmriSfYz+USnWPY7AufNIadK6MEJMx9ApD/oD&#10;OlTrorhX2lFEilmcO2RdNtjC5xDF9pCuTyYBB5bi6bQ4syoJ3g9WQ0ymaiLzg5KdCXlKLjvcW893&#10;SUOqXwnz5DrgnHtJTxOsQfEKIT7DmDSUCaxw7Rqn8787ZsmRM9e2VmPeBN4uqYvTtW7jvijg9N/y&#10;JsXecLq0q+WD6m8AAAD//wMAUEsDBBQABgAIAAAAIQA4/SH/1gAAAJQBAAALAAAAX3JlbHMvLnJl&#10;bHOkkMFqwzAMhu+DvYPRfXGawxijTi+j0GvpHsDYimMaW0Yy2fr2M4PBMnrbUb/Q94l/f/hMi1qR&#10;JVI2sOt6UJgd+ZiDgffL8ekFlFSbvV0oo4EbChzGx4f9GRdb25HMsYhqlCwG5lrLq9biZkxWOiqY&#10;22YiTra2kYMu1l1tQD30/bPm3wwYN0x18gb45AdQl1tp5j/sFB2T0FQ7R0nTNEV3j6o9feQzro1i&#10;OWA14Fm+Q8a1a8+Bvu/d/dMb2JY5uiPbhG/ktn4cqGU/er3pcvwCAAD//wMAUEsDBBQABgAIAAAA&#10;IQBfQ8xV0QEAAPwDAAAOAAAAZHJzL2Uyb0RvYy54bWysU8Fu2zAMvQ/YPwi6L3a6JFuDOMWwosOA&#10;YSvW7gMUmYoFyKIgqbHz96PYxCm2U4ddZJrkeySfqM3N2DtxgJgs+kbOZ7UU4DW21u8b+evx7t1H&#10;KVJWvlUOPTTyCEnebN++2QxhDVfYoWshCiLxaT2ERnY5h3VVJd1Br9IMA3gKGoy9yvQb91Ub1UDs&#10;vauu6npVDRjbEFFDSuS9fQ7KLfMbAzr/MCZBFq6R1FvmM/K5K2e13aj1PqrQWX1qQ/1DF72ynopO&#10;VLcqK/EU7V9UvdURE5o809hXaIzVwDPQNPP6j2keOhWAZyFxUphkSv+PVn8/PIT7SDIMIa0TmWWK&#10;0cS+fKk/MbJYx0ksGLPQ5FwuF4uaJNUUWsyvP6xYzOoCDjHlL4C9KEYjI90FS6QO31KmgpR6Tim1&#10;PN5Z5/g+nBdDI1fvlzUDpgghnCfgpVW28tFBYXD+JxhhW+64OHiL4LOL4qDo/pXW4PO83DkzUXbJ&#10;MlT2NcBTfoECb9hrwBOCK6PPE7i3HiP39mKoYuZxN9JUpHKJFs8O2+N9FO6rp00oW3024tnYnQ3l&#10;dYe078/Se/z0lNFYlv/CdJKUVoyVOT2HssMv/znr8mi3vwEAAP//AwBQSwMEFAAGAAgAAAAhANEh&#10;77HZAAAAAwEAAA8AAABkcnMvZG93bnJldi54bWxMj0FPwzAMhe9I/IfISNxYuiLaqjSdJiQkbogx&#10;qdesMW21xqmSdOv26/FOcPR79nufq81iR3FCHwZHCtarBARS68xAnYL99/tTASJETUaPjlDBBQNs&#10;6vu7SpfGnekLT7vYCQ6hUGoFfYxTKWVoe7Q6rNyExN6P81ZHHn0njddnDrejTJMkk1YPxA29nvCt&#10;x/a4my1jXLcvzfLp5jRvrtbHS/7RFF6px4dl+woi4hL/luGGzzdQM9PBzWSCGBXwI/GmCvaK/BnE&#10;QUGWpSDrSv5nr38BAAD//wMAUEsBAi0AFAAGAAgAAAAhALaDOJL+AAAA4QEAABMAAAAAAAAAAAAA&#10;AAAAAAAAAFtDb250ZW50X1R5cGVzXS54bWxQSwECLQAUAAYACAAAACEAOP0h/9YAAACUAQAACwAA&#10;AAAAAAAAAAAAAAAvAQAAX3JlbHMvLnJlbHNQSwECLQAUAAYACAAAACEAX0PMVdEBAAD8AwAADgAA&#10;AAAAAAAAAAAAAAAuAgAAZHJzL2Uyb0RvYy54bWxQSwECLQAUAAYACAAAACEA0SHvsdkAAAADAQAA&#10;DwAAAAAAAAAAAAAAAAArBAAAZHJzL2Rvd25yZXYueG1sUEsFBgAAAAAEAAQA8wAAADEFAAAAAA==&#10;" o:allowincell="f" filled="f" stroked="f" strokeweight=".5pt">
           <v:textbox inset="0,0,0,0">
             <w:txbxContent>
               <w:p>
@@ -4866,7 +6200,7 @@
         <w:noProof/>
       </w:rPr>
       <w:pict w14:anchorId="35E128C8">
-        <v:rect id="_x0000_s1027" style="position:absolute;margin-left:-98.15pt;margin-top:.05pt;width:43.65pt;height:33.05pt;z-index:-503316476;visibility:visible;mso-wrap-style:square;mso-wrap-distance-left:0;mso-wrap-distance-top:0;mso-wrap-distance-right:0;mso-wrap-distance-bottom:0;mso-position-horizontal:right;mso-position-horizontal-relative:margin;mso-position-vertical:absolute;mso-position-vertical-relative:text;v-text-anchor:top" o:gfxdata="UEsDBBQABgAIAAAAIQC2gziS/gAAAOEBAAATAAAAW0NvbnRlbnRfVHlwZXNdLnhtbJSRQU7DMBBF&#10;90jcwfIWJU67QAgl6YK0S0CoHGBkTxKLZGx5TGhvj5O2G0SRWNoz/78nu9wcxkFMGNg6quQqL6RA&#10;0s5Y6ir5vt9lD1JwBDIwOMJKHpHlpr69KfdHjyxSmriSfYz+USnWPY7AufNIadK6MEJMx9ApD/oD&#10;OlTrorhX2lFEilmcO2RdNtjC5xDF9pCuTyYBB5bi6bQ4syoJ3g9WQ0ymaiLzg5KdCXlKLjvcW893&#10;SUOqXwnz5DrgnHtJTxOsQfEKIT7DmDSUCaxw7Rqn8787ZsmRM9e2VmPeBN4uqYvTtW7jvijg9N/y&#10;JsXecLq0q+WD6m8AAAD//wMAUEsDBBQABgAIAAAAIQA4/SH/1gAAAJQBAAALAAAAX3JlbHMvLnJl&#10;bHOkkMFqwzAMhu+DvYPRfXGawxijTi+j0GvpHsDYimMaW0Yy2fr2M4PBMnrbUb/Q94l/f/hMi1qR&#10;JVI2sOt6UJgd+ZiDgffL8ekFlFSbvV0oo4EbChzGx4f9GRdb25HMsYhqlCwG5lrLq9biZkxWOiqY&#10;22YiTra2kYMu1l1tQD30/bPm3wwYN0x18gb45AdQl1tp5j/sFB2T0FQ7R0nTNEV3j6o9feQzro1i&#10;OWA14Fm+Q8a1a8+Bvu/d/dMb2JY5uiPbhG/ktn4cqGU/er3pcvwCAAD//wMAUEsDBBQABgAIAAAA&#10;IQBv0vA70QEAAPwDAAAOAAAAZHJzL2Uyb0RvYy54bWysU8Fu2zAMvQ/YPwi6L3a6JFuDOMWwosOA&#10;YSvW7gMUmYoFyKIgqbHz96PYxCm2U4ddZJrkeySfqM3N2DtxgJgs+kbOZ7UU4DW21u8b+evx7t1H&#10;KVJWvlUOPTTyCEnebN++2QxhDVfYoWshCiLxaT2ERnY5h3VVJd1Br9IMA3gKGoy9yvQb91Ub1UDs&#10;vauu6npVDRjbEFFDSuS9fQ7KLfMbAzr/MCZBFq6R1FvmM/K5K2e13aj1PqrQWX1qQ/1DF72ynopO&#10;VLcqK/EU7V9UvdURE5o809hXaIzVwDPQNPP6j2keOhWAZyFxUphkSv+PVn8/PIT7SDIMIa0TmWWK&#10;0cS+fKk/MbJYx0ksGLPQ5FwuF4uaJNUUWsyvP6xYzOoCDjHlL4C9KEYjI90FS6QO31KmgpR6Tim1&#10;PN5Z5/g+nBdDI1fvlzUDpgghnCfgpVW28tFBYXD+JxhhW+64OHiL4LOL4qDo/pXW4PO83DkzUXbJ&#10;MlT2NcBTfoECb9hrwBOCK6PPE7i3HiP39mKoYuZxN9JUpHiJFs8O2+N9FO6rp00oW3024tnYnQ3l&#10;dYe078/Se/z0lNFYlv/CdJKUVoyVOT2HssMv/znr8mi3vwEAAP//AwBQSwMEFAAGAAgAAAAhANEh&#10;77HZAAAAAwEAAA8AAABkcnMvZG93bnJldi54bWxMj0FPwzAMhe9I/IfISNxYuiLaqjSdJiQkbogx&#10;qdesMW21xqmSdOv26/FOcPR79nufq81iR3FCHwZHCtarBARS68xAnYL99/tTASJETUaPjlDBBQNs&#10;6vu7SpfGnekLT7vYCQ6hUGoFfYxTKWVoe7Q6rNyExN6P81ZHHn0njddnDrejTJMkk1YPxA29nvCt&#10;x/a4my1jXLcvzfLp5jRvrtbHS/7RFF6px4dl+woi4hL/luGGzzdQM9PBzWSCGBXwI/GmCvaK/BnE&#10;QUGWpSDrSv5nr38BAAD//wMAUEsBAi0AFAAGAAgAAAAhALaDOJL+AAAA4QEAABMAAAAAAAAAAAAA&#10;AAAAAAAAAFtDb250ZW50X1R5cGVzXS54bWxQSwECLQAUAAYACAAAACEAOP0h/9YAAACUAQAACwAA&#10;AAAAAAAAAAAAAAAvAQAAX3JlbHMvLnJlbHNQSwECLQAUAAYACAAAACEAb9LwO9EBAAD8AwAADgAA&#10;AAAAAAAAAAAAAAAuAgAAZHJzL2Uyb0RvYy54bWxQSwECLQAUAAYACAAAACEA0SHvsdkAAAADAQAA&#10;DwAAAAAAAAAAAAAAAAArBAAAZHJzL2Rvd25yZXYueG1sUEsFBgAAAAAEAAQA8wAAADEFAAAAAA==&#10;" o:allowincell="f" filled="f" stroked="f" strokeweight=".5pt">
+        <v:rect id="_x0000_s1027" style="position:absolute;margin-left:-249.15pt;margin-top:.05pt;width:43.65pt;height:33.05pt;z-index:-503316476;visibility:visible;mso-wrap-style:square;mso-wrap-distance-left:0;mso-wrap-distance-top:0;mso-wrap-distance-right:0;mso-wrap-distance-bottom:0;mso-position-horizontal:right;mso-position-horizontal-relative:margin;mso-position-vertical:absolute;mso-position-vertical-relative:text;v-text-anchor:top" o:gfxdata="UEsDBBQABgAIAAAAIQC2gziS/gAAAOEBAAATAAAAW0NvbnRlbnRfVHlwZXNdLnhtbJSRQU7DMBBF&#10;90jcwfIWJU67QAgl6YK0S0CoHGBkTxKLZGx5TGhvj5O2G0SRWNoz/78nu9wcxkFMGNg6quQqL6RA&#10;0s5Y6ir5vt9lD1JwBDIwOMJKHpHlpr69KfdHjyxSmriSfYz+USnWPY7AufNIadK6MEJMx9ApD/oD&#10;OlTrorhX2lFEilmcO2RdNtjC5xDF9pCuTyYBB5bi6bQ4syoJ3g9WQ0ymaiLzg5KdCXlKLjvcW893&#10;SUOqXwnz5DrgnHtJTxOsQfEKIT7DmDSUCaxw7Rqn8787ZsmRM9e2VmPeBN4uqYvTtW7jvijg9N/y&#10;JsXecLq0q+WD6m8AAAD//wMAUEsDBBQABgAIAAAAIQA4/SH/1gAAAJQBAAALAAAAX3JlbHMvLnJl&#10;bHOkkMFqwzAMhu+DvYPRfXGawxijTi+j0GvpHsDYimMaW0Yy2fr2M4PBMnrbUb/Q94l/f/hMi1qR&#10;JVI2sOt6UJgd+ZiDgffL8ekFlFSbvV0oo4EbChzGx4f9GRdb25HMsYhqlCwG5lrLq9biZkxWOiqY&#10;22YiTra2kYMu1l1tQD30/bPm3wwYN0x18gb45AdQl1tp5j/sFB2T0FQ7R0nTNEV3j6o9feQzro1i&#10;OWA14Fm+Q8a1a8+Bvu/d/dMb2JY5uiPbhG/ktn4cqGU/er3pcvwCAAD//wMAUEsDBBQABgAIAAAA&#10;IQBv0vA70QEAAPwDAAAOAAAAZHJzL2Uyb0RvYy54bWysU8Fu2zAMvQ/YPwi6L3a6JFuDOMWwosOA&#10;YSvW7gMUmYoFyKIgqbHz96PYxCm2U4ddZJrkeySfqM3N2DtxgJgs+kbOZ7UU4DW21u8b+evx7t1H&#10;KVJWvlUOPTTyCEnebN++2QxhDVfYoWshCiLxaT2ERnY5h3VVJd1Br9IMA3gKGoy9yvQb91Ub1UDs&#10;vauu6npVDRjbEFFDSuS9fQ7KLfMbAzr/MCZBFq6R1FvmM/K5K2e13aj1PqrQWX1qQ/1DF72ynopO&#10;VLcqK/EU7V9UvdURE5o809hXaIzVwDPQNPP6j2keOhWAZyFxUphkSv+PVn8/PIT7SDIMIa0TmWWK&#10;0cS+fKk/MbJYx0ksGLPQ5FwuF4uaJNUUWsyvP6xYzOoCDjHlL4C9KEYjI90FS6QO31KmgpR6Tim1&#10;PN5Z5/g+nBdDI1fvlzUDpgghnCfgpVW28tFBYXD+JxhhW+64OHiL4LOL4qDo/pXW4PO83DkzUXbJ&#10;MlT2NcBTfoECb9hrwBOCK6PPE7i3HiP39mKoYuZxN9JUpHiJFs8O2+N9FO6rp00oW3024tnYnQ3l&#10;dYe078/Se/z0lNFYlv/CdJKUVoyVOT2HssMv/znr8mi3vwEAAP//AwBQSwMEFAAGAAgAAAAhANEh&#10;77HZAAAAAwEAAA8AAABkcnMvZG93bnJldi54bWxMj0FPwzAMhe9I/IfISNxYuiLaqjSdJiQkbogx&#10;qdesMW21xqmSdOv26/FOcPR79nufq81iR3FCHwZHCtarBARS68xAnYL99/tTASJETUaPjlDBBQNs&#10;6vu7SpfGnekLT7vYCQ6hUGoFfYxTKWVoe7Q6rNyExN6P81ZHHn0njddnDrejTJMkk1YPxA29nvCt&#10;x/a4my1jXLcvzfLp5jRvrtbHS/7RFF6px4dl+woi4hL/luGGzzdQM9PBzWSCGBXwI/GmCvaK/BnE&#10;QUGWpSDrSv5nr38BAAD//wMAUEsBAi0AFAAGAAgAAAAhALaDOJL+AAAA4QEAABMAAAAAAAAAAAAA&#10;AAAAAAAAAFtDb250ZW50X1R5cGVzXS54bWxQSwECLQAUAAYACAAAACEAOP0h/9YAAACUAQAACwAA&#10;AAAAAAAAAAAAAAAvAQAAX3JlbHMvLnJlbHNQSwECLQAUAAYACAAAACEAb9LwO9EBAAD8AwAADgAA&#10;AAAAAAAAAAAAAAAuAgAAZHJzL2Uyb0RvYy54bWxQSwECLQAUAAYACAAAACEA0SHvsdkAAAADAQAA&#10;DwAAAAAAAAAAAAAAAAArBAAAZHJzL2Rvd25yZXYueG1sUEsFBgAAAAAEAAQA8wAAADEFAAAAAA==&#10;" o:allowincell="f" filled="f" stroked="f" strokeweight=".5pt">
           <v:textbox inset="0,0,0,0">
             <w:txbxContent>
               <w:p>
@@ -4952,7 +6286,7 @@
         <w:noProof/>
       </w:rPr>
       <w:pict w14:anchorId="47E91CBE">
-        <v:rect id="Text Box 11" o:spid="_x0000_s1026" style="position:absolute;left:0;text-align:left;margin-left:1206.4pt;margin-top:.05pt;width:2in;height:10.9pt;z-index:-503316474;visibility:visible;mso-wrap-style:square;mso-wrap-distance-left:0;mso-wrap-distance-top:0;mso-wrap-distance-right:0;mso-wrap-distance-bottom:0;mso-position-horizontal:right;mso-position-horizontal-relative:margin;mso-position-vertical:absolute;mso-position-vertical-relative:text;v-text-anchor:top" o:gfxdata="UEsDBBQABgAIAAAAIQC2gziS/gAAAOEBAAATAAAAW0NvbnRlbnRfVHlwZXNdLnhtbJSRQU7DMBBF&#10;90jcwfIWJU67QAgl6YK0S0CoHGBkTxKLZGx5TGhvj5O2G0SRWNoz/78nu9wcxkFMGNg6quQqL6RA&#10;0s5Y6ir5vt9lD1JwBDIwOMJKHpHlpr69KfdHjyxSmriSfYz+USnWPY7AufNIadK6MEJMx9ApD/oD&#10;OlTrorhX2lFEilmcO2RdNtjC5xDF9pCuTyYBB5bi6bQ4syoJ3g9WQ0ymaiLzg5KdCXlKLjvcW893&#10;SUOqXwnz5DrgnHtJTxOsQfEKIT7DmDSUCaxw7Rqn8787ZsmRM9e2VmPeBN4uqYvTtW7jvijg9N/y&#10;JsXecLq0q+WD6m8AAAD//wMAUEsDBBQABgAIAAAAIQA4/SH/1gAAAJQBAAALAAAAX3JlbHMvLnJl&#10;bHOkkMFqwzAMhu+DvYPRfXGawxijTi+j0GvpHsDYimMaW0Yy2fr2M4PBMnrbUb/Q94l/f/hMi1qR&#10;JVI2sOt6UJgd+ZiDgffL8ekFlFSbvV0oo4EbChzGx4f9GRdb25HMsYhqlCwG5lrLq9biZkxWOiqY&#10;22YiTra2kYMu1l1tQD30/bPm3wwYN0x18gb45AdQl1tp5j/sFB2T0FQ7R0nTNEV3j6o9feQzro1i&#10;OWA14Fm+Q8a1a8+Bvu/d/dMb2JY5uiPbhG/ktn4cqGU/er3pcvwCAAD//wMAUEsDBBQABgAIAAAA&#10;IQA9qb8SzwEAAP0DAAAOAAAAZHJzL2Uyb0RvYy54bWysU21r2zAQ/j7YfxD6vthOWTAmTiktHYOx&#10;lbX7AYp8igWyTkhq7Pz7nRTHKdunjn2Rz/fy3HOPTtvbaTDsCD5otC2vViVnYCV22h5a/uvl8VPN&#10;WYjCdsKghZafIPDb3ccP29E1sMYeTQeeEYgNzeha3sfomqIIsodBhBU6sBRU6AcR6dcfis6LkdAH&#10;U6zLclOM6DvnUUII5H04B/ku4ysFMv5QKkBkpuXELebT53OfzmK3Fc3BC9drOdMQ/8BiENpS0wXq&#10;QUTBXr3+C2rQ0mNAFVcShwKV0hLyDDRNVf4xzXMvHORZSJzgFpnC/4OV34/P7smTDKMLTSAzTTEp&#10;P6Qv8WNTFuu0iAVTZJKcVb2u65I0lRSrbuoN2QRTXKudD/EL4MCS0XJPl5E1EsdvIZ5TLympmcVH&#10;bUy+EGPZ2PLNzecyFywRAjeWely5ZiueDCQEY3+CYrrLlJMjrxHcG8+OghZASAk2VjPNnJ2yFLV9&#10;T+Gcn0ohr9h7ipeK3BltXIoHbdFnbm+GSmac9hNNRYKkaPLssTs9eWa+WlqFtNYXw1+M/cUQVvZI&#10;C3+WPri710g6Z/mvSLOktGP5Auf3kJb47X/Our7a3W8AAAD//wMAUEsDBBQABgAIAAAAIQDVJ7HZ&#10;2wAAAAQBAAAPAAAAZHJzL2Rvd25yZXYueG1sTI/NTsNADITvSLzDykhcEN20QBVCNhU/glsPDZV6&#10;dbMmCWS9aXbbpm+Pe4Kbx2ONv8kXo+vUgYbQejYwnSSgiCtvW64NrD/fb1NQISJb7DyTgRMFWBSX&#10;Fzlm1h95RYcy1kpCOGRooImxz7QOVUMOw8T3xOJ9+cFhFDnU2g54lHDX6VmSzLXDluVDgz29NlT9&#10;lHtn4M5+3Hy7TXn/stKnh375tit31dyY66vx+QlUpDH+HcMZX9ChEKat37MNqjMgReJ5q8SbpanI&#10;rQzTR9BFrv/DF78AAAD//wMAUEsBAi0AFAAGAAgAAAAhALaDOJL+AAAA4QEAABMAAAAAAAAAAAAA&#10;AAAAAAAAAFtDb250ZW50X1R5cGVzXS54bWxQSwECLQAUAAYACAAAACEAOP0h/9YAAACUAQAACwAA&#10;AAAAAAAAAAAAAAAvAQAAX3JlbHMvLnJlbHNQSwECLQAUAAYACAAAACEAPam/Es8BAAD9AwAADgAA&#10;AAAAAAAAAAAAAAAuAgAAZHJzL2Uyb0RvYy54bWxQSwECLQAUAAYACAAAACEA1Sex2dsAAAAEAQAA&#10;DwAAAAAAAAAAAAAAAAApBAAAZHJzL2Rvd25yZXYueG1sUEsFBgAAAAAEAAQA8wAAADEFAAAAAA==&#10;" o:allowincell="f" filled="f" stroked="f" strokeweight=".5pt">
+        <v:rect id="Text Box 11" o:spid="_x0000_s1026" style="position:absolute;left:0;text-align:left;margin-left:3062.4pt;margin-top:.05pt;width:2in;height:10.9pt;z-index:-503316474;visibility:visible;mso-wrap-style:square;mso-wrap-distance-left:0;mso-wrap-distance-top:0;mso-wrap-distance-right:0;mso-wrap-distance-bottom:0;mso-position-horizontal:right;mso-position-horizontal-relative:margin;mso-position-vertical:absolute;mso-position-vertical-relative:text;v-text-anchor:top" o:gfxdata="UEsDBBQABgAIAAAAIQC2gziS/gAAAOEBAAATAAAAW0NvbnRlbnRfVHlwZXNdLnhtbJSRQU7DMBBF&#10;90jcwfIWJU67QAgl6YK0S0CoHGBkTxKLZGx5TGhvj5O2G0SRWNoz/78nu9wcxkFMGNg6quQqL6RA&#10;0s5Y6ir5vt9lD1JwBDIwOMJKHpHlpr69KfdHjyxSmriSfYz+USnWPY7AufNIadK6MEJMx9ApD/oD&#10;OlTrorhX2lFEilmcO2RdNtjC5xDF9pCuTyYBB5bi6bQ4syoJ3g9WQ0ymaiLzg5KdCXlKLjvcW893&#10;SUOqXwnz5DrgnHtJTxOsQfEKIT7DmDSUCaxw7Rqn8787ZsmRM9e2VmPeBN4uqYvTtW7jvijg9N/y&#10;JsXecLq0q+WD6m8AAAD//wMAUEsDBBQABgAIAAAAIQA4/SH/1gAAAJQBAAALAAAAX3JlbHMvLnJl&#10;bHOkkMFqwzAMhu+DvYPRfXGawxijTi+j0GvpHsDYimMaW0Yy2fr2M4PBMnrbUb/Q94l/f/hMi1qR&#10;JVI2sOt6UJgd+ZiDgffL8ekFlFSbvV0oo4EbChzGx4f9GRdb25HMsYhqlCwG5lrLq9biZkxWOiqY&#10;22YiTra2kYMu1l1tQD30/bPm3wwYN0x18gb45AdQl1tp5j/sFB2T0FQ7R0nTNEV3j6o9feQzro1i&#10;OWA14Fm+Q8a1a8+Bvu/d/dMb2JY5uiPbhG/ktn4cqGU/er3pcvwCAAD//wMAUEsDBBQABgAIAAAA&#10;IQA9qb8SzwEAAP0DAAAOAAAAZHJzL2Uyb0RvYy54bWysU21r2zAQ/j7YfxD6vthOWTAmTiktHYOx&#10;lbX7AYp8igWyTkhq7Pz7nRTHKdunjn2Rz/fy3HOPTtvbaTDsCD5otC2vViVnYCV22h5a/uvl8VPN&#10;WYjCdsKghZafIPDb3ccP29E1sMYeTQeeEYgNzeha3sfomqIIsodBhBU6sBRU6AcR6dcfis6LkdAH&#10;U6zLclOM6DvnUUII5H04B/ku4ysFMv5QKkBkpuXELebT53OfzmK3Fc3BC9drOdMQ/8BiENpS0wXq&#10;QUTBXr3+C2rQ0mNAFVcShwKV0hLyDDRNVf4xzXMvHORZSJzgFpnC/4OV34/P7smTDKMLTSAzTTEp&#10;P6Qv8WNTFuu0iAVTZJKcVb2u65I0lRSrbuoN2QRTXKudD/EL4MCS0XJPl5E1EsdvIZ5TLympmcVH&#10;bUy+EGPZ2PLNzecyFywRAjeWely5ZiueDCQEY3+CYrrLlJMjrxHcG8+OghZASAk2VjPNnJ2yFLV9&#10;T+Gcn0ohr9h7ipeK3BltXIoHbdFnbm+GSmac9hNNRYKkaPLssTs9eWa+WlqFtNYXw1+M/cUQVvZI&#10;C3+WPri710g6Z/mvSLOktGP5Auf3kJb47X/Our7a3W8AAAD//wMAUEsDBBQABgAIAAAAIQDVJ7HZ&#10;2wAAAAQBAAAPAAAAZHJzL2Rvd25yZXYueG1sTI/NTsNADITvSLzDykhcEN20QBVCNhU/glsPDZV6&#10;dbMmCWS9aXbbpm+Pe4Kbx2ONv8kXo+vUgYbQejYwnSSgiCtvW64NrD/fb1NQISJb7DyTgRMFWBSX&#10;Fzlm1h95RYcy1kpCOGRooImxz7QOVUMOw8T3xOJ9+cFhFDnU2g54lHDX6VmSzLXDluVDgz29NlT9&#10;lHtn4M5+3Hy7TXn/stKnh375tit31dyY66vx+QlUpDH+HcMZX9ChEKat37MNqjMgReJ5q8SbpanI&#10;rQzTR9BFrv/DF78AAAD//wMAUEsBAi0AFAAGAAgAAAAhALaDOJL+AAAA4QEAABMAAAAAAAAAAAAA&#10;AAAAAAAAAFtDb250ZW50X1R5cGVzXS54bWxQSwECLQAUAAYACAAAACEAOP0h/9YAAACUAQAACwAA&#10;AAAAAAAAAAAAAAAvAQAAX3JlbHMvLnJlbHNQSwECLQAUAAYACAAAACEAPam/Es8BAAD9AwAADgAA&#10;AAAAAAAAAAAAAAAuAgAAZHJzL2Uyb0RvYy54bWxQSwECLQAUAAYACAAAACEA1Sex2dsAAAAEAQAA&#10;DwAAAAAAAAAAAAAAAAApBAAAZHJzL2Rvd25yZXYueG1sUEsFBgAAAAAEAAQA8wAAADEFAAAAAA==&#10;" o:allowincell="f" filled="f" stroked="f" strokeweight=".5pt">
           <v:textbox style="mso-fit-shape-to-text:t" inset="0,0,0,0">
             <w:txbxContent>
               <w:p>
@@ -5067,8 +6401,8 @@
         <w:noProof/>
       </w:rPr>
       <w:pict w14:anchorId="696BE3D4">
-        <v:rect id="Text Box 9" o:spid="_x0000_s1031" style="position:absolute;margin-left:1206.4pt;margin-top:.05pt;width:2in;height:10.9pt;z-index:-503316470;visibility:visible;mso-wrap-style:square;mso-wrap-distance-left:0;mso-wrap-distance-top:0;mso-wrap-distance-right:0;mso-wrap-distance-bottom:0;mso-position-horizontal:right;mso-position-horizontal-relative:margin;mso-position-vertical:absolute;mso-position-vertical-relative:text;v-text-anchor:top" o:gfxdata="UEsDBBQABgAIAAAAIQC2gziS/gAAAOEBAAATAAAAW0NvbnRlbnRfVHlwZXNdLnhtbJSRQU7DMBBF&#10;90jcwfIWJU67QAgl6YK0S0CoHGBkTxKLZGx5TGhvj5O2G0SRWNoz/78nu9wcxkFMGNg6quQqL6RA&#10;0s5Y6ir5vt9lD1JwBDIwOMJKHpHlpr69KfdHjyxSmriSfYz+USnWPY7AufNIadK6MEJMx9ApD/oD&#10;OlTrorhX2lFEilmcO2RdNtjC5xDF9pCuTyYBB5bi6bQ4syoJ3g9WQ0ymaiLzg5KdCXlKLjvcW893&#10;SUOqXwnz5DrgnHtJTxOsQfEKIT7DmDSUCaxw7Rqn8787ZsmRM9e2VmPeBN4uqYvTtW7jvijg9N/y&#10;JsXecLq0q+WD6m8AAAD//wMAUEsDBBQABgAIAAAAIQA4/SH/1gAAAJQBAAALAAAAX3JlbHMvLnJl&#10;bHOkkMFqwzAMhu+DvYPRfXGawxijTi+j0GvpHsDYimMaW0Yy2fr2M4PBMnrbUb/Q94l/f/hMi1qR&#10;JVI2sOt6UJgd+ZiDgffL8ekFlFSbvV0oo4EbChzGx4f9GRdb25HMsYhqlCwG5lrLq9biZkxWOiqY&#10;22YiTra2kYMu1l1tQD30/bPm3wwYN0x18gb45AdQl1tp5j/sFB2T0FQ7R0nTNEV3j6o9feQzro1i&#10;OWA14Fm+Q8a1a8+Bvu/d/dMb2JY5uiPbhG/ktn4cqGU/er3pcvwCAAD//wMAUEsDBBQABgAIAAAA&#10;IQDsWHnDzwEAAP0DAAAOAAAAZHJzL2Uyb0RvYy54bWysU21r2zAQ/j7YfxD6vthOWTAmTiktHYOx&#10;lbX7AYp8igWyTkhq7Pz7nRTHKdunjn2Rz/fy3HOPTtvbaTDsCD5otC2vViVnYCV22h5a/uvl8VPN&#10;WYjCdsKghZafIPDb3ccP29E1sMYeTQeeEYgNzeha3sfomqIIsodBhBU6sBRU6AcR6dcfis6LkdAH&#10;U6zLclOM6DvnUUII5H04B/ku4ysFMv5QKkBkpuXELebT53OfzmK3Fc3BC9drOdMQ/8BiENpS0wXq&#10;QUTBXr3+C2rQ0mNAFVcShwKV0hLyDDRNVf4xzXMvHORZSJzgFpnC/4OV34/P7smTDKMLTSAzTTEp&#10;P6Qv8WNTFuu0iAVTZJKcVb2u65I0lRSrbuoN2QRTXKudD/EL4MCS0XJPl5E1EsdvIZ5TLympmcVH&#10;bUy+EGPZ2PLNzecyFywRAjeWely5ZiueDCQEY3+CYrrLlJMjrxHcG8+OghZASAk2VjPNnJ2yFLV9&#10;T+Gcn0ohr9h7ipeK3BltXIoHbdFnbm+GSmac9hNNRSqnaPLssTs9eWa+WlqFtNYXw1+M/cUQVvZI&#10;C3+WPri710g6Z/mvSLOktGP5Auf3kJb47X/Our7a3W8AAAD//wMAUEsDBBQABgAIAAAAIQDVJ7HZ&#10;2wAAAAQBAAAPAAAAZHJzL2Rvd25yZXYueG1sTI/NTsNADITvSLzDykhcEN20QBVCNhU/glsPDZV6&#10;dbMmCWS9aXbbpm+Pe4Kbx2ONv8kXo+vUgYbQejYwnSSgiCtvW64NrD/fb1NQISJb7DyTgRMFWBSX&#10;Fzlm1h95RYcy1kpCOGRooImxz7QOVUMOw8T3xOJ9+cFhFDnU2g54lHDX6VmSzLXDluVDgz29NlT9&#10;lHtn4M5+3Hy7TXn/stKnh375tit31dyY66vx+QlUpDH+HcMZX9ChEKat37MNqjMgReJ5q8SbpanI&#10;rQzTR9BFrv/DF78AAAD//wMAUEsBAi0AFAAGAAgAAAAhALaDOJL+AAAA4QEAABMAAAAAAAAAAAAA&#10;AAAAAAAAAFtDb250ZW50X1R5cGVzXS54bWxQSwECLQAUAAYACAAAACEAOP0h/9YAAACUAQAACwAA&#10;AAAAAAAAAAAAAAAvAQAAX3JlbHMvLnJlbHNQSwECLQAUAAYACAAAACEA7Fh5w88BAAD9AwAADgAA&#10;AAAAAAAAAAAAAAAuAgAAZHJzL2Uyb0RvYy54bWxQSwECLQAUAAYACAAAACEA1Sex2dsAAAAEAQAA&#10;DwAAAAAAAAAAAAAAAAApBAAAZHJzL2Rvd25yZXYueG1sUEsFBgAAAAAEAAQA8wAAADEFAAAAAA==&#10;" o:allowincell="f" filled="f" stroked="f" strokeweight=".5pt">
-          <v:textbox style="mso-fit-shape-to-text:t" inset="0,0,0,0">
+        <v:rect id="Text Box 9" o:spid="_x0000_s1031" style="position:absolute;margin-left:3062.4pt;margin-top:.05pt;width:2in;height:10.9pt;z-index:-503316470;visibility:visible;mso-wrap-style:square;mso-wrap-distance-left:0;mso-wrap-distance-top:0;mso-wrap-distance-right:0;mso-wrap-distance-bottom:0;mso-position-horizontal:right;mso-position-horizontal-relative:margin;mso-position-vertical:absolute;mso-position-vertical-relative:text;v-text-anchor:top" o:gfxdata="UEsDBBQABgAIAAAAIQC2gziS/gAAAOEBAAATAAAAW0NvbnRlbnRfVHlwZXNdLnhtbJSRQU7DMBBF&#10;90jcwfIWJU67QAgl6YK0S0CoHGBkTxKLZGx5TGhvj5O2G0SRWNoz/78nu9wcxkFMGNg6quQqL6RA&#10;0s5Y6ir5vt9lD1JwBDIwOMJKHpHlpr69KfdHjyxSmriSfYz+USnWPY7AufNIadK6MEJMx9ApD/oD&#10;OlTrorhX2lFEilmcO2RdNtjC5xDF9pCuTyYBB5bi6bQ4syoJ3g9WQ0ymaiLzg5KdCXlKLjvcW893&#10;SUOqXwnz5DrgnHtJTxOsQfEKIT7DmDSUCaxw7Rqn8787ZsmRM9e2VmPeBN4uqYvTtW7jvijg9N/y&#10;JsXecLq0q+WD6m8AAAD//wMAUEsDBBQABgAIAAAAIQA4/SH/1gAAAJQBAAALAAAAX3JlbHMvLnJl&#10;bHOkkMFqwzAMhu+DvYPRfXGawxijTi+j0GvpHsDYimMaW0Yy2fr2M4PBMnrbUb/Q94l/f/hMi1qR&#10;JVI2sOt6UJgd+ZiDgffL8ekFlFSbvV0oo4EbChzGx4f9GRdb25HMsYhqlCwG5lrLq9biZkxWOiqY&#10;22YiTra2kYMu1l1tQD30/bPm3wwYN0x18gb45AdQl1tp5j/sFB2T0FQ7R0nTNEV3j6o9feQzro1i&#10;OWA14Fm+Q8a1a8+Bvu/d/dMb2JY5uiPbhG/ktn4cqGU/er3pcvwCAAD//wMAUEsDBBQABgAIAAAA&#10;IQDsWHnDzwEAAP0DAAAOAAAAZHJzL2Uyb0RvYy54bWysU21r2zAQ/j7YfxD6vthOWTAmTiktHYOx&#10;lbX7AYp8igWyTkhq7Pz7nRTHKdunjn2Rz/fy3HOPTtvbaTDsCD5otC2vViVnYCV22h5a/uvl8VPN&#10;WYjCdsKghZafIPDb3ccP29E1sMYeTQeeEYgNzeha3sfomqIIsodBhBU6sBRU6AcR6dcfis6LkdAH&#10;U6zLclOM6DvnUUII5H04B/ku4ysFMv5QKkBkpuXELebT53OfzmK3Fc3BC9drOdMQ/8BiENpS0wXq&#10;QUTBXr3+C2rQ0mNAFVcShwKV0hLyDDRNVf4xzXMvHORZSJzgFpnC/4OV34/P7smTDKMLTSAzTTEp&#10;P6Qv8WNTFuu0iAVTZJKcVb2u65I0lRSrbuoN2QRTXKudD/EL4MCS0XJPl5E1EsdvIZ5TLympmcVH&#10;bUy+EGPZ2PLNzecyFywRAjeWely5ZiueDCQEY3+CYrrLlJMjrxHcG8+OghZASAk2VjPNnJ2yFLV9&#10;T+Gcn0ohr9h7ipeK3BltXIoHbdFnbm+GSmac9hNNRSqnaPLssTs9eWa+WlqFtNYXw1+M/cUQVvZI&#10;C3+WPri710g6Z/mvSLOktGP5Auf3kJb47X/Our7a3W8AAAD//wMAUEsDBBQABgAIAAAAIQDVJ7HZ&#10;2wAAAAQBAAAPAAAAZHJzL2Rvd25yZXYueG1sTI/NTsNADITvSLzDykhcEN20QBVCNhU/glsPDZV6&#10;dbMmCWS9aXbbpm+Pe4Kbx2ONv8kXo+vUgYbQejYwnSSgiCtvW64NrD/fb1NQISJb7DyTgRMFWBSX&#10;Fzlm1h95RYcy1kpCOGRooImxz7QOVUMOw8T3xOJ9+cFhFDnU2g54lHDX6VmSzLXDluVDgz29NlT9&#10;lHtn4M5+3Hy7TXn/stKnh375tit31dyY66vx+QlUpDH+HcMZX9ChEKat37MNqjMgReJ5q8SbpanI&#10;rQzTR9BFrv/DF78AAAD//wMAUEsBAi0AFAAGAAgAAAAhALaDOJL+AAAA4QEAABMAAAAAAAAAAAAA&#10;AAAAAAAAAFtDb250ZW50X1R5cGVzXS54bWxQSwECLQAUAAYACAAAACEAOP0h/9YAAACUAQAACwAA&#10;AAAAAAAAAAAAAAAvAQAAX3JlbHMvLnJlbHNQSwECLQAUAAYACAAAACEA7Fh5w88BAAD9AwAADgAA&#10;AAAAAAAAAAAAAAAuAgAAZHJzL2Uyb0RvYy54bWxQSwECLQAUAAYACAAAACEA1Sex2dsAAAAEAQAA&#10;DwAAAAAAAAAAAAAAAAApBAAAZHJzL2Rvd25yZXYueG1sUEsFBgAAAAAEAAQA8wAAADEFAAAAAA==&#10;" o:allowincell="f" filled="f" stroked="f" strokeweight=".5pt">
+          <v:textbox style="mso-next-textbox:#Text Box 9;mso-fit-shape-to-text:t" inset="0,0,0,0">
             <w:txbxContent>
               <w:p>
                 <w:pPr>
@@ -5104,8 +6438,8 @@
         <w:noProof/>
       </w:rPr>
       <w:pict w14:anchorId="514242EF">
-        <v:rect id="Text Box 12" o:spid="_x0000_s1030" style="position:absolute;margin-left:-98.15pt;margin-top:.05pt;width:43.65pt;height:33.05pt;z-index:-503316468;visibility:visible;mso-wrap-style:square;mso-wrap-distance-left:0;mso-wrap-distance-top:0;mso-wrap-distance-right:0;mso-wrap-distance-bottom:0;mso-position-horizontal:right;mso-position-horizontal-relative:margin;mso-position-vertical:absolute;mso-position-vertical-relative:text;v-text-anchor:top" o:gfxdata="UEsDBBQABgAIAAAAIQC2gziS/gAAAOEBAAATAAAAW0NvbnRlbnRfVHlwZXNdLnhtbJSRQU7DMBBF&#10;90jcwfIWJU67QAgl6YK0S0CoHGBkTxKLZGx5TGhvj5O2G0SRWNoz/78nu9wcxkFMGNg6quQqL6RA&#10;0s5Y6ir5vt9lD1JwBDIwOMJKHpHlpr69KfdHjyxSmriSfYz+USnWPY7AufNIadK6MEJMx9ApD/oD&#10;OlTrorhX2lFEilmcO2RdNtjC5xDF9pCuTyYBB5bi6bQ4syoJ3g9WQ0ymaiLzg5KdCXlKLjvcW893&#10;SUOqXwnz5DrgnHtJTxOsQfEKIT7DmDSUCaxw7Rqn8787ZsmRM9e2VmPeBN4uqYvTtW7jvijg9N/y&#10;JsXecLq0q+WD6m8AAAD//wMAUEsDBBQABgAIAAAAIQA4/SH/1gAAAJQBAAALAAAAX3JlbHMvLnJl&#10;bHOkkMFqwzAMhu+DvYPRfXGawxijTi+j0GvpHsDYimMaW0Yy2fr2M4PBMnrbUb/Q94l/f/hMi1qR&#10;JVI2sOt6UJgd+ZiDgffL8ekFlFSbvV0oo4EbChzGx4f9GRdb25HMsYhqlCwG5lrLq9biZkxWOiqY&#10;22YiTra2kYMu1l1tQD30/bPm3wwYN0x18gb45AdQl1tp5j/sFB2T0FQ7R0nTNEV3j6o9feQzro1i&#10;OWA14Fm+Q8a1a8+Bvu/d/dMb2JY5uiPbhG/ktn4cqGU/er3pcvwCAAD//wMAUEsDBBQABgAIAAAA&#10;IQC+Izbq0QEAAPwDAAAOAAAAZHJzL2Uyb0RvYy54bWysU1GP0zAMfkfiP0R5Z+3GNmBad0KcDiEh&#10;OHHwA7LUWSOlcZTk1u7f4/i27gRPh3hJXdvfZ/uLs70ZeyeOEJNF38j5rJYCvMbW+kMjf/28e/Ne&#10;ipSVb5VDD408QZI3u9evtkPYwAI7dC1EQSQ+bYbQyC7nsKmqpDvoVZphAE9Bg7FXmX7joWqjGoi9&#10;d9WirtfVgLENETWkRN7bp6DcMb8xoPN3YxJk4RpJvWU+I5/7cla7rdocogqd1ec21D900SvrqehE&#10;dauyEo/R/kXVWx0xockzjX2FxlgNPANNM6//mOahUwF4FhInhUmm9P9o9bfjQ7iPJMMQ0iaRWaYY&#10;TezLl/oTI4t1msSCMQtNztVquaxJUk2h5fzDuzWLWV3BIab8GbAXxWhkpLtgidTxa8pUkFIvKaWW&#10;xzvrHN+H82Jo5PrtqmbAFCGE8wS8tspWPjkoDM7/ACNsyx0XB28RfHJRHBXdv9IafJ6XO2cmyi5Z&#10;hsq+BHjOL1DgDXsJeEJwZfR5AvfWY+Teng1VzDzuR5qqkYsSLZ49tqf7KNwXT5tQtvpixIuxvxjK&#10;6w5p35+k9/jxMaOxLP+V6SwprRgrc34OZYef/3PW9dHufgMAAP//AwBQSwMEFAAGAAgAAAAhANEh&#10;77HZAAAAAwEAAA8AAABkcnMvZG93bnJldi54bWxMj0FPwzAMhe9I/IfISNxYuiLaqjSdJiQkbogx&#10;qdesMW21xqmSdOv26/FOcPR79nufq81iR3FCHwZHCtarBARS68xAnYL99/tTASJETUaPjlDBBQNs&#10;6vu7SpfGnekLT7vYCQ6hUGoFfYxTKWVoe7Q6rNyExN6P81ZHHn0njddnDrejTJMkk1YPxA29nvCt&#10;x/a4my1jXLcvzfLp5jRvrtbHS/7RFF6px4dl+woi4hL/luGGzzdQM9PBzWSCGBXwI/GmCvaK/BnE&#10;QUGWpSDrSv5nr38BAAD//wMAUEsBAi0AFAAGAAgAAAAhALaDOJL+AAAA4QEAABMAAAAAAAAAAAAA&#10;AAAAAAAAAFtDb250ZW50X1R5cGVzXS54bWxQSwECLQAUAAYACAAAACEAOP0h/9YAAACUAQAACwAA&#10;AAAAAAAAAAAAAAAvAQAAX3JlbHMvLnJlbHNQSwECLQAUAAYACAAAACEAviM26tEBAAD8AwAADgAA&#10;AAAAAAAAAAAAAAAuAgAAZHJzL2Uyb0RvYy54bWxQSwECLQAUAAYACAAAACEA0SHvsdkAAAADAQAA&#10;DwAAAAAAAAAAAAAAAAArBAAAZHJzL2Rvd25yZXYueG1sUEsFBgAAAAAEAAQA8wAAADEFAAAAAA==&#10;" o:allowincell="f" filled="f" stroked="f" strokeweight=".5pt">
-          <v:textbox inset="0,0,0,0">
+        <v:rect id="Text Box 12" o:spid="_x0000_s1030" style="position:absolute;margin-left:-249.15pt;margin-top:.05pt;width:43.65pt;height:33.05pt;z-index:-503316468;visibility:visible;mso-wrap-style:square;mso-wrap-distance-left:0;mso-wrap-distance-top:0;mso-wrap-distance-right:0;mso-wrap-distance-bottom:0;mso-position-horizontal:right;mso-position-horizontal-relative:margin;mso-position-vertical:absolute;mso-position-vertical-relative:text;v-text-anchor:top" o:gfxdata="UEsDBBQABgAIAAAAIQC2gziS/gAAAOEBAAATAAAAW0NvbnRlbnRfVHlwZXNdLnhtbJSRQU7DMBBF&#10;90jcwfIWJU67QAgl6YK0S0CoHGBkTxKLZGx5TGhvj5O2G0SRWNoz/78nu9wcxkFMGNg6quQqL6RA&#10;0s5Y6ir5vt9lD1JwBDIwOMJKHpHlpr69KfdHjyxSmriSfYz+USnWPY7AufNIadK6MEJMx9ApD/oD&#10;OlTrorhX2lFEilmcO2RdNtjC5xDF9pCuTyYBB5bi6bQ4syoJ3g9WQ0ymaiLzg5KdCXlKLjvcW893&#10;SUOqXwnz5DrgnHtJTxOsQfEKIT7DmDSUCaxw7Rqn8787ZsmRM9e2VmPeBN4uqYvTtW7jvijg9N/y&#10;JsXecLq0q+WD6m8AAAD//wMAUEsDBBQABgAIAAAAIQA4/SH/1gAAAJQBAAALAAAAX3JlbHMvLnJl&#10;bHOkkMFqwzAMhu+DvYPRfXGawxijTi+j0GvpHsDYimMaW0Yy2fr2M4PBMnrbUb/Q94l/f/hMi1qR&#10;JVI2sOt6UJgd+ZiDgffL8ekFlFSbvV0oo4EbChzGx4f9GRdb25HMsYhqlCwG5lrLq9biZkxWOiqY&#10;22YiTra2kYMu1l1tQD30/bPm3wwYN0x18gb45AdQl1tp5j/sFB2T0FQ7R0nTNEV3j6o9feQzro1i&#10;OWA14Fm+Q8a1a8+Bvu/d/dMb2JY5uiPbhG/ktn4cqGU/er3pcvwCAAD//wMAUEsDBBQABgAIAAAA&#10;IQC+Izbq0QEAAPwDAAAOAAAAZHJzL2Uyb0RvYy54bWysU1GP0zAMfkfiP0R5Z+3GNmBad0KcDiEh&#10;OHHwA7LUWSOlcZTk1u7f4/i27gRPh3hJXdvfZ/uLs70ZeyeOEJNF38j5rJYCvMbW+kMjf/28e/Ne&#10;ipSVb5VDD408QZI3u9evtkPYwAI7dC1EQSQ+bYbQyC7nsKmqpDvoVZphAE9Bg7FXmX7joWqjGoi9&#10;d9WirtfVgLENETWkRN7bp6DcMb8xoPN3YxJk4RpJvWU+I5/7cla7rdocogqd1ec21D900SvrqehE&#10;dauyEo/R/kXVWx0xockzjX2FxlgNPANNM6//mOahUwF4FhInhUmm9P9o9bfjQ7iPJMMQ0iaRWaYY&#10;TezLl/oTI4t1msSCMQtNztVquaxJUk2h5fzDuzWLWV3BIab8GbAXxWhkpLtgidTxa8pUkFIvKaWW&#10;xzvrHN+H82Jo5PrtqmbAFCGE8wS8tspWPjkoDM7/ACNsyx0XB28RfHJRHBXdv9IafJ6XO2cmyi5Z&#10;hsq+BHjOL1DgDXsJeEJwZfR5AvfWY+Teng1VzDzuR5qqkYsSLZ49tqf7KNwXT5tQtvpixIuxvxjK&#10;6w5p35+k9/jxMaOxLP+V6SwprRgrc34OZYef/3PW9dHufgMAAP//AwBQSwMEFAAGAAgAAAAhANEh&#10;77HZAAAAAwEAAA8AAABkcnMvZG93bnJldi54bWxMj0FPwzAMhe9I/IfISNxYuiLaqjSdJiQkbogx&#10;qdesMW21xqmSdOv26/FOcPR79nufq81iR3FCHwZHCtarBARS68xAnYL99/tTASJETUaPjlDBBQNs&#10;6vu7SpfGnekLT7vYCQ6hUGoFfYxTKWVoe7Q6rNyExN6P81ZHHn0njddnDrejTJMkk1YPxA29nvCt&#10;x/a4my1jXLcvzfLp5jRvrtbHS/7RFF6px4dl+woi4hL/luGGzzdQM9PBzWSCGBXwI/GmCvaK/BnE&#10;QUGWpSDrSv5nr38BAAD//wMAUEsBAi0AFAAGAAgAAAAhALaDOJL+AAAA4QEAABMAAAAAAAAAAAAA&#10;AAAAAAAAAFtDb250ZW50X1R5cGVzXS54bWxQSwECLQAUAAYACAAAACEAOP0h/9YAAACUAQAACwAA&#10;AAAAAAAAAAAAAAAvAQAAX3JlbHMvLnJlbHNQSwECLQAUAAYACAAAACEAviM26tEBAAD8AwAADgAA&#10;AAAAAAAAAAAAAAAuAgAAZHJzL2Uyb0RvYy54bWxQSwECLQAUAAYACAAAACEA0SHvsdkAAAADAQAA&#10;DwAAAAAAAAAAAAAAAAArBAAAZHJzL2Rvd25yZXYueG1sUEsFBgAAAAAEAAQA8wAAADEFAAAAAA==&#10;" o:allowincell="f" filled="f" stroked="f" strokeweight=".5pt">
+          <v:textbox style="mso-next-textbox:#Text Box 12" inset="0,0,0,0">
             <w:txbxContent>
               <w:p>
                 <w:pPr>
@@ -5179,8 +6513,8 @@
         <w:noProof/>
       </w:rPr>
       <w:pict w14:anchorId="057E4D37">
-        <v:rect id="Text Box 14" o:spid="_x0000_s1029" style="position:absolute;margin-left:-98.15pt;margin-top:.05pt;width:43.65pt;height:33.05pt;z-index:-503316466;visibility:visible;mso-wrap-style:square;mso-wrap-distance-left:0;mso-wrap-distance-top:0;mso-wrap-distance-right:0;mso-wrap-distance-bottom:0;mso-position-horizontal:right;mso-position-horizontal-relative:margin;mso-position-vertical:absolute;mso-position-vertical-relative:text;v-text-anchor:top" o:gfxdata="UEsDBBQABgAIAAAAIQC2gziS/gAAAOEBAAATAAAAW0NvbnRlbnRfVHlwZXNdLnhtbJSRQU7DMBBF&#10;90jcwfIWJU67QAgl6YK0S0CoHGBkTxKLZGx5TGhvj5O2G0SRWNoz/78nu9wcxkFMGNg6quQqL6RA&#10;0s5Y6ir5vt9lD1JwBDIwOMJKHpHlpr69KfdHjyxSmriSfYz+USnWPY7AufNIadK6MEJMx9ApD/oD&#10;OlTrorhX2lFEilmcO2RdNtjC5xDF9pCuTyYBB5bi6bQ4syoJ3g9WQ0ymaiLzg5KdCXlKLjvcW893&#10;SUOqXwnz5DrgnHtJTxOsQfEKIT7DmDSUCaxw7Rqn8787ZsmRM9e2VmPeBN4uqYvTtW7jvijg9N/y&#10;JsXecLq0q+WD6m8AAAD//wMAUEsDBBQABgAIAAAAIQA4/SH/1gAAAJQBAAALAAAAX3JlbHMvLnJl&#10;bHOkkMFqwzAMhu+DvYPRfXGawxijTi+j0GvpHsDYimMaW0Yy2fr2M4PBMnrbUb/Q94l/f/hMi1qR&#10;JVI2sOt6UJgd+ZiDgffL8ekFlFSbvV0oo4EbChzGx4f9GRdb25HMsYhqlCwG5lrLq9biZkxWOiqY&#10;22YiTra2kYMu1l1tQD30/bPm3wwYN0x18gb45AdQl1tp5j/sFB2T0FQ7R0nTNEV3j6o9feQzro1i&#10;OWA14Fm+Q8a1a8+Bvu/d/dMb2JY5uiPbhG/ktn4cqGU/er3pcvwCAAD//wMAUEsDBBQABgAIAAAA&#10;IQCOsgqE0gEAAPwDAAAOAAAAZHJzL2Uyb0RvYy54bWysU8Fu2zAMvQ/YPwi6L3baJNuCOMWwosOA&#10;YSva7QMUmYoFyKIgqbHz96PYxCm2U4ddZJrkeySfqM3N2DtxgJgs+kbOZ7UU4DW21u8b+evn3bsP&#10;UqSsfKscemjkEZK82b59sxnCGq6wQ9dCFETi03oIjexyDuuqSrqDXqUZBvAUNBh7lek37qs2qoHY&#10;e1dd1fWqGjC2IaKGlMh7+xyUW+Y3BnT+YUyCLFwjqbfMZ+RzV85qu1HrfVShs/rUhvqHLnplPRWd&#10;qG5VVuIp2r+oeqsjJjR5prGv0BirgWegaeb1H9M8dioAz0LipDDJlP4frf5+eAz3kWQYQlonMssU&#10;o4l9+VJ/YmSxjpNYMGahyblcLhY1SaoptJh/fL9iMasLOMSUvwD2ohiNjHQXLJE6fEuZClLqOaXU&#10;8nhnneP7cF4MjVxdL2sGTBFCOE/AS6ts5aODwuD8AxhhW+64OHiL4LOL4qDo/pXW4PO83DkzUXbJ&#10;MlT2NcBTfoECb9hrwBOCK6PPE7i3HiP39mKoYuZxN9JUjbwu0eLZYXu8j8J99bQJZavPRjwbu7Oh&#10;vO6Q9v1Zeo+fnjIay/JfmE6S0oqxMqfnUHb45T9nXR7t9jcAAAD//wMAUEsDBBQABgAIAAAAIQDR&#10;Ie+x2QAAAAMBAAAPAAAAZHJzL2Rvd25yZXYueG1sTI9BT8MwDIXvSPyHyEjcWLoi2qo0nSYkJG6I&#10;ManXrDFttcapknTr9uvxTnD0e/Z7n6vNYkdxQh8GRwrWqwQEUuvMQJ2C/ff7UwEiRE1Gj45QwQUD&#10;bOr7u0qXxp3pC0+72AkOoVBqBX2MUyllaHu0OqzchMTej/NWRx59J43XZw63o0yTJJNWD8QNvZ7w&#10;rcf2uJstY1y3L83y6eY0b67Wx0v+0RReqceHZfsKIuIS/5bhhs83UDPTwc1kghgV8CPxpgr2ivwZ&#10;xEFBlqUg60r+Z69/AQAA//8DAFBLAQItABQABgAIAAAAIQC2gziS/gAAAOEBAAATAAAAAAAAAAAA&#10;AAAAAAAAAABbQ29udGVudF9UeXBlc10ueG1sUEsBAi0AFAAGAAgAAAAhADj9If/WAAAAlAEAAAsA&#10;AAAAAAAAAAAAAAAALwEAAF9yZWxzLy5yZWxzUEsBAi0AFAAGAAgAAAAhAI6yCoTSAQAA/AMAAA4A&#10;AAAAAAAAAAAAAAAALgIAAGRycy9lMm9Eb2MueG1sUEsBAi0AFAAGAAgAAAAhANEh77HZAAAAAwEA&#10;AA8AAAAAAAAAAAAAAAAALAQAAGRycy9kb3ducmV2LnhtbFBLBQYAAAAABAAEAPMAAAAyBQAAAAA=&#10;" o:allowincell="f" filled="f" stroked="f" strokeweight=".5pt">
-          <v:textbox inset="0,0,0,0">
+        <v:rect id="Text Box 14" o:spid="_x0000_s1029" style="position:absolute;margin-left:-249.15pt;margin-top:.05pt;width:43.65pt;height:33.05pt;z-index:-503316466;visibility:visible;mso-wrap-style:square;mso-wrap-distance-left:0;mso-wrap-distance-top:0;mso-wrap-distance-right:0;mso-wrap-distance-bottom:0;mso-position-horizontal:right;mso-position-horizontal-relative:margin;mso-position-vertical:absolute;mso-position-vertical-relative:text;v-text-anchor:top" o:gfxdata="UEsDBBQABgAIAAAAIQC2gziS/gAAAOEBAAATAAAAW0NvbnRlbnRfVHlwZXNdLnhtbJSRQU7DMBBF&#10;90jcwfIWJU67QAgl6YK0S0CoHGBkTxKLZGx5TGhvj5O2G0SRWNoz/78nu9wcxkFMGNg6quQqL6RA&#10;0s5Y6ir5vt9lD1JwBDIwOMJKHpHlpr69KfdHjyxSmriSfYz+USnWPY7AufNIadK6MEJMx9ApD/oD&#10;OlTrorhX2lFEilmcO2RdNtjC5xDF9pCuTyYBB5bi6bQ4syoJ3g9WQ0ymaiLzg5KdCXlKLjvcW893&#10;SUOqXwnz5DrgnHtJTxOsQfEKIT7DmDSUCaxw7Rqn8787ZsmRM9e2VmPeBN4uqYvTtW7jvijg9N/y&#10;JsXecLq0q+WD6m8AAAD//wMAUEsDBBQABgAIAAAAIQA4/SH/1gAAAJQBAAALAAAAX3JlbHMvLnJl&#10;bHOkkMFqwzAMhu+DvYPRfXGawxijTi+j0GvpHsDYimMaW0Yy2fr2M4PBMnrbUb/Q94l/f/hMi1qR&#10;JVI2sOt6UJgd+ZiDgffL8ekFlFSbvV0oo4EbChzGx4f9GRdb25HMsYhqlCwG5lrLq9biZkxWOiqY&#10;22YiTra2kYMu1l1tQD30/bPm3wwYN0x18gb45AdQl1tp5j/sFB2T0FQ7R0nTNEV3j6o9feQzro1i&#10;OWA14Fm+Q8a1a8+Bvu/d/dMb2JY5uiPbhG/ktn4cqGU/er3pcvwCAAD//wMAUEsDBBQABgAIAAAA&#10;IQCOsgqE0gEAAPwDAAAOAAAAZHJzL2Uyb0RvYy54bWysU8Fu2zAMvQ/YPwi6L3baJNuCOMWwosOA&#10;YSva7QMUmYoFyKIgqbHz96PYxCm2U4ddZJrkeySfqM3N2DtxgJgs+kbOZ7UU4DW21u8b+evn3bsP&#10;UqSsfKscemjkEZK82b59sxnCGq6wQ9dCFETi03oIjexyDuuqSrqDXqUZBvAUNBh7lek37qs2qoHY&#10;e1dd1fWqGjC2IaKGlMh7+xyUW+Y3BnT+YUyCLFwjqbfMZ+RzV85qu1HrfVShs/rUhvqHLnplPRWd&#10;qG5VVuIp2r+oeqsjJjR5prGv0BirgWegaeb1H9M8dioAz0LipDDJlP4frf5+eAz3kWQYQlonMssU&#10;o4l9+VJ/YmSxjpNYMGahyblcLhY1SaoptJh/fL9iMasLOMSUvwD2ohiNjHQXLJE6fEuZClLqOaXU&#10;8nhnneP7cF4MjVxdL2sGTBFCOE/AS6ts5aODwuD8AxhhW+64OHiL4LOL4qDo/pXW4PO83DkzUXbJ&#10;MlT2NcBTfoECb9hrwBOCK6PPE7i3HiP39mKoYuZxN9JUjbwu0eLZYXu8j8J99bQJZavPRjwbu7Oh&#10;vO6Q9v1Zeo+fnjIay/JfmE6S0oqxMqfnUHb45T9nXR7t9jcAAAD//wMAUEsDBBQABgAIAAAAIQDR&#10;Ie+x2QAAAAMBAAAPAAAAZHJzL2Rvd25yZXYueG1sTI9BT8MwDIXvSPyHyEjcWLoi2qo0nSYkJG6I&#10;ManXrDFttcapknTr9uvxTnD0e/Z7n6vNYkdxQh8GRwrWqwQEUuvMQJ2C/ff7UwEiRE1Gj45QwQUD&#10;bOr7u0qXxp3pC0+72AkOoVBqBX2MUyllaHu0OqzchMTej/NWRx59J43XZw63o0yTJJNWD8QNvZ7w&#10;rcf2uJstY1y3L83y6eY0b67Wx0v+0RReqceHZfsKIuIS/5bhhs83UDPTwc1kghgV8CPxpgr2ivwZ&#10;xEFBlqUg60r+Z69/AQAA//8DAFBLAQItABQABgAIAAAAIQC2gziS/gAAAOEBAAATAAAAAAAAAAAA&#10;AAAAAAAAAABbQ29udGVudF9UeXBlc10ueG1sUEsBAi0AFAAGAAgAAAAhADj9If/WAAAAlAEAAAsA&#10;AAAAAAAAAAAAAAAALwEAAF9yZWxzLy5yZWxzUEsBAi0AFAAGAAgAAAAhAI6yCoTSAQAA/AMAAA4A&#10;AAAAAAAAAAAAAAAALgIAAGRycy9lMm9Eb2MueG1sUEsBAi0AFAAGAAgAAAAhANEh77HZAAAAAwEA&#10;AA8AAAAAAAAAAAAAAAAALAQAAGRycy9kb3ducmV2LnhtbFBLBQYAAAAABAAEAPMAAAAyBQAAAAA=&#10;" o:allowincell="f" filled="f" stroked="f" strokeweight=".5pt">
+          <v:textbox style="mso-next-textbox:#Text Box 14" inset="0,0,0,0">
             <w:txbxContent>
               <w:p>
                 <w:pPr>
@@ -5449,7 +6783,6 @@
 <w:hdr xmlns:wpc="http://schemas.microsoft.com/office/word/2010/wordprocessingCanvas" xmlns:cx="http://schemas.microsoft.com/office/drawing/2014/chartex" xmlns:cx1="http://schemas.microsoft.com/office/drawing/2015/9/8/chartex" xmlns:cx2="http://schemas.microsoft.com/office/drawing/2015/10/21/chartex" xmlns:cx3="http://schemas.microsoft.com/office/drawing/2016/5/9/chartex" xmlns:cx4="http://schemas.microsoft.com/office/drawing/2016/5/10/chartex" xmlns:cx5="http://schemas.microsoft.com/office/drawing/2016/5/11/chartex" xmlns:cx6="http://schemas.microsoft.com/office/drawing/2016/5/12/chartex" xmlns:cx7="http://schemas.microsoft.com/office/drawing/2016/5/13/chartex" xmlns:cx8="http://schemas.microsoft.com/office/drawing/2016/5/14/chartex" xmlns:mc="http://schemas.openxmlformats.org/markup-compatibility/2006" xmlns:aink="http://schemas.microsoft.com/office/drawing/2016/ink" xmlns:am3d="http://schemas.microsoft.com/office/drawing/2017/model3d" xmlns:o="urn:schemas-microsoft-com:office:office" xmlns:oel="http://schemas.microsoft.com/office/2019/extlst" xmlns:r="http://schemas.openxmlformats.org/officeDocument/2006/relationships" xmlns:m="http://schemas.openxmlformats.org/officeDocument/2006/math" xmlns:v="urn:schemas-microsoft-com:vml" xmlns:wp14="http://schemas.microsoft.com/office/word/2010/wordprocessingDrawing" xmlns:wp="http://schemas.openxmlformats.org/drawingml/2006/wordprocessingDrawing" xmlns:w10="urn:schemas-microsoft-com:office:word" xmlns:w="http://schemas.openxmlformats.org/wordprocessingml/2006/main" xmlns:w14="http://schemas.microsoft.com/office/word/2010/wordml" xmlns:w15="http://schemas.microsoft.com/office/word/2012/wordml" xmlns:w16cex="http://schemas.microsoft.com/office/word/2018/wordml/cex" xmlns:w16cid="http://schemas.microsoft.com/office/word/2016/wordml/cid" xmlns:w16="http://schemas.microsoft.com/office/word/2018/wordml" xmlns:w16du="http://schemas.microsoft.com/office/word/2023/wordml/word16du" xmlns:w16sdtdh="http://schemas.microsoft.com/office/word/2020/wordml/sdtdatahash" xmlns:w16se="http://schemas.microsoft.com/office/word/2015/wordml/symex" xmlns:wpg="http://schemas.microsoft.com/office/word/2010/wordprocessingGroup" xmlns:wpi="http://schemas.microsoft.com/office/word/2010/wordprocessingInk" xmlns:wne="http://schemas.microsoft.com/office/word/2006/wordml" xmlns:wps="http://schemas.microsoft.com/office/word/2010/wordprocessingShape" mc:Ignorable="w14 w15 w16se w16cid w16 w16cex w16sdtdh w16du wp14">
   <w:p>
     <w:pPr>
-      <w:shd w:val="clear" w:color="auto" w:fill="21263F"/>
       <w:ind w:firstLine="1044"/>
       <w:rPr>
         <w:b/>
@@ -5464,28 +6797,6 @@
   <w:p>
     <w:pPr>
       <w:pStyle w:val="Header"/>
-      <w:shd w:val="clear" w:color="auto" w:fill="21263F"/>
-      <w:rPr>
-        <w:b/>
-        <w:bCs/>
-        <w:sz w:val="64"/>
-        <w:szCs w:val="64"/>
-      </w:rPr>
-    </w:pPr>
-    <w:r>
-      <w:rPr>
-        <w:b/>
-        <w:bCs/>
-        <w:sz w:val="64"/>
-        <w:szCs w:val="64"/>
-      </w:rPr>
-      <w:t xml:space="preserve">       Vulnerabilities Summary</w:t>
-    </w:r>
-  </w:p>
-  <w:p>
-    <w:pPr>
-      <w:pStyle w:val="Header"/>
-      <w:shd w:val="clear" w:color="auto" w:fill="21263F"/>
       <w:rPr>
         <w:b/>
         <w:bCs/>
@@ -5530,6 +6841,12 @@
       </w:rPr>
       <w:t>Vulnerability Summary</w:t>
     </w:r>
+  </w:p>
+  <w:p>
+    <w:pPr>
+      <w:pStyle w:val="BodyText"/>
+      <w:shd w:val="clear" w:color="auto" w:fill="22263E"/>
+    </w:pPr>
   </w:p>
 </w:hdr>
 </file>
@@ -5600,8 +6917,8 @@
         <w:szCs w:val="64"/>
       </w:rPr>
     </w:pPr>
-    <w:bookmarkStart w:id="23" w:name="__RefHeading___Toc4398_675183759"/>
-    <w:bookmarkEnd w:id="23"/>
+    <w:bookmarkStart w:id="24" w:name="__RefHeading___Toc4398_675183759"/>
+    <w:bookmarkEnd w:id="24"/>
     <w:r>
       <w:rPr>
         <w:b/>
@@ -5624,8 +6941,8 @@
         <w:bCs/>
       </w:rPr>
     </w:pPr>
-    <w:bookmarkStart w:id="24" w:name="__RefHeading___Toc4396_675183759"/>
-    <w:bookmarkEnd w:id="24"/>
+    <w:bookmarkStart w:id="25" w:name="__RefHeading___Toc4396_675183759"/>
+    <w:bookmarkEnd w:id="25"/>
     <w:r>
       <w:rPr>
         <w:b/>
@@ -5735,8 +7052,8 @@
       <w:pStyle w:val="Header"/>
       <w:shd w:val="clear" w:color="auto" w:fill="21263F"/>
     </w:pPr>
-    <w:bookmarkStart w:id="4" w:name="__RefHeading___Toc1627_3008085098"/>
-    <w:bookmarkEnd w:id="4"/>
+    <w:bookmarkStart w:id="3" w:name="__RefHeading___Toc1627_3008085098"/>
+    <w:bookmarkEnd w:id="3"/>
     <w:r>
       <w:t xml:space="preserve">                        </w:t>
     </w:r>
@@ -6868,10 +8185,13 @@
     <w:next w:val="Normal"/>
     <w:autoRedefine/>
     <w:uiPriority w:val="39"/>
-    <w:rsid w:val="0028361C"/>
+    <w:rsid w:val="00D46EA6"/>
     <w:pPr>
-      <w:spacing w:after="100"/>
-      <w:ind w:left="320"/>
+      <w:tabs>
+        <w:tab w:val="right" w:leader="dot" w:pos="12230"/>
+      </w:tabs>
+      <w:spacing w:before="360" w:after="120"/>
+      <w:ind w:left="794" w:right="397"/>
     </w:pPr>
   </w:style>
   <w:style w:type="paragraph" w:styleId="TOC3">

</xml_diff>

<commit_message>
fixed docx report template
</commit_message>
<xml_diff>
--- a/APTRS/templates/report.docx
+++ b/APTRS/templates/report.docx
@@ -65,78 +65,181 @@
       </w:pPr>
       <w:r>
         <w:rPr/>
-        <w:pict>
-          <v:group id="shape_0" style="position:absolute;margin-left:50.25pt;margin-top:39.8pt;width:439.9pt;height:442.45pt" coordorigin="1005,796" coordsize="8798,8849">
-            <v:shape id="shape_0" ID="Freeform 1" coordsize="15521,15611" path="m0,0l0,15610l15520,15610l15520,0l0,0e" stroked="f" o:allowincell="f" style="position:absolute;left:1005;top:796;width:8798;height:8849;mso-wrap-style:none;v-text-anchor:middle">
-              <v:fill o:detectmouseclick="t" on="false"/>
-              <v:stroke color="#3465a4" joinstyle="round" endcap="flat"/>
-              <v:textbox>
-                <w:txbxContent>
-                  <w:p>
-                    <w:pPr>
-                      <w:pStyle w:val="FrameContents"/>
-                      <w:spacing w:before="0" w:after="200"/>
-                      <w:rPr>
-                        <w:color w:themeColor="background1" w:val="FFFFFF"/>
-                      </w:rPr>
-                    </w:pPr>
-                    <w:r>
-                      <w:rPr>
-                        <w:rFonts w:eastAsia="" w:eastAsiaTheme="majorEastAsia"/>
-                        <w:b/>
-                        <w:color w:themeColor="background1" w:val="FFFFFF"/>
-                        <w:sz w:val="96"/>
-                        <w:szCs w:val="96"/>
-                      </w:rPr>
-                      <w:t>{{project.testingtype}} {{project.projecttype}} {{Report_type}} Report Of {{project.name}} For {{project.companyname.name}}</w:t>
-                    </w:r>
-                  </w:p>
-                </w:txbxContent>
-              </v:textbox>
-              <w10:wrap type="none"/>
-            </v:shape>
-            <v:shapetype id="_x0000_t202" coordsize="21600,21600" o:spt="202" path="m,l,21600l21600,21600l21600,xe">
-              <v:stroke joinstyle="miter"/>
-              <v:path gradientshapeok="t" o:connecttype="rect"/>
-            </v:shapetype>
-            <v:shape id="shape_0" stroked="f" o:allowincell="f" style="position:absolute;left:1005;top:796;width:8798;height:8849;mso-wrap-style:square;v-text-anchor:top-center;rotation:360" type="_x0000_t202">
-              <v:fill o:detectmouseclick="t" on="false"/>
-              <v:textbox>
-                <w:txbxContent>
-                  <w:p>
-                    <w:pPr>
-                      <w:pStyle w:val="FrameContents"/>
-                      <w:spacing w:before="0" w:after="200"/>
-                      <w:rPr>
-                        <w:color w:themeColor="background1" w:val="FFFFFF"/>
-                      </w:rPr>
-                    </w:pPr>
-                    <w:r>
-                      <w:rPr>
-                        <w:rFonts w:eastAsia="" w:eastAsiaTheme="majorEastAsia"/>
-                        <w:b/>
-                        <w:color w:themeColor="background1" w:val="FFFFFF"/>
-                        <w:sz w:val="96"/>
-                        <w:szCs w:val="96"/>
-                      </w:rPr>
-                      <w:t>{{project.testingtype}} {{project.projecttype}} {{Report_type}} Report Of {{project.name}} For {{project.companyname.name}}</w:t>
-                    </w:r>
-                  </w:p>
-                </w:txbxContent>
-              </v:textbox>
-              <w10:wrap type="none"/>
-            </v:shape>
-          </v:group>
-        </w:pict>
+        <mc:AlternateContent>
+          <mc:Choice Requires="wpg">
+            <w:drawing>
+              <wp:anchor behindDoc="0" distT="0" distB="0" distL="114300" distR="114300" simplePos="0" locked="0" layoutInCell="1" allowOverlap="1" relativeHeight="13">
+                <wp:simplePos x="0" y="0"/>
+                <wp:positionH relativeFrom="column">
+                  <wp:posOffset>638175</wp:posOffset>
+                </wp:positionH>
+                <wp:positionV relativeFrom="paragraph">
+                  <wp:posOffset>505460</wp:posOffset>
+                </wp:positionV>
+                <wp:extent cx="5586730" cy="5619115"/>
+                <wp:effectExtent l="0" t="635" r="0" b="328930"/>
+                <wp:wrapNone/>
+                <wp:docPr id="2" name="shape_0"/>
+                <a:graphic xmlns:a="http://schemas.openxmlformats.org/drawingml/2006/main">
+                  <a:graphicData uri="http://schemas.microsoft.com/office/word/2010/wordprocessingGroup">
+                    <wpg:wgp>
+                      <wpg:cNvGrpSpPr/>
+                      <wpg:grpSpPr>
+                        <a:xfrm>
+                          <a:off x="0" y="0"/>
+                          <a:ext cx="5586840" cy="5619240"/>
+                          <a:chOff x="0" y="0"/>
+                          <a:chExt cx="5586840" cy="5619240"/>
+                        </a:xfrm>
+                      </wpg:grpSpPr>
+                      <wps:wsp>
+                        <wps:cNvSpPr/>
+                        <wps:spPr>
+                          <a:xfrm>
+                            <a:off x="0" y="0"/>
+                            <a:ext cx="302400" cy="5619240"/>
+                          </a:xfrm>
+                          <a:custGeom>
+                            <a:avLst/>
+                            <a:gdLst/>
+                            <a:ahLst/>
+                            <a:rect l="0" t="0" r="r" b="b"/>
+                            <a:pathLst>
+                              <a:path w="840" h="15609">
+                                <a:moveTo>
+                                  <a:pt x="0" y="0"/>
+                                </a:moveTo>
+                                <a:lnTo>
+                                  <a:pt x="0" y="15608"/>
+                                </a:lnTo>
+                                <a:lnTo>
+                                  <a:pt x="840" y="15608"/>
+                                </a:lnTo>
+                                <a:lnTo>
+                                  <a:pt x="840" y="0"/>
+                                </a:lnTo>
+                                <a:lnTo>
+                                  <a:pt x="0" y="0"/>
+                                </a:lnTo>
+                                <a:close/>
+                              </a:path>
+                            </a:pathLst>
+                          </a:custGeom>
+                          <a:noFill/>
+                          <a:ln w="0">
+                            <a:noFill/>
+                          </a:ln>
+                        </wps:spPr>
+                        <wps:bodyPr/>
+                      </wps:wsp>
+                      <wps:wsp>
+                        <wps:cNvSpPr txBox="1"/>
+                        <wps:spPr>
+                          <a:xfrm>
+                            <a:off x="0" y="0"/>
+                            <a:ext cx="5586840" cy="5619240"/>
+                          </a:xfrm>
+                          <a:prstGeom prst="rect">
+                            <a:avLst/>
+                          </a:prstGeom>
+                          <a:noFill/>
+                          <a:ln w="0">
+                            <a:noFill/>
+                          </a:ln>
+                        </wps:spPr>
+                        <wps:txbx>
+                          <w:txbxContent>
+                            <w:p>
+                              <w:pPr>
+                                <w:overflowPunct w:val="false"/>
+                                <w:spacing w:before="0" w:after="0" w:lineRule="auto" w:line="240"/>
+                                <w:jc w:val="left"/>
+                                <w:rPr/>
+                              </w:pPr>
+                              <w:r>
+                                <w:rPr>
+                                  <w:szCs w:val="20"/>
+                                  <w:b/>
+                                  <w:sz w:val="96"/>
+                                  <w:rFonts w:ascii="Calibri" w:hAnsi="Calibri" w:eastAsia="SimSun" w:cs="Times New Roman"/>
+                                  <w:color w:val="FFFFFF"/>
+                                  <w:lang w:val="en-IN"/>
+                                </w:rPr>
+                                <w:t>{{project.testingtype}} {{project.projecttype}} {{Report_type}} Report Of {{project.name}} For {{project.companyname.name}}</w:t>
+                              </w:r>
+                            </w:p>
+                          </w:txbxContent>
+                        </wps:txbx>
+                        <wps:bodyPr wrap="square" anchor="t">
+                          <a:noAutofit/>
+                        </wps:bodyPr>
+                      </wps:wsp>
+                    </wpg:wgp>
+                  </a:graphicData>
+                </a:graphic>
+              </wp:anchor>
+            </w:drawing>
+          </mc:Choice>
+          <mc:Fallback>
+            <w:pict>
+              <v:group id="shape_0" alt="shape_0" style="position:absolute;margin-left:50.25pt;margin-top:39.8pt;width:439.9pt;height:442.45pt" coordorigin="1005,796" coordsize="8798,8849">
+                <v:shape id="shape_0" ID="Freeform 1" coordsize="841,15609" path="m0,0l0,15608l840,15608l840,0l0,0e" stroked="f" o:allowincell="f" style="position:absolute;left:1005;top:796;width:475;height:8848;mso-wrap-style:none;v-text-anchor:middle">
+                  <v:fill o:detectmouseclick="t" on="false"/>
+                  <v:stroke color="#3465a4" joinstyle="round" endcap="flat"/>
+                  <w10:wrap type="none"/>
+                </v:shape>
+                <v:shapetype id="_x0000_t202" coordsize="21600,21600" o:spt="202" path="m,l,21600l21600,21600l21600,xe">
+                  <v:stroke joinstyle="miter"/>
+                  <v:path gradientshapeok="t" o:connecttype="rect"/>
+                </v:shapetype>
+                <v:shape id="shape_0" stroked="f" o:allowincell="f" style="position:absolute;left:1005;top:796;width:8797;height:8848;mso-wrap-style:square;v-text-anchor:top" type="_x0000_t202">
+                  <v:textbox>
+                    <w:txbxContent>
+                      <w:p>
+                        <w:pPr>
+                          <w:overflowPunct w:val="false"/>
+                          <w:spacing w:before="0" w:after="0" w:lineRule="auto" w:line="240"/>
+                          <w:jc w:val="left"/>
+                          <w:rPr/>
+                        </w:pPr>
+                        <w:r>
+                          <w:rPr>
+                            <w:szCs w:val="20"/>
+                            <w:b/>
+                            <w:sz w:val="96"/>
+                            <w:rFonts w:ascii="Calibri" w:hAnsi="Calibri" w:eastAsia="SimSun" w:cs="Times New Roman"/>
+                            <w:color w:val="FFFFFF"/>
+                            <w:lang w:val="en-IN"/>
+                          </w:rPr>
+                          <w:t>{{project.testingtype}} {{project.projecttype}} {{Report_type}} Report Of {{project.name}} For {{project.companyname.name}}</w:t>
+                        </w:r>
+                      </w:p>
+                    </w:txbxContent>
+                  </v:textbox>
+                  <v:fill o:detectmouseclick="t" on="false"/>
+                  <v:stroke color="#3465a4" joinstyle="round" endcap="flat"/>
+                  <w10:wrap type="none"/>
+                </v:shape>
+              </v:group>
+            </w:pict>
+          </mc:Fallback>
+        </mc:AlternateContent>
       </w:r>
       <w:r>
         <w:br w:type="page"/>
       </w:r>
+    </w:p>
+    <w:p>
+      <w:pPr>
+        <w:pStyle w:val="Normal"/>
+        <w:rPr/>
+      </w:pPr>
       <w:r>
+        <w:rPr/>
         <mc:AlternateContent>
           <mc:Choice Requires="wps">
             <w:drawing>
-              <wp:anchor behindDoc="0" distT="0" distB="0" distL="0" distR="0" simplePos="0" locked="0" layoutInCell="1" allowOverlap="1" relativeHeight="13">
+              <wp:anchor behindDoc="0" distT="0" distB="0" distL="0" distR="0" simplePos="0" locked="0" layoutInCell="1" allowOverlap="1" relativeHeight="11">
                 <wp:simplePos x="0" y="0"/>
                 <wp:positionH relativeFrom="column">
                   <wp:posOffset>669290</wp:posOffset>
@@ -145,25 +248,32 @@
                   <wp:posOffset>6577330</wp:posOffset>
                 </wp:positionV>
                 <wp:extent cx="3618230" cy="1047115"/>
-                <wp:effectExtent l="0" t="0" r="0" b="0"/>
+                <wp:effectExtent l="669290" t="6577330" r="0" b="0"/>
                 <wp:wrapNone/>
                 <wp:docPr id="3" name="Frame2"/>
                 <a:graphic xmlns:a="http://schemas.openxmlformats.org/drawingml/2006/main">
                   <a:graphicData uri="http://schemas.microsoft.com/office/word/2010/wordprocessingShape">
                     <wps:wsp>
-                      <wps:cNvSpPr txBox="1"/>
+                      <wps:cNvSpPr/>
                       <wps:spPr>
                         <a:xfrm>
                           <a:off x="0" y="0"/>
-                          <a:ext cx="3618230" cy="1047115"/>
+                          <a:ext cx="3618360" cy="1047240"/>
                         </a:xfrm>
-                        <a:prstGeom prst="rect"/>
-                        <a:solidFill>
-                          <a:srgbClr val="FFFFFF">
-                            <a:alpha val="0"/>
-                          </a:srgbClr>
-                        </a:solidFill>
+                        <a:prstGeom prst="rect">
+                          <a:avLst/>
+                        </a:prstGeom>
+                        <a:noFill/>
+                        <a:ln w="0">
+                          <a:noFill/>
+                        </a:ln>
                       </wps:spPr>
+                      <wps:style>
+                        <a:lnRef idx="0"/>
+                        <a:fillRef idx="0"/>
+                        <a:effectRef idx="0"/>
+                        <a:fontRef idx="minor"/>
+                      </wps:style>
                       <wps:txbx>
                         <w:txbxContent>
                           <w:p>
@@ -218,7 +328,7 @@
                           </w:p>
                         </w:txbxContent>
                       </wps:txbx>
-                      <wps:bodyPr anchor="t" lIns="91440" tIns="45720" rIns="91440" bIns="45720">
+                      <wps:bodyPr anchor="t">
                         <a:noAutofit/>
                       </wps:bodyPr>
                     </wps:wsp>
@@ -228,65 +338,7 @@
             </w:drawing>
           </mc:Choice>
           <mc:Fallback>
-            <w:pict>
-              <v:rect stroked="f" strokeweight="0pt" style="position:absolute;rotation:-0;width:284.9pt;height:82.45pt;mso-wrap-distance-left:0pt;mso-wrap-distance-right:0pt;mso-wrap-distance-top:0pt;mso-wrap-distance-bottom:0pt;margin-top:517.9pt;mso-position-vertical-relative:text;margin-left:52.7pt;mso-position-horizontal-relative:text">
-                <v:textbox>
-                  <w:txbxContent>
-                    <w:p>
-                      <w:pPr>
-                        <w:pStyle w:val="FrameContents"/>
-                        <w:rPr>
-                          <w:color w:themeColor="background1" w:val="FFFFFF"/>
-                          <w:sz w:val="28"/>
-                          <w:szCs w:val="28"/>
-                        </w:rPr>
-                      </w:pPr>
-                      <w:r>
-                        <w:rPr>
-                          <w:color w:themeColor="background1" w:val="FFFFFF"/>
-                          <w:sz w:val="28"/>
-                          <w:szCs w:val="28"/>
-                        </w:rPr>
-                        <w:t>Created By: {{mycomany}}</w:t>
-                      </w:r>
-                    </w:p>
-                    <w:p>
-                      <w:pPr>
-                        <w:pStyle w:val="FrameContents"/>
-                        <w:rPr>
-                          <w:color w:themeColor="background1" w:val="FFFFFF"/>
-                          <w:sz w:val="28"/>
-                          <w:szCs w:val="28"/>
-                        </w:rPr>
-                      </w:pPr>
-                      <w:r>
-                        <w:rPr>
-                          <w:color w:themeColor="background1" w:val="FFFFFF"/>
-                          <w:sz w:val="28"/>
-                          <w:szCs w:val="28"/>
-                        </w:rPr>
-                        <w:t>Generated on: {{ currentdate.strftime('%B %d, %Y') }}</w:t>
-                      </w:r>
-                    </w:p>
-                    <w:p>
-                      <w:pPr>
-                        <w:pStyle w:val="FrameContents"/>
-                        <w:spacing w:before="0" w:after="200"/>
-                        <w:rPr>
-                          <w:color w:themeColor="background1" w:val="FFFFFF"/>
-                          <w:sz w:val="28"/>
-                          <w:szCs w:val="28"/>
-                        </w:rPr>
-                      </w:pPr>
-                      <w:r>
-                        <w:rPr/>
-                      </w:r>
-                    </w:p>
-                  </w:txbxContent>
-                </v:textbox>
-                <w10:wrap type="none"/>
-              </v:rect>
-            </w:pict>
+            <w:pict/>
           </mc:Fallback>
         </mc:AlternateContent>
       </w:r>
@@ -326,17 +378,12 @@
       <w:sdtContent>
         <w:p>
           <w:pPr>
-            <w:pStyle w:val="TOC2"/>
-            <w:ind w:left="720" w:right="397"/>
-            <w:jc w:val="center"/>
-            <w:rPr>
-              <w:rFonts w:ascii="Cambria" w:hAnsi="Cambria" w:eastAsia="" w:cs="" w:asciiTheme="minorHAnsi" w:cstheme="minorBidi" w:eastAsiaTheme="minorEastAsia" w:hAnsiTheme="minorHAnsi"/>
-              <w:kern w:val="2"/>
-              <w:sz w:val="22"/>
-              <w:szCs w:val="22"/>
-              <w:lang w:val="en-IN"/>
-              <w14:ligatures w14:val="standardContextual"/>
-            </w:rPr>
+            <w:pStyle w:val="TOC1"/>
+            <w:tabs>
+              <w:tab w:val="clear" w:pos="720"/>
+              <w:tab w:val="right" w:pos="12239" w:leader="dot"/>
+            </w:tabs>
+            <w:rPr/>
           </w:pPr>
           <w:r>
             <w:fldChar w:fldCharType="begin"/>
@@ -344,298 +391,183 @@
           <w:r>
             <w:rPr>
               <w:rStyle w:val="IndexLink"/>
-              <w:sz w:val="28"/>
-              <w:szCs w:val="48"/>
-              <w:lang w:val="en-GB"/>
             </w:rPr>
             <w:instrText xml:space="preserve"> TOC \o "1-9" \h</w:instrText>
           </w:r>
           <w:r>
             <w:rPr>
               <w:rStyle w:val="IndexLink"/>
-              <w:sz w:val="28"/>
-              <w:szCs w:val="48"/>
-              <w:lang w:val="en-GB"/>
             </w:rPr>
             <w:fldChar w:fldCharType="separate"/>
           </w:r>
-          <w:hyperlink w:anchor="_Toc182681364">
+          <w:hyperlink w:anchor="__RefHeading___Toc1653_1338118478">
             <w:r>
               <w:rPr>
                 <w:rStyle w:val="IndexLink"/>
-                <w:sz w:val="28"/>
-                <w:szCs w:val="48"/>
-                <w:lang w:val="en-GB"/>
-              </w:rPr>
-              <w:t>Project Detail</w:t>
-            </w:r>
-            <w:r>
-              <w:rPr>
-                <w:webHidden/>
-              </w:rPr>
-              <w:fldChar w:fldCharType="begin"/>
-            </w:r>
-            <w:r>
-              <w:rPr>
-                <w:webHidden/>
-              </w:rPr>
-              <w:instrText xml:space="preserve">PAGEREF _Toc182681364 \h</w:instrText>
-            </w:r>
-            <w:r>
-              <w:rPr>
-                <w:webHidden/>
-              </w:rPr>
-              <w:fldChar w:fldCharType="separate"/>
-            </w:r>
-            <w:r>
-              <w:rPr>
-                <w:rStyle w:val="IndexLink"/>
               </w:rPr>
               <w:tab/>
-              <w:t>3</w:t>
-            </w:r>
-            <w:r>
-              <w:rPr>
-                <w:webHidden/>
-              </w:rPr>
-              <w:fldChar w:fldCharType="end"/>
+              <w:t>2</w:t>
             </w:r>
           </w:hyperlink>
         </w:p>
         <w:p>
           <w:pPr>
             <w:pStyle w:val="TOC2"/>
-            <w:ind w:left="720" w:right="397"/>
-            <w:jc w:val="center"/>
-            <w:rPr>
-              <w:rFonts w:ascii="Cambria" w:hAnsi="Cambria" w:eastAsia="" w:cs="" w:asciiTheme="minorHAnsi" w:cstheme="minorBidi" w:eastAsiaTheme="minorEastAsia" w:hAnsiTheme="minorHAnsi"/>
-              <w:kern w:val="2"/>
-              <w:sz w:val="22"/>
-              <w:szCs w:val="22"/>
-              <w:lang w:val="en-IN"/>
-              <w14:ligatures w14:val="standardContextual"/>
-            </w:rPr>
+            <w:tabs>
+              <w:tab w:val="clear" w:pos="12230"/>
+              <w:tab w:val="right" w:pos="12239" w:leader="dot"/>
+            </w:tabs>
+            <w:rPr/>
           </w:pPr>
-          <w:hyperlink w:anchor="_Toc182681365">
+          <w:hyperlink w:anchor="__RefHeading___Toc1655_1338118478">
             <w:r>
               <w:rPr>
                 <w:rStyle w:val="IndexLink"/>
-                <w:lang w:val="en-GB"/>
-              </w:rPr>
-              <w:t>Document Version</w:t>
-            </w:r>
-            <w:r>
-              <w:rPr>
-                <w:webHidden/>
-              </w:rPr>
-              <w:fldChar w:fldCharType="begin"/>
-            </w:r>
-            <w:r>
-              <w:rPr>
-                <w:webHidden/>
-              </w:rPr>
-              <w:instrText xml:space="preserve">PAGEREF _Toc182681365 \h</w:instrText>
-            </w:r>
-            <w:r>
-              <w:rPr>
-                <w:webHidden/>
-              </w:rPr>
-              <w:fldChar w:fldCharType="separate"/>
+              </w:rPr>
+              <w:t xml:space="preserve"> </w:t>
             </w:r>
             <w:r>
               <w:rPr>
                 <w:rStyle w:val="IndexLink"/>
               </w:rPr>
+              <w:t>Project Detail</w:t>
               <w:tab/>
               <w:t>3</w:t>
-            </w:r>
-            <w:r>
-              <w:rPr>
-                <w:webHidden/>
-              </w:rPr>
-              <w:fldChar w:fldCharType="end"/>
             </w:r>
           </w:hyperlink>
         </w:p>
         <w:p>
           <w:pPr>
             <w:pStyle w:val="TOC2"/>
-            <w:ind w:left="720" w:right="397"/>
-            <w:jc w:val="center"/>
-            <w:rPr>
-              <w:rFonts w:ascii="Cambria" w:hAnsi="Cambria" w:eastAsia="" w:cs="" w:asciiTheme="minorHAnsi" w:cstheme="minorBidi" w:eastAsiaTheme="minorEastAsia" w:hAnsiTheme="minorHAnsi"/>
-              <w:kern w:val="2"/>
-              <w:sz w:val="22"/>
-              <w:szCs w:val="22"/>
-              <w:lang w:val="en-IN"/>
-              <w14:ligatures w14:val="standardContextual"/>
-            </w:rPr>
+            <w:tabs>
+              <w:tab w:val="clear" w:pos="12230"/>
+              <w:tab w:val="right" w:pos="12239" w:leader="dot"/>
+            </w:tabs>
+            <w:rPr/>
           </w:pPr>
-          <w:hyperlink w:anchor="_Toc182681366">
-            <w:r>
-              <w:rPr>
-                <w:webHidden/>
-              </w:rPr>
-              <w:fldChar w:fldCharType="begin"/>
-            </w:r>
-            <w:r>
-              <w:rPr>
-                <w:webHidden/>
-              </w:rPr>
-              <w:instrText xml:space="preserve">PAGEREF _Toc182681366 \h</w:instrText>
-            </w:r>
-            <w:r>
-              <w:rPr>
-                <w:webHidden/>
-              </w:rPr>
-              <w:fldChar w:fldCharType="separate"/>
-            </w:r>
+          <w:hyperlink w:anchor="__RefHeading___Toc1657_1338118478">
             <w:r>
               <w:rPr>
                 <w:rStyle w:val="IndexLink"/>
               </w:rPr>
-              <w:t>Project Scope</w:t>
+              <w:t xml:space="preserve"> </w:t>
+            </w:r>
+            <w:r>
+              <w:rPr>
+                <w:rStyle w:val="IndexLink"/>
+              </w:rPr>
+              <w:t>Document Version</w:t>
               <w:tab/>
-              <w:t>4</w:t>
-            </w:r>
-            <w:r>
-              <w:rPr>
-                <w:webHidden/>
-              </w:rPr>
-              <w:fldChar w:fldCharType="end"/>
+              <w:t>3</w:t>
             </w:r>
           </w:hyperlink>
         </w:p>
         <w:p>
           <w:pPr>
             <w:pStyle w:val="TOC2"/>
-            <w:ind w:left="720" w:right="397"/>
-            <w:jc w:val="center"/>
-            <w:rPr>
-              <w:rFonts w:ascii="Cambria" w:hAnsi="Cambria" w:eastAsia="" w:cs="" w:asciiTheme="minorHAnsi" w:cstheme="minorBidi" w:eastAsiaTheme="minorEastAsia" w:hAnsiTheme="minorHAnsi"/>
-              <w:kern w:val="2"/>
-              <w:sz w:val="22"/>
-              <w:szCs w:val="22"/>
-              <w:lang w:val="en-IN"/>
-              <w14:ligatures w14:val="standardContextual"/>
-            </w:rPr>
+            <w:tabs>
+              <w:tab w:val="clear" w:pos="12230"/>
+              <w:tab w:val="right" w:pos="12239" w:leader="dot"/>
+            </w:tabs>
+            <w:rPr/>
           </w:pPr>
-          <w:hyperlink w:anchor="_Toc182681367">
-            <w:r>
-              <w:rPr>
-                <w:webHidden/>
-              </w:rPr>
-              <w:fldChar w:fldCharType="begin"/>
-            </w:r>
-            <w:r>
-              <w:rPr>
-                <w:webHidden/>
-              </w:rPr>
-              <w:instrText xml:space="preserve">PAGEREF _Toc182681367 \h</w:instrText>
-            </w:r>
-            <w:r>
-              <w:rPr>
-                <w:webHidden/>
-              </w:rPr>
-              <w:fldChar w:fldCharType="separate"/>
-            </w:r>
+          <w:hyperlink w:anchor="__RefHeading___Toc1659_1338118478">
             <w:r>
               <w:rPr>
                 <w:rStyle w:val="IndexLink"/>
               </w:rPr>
-              <w:t>{{mycomany}} Team</w:t>
+              <w:t xml:space="preserve"> </w:t>
+            </w:r>
+            <w:r>
+              <w:rPr>
+                <w:rStyle w:val="IndexLink"/>
+              </w:rPr>
+              <w:t>Project Scope</w:t>
               <w:tab/>
-              <w:t>7</w:t>
-            </w:r>
-            <w:r>
-              <w:rPr>
-                <w:webHidden/>
-              </w:rPr>
-              <w:fldChar w:fldCharType="end"/>
+              <w:t>4</w:t>
             </w:r>
           </w:hyperlink>
         </w:p>
         <w:p>
           <w:pPr>
             <w:pStyle w:val="TOC2"/>
-            <w:ind w:left="720" w:right="397"/>
-            <w:jc w:val="center"/>
-            <w:rPr>
-              <w:rFonts w:ascii="Cambria" w:hAnsi="Cambria" w:eastAsia="" w:cs="" w:asciiTheme="minorHAnsi" w:cstheme="minorBidi" w:eastAsiaTheme="minorEastAsia" w:hAnsiTheme="minorHAnsi"/>
-              <w:kern w:val="2"/>
-              <w:sz w:val="22"/>
-              <w:szCs w:val="22"/>
-              <w:lang w:val="en-IN"/>
-              <w14:ligatures w14:val="standardContextual"/>
-            </w:rPr>
+            <w:tabs>
+              <w:tab w:val="clear" w:pos="12230"/>
+              <w:tab w:val="right" w:pos="12239" w:leader="dot"/>
+            </w:tabs>
+            <w:rPr/>
           </w:pPr>
-          <w:hyperlink w:anchor="_Toc182681368">
-            <w:r>
-              <w:rPr>
-                <w:webHidden/>
-              </w:rPr>
-              <w:fldChar w:fldCharType="begin"/>
-            </w:r>
-            <w:r>
-              <w:rPr>
-                <w:webHidden/>
-              </w:rPr>
-              <w:instrText xml:space="preserve">PAGEREF _Toc182681368 \h</w:instrText>
-            </w:r>
-            <w:r>
-              <w:rPr>
-                <w:webHidden/>
-              </w:rPr>
-              <w:fldChar w:fldCharType="separate"/>
-            </w:r>
+          <w:hyperlink w:anchor="__RefHeading___Toc1661_1338118478">
             <w:r>
               <w:rPr>
                 <w:rStyle w:val="IndexLink"/>
               </w:rPr>
-              <w:t>{{project.companyname.name}} Team</w:t>
               <w:tab/>
-              <w:t>7</w:t>
-            </w:r>
-            <w:r>
-              <w:rPr>
-                <w:webHidden/>
-              </w:rPr>
-              <w:fldChar w:fldCharType="end"/>
+              <w:t>5</w:t>
             </w:r>
           </w:hyperlink>
         </w:p>
         <w:p>
           <w:pPr>
             <w:pStyle w:val="TOC2"/>
-            <w:ind w:left="720" w:right="397"/>
-            <w:jc w:val="center"/>
-            <w:rPr>
-              <w:rFonts w:ascii="Cambria" w:hAnsi="Cambria" w:eastAsia="" w:cs="" w:asciiTheme="minorHAnsi" w:cstheme="minorBidi" w:eastAsiaTheme="minorEastAsia" w:hAnsiTheme="minorHAnsi"/>
-              <w:kern w:val="2"/>
-              <w:sz w:val="22"/>
-              <w:szCs w:val="22"/>
-              <w:lang w:val="en-IN"/>
-              <w14:ligatures w14:val="standardContextual"/>
-            </w:rPr>
+            <w:tabs>
+              <w:tab w:val="clear" w:pos="12230"/>
+              <w:tab w:val="right" w:pos="12239" w:leader="dot"/>
+            </w:tabs>
+            <w:rPr/>
           </w:pPr>
-          <w:hyperlink w:anchor="_Toc182681369">
-            <w:r>
-              <w:rPr>
-                <w:webHidden/>
-              </w:rPr>
-              <w:fldChar w:fldCharType="begin"/>
-            </w:r>
-            <w:r>
-              <w:rPr>
-                <w:webHidden/>
-              </w:rPr>
-              <w:instrText xml:space="preserve">PAGEREF _Toc182681369 \h</w:instrText>
-            </w:r>
-            <w:r>
-              <w:rPr>
-                <w:webHidden/>
-              </w:rPr>
-              <w:fldChar w:fldCharType="separate"/>
+          <w:hyperlink w:anchor="__RefHeading___Toc1663_1338118478">
+            <w:r>
+              <w:rPr>
+                <w:rStyle w:val="IndexLink"/>
+              </w:rPr>
+              <w:t>{{mycomany}} Team</w:t>
+              <w:tab/>
+              <w:t>5</w:t>
+            </w:r>
+          </w:hyperlink>
+        </w:p>
+        <w:p>
+          <w:pPr>
+            <w:pStyle w:val="TOC2"/>
+            <w:tabs>
+              <w:tab w:val="clear" w:pos="12230"/>
+              <w:tab w:val="right" w:pos="12239" w:leader="dot"/>
+            </w:tabs>
+            <w:rPr/>
+          </w:pPr>
+          <w:hyperlink w:anchor="__RefHeading___Toc1665_1338118478">
+            <w:r>
+              <w:rPr>
+                <w:rStyle w:val="IndexLink"/>
+              </w:rPr>
+              <w:t xml:space="preserve"> </w:t>
+            </w:r>
+            <w:r>
+              <w:rPr>
+                <w:rStyle w:val="IndexLink"/>
+              </w:rPr>
+              <w:t>{{project.companyname.name}} Team</w:t>
+              <w:tab/>
+              <w:t>5</w:t>
+            </w:r>
+          </w:hyperlink>
+        </w:p>
+        <w:p>
+          <w:pPr>
+            <w:pStyle w:val="TOC2"/>
+            <w:tabs>
+              <w:tab w:val="clear" w:pos="12230"/>
+              <w:tab w:val="right" w:pos="12239" w:leader="dot"/>
+            </w:tabs>
+            <w:rPr/>
+          </w:pPr>
+          <w:hyperlink w:anchor="__RefHeading___Toc1667_1338118478">
+            <w:r>
+              <w:rPr>
+                <w:rStyle w:val="IndexLink"/>
+              </w:rPr>
+              <w:t xml:space="preserve"> </w:t>
             </w:r>
             <w:r>
               <w:rPr>
@@ -643,13 +575,7 @@
               </w:rPr>
               <w:t>Project Exception</w:t>
               <w:tab/>
-              <w:t>9</w:t>
-            </w:r>
-            <w:r>
-              <w:rPr>
-                <w:webHidden/>
-              </w:rPr>
-              <w:fldChar w:fldCharType="end"/>
+              <w:t>7</w:t>
             </w:r>
           </w:hyperlink>
           <w:r>
@@ -700,6 +626,8 @@
         <w:ind w:left="1600" w:right="1600"/>
         <w:rPr/>
       </w:pPr>
+      <w:bookmarkStart w:id="0" w:name="__RefHeading___Toc1653_1338118478"/>
+      <w:bookmarkEnd w:id="0"/>
       <w:r>
         <w:rPr>
           <w:sz w:val="24"/>
@@ -749,6 +677,8 @@
           <w:lang w:val="en-GB"/>
         </w:rPr>
       </w:pPr>
+      <w:bookmarkStart w:id="1" w:name="__RefHeading___Toc1655_1338118478"/>
+      <w:bookmarkEnd w:id="1"/>
       <w:r>
         <w:rPr>
           <w:color w:val="22263E"/>
@@ -756,8 +686,8 @@
         </w:rPr>
         <w:t xml:space="preserve">            </w:t>
       </w:r>
-      <w:bookmarkStart w:id="0" w:name="_Toc182681364"/>
-      <w:bookmarkStart w:id="1" w:name="_Toc182397280"/>
+      <w:bookmarkStart w:id="2" w:name="_Toc182397280"/>
+      <w:bookmarkStart w:id="3" w:name="_Toc182681364"/>
       <w:r>
         <w:rPr>
           <w:color w:val="22263E"/>
@@ -765,8 +695,8 @@
         </w:rPr>
         <w:t>Project Detail</w:t>
       </w:r>
-      <w:bookmarkEnd w:id="0"/>
-      <w:bookmarkEnd w:id="1"/>
+      <w:bookmarkEnd w:id="2"/>
+      <w:bookmarkEnd w:id="3"/>
       <w:r>
         <w:rPr>
           <w:color w:val="22263E"/>
@@ -820,8 +750,8 @@
           <w:lang w:val="en-GB"/>
         </w:rPr>
       </w:r>
-      <w:bookmarkStart w:id="2" w:name="_Toc182397281"/>
-      <w:bookmarkStart w:id="3" w:name="_Toc182397281"/>
+      <w:bookmarkStart w:id="4" w:name="_Toc182397281"/>
+      <w:bookmarkStart w:id="5" w:name="_Toc182397281"/>
     </w:p>
     <w:p>
       <w:pPr>
@@ -844,6 +774,8 @@
         <w:ind w:left="720"/>
         <w:rPr/>
       </w:pPr>
+      <w:bookmarkStart w:id="6" w:name="__RefHeading___Toc1657_1338118478"/>
+      <w:bookmarkEnd w:id="6"/>
       <w:r>
         <w:rPr>
           <w:color w:val="22263E"/>
@@ -851,7 +783,7 @@
         </w:rPr>
         <w:t xml:space="preserve">   </w:t>
       </w:r>
-      <w:bookmarkStart w:id="4" w:name="_Toc182681365"/>
+      <w:bookmarkStart w:id="7" w:name="_Toc182681365"/>
       <w:r>
         <w:rPr>
           <w:color w:val="22263E"/>
@@ -859,8 +791,8 @@
         </w:rPr>
         <w:t>Document Version</w:t>
       </w:r>
-      <w:bookmarkEnd w:id="3"/>
-      <w:bookmarkEnd w:id="4"/>
+      <w:bookmarkEnd w:id="5"/>
+      <w:bookmarkEnd w:id="7"/>
       <w:r>
         <w:rPr>
           <w:color w:val="22263E"/>
@@ -887,8 +819,8 @@
       <w:tblGrid>
         <w:gridCol w:w="1534"/>
         <w:gridCol w:w="2644"/>
-        <w:gridCol w:w="15"/>
-        <w:gridCol w:w="2359"/>
+        <w:gridCol w:w="14"/>
+        <w:gridCol w:w="2360"/>
         <w:gridCol w:w="16"/>
         <w:gridCol w:w="4447"/>
       </w:tblGrid>
@@ -1045,7 +977,7 @@
         </w:tc>
         <w:tc>
           <w:tcPr>
-            <w:tcW w:w="2659" w:type="dxa"/>
+            <w:tcW w:w="2658" w:type="dxa"/>
             <w:gridSpan w:val="2"/>
             <w:tcBorders>
               <w:right w:val="nil"/>
@@ -1074,7 +1006,7 @@
         </w:tc>
         <w:tc>
           <w:tcPr>
-            <w:tcW w:w="2375" w:type="dxa"/>
+            <w:tcW w:w="2376" w:type="dxa"/>
             <w:gridSpan w:val="2"/>
             <w:tcBorders>
               <w:right w:val="nil"/>
@@ -1275,7 +1207,7 @@
         </w:tc>
         <w:tc>
           <w:tcPr>
-            <w:tcW w:w="2659" w:type="dxa"/>
+            <w:tcW w:w="2658" w:type="dxa"/>
             <w:gridSpan w:val="2"/>
             <w:tcBorders>
               <w:right w:val="nil"/>
@@ -1304,7 +1236,7 @@
         </w:tc>
         <w:tc>
           <w:tcPr>
-            <w:tcW w:w="2359" w:type="dxa"/>
+            <w:tcW w:w="2360" w:type="dxa"/>
             <w:tcBorders>
               <w:right w:val="nil"/>
             </w:tcBorders>
@@ -1486,15 +1418,17 @@
           <w:color w:val="22263E"/>
         </w:rPr>
       </w:r>
-      <w:bookmarkStart w:id="7" w:name="__RefHeading___Toc4374_675183759"/>
       <w:bookmarkStart w:id="8" w:name="__RefHeading___Toc4374_675183759"/>
-      <w:bookmarkEnd w:id="8"/>
+      <w:bookmarkStart w:id="9" w:name="__RefHeading___Toc4374_675183759"/>
+      <w:bookmarkEnd w:id="9"/>
     </w:p>
     <w:p>
       <w:pPr>
         <w:pStyle w:val="Heading2"/>
         <w:rPr/>
       </w:pPr>
+      <w:bookmarkStart w:id="10" w:name="__RefHeading___Toc1659_1338118478"/>
+      <w:bookmarkEnd w:id="10"/>
       <w:r>
         <w:rPr/>
         <w:t xml:space="preserve"> </w:t>
@@ -1503,12 +1437,12 @@
         <w:rPr/>
         <w:tab/>
       </w:r>
-      <w:bookmarkStart w:id="9" w:name="_Toc182681366"/>
+      <w:bookmarkStart w:id="11" w:name="_Toc182681366"/>
       <w:r>
         <w:rPr/>
         <w:t>Project Scope</w:t>
       </w:r>
-      <w:bookmarkEnd w:id="9"/>
+      <w:bookmarkEnd w:id="11"/>
     </w:p>
     <w:p>
       <w:pPr>
@@ -1837,6 +1771,8 @@
           <w:color w:val="22263E"/>
         </w:rPr>
       </w:pPr>
+      <w:bookmarkStart w:id="12" w:name="__RefHeading___Toc1661_1338118478"/>
+      <w:bookmarkEnd w:id="12"/>
       <w:r>
         <w:rPr>
           <w:color w:val="22263E"/>
@@ -1852,14 +1788,16 @@
         <w:ind w:firstLine="720"/>
         <w:rPr/>
       </w:pPr>
-      <w:bookmarkStart w:id="10" w:name="_Toc182681367"/>
+      <w:bookmarkStart w:id="13" w:name="__RefHeading___Toc1663_1338118478"/>
+      <w:bookmarkStart w:id="14" w:name="_Toc182681367"/>
+      <w:bookmarkEnd w:id="13"/>
       <w:r>
         <w:rPr>
           <w:color w:val="22263E"/>
         </w:rPr>
         <w:t>{{mycomany}} Team</w:t>
       </w:r>
-      <w:bookmarkEnd w:id="10"/>
+      <w:bookmarkEnd w:id="14"/>
     </w:p>
     <w:p>
       <w:pPr>
@@ -1890,11 +1828,11 @@
         <w:tblLook w:firstRow="1" w:noVBand="1" w:lastRow="0" w:firstColumn="1" w:lastColumn="0" w:noHBand="0" w:val="04a0"/>
       </w:tblPr>
       <w:tblGrid>
-        <w:gridCol w:w="2141"/>
-        <w:gridCol w:w="3463"/>
+        <w:gridCol w:w="2142"/>
+        <w:gridCol w:w="3462"/>
         <w:gridCol w:w="17"/>
-        <w:gridCol w:w="2747"/>
-        <w:gridCol w:w="23"/>
+        <w:gridCol w:w="2748"/>
+        <w:gridCol w:w="22"/>
         <w:gridCol w:w="2624"/>
       </w:tblGrid>
       <w:tr>
@@ -1903,7 +1841,7 @@
         </w:trPr>
         <w:tc>
           <w:tcPr>
-            <w:tcW w:w="2141" w:type="dxa"/>
+            <w:tcW w:w="2142" w:type="dxa"/>
             <w:tcBorders/>
             <w:shd w:color="auto" w:fill="22263E" w:val="clear"/>
           </w:tcPr>
@@ -1931,7 +1869,7 @@
         </w:tc>
         <w:tc>
           <w:tcPr>
-            <w:tcW w:w="3463" w:type="dxa"/>
+            <w:tcW w:w="3462" w:type="dxa"/>
             <w:tcBorders/>
             <w:shd w:color="auto" w:fill="22263E" w:val="clear"/>
           </w:tcPr>
@@ -1959,7 +1897,7 @@
         </w:tc>
         <w:tc>
           <w:tcPr>
-            <w:tcW w:w="2764" w:type="dxa"/>
+            <w:tcW w:w="2765" w:type="dxa"/>
             <w:gridSpan w:val="2"/>
             <w:tcBorders>
               <w:right w:val="nil"/>
@@ -1990,7 +1928,7 @@
         </w:tc>
         <w:tc>
           <w:tcPr>
-            <w:tcW w:w="2647" w:type="dxa"/>
+            <w:tcW w:w="2646" w:type="dxa"/>
             <w:gridSpan w:val="2"/>
             <w:tcBorders/>
             <w:shd w:color="auto" w:fill="22263E" w:val="clear"/>
@@ -2055,7 +1993,7 @@
         </w:trPr>
         <w:tc>
           <w:tcPr>
-            <w:tcW w:w="2141" w:type="dxa"/>
+            <w:tcW w:w="2142" w:type="dxa"/>
             <w:tcBorders/>
           </w:tcPr>
           <w:p>
@@ -2081,7 +2019,7 @@
         </w:tc>
         <w:tc>
           <w:tcPr>
-            <w:tcW w:w="3463" w:type="dxa"/>
+            <w:tcW w:w="3462" w:type="dxa"/>
             <w:tcBorders/>
           </w:tcPr>
           <w:p>
@@ -2107,7 +2045,7 @@
         </w:tc>
         <w:tc>
           <w:tcPr>
-            <w:tcW w:w="2764" w:type="dxa"/>
+            <w:tcW w:w="2765" w:type="dxa"/>
             <w:gridSpan w:val="2"/>
             <w:tcBorders>
               <w:right w:val="nil"/>
@@ -2136,7 +2074,7 @@
         </w:tc>
         <w:tc>
           <w:tcPr>
-            <w:tcW w:w="2647" w:type="dxa"/>
+            <w:tcW w:w="2646" w:type="dxa"/>
             <w:gridSpan w:val="2"/>
             <w:tcBorders/>
           </w:tcPr>
@@ -2252,7 +2190,7 @@
         </w:trPr>
         <w:tc>
           <w:tcPr>
-            <w:tcW w:w="2141" w:type="dxa"/>
+            <w:tcW w:w="2142" w:type="dxa"/>
             <w:tcBorders>
               <w:top w:val="nil"/>
               <w:right w:val="nil"/>
@@ -2281,7 +2219,7 @@
         </w:tc>
         <w:tc>
           <w:tcPr>
-            <w:tcW w:w="3480" w:type="dxa"/>
+            <w:tcW w:w="3479" w:type="dxa"/>
             <w:gridSpan w:val="2"/>
             <w:tcBorders>
               <w:top w:val="nil"/>
@@ -2462,20 +2400,22 @@
         <w:pStyle w:val="Heading2"/>
         <w:rPr/>
       </w:pPr>
+      <w:bookmarkStart w:id="15" w:name="__RefHeading___Toc1665_1338118478"/>
+      <w:bookmarkEnd w:id="15"/>
       <w:r>
         <w:rPr>
           <w:color w:val="22263E"/>
         </w:rPr>
         <w:tab/>
       </w:r>
-      <w:bookmarkStart w:id="11" w:name="_Toc182681368"/>
+      <w:bookmarkStart w:id="16" w:name="_Toc182681368"/>
       <w:r>
         <w:rPr>
           <w:color w:val="22263E"/>
         </w:rPr>
         <w:t>{{project.companyname.name}} Team</w:t>
       </w:r>
-      <w:bookmarkEnd w:id="11"/>
+      <w:bookmarkEnd w:id="16"/>
     </w:p>
     <w:p>
       <w:pPr>
@@ -2506,8 +2446,8 @@
         <w:tblLook w:firstRow="1" w:noVBand="1" w:lastRow="0" w:firstColumn="1" w:lastColumn="0" w:noHBand="0" w:val="04a0"/>
       </w:tblPr>
       <w:tblGrid>
-        <w:gridCol w:w="2558"/>
-        <w:gridCol w:w="3045"/>
+        <w:gridCol w:w="2557"/>
+        <w:gridCol w:w="3046"/>
         <w:gridCol w:w="2764"/>
         <w:gridCol w:w="2648"/>
       </w:tblGrid>
@@ -2517,7 +2457,7 @@
         </w:trPr>
         <w:tc>
           <w:tcPr>
-            <w:tcW w:w="2558" w:type="dxa"/>
+            <w:tcW w:w="2557" w:type="dxa"/>
             <w:tcBorders/>
             <w:shd w:color="auto" w:fill="22263E" w:val="clear"/>
           </w:tcPr>
@@ -2545,7 +2485,7 @@
         </w:tc>
         <w:tc>
           <w:tcPr>
-            <w:tcW w:w="3045" w:type="dxa"/>
+            <w:tcW w:w="3046" w:type="dxa"/>
             <w:tcBorders/>
             <w:shd w:color="auto" w:fill="22263E" w:val="clear"/>
           </w:tcPr>
@@ -2667,7 +2607,7 @@
         </w:trPr>
         <w:tc>
           <w:tcPr>
-            <w:tcW w:w="2558" w:type="dxa"/>
+            <w:tcW w:w="2557" w:type="dxa"/>
             <w:tcBorders/>
           </w:tcPr>
           <w:p>
@@ -2693,7 +2633,7 @@
         </w:tc>
         <w:tc>
           <w:tcPr>
-            <w:tcW w:w="3045" w:type="dxa"/>
+            <w:tcW w:w="3046" w:type="dxa"/>
             <w:tcBorders/>
           </w:tcPr>
           <w:p>
@@ -2832,12 +2772,13 @@
           <w:footerReference w:type="even" r:id="rId24"/>
           <w:footerReference w:type="default" r:id="rId25"/>
           <w:footerReference w:type="first" r:id="rId26"/>
-          <w:type w:val="oddPage"/>
+          <w:type w:val="nextPage"/>
           <w:pgSz w:w="12240" w:h="15840"/>
           <w:pgMar w:left="0" w:right="0" w:gutter="0" w:header="1020" w:top="1471" w:footer="0" w:bottom="646"/>
           <w:paperSrc w:first="0" w:other="0"/>
           <w:pgNumType w:fmt="decimal"/>
           <w:formProt w:val="false"/>
+          <w:titlePg/>
           <w:textDirection w:val="lrTb"/>
           <w:docGrid w:type="default" w:linePitch="435" w:charSpace="0"/>
         </w:sectPr>
@@ -2861,8 +2802,8 @@
         <w:pStyle w:val="BodyText"/>
         <w:rPr/>
       </w:pPr>
-      <w:bookmarkStart w:id="12" w:name="__RefHeading___Toc1656_3090605265"/>
-      <w:bookmarkEnd w:id="12"/>
+      <w:bookmarkStart w:id="17" w:name="__RefHeading___Toc1656_3090605265"/>
+      <w:bookmarkEnd w:id="17"/>
       <w:r>
         <w:rPr/>
         <w:tab/>
@@ -2877,20 +2818,22 @@
           <w:color w:val="22263E"/>
         </w:rPr>
       </w:pPr>
+      <w:bookmarkStart w:id="18" w:name="__RefHeading___Toc1667_1338118478"/>
+      <w:bookmarkEnd w:id="18"/>
       <w:r>
         <w:rPr>
           <w:color w:val="22263E"/>
         </w:rPr>
         <w:tab/>
       </w:r>
-      <w:bookmarkStart w:id="13" w:name="_Toc182681369"/>
+      <w:bookmarkStart w:id="19" w:name="_Toc182681369"/>
       <w:r>
         <w:rPr>
           <w:color w:val="22263E"/>
         </w:rPr>
         <w:t>Project Exception</w:t>
       </w:r>
-      <w:bookmarkEnd w:id="13"/>
+      <w:bookmarkEnd w:id="19"/>
     </w:p>
     <w:p>
       <w:pPr>
@@ -3041,16 +2984,16 @@
         <w:tblLook w:firstRow="1" w:noVBand="1" w:lastRow="0" w:firstColumn="1" w:lastColumn="0" w:noHBand="0" w:val="04a0"/>
       </w:tblPr>
       <w:tblGrid>
-        <w:gridCol w:w="1165"/>
+        <w:gridCol w:w="1164"/>
         <w:gridCol w:w="5014"/>
-        <w:gridCol w:w="1951"/>
+        <w:gridCol w:w="1952"/>
         <w:gridCol w:w="2885"/>
       </w:tblGrid>
       <w:tr>
         <w:trPr/>
         <w:tc>
           <w:tcPr>
-            <w:tcW w:w="1165" w:type="dxa"/>
+            <w:tcW w:w="1164" w:type="dxa"/>
             <w:tcBorders/>
             <w:shd w:color="auto" w:fill="21263F" w:val="clear"/>
             <w:vAlign w:val="center"/>
@@ -3104,7 +3047,7 @@
         </w:tc>
         <w:tc>
           <w:tcPr>
-            <w:tcW w:w="1951" w:type="dxa"/>
+            <w:tcW w:w="1952" w:type="dxa"/>
             <w:tcBorders/>
             <w:shd w:color="auto" w:fill="21263F" w:val="clear"/>
             <w:vAlign w:val="center"/>
@@ -3195,7 +3138,7 @@
         <w:trPr/>
         <w:tc>
           <w:tcPr>
-            <w:tcW w:w="1165" w:type="dxa"/>
+            <w:tcW w:w="1164" w:type="dxa"/>
             <w:tcBorders/>
             <w:vAlign w:val="center"/>
           </w:tcPr>
@@ -3249,7 +3192,7 @@
         </w:tc>
         <w:tc>
           <w:tcPr>
-            <w:tcW w:w="1951" w:type="dxa"/>
+            <w:tcW w:w="1952" w:type="dxa"/>
             <w:tcBorders/>
             <w:vAlign w:val="center"/>
           </w:tcPr>
@@ -3266,7 +3209,6 @@
                 <w:lang w:val="en-GB"/>
               </w:rPr>
             </w:pPr>
-            <w:bookmarkStart w:id="14" w:name="_Hlk182689011"/>
             <w:r>
               <w:rPr>
                 <w:color w:val="22263E"/>
@@ -3497,7 +3439,7 @@
                 <w:lang w:val="en-GB"/>
               </w:rPr>
             </w:pPr>
-            <w:bookmarkStart w:id="15" w:name="_Hlk182689011"/>
+            <w:bookmarkStart w:id="20" w:name="_Hlk182689011"/>
             <w:r>
               <w:rPr>
                 <w:color w:val="22263E"/>
@@ -3507,7 +3449,7 @@
               </w:rPr>
               <w:t>{% endif %}</w:t>
             </w:r>
-            <w:bookmarkEnd w:id="15"/>
+            <w:bookmarkEnd w:id="20"/>
           </w:p>
         </w:tc>
         <w:tc>
@@ -3528,7 +3470,6 @@
                 <w:lang w:eastAsia="en-IN" w:bidi="ar-SA"/>
               </w:rPr>
             </w:pPr>
-            <w:bookmarkStart w:id="16" w:name="_Hlk182689561"/>
             <w:r>
               <w:rPr>
                 <w:kern w:val="0"/>
@@ -3649,7 +3590,7 @@
                 <w:lang w:eastAsia="en-IN" w:bidi="ar-SA"/>
               </w:rPr>
             </w:pPr>
-            <w:bookmarkStart w:id="17" w:name="_Hlk182689561"/>
+            <w:bookmarkStart w:id="21" w:name="_Hlk182689561"/>
             <w:r>
               <w:rPr>
                 <w:kern w:val="0"/>
@@ -3657,7 +3598,7 @@
               </w:rPr>
               <w:t>{% endif %}</w:t>
             </w:r>
-            <w:bookmarkEnd w:id="17"/>
+            <w:bookmarkEnd w:id="21"/>
           </w:p>
         </w:tc>
       </w:tr>
@@ -4433,7 +4374,7 @@
           <w:bCs/>
         </w:rPr>
       </w:pPr>
-      <w:bookmarkStart w:id="18" w:name="_Toc182397285_Copy_1"/>
+      <w:bookmarkStart w:id="22" w:name="_Toc182397285_Copy_1"/>
       <w:r>
         <w:rPr>
           <w:b/>
@@ -4441,7 +4382,7 @@
         </w:rPr>
         <w:t>C</w:t>
       </w:r>
-      <w:bookmarkEnd w:id="18"/>
+      <w:bookmarkEnd w:id="22"/>
       <w:r>
         <w:rPr>
           <w:b/>
@@ -4474,7 +4415,6 @@
           <w:numId w:val="2"/>
         </w:numPr>
         <w:spacing w:lineRule="auto" w:line="360"/>
-        <w:jc w:val="left"/>
         <w:textAlignment w:val="center"/>
         <w:rPr/>
       </w:pPr>
@@ -4541,7 +4481,7 @@
           <w:bCs/>
         </w:rPr>
       </w:pPr>
-      <w:bookmarkStart w:id="19" w:name="_Toc182397285"/>
+      <w:bookmarkStart w:id="23" w:name="_Toc182397285"/>
       <w:r>
         <w:rPr>
           <w:b/>
@@ -4549,7 +4489,7 @@
         </w:rPr>
         <w:t>Description</w:t>
       </w:r>
-      <w:bookmarkEnd w:id="19"/>
+      <w:bookmarkEnd w:id="23"/>
     </w:p>
     <w:p>
       <w:pPr>
@@ -4607,9 +4547,9 @@
           <w:bCs/>
         </w:rPr>
       </w:pPr>
-      <w:bookmarkStart w:id="20" w:name="__RefHeading___Toc4388_675183759"/>
-      <w:bookmarkStart w:id="21" w:name="_Toc182397286"/>
-      <w:bookmarkEnd w:id="20"/>
+      <w:bookmarkStart w:id="24" w:name="__RefHeading___Toc4388_675183759"/>
+      <w:bookmarkStart w:id="25" w:name="_Toc182397286"/>
+      <w:bookmarkEnd w:id="24"/>
       <w:r>
         <w:rPr>
           <w:b/>
@@ -4617,7 +4557,7 @@
         </w:rPr>
         <w:t>POC</w:t>
       </w:r>
-      <w:bookmarkEnd w:id="21"/>
+      <w:bookmarkEnd w:id="25"/>
     </w:p>
     <w:p>
       <w:pPr>
@@ -4675,9 +4615,9 @@
           <w:bCs/>
         </w:rPr>
       </w:pPr>
-      <w:bookmarkStart w:id="22" w:name="__RefHeading___Toc4390_675183759"/>
-      <w:bookmarkStart w:id="23" w:name="_Toc182397287"/>
-      <w:bookmarkEnd w:id="22"/>
+      <w:bookmarkStart w:id="26" w:name="__RefHeading___Toc4390_675183759"/>
+      <w:bookmarkStart w:id="27" w:name="_Toc182397287"/>
+      <w:bookmarkEnd w:id="26"/>
       <w:r>
         <w:rPr>
           <w:b/>
@@ -4685,7 +4625,7 @@
         </w:rPr>
         <w:t>Recommendations</w:t>
       </w:r>
-      <w:bookmarkEnd w:id="23"/>
+      <w:bookmarkEnd w:id="27"/>
     </w:p>
     <w:p>
       <w:pPr>
@@ -4743,9 +4683,9 @@
           <w:bCs/>
         </w:rPr>
       </w:pPr>
-      <w:bookmarkStart w:id="24" w:name="__RefHeading___Toc4392_675183759"/>
-      <w:bookmarkStart w:id="25" w:name="_Toc182397288"/>
-      <w:bookmarkEnd w:id="24"/>
+      <w:bookmarkStart w:id="28" w:name="__RefHeading___Toc4392_675183759"/>
+      <w:bookmarkStart w:id="29" w:name="_Toc182397288"/>
+      <w:bookmarkEnd w:id="28"/>
       <w:r>
         <w:rPr>
           <w:b/>
@@ -4753,7 +4693,7 @@
         </w:rPr>
         <w:t>Instances</w:t>
       </w:r>
-      <w:bookmarkEnd w:id="25"/>
+      <w:bookmarkEnd w:id="29"/>
     </w:p>
     <w:p>
       <w:pPr>
@@ -4787,8 +4727,8 @@
         <w:tblLook w:firstRow="1" w:noVBand="1" w:lastRow="0" w:firstColumn="1" w:lastColumn="0" w:noHBand="0" w:val="04a0"/>
       </w:tblPr>
       <w:tblGrid>
-        <w:gridCol w:w="3359"/>
-        <w:gridCol w:w="3909"/>
+        <w:gridCol w:w="3358"/>
+        <w:gridCol w:w="3910"/>
         <w:gridCol w:w="3748"/>
       </w:tblGrid>
       <w:tr>
@@ -4797,7 +4737,7 @@
         </w:trPr>
         <w:tc>
           <w:tcPr>
-            <w:tcW w:w="3359" w:type="dxa"/>
+            <w:tcW w:w="3358" w:type="dxa"/>
             <w:tcBorders/>
             <w:shd w:color="auto" w:fill="22263E" w:val="clear"/>
             <w:vAlign w:val="center"/>
@@ -4834,7 +4774,7 @@
         </w:tc>
         <w:tc>
           <w:tcPr>
-            <w:tcW w:w="3909" w:type="dxa"/>
+            <w:tcW w:w="3910" w:type="dxa"/>
             <w:tcBorders/>
             <w:shd w:color="auto" w:fill="22263E" w:val="clear"/>
             <w:vAlign w:val="center"/>
@@ -4945,7 +4885,7 @@
         </w:trPr>
         <w:tc>
           <w:tcPr>
-            <w:tcW w:w="3359" w:type="dxa"/>
+            <w:tcW w:w="3358" w:type="dxa"/>
             <w:tcBorders/>
             <w:vAlign w:val="center"/>
           </w:tcPr>
@@ -4973,7 +4913,7 @@
         </w:tc>
         <w:tc>
           <w:tcPr>
-            <w:tcW w:w="3909" w:type="dxa"/>
+            <w:tcW w:w="3910" w:type="dxa"/>
             <w:tcBorders/>
             <w:vAlign w:val="center"/>
           </w:tcPr>
@@ -5144,9 +5084,9 @@
           <w:bCs/>
         </w:rPr>
       </w:pPr>
-      <w:bookmarkStart w:id="26" w:name="__RefHeading___Toc4394_675183759"/>
-      <w:bookmarkStart w:id="27" w:name="_Toc182397289"/>
-      <w:bookmarkEnd w:id="26"/>
+      <w:bookmarkStart w:id="30" w:name="__RefHeading___Toc4394_675183759"/>
+      <w:bookmarkStart w:id="31" w:name="_Toc182397289"/>
+      <w:bookmarkEnd w:id="30"/>
       <w:r>
         <w:rPr>
           <w:b/>
@@ -5154,7 +5094,7 @@
         </w:rPr>
         <w:t>References</w:t>
       </w:r>
-      <w:bookmarkEnd w:id="27"/>
+      <w:bookmarkEnd w:id="31"/>
     </w:p>
     <w:p>
       <w:pPr>
@@ -5252,16 +5192,16 @@
           <w:lang w:val="en-GB"/>
         </w:rPr>
       </w:pPr>
-      <w:bookmarkStart w:id="28" w:name="_Toc182397281_Copy_5"/>
-      <w:bookmarkStart w:id="29" w:name="_Toc182397281_Copy_2"/>
+      <w:bookmarkStart w:id="32" w:name="_Toc182397281_Copy_2"/>
+      <w:bookmarkStart w:id="33" w:name="_Toc182397281_Copy_5"/>
       <w:r>
         <w:rPr>
           <w:lang w:val="en-GB"/>
         </w:rPr>
         <w:t>{% endfor %}</w:t>
       </w:r>
-      <w:bookmarkEnd w:id="28"/>
-      <w:bookmarkEnd w:id="29"/>
+      <w:bookmarkEnd w:id="32"/>
+      <w:bookmarkEnd w:id="33"/>
     </w:p>
     <w:sectPr>
       <w:headerReference w:type="even" r:id="rId39"/>
@@ -5531,7 +5471,7 @@
               <wp:extent cx="554355" cy="419735"/>
               <wp:effectExtent l="0" t="0" r="0" b="0"/>
               <wp:wrapNone/>
-              <wp:docPr id="8" name="Frame7"/>
+              <wp:docPr id="8" name="Frame6"/>
               <a:graphic xmlns:a="http://schemas.openxmlformats.org/drawingml/2006/main">
                 <a:graphicData uri="http://schemas.microsoft.com/office/word/2010/wordprocessingShape">
                   <wps:wsp>
@@ -5626,7 +5566,8 @@
         </mc:Choice>
         <mc:Fallback>
           <w:pict>
-            <v:rect stroked="f" strokeweight="0pt" style="position:absolute;rotation:-0;width:43.65pt;height:33.05pt;mso-wrap-distance-left:0pt;mso-wrap-distance-right:0pt;mso-wrap-distance-top:0pt;mso-wrap-distance-bottom:0pt;margin-top:0.05pt;mso-position-vertical-relative:text;margin-left:-249.15pt;mso-position-horizontal:right;mso-position-horizontal-relative:margin">
+            <v:rect fillcolor="#FFFFFF" stroked="f" strokeweight="0pt" style="position:absolute;rotation:-0;width:43.65pt;height:33.05pt;mso-wrap-distance-left:0pt;mso-wrap-distance-right:0pt;mso-wrap-distance-top:0pt;mso-wrap-distance-bottom:0pt;margin-top:0.05pt;mso-position-vertical-relative:text;margin-left:-7.55pt;mso-position-horizontal:right;mso-position-horizontal-relative:margin">
+              <v:fill opacity="0f"/>
               <v:textbox inset="0in,0in,0in,0in">
                 <w:txbxContent>
                   <w:p>
@@ -5731,7 +5672,7 @@
               <wp:extent cx="554355" cy="419735"/>
               <wp:effectExtent l="0" t="0" r="0" b="0"/>
               <wp:wrapNone/>
-              <wp:docPr id="4" name="Frame3"/>
+              <wp:docPr id="4" name="Frame2"/>
               <a:graphic xmlns:a="http://schemas.openxmlformats.org/drawingml/2006/main">
                 <a:graphicData uri="http://schemas.microsoft.com/office/word/2010/wordprocessingShape">
                   <wps:wsp>
@@ -5826,7 +5767,8 @@
         </mc:Choice>
         <mc:Fallback>
           <w:pict>
-            <v:rect stroked="f" strokeweight="0pt" style="position:absolute;rotation:-0;width:43.65pt;height:33.05pt;mso-wrap-distance-left:0pt;mso-wrap-distance-right:0pt;mso-wrap-distance-top:0pt;mso-wrap-distance-bottom:0pt;margin-top:0.05pt;mso-position-vertical-relative:text;margin-left:568.35pt;mso-position-horizontal:right;mso-position-horizontal-relative:margin">
+            <v:rect fillcolor="#FFFFFF" stroked="f" strokeweight="0pt" style="position:absolute;rotation:-0;width:43.65pt;height:33.05pt;mso-wrap-distance-left:0pt;mso-wrap-distance-right:0pt;mso-wrap-distance-top:0pt;mso-wrap-distance-bottom:0pt;margin-top:0.05pt;mso-position-vertical-relative:text;margin-left:568.35pt;mso-position-horizontal:right;mso-position-horizontal-relative:margin">
+              <v:fill opacity="0f"/>
               <v:textbox inset="0in,0in,0in,0in">
                 <w:txbxContent>
                   <w:p>
@@ -5931,7 +5873,7 @@
               <wp:extent cx="554355" cy="419735"/>
               <wp:effectExtent l="0" t="0" r="0" b="0"/>
               <wp:wrapNone/>
-              <wp:docPr id="9" name="Frame8"/>
+              <wp:docPr id="9" name="Frame7"/>
               <a:graphic xmlns:a="http://schemas.openxmlformats.org/drawingml/2006/main">
                 <a:graphicData uri="http://schemas.microsoft.com/office/word/2010/wordprocessingShape">
                   <wps:wsp>
@@ -6026,7 +5968,8 @@
         </mc:Choice>
         <mc:Fallback>
           <w:pict>
-            <v:rect stroked="f" strokeweight="0pt" style="position:absolute;rotation:-0;width:43.65pt;height:33.05pt;mso-wrap-distance-left:0pt;mso-wrap-distance-right:0pt;mso-wrap-distance-top:0pt;mso-wrap-distance-bottom:0pt;margin-top:0.05pt;mso-position-vertical-relative:text;margin-left:568.35pt;mso-position-horizontal:right;mso-position-horizontal-relative:margin">
+            <v:rect fillcolor="#FFFFFF" stroked="f" strokeweight="0pt" style="position:absolute;rotation:-0;width:43.65pt;height:33.05pt;mso-wrap-distance-left:0pt;mso-wrap-distance-right:0pt;mso-wrap-distance-top:0pt;mso-wrap-distance-bottom:0pt;margin-top:0.05pt;mso-position-vertical-relative:text;margin-left:568.35pt;mso-position-horizontal:right;mso-position-horizontal-relative:margin">
+              <v:fill opacity="0f"/>
               <v:textbox inset="0in,0in,0in,0in">
                 <w:txbxContent>
                   <w:p>
@@ -6132,7 +6075,7 @@
               <wp:extent cx="1828800" cy="139700"/>
               <wp:effectExtent l="0" t="0" r="0" b="0"/>
               <wp:wrapNone/>
-              <wp:docPr id="10" name="Frame9"/>
+              <wp:docPr id="10" name="Frame8"/>
               <a:graphic xmlns:a="http://schemas.openxmlformats.org/drawingml/2006/main">
                 <a:graphicData uri="http://schemas.microsoft.com/office/word/2010/wordprocessingShape">
                   <wps:wsp>
@@ -6178,7 +6121,8 @@
         </mc:Choice>
         <mc:Fallback>
           <w:pict>
-            <v:rect stroked="f" strokeweight="0pt" style="position:absolute;rotation:-0;width:144pt;height:11pt;mso-wrap-distance-left:0pt;mso-wrap-distance-right:0pt;mso-wrap-distance-top:0pt;mso-wrap-distance-bottom:0pt;margin-top:0.05pt;mso-position-vertical-relative:text;margin-left:468pt;mso-position-horizontal:right;mso-position-horizontal-relative:margin">
+            <v:rect fillcolor="#FFFFFF" stroked="f" strokeweight="0pt" style="position:absolute;rotation:-0;width:144pt;height:11pt;mso-wrap-distance-left:0pt;mso-wrap-distance-right:0pt;mso-wrap-distance-top:0pt;mso-wrap-distance-bottom:0pt;margin-top:0.05pt;mso-position-vertical-relative:text;margin-left:468pt;mso-position-horizontal:right;mso-position-horizontal-relative:margin">
+              <v:fill opacity="0f"/>
               <v:textbox inset="0in,0in,0in,0in">
                 <w:txbxContent>
                   <w:p>
@@ -6218,7 +6162,7 @@
               <wp:extent cx="666115" cy="419735"/>
               <wp:effectExtent l="0" t="0" r="0" b="0"/>
               <wp:wrapNone/>
-              <wp:docPr id="11" name="Frame10"/>
+              <wp:docPr id="11" name="Frame9"/>
               <a:graphic xmlns:a="http://schemas.openxmlformats.org/drawingml/2006/main">
                 <a:graphicData uri="http://schemas.microsoft.com/office/word/2010/wordprocessingShape">
                   <wps:wsp>
@@ -6318,7 +6262,8 @@
         </mc:Choice>
         <mc:Fallback>
           <w:pict>
-            <v:rect stroked="f" strokeweight="0pt" style="position:absolute;rotation:-0;width:52.45pt;height:33.05pt;mso-wrap-distance-left:0pt;mso-wrap-distance-right:0pt;mso-wrap-distance-top:0pt;mso-wrap-distance-bottom:0pt;margin-top:0.05pt;mso-position-vertical-relative:text;margin-left:559.5pt;mso-position-horizontal-relative:margin">
+            <v:rect fillcolor="#FFFFFF" stroked="f" strokeweight="0pt" style="position:absolute;rotation:-0;width:52.45pt;height:33.05pt;mso-wrap-distance-left:0pt;mso-wrap-distance-right:0pt;mso-wrap-distance-top:0pt;mso-wrap-distance-bottom:0pt;margin-top:0.05pt;mso-position-vertical-relative:text;margin-left:559.5pt;mso-position-horizontal-relative:margin">
+              <v:fill opacity="0f"/>
               <v:textbox inset="0in,0in,0in,0in">
                 <w:txbxContent>
                   <w:p>
@@ -6428,7 +6373,7 @@
               <wp:extent cx="1828800" cy="139700"/>
               <wp:effectExtent l="0" t="0" r="0" b="0"/>
               <wp:wrapNone/>
-              <wp:docPr id="5" name="Frame4"/>
+              <wp:docPr id="5" name="Frame3"/>
               <a:graphic xmlns:a="http://schemas.openxmlformats.org/drawingml/2006/main">
                 <a:graphicData uri="http://schemas.microsoft.com/office/word/2010/wordprocessingShape">
                   <wps:wsp>
@@ -6489,7 +6434,8 @@
         </mc:Choice>
         <mc:Fallback>
           <w:pict>
-            <v:rect stroked="f" strokeweight="0pt" style="position:absolute;rotation:-0;width:144pt;height:11pt;mso-wrap-distance-left:0pt;mso-wrap-distance-right:0pt;mso-wrap-distance-top:0pt;mso-wrap-distance-bottom:0pt;margin-top:0.05pt;mso-position-vertical-relative:text;margin-left:468pt;mso-position-horizontal:right;mso-position-horizontal-relative:margin">
+            <v:rect fillcolor="#FFFFFF" stroked="f" strokeweight="0pt" style="position:absolute;rotation:-0;width:144pt;height:11pt;mso-wrap-distance-left:0pt;mso-wrap-distance-right:0pt;mso-wrap-distance-top:0pt;mso-wrap-distance-bottom:0pt;margin-top:0.05pt;mso-position-vertical-relative:text;margin-left:468pt;mso-position-horizontal:right;mso-position-horizontal-relative:margin">
+              <v:fill opacity="0f"/>
               <v:textbox inset="0in,0in,0in,0in">
                 <w:txbxContent>
                   <w:p>
@@ -6544,7 +6490,7 @@
               <wp:extent cx="554355" cy="419735"/>
               <wp:effectExtent l="0" t="0" r="0" b="0"/>
               <wp:wrapNone/>
-              <wp:docPr id="6" name="Frame5"/>
+              <wp:docPr id="6" name="Frame4"/>
               <a:graphic xmlns:a="http://schemas.openxmlformats.org/drawingml/2006/main">
                 <a:graphicData uri="http://schemas.microsoft.com/office/word/2010/wordprocessingShape">
                   <wps:wsp>
@@ -6639,7 +6585,8 @@
         </mc:Choice>
         <mc:Fallback>
           <w:pict>
-            <v:rect stroked="f" strokeweight="0pt" style="position:absolute;rotation:-0;width:43.65pt;height:33.05pt;mso-wrap-distance-left:0pt;mso-wrap-distance-right:0pt;mso-wrap-distance-top:0pt;mso-wrap-distance-bottom:0pt;margin-top:0.05pt;mso-position-vertical-relative:text;margin-left:424.3pt;mso-position-horizontal:right;mso-position-horizontal-relative:margin">
+            <v:rect fillcolor="#FFFFFF" stroked="f" strokeweight="0pt" style="position:absolute;rotation:-0;width:43.65pt;height:33.05pt;mso-wrap-distance-left:0pt;mso-wrap-distance-right:0pt;mso-wrap-distance-top:0pt;mso-wrap-distance-bottom:0pt;margin-top:0.05pt;mso-position-vertical-relative:text;margin-left:424.3pt;mso-position-horizontal:right;mso-position-horizontal-relative:margin">
+              <v:fill opacity="0f"/>
               <v:textbox inset="0in,0in,0in,0in">
                 <w:txbxContent>
                   <w:p>
@@ -6728,7 +6675,7 @@
               <wp:extent cx="554355" cy="419735"/>
               <wp:effectExtent l="0" t="0" r="0" b="0"/>
               <wp:wrapNone/>
-              <wp:docPr id="7" name="Frame6"/>
+              <wp:docPr id="7" name="Frame5"/>
               <a:graphic xmlns:a="http://schemas.openxmlformats.org/drawingml/2006/main">
                 <a:graphicData uri="http://schemas.microsoft.com/office/word/2010/wordprocessingShape">
                   <wps:wsp>
@@ -6823,7 +6770,8 @@
         </mc:Choice>
         <mc:Fallback>
           <w:pict>
-            <v:rect stroked="f" strokeweight="0pt" style="position:absolute;rotation:-0;width:43.65pt;height:33.05pt;mso-wrap-distance-left:0pt;mso-wrap-distance-right:0pt;mso-wrap-distance-top:0pt;mso-wrap-distance-bottom:0pt;margin-top:0.05pt;mso-position-vertical-relative:text;margin-left:380.6pt;mso-position-horizontal:right;mso-position-horizontal-relative:margin">
+            <v:rect fillcolor="#FFFFFF" stroked="f" strokeweight="0pt" style="position:absolute;rotation:-0;width:43.65pt;height:33.05pt;mso-wrap-distance-left:0pt;mso-wrap-distance-right:0pt;mso-wrap-distance-top:0pt;mso-wrap-distance-bottom:0pt;margin-top:0.05pt;mso-position-vertical-relative:text;margin-left:380.6pt;mso-position-horizontal:right;mso-position-horizontal-relative:margin">
+              <v:fill opacity="0f"/>
               <v:textbox inset="0in,0in,0in,0in">
                 <w:txbxContent>
                   <w:p>
@@ -7182,7 +7130,11 @@
   <w:p>
     <w:pPr>
       <w:pStyle w:val="Normal"/>
-      <w:spacing w:before="0" w:after="200"/>
+      <w:widowControl/>
+      <w:suppressAutoHyphens w:val="true"/>
+      <w:bidi w:val="0"/>
+      <w:spacing w:lineRule="auto" w:line="276" w:before="0" w:after="200"/>
+      <w:jc w:val="left"/>
       <w:rPr/>
     </w:pPr>
     <w:r>
@@ -7302,7 +7254,11 @@
   <w:p>
     <w:pPr>
       <w:pStyle w:val="Normal"/>
-      <w:spacing w:before="0" w:after="200"/>
+      <w:widowControl/>
+      <w:suppressAutoHyphens w:val="true"/>
+      <w:bidi w:val="0"/>
+      <w:spacing w:lineRule="auto" w:line="276" w:before="0" w:after="200"/>
+      <w:jc w:val="left"/>
       <w:rPr/>
     </w:pPr>
     <w:r>
@@ -7464,8 +7420,8 @@
         <w:szCs w:val="64"/>
       </w:rPr>
     </w:pPr>
-    <w:bookmarkStart w:id="30" w:name="__RefHeading___Toc4398_675183759"/>
-    <w:bookmarkEnd w:id="30"/>
+    <w:bookmarkStart w:id="34" w:name="__RefHeading___Toc4398_675183759"/>
+    <w:bookmarkEnd w:id="34"/>
     <w:r>
       <w:rPr>
         <w:b/>
@@ -7489,8 +7445,8 @@
         <w:bCs/>
       </w:rPr>
     </w:pPr>
-    <w:bookmarkStart w:id="31" w:name="__RefHeading___Toc4396_675183759"/>
-    <w:bookmarkEnd w:id="31"/>
+    <w:bookmarkStart w:id="35" w:name="__RefHeading___Toc4396_675183759"/>
+    <w:bookmarkEnd w:id="35"/>
     <w:r>
       <w:rPr>
         <w:b/>
@@ -7554,8 +7510,6 @@
       <w:shd w:val="clear" w:color="auto" w:fill="21263F"/>
       <w:rPr/>
     </w:pPr>
-    <w:bookmarkStart w:id="5" w:name="__RefHeading___Toc1627_3008085098"/>
-    <w:bookmarkEnd w:id="5"/>
     <w:r>
       <w:rPr/>
       <w:t xml:space="preserve">                        </w:t>
@@ -7618,8 +7572,6 @@
       <w:shd w:val="clear" w:color="auto" w:fill="21263F"/>
       <w:rPr/>
     </w:pPr>
-    <w:bookmarkStart w:id="6" w:name="__RefHeading___Toc1627_3008085098"/>
-    <w:bookmarkEnd w:id="6"/>
     <w:r>
       <w:rPr/>
       <w:t xml:space="preserve">                        </w:t>
@@ -8692,7 +8644,7 @@
       <w:rFonts w:ascii="Liberation Mono" w:hAnsi="Liberation Mono" w:eastAsia="Liberation Mono" w:cs="Liberation Mono"/>
     </w:rPr>
   </w:style>
-  <w:style w:type="character" w:styleId="Bullets">
+  <w:style w:type="character" w:styleId="Bullets" w:customStyle="1">
     <w:name w:val="Bullets"/>
     <w:qFormat/>
     <w:rPr>
@@ -9304,10 +9256,6 @@
 </file>
 
 <file path=customXml/item1.xml><?xml version="1.0" encoding="utf-8"?>
-<b:Sources xmlns:b="http://schemas.openxmlformats.org/officeDocument/2006/bibliography" xmlns="http://schemas.openxmlformats.org/officeDocument/2006/bibliography" SelectedStyle="\APASixthEditionOfficeOnline.xsl" StyleName="APA" Version="6"/>
-</file>
-
-<file path=customXml/item2.xml><?xml version="1.0" encoding="utf-8"?>
 <s:customData xmlns="http://www.wps.cn/officeDocument/2013/wpsCustomData" xmlns:s="http://www.wps.cn/officeDocument/2013/wpsCustomData">
   <customSectProps>
     <customSectPr/>
@@ -9327,18 +9275,22 @@
 </s:customData>
 </file>
 
+<file path=customXml/item2.xml><?xml version="1.0" encoding="utf-8"?>
+<b:Sources xmlns:b="http://schemas.openxmlformats.org/officeDocument/2006/bibliography" xmlns="http://schemas.openxmlformats.org/officeDocument/2006/bibliography" SelectedStyle="\APASixthEditionOfficeOnline.xsl" StyleName="APA" Version="6"/>
+</file>
+
 <file path=customXml/itemProps1.xml><?xml version="1.0" encoding="utf-8"?>
+<ds:datastoreItem xmlns:ds="http://schemas.openxmlformats.org/officeDocument/2006/customXml" ds:itemID="{B1977F7D-205B-4081-913C-38D41E755F92}">
+  <ds:schemaRefs>
+    <ds:schemaRef ds:uri="http://www.wps.cn/officeDocument/2013/wpsCustomData"/>
+  </ds:schemaRefs>
+</ds:datastoreItem>
+</file>
+
+<file path=customXml/itemProps2.xml><?xml version="1.0" encoding="utf-8"?>
 <ds:datastoreItem xmlns:ds="http://schemas.openxmlformats.org/officeDocument/2006/customXml" ds:itemID="{EEF89BF3-A534-4414-8B8D-774DB3AE12C3}">
   <ds:schemaRefs>
     <ds:schemaRef ds:uri="http://schemas.openxmlformats.org/officeDocument/2006/bibliography"/>
   </ds:schemaRefs>
 </ds:datastoreItem>
-</file>
-
-<file path=customXml/itemProps2.xml><?xml version="1.0" encoding="utf-8"?>
-<ds:datastoreItem xmlns:ds="http://schemas.openxmlformats.org/officeDocument/2006/customXml" ds:itemID="{B1977F7D-205B-4081-913C-38D41E755F92}">
-  <ds:schemaRefs>
-    <ds:schemaRef ds:uri="http://www.wps.cn/officeDocument/2013/wpsCustomData"/>
-  </ds:schemaRefs>
-</ds:datastoreItem>
 </file>
</xml_diff>